<commit_message>
Agregar escenarios de calidad
</commit_message>
<xml_diff>
--- a/SAD/SAD.docx
+++ b/SAD/SAD.docx
@@ -4,6 +4,12 @@
   <w:body>
     <w:sdt>
       <w:sdtPr>
+        <w:rPr>
+          <w:caps/>
+          <w:spacing w:val="15"/>
+          <w:sz w:val="22"/>
+          <w:szCs w:val="22"/>
+        </w:rPr>
         <w:id w:val="-194234959"/>
         <w:docPartObj>
           <w:docPartGallery w:val="Cover Pages"/>
@@ -12,10 +18,6 @@
       </w:sdtPr>
       <w:sdtEndPr>
         <w:rPr>
-          <w:caps/>
-          <w:spacing w:val="15"/>
-          <w:sz w:val="22"/>
-          <w:szCs w:val="22"/>
           <w:lang w:val="es-ES"/>
         </w:rPr>
       </w:sdtEndPr>
@@ -29,7 +31,7 @@
               <w:lang w:val="es-ES"/>
             </w:rPr>
             <w:drawing>
-              <wp:anchor distT="0" distB="0" distL="114300" distR="114300" simplePos="0" relativeHeight="251665408" behindDoc="0" locked="0" layoutInCell="1" allowOverlap="1" wp14:anchorId="00EA5248" wp14:editId="38633546">
+              <wp:anchor distT="0" distB="0" distL="114300" distR="114300" simplePos="0" relativeHeight="251665408" behindDoc="0" locked="0" layoutInCell="1" allowOverlap="1" wp14:anchorId="0660B2A6" wp14:editId="46B25070">
                 <wp:simplePos x="0" y="0"/>
                 <wp:positionH relativeFrom="column">
                   <wp:posOffset>-685800</wp:posOffset>
@@ -99,7 +101,7 @@
             <mc:AlternateContent>
               <mc:Choice Requires="wps">
                 <w:drawing>
-                  <wp:anchor distT="0" distB="0" distL="114300" distR="114300" simplePos="0" relativeHeight="251664384" behindDoc="1" locked="1" layoutInCell="0" allowOverlap="1" wp14:anchorId="50FFA335" wp14:editId="7A251951">
+                  <wp:anchor distT="0" distB="0" distL="114300" distR="114300" simplePos="0" relativeHeight="251664384" behindDoc="1" locked="1" layoutInCell="0" allowOverlap="1" wp14:anchorId="41C4B320" wp14:editId="3218B5AE">
                     <wp:simplePos x="0" y="0"/>
                     <wp:positionH relativeFrom="page">
                       <wp:posOffset>276225</wp:posOffset>
@@ -171,7 +173,7 @@
             <mc:AlternateContent>
               <mc:Choice Requires="wps">
                 <w:drawing>
-                  <wp:anchor distT="0" distB="0" distL="114300" distR="114300" simplePos="0" relativeHeight="251663360" behindDoc="1" locked="1" layoutInCell="0" allowOverlap="1" wp14:anchorId="7C493C4C" wp14:editId="209B23D3">
+                  <wp:anchor distT="0" distB="0" distL="114300" distR="114300" simplePos="0" relativeHeight="251663360" behindDoc="1" locked="1" layoutInCell="0" allowOverlap="1" wp14:anchorId="78FEB2FE" wp14:editId="5E25B1DC">
                     <wp:simplePos x="0" y="0"/>
                     <wp:positionH relativeFrom="page">
                       <wp:posOffset>276225</wp:posOffset>
@@ -326,7 +328,7 @@
             <mc:AlternateContent>
               <mc:Choice Requires="wps">
                 <w:drawing>
-                  <wp:anchor distT="0" distB="0" distL="114300" distR="114300" simplePos="0" relativeHeight="251661312" behindDoc="1" locked="1" layoutInCell="0" allowOverlap="1" wp14:anchorId="7ABA2500" wp14:editId="522A588D">
+                  <wp:anchor distT="0" distB="0" distL="114300" distR="114300" simplePos="0" relativeHeight="251661312" behindDoc="1" locked="1" layoutInCell="0" allowOverlap="1" wp14:anchorId="67251ADD" wp14:editId="1584773D">
                     <wp:simplePos x="0" y="0"/>
                     <wp:positionH relativeFrom="page">
                       <wp:posOffset>276225</wp:posOffset>
@@ -403,7 +405,7 @@
             <mc:AlternateContent>
               <mc:Choice Requires="wps">
                 <w:drawing>
-                  <wp:anchor distT="0" distB="0" distL="114300" distR="114300" simplePos="0" relativeHeight="251662336" behindDoc="0" locked="1" layoutInCell="0" allowOverlap="1" wp14:anchorId="3D93F443" wp14:editId="700E7C6A">
+                  <wp:anchor distT="0" distB="0" distL="114300" distR="114300" simplePos="0" relativeHeight="251662336" behindDoc="0" locked="1" layoutInCell="0" allowOverlap="1" wp14:anchorId="15DF28AB" wp14:editId="2D27E2DE">
                     <wp:simplePos x="0" y="0"/>
                     <wp:positionH relativeFrom="page">
                       <wp:posOffset>276225</wp:posOffset>
@@ -512,7 +514,7 @@
               </mc:Choice>
               <mc:Fallback>
                 <w:pict>
-                  <v:rect id="Rectangle 82" o:spid="_x0000_s1028" style="position:absolute;margin-left:21.75pt;margin-top:344.25pt;width:552.2pt;height:68.7pt;z-index:251662336;visibility:visible;mso-wrap-style:square;mso-width-percent:0;mso-height-percent:0;mso-wrap-distance-left:9pt;mso-wrap-distance-top:0;mso-wrap-distance-right:9pt;mso-wrap-distance-bottom:0;mso-position-horizontal:absolute;mso-position-horizontal-relative:page;mso-position-vertical:absolute;mso-position-vertical-relative:page;mso-width-percent:0;mso-height-percent:0;mso-width-relative:page;mso-height-relative:page;v-text-anchor:bottom" o:gfxdata="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" o:allowincell="f" fillcolor="black" stroked="f">
+                  <v:rect id="Rectangle 82" o:spid="_x0000_s1028" style="position:absolute;margin-left:21.75pt;margin-top:344.25pt;width:552.2pt;height:68.7pt;z-index:251662336;visibility:visible;mso-wrap-style:square;mso-width-percent:0;mso-height-percent:0;mso-wrap-distance-left:9pt;mso-wrap-distance-top:0;mso-wrap-distance-right:9pt;mso-wrap-distance-bottom:0;mso-position-horizontal:absolute;mso-position-horizontal-relative:page;mso-position-vertical:absolute;mso-position-vertical-relative:page;mso-width-percent:0;mso-height-percent:0;mso-width-relative:page;mso-height-relative:page;v-text-anchor:bottom" o:gfxdata="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" o:allowincell="f" fillcolor="black" stroked="f">
                     <v:fill opacity="46003f"/>
                     <v:textbox style="mso-fit-shape-to-text:t" inset="18pt,,1in">
                       <w:txbxContent>
@@ -569,7 +571,7 @@
               <w:lang w:val="es-ES"/>
             </w:rPr>
             <w:drawing>
-              <wp:anchor distT="0" distB="0" distL="114300" distR="114300" simplePos="0" relativeHeight="251659264" behindDoc="1" locked="1" layoutInCell="0" allowOverlap="1" wp14:anchorId="76C7D2AF" wp14:editId="6AEA7E3B">
+              <wp:anchor distT="0" distB="0" distL="114300" distR="114300" simplePos="0" relativeHeight="251659264" behindDoc="1" locked="1" layoutInCell="0" allowOverlap="1" wp14:anchorId="6E3721B5" wp14:editId="54150C65">
                 <wp:simplePos x="0" y="0"/>
                 <wp:positionH relativeFrom="page">
                   <wp:posOffset>276225</wp:posOffset>
@@ -636,7 +638,7 @@
             <mc:AlternateContent>
               <mc:Choice Requires="wps">
                 <w:drawing>
-                  <wp:anchor distT="0" distB="0" distL="114300" distR="114300" simplePos="0" relativeHeight="251660288" behindDoc="1" locked="1" layoutInCell="0" allowOverlap="1" wp14:anchorId="40F9849C" wp14:editId="3F613328">
+                  <wp:anchor distT="0" distB="0" distL="114300" distR="114300" simplePos="0" relativeHeight="251660288" behindDoc="1" locked="1" layoutInCell="0" allowOverlap="1" wp14:anchorId="46897168" wp14:editId="21D08025">
                     <wp:simplePos x="0" y="0"/>
                     <wp:positionH relativeFrom="page">
                       <wp:posOffset>276225</wp:posOffset>
@@ -718,7 +720,7 @@
             <mc:AlternateContent>
               <mc:Choice Requires="wps">
                 <w:drawing>
-                  <wp:anchor distT="0" distB="0" distL="114300" distR="114300" simplePos="0" relativeHeight="251666943" behindDoc="0" locked="0" layoutInCell="1" allowOverlap="1" wp14:anchorId="0EF4613F" wp14:editId="50436DF3">
+                  <wp:anchor distT="0" distB="0" distL="114300" distR="114300" simplePos="0" relativeHeight="251666943" behindDoc="0" locked="0" layoutInCell="1" allowOverlap="1" wp14:anchorId="56D0CB5B" wp14:editId="23163994">
                     <wp:simplePos x="0" y="0"/>
                     <wp:positionH relativeFrom="column">
                       <wp:posOffset>1371600</wp:posOffset>
@@ -853,7 +855,7 @@
               </mc:Choice>
               <mc:Fallback>
                 <w:pict>
-                  <v:rect id="Rectángulo 7" o:spid="_x0000_s1029" style="position:absolute;margin-left:108pt;margin-top:370.95pt;width:225pt;height:162pt;z-index:251666943;visibility:visible;mso-wrap-style:square;mso-width-percent:0;mso-height-percent:0;mso-wrap-distance-left:9pt;mso-wrap-distance-top:0;mso-wrap-distance-right:9pt;mso-wrap-distance-bottom:0;mso-position-horizontal:absolute;mso-position-horizontal-relative:text;mso-position-vertical:absolute;mso-position-vertical-relative:text;mso-width-percent:0;mso-height-percent:0;mso-width-relative:margin;mso-height-relative:margin;v-text-anchor:middle" o:gfxdata="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" fillcolor="white [3201]" strokecolor="#244a58 [3205]" strokeweight="2pt">
+                  <v:rect id="Rectángulo 7" o:spid="_x0000_s1029" style="position:absolute;margin-left:108pt;margin-top:370.95pt;width:225pt;height:162pt;z-index:251666943;visibility:visible;mso-wrap-style:square;mso-width-percent:0;mso-height-percent:0;mso-wrap-distance-left:9pt;mso-wrap-distance-top:0;mso-wrap-distance-right:9pt;mso-wrap-distance-bottom:0;mso-position-horizontal:absolute;mso-position-horizontal-relative:text;mso-position-vertical:absolute;mso-position-vertical-relative:text;mso-width-percent:0;mso-height-percent:0;mso-width-relative:margin;mso-height-relative:margin;v-text-anchor:middle" o:gfxdata="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" fillcolor="white [3201]" strokecolor="#244a58 [3205]" strokeweight="2pt">
                     <v:stroke linestyle="thinThin"/>
                     <v:textbox>
                       <w:txbxContent>
@@ -936,7 +938,7 @@
             <mc:AlternateContent>
               <mc:Choice Requires="wps">
                 <w:drawing>
-                  <wp:anchor distT="0" distB="0" distL="114300" distR="114300" simplePos="0" relativeHeight="251666432" behindDoc="0" locked="0" layoutInCell="1" allowOverlap="1" wp14:anchorId="45DDE8BB" wp14:editId="6D362586">
+                  <wp:anchor distT="0" distB="0" distL="114300" distR="114300" simplePos="0" relativeHeight="251666432" behindDoc="0" locked="0" layoutInCell="1" allowOverlap="1" wp14:anchorId="26AB9C3D" wp14:editId="20958FDA">
                     <wp:simplePos x="0" y="0"/>
                     <wp:positionH relativeFrom="column">
                       <wp:posOffset>-685800</wp:posOffset>
@@ -3848,7 +3850,7 @@
         <w:tblStyle w:val="Listamulticolor-nfasis2"/>
         <w:tblW w:w="0" w:type="auto"/>
         <w:jc w:val="center"/>
-        <w:tblLook w:val="00BF" w:firstRow="1" w:lastRow="0" w:firstColumn="1" w:lastColumn="0" w:noHBand="0" w:noVBand="0"/>
+        <w:tblLook w:val="00A0" w:firstRow="1" w:lastRow="0" w:firstColumn="1" w:lastColumn="0" w:noHBand="0" w:noVBand="0"/>
       </w:tblPr>
       <w:tblGrid>
         <w:gridCol w:w="3227"/>
@@ -4302,7 +4304,7 @@
         <w:tblStyle w:val="Listamulticolor-nfasis2"/>
         <w:tblW w:w="0" w:type="auto"/>
         <w:jc w:val="center"/>
-        <w:tblLook w:val="00BF" w:firstRow="1" w:lastRow="0" w:firstColumn="1" w:lastColumn="0" w:noHBand="0" w:noVBand="0"/>
+        <w:tblLook w:val="00A0" w:firstRow="1" w:lastRow="0" w:firstColumn="1" w:lastColumn="0" w:noHBand="0" w:noVBand="0"/>
       </w:tblPr>
       <w:tblGrid>
         <w:gridCol w:w="3227"/>
@@ -4761,7 +4763,7 @@
           <w:insideH w:val="single" w:sz="4" w:space="0" w:color="000000"/>
           <w:insideV w:val="single" w:sz="4" w:space="0" w:color="000000"/>
         </w:tblBorders>
-        <w:tblLook w:val="00BF" w:firstRow="1" w:lastRow="0" w:firstColumn="1" w:lastColumn="0" w:noHBand="0" w:noVBand="0"/>
+        <w:tblLook w:val="00A0" w:firstRow="1" w:lastRow="0" w:firstColumn="1" w:lastColumn="0" w:noHBand="0" w:noVBand="0"/>
       </w:tblPr>
       <w:tblGrid>
         <w:gridCol w:w="8516"/>
@@ -7526,7 +7528,7 @@
           <w:insideH w:val="single" w:sz="4" w:space="0" w:color="000000"/>
           <w:insideV w:val="single" w:sz="4" w:space="0" w:color="000000"/>
         </w:tblBorders>
-        <w:tblLook w:val="00BF" w:firstRow="1" w:lastRow="0" w:firstColumn="1" w:lastColumn="0" w:noHBand="0" w:noVBand="0"/>
+        <w:tblLook w:val="00A0" w:firstRow="1" w:lastRow="0" w:firstColumn="1" w:lastColumn="0" w:noHBand="0" w:noVBand="0"/>
       </w:tblPr>
       <w:tblGrid>
         <w:gridCol w:w="1401"/>
@@ -8090,9 +8092,135 @@
     </w:p>
     <w:p>
       <w:pPr>
-        <w:jc w:val="center"/>
+        <w:pStyle w:val="Ttulo2"/>
+        <w:pBdr>
+          <w:bottom w:val="single" w:sz="6" w:space="0" w:color="8CACBB"/>
+        </w:pBdr>
+        <w:shd w:val="clear" w:color="auto" w:fill="FFFFFF"/>
+        <w:spacing w:before="0" w:after="240" w:line="326" w:lineRule="atLeast"/>
+        <w:ind w:left="300"/>
+        <w:jc w:val="both"/>
+        <w:rPr>
+          <w:rFonts w:ascii="Verdana" w:eastAsia="Times New Roman" w:hAnsi="Verdana" w:cs="Times New Roman"/>
+          <w:color w:val="000000"/>
+          <w:sz w:val="32"/>
+          <w:szCs w:val="32"/>
+        </w:rPr>
       </w:pPr>
+      <w:r>
+        <w:rPr>
+          <w:rFonts w:ascii="Verdana" w:eastAsia="Times New Roman" w:hAnsi="Verdana" w:cs="Times New Roman"/>
+          <w:b/>
+          <w:bCs/>
+          <w:color w:val="000000"/>
+          <w:sz w:val="32"/>
+          <w:szCs w:val="32"/>
+        </w:rPr>
+        <w:t>Restricciones</w:t>
+      </w:r>
     </w:p>
+    <w:p>
+      <w:pPr>
+        <w:numPr>
+          <w:ilvl w:val="0"/>
+          <w:numId w:val="11"/>
+        </w:numPr>
+        <w:shd w:val="clear" w:color="auto" w:fill="FFFFFF"/>
+        <w:spacing w:before="0" w:after="0" w:line="360" w:lineRule="atLeast"/>
+        <w:ind w:left="440"/>
+        <w:jc w:val="both"/>
+        <w:rPr>
+          <w:rFonts w:ascii="Verdana" w:eastAsia="Times New Roman" w:hAnsi="Verdana" w:cs="Times New Roman"/>
+          <w:color w:val="000000"/>
+          <w:sz w:val="19"/>
+          <w:szCs w:val="19"/>
+        </w:rPr>
+      </w:pPr>
+      <w:r>
+        <w:rPr>
+          <w:rFonts w:ascii="Verdana" w:eastAsia="Times New Roman" w:hAnsi="Verdana" w:cs="Times New Roman"/>
+          <w:color w:val="000000"/>
+          <w:sz w:val="19"/>
+          <w:szCs w:val="19"/>
+        </w:rPr>
+        <w:t>Servidor central en JEE</w:t>
+      </w:r>
+    </w:p>
+    <w:p>
+      <w:pPr>
+        <w:numPr>
+          <w:ilvl w:val="0"/>
+          <w:numId w:val="11"/>
+        </w:numPr>
+        <w:shd w:val="clear" w:color="auto" w:fill="FFFFFF"/>
+        <w:spacing w:before="0" w:after="0" w:line="360" w:lineRule="atLeast"/>
+        <w:ind w:left="440"/>
+        <w:jc w:val="both"/>
+        <w:rPr>
+          <w:rFonts w:ascii="Verdana" w:eastAsia="Times New Roman" w:hAnsi="Verdana" w:cs="Times New Roman"/>
+          <w:color w:val="000000"/>
+          <w:sz w:val="19"/>
+          <w:szCs w:val="19"/>
+        </w:rPr>
+      </w:pPr>
+      <w:r>
+        <w:rPr>
+          <w:rFonts w:ascii="Verdana" w:eastAsia="Times New Roman" w:hAnsi="Verdana" w:cs="Times New Roman"/>
+          <w:color w:val="000000"/>
+          <w:sz w:val="19"/>
+          <w:szCs w:val="19"/>
+        </w:rPr>
+        <w:t xml:space="preserve">Dispositivos móviles pueden ser simulados con aplicaciones Java </w:t>
+      </w:r>
+      <w:proofErr w:type="spellStart"/>
+      <w:r>
+        <w:rPr>
+          <w:rFonts w:ascii="Verdana" w:eastAsia="Times New Roman" w:hAnsi="Verdana" w:cs="Times New Roman"/>
+          <w:color w:val="000000"/>
+          <w:sz w:val="19"/>
+          <w:szCs w:val="19"/>
+        </w:rPr>
+        <w:t>standalone</w:t>
+      </w:r>
+      <w:proofErr w:type="spellEnd"/>
+      <w:r>
+        <w:rPr>
+          <w:rFonts w:ascii="Verdana" w:eastAsia="Times New Roman" w:hAnsi="Verdana" w:cs="Times New Roman"/>
+          <w:color w:val="000000"/>
+          <w:sz w:val="19"/>
+          <w:szCs w:val="19"/>
+        </w:rPr>
+        <w:t>.</w:t>
+      </w:r>
+    </w:p>
+    <w:p>
+      <w:pPr>
+        <w:numPr>
+          <w:ilvl w:val="0"/>
+          <w:numId w:val="12"/>
+        </w:numPr>
+        <w:shd w:val="clear" w:color="auto" w:fill="FFFFFF"/>
+        <w:spacing w:before="0" w:after="0" w:line="360" w:lineRule="atLeast"/>
+        <w:ind w:left="440"/>
+        <w:jc w:val="both"/>
+        <w:rPr>
+          <w:rFonts w:ascii="Verdana" w:eastAsia="Times New Roman" w:hAnsi="Verdana" w:cs="Times New Roman"/>
+          <w:color w:val="000000"/>
+          <w:sz w:val="19"/>
+          <w:szCs w:val="19"/>
+        </w:rPr>
+      </w:pPr>
+      <w:r>
+        <w:rPr>
+          <w:rFonts w:ascii="Verdana" w:eastAsia="Times New Roman" w:hAnsi="Verdana" w:cs="Times New Roman"/>
+          <w:color w:val="000000"/>
+          <w:sz w:val="19"/>
+          <w:szCs w:val="19"/>
+        </w:rPr>
+        <w:t>La información debe ser persistida usando JPA.</w:t>
+      </w:r>
+    </w:p>
+    <w:p/>
     <w:tbl>
       <w:tblPr>
         <w:tblW w:w="0" w:type="auto"/>
@@ -8104,7 +8232,7 @@
           <w:insideH w:val="single" w:sz="4" w:space="0" w:color="000000"/>
           <w:insideV w:val="single" w:sz="4" w:space="0" w:color="000000"/>
         </w:tblBorders>
-        <w:tblLook w:val="00BF" w:firstRow="1" w:lastRow="0" w:firstColumn="1" w:lastColumn="0" w:noHBand="0" w:noVBand="0"/>
+        <w:tblLook w:val="00A0" w:firstRow="1" w:lastRow="0" w:firstColumn="1" w:lastColumn="0" w:noHBand="0" w:noVBand="0"/>
       </w:tblPr>
       <w:tblGrid>
         <w:gridCol w:w="1809"/>
@@ -8387,7 +8515,7 @@
           <w:insideH w:val="single" w:sz="4" w:space="0" w:color="000000"/>
           <w:insideV w:val="single" w:sz="4" w:space="0" w:color="000000"/>
         </w:tblBorders>
-        <w:tblLook w:val="00BF" w:firstRow="1" w:lastRow="0" w:firstColumn="1" w:lastColumn="0" w:noHBand="0" w:noVBand="0"/>
+        <w:tblLook w:val="00A0" w:firstRow="1" w:lastRow="0" w:firstColumn="1" w:lastColumn="0" w:noHBand="0" w:noVBand="0"/>
       </w:tblPr>
       <w:tblGrid>
         <w:gridCol w:w="675"/>
@@ -9148,14 +9276,17 @@
           </w:tcPr>
           <w:p>
             <w:pPr>
+              <w:jc w:val="center"/>
               <w:cnfStyle w:val="100000000000" w:firstRow="1" w:lastRow="0" w:firstColumn="0" w:lastColumn="0" w:oddVBand="0" w:evenVBand="0" w:oddHBand="0" w:evenHBand="0" w:firstRowFirstColumn="0" w:firstRowLastColumn="0" w:lastRowFirstColumn="0" w:lastRowLastColumn="0"/>
               <w:rPr>
                 <w:rFonts w:eastAsia="Times New Roman" w:cs="Times New Roman"/>
+                <w:b w:val="0"/>
               </w:rPr>
             </w:pPr>
             <w:r>
               <w:rPr>
                 <w:rFonts w:eastAsia="Times New Roman" w:cs="Times New Roman"/>
+                <w:b w:val="0"/>
               </w:rPr>
               <w:t>Confidencialidad de los datos transmitidos por el sistema</w:t>
             </w:r>
@@ -9281,7 +9412,6 @@
             <w:pPr>
               <w:cnfStyle w:val="000000000000" w:firstRow="0" w:lastRow="0" w:firstColumn="0" w:lastColumn="0" w:oddVBand="0" w:evenVBand="0" w:oddHBand="0" w:evenHBand="0" w:firstRowFirstColumn="0" w:firstRowLastColumn="0" w:lastRowFirstColumn="0" w:lastRowLastColumn="0"/>
             </w:pPr>
-            <w:proofErr w:type="spellStart"/>
             <w:r>
               <w:rPr>
                 <w:rFonts w:ascii="Calibri" w:hAnsi="Calibri"/>
@@ -9290,9 +9420,8 @@
                 <w:sz w:val="23"/>
                 <w:szCs w:val="23"/>
               </w:rPr>
-              <w:t>Preveenir</w:t>
-            </w:r>
-            <w:proofErr w:type="spellEnd"/>
+              <w:t>Prevenir</w:t>
+            </w:r>
             <w:r>
               <w:rPr>
                 <w:rFonts w:ascii="Calibri" w:hAnsi="Calibri"/>
@@ -9301,7 +9430,7 @@
                 <w:sz w:val="23"/>
                 <w:szCs w:val="23"/>
               </w:rPr>
-              <w:t xml:space="preserve"> que el acceso de la información de cada paciente sea restringida.</w:t>
+              <w:t xml:space="preserve"> que el acceso de la información de cada paciente sea restringida</w:t>
             </w:r>
           </w:p>
         </w:tc>
@@ -9358,7 +9487,7 @@
               <w:cnfStyle w:val="000000000000" w:firstRow="0" w:lastRow="0" w:firstColumn="0" w:lastColumn="0" w:oddVBand="0" w:evenVBand="0" w:oddHBand="0" w:evenHBand="0" w:firstRowFirstColumn="0" w:firstRowLastColumn="0" w:lastRowFirstColumn="0" w:lastRowLastColumn="0"/>
             </w:pPr>
             <w:r>
-              <w:t>Tranquilidad y seguridad para el paciente.</w:t>
+              <w:t>Envío de datos</w:t>
             </w:r>
           </w:p>
         </w:tc>
@@ -9445,7 +9574,16 @@
               <w:cnfStyle w:val="000000100000" w:firstRow="0" w:lastRow="0" w:firstColumn="0" w:lastColumn="0" w:oddVBand="0" w:evenVBand="0" w:oddHBand="1" w:evenHBand="0" w:firstRowFirstColumn="0" w:firstRowLastColumn="0" w:lastRowFirstColumn="0" w:lastRowLastColumn="0"/>
             </w:pPr>
             <w:r>
-              <w:t>Todo dato personal del paciente queda registrada de forma segura en el sistema.</w:t>
+              <w:t xml:space="preserve">Los datos del </w:t>
+            </w:r>
+            <w:r>
+              <w:t>paciente queda</w:t>
+            </w:r>
+            <w:r>
+              <w:t>n</w:t>
+            </w:r>
+            <w:r>
+              <w:t xml:space="preserve"> registrada de forma segura en el sistema.</w:t>
             </w:r>
           </w:p>
         </w:tc>
@@ -9471,19 +9609,15 @@
             <w:pPr>
               <w:cnfStyle w:val="000000000000" w:firstRow="0" w:lastRow="0" w:firstColumn="0" w:lastColumn="0" w:oddVBand="0" w:evenVBand="0" w:oddHBand="0" w:evenHBand="0" w:firstRowFirstColumn="0" w:firstRowLastColumn="0" w:lastRowFirstColumn="0" w:lastRowLastColumn="0"/>
             </w:pPr>
-            <w:proofErr w:type="spellStart"/>
-            <w:r>
-              <w:t>Ningun</w:t>
-            </w:r>
-            <w:proofErr w:type="spellEnd"/>
+            <w:r>
+              <w:t>Ningún</w:t>
+            </w:r>
             <w:r>
               <w:t xml:space="preserve"> dato es accedido de manera </w:t>
             </w:r>
-            <w:proofErr w:type="spellStart"/>
-            <w:r>
-              <w:t>ilicita</w:t>
-            </w:r>
-            <w:proofErr w:type="spellEnd"/>
+            <w:r>
+              <w:t>ilícita</w:t>
+            </w:r>
             <w:r>
               <w:t>.</w:t>
             </w:r>
@@ -9502,8 +9636,6 @@
           <w:lang w:eastAsia="es-CO"/>
         </w:rPr>
       </w:pPr>
-      <w:bookmarkStart w:id="43" w:name="_GoBack"/>
-      <w:bookmarkEnd w:id="43"/>
     </w:p>
     <w:tbl>
       <w:tblPr>
@@ -9557,7 +9689,13 @@
               <w:rPr>
                 <w:b w:val="0"/>
               </w:rPr>
-              <w:t>Latencia de los datos</w:t>
+              <w:t xml:space="preserve">Latencia de </w:t>
+            </w:r>
+            <w:r>
+              <w:rPr>
+                <w:b w:val="0"/>
+              </w:rPr>
+              <w:t>Emergencia</w:t>
             </w:r>
           </w:p>
         </w:tc>
@@ -9737,15 +9875,13 @@
               <w:cnfStyle w:val="000000000000" w:firstRow="0" w:lastRow="0" w:firstColumn="0" w:lastColumn="0" w:oddVBand="0" w:evenVBand="0" w:oddHBand="0" w:evenHBand="0" w:firstRowFirstColumn="0" w:firstRowLastColumn="0" w:lastRowFirstColumn="0" w:lastRowLastColumn="0"/>
             </w:pPr>
             <w:r>
-              <w:t xml:space="preserve">Se detecta un nivel </w:t>
-            </w:r>
-            <w:proofErr w:type="spellStart"/>
-            <w:r>
-              <w:t>emrgente</w:t>
-            </w:r>
-            <w:proofErr w:type="spellEnd"/>
-            <w:r>
-              <w:t xml:space="preserve"> de presión vascular y se envía a la central.</w:t>
+              <w:t>Se detecta un nivel em</w:t>
+            </w:r>
+            <w:r>
+              <w:t>e</w:t>
+            </w:r>
+            <w:r>
+              <w:t>rgente de presión vascular y se envía a la central.</w:t>
             </w:r>
           </w:p>
         </w:tc>
@@ -9859,12 +9995,1720 @@
               <w:cnfStyle w:val="000000000000" w:firstRow="0" w:lastRow="0" w:firstColumn="0" w:lastColumn="0" w:oddVBand="0" w:evenVBand="0" w:oddHBand="0" w:evenHBand="0" w:firstRowFirstColumn="0" w:firstRowLastColumn="0" w:lastRowFirstColumn="0" w:lastRowLastColumn="0"/>
             </w:pPr>
             <w:r>
-              <w:t>Menos de 3 segundos en enviar la situación de emergencia.</w:t>
+              <w:t>Enviar alarma en menos de 1,5</w:t>
+            </w:r>
+            <w:r>
+              <w:t xml:space="preserve"> segundos</w:t>
+            </w:r>
+            <w:r>
+              <w:t>.</w:t>
             </w:r>
           </w:p>
         </w:tc>
       </w:tr>
     </w:tbl>
+    <w:p/>
+    <w:tbl>
+      <w:tblPr>
+        <w:tblStyle w:val="Sombreadomediano2-nfasis1"/>
+        <w:tblW w:w="9176" w:type="dxa"/>
+        <w:tblLook w:val="04A0" w:firstRow="1" w:lastRow="0" w:firstColumn="1" w:lastColumn="0" w:noHBand="0" w:noVBand="1"/>
+      </w:tblPr>
+      <w:tblGrid>
+        <w:gridCol w:w="2442"/>
+        <w:gridCol w:w="2244"/>
+        <w:gridCol w:w="2245"/>
+        <w:gridCol w:w="2245"/>
+      </w:tblGrid>
+      <w:tr>
+        <w:trPr>
+          <w:cnfStyle w:val="100000000000" w:firstRow="1" w:lastRow="0" w:firstColumn="0" w:lastColumn="0" w:oddVBand="0" w:evenVBand="0" w:oddHBand="0" w:evenHBand="0" w:firstRowFirstColumn="0" w:firstRowLastColumn="0" w:lastRowFirstColumn="0" w:lastRowLastColumn="0"/>
+        </w:trPr>
+        <w:tc>
+          <w:tcPr>
+            <w:cnfStyle w:val="001000000100" w:firstRow="0" w:lastRow="0" w:firstColumn="1" w:lastColumn="0" w:oddVBand="0" w:evenVBand="0" w:oddHBand="0" w:evenHBand="0" w:firstRowFirstColumn="1" w:firstRowLastColumn="0" w:lastRowFirstColumn="0" w:lastRowLastColumn="0"/>
+            <w:tcW w:w="2442" w:type="dxa"/>
+            <w:vAlign w:val="center"/>
+          </w:tcPr>
+          <w:p>
+            <w:pPr>
+              <w:jc w:val="center"/>
+            </w:pPr>
+            <w:r>
+              <w:t>Escenario de Calidad #</w:t>
+            </w:r>
+            <w:r>
+              <w:t>4</w:t>
+            </w:r>
+          </w:p>
+        </w:tc>
+        <w:tc>
+          <w:tcPr>
+            <w:tcW w:w="2244" w:type="dxa"/>
+            <w:shd w:val="clear" w:color="auto" w:fill="6EB7D7" w:themeFill="accent1" w:themeFillTint="99"/>
+            <w:vAlign w:val="center"/>
+          </w:tcPr>
+          <w:p>
+            <w:pPr>
+              <w:jc w:val="center"/>
+              <w:cnfStyle w:val="100000000000" w:firstRow="1" w:lastRow="0" w:firstColumn="0" w:lastColumn="0" w:oddVBand="0" w:evenVBand="0" w:oddHBand="0" w:evenHBand="0" w:firstRowFirstColumn="0" w:firstRowLastColumn="0" w:lastRowFirstColumn="0" w:lastRowLastColumn="0"/>
+              <w:rPr>
+                <w:b w:val="0"/>
+              </w:rPr>
+            </w:pPr>
+            <w:r>
+              <w:rPr>
+                <w:b w:val="0"/>
+              </w:rPr>
+              <w:t>Latencia de los Datos</w:t>
+            </w:r>
+          </w:p>
+        </w:tc>
+        <w:tc>
+          <w:tcPr>
+            <w:tcW w:w="2245" w:type="dxa"/>
+            <w:vAlign w:val="center"/>
+          </w:tcPr>
+          <w:p>
+            <w:pPr>
+              <w:jc w:val="center"/>
+              <w:cnfStyle w:val="100000000000" w:firstRow="1" w:lastRow="0" w:firstColumn="0" w:lastColumn="0" w:oddVBand="0" w:evenVBand="0" w:oddHBand="0" w:evenHBand="0" w:firstRowFirstColumn="0" w:firstRowLastColumn="0" w:lastRowFirstColumn="0" w:lastRowLastColumn="0"/>
+            </w:pPr>
+            <w:r>
+              <w:t>STAKEHOLDER</w:t>
+            </w:r>
+          </w:p>
+          <w:p>
+            <w:pPr>
+              <w:jc w:val="center"/>
+              <w:cnfStyle w:val="100000000000" w:firstRow="1" w:lastRow="0" w:firstColumn="0" w:lastColumn="0" w:oddVBand="0" w:evenVBand="0" w:oddHBand="0" w:evenHBand="0" w:firstRowFirstColumn="0" w:firstRowLastColumn="0" w:lastRowFirstColumn="0" w:lastRowLastColumn="0"/>
+            </w:pPr>
+            <w:r>
+              <w:rPr>
+                <w:rFonts w:ascii="Cambria" w:eastAsia="Times New Roman" w:hAnsi="Cambria" w:cs="Segoe UI"/>
+                <w:b w:val="0"/>
+                <w:lang w:eastAsia="es-CO"/>
+              </w:rPr>
+              <w:t>División de Capacitación de la Fundación Santa Fe de Bogotá</w:t>
+            </w:r>
+          </w:p>
+        </w:tc>
+        <w:tc>
+          <w:tcPr>
+            <w:tcW w:w="2245" w:type="dxa"/>
+            <w:vAlign w:val="center"/>
+          </w:tcPr>
+          <w:p>
+            <w:pPr>
+              <w:jc w:val="center"/>
+              <w:cnfStyle w:val="100000000000" w:firstRow="1" w:lastRow="0" w:firstColumn="0" w:lastColumn="0" w:oddVBand="0" w:evenVBand="0" w:oddHBand="0" w:evenHBand="0" w:firstRowFirstColumn="0" w:firstRowLastColumn="0" w:lastRowFirstColumn="0" w:lastRowLastColumn="0"/>
+            </w:pPr>
+            <w:r>
+              <w:t>PRIORIDAD</w:t>
+            </w:r>
+          </w:p>
+          <w:p>
+            <w:pPr>
+              <w:jc w:val="center"/>
+              <w:cnfStyle w:val="100000000000" w:firstRow="1" w:lastRow="0" w:firstColumn="0" w:lastColumn="0" w:oddVBand="0" w:evenVBand="0" w:oddHBand="0" w:evenHBand="0" w:firstRowFirstColumn="0" w:firstRowLastColumn="0" w:lastRowFirstColumn="0" w:lastRowLastColumn="0"/>
+              <w:rPr>
+                <w:b w:val="0"/>
+              </w:rPr>
+            </w:pPr>
+            <w:r>
+              <w:rPr>
+                <w:b w:val="0"/>
+              </w:rPr>
+              <w:t>Alta</w:t>
+            </w:r>
+          </w:p>
+        </w:tc>
+      </w:tr>
+      <w:tr>
+        <w:trPr>
+          <w:cnfStyle w:val="000000100000" w:firstRow="0" w:lastRow="0" w:firstColumn="0" w:lastColumn="0" w:oddVBand="0" w:evenVBand="0" w:oddHBand="1" w:evenHBand="0" w:firstRowFirstColumn="0" w:firstRowLastColumn="0" w:lastRowFirstColumn="0" w:lastRowLastColumn="0"/>
+        </w:trPr>
+        <w:tc>
+          <w:tcPr>
+            <w:cnfStyle w:val="001000000000" w:firstRow="0" w:lastRow="0" w:firstColumn="1" w:lastColumn="0" w:oddVBand="0" w:evenVBand="0" w:oddHBand="0" w:evenHBand="0" w:firstRowFirstColumn="0" w:firstRowLastColumn="0" w:lastRowFirstColumn="0" w:lastRowLastColumn="0"/>
+            <w:tcW w:w="2442" w:type="dxa"/>
+          </w:tcPr>
+          <w:p>
+            <w:r>
+              <w:t>Atributo de Calidad</w:t>
+            </w:r>
+          </w:p>
+        </w:tc>
+        <w:tc>
+          <w:tcPr>
+            <w:tcW w:w="6734" w:type="dxa"/>
+            <w:gridSpan w:val="3"/>
+          </w:tcPr>
+          <w:p>
+            <w:pPr>
+              <w:cnfStyle w:val="000000100000" w:firstRow="0" w:lastRow="0" w:firstColumn="0" w:lastColumn="0" w:oddVBand="0" w:evenVBand="0" w:oddHBand="1" w:evenHBand="0" w:firstRowFirstColumn="0" w:firstRowLastColumn="0" w:lastRowFirstColumn="0" w:lastRowLastColumn="0"/>
+            </w:pPr>
+            <w:r>
+              <w:t>Latencia</w:t>
+            </w:r>
+          </w:p>
+        </w:tc>
+      </w:tr>
+      <w:tr>
+        <w:tc>
+          <w:tcPr>
+            <w:cnfStyle w:val="001000000000" w:firstRow="0" w:lastRow="0" w:firstColumn="1" w:lastColumn="0" w:oddVBand="0" w:evenVBand="0" w:oddHBand="0" w:evenHBand="0" w:firstRowFirstColumn="0" w:firstRowLastColumn="0" w:lastRowFirstColumn="0" w:lastRowLastColumn="0"/>
+            <w:tcW w:w="2442" w:type="dxa"/>
+          </w:tcPr>
+          <w:p>
+            <w:r>
+              <w:t>Justificación</w:t>
+            </w:r>
+          </w:p>
+        </w:tc>
+        <w:tc>
+          <w:tcPr>
+            <w:tcW w:w="6734" w:type="dxa"/>
+            <w:gridSpan w:val="3"/>
+          </w:tcPr>
+          <w:p>
+            <w:pPr>
+              <w:cnfStyle w:val="000000000000" w:firstRow="0" w:lastRow="0" w:firstColumn="0" w:lastColumn="0" w:oddVBand="0" w:evenVBand="0" w:oddHBand="0" w:evenHBand="0" w:firstRowFirstColumn="0" w:firstRowLastColumn="0" w:lastRowFirstColumn="0" w:lastRowLastColumn="0"/>
+            </w:pPr>
+            <w:r>
+              <w:rPr>
+                <w:rFonts w:ascii="Calibri" w:hAnsi="Calibri"/>
+                <w:bCs/>
+                <w:color w:val="000000"/>
+                <w:sz w:val="23"/>
+                <w:szCs w:val="23"/>
+              </w:rPr>
+              <w:t>FALTA MOTIVADOR DE NEGOCIO</w:t>
+            </w:r>
+          </w:p>
+        </w:tc>
+      </w:tr>
+      <w:tr>
+        <w:trPr>
+          <w:cnfStyle w:val="000000100000" w:firstRow="0" w:lastRow="0" w:firstColumn="0" w:lastColumn="0" w:oddVBand="0" w:evenVBand="0" w:oddHBand="1" w:evenHBand="0" w:firstRowFirstColumn="0" w:firstRowLastColumn="0" w:lastRowFirstColumn="0" w:lastRowLastColumn="0"/>
+        </w:trPr>
+        <w:tc>
+          <w:tcPr>
+            <w:cnfStyle w:val="001000000000" w:firstRow="0" w:lastRow="0" w:firstColumn="1" w:lastColumn="0" w:oddVBand="0" w:evenVBand="0" w:oddHBand="0" w:evenHBand="0" w:firstRowFirstColumn="0" w:firstRowLastColumn="0" w:lastRowFirstColumn="0" w:lastRowLastColumn="0"/>
+            <w:tcW w:w="2442" w:type="dxa"/>
+          </w:tcPr>
+          <w:p>
+            <w:r>
+              <w:t>Fuente</w:t>
+            </w:r>
+          </w:p>
+        </w:tc>
+        <w:tc>
+          <w:tcPr>
+            <w:tcW w:w="6734" w:type="dxa"/>
+            <w:gridSpan w:val="3"/>
+          </w:tcPr>
+          <w:p>
+            <w:pPr>
+              <w:cnfStyle w:val="000000100000" w:firstRow="0" w:lastRow="0" w:firstColumn="0" w:lastColumn="0" w:oddVBand="0" w:evenVBand="0" w:oddHBand="1" w:evenHBand="0" w:firstRowFirstColumn="0" w:firstRowLastColumn="0" w:lastRowFirstColumn="0" w:lastRowLastColumn="0"/>
+            </w:pPr>
+            <w:r>
+              <w:t>Paciente</w:t>
+            </w:r>
+          </w:p>
+        </w:tc>
+      </w:tr>
+      <w:tr>
+        <w:tc>
+          <w:tcPr>
+            <w:cnfStyle w:val="001000000000" w:firstRow="0" w:lastRow="0" w:firstColumn="1" w:lastColumn="0" w:oddVBand="0" w:evenVBand="0" w:oddHBand="0" w:evenHBand="0" w:firstRowFirstColumn="0" w:firstRowLastColumn="0" w:lastRowFirstColumn="0" w:lastRowLastColumn="0"/>
+            <w:tcW w:w="2442" w:type="dxa"/>
+          </w:tcPr>
+          <w:p>
+            <w:r>
+              <w:t>Estímulo</w:t>
+            </w:r>
+          </w:p>
+        </w:tc>
+        <w:tc>
+          <w:tcPr>
+            <w:tcW w:w="6734" w:type="dxa"/>
+            <w:gridSpan w:val="3"/>
+          </w:tcPr>
+          <w:p>
+            <w:pPr>
+              <w:cnfStyle w:val="000000000000" w:firstRow="0" w:lastRow="0" w:firstColumn="0" w:lastColumn="0" w:oddVBand="0" w:evenVBand="0" w:oddHBand="0" w:evenHBand="0" w:firstRowFirstColumn="0" w:firstRowLastColumn="0" w:lastRowFirstColumn="0" w:lastRowLastColumn="0"/>
+            </w:pPr>
+            <w:r>
+              <w:t>Es enviado a la Central los datos del paciente</w:t>
+            </w:r>
+          </w:p>
+        </w:tc>
+      </w:tr>
+      <w:tr>
+        <w:trPr>
+          <w:cnfStyle w:val="000000100000" w:firstRow="0" w:lastRow="0" w:firstColumn="0" w:lastColumn="0" w:oddVBand="0" w:evenVBand="0" w:oddHBand="1" w:evenHBand="0" w:firstRowFirstColumn="0" w:firstRowLastColumn="0" w:lastRowFirstColumn="0" w:lastRowLastColumn="0"/>
+        </w:trPr>
+        <w:tc>
+          <w:tcPr>
+            <w:cnfStyle w:val="001000000000" w:firstRow="0" w:lastRow="0" w:firstColumn="1" w:lastColumn="0" w:oddVBand="0" w:evenVBand="0" w:oddHBand="0" w:evenHBand="0" w:firstRowFirstColumn="0" w:firstRowLastColumn="0" w:lastRowFirstColumn="0" w:lastRowLastColumn="0"/>
+            <w:tcW w:w="2442" w:type="dxa"/>
+          </w:tcPr>
+          <w:p>
+            <w:r>
+              <w:t>Artefacto</w:t>
+            </w:r>
+          </w:p>
+        </w:tc>
+        <w:tc>
+          <w:tcPr>
+            <w:tcW w:w="6734" w:type="dxa"/>
+            <w:gridSpan w:val="3"/>
+          </w:tcPr>
+          <w:p>
+            <w:pPr>
+              <w:cnfStyle w:val="000000100000" w:firstRow="0" w:lastRow="0" w:firstColumn="0" w:lastColumn="0" w:oddVBand="0" w:evenVBand="0" w:oddHBand="1" w:evenHBand="0" w:firstRowFirstColumn="0" w:firstRowLastColumn="0" w:lastRowFirstColumn="0" w:lastRowLastColumn="0"/>
+            </w:pPr>
+            <w:r>
+              <w:t>Sistema</w:t>
+            </w:r>
+          </w:p>
+        </w:tc>
+      </w:tr>
+      <w:tr>
+        <w:tc>
+          <w:tcPr>
+            <w:cnfStyle w:val="001000000000" w:firstRow="0" w:lastRow="0" w:firstColumn="1" w:lastColumn="0" w:oddVBand="0" w:evenVBand="0" w:oddHBand="0" w:evenHBand="0" w:firstRowFirstColumn="0" w:firstRowLastColumn="0" w:lastRowFirstColumn="0" w:lastRowLastColumn="0"/>
+            <w:tcW w:w="2442" w:type="dxa"/>
+          </w:tcPr>
+          <w:p>
+            <w:r>
+              <w:t>Ambiente</w:t>
+            </w:r>
+          </w:p>
+        </w:tc>
+        <w:tc>
+          <w:tcPr>
+            <w:tcW w:w="6734" w:type="dxa"/>
+            <w:gridSpan w:val="3"/>
+          </w:tcPr>
+          <w:p>
+            <w:pPr>
+              <w:cnfStyle w:val="000000000000" w:firstRow="0" w:lastRow="0" w:firstColumn="0" w:lastColumn="0" w:oddVBand="0" w:evenVBand="0" w:oddHBand="0" w:evenHBand="0" w:firstRowFirstColumn="0" w:firstRowLastColumn="0" w:lastRowFirstColumn="0" w:lastRowLastColumn="0"/>
+            </w:pPr>
+            <w:r>
+              <w:t>Normal</w:t>
+            </w:r>
+          </w:p>
+        </w:tc>
+      </w:tr>
+      <w:tr>
+        <w:trPr>
+          <w:cnfStyle w:val="000000100000" w:firstRow="0" w:lastRow="0" w:firstColumn="0" w:lastColumn="0" w:oddVBand="0" w:evenVBand="0" w:oddHBand="1" w:evenHBand="0" w:firstRowFirstColumn="0" w:firstRowLastColumn="0" w:lastRowFirstColumn="0" w:lastRowLastColumn="0"/>
+        </w:trPr>
+        <w:tc>
+          <w:tcPr>
+            <w:cnfStyle w:val="001000000000" w:firstRow="0" w:lastRow="0" w:firstColumn="1" w:lastColumn="0" w:oddVBand="0" w:evenVBand="0" w:oddHBand="0" w:evenHBand="0" w:firstRowFirstColumn="0" w:firstRowLastColumn="0" w:lastRowFirstColumn="0" w:lastRowLastColumn="0"/>
+            <w:tcW w:w="2442" w:type="dxa"/>
+          </w:tcPr>
+          <w:p>
+            <w:r>
+              <w:t>Respuesta</w:t>
+            </w:r>
+          </w:p>
+        </w:tc>
+        <w:tc>
+          <w:tcPr>
+            <w:tcW w:w="6734" w:type="dxa"/>
+            <w:gridSpan w:val="3"/>
+          </w:tcPr>
+          <w:p>
+            <w:pPr>
+              <w:cnfStyle w:val="000000100000" w:firstRow="0" w:lastRow="0" w:firstColumn="0" w:lastColumn="0" w:oddVBand="0" w:evenVBand="0" w:oddHBand="1" w:evenHBand="0" w:firstRowFirstColumn="0" w:firstRowLastColumn="0" w:lastRowFirstColumn="0" w:lastRowLastColumn="0"/>
+            </w:pPr>
+            <w:r>
+              <w:t>Datos procesados y presentados en el centro de control</w:t>
+            </w:r>
+          </w:p>
+        </w:tc>
+      </w:tr>
+      <w:tr>
+        <w:tc>
+          <w:tcPr>
+            <w:cnfStyle w:val="001000000000" w:firstRow="0" w:lastRow="0" w:firstColumn="1" w:lastColumn="0" w:oddVBand="0" w:evenVBand="0" w:oddHBand="0" w:evenHBand="0" w:firstRowFirstColumn="0" w:firstRowLastColumn="0" w:lastRowFirstColumn="0" w:lastRowLastColumn="0"/>
+            <w:tcW w:w="2442" w:type="dxa"/>
+          </w:tcPr>
+          <w:p>
+            <w:r>
+              <w:t>Medida de la Respuesta</w:t>
+            </w:r>
+          </w:p>
+        </w:tc>
+        <w:tc>
+          <w:tcPr>
+            <w:tcW w:w="6734" w:type="dxa"/>
+            <w:gridSpan w:val="3"/>
+          </w:tcPr>
+          <w:p>
+            <w:pPr>
+              <w:cnfStyle w:val="000000000000" w:firstRow="0" w:lastRow="0" w:firstColumn="0" w:lastColumn="0" w:oddVBand="0" w:evenVBand="0" w:oddHBand="0" w:evenHBand="0" w:firstRowFirstColumn="0" w:firstRowLastColumn="0" w:lastRowFirstColumn="0" w:lastRowLastColumn="0"/>
+            </w:pPr>
+            <w:r>
+              <w:t>Procesamiento de los datos en menos de 3 segundos</w:t>
+            </w:r>
+          </w:p>
+        </w:tc>
+      </w:tr>
+    </w:tbl>
+    <w:p>
+      <w:pPr>
+        <w:spacing w:after="0" w:line="240" w:lineRule="auto"/>
+        <w:textAlignment w:val="baseline"/>
+        <w:rPr>
+          <w:rFonts w:ascii="Segoe UI" w:eastAsia="Times New Roman" w:hAnsi="Segoe UI" w:cs="Segoe UI"/>
+          <w:sz w:val="12"/>
+          <w:szCs w:val="12"/>
+          <w:lang w:eastAsia="es-CO"/>
+        </w:rPr>
+      </w:pPr>
+    </w:p>
+    <w:tbl>
+      <w:tblPr>
+        <w:tblStyle w:val="Sombreadomediano2-nfasis1"/>
+        <w:tblW w:w="9176" w:type="dxa"/>
+        <w:tblLook w:val="04A0" w:firstRow="1" w:lastRow="0" w:firstColumn="1" w:lastColumn="0" w:noHBand="0" w:noVBand="1"/>
+      </w:tblPr>
+      <w:tblGrid>
+        <w:gridCol w:w="2442"/>
+        <w:gridCol w:w="2244"/>
+        <w:gridCol w:w="2245"/>
+        <w:gridCol w:w="2245"/>
+      </w:tblGrid>
+      <w:tr>
+        <w:trPr>
+          <w:cnfStyle w:val="100000000000" w:firstRow="1" w:lastRow="0" w:firstColumn="0" w:lastColumn="0" w:oddVBand="0" w:evenVBand="0" w:oddHBand="0" w:evenHBand="0" w:firstRowFirstColumn="0" w:firstRowLastColumn="0" w:lastRowFirstColumn="0" w:lastRowLastColumn="0"/>
+        </w:trPr>
+        <w:tc>
+          <w:tcPr>
+            <w:cnfStyle w:val="001000000100" w:firstRow="0" w:lastRow="0" w:firstColumn="1" w:lastColumn="0" w:oddVBand="0" w:evenVBand="0" w:oddHBand="0" w:evenHBand="0" w:firstRowFirstColumn="1" w:firstRowLastColumn="0" w:lastRowFirstColumn="0" w:lastRowLastColumn="0"/>
+            <w:tcW w:w="2442" w:type="dxa"/>
+            <w:vAlign w:val="center"/>
+          </w:tcPr>
+          <w:p>
+            <w:pPr>
+              <w:jc w:val="center"/>
+            </w:pPr>
+            <w:r>
+              <w:t>Escenario de Calidad #</w:t>
+            </w:r>
+            <w:r>
+              <w:t>5</w:t>
+            </w:r>
+          </w:p>
+        </w:tc>
+        <w:tc>
+          <w:tcPr>
+            <w:tcW w:w="2244" w:type="dxa"/>
+            <w:shd w:val="clear" w:color="auto" w:fill="6EB7D7" w:themeFill="accent1" w:themeFillTint="99"/>
+            <w:vAlign w:val="center"/>
+          </w:tcPr>
+          <w:p>
+            <w:pPr>
+              <w:jc w:val="center"/>
+              <w:cnfStyle w:val="100000000000" w:firstRow="1" w:lastRow="0" w:firstColumn="0" w:lastColumn="0" w:oddVBand="0" w:evenVBand="0" w:oddHBand="0" w:evenHBand="0" w:firstRowFirstColumn="0" w:firstRowLastColumn="0" w:lastRowFirstColumn="0" w:lastRowLastColumn="0"/>
+              <w:rPr>
+                <w:b w:val="0"/>
+              </w:rPr>
+            </w:pPr>
+            <w:r>
+              <w:rPr>
+                <w:b w:val="0"/>
+              </w:rPr>
+              <w:t>Escalabilidad del sistema de Tele Consulta</w:t>
+            </w:r>
+          </w:p>
+        </w:tc>
+        <w:tc>
+          <w:tcPr>
+            <w:tcW w:w="2245" w:type="dxa"/>
+            <w:vAlign w:val="center"/>
+          </w:tcPr>
+          <w:p>
+            <w:pPr>
+              <w:jc w:val="center"/>
+              <w:cnfStyle w:val="100000000000" w:firstRow="1" w:lastRow="0" w:firstColumn="0" w:lastColumn="0" w:oddVBand="0" w:evenVBand="0" w:oddHBand="0" w:evenHBand="0" w:firstRowFirstColumn="0" w:firstRowLastColumn="0" w:lastRowFirstColumn="0" w:lastRowLastColumn="0"/>
+            </w:pPr>
+            <w:r>
+              <w:t>STAKEHOLDER</w:t>
+            </w:r>
+          </w:p>
+          <w:p>
+            <w:pPr>
+              <w:jc w:val="center"/>
+              <w:cnfStyle w:val="100000000000" w:firstRow="1" w:lastRow="0" w:firstColumn="0" w:lastColumn="0" w:oddVBand="0" w:evenVBand="0" w:oddHBand="0" w:evenHBand="0" w:firstRowFirstColumn="0" w:firstRowLastColumn="0" w:lastRowFirstColumn="0" w:lastRowLastColumn="0"/>
+            </w:pPr>
+            <w:r>
+              <w:rPr>
+                <w:rFonts w:ascii="Cambria" w:eastAsia="Times New Roman" w:hAnsi="Cambria" w:cs="Segoe UI"/>
+                <w:b w:val="0"/>
+                <w:lang w:eastAsia="es-CO"/>
+              </w:rPr>
+              <w:t>División de Capacitación de la Fundación Santa Fe de Bogotá</w:t>
+            </w:r>
+          </w:p>
+        </w:tc>
+        <w:tc>
+          <w:tcPr>
+            <w:tcW w:w="2245" w:type="dxa"/>
+            <w:vAlign w:val="center"/>
+          </w:tcPr>
+          <w:p>
+            <w:pPr>
+              <w:jc w:val="center"/>
+              <w:cnfStyle w:val="100000000000" w:firstRow="1" w:lastRow="0" w:firstColumn="0" w:lastColumn="0" w:oddVBand="0" w:evenVBand="0" w:oddHBand="0" w:evenHBand="0" w:firstRowFirstColumn="0" w:firstRowLastColumn="0" w:lastRowFirstColumn="0" w:lastRowLastColumn="0"/>
+            </w:pPr>
+            <w:r>
+              <w:t>PRIORIDAD</w:t>
+            </w:r>
+          </w:p>
+          <w:p>
+            <w:pPr>
+              <w:jc w:val="center"/>
+              <w:cnfStyle w:val="100000000000" w:firstRow="1" w:lastRow="0" w:firstColumn="0" w:lastColumn="0" w:oddVBand="0" w:evenVBand="0" w:oddHBand="0" w:evenHBand="0" w:firstRowFirstColumn="0" w:firstRowLastColumn="0" w:lastRowFirstColumn="0" w:lastRowLastColumn="0"/>
+              <w:rPr>
+                <w:b w:val="0"/>
+              </w:rPr>
+            </w:pPr>
+            <w:r>
+              <w:rPr>
+                <w:b w:val="0"/>
+              </w:rPr>
+              <w:t>Alta</w:t>
+            </w:r>
+          </w:p>
+        </w:tc>
+      </w:tr>
+      <w:tr>
+        <w:trPr>
+          <w:cnfStyle w:val="000000100000" w:firstRow="0" w:lastRow="0" w:firstColumn="0" w:lastColumn="0" w:oddVBand="0" w:evenVBand="0" w:oddHBand="1" w:evenHBand="0" w:firstRowFirstColumn="0" w:firstRowLastColumn="0" w:lastRowFirstColumn="0" w:lastRowLastColumn="0"/>
+        </w:trPr>
+        <w:tc>
+          <w:tcPr>
+            <w:cnfStyle w:val="001000000000" w:firstRow="0" w:lastRow="0" w:firstColumn="1" w:lastColumn="0" w:oddVBand="0" w:evenVBand="0" w:oddHBand="0" w:evenHBand="0" w:firstRowFirstColumn="0" w:firstRowLastColumn="0" w:lastRowFirstColumn="0" w:lastRowLastColumn="0"/>
+            <w:tcW w:w="2442" w:type="dxa"/>
+          </w:tcPr>
+          <w:p>
+            <w:r>
+              <w:t>Atributo de Calidad</w:t>
+            </w:r>
+          </w:p>
+        </w:tc>
+        <w:tc>
+          <w:tcPr>
+            <w:tcW w:w="6734" w:type="dxa"/>
+            <w:gridSpan w:val="3"/>
+          </w:tcPr>
+          <w:p>
+            <w:pPr>
+              <w:cnfStyle w:val="000000100000" w:firstRow="0" w:lastRow="0" w:firstColumn="0" w:lastColumn="0" w:oddVBand="0" w:evenVBand="0" w:oddHBand="1" w:evenHBand="0" w:firstRowFirstColumn="0" w:firstRowLastColumn="0" w:lastRowFirstColumn="0" w:lastRowLastColumn="0"/>
+            </w:pPr>
+            <w:r>
+              <w:t>Esca</w:t>
+            </w:r>
+            <w:r>
+              <w:t>la</w:t>
+            </w:r>
+            <w:r>
+              <w:t>bilidad</w:t>
+            </w:r>
+          </w:p>
+        </w:tc>
+      </w:tr>
+      <w:tr>
+        <w:tc>
+          <w:tcPr>
+            <w:cnfStyle w:val="001000000000" w:firstRow="0" w:lastRow="0" w:firstColumn="1" w:lastColumn="0" w:oddVBand="0" w:evenVBand="0" w:oddHBand="0" w:evenHBand="0" w:firstRowFirstColumn="0" w:firstRowLastColumn="0" w:lastRowFirstColumn="0" w:lastRowLastColumn="0"/>
+            <w:tcW w:w="2442" w:type="dxa"/>
+          </w:tcPr>
+          <w:p>
+            <w:r>
+              <w:t>Justificación</w:t>
+            </w:r>
+          </w:p>
+        </w:tc>
+        <w:tc>
+          <w:tcPr>
+            <w:tcW w:w="6734" w:type="dxa"/>
+            <w:gridSpan w:val="3"/>
+          </w:tcPr>
+          <w:p>
+            <w:pPr>
+              <w:cnfStyle w:val="000000000000" w:firstRow="0" w:lastRow="0" w:firstColumn="0" w:lastColumn="0" w:oddVBand="0" w:evenVBand="0" w:oddHBand="0" w:evenHBand="0" w:firstRowFirstColumn="0" w:firstRowLastColumn="0" w:lastRowFirstColumn="0" w:lastRowLastColumn="0"/>
+            </w:pPr>
+            <w:r>
+              <w:rPr>
+                <w:rFonts w:ascii="Calibri" w:hAnsi="Calibri"/>
+                <w:bCs/>
+                <w:color w:val="000000"/>
+                <w:sz w:val="23"/>
+                <w:szCs w:val="23"/>
+              </w:rPr>
+              <w:t>FALTA MOTIVADOR DE NEGOCIO</w:t>
+            </w:r>
+          </w:p>
+        </w:tc>
+      </w:tr>
+      <w:tr>
+        <w:trPr>
+          <w:cnfStyle w:val="000000100000" w:firstRow="0" w:lastRow="0" w:firstColumn="0" w:lastColumn="0" w:oddVBand="0" w:evenVBand="0" w:oddHBand="1" w:evenHBand="0" w:firstRowFirstColumn="0" w:firstRowLastColumn="0" w:lastRowFirstColumn="0" w:lastRowLastColumn="0"/>
+        </w:trPr>
+        <w:tc>
+          <w:tcPr>
+            <w:cnfStyle w:val="001000000000" w:firstRow="0" w:lastRow="0" w:firstColumn="1" w:lastColumn="0" w:oddVBand="0" w:evenVBand="0" w:oddHBand="0" w:evenHBand="0" w:firstRowFirstColumn="0" w:firstRowLastColumn="0" w:lastRowFirstColumn="0" w:lastRowLastColumn="0"/>
+            <w:tcW w:w="2442" w:type="dxa"/>
+          </w:tcPr>
+          <w:p>
+            <w:r>
+              <w:t>Fuente</w:t>
+            </w:r>
+          </w:p>
+        </w:tc>
+        <w:tc>
+          <w:tcPr>
+            <w:tcW w:w="6734" w:type="dxa"/>
+            <w:gridSpan w:val="3"/>
+          </w:tcPr>
+          <w:p>
+            <w:pPr>
+              <w:cnfStyle w:val="000000100000" w:firstRow="0" w:lastRow="0" w:firstColumn="0" w:lastColumn="0" w:oddVBand="0" w:evenVBand="0" w:oddHBand="1" w:evenHBand="0" w:firstRowFirstColumn="0" w:firstRowLastColumn="0" w:lastRowFirstColumn="0" w:lastRowLastColumn="0"/>
+            </w:pPr>
+            <w:r>
+              <w:t>JMeter</w:t>
+            </w:r>
+          </w:p>
+        </w:tc>
+      </w:tr>
+      <w:tr>
+        <w:tc>
+          <w:tcPr>
+            <w:cnfStyle w:val="001000000000" w:firstRow="0" w:lastRow="0" w:firstColumn="1" w:lastColumn="0" w:oddVBand="0" w:evenVBand="0" w:oddHBand="0" w:evenHBand="0" w:firstRowFirstColumn="0" w:firstRowLastColumn="0" w:lastRowFirstColumn="0" w:lastRowLastColumn="0"/>
+            <w:tcW w:w="2442" w:type="dxa"/>
+          </w:tcPr>
+          <w:p>
+            <w:r>
+              <w:t>Estímulo</w:t>
+            </w:r>
+          </w:p>
+        </w:tc>
+        <w:tc>
+          <w:tcPr>
+            <w:tcW w:w="6734" w:type="dxa"/>
+            <w:gridSpan w:val="3"/>
+          </w:tcPr>
+          <w:p>
+            <w:pPr>
+              <w:cnfStyle w:val="000000000000" w:firstRow="0" w:lastRow="0" w:firstColumn="0" w:lastColumn="0" w:oddVBand="0" w:evenVBand="0" w:oddHBand="0" w:evenHBand="0" w:firstRowFirstColumn="0" w:firstRowLastColumn="0" w:lastRowFirstColumn="0" w:lastRowLastColumn="0"/>
+            </w:pPr>
+            <w:r>
+              <w:t>Envío concurrente de los datos</w:t>
+            </w:r>
+          </w:p>
+        </w:tc>
+      </w:tr>
+      <w:tr>
+        <w:trPr>
+          <w:cnfStyle w:val="000000100000" w:firstRow="0" w:lastRow="0" w:firstColumn="0" w:lastColumn="0" w:oddVBand="0" w:evenVBand="0" w:oddHBand="1" w:evenHBand="0" w:firstRowFirstColumn="0" w:firstRowLastColumn="0" w:lastRowFirstColumn="0" w:lastRowLastColumn="0"/>
+        </w:trPr>
+        <w:tc>
+          <w:tcPr>
+            <w:cnfStyle w:val="001000000000" w:firstRow="0" w:lastRow="0" w:firstColumn="1" w:lastColumn="0" w:oddVBand="0" w:evenVBand="0" w:oddHBand="0" w:evenHBand="0" w:firstRowFirstColumn="0" w:firstRowLastColumn="0" w:lastRowFirstColumn="0" w:lastRowLastColumn="0"/>
+            <w:tcW w:w="2442" w:type="dxa"/>
+          </w:tcPr>
+          <w:p>
+            <w:r>
+              <w:t>Artefacto</w:t>
+            </w:r>
+          </w:p>
+        </w:tc>
+        <w:tc>
+          <w:tcPr>
+            <w:tcW w:w="6734" w:type="dxa"/>
+            <w:gridSpan w:val="3"/>
+          </w:tcPr>
+          <w:p>
+            <w:pPr>
+              <w:cnfStyle w:val="000000100000" w:firstRow="0" w:lastRow="0" w:firstColumn="0" w:lastColumn="0" w:oddVBand="0" w:evenVBand="0" w:oddHBand="1" w:evenHBand="0" w:firstRowFirstColumn="0" w:firstRowLastColumn="0" w:lastRowFirstColumn="0" w:lastRowLastColumn="0"/>
+            </w:pPr>
+            <w:r>
+              <w:t>Sistema</w:t>
+            </w:r>
+          </w:p>
+        </w:tc>
+      </w:tr>
+      <w:tr>
+        <w:tc>
+          <w:tcPr>
+            <w:cnfStyle w:val="001000000000" w:firstRow="0" w:lastRow="0" w:firstColumn="1" w:lastColumn="0" w:oddVBand="0" w:evenVBand="0" w:oddHBand="0" w:evenHBand="0" w:firstRowFirstColumn="0" w:firstRowLastColumn="0" w:lastRowFirstColumn="0" w:lastRowLastColumn="0"/>
+            <w:tcW w:w="2442" w:type="dxa"/>
+          </w:tcPr>
+          <w:p>
+            <w:r>
+              <w:t>Ambiente</w:t>
+            </w:r>
+          </w:p>
+        </w:tc>
+        <w:tc>
+          <w:tcPr>
+            <w:tcW w:w="6734" w:type="dxa"/>
+            <w:gridSpan w:val="3"/>
+          </w:tcPr>
+          <w:p>
+            <w:pPr>
+              <w:cnfStyle w:val="000000000000" w:firstRow="0" w:lastRow="0" w:firstColumn="0" w:lastColumn="0" w:oddVBand="0" w:evenVBand="0" w:oddHBand="0" w:evenHBand="0" w:firstRowFirstColumn="0" w:firstRowLastColumn="0" w:lastRowFirstColumn="0" w:lastRowLastColumn="0"/>
+            </w:pPr>
+            <w:r>
+              <w:t>Prueba de Stress</w:t>
+            </w:r>
+          </w:p>
+        </w:tc>
+      </w:tr>
+      <w:tr>
+        <w:trPr>
+          <w:cnfStyle w:val="000000100000" w:firstRow="0" w:lastRow="0" w:firstColumn="0" w:lastColumn="0" w:oddVBand="0" w:evenVBand="0" w:oddHBand="1" w:evenHBand="0" w:firstRowFirstColumn="0" w:firstRowLastColumn="0" w:lastRowFirstColumn="0" w:lastRowLastColumn="0"/>
+        </w:trPr>
+        <w:tc>
+          <w:tcPr>
+            <w:cnfStyle w:val="001000000000" w:firstRow="0" w:lastRow="0" w:firstColumn="1" w:lastColumn="0" w:oddVBand="0" w:evenVBand="0" w:oddHBand="0" w:evenHBand="0" w:firstRowFirstColumn="0" w:firstRowLastColumn="0" w:lastRowFirstColumn="0" w:lastRowLastColumn="0"/>
+            <w:tcW w:w="2442" w:type="dxa"/>
+          </w:tcPr>
+          <w:p>
+            <w:r>
+              <w:t>Respuesta</w:t>
+            </w:r>
+          </w:p>
+        </w:tc>
+        <w:tc>
+          <w:tcPr>
+            <w:tcW w:w="6734" w:type="dxa"/>
+            <w:gridSpan w:val="3"/>
+          </w:tcPr>
+          <w:p>
+            <w:pPr>
+              <w:cnfStyle w:val="000000100000" w:firstRow="0" w:lastRow="0" w:firstColumn="0" w:lastColumn="0" w:oddVBand="0" w:evenVBand="0" w:oddHBand="1" w:evenHBand="0" w:firstRowFirstColumn="0" w:firstRowLastColumn="0" w:lastRowFirstColumn="0" w:lastRowLastColumn="0"/>
+            </w:pPr>
+            <w:r>
+              <w:t>Registro de datos provenientes de los pacientes.</w:t>
+            </w:r>
+          </w:p>
+        </w:tc>
+      </w:tr>
+      <w:tr>
+        <w:tc>
+          <w:tcPr>
+            <w:cnfStyle w:val="001000000000" w:firstRow="0" w:lastRow="0" w:firstColumn="1" w:lastColumn="0" w:oddVBand="0" w:evenVBand="0" w:oddHBand="0" w:evenHBand="0" w:firstRowFirstColumn="0" w:firstRowLastColumn="0" w:lastRowFirstColumn="0" w:lastRowLastColumn="0"/>
+            <w:tcW w:w="2442" w:type="dxa"/>
+          </w:tcPr>
+          <w:p>
+            <w:r>
+              <w:t>Medida de la Respuesta</w:t>
+            </w:r>
+          </w:p>
+        </w:tc>
+        <w:tc>
+          <w:tcPr>
+            <w:tcW w:w="6734" w:type="dxa"/>
+            <w:gridSpan w:val="3"/>
+          </w:tcPr>
+          <w:p>
+            <w:pPr>
+              <w:cnfStyle w:val="000000000000" w:firstRow="0" w:lastRow="0" w:firstColumn="0" w:lastColumn="0" w:oddVBand="0" w:evenVBand="0" w:oddHBand="0" w:evenHBand="0" w:firstRowFirstColumn="0" w:firstRowLastColumn="0" w:lastRowFirstColumn="0" w:lastRowLastColumn="0"/>
+            </w:pPr>
+            <w:r>
+              <w:t>Registro de 600 notificaciones en menos de 4 segundos hasta por períodos de 30 segundos.</w:t>
+            </w:r>
+          </w:p>
+        </w:tc>
+      </w:tr>
+    </w:tbl>
+    <w:p/>
+    <w:tbl>
+      <w:tblPr>
+        <w:tblStyle w:val="Sombreadomediano2-nfasis1"/>
+        <w:tblW w:w="9176" w:type="dxa"/>
+        <w:tblLook w:val="04A0" w:firstRow="1" w:lastRow="0" w:firstColumn="1" w:lastColumn="0" w:noHBand="0" w:noVBand="1"/>
+      </w:tblPr>
+      <w:tblGrid>
+        <w:gridCol w:w="2442"/>
+        <w:gridCol w:w="2244"/>
+        <w:gridCol w:w="2245"/>
+        <w:gridCol w:w="2245"/>
+      </w:tblGrid>
+      <w:tr>
+        <w:trPr>
+          <w:cnfStyle w:val="100000000000" w:firstRow="1" w:lastRow="0" w:firstColumn="0" w:lastColumn="0" w:oddVBand="0" w:evenVBand="0" w:oddHBand="0" w:evenHBand="0" w:firstRowFirstColumn="0" w:firstRowLastColumn="0" w:lastRowFirstColumn="0" w:lastRowLastColumn="0"/>
+        </w:trPr>
+        <w:tc>
+          <w:tcPr>
+            <w:cnfStyle w:val="001000000100" w:firstRow="0" w:lastRow="0" w:firstColumn="1" w:lastColumn="0" w:oddVBand="0" w:evenVBand="0" w:oddHBand="0" w:evenHBand="0" w:firstRowFirstColumn="1" w:firstRowLastColumn="0" w:lastRowFirstColumn="0" w:lastRowLastColumn="0"/>
+            <w:tcW w:w="2442" w:type="dxa"/>
+            <w:vAlign w:val="center"/>
+          </w:tcPr>
+          <w:p>
+            <w:pPr>
+              <w:jc w:val="center"/>
+            </w:pPr>
+            <w:r>
+              <w:t>Escenario de Calidad #</w:t>
+            </w:r>
+            <w:r>
+              <w:t>6</w:t>
+            </w:r>
+          </w:p>
+        </w:tc>
+        <w:tc>
+          <w:tcPr>
+            <w:tcW w:w="2244" w:type="dxa"/>
+            <w:shd w:val="clear" w:color="auto" w:fill="6EB7D7" w:themeFill="accent1" w:themeFillTint="99"/>
+            <w:vAlign w:val="center"/>
+          </w:tcPr>
+          <w:p>
+            <w:pPr>
+              <w:jc w:val="center"/>
+              <w:cnfStyle w:val="100000000000" w:firstRow="1" w:lastRow="0" w:firstColumn="0" w:lastColumn="0" w:oddVBand="0" w:evenVBand="0" w:oddHBand="0" w:evenHBand="0" w:firstRowFirstColumn="0" w:firstRowLastColumn="0" w:lastRowFirstColumn="0" w:lastRowLastColumn="0"/>
+              <w:rPr>
+                <w:b w:val="0"/>
+              </w:rPr>
+            </w:pPr>
+            <w:r>
+              <w:rPr>
+                <w:b w:val="0"/>
+              </w:rPr>
+              <w:t>PONER</w:t>
+            </w:r>
+          </w:p>
+        </w:tc>
+        <w:tc>
+          <w:tcPr>
+            <w:tcW w:w="2245" w:type="dxa"/>
+            <w:vAlign w:val="center"/>
+          </w:tcPr>
+          <w:p>
+            <w:pPr>
+              <w:jc w:val="center"/>
+              <w:cnfStyle w:val="100000000000" w:firstRow="1" w:lastRow="0" w:firstColumn="0" w:lastColumn="0" w:oddVBand="0" w:evenVBand="0" w:oddHBand="0" w:evenHBand="0" w:firstRowFirstColumn="0" w:firstRowLastColumn="0" w:lastRowFirstColumn="0" w:lastRowLastColumn="0"/>
+            </w:pPr>
+            <w:r>
+              <w:t>STAKEHOLDER</w:t>
+            </w:r>
+          </w:p>
+          <w:p>
+            <w:pPr>
+              <w:jc w:val="center"/>
+              <w:cnfStyle w:val="100000000000" w:firstRow="1" w:lastRow="0" w:firstColumn="0" w:lastColumn="0" w:oddVBand="0" w:evenVBand="0" w:oddHBand="0" w:evenHBand="0" w:firstRowFirstColumn="0" w:firstRowLastColumn="0" w:lastRowFirstColumn="0" w:lastRowLastColumn="0"/>
+            </w:pPr>
+          </w:p>
+        </w:tc>
+        <w:tc>
+          <w:tcPr>
+            <w:tcW w:w="2245" w:type="dxa"/>
+            <w:vAlign w:val="center"/>
+          </w:tcPr>
+          <w:p>
+            <w:pPr>
+              <w:jc w:val="center"/>
+              <w:cnfStyle w:val="100000000000" w:firstRow="1" w:lastRow="0" w:firstColumn="0" w:lastColumn="0" w:oddVBand="0" w:evenVBand="0" w:oddHBand="0" w:evenHBand="0" w:firstRowFirstColumn="0" w:firstRowLastColumn="0" w:lastRowFirstColumn="0" w:lastRowLastColumn="0"/>
+            </w:pPr>
+            <w:r>
+              <w:t>PRIORIDAD</w:t>
+            </w:r>
+          </w:p>
+          <w:p>
+            <w:pPr>
+              <w:jc w:val="center"/>
+              <w:cnfStyle w:val="100000000000" w:firstRow="1" w:lastRow="0" w:firstColumn="0" w:lastColumn="0" w:oddVBand="0" w:evenVBand="0" w:oddHBand="0" w:evenHBand="0" w:firstRowFirstColumn="0" w:firstRowLastColumn="0" w:lastRowFirstColumn="0" w:lastRowLastColumn="0"/>
+              <w:rPr>
+                <w:b w:val="0"/>
+              </w:rPr>
+            </w:pPr>
+            <w:r>
+              <w:rPr>
+                <w:b w:val="0"/>
+              </w:rPr>
+              <w:t>Alta</w:t>
+            </w:r>
+          </w:p>
+        </w:tc>
+      </w:tr>
+      <w:tr>
+        <w:trPr>
+          <w:cnfStyle w:val="000000100000" w:firstRow="0" w:lastRow="0" w:firstColumn="0" w:lastColumn="0" w:oddVBand="0" w:evenVBand="0" w:oddHBand="1" w:evenHBand="0" w:firstRowFirstColumn="0" w:firstRowLastColumn="0" w:lastRowFirstColumn="0" w:lastRowLastColumn="0"/>
+        </w:trPr>
+        <w:tc>
+          <w:tcPr>
+            <w:cnfStyle w:val="001000000000" w:firstRow="0" w:lastRow="0" w:firstColumn="1" w:lastColumn="0" w:oddVBand="0" w:evenVBand="0" w:oddHBand="0" w:evenHBand="0" w:firstRowFirstColumn="0" w:firstRowLastColumn="0" w:lastRowFirstColumn="0" w:lastRowLastColumn="0"/>
+            <w:tcW w:w="2442" w:type="dxa"/>
+          </w:tcPr>
+          <w:p>
+            <w:r>
+              <w:t>Atributo de Calidad</w:t>
+            </w:r>
+          </w:p>
+        </w:tc>
+        <w:tc>
+          <w:tcPr>
+            <w:tcW w:w="6734" w:type="dxa"/>
+            <w:gridSpan w:val="3"/>
+          </w:tcPr>
+          <w:p>
+            <w:pPr>
+              <w:cnfStyle w:val="000000100000" w:firstRow="0" w:lastRow="0" w:firstColumn="0" w:lastColumn="0" w:oddVBand="0" w:evenVBand="0" w:oddHBand="1" w:evenHBand="0" w:firstRowFirstColumn="0" w:firstRowLastColumn="0" w:lastRowFirstColumn="0" w:lastRowLastColumn="0"/>
+            </w:pPr>
+            <w:r>
+              <w:t>Integridad de los Datos</w:t>
+            </w:r>
+          </w:p>
+        </w:tc>
+      </w:tr>
+      <w:tr>
+        <w:tc>
+          <w:tcPr>
+            <w:cnfStyle w:val="001000000000" w:firstRow="0" w:lastRow="0" w:firstColumn="1" w:lastColumn="0" w:oddVBand="0" w:evenVBand="0" w:oddHBand="0" w:evenHBand="0" w:firstRowFirstColumn="0" w:firstRowLastColumn="0" w:lastRowFirstColumn="0" w:lastRowLastColumn="0"/>
+            <w:tcW w:w="2442" w:type="dxa"/>
+          </w:tcPr>
+          <w:p>
+            <w:r>
+              <w:t>Justificación</w:t>
+            </w:r>
+          </w:p>
+        </w:tc>
+        <w:tc>
+          <w:tcPr>
+            <w:tcW w:w="6734" w:type="dxa"/>
+            <w:gridSpan w:val="3"/>
+          </w:tcPr>
+          <w:p>
+            <w:pPr>
+              <w:cnfStyle w:val="000000000000" w:firstRow="0" w:lastRow="0" w:firstColumn="0" w:lastColumn="0" w:oddVBand="0" w:evenVBand="0" w:oddHBand="0" w:evenHBand="0" w:firstRowFirstColumn="0" w:firstRowLastColumn="0" w:lastRowFirstColumn="0" w:lastRowLastColumn="0"/>
+            </w:pPr>
+            <w:r>
+              <w:rPr>
+                <w:rFonts w:ascii="Calibri" w:hAnsi="Calibri"/>
+                <w:bCs/>
+                <w:color w:val="000000"/>
+                <w:sz w:val="23"/>
+                <w:szCs w:val="23"/>
+              </w:rPr>
+              <w:t>FALTA MOTIVADOR DE NEGOCIO</w:t>
+            </w:r>
+          </w:p>
+        </w:tc>
+      </w:tr>
+      <w:tr>
+        <w:trPr>
+          <w:cnfStyle w:val="000000100000" w:firstRow="0" w:lastRow="0" w:firstColumn="0" w:lastColumn="0" w:oddVBand="0" w:evenVBand="0" w:oddHBand="1" w:evenHBand="0" w:firstRowFirstColumn="0" w:firstRowLastColumn="0" w:lastRowFirstColumn="0" w:lastRowLastColumn="0"/>
+        </w:trPr>
+        <w:tc>
+          <w:tcPr>
+            <w:cnfStyle w:val="001000000000" w:firstRow="0" w:lastRow="0" w:firstColumn="1" w:lastColumn="0" w:oddVBand="0" w:evenVBand="0" w:oddHBand="0" w:evenHBand="0" w:firstRowFirstColumn="0" w:firstRowLastColumn="0" w:lastRowFirstColumn="0" w:lastRowLastColumn="0"/>
+            <w:tcW w:w="2442" w:type="dxa"/>
+          </w:tcPr>
+          <w:p>
+            <w:r>
+              <w:t>Fuente</w:t>
+            </w:r>
+          </w:p>
+        </w:tc>
+        <w:tc>
+          <w:tcPr>
+            <w:tcW w:w="6734" w:type="dxa"/>
+            <w:gridSpan w:val="3"/>
+          </w:tcPr>
+          <w:p>
+            <w:pPr>
+              <w:cnfStyle w:val="000000100000" w:firstRow="0" w:lastRow="0" w:firstColumn="0" w:lastColumn="0" w:oddVBand="0" w:evenVBand="0" w:oddHBand="1" w:evenHBand="0" w:firstRowFirstColumn="0" w:firstRowLastColumn="0" w:lastRowFirstColumn="0" w:lastRowLastColumn="0"/>
+            </w:pPr>
+          </w:p>
+        </w:tc>
+      </w:tr>
+      <w:tr>
+        <w:tc>
+          <w:tcPr>
+            <w:cnfStyle w:val="001000000000" w:firstRow="0" w:lastRow="0" w:firstColumn="1" w:lastColumn="0" w:oddVBand="0" w:evenVBand="0" w:oddHBand="0" w:evenHBand="0" w:firstRowFirstColumn="0" w:firstRowLastColumn="0" w:lastRowFirstColumn="0" w:lastRowLastColumn="0"/>
+            <w:tcW w:w="2442" w:type="dxa"/>
+          </w:tcPr>
+          <w:p>
+            <w:r>
+              <w:t>Estímulo</w:t>
+            </w:r>
+          </w:p>
+        </w:tc>
+        <w:tc>
+          <w:tcPr>
+            <w:tcW w:w="6734" w:type="dxa"/>
+            <w:gridSpan w:val="3"/>
+          </w:tcPr>
+          <w:p>
+            <w:pPr>
+              <w:cnfStyle w:val="000000000000" w:firstRow="0" w:lastRow="0" w:firstColumn="0" w:lastColumn="0" w:oddVBand="0" w:evenVBand="0" w:oddHBand="0" w:evenHBand="0" w:firstRowFirstColumn="0" w:firstRowLastColumn="0" w:lastRowFirstColumn="0" w:lastRowLastColumn="0"/>
+            </w:pPr>
+          </w:p>
+        </w:tc>
+      </w:tr>
+      <w:tr>
+        <w:trPr>
+          <w:cnfStyle w:val="000000100000" w:firstRow="0" w:lastRow="0" w:firstColumn="0" w:lastColumn="0" w:oddVBand="0" w:evenVBand="0" w:oddHBand="1" w:evenHBand="0" w:firstRowFirstColumn="0" w:firstRowLastColumn="0" w:lastRowFirstColumn="0" w:lastRowLastColumn="0"/>
+        </w:trPr>
+        <w:tc>
+          <w:tcPr>
+            <w:cnfStyle w:val="001000000000" w:firstRow="0" w:lastRow="0" w:firstColumn="1" w:lastColumn="0" w:oddVBand="0" w:evenVBand="0" w:oddHBand="0" w:evenHBand="0" w:firstRowFirstColumn="0" w:firstRowLastColumn="0" w:lastRowFirstColumn="0" w:lastRowLastColumn="0"/>
+            <w:tcW w:w="2442" w:type="dxa"/>
+          </w:tcPr>
+          <w:p>
+            <w:r>
+              <w:t>Artefacto</w:t>
+            </w:r>
+          </w:p>
+        </w:tc>
+        <w:tc>
+          <w:tcPr>
+            <w:tcW w:w="6734" w:type="dxa"/>
+            <w:gridSpan w:val="3"/>
+          </w:tcPr>
+          <w:p>
+            <w:pPr>
+              <w:cnfStyle w:val="000000100000" w:firstRow="0" w:lastRow="0" w:firstColumn="0" w:lastColumn="0" w:oddVBand="0" w:evenVBand="0" w:oddHBand="1" w:evenHBand="0" w:firstRowFirstColumn="0" w:firstRowLastColumn="0" w:lastRowFirstColumn="0" w:lastRowLastColumn="0"/>
+            </w:pPr>
+            <w:r>
+              <w:t>Sistema</w:t>
+            </w:r>
+          </w:p>
+        </w:tc>
+      </w:tr>
+      <w:tr>
+        <w:tc>
+          <w:tcPr>
+            <w:cnfStyle w:val="001000000000" w:firstRow="0" w:lastRow="0" w:firstColumn="1" w:lastColumn="0" w:oddVBand="0" w:evenVBand="0" w:oddHBand="0" w:evenHBand="0" w:firstRowFirstColumn="0" w:firstRowLastColumn="0" w:lastRowFirstColumn="0" w:lastRowLastColumn="0"/>
+            <w:tcW w:w="2442" w:type="dxa"/>
+          </w:tcPr>
+          <w:p>
+            <w:r>
+              <w:t>Ambiente</w:t>
+            </w:r>
+          </w:p>
+        </w:tc>
+        <w:tc>
+          <w:tcPr>
+            <w:tcW w:w="6734" w:type="dxa"/>
+            <w:gridSpan w:val="3"/>
+          </w:tcPr>
+          <w:p>
+            <w:pPr>
+              <w:cnfStyle w:val="000000000000" w:firstRow="0" w:lastRow="0" w:firstColumn="0" w:lastColumn="0" w:oddVBand="0" w:evenVBand="0" w:oddHBand="0" w:evenHBand="0" w:firstRowFirstColumn="0" w:firstRowLastColumn="0" w:lastRowFirstColumn="0" w:lastRowLastColumn="0"/>
+            </w:pPr>
+          </w:p>
+        </w:tc>
+      </w:tr>
+      <w:tr>
+        <w:trPr>
+          <w:cnfStyle w:val="000000100000" w:firstRow="0" w:lastRow="0" w:firstColumn="0" w:lastColumn="0" w:oddVBand="0" w:evenVBand="0" w:oddHBand="1" w:evenHBand="0" w:firstRowFirstColumn="0" w:firstRowLastColumn="0" w:lastRowFirstColumn="0" w:lastRowLastColumn="0"/>
+        </w:trPr>
+        <w:tc>
+          <w:tcPr>
+            <w:cnfStyle w:val="001000000000" w:firstRow="0" w:lastRow="0" w:firstColumn="1" w:lastColumn="0" w:oddVBand="0" w:evenVBand="0" w:oddHBand="0" w:evenHBand="0" w:firstRowFirstColumn="0" w:firstRowLastColumn="0" w:lastRowFirstColumn="0" w:lastRowLastColumn="0"/>
+            <w:tcW w:w="2442" w:type="dxa"/>
+          </w:tcPr>
+          <w:p>
+            <w:r>
+              <w:t>Respuesta</w:t>
+            </w:r>
+          </w:p>
+        </w:tc>
+        <w:tc>
+          <w:tcPr>
+            <w:tcW w:w="6734" w:type="dxa"/>
+            <w:gridSpan w:val="3"/>
+          </w:tcPr>
+          <w:p>
+            <w:pPr>
+              <w:cnfStyle w:val="000000100000" w:firstRow="0" w:lastRow="0" w:firstColumn="0" w:lastColumn="0" w:oddVBand="0" w:evenVBand="0" w:oddHBand="1" w:evenHBand="0" w:firstRowFirstColumn="0" w:firstRowLastColumn="0" w:lastRowFirstColumn="0" w:lastRowLastColumn="0"/>
+            </w:pPr>
+          </w:p>
+        </w:tc>
+      </w:tr>
+      <w:tr>
+        <w:tc>
+          <w:tcPr>
+            <w:cnfStyle w:val="001000000000" w:firstRow="0" w:lastRow="0" w:firstColumn="1" w:lastColumn="0" w:oddVBand="0" w:evenVBand="0" w:oddHBand="0" w:evenHBand="0" w:firstRowFirstColumn="0" w:firstRowLastColumn="0" w:lastRowFirstColumn="0" w:lastRowLastColumn="0"/>
+            <w:tcW w:w="2442" w:type="dxa"/>
+          </w:tcPr>
+          <w:p>
+            <w:r>
+              <w:t>Medida de la Respuesta</w:t>
+            </w:r>
+          </w:p>
+        </w:tc>
+        <w:tc>
+          <w:tcPr>
+            <w:tcW w:w="6734" w:type="dxa"/>
+            <w:gridSpan w:val="3"/>
+          </w:tcPr>
+          <w:p>
+            <w:pPr>
+              <w:cnfStyle w:val="000000000000" w:firstRow="0" w:lastRow="0" w:firstColumn="0" w:lastColumn="0" w:oddVBand="0" w:evenVBand="0" w:oddHBand="0" w:evenHBand="0" w:firstRowFirstColumn="0" w:firstRowLastColumn="0" w:lastRowFirstColumn="0" w:lastRowLastColumn="0"/>
+            </w:pPr>
+          </w:p>
+        </w:tc>
+      </w:tr>
+    </w:tbl>
+    <w:p/>
+    <w:tbl>
+      <w:tblPr>
+        <w:tblStyle w:val="Sombreadomediano2-nfasis1"/>
+        <w:tblW w:w="9176" w:type="dxa"/>
+        <w:tblLook w:val="04A0" w:firstRow="1" w:lastRow="0" w:firstColumn="1" w:lastColumn="0" w:noHBand="0" w:noVBand="1"/>
+      </w:tblPr>
+      <w:tblGrid>
+        <w:gridCol w:w="2442"/>
+        <w:gridCol w:w="2244"/>
+        <w:gridCol w:w="2245"/>
+        <w:gridCol w:w="2245"/>
+      </w:tblGrid>
+      <w:tr>
+        <w:trPr>
+          <w:cnfStyle w:val="100000000000" w:firstRow="1" w:lastRow="0" w:firstColumn="0" w:lastColumn="0" w:oddVBand="0" w:evenVBand="0" w:oddHBand="0" w:evenHBand="0" w:firstRowFirstColumn="0" w:firstRowLastColumn="0" w:lastRowFirstColumn="0" w:lastRowLastColumn="0"/>
+        </w:trPr>
+        <w:tc>
+          <w:tcPr>
+            <w:cnfStyle w:val="001000000100" w:firstRow="0" w:lastRow="0" w:firstColumn="1" w:lastColumn="0" w:oddVBand="0" w:evenVBand="0" w:oddHBand="0" w:evenHBand="0" w:firstRowFirstColumn="1" w:firstRowLastColumn="0" w:lastRowFirstColumn="0" w:lastRowLastColumn="0"/>
+            <w:tcW w:w="2442" w:type="dxa"/>
+            <w:vAlign w:val="center"/>
+          </w:tcPr>
+          <w:p>
+            <w:pPr>
+              <w:jc w:val="center"/>
+            </w:pPr>
+            <w:r>
+              <w:t>Escenario de Calidad #</w:t>
+            </w:r>
+            <w:r>
+              <w:t>7</w:t>
+            </w:r>
+            <w:bookmarkStart w:id="43" w:name="_GoBack"/>
+            <w:bookmarkEnd w:id="43"/>
+          </w:p>
+        </w:tc>
+        <w:tc>
+          <w:tcPr>
+            <w:tcW w:w="2244" w:type="dxa"/>
+            <w:shd w:val="clear" w:color="auto" w:fill="6EB7D7" w:themeFill="accent1" w:themeFillTint="99"/>
+            <w:vAlign w:val="center"/>
+          </w:tcPr>
+          <w:p>
+            <w:pPr>
+              <w:jc w:val="center"/>
+              <w:cnfStyle w:val="100000000000" w:firstRow="1" w:lastRow="0" w:firstColumn="0" w:lastColumn="0" w:oddVBand="0" w:evenVBand="0" w:oddHBand="0" w:evenHBand="0" w:firstRowFirstColumn="0" w:firstRowLastColumn="0" w:lastRowFirstColumn="0" w:lastRowLastColumn="0"/>
+              <w:rPr>
+                <w:b w:val="0"/>
+              </w:rPr>
+            </w:pPr>
+            <w:r>
+              <w:rPr>
+                <w:b w:val="0"/>
+              </w:rPr>
+              <w:t>PONER</w:t>
+            </w:r>
+          </w:p>
+        </w:tc>
+        <w:tc>
+          <w:tcPr>
+            <w:tcW w:w="2245" w:type="dxa"/>
+            <w:vAlign w:val="center"/>
+          </w:tcPr>
+          <w:p>
+            <w:pPr>
+              <w:jc w:val="center"/>
+              <w:cnfStyle w:val="100000000000" w:firstRow="1" w:lastRow="0" w:firstColumn="0" w:lastColumn="0" w:oddVBand="0" w:evenVBand="0" w:oddHBand="0" w:evenHBand="0" w:firstRowFirstColumn="0" w:firstRowLastColumn="0" w:lastRowFirstColumn="0" w:lastRowLastColumn="0"/>
+            </w:pPr>
+            <w:r>
+              <w:t>STAKEHOLDER</w:t>
+            </w:r>
+          </w:p>
+          <w:p>
+            <w:pPr>
+              <w:jc w:val="center"/>
+              <w:cnfStyle w:val="100000000000" w:firstRow="1" w:lastRow="0" w:firstColumn="0" w:lastColumn="0" w:oddVBand="0" w:evenVBand="0" w:oddHBand="0" w:evenHBand="0" w:firstRowFirstColumn="0" w:firstRowLastColumn="0" w:lastRowFirstColumn="0" w:lastRowLastColumn="0"/>
+            </w:pPr>
+          </w:p>
+        </w:tc>
+        <w:tc>
+          <w:tcPr>
+            <w:tcW w:w="2245" w:type="dxa"/>
+            <w:vAlign w:val="center"/>
+          </w:tcPr>
+          <w:p>
+            <w:pPr>
+              <w:jc w:val="center"/>
+              <w:cnfStyle w:val="100000000000" w:firstRow="1" w:lastRow="0" w:firstColumn="0" w:lastColumn="0" w:oddVBand="0" w:evenVBand="0" w:oddHBand="0" w:evenHBand="0" w:firstRowFirstColumn="0" w:firstRowLastColumn="0" w:lastRowFirstColumn="0" w:lastRowLastColumn="0"/>
+            </w:pPr>
+            <w:r>
+              <w:t>PRIORIDAD</w:t>
+            </w:r>
+          </w:p>
+          <w:p>
+            <w:pPr>
+              <w:jc w:val="center"/>
+              <w:cnfStyle w:val="100000000000" w:firstRow="1" w:lastRow="0" w:firstColumn="0" w:lastColumn="0" w:oddVBand="0" w:evenVBand="0" w:oddHBand="0" w:evenHBand="0" w:firstRowFirstColumn="0" w:firstRowLastColumn="0" w:lastRowFirstColumn="0" w:lastRowLastColumn="0"/>
+              <w:rPr>
+                <w:b w:val="0"/>
+              </w:rPr>
+            </w:pPr>
+            <w:r>
+              <w:rPr>
+                <w:b w:val="0"/>
+              </w:rPr>
+              <w:t>Alta</w:t>
+            </w:r>
+          </w:p>
+        </w:tc>
+      </w:tr>
+      <w:tr>
+        <w:trPr>
+          <w:cnfStyle w:val="000000100000" w:firstRow="0" w:lastRow="0" w:firstColumn="0" w:lastColumn="0" w:oddVBand="0" w:evenVBand="0" w:oddHBand="1" w:evenHBand="0" w:firstRowFirstColumn="0" w:firstRowLastColumn="0" w:lastRowFirstColumn="0" w:lastRowLastColumn="0"/>
+        </w:trPr>
+        <w:tc>
+          <w:tcPr>
+            <w:cnfStyle w:val="001000000000" w:firstRow="0" w:lastRow="0" w:firstColumn="1" w:lastColumn="0" w:oddVBand="0" w:evenVBand="0" w:oddHBand="0" w:evenHBand="0" w:firstRowFirstColumn="0" w:firstRowLastColumn="0" w:lastRowFirstColumn="0" w:lastRowLastColumn="0"/>
+            <w:tcW w:w="2442" w:type="dxa"/>
+          </w:tcPr>
+          <w:p>
+            <w:r>
+              <w:t>Atributo de Calidad</w:t>
+            </w:r>
+          </w:p>
+        </w:tc>
+        <w:tc>
+          <w:tcPr>
+            <w:tcW w:w="6734" w:type="dxa"/>
+            <w:gridSpan w:val="3"/>
+          </w:tcPr>
+          <w:p>
+            <w:pPr>
+              <w:cnfStyle w:val="000000100000" w:firstRow="0" w:lastRow="0" w:firstColumn="0" w:lastColumn="0" w:oddVBand="0" w:evenVBand="0" w:oddHBand="1" w:evenHBand="0" w:firstRowFirstColumn="0" w:firstRowLastColumn="0" w:lastRowFirstColumn="0" w:lastRowLastColumn="0"/>
+            </w:pPr>
+            <w:r>
+              <w:t>Interoperabilidad</w:t>
+            </w:r>
+          </w:p>
+        </w:tc>
+      </w:tr>
+      <w:tr>
+        <w:tc>
+          <w:tcPr>
+            <w:cnfStyle w:val="001000000000" w:firstRow="0" w:lastRow="0" w:firstColumn="1" w:lastColumn="0" w:oddVBand="0" w:evenVBand="0" w:oddHBand="0" w:evenHBand="0" w:firstRowFirstColumn="0" w:firstRowLastColumn="0" w:lastRowFirstColumn="0" w:lastRowLastColumn="0"/>
+            <w:tcW w:w="2442" w:type="dxa"/>
+          </w:tcPr>
+          <w:p>
+            <w:r>
+              <w:t>Justificación</w:t>
+            </w:r>
+          </w:p>
+        </w:tc>
+        <w:tc>
+          <w:tcPr>
+            <w:tcW w:w="6734" w:type="dxa"/>
+            <w:gridSpan w:val="3"/>
+          </w:tcPr>
+          <w:p>
+            <w:pPr>
+              <w:cnfStyle w:val="000000000000" w:firstRow="0" w:lastRow="0" w:firstColumn="0" w:lastColumn="0" w:oddVBand="0" w:evenVBand="0" w:oddHBand="0" w:evenHBand="0" w:firstRowFirstColumn="0" w:firstRowLastColumn="0" w:lastRowFirstColumn="0" w:lastRowLastColumn="0"/>
+            </w:pPr>
+            <w:r>
+              <w:rPr>
+                <w:rFonts w:ascii="Calibri" w:hAnsi="Calibri"/>
+                <w:bCs/>
+                <w:color w:val="000000"/>
+                <w:sz w:val="23"/>
+                <w:szCs w:val="23"/>
+              </w:rPr>
+              <w:t>FALTA MOTIVADOR DE NEGOCIO</w:t>
+            </w:r>
+          </w:p>
+        </w:tc>
+      </w:tr>
+      <w:tr>
+        <w:trPr>
+          <w:cnfStyle w:val="000000100000" w:firstRow="0" w:lastRow="0" w:firstColumn="0" w:lastColumn="0" w:oddVBand="0" w:evenVBand="0" w:oddHBand="1" w:evenHBand="0" w:firstRowFirstColumn="0" w:firstRowLastColumn="0" w:lastRowFirstColumn="0" w:lastRowLastColumn="0"/>
+        </w:trPr>
+        <w:tc>
+          <w:tcPr>
+            <w:cnfStyle w:val="001000000000" w:firstRow="0" w:lastRow="0" w:firstColumn="1" w:lastColumn="0" w:oddVBand="0" w:evenVBand="0" w:oddHBand="0" w:evenHBand="0" w:firstRowFirstColumn="0" w:firstRowLastColumn="0" w:lastRowFirstColumn="0" w:lastRowLastColumn="0"/>
+            <w:tcW w:w="2442" w:type="dxa"/>
+          </w:tcPr>
+          <w:p>
+            <w:r>
+              <w:t>Fuente</w:t>
+            </w:r>
+          </w:p>
+        </w:tc>
+        <w:tc>
+          <w:tcPr>
+            <w:tcW w:w="6734" w:type="dxa"/>
+            <w:gridSpan w:val="3"/>
+          </w:tcPr>
+          <w:p>
+            <w:pPr>
+              <w:cnfStyle w:val="000000100000" w:firstRow="0" w:lastRow="0" w:firstColumn="0" w:lastColumn="0" w:oddVBand="0" w:evenVBand="0" w:oddHBand="1" w:evenHBand="0" w:firstRowFirstColumn="0" w:firstRowLastColumn="0" w:lastRowFirstColumn="0" w:lastRowLastColumn="0"/>
+            </w:pPr>
+          </w:p>
+        </w:tc>
+      </w:tr>
+      <w:tr>
+        <w:tc>
+          <w:tcPr>
+            <w:cnfStyle w:val="001000000000" w:firstRow="0" w:lastRow="0" w:firstColumn="1" w:lastColumn="0" w:oddVBand="0" w:evenVBand="0" w:oddHBand="0" w:evenHBand="0" w:firstRowFirstColumn="0" w:firstRowLastColumn="0" w:lastRowFirstColumn="0" w:lastRowLastColumn="0"/>
+            <w:tcW w:w="2442" w:type="dxa"/>
+          </w:tcPr>
+          <w:p>
+            <w:r>
+              <w:t>Estímulo</w:t>
+            </w:r>
+          </w:p>
+        </w:tc>
+        <w:tc>
+          <w:tcPr>
+            <w:tcW w:w="6734" w:type="dxa"/>
+            <w:gridSpan w:val="3"/>
+          </w:tcPr>
+          <w:p>
+            <w:pPr>
+              <w:cnfStyle w:val="000000000000" w:firstRow="0" w:lastRow="0" w:firstColumn="0" w:lastColumn="0" w:oddVBand="0" w:evenVBand="0" w:oddHBand="0" w:evenHBand="0" w:firstRowFirstColumn="0" w:firstRowLastColumn="0" w:lastRowFirstColumn="0" w:lastRowLastColumn="0"/>
+            </w:pPr>
+          </w:p>
+        </w:tc>
+      </w:tr>
+      <w:tr>
+        <w:trPr>
+          <w:cnfStyle w:val="000000100000" w:firstRow="0" w:lastRow="0" w:firstColumn="0" w:lastColumn="0" w:oddVBand="0" w:evenVBand="0" w:oddHBand="1" w:evenHBand="0" w:firstRowFirstColumn="0" w:firstRowLastColumn="0" w:lastRowFirstColumn="0" w:lastRowLastColumn="0"/>
+        </w:trPr>
+        <w:tc>
+          <w:tcPr>
+            <w:cnfStyle w:val="001000000000" w:firstRow="0" w:lastRow="0" w:firstColumn="1" w:lastColumn="0" w:oddVBand="0" w:evenVBand="0" w:oddHBand="0" w:evenHBand="0" w:firstRowFirstColumn="0" w:firstRowLastColumn="0" w:lastRowFirstColumn="0" w:lastRowLastColumn="0"/>
+            <w:tcW w:w="2442" w:type="dxa"/>
+          </w:tcPr>
+          <w:p>
+            <w:r>
+              <w:t>Artefacto</w:t>
+            </w:r>
+          </w:p>
+        </w:tc>
+        <w:tc>
+          <w:tcPr>
+            <w:tcW w:w="6734" w:type="dxa"/>
+            <w:gridSpan w:val="3"/>
+          </w:tcPr>
+          <w:p>
+            <w:pPr>
+              <w:cnfStyle w:val="000000100000" w:firstRow="0" w:lastRow="0" w:firstColumn="0" w:lastColumn="0" w:oddVBand="0" w:evenVBand="0" w:oddHBand="1" w:evenHBand="0" w:firstRowFirstColumn="0" w:firstRowLastColumn="0" w:lastRowFirstColumn="0" w:lastRowLastColumn="0"/>
+            </w:pPr>
+            <w:r>
+              <w:t>Sistema</w:t>
+            </w:r>
+          </w:p>
+        </w:tc>
+      </w:tr>
+      <w:tr>
+        <w:tc>
+          <w:tcPr>
+            <w:cnfStyle w:val="001000000000" w:firstRow="0" w:lastRow="0" w:firstColumn="1" w:lastColumn="0" w:oddVBand="0" w:evenVBand="0" w:oddHBand="0" w:evenHBand="0" w:firstRowFirstColumn="0" w:firstRowLastColumn="0" w:lastRowFirstColumn="0" w:lastRowLastColumn="0"/>
+            <w:tcW w:w="2442" w:type="dxa"/>
+          </w:tcPr>
+          <w:p>
+            <w:r>
+              <w:t>Ambiente</w:t>
+            </w:r>
+          </w:p>
+        </w:tc>
+        <w:tc>
+          <w:tcPr>
+            <w:tcW w:w="6734" w:type="dxa"/>
+            <w:gridSpan w:val="3"/>
+          </w:tcPr>
+          <w:p>
+            <w:pPr>
+              <w:cnfStyle w:val="000000000000" w:firstRow="0" w:lastRow="0" w:firstColumn="0" w:lastColumn="0" w:oddVBand="0" w:evenVBand="0" w:oddHBand="0" w:evenHBand="0" w:firstRowFirstColumn="0" w:firstRowLastColumn="0" w:lastRowFirstColumn="0" w:lastRowLastColumn="0"/>
+            </w:pPr>
+          </w:p>
+        </w:tc>
+      </w:tr>
+      <w:tr>
+        <w:trPr>
+          <w:cnfStyle w:val="000000100000" w:firstRow="0" w:lastRow="0" w:firstColumn="0" w:lastColumn="0" w:oddVBand="0" w:evenVBand="0" w:oddHBand="1" w:evenHBand="0" w:firstRowFirstColumn="0" w:firstRowLastColumn="0" w:lastRowFirstColumn="0" w:lastRowLastColumn="0"/>
+        </w:trPr>
+        <w:tc>
+          <w:tcPr>
+            <w:cnfStyle w:val="001000000000" w:firstRow="0" w:lastRow="0" w:firstColumn="1" w:lastColumn="0" w:oddVBand="0" w:evenVBand="0" w:oddHBand="0" w:evenHBand="0" w:firstRowFirstColumn="0" w:firstRowLastColumn="0" w:lastRowFirstColumn="0" w:lastRowLastColumn="0"/>
+            <w:tcW w:w="2442" w:type="dxa"/>
+          </w:tcPr>
+          <w:p>
+            <w:r>
+              <w:t>Respuesta</w:t>
+            </w:r>
+          </w:p>
+        </w:tc>
+        <w:tc>
+          <w:tcPr>
+            <w:tcW w:w="6734" w:type="dxa"/>
+            <w:gridSpan w:val="3"/>
+          </w:tcPr>
+          <w:p>
+            <w:pPr>
+              <w:cnfStyle w:val="000000100000" w:firstRow="0" w:lastRow="0" w:firstColumn="0" w:lastColumn="0" w:oddVBand="0" w:evenVBand="0" w:oddHBand="1" w:evenHBand="0" w:firstRowFirstColumn="0" w:firstRowLastColumn="0" w:lastRowFirstColumn="0" w:lastRowLastColumn="0"/>
+            </w:pPr>
+          </w:p>
+        </w:tc>
+      </w:tr>
+      <w:tr>
+        <w:tc>
+          <w:tcPr>
+            <w:cnfStyle w:val="001000000000" w:firstRow="0" w:lastRow="0" w:firstColumn="1" w:lastColumn="0" w:oddVBand="0" w:evenVBand="0" w:oddHBand="0" w:evenHBand="0" w:firstRowFirstColumn="0" w:firstRowLastColumn="0" w:lastRowFirstColumn="0" w:lastRowLastColumn="0"/>
+            <w:tcW w:w="2442" w:type="dxa"/>
+          </w:tcPr>
+          <w:p>
+            <w:r>
+              <w:t>Medida de la Respuesta</w:t>
+            </w:r>
+          </w:p>
+        </w:tc>
+        <w:tc>
+          <w:tcPr>
+            <w:tcW w:w="6734" w:type="dxa"/>
+            <w:gridSpan w:val="3"/>
+          </w:tcPr>
+          <w:p>
+            <w:pPr>
+              <w:cnfStyle w:val="000000000000" w:firstRow="0" w:lastRow="0" w:firstColumn="0" w:lastColumn="0" w:oddVBand="0" w:evenVBand="0" w:oddHBand="0" w:evenHBand="0" w:firstRowFirstColumn="0" w:firstRowLastColumn="0" w:lastRowFirstColumn="0" w:lastRowLastColumn="0"/>
+            </w:pPr>
+          </w:p>
+        </w:tc>
+      </w:tr>
+    </w:tbl>
+    <w:p/>
+    <w:p>
+      <w:pPr>
+        <w:pStyle w:val="Ttulo3"/>
+        <w:shd w:val="clear" w:color="auto" w:fill="FFFFFF"/>
+        <w:spacing w:before="0" w:after="240" w:line="326" w:lineRule="atLeast"/>
+        <w:ind w:left="600"/>
+        <w:jc w:val="both"/>
+        <w:rPr>
+          <w:rFonts w:ascii="Verdana" w:eastAsia="Times New Roman" w:hAnsi="Verdana" w:cs="Times New Roman"/>
+          <w:color w:val="000000"/>
+          <w:sz w:val="31"/>
+          <w:szCs w:val="31"/>
+        </w:rPr>
+      </w:pPr>
+      <w:r>
+        <w:rPr>
+          <w:rFonts w:ascii="Verdana" w:eastAsia="Times New Roman" w:hAnsi="Verdana" w:cs="Times New Roman"/>
+          <w:b/>
+          <w:bCs/>
+          <w:color w:val="000000"/>
+          <w:sz w:val="31"/>
+          <w:szCs w:val="31"/>
+        </w:rPr>
+        <w:t>Autenticación y Autorización</w:t>
+      </w:r>
+    </w:p>
+    <w:p>
+      <w:pPr>
+        <w:pStyle w:val="NormalWeb"/>
+        <w:shd w:val="clear" w:color="auto" w:fill="FFFFFF"/>
+        <w:spacing w:before="0" w:beforeAutospacing="0" w:after="240" w:afterAutospacing="0" w:line="326" w:lineRule="atLeast"/>
+        <w:jc w:val="both"/>
+        <w:rPr>
+          <w:rFonts w:ascii="Verdana" w:eastAsiaTheme="minorEastAsia" w:hAnsi="Verdana"/>
+          <w:color w:val="000000"/>
+          <w:sz w:val="19"/>
+          <w:szCs w:val="19"/>
+        </w:rPr>
+      </w:pPr>
+      <w:r>
+        <w:rPr>
+          <w:rFonts w:ascii="Verdana" w:hAnsi="Verdana"/>
+          <w:color w:val="000000"/>
+          <w:sz w:val="19"/>
+          <w:szCs w:val="19"/>
+        </w:rPr>
+        <w:t>Usted deberá implementar un mecanismo de autenticación y autorización usando JAAS y un servidor LDAP. Definir los siguientes roles:</w:t>
+      </w:r>
+    </w:p>
+    <w:p>
+      <w:pPr>
+        <w:numPr>
+          <w:ilvl w:val="0"/>
+          <w:numId w:val="10"/>
+        </w:numPr>
+        <w:shd w:val="clear" w:color="auto" w:fill="FFFFFF"/>
+        <w:spacing w:before="0" w:after="0" w:line="360" w:lineRule="atLeast"/>
+        <w:ind w:left="440"/>
+        <w:jc w:val="both"/>
+        <w:rPr>
+          <w:rFonts w:ascii="Verdana" w:eastAsia="Times New Roman" w:hAnsi="Verdana" w:cs="Times New Roman"/>
+          <w:color w:val="000000"/>
+          <w:sz w:val="19"/>
+          <w:szCs w:val="19"/>
+        </w:rPr>
+      </w:pPr>
+      <w:r>
+        <w:rPr>
+          <w:rFonts w:ascii="Verdana" w:eastAsia="Times New Roman" w:hAnsi="Verdana" w:cs="Times New Roman"/>
+          <w:color w:val="000000"/>
+          <w:sz w:val="19"/>
+          <w:szCs w:val="19"/>
+        </w:rPr>
+        <w:t>Médico: tiene acceso a todas las funciones del sistema: crear/modificar/eliminar pacientes, lista de pacientes, reporte de presión arterial e ICM por paciente.</w:t>
+      </w:r>
+    </w:p>
+    <w:p>
+      <w:pPr>
+        <w:numPr>
+          <w:ilvl w:val="0"/>
+          <w:numId w:val="10"/>
+        </w:numPr>
+        <w:shd w:val="clear" w:color="auto" w:fill="FFFFFF"/>
+        <w:spacing w:before="0" w:after="0" w:line="360" w:lineRule="atLeast"/>
+        <w:ind w:left="440"/>
+        <w:jc w:val="both"/>
+        <w:rPr>
+          <w:rFonts w:ascii="Verdana" w:eastAsia="Times New Roman" w:hAnsi="Verdana" w:cs="Times New Roman"/>
+          <w:color w:val="000000"/>
+          <w:sz w:val="19"/>
+          <w:szCs w:val="19"/>
+        </w:rPr>
+      </w:pPr>
+      <w:r>
+        <w:rPr>
+          <w:rFonts w:ascii="Verdana" w:eastAsia="Times New Roman" w:hAnsi="Verdana" w:cs="Times New Roman"/>
+          <w:color w:val="000000"/>
+          <w:sz w:val="19"/>
+          <w:szCs w:val="19"/>
+        </w:rPr>
+        <w:t>Paciente: sólo tiene permiso para consultar su reporte de presión arterial e ICM.</w:t>
+      </w:r>
+    </w:p>
+    <w:p>
+      <w:pPr>
+        <w:pStyle w:val="Ttulo3"/>
+        <w:shd w:val="clear" w:color="auto" w:fill="FFFFFF"/>
+        <w:spacing w:before="0" w:after="240" w:line="326" w:lineRule="atLeast"/>
+        <w:ind w:left="600"/>
+        <w:jc w:val="both"/>
+        <w:rPr>
+          <w:rFonts w:ascii="Verdana" w:eastAsia="Times New Roman" w:hAnsi="Verdana" w:cs="Times New Roman"/>
+          <w:color w:val="000000"/>
+          <w:sz w:val="31"/>
+          <w:szCs w:val="31"/>
+        </w:rPr>
+      </w:pPr>
+      <w:r>
+        <w:rPr>
+          <w:rFonts w:ascii="Verdana" w:eastAsia="Times New Roman" w:hAnsi="Verdana" w:cs="Times New Roman"/>
+          <w:b/>
+          <w:bCs/>
+          <w:color w:val="000000"/>
+          <w:sz w:val="31"/>
+          <w:szCs w:val="31"/>
+        </w:rPr>
+        <w:t>Integridad de los datos</w:t>
+      </w:r>
+    </w:p>
+    <w:p>
+      <w:pPr>
+        <w:pStyle w:val="NormalWeb"/>
+        <w:shd w:val="clear" w:color="auto" w:fill="FFFFFF"/>
+        <w:spacing w:before="0" w:beforeAutospacing="0" w:after="240" w:afterAutospacing="0" w:line="326" w:lineRule="atLeast"/>
+        <w:jc w:val="both"/>
+        <w:rPr>
+          <w:rFonts w:ascii="Verdana" w:eastAsiaTheme="minorEastAsia" w:hAnsi="Verdana"/>
+          <w:color w:val="000000"/>
+          <w:sz w:val="19"/>
+          <w:szCs w:val="19"/>
+        </w:rPr>
+      </w:pPr>
+      <w:r>
+        <w:rPr>
+          <w:rFonts w:ascii="Verdana" w:hAnsi="Verdana"/>
+          <w:color w:val="000000"/>
+          <w:sz w:val="19"/>
+          <w:szCs w:val="19"/>
+        </w:rPr>
+        <w:t>Usted debe garantizar que el 100% de los datos transmitidos por los pacientes no han sido adulterados durante su transmisión al momento de ser procesados por el servidor central.</w:t>
+      </w:r>
+    </w:p>
+    <w:p>
+      <w:pPr>
+        <w:pStyle w:val="Ttulo3"/>
+        <w:shd w:val="clear" w:color="auto" w:fill="FFFFFF"/>
+        <w:spacing w:before="0" w:after="240" w:line="326" w:lineRule="atLeast"/>
+        <w:ind w:left="600"/>
+        <w:jc w:val="both"/>
+        <w:rPr>
+          <w:rFonts w:ascii="Verdana" w:eastAsia="Times New Roman" w:hAnsi="Verdana" w:cs="Times New Roman"/>
+          <w:color w:val="000000"/>
+          <w:sz w:val="31"/>
+          <w:szCs w:val="31"/>
+        </w:rPr>
+      </w:pPr>
+      <w:r>
+        <w:rPr>
+          <w:rFonts w:ascii="Verdana" w:eastAsia="Times New Roman" w:hAnsi="Verdana" w:cs="Times New Roman"/>
+          <w:b/>
+          <w:bCs/>
+          <w:color w:val="000000"/>
+          <w:sz w:val="31"/>
+          <w:szCs w:val="31"/>
+        </w:rPr>
+        <w:t>Disponibilidad</w:t>
+      </w:r>
+    </w:p>
+    <w:p>
+      <w:pPr>
+        <w:pStyle w:val="NormalWeb"/>
+        <w:shd w:val="clear" w:color="auto" w:fill="FFFFFF"/>
+        <w:spacing w:before="0" w:beforeAutospacing="0" w:after="240" w:afterAutospacing="0" w:line="326" w:lineRule="atLeast"/>
+        <w:jc w:val="both"/>
+        <w:rPr>
+          <w:rFonts w:ascii="Verdana" w:eastAsiaTheme="minorEastAsia" w:hAnsi="Verdana"/>
+          <w:color w:val="000000"/>
+          <w:sz w:val="19"/>
+          <w:szCs w:val="19"/>
+        </w:rPr>
+      </w:pPr>
+      <w:r>
+        <w:rPr>
+          <w:rFonts w:ascii="Verdana" w:hAnsi="Verdana"/>
+          <w:color w:val="000000"/>
+          <w:sz w:val="19"/>
+          <w:szCs w:val="19"/>
+        </w:rPr>
+        <w:t>Se debe garantizar que ante la falla del servidor central, otra instancia pueda continuar recibiendo la información de los pacientes y procesando las alarmas que se pudieran presentar.</w:t>
+      </w:r>
+    </w:p>
+    <w:p>
+      <w:pPr>
+        <w:pStyle w:val="NormalWeb"/>
+        <w:shd w:val="clear" w:color="auto" w:fill="FFFFFF"/>
+        <w:spacing w:before="0" w:beforeAutospacing="0" w:after="240" w:afterAutospacing="0" w:line="326" w:lineRule="atLeast"/>
+        <w:jc w:val="both"/>
+        <w:rPr>
+          <w:rFonts w:ascii="Verdana" w:hAnsi="Verdana"/>
+          <w:color w:val="000000"/>
+          <w:sz w:val="19"/>
+          <w:szCs w:val="19"/>
+        </w:rPr>
+      </w:pPr>
+      <w:r>
+        <w:rPr>
+          <w:rFonts w:ascii="Verdana" w:hAnsi="Verdana"/>
+          <w:color w:val="000000"/>
+          <w:sz w:val="19"/>
+          <w:szCs w:val="19"/>
+        </w:rPr>
+        <w:t>En este caso se debe utilizar una estrategia de clustering de servidores de aplicación. Se espera que el 99.95% de las tramas de datos enviadas por los pacientes sean atendidas.</w:t>
+      </w:r>
+    </w:p>
+    <w:p>
+      <w:pPr>
+        <w:pStyle w:val="NormalWeb"/>
+        <w:shd w:val="clear" w:color="auto" w:fill="FFFFFF"/>
+        <w:spacing w:before="0" w:beforeAutospacing="0" w:after="0" w:afterAutospacing="0" w:line="326" w:lineRule="atLeast"/>
+        <w:jc w:val="both"/>
+        <w:rPr>
+          <w:rFonts w:ascii="Verdana" w:hAnsi="Verdana"/>
+          <w:color w:val="000000"/>
+          <w:sz w:val="19"/>
+          <w:szCs w:val="19"/>
+        </w:rPr>
+      </w:pPr>
+      <w:r>
+        <w:rPr>
+          <w:rStyle w:val="Textoennegrita"/>
+          <w:rFonts w:ascii="Verdana" w:hAnsi="Verdana"/>
+          <w:color w:val="000000"/>
+          <w:sz w:val="19"/>
+          <w:szCs w:val="19"/>
+        </w:rPr>
+        <w:t>Nota:</w:t>
+      </w:r>
+      <w:r>
+        <w:rPr>
+          <w:rStyle w:val="apple-converted-space"/>
+          <w:rFonts w:ascii="Verdana" w:hAnsi="Verdana"/>
+          <w:color w:val="000000"/>
+          <w:sz w:val="19"/>
+          <w:szCs w:val="19"/>
+        </w:rPr>
+        <w:t> </w:t>
+      </w:r>
+      <w:r>
+        <w:rPr>
+          <w:rFonts w:ascii="Verdana" w:hAnsi="Verdana"/>
+          <w:color w:val="000000"/>
+          <w:sz w:val="19"/>
+          <w:szCs w:val="19"/>
+        </w:rPr>
+        <w:t>Se deben seguir conservando los escenarios de calidad del experimento anterior.</w:t>
+      </w:r>
+    </w:p>
+    <w:p>
+      <w:pPr>
+        <w:pStyle w:val="Ttulo3"/>
+        <w:shd w:val="clear" w:color="auto" w:fill="FFFFFF"/>
+        <w:spacing w:before="0" w:after="240" w:line="326" w:lineRule="atLeast"/>
+        <w:ind w:left="600"/>
+        <w:jc w:val="both"/>
+        <w:rPr>
+          <w:rFonts w:ascii="Verdana" w:eastAsia="Times New Roman" w:hAnsi="Verdana" w:cs="Times New Roman"/>
+          <w:color w:val="000000"/>
+          <w:sz w:val="31"/>
+          <w:szCs w:val="31"/>
+        </w:rPr>
+      </w:pPr>
+      <w:r>
+        <w:rPr>
+          <w:rFonts w:ascii="Verdana" w:eastAsia="Times New Roman" w:hAnsi="Verdana" w:cs="Times New Roman"/>
+          <w:b/>
+          <w:bCs/>
+          <w:color w:val="000000"/>
+          <w:sz w:val="31"/>
+          <w:szCs w:val="31"/>
+        </w:rPr>
+        <w:t>Interoperabilidad</w:t>
+      </w:r>
+    </w:p>
+    <w:p>
+      <w:pPr>
+        <w:pStyle w:val="NormalWeb"/>
+        <w:shd w:val="clear" w:color="auto" w:fill="FFFFFF"/>
+        <w:spacing w:before="0" w:beforeAutospacing="0" w:after="240" w:afterAutospacing="0" w:line="326" w:lineRule="atLeast"/>
+        <w:jc w:val="both"/>
+        <w:rPr>
+          <w:rFonts w:ascii="Verdana" w:eastAsiaTheme="minorEastAsia" w:hAnsi="Verdana"/>
+          <w:color w:val="000000"/>
+          <w:sz w:val="19"/>
+          <w:szCs w:val="19"/>
+        </w:rPr>
+      </w:pPr>
+      <w:r>
+        <w:rPr>
+          <w:rFonts w:ascii="Verdana" w:hAnsi="Verdana"/>
+          <w:color w:val="000000"/>
+          <w:sz w:val="19"/>
+          <w:szCs w:val="19"/>
+        </w:rPr>
+        <w:t>Se debe remplazar por lo menos uno de los simuladores de dispositivos móviles por una aplicación que corra en un dispositivo móvil real, dicha aplicación debe comunicarse con el servidor central.</w:t>
+      </w:r>
+    </w:p>
     <w:p>
       <w:pPr>
         <w:spacing w:after="0" w:line="240" w:lineRule="auto"/>
@@ -10787,6 +12631,453 @@
     </w:lvl>
   </w:abstractNum>
   <w:abstractNum w:abstractNumId="1">
+    <w:nsid w:val="0EF206A4"/>
+    <w:multiLevelType w:val="multilevel"/>
+    <w:tmpl w:val="D586099E"/>
+    <w:lvl w:ilvl="0">
+      <w:start w:val="1"/>
+      <w:numFmt w:val="bullet"/>
+      <w:lvlText w:val=""/>
+      <w:lvlJc w:val="left"/>
+      <w:pPr>
+        <w:tabs>
+          <w:tab w:val="num" w:pos="720"/>
+        </w:tabs>
+        <w:ind w:left="720" w:hanging="360"/>
+      </w:pPr>
+      <w:rPr>
+        <w:rFonts w:ascii="Wingdings" w:hAnsi="Wingdings" w:hint="default"/>
+        <w:sz w:val="20"/>
+      </w:rPr>
+    </w:lvl>
+    <w:lvl w:ilvl="1" w:tentative="1">
+      <w:start w:val="1"/>
+      <w:numFmt w:val="bullet"/>
+      <w:lvlText w:val=""/>
+      <w:lvlJc w:val="left"/>
+      <w:pPr>
+        <w:tabs>
+          <w:tab w:val="num" w:pos="1440"/>
+        </w:tabs>
+        <w:ind w:left="1440" w:hanging="360"/>
+      </w:pPr>
+      <w:rPr>
+        <w:rFonts w:ascii="Wingdings" w:hAnsi="Wingdings" w:hint="default"/>
+        <w:sz w:val="20"/>
+      </w:rPr>
+    </w:lvl>
+    <w:lvl w:ilvl="2" w:tentative="1">
+      <w:start w:val="1"/>
+      <w:numFmt w:val="bullet"/>
+      <w:lvlText w:val=""/>
+      <w:lvlJc w:val="left"/>
+      <w:pPr>
+        <w:tabs>
+          <w:tab w:val="num" w:pos="2160"/>
+        </w:tabs>
+        <w:ind w:left="2160" w:hanging="360"/>
+      </w:pPr>
+      <w:rPr>
+        <w:rFonts w:ascii="Wingdings" w:hAnsi="Wingdings" w:hint="default"/>
+        <w:sz w:val="20"/>
+      </w:rPr>
+    </w:lvl>
+    <w:lvl w:ilvl="3" w:tentative="1">
+      <w:start w:val="1"/>
+      <w:numFmt w:val="bullet"/>
+      <w:lvlText w:val=""/>
+      <w:lvlJc w:val="left"/>
+      <w:pPr>
+        <w:tabs>
+          <w:tab w:val="num" w:pos="2880"/>
+        </w:tabs>
+        <w:ind w:left="2880" w:hanging="360"/>
+      </w:pPr>
+      <w:rPr>
+        <w:rFonts w:ascii="Wingdings" w:hAnsi="Wingdings" w:hint="default"/>
+        <w:sz w:val="20"/>
+      </w:rPr>
+    </w:lvl>
+    <w:lvl w:ilvl="4" w:tentative="1">
+      <w:start w:val="1"/>
+      <w:numFmt w:val="bullet"/>
+      <w:lvlText w:val=""/>
+      <w:lvlJc w:val="left"/>
+      <w:pPr>
+        <w:tabs>
+          <w:tab w:val="num" w:pos="3600"/>
+        </w:tabs>
+        <w:ind w:left="3600" w:hanging="360"/>
+      </w:pPr>
+      <w:rPr>
+        <w:rFonts w:ascii="Wingdings" w:hAnsi="Wingdings" w:hint="default"/>
+        <w:sz w:val="20"/>
+      </w:rPr>
+    </w:lvl>
+    <w:lvl w:ilvl="5" w:tentative="1">
+      <w:start w:val="1"/>
+      <w:numFmt w:val="bullet"/>
+      <w:lvlText w:val=""/>
+      <w:lvlJc w:val="left"/>
+      <w:pPr>
+        <w:tabs>
+          <w:tab w:val="num" w:pos="4320"/>
+        </w:tabs>
+        <w:ind w:left="4320" w:hanging="360"/>
+      </w:pPr>
+      <w:rPr>
+        <w:rFonts w:ascii="Wingdings" w:hAnsi="Wingdings" w:hint="default"/>
+        <w:sz w:val="20"/>
+      </w:rPr>
+    </w:lvl>
+    <w:lvl w:ilvl="6" w:tentative="1">
+      <w:start w:val="1"/>
+      <w:numFmt w:val="bullet"/>
+      <w:lvlText w:val=""/>
+      <w:lvlJc w:val="left"/>
+      <w:pPr>
+        <w:tabs>
+          <w:tab w:val="num" w:pos="5040"/>
+        </w:tabs>
+        <w:ind w:left="5040" w:hanging="360"/>
+      </w:pPr>
+      <w:rPr>
+        <w:rFonts w:ascii="Wingdings" w:hAnsi="Wingdings" w:hint="default"/>
+        <w:sz w:val="20"/>
+      </w:rPr>
+    </w:lvl>
+    <w:lvl w:ilvl="7" w:tentative="1">
+      <w:start w:val="1"/>
+      <w:numFmt w:val="bullet"/>
+      <w:lvlText w:val=""/>
+      <w:lvlJc w:val="left"/>
+      <w:pPr>
+        <w:tabs>
+          <w:tab w:val="num" w:pos="5760"/>
+        </w:tabs>
+        <w:ind w:left="5760" w:hanging="360"/>
+      </w:pPr>
+      <w:rPr>
+        <w:rFonts w:ascii="Wingdings" w:hAnsi="Wingdings" w:hint="default"/>
+        <w:sz w:val="20"/>
+      </w:rPr>
+    </w:lvl>
+    <w:lvl w:ilvl="8" w:tentative="1">
+      <w:start w:val="1"/>
+      <w:numFmt w:val="bullet"/>
+      <w:lvlText w:val=""/>
+      <w:lvlJc w:val="left"/>
+      <w:pPr>
+        <w:tabs>
+          <w:tab w:val="num" w:pos="6480"/>
+        </w:tabs>
+        <w:ind w:left="6480" w:hanging="360"/>
+      </w:pPr>
+      <w:rPr>
+        <w:rFonts w:ascii="Wingdings" w:hAnsi="Wingdings" w:hint="default"/>
+        <w:sz w:val="20"/>
+      </w:rPr>
+    </w:lvl>
+  </w:abstractNum>
+  <w:abstractNum w:abstractNumId="2">
+    <w:nsid w:val="166669F6"/>
+    <w:multiLevelType w:val="multilevel"/>
+    <w:tmpl w:val="A0404BB4"/>
+    <w:lvl w:ilvl="0">
+      <w:start w:val="1"/>
+      <w:numFmt w:val="bullet"/>
+      <w:lvlText w:val=""/>
+      <w:lvlJc w:val="left"/>
+      <w:pPr>
+        <w:tabs>
+          <w:tab w:val="num" w:pos="720"/>
+        </w:tabs>
+        <w:ind w:left="720" w:hanging="360"/>
+      </w:pPr>
+      <w:rPr>
+        <w:rFonts w:ascii="Wingdings" w:hAnsi="Wingdings" w:hint="default"/>
+        <w:sz w:val="20"/>
+      </w:rPr>
+    </w:lvl>
+    <w:lvl w:ilvl="1" w:tentative="1">
+      <w:start w:val="1"/>
+      <w:numFmt w:val="bullet"/>
+      <w:lvlText w:val=""/>
+      <w:lvlJc w:val="left"/>
+      <w:pPr>
+        <w:tabs>
+          <w:tab w:val="num" w:pos="1440"/>
+        </w:tabs>
+        <w:ind w:left="1440" w:hanging="360"/>
+      </w:pPr>
+      <w:rPr>
+        <w:rFonts w:ascii="Wingdings" w:hAnsi="Wingdings" w:hint="default"/>
+        <w:sz w:val="20"/>
+      </w:rPr>
+    </w:lvl>
+    <w:lvl w:ilvl="2" w:tentative="1">
+      <w:start w:val="1"/>
+      <w:numFmt w:val="bullet"/>
+      <w:lvlText w:val=""/>
+      <w:lvlJc w:val="left"/>
+      <w:pPr>
+        <w:tabs>
+          <w:tab w:val="num" w:pos="2160"/>
+        </w:tabs>
+        <w:ind w:left="2160" w:hanging="360"/>
+      </w:pPr>
+      <w:rPr>
+        <w:rFonts w:ascii="Wingdings" w:hAnsi="Wingdings" w:hint="default"/>
+        <w:sz w:val="20"/>
+      </w:rPr>
+    </w:lvl>
+    <w:lvl w:ilvl="3" w:tentative="1">
+      <w:start w:val="1"/>
+      <w:numFmt w:val="bullet"/>
+      <w:lvlText w:val=""/>
+      <w:lvlJc w:val="left"/>
+      <w:pPr>
+        <w:tabs>
+          <w:tab w:val="num" w:pos="2880"/>
+        </w:tabs>
+        <w:ind w:left="2880" w:hanging="360"/>
+      </w:pPr>
+      <w:rPr>
+        <w:rFonts w:ascii="Wingdings" w:hAnsi="Wingdings" w:hint="default"/>
+        <w:sz w:val="20"/>
+      </w:rPr>
+    </w:lvl>
+    <w:lvl w:ilvl="4" w:tentative="1">
+      <w:start w:val="1"/>
+      <w:numFmt w:val="bullet"/>
+      <w:lvlText w:val=""/>
+      <w:lvlJc w:val="left"/>
+      <w:pPr>
+        <w:tabs>
+          <w:tab w:val="num" w:pos="3600"/>
+        </w:tabs>
+        <w:ind w:left="3600" w:hanging="360"/>
+      </w:pPr>
+      <w:rPr>
+        <w:rFonts w:ascii="Wingdings" w:hAnsi="Wingdings" w:hint="default"/>
+        <w:sz w:val="20"/>
+      </w:rPr>
+    </w:lvl>
+    <w:lvl w:ilvl="5" w:tentative="1">
+      <w:start w:val="1"/>
+      <w:numFmt w:val="bullet"/>
+      <w:lvlText w:val=""/>
+      <w:lvlJc w:val="left"/>
+      <w:pPr>
+        <w:tabs>
+          <w:tab w:val="num" w:pos="4320"/>
+        </w:tabs>
+        <w:ind w:left="4320" w:hanging="360"/>
+      </w:pPr>
+      <w:rPr>
+        <w:rFonts w:ascii="Wingdings" w:hAnsi="Wingdings" w:hint="default"/>
+        <w:sz w:val="20"/>
+      </w:rPr>
+    </w:lvl>
+    <w:lvl w:ilvl="6" w:tentative="1">
+      <w:start w:val="1"/>
+      <w:numFmt w:val="bullet"/>
+      <w:lvlText w:val=""/>
+      <w:lvlJc w:val="left"/>
+      <w:pPr>
+        <w:tabs>
+          <w:tab w:val="num" w:pos="5040"/>
+        </w:tabs>
+        <w:ind w:left="5040" w:hanging="360"/>
+      </w:pPr>
+      <w:rPr>
+        <w:rFonts w:ascii="Wingdings" w:hAnsi="Wingdings" w:hint="default"/>
+        <w:sz w:val="20"/>
+      </w:rPr>
+    </w:lvl>
+    <w:lvl w:ilvl="7" w:tentative="1">
+      <w:start w:val="1"/>
+      <w:numFmt w:val="bullet"/>
+      <w:lvlText w:val=""/>
+      <w:lvlJc w:val="left"/>
+      <w:pPr>
+        <w:tabs>
+          <w:tab w:val="num" w:pos="5760"/>
+        </w:tabs>
+        <w:ind w:left="5760" w:hanging="360"/>
+      </w:pPr>
+      <w:rPr>
+        <w:rFonts w:ascii="Wingdings" w:hAnsi="Wingdings" w:hint="default"/>
+        <w:sz w:val="20"/>
+      </w:rPr>
+    </w:lvl>
+    <w:lvl w:ilvl="8" w:tentative="1">
+      <w:start w:val="1"/>
+      <w:numFmt w:val="bullet"/>
+      <w:lvlText w:val=""/>
+      <w:lvlJc w:val="left"/>
+      <w:pPr>
+        <w:tabs>
+          <w:tab w:val="num" w:pos="6480"/>
+        </w:tabs>
+        <w:ind w:left="6480" w:hanging="360"/>
+      </w:pPr>
+      <w:rPr>
+        <w:rFonts w:ascii="Wingdings" w:hAnsi="Wingdings" w:hint="default"/>
+        <w:sz w:val="20"/>
+      </w:rPr>
+    </w:lvl>
+  </w:abstractNum>
+  <w:abstractNum w:abstractNumId="3">
+    <w:nsid w:val="1A4A3C3E"/>
+    <w:multiLevelType w:val="multilevel"/>
+    <w:tmpl w:val="BCF0D730"/>
+    <w:lvl w:ilvl="0">
+      <w:start w:val="1"/>
+      <w:numFmt w:val="bullet"/>
+      <w:lvlText w:val=""/>
+      <w:lvlJc w:val="left"/>
+      <w:pPr>
+        <w:tabs>
+          <w:tab w:val="num" w:pos="720"/>
+        </w:tabs>
+        <w:ind w:left="720" w:hanging="360"/>
+      </w:pPr>
+      <w:rPr>
+        <w:rFonts w:ascii="Wingdings" w:hAnsi="Wingdings" w:hint="default"/>
+        <w:sz w:val="20"/>
+      </w:rPr>
+    </w:lvl>
+    <w:lvl w:ilvl="1" w:tentative="1">
+      <w:start w:val="1"/>
+      <w:numFmt w:val="bullet"/>
+      <w:lvlText w:val=""/>
+      <w:lvlJc w:val="left"/>
+      <w:pPr>
+        <w:tabs>
+          <w:tab w:val="num" w:pos="1440"/>
+        </w:tabs>
+        <w:ind w:left="1440" w:hanging="360"/>
+      </w:pPr>
+      <w:rPr>
+        <w:rFonts w:ascii="Wingdings" w:hAnsi="Wingdings" w:hint="default"/>
+        <w:sz w:val="20"/>
+      </w:rPr>
+    </w:lvl>
+    <w:lvl w:ilvl="2" w:tentative="1">
+      <w:start w:val="1"/>
+      <w:numFmt w:val="bullet"/>
+      <w:lvlText w:val=""/>
+      <w:lvlJc w:val="left"/>
+      <w:pPr>
+        <w:tabs>
+          <w:tab w:val="num" w:pos="2160"/>
+        </w:tabs>
+        <w:ind w:left="2160" w:hanging="360"/>
+      </w:pPr>
+      <w:rPr>
+        <w:rFonts w:ascii="Wingdings" w:hAnsi="Wingdings" w:hint="default"/>
+        <w:sz w:val="20"/>
+      </w:rPr>
+    </w:lvl>
+    <w:lvl w:ilvl="3" w:tentative="1">
+      <w:start w:val="1"/>
+      <w:numFmt w:val="bullet"/>
+      <w:lvlText w:val=""/>
+      <w:lvlJc w:val="left"/>
+      <w:pPr>
+        <w:tabs>
+          <w:tab w:val="num" w:pos="2880"/>
+        </w:tabs>
+        <w:ind w:left="2880" w:hanging="360"/>
+      </w:pPr>
+      <w:rPr>
+        <w:rFonts w:ascii="Wingdings" w:hAnsi="Wingdings" w:hint="default"/>
+        <w:sz w:val="20"/>
+      </w:rPr>
+    </w:lvl>
+    <w:lvl w:ilvl="4" w:tentative="1">
+      <w:start w:val="1"/>
+      <w:numFmt w:val="bullet"/>
+      <w:lvlText w:val=""/>
+      <w:lvlJc w:val="left"/>
+      <w:pPr>
+        <w:tabs>
+          <w:tab w:val="num" w:pos="3600"/>
+        </w:tabs>
+        <w:ind w:left="3600" w:hanging="360"/>
+      </w:pPr>
+      <w:rPr>
+        <w:rFonts w:ascii="Wingdings" w:hAnsi="Wingdings" w:hint="default"/>
+        <w:sz w:val="20"/>
+      </w:rPr>
+    </w:lvl>
+    <w:lvl w:ilvl="5" w:tentative="1">
+      <w:start w:val="1"/>
+      <w:numFmt w:val="bullet"/>
+      <w:lvlText w:val=""/>
+      <w:lvlJc w:val="left"/>
+      <w:pPr>
+        <w:tabs>
+          <w:tab w:val="num" w:pos="4320"/>
+        </w:tabs>
+        <w:ind w:left="4320" w:hanging="360"/>
+      </w:pPr>
+      <w:rPr>
+        <w:rFonts w:ascii="Wingdings" w:hAnsi="Wingdings" w:hint="default"/>
+        <w:sz w:val="20"/>
+      </w:rPr>
+    </w:lvl>
+    <w:lvl w:ilvl="6" w:tentative="1">
+      <w:start w:val="1"/>
+      <w:numFmt w:val="bullet"/>
+      <w:lvlText w:val=""/>
+      <w:lvlJc w:val="left"/>
+      <w:pPr>
+        <w:tabs>
+          <w:tab w:val="num" w:pos="5040"/>
+        </w:tabs>
+        <w:ind w:left="5040" w:hanging="360"/>
+      </w:pPr>
+      <w:rPr>
+        <w:rFonts w:ascii="Wingdings" w:hAnsi="Wingdings" w:hint="default"/>
+        <w:sz w:val="20"/>
+      </w:rPr>
+    </w:lvl>
+    <w:lvl w:ilvl="7" w:tentative="1">
+      <w:start w:val="1"/>
+      <w:numFmt w:val="bullet"/>
+      <w:lvlText w:val=""/>
+      <w:lvlJc w:val="left"/>
+      <w:pPr>
+        <w:tabs>
+          <w:tab w:val="num" w:pos="5760"/>
+        </w:tabs>
+        <w:ind w:left="5760" w:hanging="360"/>
+      </w:pPr>
+      <w:rPr>
+        <w:rFonts w:ascii="Wingdings" w:hAnsi="Wingdings" w:hint="default"/>
+        <w:sz w:val="20"/>
+      </w:rPr>
+    </w:lvl>
+    <w:lvl w:ilvl="8" w:tentative="1">
+      <w:start w:val="1"/>
+      <w:numFmt w:val="bullet"/>
+      <w:lvlText w:val=""/>
+      <w:lvlJc w:val="left"/>
+      <w:pPr>
+        <w:tabs>
+          <w:tab w:val="num" w:pos="6480"/>
+        </w:tabs>
+        <w:ind w:left="6480" w:hanging="360"/>
+      </w:pPr>
+      <w:rPr>
+        <w:rFonts w:ascii="Wingdings" w:hAnsi="Wingdings" w:hint="default"/>
+        <w:sz w:val="20"/>
+      </w:rPr>
+    </w:lvl>
+  </w:abstractNum>
+  <w:abstractNum w:abstractNumId="4">
     <w:nsid w:val="1DFF04CD"/>
     <w:multiLevelType w:val="hybridMultilevel"/>
     <w:tmpl w:val="AAF61AD8"/>
@@ -10899,7 +13190,7 @@
       </w:rPr>
     </w:lvl>
   </w:abstractNum>
-  <w:abstractNum w:abstractNumId="2">
+  <w:abstractNum w:abstractNumId="5">
     <w:nsid w:val="23287D38"/>
     <w:multiLevelType w:val="hybridMultilevel"/>
     <w:tmpl w:val="3A9CF814"/>
@@ -11012,7 +13303,7 @@
       </w:rPr>
     </w:lvl>
   </w:abstractNum>
-  <w:abstractNum w:abstractNumId="3">
+  <w:abstractNum w:abstractNumId="6">
     <w:nsid w:val="4AF9718F"/>
     <w:multiLevelType w:val="multilevel"/>
     <w:tmpl w:val="969EC1AA"/>
@@ -11125,7 +13416,7 @@
       </w:rPr>
     </w:lvl>
   </w:abstractNum>
-  <w:abstractNum w:abstractNumId="4">
+  <w:abstractNum w:abstractNumId="7">
     <w:nsid w:val="50CD7DE8"/>
     <w:multiLevelType w:val="hybridMultilevel"/>
     <w:tmpl w:val="407C1F7E"/>
@@ -11238,7 +13529,7 @@
       </w:rPr>
     </w:lvl>
   </w:abstractNum>
-  <w:abstractNum w:abstractNumId="5">
+  <w:abstractNum w:abstractNumId="8">
     <w:nsid w:val="5D915A81"/>
     <w:multiLevelType w:val="hybridMultilevel"/>
     <w:tmpl w:val="B9EE8C72"/>
@@ -11351,7 +13642,156 @@
       </w:rPr>
     </w:lvl>
   </w:abstractNum>
-  <w:abstractNum w:abstractNumId="6">
+  <w:abstractNum w:abstractNumId="9">
+    <w:nsid w:val="62E64EB1"/>
+    <w:multiLevelType w:val="multilevel"/>
+    <w:tmpl w:val="491C2A2E"/>
+    <w:lvl w:ilvl="0">
+      <w:start w:val="1"/>
+      <w:numFmt w:val="bullet"/>
+      <w:lvlText w:val=""/>
+      <w:lvlJc w:val="left"/>
+      <w:pPr>
+        <w:tabs>
+          <w:tab w:val="num" w:pos="720"/>
+        </w:tabs>
+        <w:ind w:left="720" w:hanging="360"/>
+      </w:pPr>
+      <w:rPr>
+        <w:rFonts w:ascii="Wingdings" w:hAnsi="Wingdings" w:hint="default"/>
+        <w:sz w:val="20"/>
+      </w:rPr>
+    </w:lvl>
+    <w:lvl w:ilvl="1" w:tentative="1">
+      <w:start w:val="1"/>
+      <w:numFmt w:val="bullet"/>
+      <w:lvlText w:val=""/>
+      <w:lvlJc w:val="left"/>
+      <w:pPr>
+        <w:tabs>
+          <w:tab w:val="num" w:pos="1440"/>
+        </w:tabs>
+        <w:ind w:left="1440" w:hanging="360"/>
+      </w:pPr>
+      <w:rPr>
+        <w:rFonts w:ascii="Wingdings" w:hAnsi="Wingdings" w:hint="default"/>
+        <w:sz w:val="20"/>
+      </w:rPr>
+    </w:lvl>
+    <w:lvl w:ilvl="2" w:tentative="1">
+      <w:start w:val="1"/>
+      <w:numFmt w:val="bullet"/>
+      <w:lvlText w:val=""/>
+      <w:lvlJc w:val="left"/>
+      <w:pPr>
+        <w:tabs>
+          <w:tab w:val="num" w:pos="2160"/>
+        </w:tabs>
+        <w:ind w:left="2160" w:hanging="360"/>
+      </w:pPr>
+      <w:rPr>
+        <w:rFonts w:ascii="Wingdings" w:hAnsi="Wingdings" w:hint="default"/>
+        <w:sz w:val="20"/>
+      </w:rPr>
+    </w:lvl>
+    <w:lvl w:ilvl="3" w:tentative="1">
+      <w:start w:val="1"/>
+      <w:numFmt w:val="bullet"/>
+      <w:lvlText w:val=""/>
+      <w:lvlJc w:val="left"/>
+      <w:pPr>
+        <w:tabs>
+          <w:tab w:val="num" w:pos="2880"/>
+        </w:tabs>
+        <w:ind w:left="2880" w:hanging="360"/>
+      </w:pPr>
+      <w:rPr>
+        <w:rFonts w:ascii="Wingdings" w:hAnsi="Wingdings" w:hint="default"/>
+        <w:sz w:val="20"/>
+      </w:rPr>
+    </w:lvl>
+    <w:lvl w:ilvl="4" w:tentative="1">
+      <w:start w:val="1"/>
+      <w:numFmt w:val="bullet"/>
+      <w:lvlText w:val=""/>
+      <w:lvlJc w:val="left"/>
+      <w:pPr>
+        <w:tabs>
+          <w:tab w:val="num" w:pos="3600"/>
+        </w:tabs>
+        <w:ind w:left="3600" w:hanging="360"/>
+      </w:pPr>
+      <w:rPr>
+        <w:rFonts w:ascii="Wingdings" w:hAnsi="Wingdings" w:hint="default"/>
+        <w:sz w:val="20"/>
+      </w:rPr>
+    </w:lvl>
+    <w:lvl w:ilvl="5" w:tentative="1">
+      <w:start w:val="1"/>
+      <w:numFmt w:val="bullet"/>
+      <w:lvlText w:val=""/>
+      <w:lvlJc w:val="left"/>
+      <w:pPr>
+        <w:tabs>
+          <w:tab w:val="num" w:pos="4320"/>
+        </w:tabs>
+        <w:ind w:left="4320" w:hanging="360"/>
+      </w:pPr>
+      <w:rPr>
+        <w:rFonts w:ascii="Wingdings" w:hAnsi="Wingdings" w:hint="default"/>
+        <w:sz w:val="20"/>
+      </w:rPr>
+    </w:lvl>
+    <w:lvl w:ilvl="6" w:tentative="1">
+      <w:start w:val="1"/>
+      <w:numFmt w:val="bullet"/>
+      <w:lvlText w:val=""/>
+      <w:lvlJc w:val="left"/>
+      <w:pPr>
+        <w:tabs>
+          <w:tab w:val="num" w:pos="5040"/>
+        </w:tabs>
+        <w:ind w:left="5040" w:hanging="360"/>
+      </w:pPr>
+      <w:rPr>
+        <w:rFonts w:ascii="Wingdings" w:hAnsi="Wingdings" w:hint="default"/>
+        <w:sz w:val="20"/>
+      </w:rPr>
+    </w:lvl>
+    <w:lvl w:ilvl="7" w:tentative="1">
+      <w:start w:val="1"/>
+      <w:numFmt w:val="bullet"/>
+      <w:lvlText w:val=""/>
+      <w:lvlJc w:val="left"/>
+      <w:pPr>
+        <w:tabs>
+          <w:tab w:val="num" w:pos="5760"/>
+        </w:tabs>
+        <w:ind w:left="5760" w:hanging="360"/>
+      </w:pPr>
+      <w:rPr>
+        <w:rFonts w:ascii="Wingdings" w:hAnsi="Wingdings" w:hint="default"/>
+        <w:sz w:val="20"/>
+      </w:rPr>
+    </w:lvl>
+    <w:lvl w:ilvl="8" w:tentative="1">
+      <w:start w:val="1"/>
+      <w:numFmt w:val="bullet"/>
+      <w:lvlText w:val=""/>
+      <w:lvlJc w:val="left"/>
+      <w:pPr>
+        <w:tabs>
+          <w:tab w:val="num" w:pos="6480"/>
+        </w:tabs>
+        <w:ind w:left="6480" w:hanging="360"/>
+      </w:pPr>
+      <w:rPr>
+        <w:rFonts w:ascii="Wingdings" w:hAnsi="Wingdings" w:hint="default"/>
+        <w:sz w:val="20"/>
+      </w:rPr>
+    </w:lvl>
+  </w:abstractNum>
+  <w:abstractNum w:abstractNumId="10">
     <w:nsid w:val="650F48EE"/>
     <w:multiLevelType w:val="hybridMultilevel"/>
     <w:tmpl w:val="4BD0C30C"/>
@@ -11464,7 +13904,7 @@
       </w:rPr>
     </w:lvl>
   </w:abstractNum>
-  <w:abstractNum w:abstractNumId="7">
+  <w:abstractNum w:abstractNumId="11">
     <w:nsid w:val="79911088"/>
     <w:multiLevelType w:val="hybridMultilevel"/>
     <w:tmpl w:val="B89254AA"/>
@@ -11578,28 +14018,40 @@
     </w:lvl>
   </w:abstractNum>
   <w:num w:numId="1">
+    <w:abstractNumId w:val="11"/>
+  </w:num>
+  <w:num w:numId="2">
+    <w:abstractNumId w:val="6"/>
+  </w:num>
+  <w:num w:numId="3">
     <w:abstractNumId w:val="7"/>
   </w:num>
-  <w:num w:numId="2">
-    <w:abstractNumId w:val="3"/>
-  </w:num>
-  <w:num w:numId="3">
-    <w:abstractNumId w:val="4"/>
-  </w:num>
   <w:num w:numId="4">
-    <w:abstractNumId w:val="2"/>
+    <w:abstractNumId w:val="5"/>
   </w:num>
   <w:num w:numId="5">
-    <w:abstractNumId w:val="5"/>
+    <w:abstractNumId w:val="8"/>
   </w:num>
   <w:num w:numId="6">
-    <w:abstractNumId w:val="6"/>
+    <w:abstractNumId w:val="10"/>
   </w:num>
   <w:num w:numId="7">
     <w:abstractNumId w:val="0"/>
   </w:num>
   <w:num w:numId="8">
+    <w:abstractNumId w:val="4"/>
+  </w:num>
+  <w:num w:numId="9">
+    <w:abstractNumId w:val="3"/>
+  </w:num>
+  <w:num w:numId="10">
     <w:abstractNumId w:val="1"/>
+  </w:num>
+  <w:num w:numId="11">
+    <w:abstractNumId w:val="9"/>
+  </w:num>
+  <w:num w:numId="12">
+    <w:abstractNumId w:val="2"/>
   </w:num>
 </w:numbering>
 </file>
@@ -15032,6 +17484,11 @@
     <w:basedOn w:val="Fuentedeprrafopredeter"/>
     <w:rsid w:val="00C8688B"/>
   </w:style>
+  <w:style w:type="character" w:customStyle="1" w:styleId="apple-converted-space">
+    <w:name w:val="apple-converted-space"/>
+    <w:basedOn w:val="Fuentedeprrafopredeter"/>
+    <w:rsid w:val="00E31578"/>
+  </w:style>
 </w:styles>
 </file>
 
@@ -18463,569 +20920,12 @@
     <w:basedOn w:val="Fuentedeprrafopredeter"/>
     <w:rsid w:val="00C8688B"/>
   </w:style>
-</w:styles>
-</file>
-
-<file path=word/glossary/document.xml><?xml version="1.0" encoding="utf-8"?>
-<w:glossaryDocument xmlns:wpc="http://schemas.microsoft.com/office/word/2010/wordprocessingCanvas" xmlns:mo="http://schemas.microsoft.com/office/mac/office/2008/main" xmlns:mc="http://schemas.openxmlformats.org/markup-compatibility/2006" xmlns:mv="urn:schemas-microsoft-com:mac:vml" xmlns:o="urn:schemas-microsoft-com:office:office" xmlns:r="http://schemas.openxmlformats.org/officeDocument/2006/relationships" xmlns:m="http://schemas.openxmlformats.org/officeDocument/2006/math" xmlns:v="urn:schemas-microsoft-com:vml" xmlns:wp14="http://schemas.microsoft.com/office/word/2010/wordprocessingDrawing" xmlns:wp="http://schemas.openxmlformats.org/drawingml/2006/wordprocessingDrawing" xmlns:w10="urn:schemas-microsoft-com:office:word" xmlns:w="http://schemas.openxmlformats.org/wordprocessingml/2006/main" xmlns:w14="http://schemas.microsoft.com/office/word/2010/wordml" xmlns:wpg="http://schemas.microsoft.com/office/word/2010/wordprocessingGroup" xmlns:wpi="http://schemas.microsoft.com/office/word/2010/wordprocessingInk" xmlns:wne="http://schemas.microsoft.com/office/word/2006/wordml" xmlns:wps="http://schemas.microsoft.com/office/word/2010/wordprocessingShape" mc:Ignorable="w14 wp14"/>
-</file>
-
-<file path=word/glossary/fontTable.xml><?xml version="1.0" encoding="utf-8"?>
-<w:fonts xmlns:mc="http://schemas.openxmlformats.org/markup-compatibility/2006" xmlns:r="http://schemas.openxmlformats.org/officeDocument/2006/relationships" xmlns:w="http://schemas.openxmlformats.org/wordprocessingml/2006/main" xmlns:w14="http://schemas.microsoft.com/office/word/2010/wordml" mc:Ignorable="w14">
-  <w:font w:name="Symbol">
-    <w:panose1 w:val="00000000000000000000"/>
-    <w:charset w:val="02"/>
-    <w:family w:val="auto"/>
-    <w:pitch w:val="variable"/>
-    <w:sig w:usb0="00000000" w:usb1="10000000" w:usb2="00000000" w:usb3="00000000" w:csb0="80000000" w:csb1="00000000"/>
-  </w:font>
-  <w:font w:name="Times New Roman">
-    <w:panose1 w:val="02020603050405020304"/>
-    <w:charset w:val="00"/>
-    <w:family w:val="auto"/>
-    <w:pitch w:val="variable"/>
-    <w:sig w:usb0="E0002AEF" w:usb1="C0007841" w:usb2="00000009" w:usb3="00000000" w:csb0="000001FF" w:csb1="00000000"/>
-  </w:font>
-  <w:font w:name="Courier New">
-    <w:panose1 w:val="02070309020205020404"/>
-    <w:charset w:val="00"/>
-    <w:family w:val="auto"/>
-    <w:pitch w:val="variable"/>
-    <w:sig w:usb0="E0002AFF" w:usb1="C0007843" w:usb2="00000009" w:usb3="00000000" w:csb0="000001FF" w:csb1="00000000"/>
-  </w:font>
-  <w:font w:name="Wingdings">
-    <w:panose1 w:val="05000000000000000000"/>
-    <w:charset w:val="02"/>
-    <w:family w:val="auto"/>
-    <w:pitch w:val="variable"/>
-    <w:sig w:usb0="00000000" w:usb1="10000000" w:usb2="00000000" w:usb3="00000000" w:csb0="80000000" w:csb1="00000000"/>
-  </w:font>
-  <w:font w:name="Cambria">
-    <w:panose1 w:val="02040503050406030204"/>
-    <w:charset w:val="00"/>
-    <w:family w:val="auto"/>
-    <w:pitch w:val="variable"/>
-    <w:sig w:usb0="E00002FF" w:usb1="400004FF" w:usb2="00000000" w:usb3="00000000" w:csb0="0000019F" w:csb1="00000000"/>
-  </w:font>
-  <w:font w:name="News Gothic MT">
-    <w:panose1 w:val="020B0504020203020204"/>
-    <w:charset w:val="00"/>
-    <w:family w:val="auto"/>
-    <w:pitch w:val="variable"/>
-    <w:sig w:usb0="00000003" w:usb1="00000000" w:usb2="00000000" w:usb3="00000000" w:csb0="00000001" w:csb1="00000000"/>
-  </w:font>
-  <w:font w:name="ＭＳ Ｐゴシック">
-    <w:charset w:val="4E"/>
-    <w:family w:val="auto"/>
-    <w:pitch w:val="variable"/>
-    <w:sig w:usb0="E00002FF" w:usb1="6AC7FDFB" w:usb2="00000012" w:usb3="00000000" w:csb0="0002009F" w:csb1="00000000"/>
-  </w:font>
-  <w:font w:name="Lucida Grande">
-    <w:panose1 w:val="020B0600040502020204"/>
-    <w:charset w:val="00"/>
-    <w:family w:val="auto"/>
-    <w:pitch w:val="variable"/>
-    <w:sig w:usb0="E1000AEF" w:usb1="5000A1FF" w:usb2="00000000" w:usb3="00000000" w:csb0="000001BF" w:csb1="00000000"/>
-  </w:font>
-  <w:font w:name="Arial">
-    <w:panose1 w:val="020B0604020202020204"/>
-    <w:charset w:val="00"/>
-    <w:family w:val="auto"/>
-    <w:pitch w:val="variable"/>
-    <w:sig w:usb0="E0002AFF" w:usb1="C0007843" w:usb2="00000009" w:usb3="00000000" w:csb0="000001FF" w:csb1="00000000"/>
-  </w:font>
-  <w:font w:name="Calibri">
-    <w:panose1 w:val="020F0502020204030204"/>
-    <w:charset w:val="00"/>
-    <w:family w:val="auto"/>
-    <w:pitch w:val="variable"/>
-    <w:sig w:usb0="E10002FF" w:usb1="4000ACFF" w:usb2="00000009" w:usb3="00000000" w:csb0="0000019F" w:csb1="00000000"/>
-  </w:font>
-  <w:font w:name="Times">
-    <w:panose1 w:val="02000500000000000000"/>
-    <w:charset w:val="00"/>
-    <w:family w:val="auto"/>
-    <w:pitch w:val="variable"/>
-    <w:sig w:usb0="00000003" w:usb1="00000000" w:usb2="00000000" w:usb3="00000000" w:csb0="00000001" w:csb1="00000000"/>
-  </w:font>
-  <w:font w:name="Segoe UI">
-    <w:altName w:val="Times New Roman"/>
-    <w:charset w:val="00"/>
-    <w:family w:val="swiss"/>
-    <w:pitch w:val="variable"/>
-    <w:sig w:usb0="E10022FF" w:usb1="C000E47F" w:usb2="00000029" w:usb3="00000000" w:csb0="000001DF" w:csb1="00000000"/>
-  </w:font>
-  <w:font w:name="ＭＳ 明朝">
-    <w:charset w:val="4E"/>
-    <w:family w:val="auto"/>
-    <w:pitch w:val="variable"/>
-    <w:sig w:usb0="E00002FF" w:usb1="6AC7FDFB" w:usb2="00000012" w:usb3="00000000" w:csb0="0002009F" w:csb1="00000000"/>
-  </w:font>
-  <w:font w:name="ＭＳ ゴシック">
-    <w:charset w:val="4E"/>
-    <w:family w:val="auto"/>
-    <w:pitch w:val="variable"/>
-    <w:sig w:usb0="E00002FF" w:usb1="6AC7FDFB" w:usb2="00000012" w:usb3="00000000" w:csb0="0002009F" w:csb1="00000000"/>
-  </w:font>
-</w:fonts>
-</file>
-
-<file path=word/glossary/settings.xml><?xml version="1.0" encoding="utf-8"?>
-<w:settings xmlns:mc="http://schemas.openxmlformats.org/markup-compatibility/2006" xmlns:o="urn:schemas-microsoft-com:office:office" xmlns:r="http://schemas.openxmlformats.org/officeDocument/2006/relationships" xmlns:m="http://schemas.openxmlformats.org/officeDocument/2006/math" xmlns:v="urn:schemas-microsoft-com:vml" xmlns:w10="urn:schemas-microsoft-com:office:word" xmlns:w="http://schemas.openxmlformats.org/wordprocessingml/2006/main" xmlns:w14="http://schemas.microsoft.com/office/word/2010/wordml" xmlns:sl="http://schemas.openxmlformats.org/schemaLibrary/2006/main" mc:Ignorable="w14">
-  <w:view w:val="normal"/>
-  <w:defaultTabStop w:val="708"/>
-  <w:hyphenationZone w:val="425"/>
-  <w:characterSpacingControl w:val="doNotCompress"/>
-  <w:compat>
-    <w:useFELayout/>
-    <w:compatSetting w:name="compatibilityMode" w:uri="http://schemas.microsoft.com/office/word" w:val="14"/>
-    <w:compatSetting w:name="overrideTableStyleFontSizeAndJustification" w:uri="http://schemas.microsoft.com/office/word" w:val="1"/>
-    <w:compatSetting w:name="enableOpenTypeFeatures" w:uri="http://schemas.microsoft.com/office/word" w:val="1"/>
-    <w:compatSetting w:name="doNotFlipMirrorIndents" w:uri="http://schemas.microsoft.com/office/word" w:val="1"/>
-  </w:compat>
-  <w:rsids>
-    <w:rsidRoot w:val="00AD41B8"/>
-    <w:rsid w:val="00AD41B8"/>
-  </w:rsids>
-  <m:mathPr>
-    <m:mathFont m:val="Cambria Math"/>
-    <m:brkBin m:val="before"/>
-    <m:brkBinSub m:val="--"/>
-    <m:smallFrac m:val="0"/>
-    <m:dispDef/>
-    <m:lMargin m:val="0"/>
-    <m:rMargin m:val="0"/>
-    <m:defJc m:val="centerGroup"/>
-    <m:wrapIndent m:val="1440"/>
-    <m:intLim m:val="subSup"/>
-    <m:naryLim m:val="undOvr"/>
-  </m:mathPr>
-  <w:themeFontLang w:val="es-ES_tradnl" w:eastAsia="ja-JP"/>
-  <w:clrSchemeMapping w:bg1="light1" w:t1="dark1" w:bg2="light2" w:t2="dark2" w:accent1="accent1" w:accent2="accent2" w:accent3="accent3" w:accent4="accent4" w:accent5="accent5" w:accent6="accent6" w:hyperlink="hyperlink" w:followedHyperlink="followedHyperlink"/>
-  <w:doNotAutoCompressPictures/>
-  <w:decimalSymbol w:val=","/>
-  <w:listSeparator w:val=";"/>
-  <w14:defaultImageDpi w14:val="300"/>
-</w:settings>
-</file>
-
-<file path=word/glossary/styles.xml><?xml version="1.0" encoding="utf-8"?>
-<w:styles xmlns:mc="http://schemas.openxmlformats.org/markup-compatibility/2006" xmlns:r="http://schemas.openxmlformats.org/officeDocument/2006/relationships" xmlns:w="http://schemas.openxmlformats.org/wordprocessingml/2006/main" xmlns:w14="http://schemas.microsoft.com/office/word/2010/wordml" mc:Ignorable="w14">
-  <w:docDefaults>
-    <w:rPrDefault>
-      <w:rPr>
-        <w:rFonts w:asciiTheme="minorHAnsi" w:eastAsiaTheme="minorEastAsia" w:hAnsiTheme="minorHAnsi" w:cstheme="minorBidi"/>
-        <w:sz w:val="24"/>
-        <w:szCs w:val="24"/>
-        <w:lang w:val="es-ES_tradnl" w:eastAsia="ja-JP" w:bidi="ar-SA"/>
-      </w:rPr>
-    </w:rPrDefault>
-    <w:pPrDefault/>
-  </w:docDefaults>
-  <w:latentStyles w:defLockedState="0" w:defUIPriority="99" w:defSemiHidden="1" w:defUnhideWhenUsed="1" w:defQFormat="0" w:count="276">
-    <w:lsdException w:name="Normal" w:semiHidden="0" w:uiPriority="0" w:unhideWhenUsed="0" w:qFormat="1"/>
-    <w:lsdException w:name="heading 1" w:semiHidden="0" w:uiPriority="9" w:unhideWhenUsed="0" w:qFormat="1"/>
-    <w:lsdException w:name="heading 2" w:uiPriority="9" w:qFormat="1"/>
-    <w:lsdException w:name="heading 3" w:uiPriority="9" w:qFormat="1"/>
-    <w:lsdException w:name="heading 4" w:uiPriority="9" w:qFormat="1"/>
-    <w:lsdException w:name="heading 5" w:uiPriority="9" w:qFormat="1"/>
-    <w:lsdException w:name="heading 6" w:uiPriority="9" w:qFormat="1"/>
-    <w:lsdException w:name="heading 7" w:uiPriority="9" w:qFormat="1"/>
-    <w:lsdException w:name="heading 8" w:uiPriority="9" w:qFormat="1"/>
-    <w:lsdException w:name="heading 9" w:uiPriority="9" w:qFormat="1"/>
-    <w:lsdException w:name="toc 1" w:uiPriority="39"/>
-    <w:lsdException w:name="toc 2" w:uiPriority="39"/>
-    <w:lsdException w:name="toc 3" w:uiPriority="39"/>
-    <w:lsdException w:name="toc 4" w:uiPriority="39"/>
-    <w:lsdException w:name="toc 5" w:uiPriority="39"/>
-    <w:lsdException w:name="toc 6" w:uiPriority="39"/>
-    <w:lsdException w:name="toc 7" w:uiPriority="39"/>
-    <w:lsdException w:name="toc 8" w:uiPriority="39"/>
-    <w:lsdException w:name="toc 9" w:uiPriority="39"/>
-    <w:lsdException w:name="caption" w:uiPriority="35" w:qFormat="1"/>
-    <w:lsdException w:name="Title" w:semiHidden="0" w:uiPriority="10" w:unhideWhenUsed="0" w:qFormat="1"/>
-    <w:lsdException w:name="Default Paragraph Font" w:uiPriority="1"/>
-    <w:lsdException w:name="Subtitle" w:semiHidden="0" w:uiPriority="11" w:unhideWhenUsed="0" w:qFormat="1"/>
-    <w:lsdException w:name="Strong" w:semiHidden="0" w:uiPriority="22" w:unhideWhenUsed="0" w:qFormat="1"/>
-    <w:lsdException w:name="Emphasis" w:semiHidden="0" w:uiPriority="20" w:unhideWhenUsed="0" w:qFormat="1"/>
-    <w:lsdException w:name="Table Grid" w:semiHidden="0" w:uiPriority="59" w:unhideWhenUsed="0"/>
-    <w:lsdException w:name="Placeholder Text" w:unhideWhenUsed="0"/>
-    <w:lsdException w:name="No Spacing" w:semiHidden="0" w:uiPriority="1" w:unhideWhenUsed="0" w:qFormat="1"/>
-    <w:lsdException w:name="Light Shading" w:semiHidden="0" w:uiPriority="60" w:unhideWhenUsed="0"/>
-    <w:lsdException w:name="Light List" w:semiHidden="0" w:uiPriority="61" w:unhideWhenUsed="0"/>
-    <w:lsdException w:name="Light Grid" w:semiHidden="0" w:uiPriority="62" w:unhideWhenUsed="0"/>
-    <w:lsdException w:name="Medium Shading 1" w:semiHidden="0" w:uiPriority="63" w:unhideWhenUsed="0"/>
-    <w:lsdException w:name="Medium Shading 2" w:semiHidden="0" w:uiPriority="64" w:unhideWhenUsed="0"/>
-    <w:lsdException w:name="Medium List 1" w:semiHidden="0" w:uiPriority="65" w:unhideWhenUsed="0"/>
-    <w:lsdException w:name="Medium List 2" w:semiHidden="0" w:uiPriority="66" w:unhideWhenUsed="0"/>
-    <w:lsdException w:name="Medium Grid 1" w:semiHidden="0" w:uiPriority="67" w:unhideWhenUsed="0"/>
-    <w:lsdException w:name="Medium Grid 2" w:semiHidden="0" w:uiPriority="68" w:unhideWhenUsed="0"/>
-    <w:lsdException w:name="Medium Grid 3" w:semiHidden="0" w:uiPriority="69" w:unhideWhenUsed="0"/>
-    <w:lsdException w:name="Dark List" w:semiHidden="0" w:uiPriority="70" w:unhideWhenUsed="0"/>
-    <w:lsdException w:name="Colorful Shading" w:semiHidden="0" w:uiPriority="71" w:unhideWhenUsed="0"/>
-    <w:lsdException w:name="Colorful List" w:semiHidden="0" w:uiPriority="72" w:unhideWhenUsed="0"/>
-    <w:lsdException w:name="Colorful Grid" w:semiHidden="0" w:uiPriority="73" w:unhideWhenUsed="0"/>
-    <w:lsdException w:name="Light Shading Accent 1" w:semiHidden="0" w:uiPriority="60" w:unhideWhenUsed="0"/>
-    <w:lsdException w:name="Light List Accent 1" w:semiHidden="0" w:uiPriority="61" w:unhideWhenUsed="0"/>
-    <w:lsdException w:name="Light Grid Accent 1" w:semiHidden="0" w:uiPriority="62" w:unhideWhenUsed="0"/>
-    <w:lsdException w:name="Medium Shading 1 Accent 1" w:semiHidden="0" w:uiPriority="63" w:unhideWhenUsed="0"/>
-    <w:lsdException w:name="Medium Shading 2 Accent 1" w:semiHidden="0" w:uiPriority="64" w:unhideWhenUsed="0"/>
-    <w:lsdException w:name="Medium List 1 Accent 1" w:semiHidden="0" w:uiPriority="65" w:unhideWhenUsed="0"/>
-    <w:lsdException w:name="Revision" w:unhideWhenUsed="0"/>
-    <w:lsdException w:name="List Paragraph" w:semiHidden="0" w:uiPriority="34" w:unhideWhenUsed="0" w:qFormat="1"/>
-    <w:lsdException w:name="Quote" w:semiHidden="0" w:uiPriority="29" w:unhideWhenUsed="0" w:qFormat="1"/>
-    <w:lsdException w:name="Intense Quote" w:semiHidden="0" w:uiPriority="30" w:unhideWhenUsed="0" w:qFormat="1"/>
-    <w:lsdException w:name="Medium List 2 Accent 1" w:semiHidden="0" w:uiPriority="66" w:unhideWhenUsed="0"/>
-    <w:lsdException w:name="Medium Grid 1 Accent 1" w:semiHidden="0" w:uiPriority="67" w:unhideWhenUsed="0"/>
-    <w:lsdException w:name="Medium Grid 2 Accent 1" w:semiHidden="0" w:uiPriority="68" w:unhideWhenUsed="0"/>
-    <w:lsdException w:name="Medium Grid 3 Accent 1" w:semiHidden="0" w:uiPriority="69" w:unhideWhenUsed="0"/>
-    <w:lsdException w:name="Dark List Accent 1" w:semiHidden="0" w:uiPriority="70" w:unhideWhenUsed="0"/>
-    <w:lsdException w:name="Colorful Shading Accent 1" w:semiHidden="0" w:uiPriority="71" w:unhideWhenUsed="0"/>
-    <w:lsdException w:name="Colorful List Accent 1" w:semiHidden="0" w:uiPriority="72" w:unhideWhenUsed="0"/>
-    <w:lsdException w:name="Colorful Grid Accent 1" w:semiHidden="0" w:uiPriority="73" w:unhideWhenUsed="0"/>
-    <w:lsdException w:name="Light Shading Accent 2" w:semiHidden="0" w:uiPriority="60" w:unhideWhenUsed="0"/>
-    <w:lsdException w:name="Light List Accent 2" w:semiHidden="0" w:uiPriority="61" w:unhideWhenUsed="0"/>
-    <w:lsdException w:name="Light Grid Accent 2" w:semiHidden="0" w:uiPriority="62" w:unhideWhenUsed="0"/>
-    <w:lsdException w:name="Medium Shading 1 Accent 2" w:semiHidden="0" w:uiPriority="63" w:unhideWhenUsed="0"/>
-    <w:lsdException w:name="Medium Shading 2 Accent 2" w:semiHidden="0" w:uiPriority="64" w:unhideWhenUsed="0"/>
-    <w:lsdException w:name="Medium List 1 Accent 2" w:semiHidden="0" w:uiPriority="65" w:unhideWhenUsed="0"/>
-    <w:lsdException w:name="Medium List 2 Accent 2" w:semiHidden="0" w:uiPriority="66" w:unhideWhenUsed="0"/>
-    <w:lsdException w:name="Medium Grid 1 Accent 2" w:semiHidden="0" w:uiPriority="67" w:unhideWhenUsed="0"/>
-    <w:lsdException w:name="Medium Grid 2 Accent 2" w:semiHidden="0" w:uiPriority="68" w:unhideWhenUsed="0"/>
-    <w:lsdException w:name="Medium Grid 3 Accent 2" w:semiHidden="0" w:uiPriority="69" w:unhideWhenUsed="0"/>
-    <w:lsdException w:name="Dark List Accent 2" w:semiHidden="0" w:uiPriority="70" w:unhideWhenUsed="0"/>
-    <w:lsdException w:name="Colorful Shading Accent 2" w:semiHidden="0" w:uiPriority="71" w:unhideWhenUsed="0"/>
-    <w:lsdException w:name="Colorful List Accent 2" w:semiHidden="0" w:uiPriority="72" w:unhideWhenUsed="0"/>
-    <w:lsdException w:name="Colorful Grid Accent 2" w:semiHidden="0" w:uiPriority="73" w:unhideWhenUsed="0"/>
-    <w:lsdException w:name="Light Shading Accent 3" w:semiHidden="0" w:uiPriority="60" w:unhideWhenUsed="0"/>
-    <w:lsdException w:name="Light List Accent 3" w:semiHidden="0" w:uiPriority="61" w:unhideWhenUsed="0"/>
-    <w:lsdException w:name="Light Grid Accent 3" w:semiHidden="0" w:uiPriority="62" w:unhideWhenUsed="0"/>
-    <w:lsdException w:name="Medium Shading 1 Accent 3" w:semiHidden="0" w:uiPriority="63" w:unhideWhenUsed="0"/>
-    <w:lsdException w:name="Medium Shading 2 Accent 3" w:semiHidden="0" w:uiPriority="64" w:unhideWhenUsed="0"/>
-    <w:lsdException w:name="Medium List 1 Accent 3" w:semiHidden="0" w:uiPriority="65" w:unhideWhenUsed="0"/>
-    <w:lsdException w:name="Medium List 2 Accent 3" w:semiHidden="0" w:uiPriority="66" w:unhideWhenUsed="0"/>
-    <w:lsdException w:name="Medium Grid 1 Accent 3" w:semiHidden="0" w:uiPriority="67" w:unhideWhenUsed="0"/>
-    <w:lsdException w:name="Medium Grid 2 Accent 3" w:semiHidden="0" w:uiPriority="68" w:unhideWhenUsed="0"/>
-    <w:lsdException w:name="Medium Grid 3 Accent 3" w:semiHidden="0" w:uiPriority="69" w:unhideWhenUsed="0"/>
-    <w:lsdException w:name="Dark List Accent 3" w:semiHidden="0" w:uiPriority="70" w:unhideWhenUsed="0"/>
-    <w:lsdException w:name="Colorful Shading Accent 3" w:semiHidden="0" w:uiPriority="71" w:unhideWhenUsed="0"/>
-    <w:lsdException w:name="Colorful List Accent 3" w:semiHidden="0" w:uiPriority="72" w:unhideWhenUsed="0"/>
-    <w:lsdException w:name="Colorful Grid Accent 3" w:semiHidden="0" w:uiPriority="73" w:unhideWhenUsed="0"/>
-    <w:lsdException w:name="Light Shading Accent 4" w:semiHidden="0" w:uiPriority="60" w:unhideWhenUsed="0"/>
-    <w:lsdException w:name="Light List Accent 4" w:semiHidden="0" w:uiPriority="61" w:unhideWhenUsed="0"/>
-    <w:lsdException w:name="Light Grid Accent 4" w:semiHidden="0" w:uiPriority="62" w:unhideWhenUsed="0"/>
-    <w:lsdException w:name="Medium Shading 1 Accent 4" w:semiHidden="0" w:uiPriority="63" w:unhideWhenUsed="0"/>
-    <w:lsdException w:name="Medium Shading 2 Accent 4" w:semiHidden="0" w:uiPriority="64" w:unhideWhenUsed="0"/>
-    <w:lsdException w:name="Medium List 1 Accent 4" w:semiHidden="0" w:uiPriority="65" w:unhideWhenUsed="0"/>
-    <w:lsdException w:name="Medium List 2 Accent 4" w:semiHidden="0" w:uiPriority="66" w:unhideWhenUsed="0"/>
-    <w:lsdException w:name="Medium Grid 1 Accent 4" w:semiHidden="0" w:uiPriority="67" w:unhideWhenUsed="0"/>
-    <w:lsdException w:name="Medium Grid 2 Accent 4" w:semiHidden="0" w:uiPriority="68" w:unhideWhenUsed="0"/>
-    <w:lsdException w:name="Medium Grid 3 Accent 4" w:semiHidden="0" w:uiPriority="69" w:unhideWhenUsed="0"/>
-    <w:lsdException w:name="Dark List Accent 4" w:semiHidden="0" w:uiPriority="70" w:unhideWhenUsed="0"/>
-    <w:lsdException w:name="Colorful Shading Accent 4" w:semiHidden="0" w:uiPriority="71" w:unhideWhenUsed="0"/>
-    <w:lsdException w:name="Colorful List Accent 4" w:semiHidden="0" w:uiPriority="72" w:unhideWhenUsed="0"/>
-    <w:lsdException w:name="Colorful Grid Accent 4" w:semiHidden="0" w:uiPriority="73" w:unhideWhenUsed="0"/>
-    <w:lsdException w:name="Light Shading Accent 5" w:semiHidden="0" w:uiPriority="60" w:unhideWhenUsed="0"/>
-    <w:lsdException w:name="Light List Accent 5" w:semiHidden="0" w:uiPriority="61" w:unhideWhenUsed="0"/>
-    <w:lsdException w:name="Light Grid Accent 5" w:semiHidden="0" w:uiPriority="62" w:unhideWhenUsed="0"/>
-    <w:lsdException w:name="Medium Shading 1 Accent 5" w:semiHidden="0" w:uiPriority="63" w:unhideWhenUsed="0"/>
-    <w:lsdException w:name="Medium Shading 2 Accent 5" w:semiHidden="0" w:uiPriority="64" w:unhideWhenUsed="0"/>
-    <w:lsdException w:name="Medium List 1 Accent 5" w:semiHidden="0" w:uiPriority="65" w:unhideWhenUsed="0"/>
-    <w:lsdException w:name="Medium List 2 Accent 5" w:semiHidden="0" w:uiPriority="66" w:unhideWhenUsed="0"/>
-    <w:lsdException w:name="Medium Grid 1 Accent 5" w:semiHidden="0" w:uiPriority="67" w:unhideWhenUsed="0"/>
-    <w:lsdException w:name="Medium Grid 2 Accent 5" w:semiHidden="0" w:uiPriority="68" w:unhideWhenUsed="0"/>
-    <w:lsdException w:name="Medium Grid 3 Accent 5" w:semiHidden="0" w:uiPriority="69" w:unhideWhenUsed="0"/>
-    <w:lsdException w:name="Dark List Accent 5" w:semiHidden="0" w:uiPriority="70" w:unhideWhenUsed="0"/>
-    <w:lsdException w:name="Colorful Shading Accent 5" w:semiHidden="0" w:uiPriority="71" w:unhideWhenUsed="0"/>
-    <w:lsdException w:name="Colorful List Accent 5" w:semiHidden="0" w:uiPriority="72" w:unhideWhenUsed="0"/>
-    <w:lsdException w:name="Colorful Grid Accent 5" w:semiHidden="0" w:uiPriority="73" w:unhideWhenUsed="0"/>
-    <w:lsdException w:name="Light Shading Accent 6" w:semiHidden="0" w:uiPriority="60" w:unhideWhenUsed="0"/>
-    <w:lsdException w:name="Light List Accent 6" w:semiHidden="0" w:uiPriority="61" w:unhideWhenUsed="0"/>
-    <w:lsdException w:name="Light Grid Accent 6" w:semiHidden="0" w:uiPriority="62" w:unhideWhenUsed="0"/>
-    <w:lsdException w:name="Medium Shading 1 Accent 6" w:semiHidden="0" w:uiPriority="63" w:unhideWhenUsed="0"/>
-    <w:lsdException w:name="Medium Shading 2 Accent 6" w:semiHidden="0" w:uiPriority="64" w:unhideWhenUsed="0"/>
-    <w:lsdException w:name="Medium List 1 Accent 6" w:semiHidden="0" w:uiPriority="65" w:unhideWhenUsed="0"/>
-    <w:lsdException w:name="Medium List 2 Accent 6" w:semiHidden="0" w:uiPriority="66" w:unhideWhenUsed="0"/>
-    <w:lsdException w:name="Medium Grid 1 Accent 6" w:semiHidden="0" w:uiPriority="67" w:unhideWhenUsed="0"/>
-    <w:lsdException w:name="Medium Grid 2 Accent 6" w:semiHidden="0" w:uiPriority="68" w:unhideWhenUsed="0"/>
-    <w:lsdException w:name="Medium Grid 3 Accent 6" w:semiHidden="0" w:uiPriority="69" w:unhideWhenUsed="0"/>
-    <w:lsdException w:name="Dark List Accent 6" w:semiHidden="0" w:uiPriority="70" w:unhideWhenUsed="0"/>
-    <w:lsdException w:name="Colorful Shading Accent 6" w:semiHidden="0" w:uiPriority="71" w:unhideWhenUsed="0"/>
-    <w:lsdException w:name="Colorful List Accent 6" w:semiHidden="0" w:uiPriority="72" w:unhideWhenUsed="0"/>
-    <w:lsdException w:name="Colorful Grid Accent 6" w:semiHidden="0" w:uiPriority="73" w:unhideWhenUsed="0"/>
-    <w:lsdException w:name="Subtle Emphasis" w:semiHidden="0" w:uiPriority="19" w:unhideWhenUsed="0" w:qFormat="1"/>
-    <w:lsdException w:name="Intense Emphasis" w:semiHidden="0" w:uiPriority="21" w:unhideWhenUsed="0" w:qFormat="1"/>
-    <w:lsdException w:name="Subtle Reference" w:semiHidden="0" w:uiPriority="31" w:unhideWhenUsed="0" w:qFormat="1"/>
-    <w:lsdException w:name="Intense Reference" w:semiHidden="0" w:uiPriority="32" w:unhideWhenUsed="0" w:qFormat="1"/>
-    <w:lsdException w:name="Book Title" w:semiHidden="0" w:uiPriority="33" w:unhideWhenUsed="0" w:qFormat="1"/>
-    <w:lsdException w:name="Bibliography" w:uiPriority="37"/>
-    <w:lsdException w:name="TOC Heading" w:uiPriority="39" w:qFormat="1"/>
-  </w:latentStyles>
-  <w:style w:type="paragraph" w:default="1" w:styleId="Normal">
-    <w:name w:val="Normal"/>
-    <w:qFormat/>
-  </w:style>
-  <w:style w:type="character" w:default="1" w:styleId="Fuentedeprrafopredeter">
-    <w:name w:val="Default Paragraph Font"/>
-    <w:uiPriority w:val="1"/>
-    <w:semiHidden/>
-    <w:unhideWhenUsed/>
-  </w:style>
-  <w:style w:type="table" w:default="1" w:styleId="Tablanormal">
-    <w:name w:val="Normal Table"/>
-    <w:uiPriority w:val="99"/>
-    <w:semiHidden/>
-    <w:unhideWhenUsed/>
-    <w:tblPr>
-      <w:tblInd w:w="0" w:type="dxa"/>
-      <w:tblCellMar>
-        <w:top w:w="0" w:type="dxa"/>
-        <w:left w:w="108" w:type="dxa"/>
-        <w:bottom w:w="0" w:type="dxa"/>
-        <w:right w:w="108" w:type="dxa"/>
-      </w:tblCellMar>
-    </w:tblPr>
-  </w:style>
-  <w:style w:type="numbering" w:default="1" w:styleId="Sinlista">
-    <w:name w:val="No List"/>
-    <w:uiPriority w:val="99"/>
-    <w:semiHidden/>
-    <w:unhideWhenUsed/>
-  </w:style>
-  <w:style w:type="paragraph" w:customStyle="1" w:styleId="36694CDBAA521340A68197818BF1D351">
-    <w:name w:val="36694CDBAA521340A68197818BF1D351"/>
-    <w:rsid w:val="00AD41B8"/>
-  </w:style>
-  <w:style w:type="paragraph" w:customStyle="1" w:styleId="4569D536A47A164DAB7BFA60BE5A0320">
-    <w:name w:val="4569D536A47A164DAB7BFA60BE5A0320"/>
-    <w:rsid w:val="00AD41B8"/>
-  </w:style>
-  <w:style w:type="paragraph" w:customStyle="1" w:styleId="A511764372FF38438D9A217B0FD84031">
-    <w:name w:val="A511764372FF38438D9A217B0FD84031"/>
-    <w:rsid w:val="00AD41B8"/>
-  </w:style>
-  <w:style w:type="paragraph" w:customStyle="1" w:styleId="03A4104AB51965489018F738F0DE153B">
-    <w:name w:val="03A4104AB51965489018F738F0DE153B"/>
-    <w:rsid w:val="00AD41B8"/>
-  </w:style>
-  <w:style w:type="paragraph" w:customStyle="1" w:styleId="FFE8FFD411527F418A38002FF38C295C">
-    <w:name w:val="FFE8FFD411527F418A38002FF38C295C"/>
-    <w:rsid w:val="00AD41B8"/>
+  <w:style w:type="character" w:customStyle="1" w:styleId="apple-converted-space">
+    <w:name w:val="apple-converted-space"/>
+    <w:basedOn w:val="Fuentedeprrafopredeter"/>
+    <w:rsid w:val="00E31578"/>
   </w:style>
 </w:styles>
-</file>
-
-<file path=word/glossary/stylesWithEffects.xml><?xml version="1.0" encoding="utf-8"?>
-<w:styles xmlns:wpc="http://schemas.microsoft.com/office/word/2010/wordprocessingCanvas" xmlns:mo="http://schemas.microsoft.com/office/mac/office/2008/main" xmlns:mc="http://schemas.openxmlformats.org/markup-compatibility/2006" xmlns:mv="urn:schemas-microsoft-com:mac:vml" xmlns:o="urn:schemas-microsoft-com:office:office" xmlns:r="http://schemas.openxmlformats.org/officeDocument/2006/relationships" xmlns:m="http://schemas.openxmlformats.org/officeDocument/2006/math" xmlns:v="urn:schemas-microsoft-com:vml" xmlns:wp14="http://schemas.microsoft.com/office/word/2010/wordprocessingDrawing" xmlns:wp="http://schemas.openxmlformats.org/drawingml/2006/wordprocessingDrawing" xmlns:w10="urn:schemas-microsoft-com:office:word" xmlns:w="http://schemas.openxmlformats.org/wordprocessingml/2006/main" xmlns:w14="http://schemas.microsoft.com/office/word/2010/wordml" xmlns:wpg="http://schemas.microsoft.com/office/word/2010/wordprocessingGroup" xmlns:wpi="http://schemas.microsoft.com/office/word/2010/wordprocessingInk" xmlns:wne="http://schemas.microsoft.com/office/word/2006/wordml" xmlns:wps="http://schemas.microsoft.com/office/word/2010/wordprocessingShape" mc:Ignorable="w14 wp14">
-  <w:docDefaults>
-    <w:rPrDefault>
-      <w:rPr>
-        <w:rFonts w:asciiTheme="minorHAnsi" w:eastAsiaTheme="minorEastAsia" w:hAnsiTheme="minorHAnsi" w:cstheme="minorBidi"/>
-        <w:sz w:val="24"/>
-        <w:szCs w:val="24"/>
-        <w:lang w:val="es-ES_tradnl" w:eastAsia="ja-JP" w:bidi="ar-SA"/>
-      </w:rPr>
-    </w:rPrDefault>
-    <w:pPrDefault/>
-  </w:docDefaults>
-  <w:latentStyles w:defLockedState="0" w:defUIPriority="99" w:defSemiHidden="1" w:defUnhideWhenUsed="1" w:defQFormat="0" w:count="276">
-    <w:lsdException w:name="Normal" w:semiHidden="0" w:uiPriority="0" w:unhideWhenUsed="0" w:qFormat="1"/>
-    <w:lsdException w:name="heading 1" w:semiHidden="0" w:uiPriority="9" w:unhideWhenUsed="0" w:qFormat="1"/>
-    <w:lsdException w:name="heading 2" w:uiPriority="9" w:qFormat="1"/>
-    <w:lsdException w:name="heading 3" w:uiPriority="9" w:qFormat="1"/>
-    <w:lsdException w:name="heading 4" w:uiPriority="9" w:qFormat="1"/>
-    <w:lsdException w:name="heading 5" w:uiPriority="9" w:qFormat="1"/>
-    <w:lsdException w:name="heading 6" w:uiPriority="9" w:qFormat="1"/>
-    <w:lsdException w:name="heading 7" w:uiPriority="9" w:qFormat="1"/>
-    <w:lsdException w:name="heading 8" w:uiPriority="9" w:qFormat="1"/>
-    <w:lsdException w:name="heading 9" w:uiPriority="9" w:qFormat="1"/>
-    <w:lsdException w:name="toc 1" w:uiPriority="39"/>
-    <w:lsdException w:name="toc 2" w:uiPriority="39"/>
-    <w:lsdException w:name="toc 3" w:uiPriority="39"/>
-    <w:lsdException w:name="toc 4" w:uiPriority="39"/>
-    <w:lsdException w:name="toc 5" w:uiPriority="39"/>
-    <w:lsdException w:name="toc 6" w:uiPriority="39"/>
-    <w:lsdException w:name="toc 7" w:uiPriority="39"/>
-    <w:lsdException w:name="toc 8" w:uiPriority="39"/>
-    <w:lsdException w:name="toc 9" w:uiPriority="39"/>
-    <w:lsdException w:name="caption" w:uiPriority="35" w:qFormat="1"/>
-    <w:lsdException w:name="Title" w:semiHidden="0" w:uiPriority="10" w:unhideWhenUsed="0" w:qFormat="1"/>
-    <w:lsdException w:name="Default Paragraph Font" w:uiPriority="1"/>
-    <w:lsdException w:name="Subtitle" w:semiHidden="0" w:uiPriority="11" w:unhideWhenUsed="0" w:qFormat="1"/>
-    <w:lsdException w:name="Strong" w:semiHidden="0" w:uiPriority="22" w:unhideWhenUsed="0" w:qFormat="1"/>
-    <w:lsdException w:name="Emphasis" w:semiHidden="0" w:uiPriority="20" w:unhideWhenUsed="0" w:qFormat="1"/>
-    <w:lsdException w:name="Table Grid" w:semiHidden="0" w:uiPriority="59" w:unhideWhenUsed="0"/>
-    <w:lsdException w:name="Placeholder Text" w:unhideWhenUsed="0"/>
-    <w:lsdException w:name="No Spacing" w:semiHidden="0" w:uiPriority="1" w:unhideWhenUsed="0" w:qFormat="1"/>
-    <w:lsdException w:name="Light Shading" w:semiHidden="0" w:uiPriority="60" w:unhideWhenUsed="0"/>
-    <w:lsdException w:name="Light List" w:semiHidden="0" w:uiPriority="61" w:unhideWhenUsed="0"/>
-    <w:lsdException w:name="Light Grid" w:semiHidden="0" w:uiPriority="62" w:unhideWhenUsed="0"/>
-    <w:lsdException w:name="Medium Shading 1" w:semiHidden="0" w:uiPriority="63" w:unhideWhenUsed="0"/>
-    <w:lsdException w:name="Medium Shading 2" w:semiHidden="0" w:uiPriority="64" w:unhideWhenUsed="0"/>
-    <w:lsdException w:name="Medium List 1" w:semiHidden="0" w:uiPriority="65" w:unhideWhenUsed="0"/>
-    <w:lsdException w:name="Medium List 2" w:semiHidden="0" w:uiPriority="66" w:unhideWhenUsed="0"/>
-    <w:lsdException w:name="Medium Grid 1" w:semiHidden="0" w:uiPriority="67" w:unhideWhenUsed="0"/>
-    <w:lsdException w:name="Medium Grid 2" w:semiHidden="0" w:uiPriority="68" w:unhideWhenUsed="0"/>
-    <w:lsdException w:name="Medium Grid 3" w:semiHidden="0" w:uiPriority="69" w:unhideWhenUsed="0"/>
-    <w:lsdException w:name="Dark List" w:semiHidden="0" w:uiPriority="70" w:unhideWhenUsed="0"/>
-    <w:lsdException w:name="Colorful Shading" w:semiHidden="0" w:uiPriority="71" w:unhideWhenUsed="0"/>
-    <w:lsdException w:name="Colorful List" w:semiHidden="0" w:uiPriority="72" w:unhideWhenUsed="0"/>
-    <w:lsdException w:name="Colorful Grid" w:semiHidden="0" w:uiPriority="73" w:unhideWhenUsed="0"/>
-    <w:lsdException w:name="Light Shading Accent 1" w:semiHidden="0" w:uiPriority="60" w:unhideWhenUsed="0"/>
-    <w:lsdException w:name="Light List Accent 1" w:semiHidden="0" w:uiPriority="61" w:unhideWhenUsed="0"/>
-    <w:lsdException w:name="Light Grid Accent 1" w:semiHidden="0" w:uiPriority="62" w:unhideWhenUsed="0"/>
-    <w:lsdException w:name="Medium Shading 1 Accent 1" w:semiHidden="0" w:uiPriority="63" w:unhideWhenUsed="0"/>
-    <w:lsdException w:name="Medium Shading 2 Accent 1" w:semiHidden="0" w:uiPriority="64" w:unhideWhenUsed="0"/>
-    <w:lsdException w:name="Medium List 1 Accent 1" w:semiHidden="0" w:uiPriority="65" w:unhideWhenUsed="0"/>
-    <w:lsdException w:name="Revision" w:unhideWhenUsed="0"/>
-    <w:lsdException w:name="List Paragraph" w:semiHidden="0" w:uiPriority="34" w:unhideWhenUsed="0" w:qFormat="1"/>
-    <w:lsdException w:name="Quote" w:semiHidden="0" w:uiPriority="29" w:unhideWhenUsed="0" w:qFormat="1"/>
-    <w:lsdException w:name="Intense Quote" w:semiHidden="0" w:uiPriority="30" w:unhideWhenUsed="0" w:qFormat="1"/>
-    <w:lsdException w:name="Medium List 2 Accent 1" w:semiHidden="0" w:uiPriority="66" w:unhideWhenUsed="0"/>
-    <w:lsdException w:name="Medium Grid 1 Accent 1" w:semiHidden="0" w:uiPriority="67" w:unhideWhenUsed="0"/>
-    <w:lsdException w:name="Medium Grid 2 Accent 1" w:semiHidden="0" w:uiPriority="68" w:unhideWhenUsed="0"/>
-    <w:lsdException w:name="Medium Grid 3 Accent 1" w:semiHidden="0" w:uiPriority="69" w:unhideWhenUsed="0"/>
-    <w:lsdException w:name="Dark List Accent 1" w:semiHidden="0" w:uiPriority="70" w:unhideWhenUsed="0"/>
-    <w:lsdException w:name="Colorful Shading Accent 1" w:semiHidden="0" w:uiPriority="71" w:unhideWhenUsed="0"/>
-    <w:lsdException w:name="Colorful List Accent 1" w:semiHidden="0" w:uiPriority="72" w:unhideWhenUsed="0"/>
-    <w:lsdException w:name="Colorful Grid Accent 1" w:semiHidden="0" w:uiPriority="73" w:unhideWhenUsed="0"/>
-    <w:lsdException w:name="Light Shading Accent 2" w:semiHidden="0" w:uiPriority="60" w:unhideWhenUsed="0"/>
-    <w:lsdException w:name="Light List Accent 2" w:semiHidden="0" w:uiPriority="61" w:unhideWhenUsed="0"/>
-    <w:lsdException w:name="Light Grid Accent 2" w:semiHidden="0" w:uiPriority="62" w:unhideWhenUsed="0"/>
-    <w:lsdException w:name="Medium Shading 1 Accent 2" w:semiHidden="0" w:uiPriority="63" w:unhideWhenUsed="0"/>
-    <w:lsdException w:name="Medium Shading 2 Accent 2" w:semiHidden="0" w:uiPriority="64" w:unhideWhenUsed="0"/>
-    <w:lsdException w:name="Medium List 1 Accent 2" w:semiHidden="0" w:uiPriority="65" w:unhideWhenUsed="0"/>
-    <w:lsdException w:name="Medium List 2 Accent 2" w:semiHidden="0" w:uiPriority="66" w:unhideWhenUsed="0"/>
-    <w:lsdException w:name="Medium Grid 1 Accent 2" w:semiHidden="0" w:uiPriority="67" w:unhideWhenUsed="0"/>
-    <w:lsdException w:name="Medium Grid 2 Accent 2" w:semiHidden="0" w:uiPriority="68" w:unhideWhenUsed="0"/>
-    <w:lsdException w:name="Medium Grid 3 Accent 2" w:semiHidden="0" w:uiPriority="69" w:unhideWhenUsed="0"/>
-    <w:lsdException w:name="Dark List Accent 2" w:semiHidden="0" w:uiPriority="70" w:unhideWhenUsed="0"/>
-    <w:lsdException w:name="Colorful Shading Accent 2" w:semiHidden="0" w:uiPriority="71" w:unhideWhenUsed="0"/>
-    <w:lsdException w:name="Colorful List Accent 2" w:semiHidden="0" w:uiPriority="72" w:unhideWhenUsed="0"/>
-    <w:lsdException w:name="Colorful Grid Accent 2" w:semiHidden="0" w:uiPriority="73" w:unhideWhenUsed="0"/>
-    <w:lsdException w:name="Light Shading Accent 3" w:semiHidden="0" w:uiPriority="60" w:unhideWhenUsed="0"/>
-    <w:lsdException w:name="Light List Accent 3" w:semiHidden="0" w:uiPriority="61" w:unhideWhenUsed="0"/>
-    <w:lsdException w:name="Light Grid Accent 3" w:semiHidden="0" w:uiPriority="62" w:unhideWhenUsed="0"/>
-    <w:lsdException w:name="Medium Shading 1 Accent 3" w:semiHidden="0" w:uiPriority="63" w:unhideWhenUsed="0"/>
-    <w:lsdException w:name="Medium Shading 2 Accent 3" w:semiHidden="0" w:uiPriority="64" w:unhideWhenUsed="0"/>
-    <w:lsdException w:name="Medium List 1 Accent 3" w:semiHidden="0" w:uiPriority="65" w:unhideWhenUsed="0"/>
-    <w:lsdException w:name="Medium List 2 Accent 3" w:semiHidden="0" w:uiPriority="66" w:unhideWhenUsed="0"/>
-    <w:lsdException w:name="Medium Grid 1 Accent 3" w:semiHidden="0" w:uiPriority="67" w:unhideWhenUsed="0"/>
-    <w:lsdException w:name="Medium Grid 2 Accent 3" w:semiHidden="0" w:uiPriority="68" w:unhideWhenUsed="0"/>
-    <w:lsdException w:name="Medium Grid 3 Accent 3" w:semiHidden="0" w:uiPriority="69" w:unhideWhenUsed="0"/>
-    <w:lsdException w:name="Dark List Accent 3" w:semiHidden="0" w:uiPriority="70" w:unhideWhenUsed="0"/>
-    <w:lsdException w:name="Colorful Shading Accent 3" w:semiHidden="0" w:uiPriority="71" w:unhideWhenUsed="0"/>
-    <w:lsdException w:name="Colorful List Accent 3" w:semiHidden="0" w:uiPriority="72" w:unhideWhenUsed="0"/>
-    <w:lsdException w:name="Colorful Grid Accent 3" w:semiHidden="0" w:uiPriority="73" w:unhideWhenUsed="0"/>
-    <w:lsdException w:name="Light Shading Accent 4" w:semiHidden="0" w:uiPriority="60" w:unhideWhenUsed="0"/>
-    <w:lsdException w:name="Light List Accent 4" w:semiHidden="0" w:uiPriority="61" w:unhideWhenUsed="0"/>
-    <w:lsdException w:name="Light Grid Accent 4" w:semiHidden="0" w:uiPriority="62" w:unhideWhenUsed="0"/>
-    <w:lsdException w:name="Medium Shading 1 Accent 4" w:semiHidden="0" w:uiPriority="63" w:unhideWhenUsed="0"/>
-    <w:lsdException w:name="Medium Shading 2 Accent 4" w:semiHidden="0" w:uiPriority="64" w:unhideWhenUsed="0"/>
-    <w:lsdException w:name="Medium List 1 Accent 4" w:semiHidden="0" w:uiPriority="65" w:unhideWhenUsed="0"/>
-    <w:lsdException w:name="Medium List 2 Accent 4" w:semiHidden="0" w:uiPriority="66" w:unhideWhenUsed="0"/>
-    <w:lsdException w:name="Medium Grid 1 Accent 4" w:semiHidden="0" w:uiPriority="67" w:unhideWhenUsed="0"/>
-    <w:lsdException w:name="Medium Grid 2 Accent 4" w:semiHidden="0" w:uiPriority="68" w:unhideWhenUsed="0"/>
-    <w:lsdException w:name="Medium Grid 3 Accent 4" w:semiHidden="0" w:uiPriority="69" w:unhideWhenUsed="0"/>
-    <w:lsdException w:name="Dark List Accent 4" w:semiHidden="0" w:uiPriority="70" w:unhideWhenUsed="0"/>
-    <w:lsdException w:name="Colorful Shading Accent 4" w:semiHidden="0" w:uiPriority="71" w:unhideWhenUsed="0"/>
-    <w:lsdException w:name="Colorful List Accent 4" w:semiHidden="0" w:uiPriority="72" w:unhideWhenUsed="0"/>
-    <w:lsdException w:name="Colorful Grid Accent 4" w:semiHidden="0" w:uiPriority="73" w:unhideWhenUsed="0"/>
-    <w:lsdException w:name="Light Shading Accent 5" w:semiHidden="0" w:uiPriority="60" w:unhideWhenUsed="0"/>
-    <w:lsdException w:name="Light List Accent 5" w:semiHidden="0" w:uiPriority="61" w:unhideWhenUsed="0"/>
-    <w:lsdException w:name="Light Grid Accent 5" w:semiHidden="0" w:uiPriority="62" w:unhideWhenUsed="0"/>
-    <w:lsdException w:name="Medium Shading 1 Accent 5" w:semiHidden="0" w:uiPriority="63" w:unhideWhenUsed="0"/>
-    <w:lsdException w:name="Medium Shading 2 Accent 5" w:semiHidden="0" w:uiPriority="64" w:unhideWhenUsed="0"/>
-    <w:lsdException w:name="Medium List 1 Accent 5" w:semiHidden="0" w:uiPriority="65" w:unhideWhenUsed="0"/>
-    <w:lsdException w:name="Medium List 2 Accent 5" w:semiHidden="0" w:uiPriority="66" w:unhideWhenUsed="0"/>
-    <w:lsdException w:name="Medium Grid 1 Accent 5" w:semiHidden="0" w:uiPriority="67" w:unhideWhenUsed="0"/>
-    <w:lsdException w:name="Medium Grid 2 Accent 5" w:semiHidden="0" w:uiPriority="68" w:unhideWhenUsed="0"/>
-    <w:lsdException w:name="Medium Grid 3 Accent 5" w:semiHidden="0" w:uiPriority="69" w:unhideWhenUsed="0"/>
-    <w:lsdException w:name="Dark List Accent 5" w:semiHidden="0" w:uiPriority="70" w:unhideWhenUsed="0"/>
-    <w:lsdException w:name="Colorful Shading Accent 5" w:semiHidden="0" w:uiPriority="71" w:unhideWhenUsed="0"/>
-    <w:lsdException w:name="Colorful List Accent 5" w:semiHidden="0" w:uiPriority="72" w:unhideWhenUsed="0"/>
-    <w:lsdException w:name="Colorful Grid Accent 5" w:semiHidden="0" w:uiPriority="73" w:unhideWhenUsed="0"/>
-    <w:lsdException w:name="Light Shading Accent 6" w:semiHidden="0" w:uiPriority="60" w:unhideWhenUsed="0"/>
-    <w:lsdException w:name="Light List Accent 6" w:semiHidden="0" w:uiPriority="61" w:unhideWhenUsed="0"/>
-    <w:lsdException w:name="Light Grid Accent 6" w:semiHidden="0" w:uiPriority="62" w:unhideWhenUsed="0"/>
-    <w:lsdException w:name="Medium Shading 1 Accent 6" w:semiHidden="0" w:uiPriority="63" w:unhideWhenUsed="0"/>
-    <w:lsdException w:name="Medium Shading 2 Accent 6" w:semiHidden="0" w:uiPriority="64" w:unhideWhenUsed="0"/>
-    <w:lsdException w:name="Medium List 1 Accent 6" w:semiHidden="0" w:uiPriority="65" w:unhideWhenUsed="0"/>
-    <w:lsdException w:name="Medium List 2 Accent 6" w:semiHidden="0" w:uiPriority="66" w:unhideWhenUsed="0"/>
-    <w:lsdException w:name="Medium Grid 1 Accent 6" w:semiHidden="0" w:uiPriority="67" w:unhideWhenUsed="0"/>
-    <w:lsdException w:name="Medium Grid 2 Accent 6" w:semiHidden="0" w:uiPriority="68" w:unhideWhenUsed="0"/>
-    <w:lsdException w:name="Medium Grid 3 Accent 6" w:semiHidden="0" w:uiPriority="69" w:unhideWhenUsed="0"/>
-    <w:lsdException w:name="Dark List Accent 6" w:semiHidden="0" w:uiPriority="70" w:unhideWhenUsed="0"/>
-    <w:lsdException w:name="Colorful Shading Accent 6" w:semiHidden="0" w:uiPriority="71" w:unhideWhenUsed="0"/>
-    <w:lsdException w:name="Colorful List Accent 6" w:semiHidden="0" w:uiPriority="72" w:unhideWhenUsed="0"/>
-    <w:lsdException w:name="Colorful Grid Accent 6" w:semiHidden="0" w:uiPriority="73" w:unhideWhenUsed="0"/>
-    <w:lsdException w:name="Subtle Emphasis" w:semiHidden="0" w:uiPriority="19" w:unhideWhenUsed="0" w:qFormat="1"/>
-    <w:lsdException w:name="Intense Emphasis" w:semiHidden="0" w:uiPriority="21" w:unhideWhenUsed="0" w:qFormat="1"/>
-    <w:lsdException w:name="Subtle Reference" w:semiHidden="0" w:uiPriority="31" w:unhideWhenUsed="0" w:qFormat="1"/>
-    <w:lsdException w:name="Intense Reference" w:semiHidden="0" w:uiPriority="32" w:unhideWhenUsed="0" w:qFormat="1"/>
-    <w:lsdException w:name="Book Title" w:semiHidden="0" w:uiPriority="33" w:unhideWhenUsed="0" w:qFormat="1"/>
-    <w:lsdException w:name="Bibliography" w:uiPriority="37"/>
-    <w:lsdException w:name="TOC Heading" w:uiPriority="39" w:qFormat="1"/>
-  </w:latentStyles>
-  <w:style w:type="paragraph" w:default="1" w:styleId="Normal">
-    <w:name w:val="Normal"/>
-    <w:qFormat/>
-  </w:style>
-  <w:style w:type="character" w:default="1" w:styleId="Fuentedeprrafopredeter">
-    <w:name w:val="Default Paragraph Font"/>
-    <w:uiPriority w:val="1"/>
-    <w:semiHidden/>
-    <w:unhideWhenUsed/>
-  </w:style>
-  <w:style w:type="table" w:default="1" w:styleId="Tablanormal">
-    <w:name w:val="Normal Table"/>
-    <w:uiPriority w:val="99"/>
-    <w:semiHidden/>
-    <w:unhideWhenUsed/>
-    <w:tblPr>
-      <w:tblInd w:w="0" w:type="dxa"/>
-      <w:tblCellMar>
-        <w:top w:w="0" w:type="dxa"/>
-        <w:left w:w="108" w:type="dxa"/>
-        <w:bottom w:w="0" w:type="dxa"/>
-        <w:right w:w="108" w:type="dxa"/>
-      </w:tblCellMar>
-    </w:tblPr>
-  </w:style>
-  <w:style w:type="numbering" w:default="1" w:styleId="Sinlista">
-    <w:name w:val="No List"/>
-    <w:uiPriority w:val="99"/>
-    <w:semiHidden/>
-    <w:unhideWhenUsed/>
-  </w:style>
-  <w:style w:type="paragraph" w:customStyle="1" w:styleId="36694CDBAA521340A68197818BF1D351">
-    <w:name w:val="36694CDBAA521340A68197818BF1D351"/>
-    <w:rsid w:val="00AD41B8"/>
-  </w:style>
-  <w:style w:type="paragraph" w:customStyle="1" w:styleId="4569D536A47A164DAB7BFA60BE5A0320">
-    <w:name w:val="4569D536A47A164DAB7BFA60BE5A0320"/>
-    <w:rsid w:val="00AD41B8"/>
-  </w:style>
-  <w:style w:type="paragraph" w:customStyle="1" w:styleId="A511764372FF38438D9A217B0FD84031">
-    <w:name w:val="A511764372FF38438D9A217B0FD84031"/>
-    <w:rsid w:val="00AD41B8"/>
-  </w:style>
-  <w:style w:type="paragraph" w:customStyle="1" w:styleId="03A4104AB51965489018F738F0DE153B">
-    <w:name w:val="03A4104AB51965489018F738F0DE153B"/>
-    <w:rsid w:val="00AD41B8"/>
-  </w:style>
-  <w:style w:type="paragraph" w:customStyle="1" w:styleId="FFE8FFD411527F418A38002FF38C295C">
-    <w:name w:val="FFE8FFD411527F418A38002FF38C295C"/>
-    <w:rsid w:val="00AD41B8"/>
-  </w:style>
-</w:styles>
-</file>
-
-<file path=word/glossary/webSettings.xml><?xml version="1.0" encoding="utf-8"?>
-<w:webSettings xmlns:mc="http://schemas.openxmlformats.org/markup-compatibility/2006" xmlns:r="http://schemas.openxmlformats.org/officeDocument/2006/relationships" xmlns:w="http://schemas.openxmlformats.org/wordprocessingml/2006/main" xmlns:w14="http://schemas.microsoft.com/office/word/2010/wordml" mc:Ignorable="w14">
-  <w:allowPNG/>
-  <w:doNotSaveAsSingleFile/>
-</w:webSettings>
 </file>
 
 <file path=word/theme/theme1.xml><?xml version="1.0" encoding="utf-8"?>
@@ -19318,7 +21218,7 @@
 </file>
 
 <file path=customXml/itemProps2.xml><?xml version="1.0" encoding="utf-8"?>
-<ds:datastoreItem xmlns:ds="http://schemas.openxmlformats.org/officeDocument/2006/customXml" ds:itemID="{2FFDCBC7-053E-7048-A9C4-3B7BCD5FD294}">
+<ds:datastoreItem xmlns:ds="http://schemas.openxmlformats.org/officeDocument/2006/customXml" ds:itemID="{83892F46-68D4-DF4A-A9FB-433F6908AB43}">
   <ds:schemaRefs>
     <ds:schemaRef ds:uri="http://schemas.openxmlformats.org/officeDocument/2006/bibliography"/>
   </ds:schemaRefs>

</xml_diff>

<commit_message>
agregar todos los escenarios de calidad
</commit_message>
<xml_diff>
--- a/SAD/SAD.docx
+++ b/SAD/SAD.docx
@@ -1,6 +1,6 @@
 
 <file path=word/document.xml><?xml version="1.0" encoding="utf-8"?>
-<w:document xmlns:wpc="http://schemas.microsoft.com/office/word/2010/wordprocessingCanvas" xmlns:mo="http://schemas.microsoft.com/office/mac/office/2008/main" xmlns:mc="http://schemas.openxmlformats.org/markup-compatibility/2006" xmlns:mv="urn:schemas-microsoft-com:mac:vml" xmlns:o="urn:schemas-microsoft-com:office:office" xmlns:r="http://schemas.openxmlformats.org/officeDocument/2006/relationships" xmlns:m="http://schemas.openxmlformats.org/officeDocument/2006/math" xmlns:v="urn:schemas-microsoft-com:vml" xmlns:wp14="http://schemas.microsoft.com/office/word/2010/wordprocessingDrawing" xmlns:wp="http://schemas.openxmlformats.org/drawingml/2006/wordprocessingDrawing" xmlns:w10="urn:schemas-microsoft-com:office:word" xmlns:w="http://schemas.openxmlformats.org/wordprocessingml/2006/main" xmlns:w14="http://schemas.microsoft.com/office/word/2010/wordml" xmlns:wpg="http://schemas.microsoft.com/office/word/2010/wordprocessingGroup" xmlns:wpi="http://schemas.microsoft.com/office/word/2010/wordprocessingInk" xmlns:wne="http://schemas.microsoft.com/office/word/2006/wordml" xmlns:wps="http://schemas.microsoft.com/office/word/2010/wordprocessingShape" mc:Ignorable="w14 wp14">
+<w:document xmlns:wpc="http://schemas.microsoft.com/office/word/2010/wordprocessingCanvas" xmlns:mc="http://schemas.openxmlformats.org/markup-compatibility/2006" xmlns:o="urn:schemas-microsoft-com:office:office" xmlns:r="http://schemas.openxmlformats.org/officeDocument/2006/relationships" xmlns:m="http://schemas.openxmlformats.org/officeDocument/2006/math" xmlns:v="urn:schemas-microsoft-com:vml" xmlns:wp14="http://schemas.microsoft.com/office/word/2010/wordprocessingDrawing" xmlns:wp="http://schemas.openxmlformats.org/drawingml/2006/wordprocessingDrawing" xmlns:w10="urn:schemas-microsoft-com:office:word" xmlns:w="http://schemas.openxmlformats.org/wordprocessingml/2006/main" xmlns:w14="http://schemas.microsoft.com/office/word/2010/wordml" xmlns:wpg="http://schemas.microsoft.com/office/word/2010/wordprocessingGroup" xmlns:wpi="http://schemas.microsoft.com/office/word/2010/wordprocessingInk" xmlns:wne="http://schemas.microsoft.com/office/word/2006/wordml" xmlns:wps="http://schemas.microsoft.com/office/word/2010/wordprocessingShape" mc:Ignorable="w14 wp14">
   <w:body>
     <w:sdt>
       <w:sdtPr>
@@ -28,7 +28,7 @@
               <w:rFonts w:ascii="Cambria" w:hAnsi="Cambria"/>
               <w:noProof/>
               <w:sz w:val="32"/>
-              <w:lang w:val="es-ES"/>
+              <w:lang w:val="es-CO" w:eastAsia="es-CO"/>
             </w:rPr>
             <w:drawing>
               <wp:anchor distT="0" distB="0" distL="114300" distR="114300" simplePos="0" relativeHeight="251665408" behindDoc="0" locked="0" layoutInCell="1" allowOverlap="1" wp14:anchorId="0660B2A6" wp14:editId="46B25070">
@@ -96,7 +96,7 @@
           <w:r>
             <w:rPr>
               <w:noProof/>
-              <w:lang w:val="es-ES"/>
+              <w:lang w:val="es-CO" w:eastAsia="es-CO"/>
             </w:rPr>
             <mc:AlternateContent>
               <mc:Choice Requires="wps">
@@ -154,7 +154,7 @@
                   </wp:anchor>
                 </w:drawing>
               </mc:Choice>
-              <mc:Fallback>
+              <mc:Fallback xmlns:mv="urn:schemas-microsoft-com:mac:vml" xmlns:mo="http://schemas.microsoft.com/office/mac/office/2008/main">
                 <w:pict>
                   <v:rect id="Rectangle 35" o:spid="_x0000_s1026" style="position:absolute;margin-left:21.75pt;margin-top:783.75pt;width:552.25pt;height:36pt;z-index:-251652096;visibility:visible;mso-wrap-style:square;mso-width-percent:0;mso-height-percent:0;mso-wrap-distance-left:9pt;mso-wrap-distance-top:0;mso-wrap-distance-right:9pt;mso-wrap-distance-bottom:0;mso-position-horizontal:absolute;mso-position-horizontal-relative:page;mso-position-vertical:absolute;mso-position-vertical-relative:page;mso-width-percent:0;mso-height-percent:0;mso-width-relative:margin;mso-height-relative:margin;v-text-anchor:top" o:gfxdata="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" o:allowincell="f" fillcolor="#7f7f7f [1612]" stroked="f">
                     <v:textbox inset="18pt,18pt,1in,18pt"/>
@@ -168,7 +168,7 @@
           <w:r>
             <w:rPr>
               <w:noProof/>
-              <w:lang w:val="es-ES"/>
+              <w:lang w:val="es-CO" w:eastAsia="es-CO"/>
             </w:rPr>
             <mc:AlternateContent>
               <mc:Choice Requires="wps">
@@ -228,6 +228,7 @@
                                   <w:dataBinding w:prefixMappings="xmlns:ns0='http://schemas.microsoft.com/office/2006/coverPageProps'" w:xpath="/ns0:CoverPageProperties[1]/ns0:CompanyAddress[1]" w:storeItemID="{55AF091B-3C7A-41E3-B477-F2FDAA23CFDA}"/>
                                   <w:text w:multiLine="1"/>
                                 </w:sdtPr>
+                                <w:sdtEndPr/>
                                 <w:sdtContent>
                                   <w:p>
                                     <w:pPr>
@@ -269,7 +270,7 @@
                   </wp:anchor>
                 </w:drawing>
               </mc:Choice>
-              <mc:Fallback>
+              <mc:Fallback xmlns:mv="urn:schemas-microsoft-com:mac:vml" xmlns:mo="http://schemas.microsoft.com/office/mac/office/2008/main">
                 <w:pict>
                   <v:rect id="Rectangle 79" o:spid="_x0000_s1026" style="position:absolute;margin-left:21.75pt;margin-top:710.25pt;width:552.25pt;height:1in;z-index:-251653120;visibility:visible;mso-wrap-style:square;mso-width-percent:0;mso-height-percent:0;mso-wrap-distance-left:9pt;mso-wrap-distance-top:0;mso-wrap-distance-right:9pt;mso-wrap-distance-bottom:0;mso-position-horizontal:absolute;mso-position-horizontal-relative:page;mso-position-vertical:absolute;mso-position-vertical-relative:page;mso-width-percent:0;mso-height-percent:0;mso-width-relative:margin;mso-height-relative:margin;v-text-anchor:top" o:gfxdata="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" o:allowincell="f" fillcolor="#7f7f7f [1612]" stroked="f">
                     <v:textbox inset="18pt,18pt,1in,18pt">
@@ -323,7 +324,7 @@
           <w:r>
             <w:rPr>
               <w:noProof/>
-              <w:lang w:val="es-ES"/>
+              <w:lang w:val="es-CO" w:eastAsia="es-CO"/>
             </w:rPr>
             <mc:AlternateContent>
               <mc:Choice Requires="wps">
@@ -384,7 +385,7 @@
                   </wp:anchor>
                 </w:drawing>
               </mc:Choice>
-              <mc:Fallback>
+              <mc:Fallback xmlns:mv="urn:schemas-microsoft-com:mac:vml" xmlns:mo="http://schemas.microsoft.com/office/mac/office/2008/main">
                 <w:pict>
                   <v:rect id="_x0000_s1027" style="position:absolute;margin-left:21.75pt;margin-top:423.75pt;width:552.25pt;height:285pt;z-index:-251655168;visibility:visible;mso-wrap-style:square;mso-width-percent:0;mso-height-percent:0;mso-wrap-distance-left:9pt;mso-wrap-distance-top:0;mso-wrap-distance-right:9pt;mso-wrap-distance-bottom:0;mso-position-horizontal:absolute;mso-position-horizontal-relative:page;mso-position-vertical:absolute;mso-position-vertical-relative:page;mso-width-percent:0;mso-height-percent:0;mso-width-relative:margin;mso-height-relative:margin;v-text-anchor:top" o:gfxdata="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" o:allowincell="f" fillcolor="#7f7f7f [1612]" stroked="f">
                     <v:textbox inset="18pt,18pt,1in,18pt">
@@ -400,7 +401,7 @@
           <w:r>
             <w:rPr>
               <w:noProof/>
-              <w:lang w:val="es-ES"/>
+              <w:lang w:val="es-CO" w:eastAsia="es-CO"/>
             </w:rPr>
             <mc:AlternateContent>
               <mc:Choice Requires="wps">
@@ -443,7 +444,7 @@
                               <a:noFill/>
                             </a:ln>
                             <a:extLst>
-                              <a:ext uri="{91240B29-F687-4f45-9708-019B960494DF}">
+                              <a:ext uri="{91240B29-F687-4F45-9708-019B960494DF}">
                                 <a14:hiddenLine xmlns:a14="http://schemas.microsoft.com/office/drawing/2010/main" w="9525">
                                   <a:solidFill>
                                     <a:srgbClr val="000000"/>
@@ -470,6 +471,7 @@
                                   <w:dataBinding w:prefixMappings="xmlns:ns0='http://schemas.openxmlformats.org/package/2006/metadata/core-properties' xmlns:ns1='http://purl.org/dc/elements/1.1/'" w:xpath="/ns0:coreProperties[1]/ns1:title[1]" w:storeItemID="{6C3C8BC8-F283-45AE-878A-BAB7291924A1}"/>
                                   <w:text/>
                                 </w:sdtPr>
+                                <w:sdtEndPr/>
                                 <w:sdtContent>
                                   <w:p>
                                     <w:pPr>
@@ -512,7 +514,7 @@
                   </wp:anchor>
                 </w:drawing>
               </mc:Choice>
-              <mc:Fallback>
+              <mc:Fallback xmlns:mv="urn:schemas-microsoft-com:mac:vml" xmlns:mo="http://schemas.microsoft.com/office/mac/office/2008/main">
                 <w:pict>
                   <v:rect id="Rectangle 82" o:spid="_x0000_s1028" style="position:absolute;margin-left:21.75pt;margin-top:344.25pt;width:552.2pt;height:68.7pt;z-index:251662336;visibility:visible;mso-wrap-style:square;mso-width-percent:0;mso-height-percent:0;mso-wrap-distance-left:9pt;mso-wrap-distance-top:0;mso-wrap-distance-right:9pt;mso-wrap-distance-bottom:0;mso-position-horizontal:absolute;mso-position-horizontal-relative:page;mso-position-vertical:absolute;mso-position-vertical-relative:page;mso-width-percent:0;mso-height-percent:0;mso-width-relative:page;mso-height-relative:page;v-text-anchor:bottom" o:gfxdata="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" o:allowincell="f" fillcolor="black" stroked="f">
                     <v:fill opacity="46003f"/>
@@ -568,7 +570,7 @@
           <w:r>
             <w:rPr>
               <w:noProof/>
-              <w:lang w:val="es-ES"/>
+              <w:lang w:val="es-CO" w:eastAsia="es-CO"/>
             </w:rPr>
             <w:drawing>
               <wp:anchor distT="0" distB="0" distL="114300" distR="114300" simplePos="0" relativeHeight="251659264" behindDoc="1" locked="1" layoutInCell="0" allowOverlap="1" wp14:anchorId="6E3721B5" wp14:editId="54150C65">
@@ -613,7 +615,7 @@
                           <a:noFill/>
                         </a:ln>
                         <a:extLst>
-                          <a:ext uri="{53640926-AAD7-44d8-BBD7-CCE9431645EC}">
+                          <a:ext uri="{53640926-AAD7-44D8-BBD7-CCE9431645EC}">
                             <a14:shadowObscured xmlns:a14="http://schemas.microsoft.com/office/drawing/2010/main"/>
                           </a:ext>
                         </a:extLst>
@@ -633,7 +635,7 @@
           <w:r>
             <w:rPr>
               <w:noProof/>
-              <w:lang w:val="es-ES"/>
+              <w:lang w:val="es-CO" w:eastAsia="es-CO"/>
             </w:rPr>
             <mc:AlternateContent>
               <mc:Choice Requires="wps">
@@ -693,7 +695,7 @@
                   </wp:anchor>
                 </w:drawing>
               </mc:Choice>
-              <mc:Fallback>
+              <mc:Fallback xmlns:mv="urn:schemas-microsoft-com:mac:vml" xmlns:mo="http://schemas.microsoft.com/office/mac/office/2008/main">
                 <w:pict>
                   <v:rect id="Rectangle 73" o:spid="_x0000_s1026" style="position:absolute;margin-left:21.75pt;margin-top:21.75pt;width:552.25pt;height:25.5pt;z-index:-251656192;visibility:visible;mso-wrap-style:square;mso-width-percent:0;mso-height-percent:0;mso-wrap-distance-left:9pt;mso-wrap-distance-top:0;mso-wrap-distance-right:9pt;mso-wrap-distance-bottom:0;mso-position-horizontal:absolute;mso-position-horizontal-relative:page;mso-position-vertical:absolute;mso-position-vertical-relative:page;mso-width-percent:0;mso-height-percent:0;mso-width-relative:page;mso-height-relative:page;v-text-anchor:top" o:gfxdata="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" o:allowincell="f" fillcolor="#5d8804 [2408]" stroked="f">
                     <v:textbox inset=",7.2pt,,7.2pt"/>
@@ -715,7 +717,7 @@
           <w:r>
             <w:rPr>
               <w:noProof/>
-              <w:lang w:val="es-ES"/>
+              <w:lang w:val="es-CO" w:eastAsia="es-CO"/>
             </w:rPr>
             <mc:AlternateContent>
               <mc:Choice Requires="wps">
@@ -853,7 +855,7 @@
                   </wp:anchor>
                 </w:drawing>
               </mc:Choice>
-              <mc:Fallback>
+              <mc:Fallback xmlns:mv="urn:schemas-microsoft-com:mac:vml" xmlns:mo="http://schemas.microsoft.com/office/mac/office/2008/main">
                 <w:pict>
                   <v:rect id="Rectángulo 7" o:spid="_x0000_s1029" style="position:absolute;margin-left:108pt;margin-top:370.95pt;width:225pt;height:162pt;z-index:251666943;visibility:visible;mso-wrap-style:square;mso-width-percent:0;mso-height-percent:0;mso-wrap-distance-left:9pt;mso-wrap-distance-top:0;mso-wrap-distance-right:9pt;mso-wrap-distance-bottom:0;mso-position-horizontal:absolute;mso-position-horizontal-relative:text;mso-position-vertical:absolute;mso-position-vertical-relative:text;mso-width-percent:0;mso-height-percent:0;mso-width-relative:margin;mso-height-relative:margin;v-text-anchor:middle" o:gfxdata="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" fillcolor="white [3201]" strokecolor="#244a58 [3205]" strokeweight="2pt">
                     <v:stroke linestyle="thinThin"/>
@@ -933,7 +935,7 @@
           <w:r>
             <w:rPr>
               <w:noProof/>
-              <w:lang w:val="es-ES"/>
+              <w:lang w:val="es-CO" w:eastAsia="es-CO"/>
             </w:rPr>
             <mc:AlternateContent>
               <mc:Choice Requires="wps">
@@ -970,7 +972,7 @@
                             <a:effectLst/>
                             <a:extLst>
                               <a:ext uri="{C572A759-6A51-4108-AA02-DFA0A04FC94B}">
-                                <ma14:wrappingTextBoxFlag xmlns:ma14="http://schemas.microsoft.com/office/mac/drawingml/2011/main"/>
+                                <ma14:wrappingTextBoxFlag xmlns:ma14="http://schemas.microsoft.com/office/mac/drawingml/2011/main" xmlns:w="http://schemas.openxmlformats.org/wordprocessingml/2006/main" xmlns:w10="urn:schemas-microsoft-com:office:word" xmlns:v="urn:schemas-microsoft-com:vml" xmlns:o="urn:schemas-microsoft-com:office:office" xmlns:mv="urn:schemas-microsoft-com:mac:vml" xmlns:mo="http://schemas.microsoft.com/office/mac/office/2008/main" xmlns=""/>
                               </a:ext>
                             </a:extLst>
                           </wps:spPr>
@@ -1003,6 +1005,7 @@
                                   <w:dataBinding w:prefixMappings="xmlns:ns0='http://schemas.openxmlformats.org/package/2006/metadata/core-properties' xmlns:ns1='http://purl.org/dc/elements/1.1/'" w:xpath="/ns0:coreProperties[1]/ns1:creator[1]" w:storeItemID="{6C3C8BC8-F283-45AE-878A-BAB7291924A1}"/>
                                   <w:text/>
                                 </w:sdtPr>
+                                <w:sdtEndPr/>
                                 <w:sdtContent>
                                   <w:p>
                                     <w:pPr>
@@ -1038,6 +1041,7 @@
                                   <w:dataBinding w:prefixMappings="xmlns:ns0='http://schemas.microsoft.com/office/2006/coverPageProps'" w:xpath="/ns0:CoverPageProperties[1]/ns0:Abstract[1]" w:storeItemID="{55AF091B-3C7A-41E3-B477-F2FDAA23CFDA}"/>
                                   <w:text/>
                                 </w:sdtPr>
+                                <w:sdtEndPr/>
                                 <w:sdtContent>
                                   <w:p>
                                     <w:pPr>
@@ -1079,11 +1083,11 @@
               </mc:Choice>
               <mc:Fallback>
                 <w:pict>
-                  <v:shapetype id="_x0000_t202" coordsize="21600,21600" o:spt="202" path="m0,0l0,21600,21600,21600,21600,0xe">
+                  <v:shapetype id="_x0000_t202" coordsize="21600,21600" o:spt="202" path="m,l,21600r21600,l21600,xe">
                     <v:stroke joinstyle="miter"/>
                     <v:path gradientshapeok="t" o:connecttype="rect"/>
                   </v:shapetype>
-                  <v:shape id="Cuadro de texto 4" o:spid="_x0000_s1030" type="#_x0000_t202" style="position:absolute;margin-left:-53.95pt;margin-top:289.95pt;width:540pt;height:54pt;z-index:251666432;visibility:visible;mso-wrap-style:square;mso-width-percent:0;mso-height-percent:0;mso-wrap-distance-left:9pt;mso-wrap-distance-top:0;mso-wrap-distance-right:9pt;mso-wrap-distance-bottom:0;mso-position-horizontal:absolute;mso-position-horizontal-relative:text;mso-position-vertical:absolute;mso-position-vertical-relative:text;mso-width-percent:0;mso-height-percent:0;mso-width-relative:margin;mso-height-relative:margin;v-text-anchor:top" o:gfxdata="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" filled="f" stroked="f">
+                  <v:shape id="Cuadro de texto 4" o:spid="_x0000_s1030" type="#_x0000_t202" style="position:absolute;margin-left:-54pt;margin-top:289.95pt;width:540pt;height:54pt;z-index:251666432;visibility:visible;mso-wrap-style:square;mso-width-percent:0;mso-height-percent:0;mso-wrap-distance-left:9pt;mso-wrap-distance-top:0;mso-wrap-distance-right:9pt;mso-wrap-distance-bottom:0;mso-position-horizontal:absolute;mso-position-horizontal-relative:text;mso-position-vertical:absolute;mso-position-vertical-relative:text;mso-width-percent:0;mso-height-percent:0;mso-width-relative:margin;mso-height-relative:margin;v-text-anchor:top" o:gfxdata="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" filled="f" stroked="f">
                     <v:textbox style="mso-next-textbox:#_x0000_s1027">
                       <w:txbxContent>
                         <w:sdt>
@@ -1099,6 +1103,7 @@
                             <w:dataBinding w:prefixMappings="xmlns:ns0='http://schemas.openxmlformats.org/package/2006/metadata/core-properties' xmlns:ns1='http://purl.org/dc/elements/1.1/'" w:xpath="/ns0:coreProperties[1]/ns1:creator[1]" w:storeItemID="{6C3C8BC8-F283-45AE-878A-BAB7291924A1}"/>
                             <w:text/>
                           </w:sdtPr>
+                          <w:sdtEndPr/>
                           <w:sdtContent>
                             <w:p>
                               <w:pPr>
@@ -1134,6 +1139,7 @@
                             <w:dataBinding w:prefixMappings="xmlns:ns0='http://schemas.microsoft.com/office/2006/coverPageProps'" w:xpath="/ns0:CoverPageProperties[1]/ns0:Abstract[1]" w:storeItemID="{55AF091B-3C7A-41E3-B477-F2FDAA23CFDA}"/>
                             <w:text/>
                           </w:sdtPr>
+                          <w:sdtEndPr/>
                           <w:sdtContent>
                             <w:p>
                               <w:pPr>
@@ -2689,7 +2695,11 @@
             <w:jc w:val="both"/>
           </w:pPr>
           <w:r>
-            <w:t>El documento estará dividido en cinco secciones principales: el presente descripción del documento, generalidades del proyecto, motivadores y fuerzas externas que influyen en el sistema, el contexto del problema expresado en casos de uso y requerimientos de calidad que los interesados en el correcto funcionamient</w:t>
+            <w:t xml:space="preserve">El documento estará dividido en cinco secciones principales: el presente descripción del documento, generalidades del proyecto, motivadores y fuerzas externas que influyen en el sistema, el contexto del problema expresado en casos </w:t>
+          </w:r>
+          <w:r>
+            <w:lastRenderedPageBreak/>
+            <w:t>de uso y requerimientos de calidad que los interesados en el correcto funcionamient</w:t>
           </w:r>
           <w:r>
             <w:t xml:space="preserve">o del proyecto desean. Cada una </w:t>
@@ -3074,6 +3084,7 @@
             <w:rPr>
               <w:sz w:val="18"/>
             </w:rPr>
+            <w:lastRenderedPageBreak/>
             <w:t>Vorvick</w:t>
           </w:r>
           <w:proofErr w:type="spellEnd"/>
@@ -3130,110 +3141,34 @@
             <w:rPr>
               <w:rFonts w:ascii="Times" w:hAnsi="Times"/>
               <w:sz w:val="18"/>
+              <w:lang w:val="en-US"/>
             </w:rPr>
           </w:pPr>
           <w:r>
             <w:rPr>
               <w:sz w:val="18"/>
               <w:shd w:val="clear" w:color="auto" w:fill="FFFFFF"/>
-            </w:rPr>
-            <w:t xml:space="preserve">Bass, L. </w:t>
+              <w:lang w:val="en-US"/>
+            </w:rPr>
+            <w:t xml:space="preserve">Bass, L. Clements, P., </w:t>
           </w:r>
           <w:proofErr w:type="spellStart"/>
           <w:r>
             <w:rPr>
               <w:sz w:val="18"/>
               <w:shd w:val="clear" w:color="auto" w:fill="FFFFFF"/>
-            </w:rPr>
-            <w:t>Clements</w:t>
+              <w:lang w:val="en-US"/>
+            </w:rPr>
+            <w:t>Kazman</w:t>
           </w:r>
           <w:proofErr w:type="spellEnd"/>
           <w:r>
             <w:rPr>
               <w:sz w:val="18"/>
               <w:shd w:val="clear" w:color="auto" w:fill="FFFFFF"/>
-            </w:rPr>
-            <w:t xml:space="preserve">, P., </w:t>
-          </w:r>
-          <w:proofErr w:type="spellStart"/>
-          <w:r>
-            <w:rPr>
-              <w:sz w:val="18"/>
-              <w:shd w:val="clear" w:color="auto" w:fill="FFFFFF"/>
-            </w:rPr>
-            <w:t>Kazman</w:t>
-          </w:r>
-          <w:proofErr w:type="spellEnd"/>
-          <w:r>
-            <w:rPr>
-              <w:sz w:val="18"/>
-              <w:shd w:val="clear" w:color="auto" w:fill="FFFFFF"/>
-            </w:rPr>
-            <w:t xml:space="preserve">, R., “Software </w:t>
-          </w:r>
-          <w:proofErr w:type="spellStart"/>
-          <w:r>
-            <w:rPr>
-              <w:sz w:val="18"/>
-              <w:shd w:val="clear" w:color="auto" w:fill="FFFFFF"/>
-            </w:rPr>
-            <w:t>Architecture</w:t>
-          </w:r>
-          <w:proofErr w:type="spellEnd"/>
-          <w:r>
-            <w:rPr>
-              <w:sz w:val="18"/>
-              <w:shd w:val="clear" w:color="auto" w:fill="FFFFFF"/>
-            </w:rPr>
-            <w:t xml:space="preserve"> in </w:t>
-          </w:r>
-          <w:proofErr w:type="spellStart"/>
-          <w:r>
-            <w:rPr>
-              <w:sz w:val="18"/>
-              <w:shd w:val="clear" w:color="auto" w:fill="FFFFFF"/>
-            </w:rPr>
-            <w:t>Practice</w:t>
-          </w:r>
-          <w:proofErr w:type="spellEnd"/>
-          <w:r>
-            <w:rPr>
-              <w:sz w:val="18"/>
-              <w:shd w:val="clear" w:color="auto" w:fill="FFFFFF"/>
-            </w:rPr>
-            <w:t xml:space="preserve">”, Addison-Wesley, </w:t>
-          </w:r>
-          <w:proofErr w:type="spellStart"/>
-          <w:r>
-            <w:rPr>
-              <w:sz w:val="18"/>
-              <w:shd w:val="clear" w:color="auto" w:fill="FFFFFF"/>
-            </w:rPr>
-            <w:t>Second</w:t>
-          </w:r>
-          <w:proofErr w:type="spellEnd"/>
-          <w:r>
-            <w:rPr>
-              <w:sz w:val="18"/>
-              <w:shd w:val="clear" w:color="auto" w:fill="FFFFFF"/>
-            </w:rPr>
-            <w:t xml:space="preserve"> </w:t>
-          </w:r>
-          <w:proofErr w:type="spellStart"/>
-          <w:r>
-            <w:rPr>
-              <w:sz w:val="18"/>
-              <w:shd w:val="clear" w:color="auto" w:fill="FFFFFF"/>
-            </w:rPr>
-            <w:t>Edition</w:t>
-          </w:r>
-          <w:proofErr w:type="spellEnd"/>
-          <w:r>
-            <w:rPr>
-              <w:sz w:val="18"/>
-              <w:shd w:val="clear" w:color="auto" w:fill="FFFFFF"/>
-            </w:rPr>
-            <w:t>, 2006.</w:t>
+              <w:lang w:val="en-US"/>
+            </w:rPr>
+            <w:t>, R., “Software Architecture in Practice”, Addison-Wesley, Second Edition, 2006.</w:t>
           </w:r>
         </w:p>
         <w:p>
@@ -3252,6 +3187,7 @@
             <w:rPr>
               <w:sz w:val="18"/>
               <w:shd w:val="clear" w:color="auto" w:fill="FFFFFF"/>
+              <w:lang w:val="en-US"/>
             </w:rPr>
             <w:t xml:space="preserve">Anthony </w:t>
           </w:r>
@@ -3260,6 +3196,7 @@
             <w:rPr>
               <w:sz w:val="18"/>
               <w:shd w:val="clear" w:color="auto" w:fill="FFFFFF"/>
+              <w:lang w:val="en-US"/>
             </w:rPr>
             <w:t>Lattanze</w:t>
           </w:r>
@@ -3268,72 +3205,9 @@
             <w:rPr>
               <w:sz w:val="18"/>
               <w:shd w:val="clear" w:color="auto" w:fill="FFFFFF"/>
-            </w:rPr>
-            <w:t xml:space="preserve">. </w:t>
-          </w:r>
-          <w:proofErr w:type="spellStart"/>
-          <w:r>
-            <w:rPr>
-              <w:sz w:val="18"/>
-              <w:shd w:val="clear" w:color="auto" w:fill="FFFFFF"/>
-            </w:rPr>
-            <w:t>Architecting</w:t>
-          </w:r>
-          <w:proofErr w:type="spellEnd"/>
-          <w:r>
-            <w:rPr>
-              <w:sz w:val="18"/>
-              <w:shd w:val="clear" w:color="auto" w:fill="FFFFFF"/>
-            </w:rPr>
-            <w:t xml:space="preserve"> Software </w:t>
-          </w:r>
-          <w:proofErr w:type="spellStart"/>
-          <w:r>
-            <w:rPr>
-              <w:sz w:val="18"/>
-              <w:shd w:val="clear" w:color="auto" w:fill="FFFFFF"/>
-            </w:rPr>
-            <w:t>Intensive</w:t>
-          </w:r>
-          <w:proofErr w:type="spellEnd"/>
-          <w:r>
-            <w:rPr>
-              <w:sz w:val="18"/>
-              <w:shd w:val="clear" w:color="auto" w:fill="FFFFFF"/>
-            </w:rPr>
-            <w:t xml:space="preserve"> </w:t>
-          </w:r>
-          <w:proofErr w:type="spellStart"/>
-          <w:r>
-            <w:rPr>
-              <w:sz w:val="18"/>
-              <w:shd w:val="clear" w:color="auto" w:fill="FFFFFF"/>
-            </w:rPr>
-            <w:t>Systems</w:t>
-          </w:r>
-          <w:proofErr w:type="spellEnd"/>
-          <w:r>
-            <w:rPr>
-              <w:sz w:val="18"/>
-              <w:shd w:val="clear" w:color="auto" w:fill="FFFFFF"/>
-            </w:rPr>
-            <w:t xml:space="preserve">: A </w:t>
-          </w:r>
-          <w:proofErr w:type="spellStart"/>
-          <w:r>
-            <w:rPr>
-              <w:sz w:val="18"/>
-              <w:shd w:val="clear" w:color="auto" w:fill="FFFFFF"/>
-            </w:rPr>
-            <w:t>Practitioners</w:t>
-          </w:r>
-          <w:proofErr w:type="spellEnd"/>
-          <w:r>
-            <w:rPr>
-              <w:sz w:val="18"/>
-              <w:shd w:val="clear" w:color="auto" w:fill="FFFFFF"/>
-            </w:rPr>
-            <w:t xml:space="preserve"> Guide. </w:t>
+              <w:lang w:val="en-US"/>
+            </w:rPr>
+            <w:t xml:space="preserve">. Architecting Software Intensive Systems: A Practitioners Guide. </w:t>
           </w:r>
           <w:proofErr w:type="spellStart"/>
           <w:r>
@@ -3400,6 +3274,7 @@
             <w:rPr>
               <w:sz w:val="18"/>
               <w:shd w:val="clear" w:color="auto" w:fill="FFFFFF"/>
+              <w:lang w:val="en-US"/>
             </w:rPr>
             <w:t xml:space="preserve">Michael </w:t>
           </w:r>
@@ -3408,6 +3283,7 @@
             <w:rPr>
               <w:sz w:val="18"/>
               <w:shd w:val="clear" w:color="auto" w:fill="FFFFFF"/>
+              <w:lang w:val="en-US"/>
             </w:rPr>
             <w:t>Sikora</w:t>
           </w:r>
@@ -3416,136 +3292,27 @@
             <w:rPr>
               <w:sz w:val="18"/>
               <w:shd w:val="clear" w:color="auto" w:fill="FFFFFF"/>
-            </w:rPr>
-            <w:t xml:space="preserve">. EJB 3 </w:t>
-          </w:r>
-          <w:proofErr w:type="spellStart"/>
+              <w:lang w:val="en-US"/>
+            </w:rPr>
+            <w:t xml:space="preserve">. EJB 3 Developer </w:t>
+          </w:r>
+          <w:proofErr w:type="gramStart"/>
           <w:r>
             <w:rPr>
               <w:sz w:val="18"/>
               <w:shd w:val="clear" w:color="auto" w:fill="FFFFFF"/>
-            </w:rPr>
-            <w:t>Developer</w:t>
-          </w:r>
-          <w:proofErr w:type="spellEnd"/>
+              <w:lang w:val="en-US"/>
+            </w:rPr>
+            <w:t>Guide :</w:t>
+          </w:r>
+          <w:proofErr w:type="gramEnd"/>
           <w:r>
             <w:rPr>
               <w:sz w:val="18"/>
               <w:shd w:val="clear" w:color="auto" w:fill="FFFFFF"/>
-            </w:rPr>
-            <w:t xml:space="preserve"> Guide : A </w:t>
-          </w:r>
-          <w:proofErr w:type="spellStart"/>
-          <w:r>
-            <w:rPr>
-              <w:sz w:val="18"/>
-              <w:shd w:val="clear" w:color="auto" w:fill="FFFFFF"/>
-            </w:rPr>
-            <w:t>Practical</w:t>
-          </w:r>
-          <w:proofErr w:type="spellEnd"/>
-          <w:r>
-            <w:rPr>
-              <w:sz w:val="18"/>
-              <w:shd w:val="clear" w:color="auto" w:fill="FFFFFF"/>
-            </w:rPr>
-            <w:t xml:space="preserve"> Guide </w:t>
-          </w:r>
-          <w:proofErr w:type="spellStart"/>
-          <w:r>
-            <w:rPr>
-              <w:sz w:val="18"/>
-              <w:shd w:val="clear" w:color="auto" w:fill="FFFFFF"/>
-            </w:rPr>
-            <w:t>for</w:t>
-          </w:r>
-          <w:proofErr w:type="spellEnd"/>
-          <w:r>
-            <w:rPr>
-              <w:sz w:val="18"/>
-              <w:shd w:val="clear" w:color="auto" w:fill="FFFFFF"/>
-            </w:rPr>
-            <w:t xml:space="preserve"> </w:t>
-          </w:r>
-          <w:proofErr w:type="spellStart"/>
-          <w:r>
-            <w:rPr>
-              <w:sz w:val="18"/>
-              <w:shd w:val="clear" w:color="auto" w:fill="FFFFFF"/>
-            </w:rPr>
-            <w:t>Developers</w:t>
-          </w:r>
-          <w:proofErr w:type="spellEnd"/>
-          <w:r>
-            <w:rPr>
-              <w:sz w:val="18"/>
-              <w:shd w:val="clear" w:color="auto" w:fill="FFFFFF"/>
-            </w:rPr>
-            <w:t xml:space="preserve"> and </w:t>
-          </w:r>
-          <w:proofErr w:type="spellStart"/>
-          <w:r>
-            <w:rPr>
-              <w:sz w:val="18"/>
-              <w:shd w:val="clear" w:color="auto" w:fill="FFFFFF"/>
-            </w:rPr>
-            <w:t>Architects</w:t>
-          </w:r>
-          <w:proofErr w:type="spellEnd"/>
-          <w:r>
-            <w:rPr>
-              <w:sz w:val="18"/>
-              <w:shd w:val="clear" w:color="auto" w:fill="FFFFFF"/>
-            </w:rPr>
-            <w:t xml:space="preserve"> </w:t>
-          </w:r>
-          <w:proofErr w:type="spellStart"/>
-          <w:r>
-            <w:rPr>
-              <w:sz w:val="18"/>
-              <w:shd w:val="clear" w:color="auto" w:fill="FFFFFF"/>
-            </w:rPr>
-            <w:t>to</w:t>
-          </w:r>
-          <w:proofErr w:type="spellEnd"/>
-          <w:r>
-            <w:rPr>
-              <w:sz w:val="18"/>
-              <w:shd w:val="clear" w:color="auto" w:fill="FFFFFF"/>
-            </w:rPr>
-            <w:t xml:space="preserve"> </w:t>
-          </w:r>
-          <w:proofErr w:type="spellStart"/>
-          <w:r>
-            <w:rPr>
-              <w:sz w:val="18"/>
-              <w:shd w:val="clear" w:color="auto" w:fill="FFFFFF"/>
-            </w:rPr>
-            <w:t>the</w:t>
-          </w:r>
-          <w:proofErr w:type="spellEnd"/>
-          <w:r>
-            <w:rPr>
-              <w:sz w:val="18"/>
-              <w:shd w:val="clear" w:color="auto" w:fill="FFFFFF"/>
-            </w:rPr>
-            <w:t xml:space="preserve"> Enterprise Java </w:t>
-          </w:r>
-          <w:proofErr w:type="spellStart"/>
-          <w:r>
-            <w:rPr>
-              <w:sz w:val="18"/>
-              <w:shd w:val="clear" w:color="auto" w:fill="FFFFFF"/>
-            </w:rPr>
-            <w:t>Beans</w:t>
-          </w:r>
-          <w:proofErr w:type="spellEnd"/>
-          <w:r>
-            <w:rPr>
-              <w:sz w:val="18"/>
-              <w:shd w:val="clear" w:color="auto" w:fill="FFFFFF"/>
-            </w:rPr>
-            <w:t xml:space="preserve"> Standard. </w:t>
+              <w:lang w:val="en-US"/>
+            </w:rPr>
+            <w:t xml:space="preserve"> A Practical Guide for Developers and Architects to the Enterprise Java Beans Standard. </w:t>
           </w:r>
           <w:proofErr w:type="spellStart"/>
           <w:r>
@@ -3709,6 +3476,7 @@
         <w:pStyle w:val="Ttulo3"/>
       </w:pPr>
       <w:r>
+        <w:lastRenderedPageBreak/>
         <w:t xml:space="preserve">Manejo de emergencias </w:t>
       </w:r>
     </w:p>
@@ -3840,14 +3608,16 @@
       <w:bookmarkStart w:id="26" w:name="_Toc255994072"/>
       <w:bookmarkStart w:id="27" w:name="_Toc255995086"/>
       <w:r>
+        <w:lastRenderedPageBreak/>
         <w:t>2.4 Stakeholders</w:t>
       </w:r>
       <w:bookmarkEnd w:id="26"/>
       <w:bookmarkEnd w:id="27"/>
     </w:p>
+    <w:p/>
     <w:tbl>
       <w:tblPr>
-        <w:tblStyle w:val="Listamulticolor-nfasis2"/>
+        <w:tblStyle w:val="Listavistosa-nfasis2"/>
         <w:tblW w:w="0" w:type="auto"/>
         <w:jc w:val="center"/>
         <w:tblLook w:val="00A0" w:firstRow="1" w:lastRow="0" w:firstColumn="1" w:lastColumn="0" w:noHBand="0" w:noVBand="0"/>
@@ -4289,8 +4059,6 @@
         <w:tab/>
       </w:r>
     </w:p>
-    <w:p/>
-    <w:p/>
     <w:p>
       <w:pPr>
         <w:pStyle w:val="Epgrafe"/>
@@ -4301,7 +4069,7 @@
     </w:p>
     <w:tbl>
       <w:tblPr>
-        <w:tblStyle w:val="Listamulticolor-nfasis2"/>
+        <w:tblStyle w:val="Listavistosa-nfasis2"/>
         <w:tblW w:w="0" w:type="auto"/>
         <w:jc w:val="center"/>
         <w:tblLook w:val="00A0" w:firstRow="1" w:lastRow="0" w:firstColumn="1" w:lastColumn="0" w:noHBand="0" w:noVBand="0"/>
@@ -4785,6 +4553,7 @@
               <w:rPr>
                 <w:sz w:val="16"/>
               </w:rPr>
+              <w:lastRenderedPageBreak/>
               <w:t>Esta sección busca identificar los motivadores de negocio de la organización.  Normalmente estos motivadores son encontrados, respondiendo a las preguntas:</w:t>
             </w:r>
           </w:p>
@@ -5086,21 +4855,7 @@
               <w:rPr>
                 <w:sz w:val="16"/>
               </w:rPr>
-              <w:t xml:space="preserve">ime </w:t>
-            </w:r>
-            <w:proofErr w:type="spellStart"/>
-            <w:r>
-              <w:rPr>
-                <w:sz w:val="16"/>
-              </w:rPr>
-              <w:t>to</w:t>
-            </w:r>
-            <w:proofErr w:type="spellEnd"/>
-            <w:r>
-              <w:rPr>
-                <w:sz w:val="16"/>
-              </w:rPr>
-              <w:t xml:space="preserve"> </w:t>
+              <w:t xml:space="preserve">ime to </w:t>
             </w:r>
             <w:proofErr w:type="spellStart"/>
             <w:r>
@@ -5374,6 +5129,7 @@
               <w:rPr>
                 <w:sz w:val="16"/>
               </w:rPr>
+              <w:lastRenderedPageBreak/>
               <w:t>Ejemplo:</w:t>
             </w:r>
           </w:p>
@@ -6328,6 +6084,7 @@
             </w:r>
             <w:proofErr w:type="spellStart"/>
             <w:r>
+              <w:lastRenderedPageBreak/>
               <w:t>anomalias</w:t>
             </w:r>
             <w:proofErr w:type="spellEnd"/>
@@ -6372,6 +6129,7 @@
                 <w:b/>
                 <w:color w:val="FFFFFF" w:themeColor="background1"/>
               </w:rPr>
+              <w:lastRenderedPageBreak/>
               <w:t>Estrategias</w:t>
             </w:r>
           </w:p>
@@ -7276,6 +7034,7 @@
               <w:rPr>
                 <w:color w:val="FFFFFF" w:themeColor="background1"/>
               </w:rPr>
+              <w:lastRenderedPageBreak/>
               <w:t>Bajo</w:t>
             </w:r>
           </w:p>
@@ -7891,6 +7650,7 @@
           </w:tcPr>
           <w:p>
             <w:r>
+              <w:lastRenderedPageBreak/>
               <w:t>Muy Fuerte</w:t>
             </w:r>
           </w:p>
@@ -7973,12 +7733,6 @@
         </w:tc>
       </w:tr>
     </w:tbl>
-    <w:p/>
-    <w:p/>
-    <w:p/>
-    <w:p/>
-    <w:p/>
-    <w:p/>
     <w:p/>
     <w:p>
       <w:pPr>
@@ -8451,6 +8205,7 @@
                 <w:sz w:val="18"/>
                 <w:szCs w:val="18"/>
               </w:rPr>
+              <w:lastRenderedPageBreak/>
               <w:t>Observaciones:</w:t>
             </w:r>
           </w:p>
@@ -8883,7 +8638,7 @@
     </w:p>
     <w:tbl>
       <w:tblPr>
-        <w:tblStyle w:val="Sombreadomediano2-nfasis1"/>
+        <w:tblStyle w:val="Sombreadomedio2-nfasis1"/>
         <w:tblW w:w="9176" w:type="dxa"/>
         <w:tblLook w:val="04A0" w:firstRow="1" w:lastRow="0" w:firstColumn="1" w:lastColumn="0" w:noHBand="0" w:noVBand="1"/>
       </w:tblPr>
@@ -9072,6 +8827,7 @@
           </w:tcPr>
           <w:p>
             <w:r>
+              <w:lastRenderedPageBreak/>
               <w:t>Fuente</w:t>
             </w:r>
           </w:p>
@@ -9236,7 +8992,7 @@
     <w:p/>
     <w:tbl>
       <w:tblPr>
-        <w:tblStyle w:val="Sombreadomediano2-nfasis1"/>
+        <w:tblStyle w:val="Sombreadomedio2-nfasis1"/>
         <w:tblW w:w="9176" w:type="dxa"/>
         <w:tblLook w:val="04A0" w:firstRow="1" w:lastRow="0" w:firstColumn="1" w:lastColumn="0" w:noHBand="0" w:noVBand="1"/>
       </w:tblPr>
@@ -9291,15 +9047,6 @@
               <w:t>Confidencialidad de los datos transmitidos por el sistema</w:t>
             </w:r>
           </w:p>
-          <w:p>
-            <w:pPr>
-              <w:jc w:val="center"/>
-              <w:cnfStyle w:val="100000000000" w:firstRow="1" w:lastRow="0" w:firstColumn="0" w:lastColumn="0" w:oddVBand="0" w:evenVBand="0" w:oddHBand="0" w:evenHBand="0" w:firstRowFirstColumn="0" w:firstRowLastColumn="0" w:lastRowFirstColumn="0" w:lastRowLastColumn="0"/>
-              <w:rPr>
-                <w:b w:val="0"/>
-              </w:rPr>
-            </w:pPr>
-          </w:p>
         </w:tc>
         <w:tc>
           <w:tcPr>
@@ -9420,7 +9167,7 @@
                 <w:sz w:val="23"/>
                 <w:szCs w:val="23"/>
               </w:rPr>
-              <w:t>Prevenir</w:t>
+              <w:t>Asegurar</w:t>
             </w:r>
             <w:r>
               <w:rPr>
@@ -9430,7 +9177,27 @@
                 <w:sz w:val="23"/>
                 <w:szCs w:val="23"/>
               </w:rPr>
-              <w:t xml:space="preserve"> que el acceso de la información de cada paciente sea restringida</w:t>
+              <w:t xml:space="preserve"> que el acceso </w:t>
+            </w:r>
+            <w:r>
+              <w:rPr>
+                <w:rFonts w:ascii="Calibri" w:hAnsi="Calibri"/>
+                <w:bCs/>
+                <w:color w:val="000000"/>
+                <w:sz w:val="23"/>
+                <w:szCs w:val="23"/>
+              </w:rPr>
+              <w:t>a</w:t>
+            </w:r>
+            <w:r>
+              <w:rPr>
+                <w:rFonts w:ascii="Calibri" w:hAnsi="Calibri"/>
+                <w:bCs/>
+                <w:color w:val="000000"/>
+                <w:sz w:val="23"/>
+                <w:szCs w:val="23"/>
+              </w:rPr>
+              <w:t xml:space="preserve"> la información de cada paciente sea restringida</w:t>
             </w:r>
           </w:p>
         </w:tc>
@@ -9583,7 +9350,10 @@
               <w:t>n</w:t>
             </w:r>
             <w:r>
-              <w:t xml:space="preserve"> registrada de forma segura en el sistema.</w:t>
+              <w:t xml:space="preserve"> registrad</w:t>
+            </w:r>
+            <w:r>
+              <w:t>a de forma segura en el sistema (para hacer esto se debe obtener autorización tras autenticarse)</w:t>
             </w:r>
           </w:p>
         </w:tc>
@@ -9620,6 +9390,744 @@
             </w:r>
             <w:r>
               <w:t>.</w:t>
+            </w:r>
+          </w:p>
+        </w:tc>
+      </w:tr>
+    </w:tbl>
+    <w:p>
+      <w:pPr>
+        <w:spacing w:after="0" w:line="240" w:lineRule="auto"/>
+        <w:textAlignment w:val="baseline"/>
+        <w:rPr>
+          <w:rFonts w:asciiTheme="majorHAnsi" w:eastAsia="Times New Roman" w:hAnsiTheme="majorHAnsi" w:cs="Segoe UI"/>
+          <w:lang w:eastAsia="es-CO"/>
+        </w:rPr>
+      </w:pPr>
+    </w:p>
+    <w:tbl>
+      <w:tblPr>
+        <w:tblStyle w:val="Sombreadomedio2-nfasis1"/>
+        <w:tblW w:w="9176" w:type="dxa"/>
+        <w:tblLook w:val="04A0" w:firstRow="1" w:lastRow="0" w:firstColumn="1" w:lastColumn="0" w:noHBand="0" w:noVBand="1"/>
+      </w:tblPr>
+      <w:tblGrid>
+        <w:gridCol w:w="2442"/>
+        <w:gridCol w:w="2244"/>
+        <w:gridCol w:w="2245"/>
+        <w:gridCol w:w="2245"/>
+      </w:tblGrid>
+      <w:tr>
+        <w:trPr>
+          <w:cnfStyle w:val="100000000000" w:firstRow="1" w:lastRow="0" w:firstColumn="0" w:lastColumn="0" w:oddVBand="0" w:evenVBand="0" w:oddHBand="0" w:evenHBand="0" w:firstRowFirstColumn="0" w:firstRowLastColumn="0" w:lastRowFirstColumn="0" w:lastRowLastColumn="0"/>
+        </w:trPr>
+        <w:tc>
+          <w:tcPr>
+            <w:cnfStyle w:val="001000000100" w:firstRow="0" w:lastRow="0" w:firstColumn="1" w:lastColumn="0" w:oddVBand="0" w:evenVBand="0" w:oddHBand="0" w:evenHBand="0" w:firstRowFirstColumn="1" w:firstRowLastColumn="0" w:lastRowFirstColumn="0" w:lastRowLastColumn="0"/>
+            <w:tcW w:w="2442" w:type="dxa"/>
+            <w:vAlign w:val="center"/>
+          </w:tcPr>
+          <w:p>
+            <w:pPr>
+              <w:jc w:val="center"/>
+            </w:pPr>
+            <w:r>
+              <w:t>Escenario de Calidad #</w:t>
+            </w:r>
+            <w:r>
+              <w:t>3</w:t>
+            </w:r>
+          </w:p>
+        </w:tc>
+        <w:tc>
+          <w:tcPr>
+            <w:tcW w:w="2244" w:type="dxa"/>
+            <w:shd w:val="clear" w:color="auto" w:fill="6EB7D7" w:themeFill="accent1" w:themeFillTint="99"/>
+            <w:vAlign w:val="center"/>
+          </w:tcPr>
+          <w:p>
+            <w:pPr>
+              <w:jc w:val="center"/>
+              <w:cnfStyle w:val="100000000000" w:firstRow="1" w:lastRow="0" w:firstColumn="0" w:lastColumn="0" w:oddVBand="0" w:evenVBand="0" w:oddHBand="0" w:evenHBand="0" w:firstRowFirstColumn="0" w:firstRowLastColumn="0" w:lastRowFirstColumn="0" w:lastRowLastColumn="0"/>
+              <w:rPr>
+                <w:b w:val="0"/>
+              </w:rPr>
+            </w:pPr>
+            <w:r>
+              <w:rPr>
+                <w:b w:val="0"/>
+              </w:rPr>
+              <w:t xml:space="preserve">Latencia de </w:t>
+            </w:r>
+            <w:r>
+              <w:rPr>
+                <w:b w:val="0"/>
+              </w:rPr>
+              <w:t>Emergencia</w:t>
+            </w:r>
+          </w:p>
+        </w:tc>
+        <w:tc>
+          <w:tcPr>
+            <w:tcW w:w="2245" w:type="dxa"/>
+            <w:vAlign w:val="center"/>
+          </w:tcPr>
+          <w:p>
+            <w:pPr>
+              <w:jc w:val="center"/>
+              <w:cnfStyle w:val="100000000000" w:firstRow="1" w:lastRow="0" w:firstColumn="0" w:lastColumn="0" w:oddVBand="0" w:evenVBand="0" w:oddHBand="0" w:evenHBand="0" w:firstRowFirstColumn="0" w:firstRowLastColumn="0" w:lastRowFirstColumn="0" w:lastRowLastColumn="0"/>
+            </w:pPr>
+            <w:r>
+              <w:t>STAKEHOLDER</w:t>
+            </w:r>
+          </w:p>
+          <w:p>
+            <w:pPr>
+              <w:jc w:val="center"/>
+              <w:cnfStyle w:val="100000000000" w:firstRow="1" w:lastRow="0" w:firstColumn="0" w:lastColumn="0" w:oddVBand="0" w:evenVBand="0" w:oddHBand="0" w:evenHBand="0" w:firstRowFirstColumn="0" w:firstRowLastColumn="0" w:lastRowFirstColumn="0" w:lastRowLastColumn="0"/>
+            </w:pPr>
+            <w:r>
+              <w:rPr>
+                <w:rFonts w:ascii="Cambria" w:eastAsia="Times New Roman" w:hAnsi="Cambria" w:cs="Segoe UI"/>
+                <w:b w:val="0"/>
+                <w:lang w:eastAsia="es-CO"/>
+              </w:rPr>
+              <w:t>División de Capacitación de la Fundación Santa Fe de Bogotá</w:t>
+            </w:r>
+          </w:p>
+        </w:tc>
+        <w:tc>
+          <w:tcPr>
+            <w:tcW w:w="2245" w:type="dxa"/>
+            <w:vAlign w:val="center"/>
+          </w:tcPr>
+          <w:p>
+            <w:pPr>
+              <w:jc w:val="center"/>
+              <w:cnfStyle w:val="100000000000" w:firstRow="1" w:lastRow="0" w:firstColumn="0" w:lastColumn="0" w:oddVBand="0" w:evenVBand="0" w:oddHBand="0" w:evenHBand="0" w:firstRowFirstColumn="0" w:firstRowLastColumn="0" w:lastRowFirstColumn="0" w:lastRowLastColumn="0"/>
+            </w:pPr>
+            <w:r>
+              <w:t>PRIORIDAD</w:t>
+            </w:r>
+          </w:p>
+          <w:p>
+            <w:pPr>
+              <w:jc w:val="center"/>
+              <w:cnfStyle w:val="100000000000" w:firstRow="1" w:lastRow="0" w:firstColumn="0" w:lastColumn="0" w:oddVBand="0" w:evenVBand="0" w:oddHBand="0" w:evenHBand="0" w:firstRowFirstColumn="0" w:firstRowLastColumn="0" w:lastRowFirstColumn="0" w:lastRowLastColumn="0"/>
+              <w:rPr>
+                <w:b w:val="0"/>
+              </w:rPr>
+            </w:pPr>
+            <w:r>
+              <w:rPr>
+                <w:b w:val="0"/>
+              </w:rPr>
+              <w:t>Alta</w:t>
+            </w:r>
+          </w:p>
+        </w:tc>
+      </w:tr>
+      <w:tr>
+        <w:trPr>
+          <w:cnfStyle w:val="000000100000" w:firstRow="0" w:lastRow="0" w:firstColumn="0" w:lastColumn="0" w:oddVBand="0" w:evenVBand="0" w:oddHBand="1" w:evenHBand="0" w:firstRowFirstColumn="0" w:firstRowLastColumn="0" w:lastRowFirstColumn="0" w:lastRowLastColumn="0"/>
+        </w:trPr>
+        <w:tc>
+          <w:tcPr>
+            <w:cnfStyle w:val="001000000000" w:firstRow="0" w:lastRow="0" w:firstColumn="1" w:lastColumn="0" w:oddVBand="0" w:evenVBand="0" w:oddHBand="0" w:evenHBand="0" w:firstRowFirstColumn="0" w:firstRowLastColumn="0" w:lastRowFirstColumn="0" w:lastRowLastColumn="0"/>
+            <w:tcW w:w="2442" w:type="dxa"/>
+          </w:tcPr>
+          <w:p>
+            <w:r>
+              <w:t>Atributo de Calidad</w:t>
+            </w:r>
+          </w:p>
+        </w:tc>
+        <w:tc>
+          <w:tcPr>
+            <w:tcW w:w="6734" w:type="dxa"/>
+            <w:gridSpan w:val="3"/>
+          </w:tcPr>
+          <w:p>
+            <w:pPr>
+              <w:cnfStyle w:val="000000100000" w:firstRow="0" w:lastRow="0" w:firstColumn="0" w:lastColumn="0" w:oddVBand="0" w:evenVBand="0" w:oddHBand="1" w:evenHBand="0" w:firstRowFirstColumn="0" w:firstRowLastColumn="0" w:lastRowFirstColumn="0" w:lastRowLastColumn="0"/>
+            </w:pPr>
+            <w:r>
+              <w:t>Latencia</w:t>
+            </w:r>
+          </w:p>
+        </w:tc>
+      </w:tr>
+      <w:tr>
+        <w:tc>
+          <w:tcPr>
+            <w:cnfStyle w:val="001000000000" w:firstRow="0" w:lastRow="0" w:firstColumn="1" w:lastColumn="0" w:oddVBand="0" w:evenVBand="0" w:oddHBand="0" w:evenHBand="0" w:firstRowFirstColumn="0" w:firstRowLastColumn="0" w:lastRowFirstColumn="0" w:lastRowLastColumn="0"/>
+            <w:tcW w:w="2442" w:type="dxa"/>
+          </w:tcPr>
+          <w:p>
+            <w:r>
+              <w:t>Justificación</w:t>
+            </w:r>
+          </w:p>
+        </w:tc>
+        <w:tc>
+          <w:tcPr>
+            <w:tcW w:w="6734" w:type="dxa"/>
+            <w:gridSpan w:val="3"/>
+          </w:tcPr>
+          <w:p>
+            <w:pPr>
+              <w:cnfStyle w:val="000000000000" w:firstRow="0" w:lastRow="0" w:firstColumn="0" w:lastColumn="0" w:oddVBand="0" w:evenVBand="0" w:oddHBand="0" w:evenHBand="0" w:firstRowFirstColumn="0" w:firstRowLastColumn="0" w:lastRowFirstColumn="0" w:lastRowLastColumn="0"/>
+            </w:pPr>
+            <w:r>
+              <w:rPr>
+                <w:rFonts w:ascii="Calibri" w:hAnsi="Calibri"/>
+                <w:bCs/>
+                <w:color w:val="000000"/>
+                <w:sz w:val="23"/>
+                <w:szCs w:val="23"/>
+              </w:rPr>
+              <w:t>Coordinar la acción de emergencia en el menor tiempo posible.</w:t>
+            </w:r>
+          </w:p>
+        </w:tc>
+      </w:tr>
+      <w:tr>
+        <w:trPr>
+          <w:cnfStyle w:val="000000100000" w:firstRow="0" w:lastRow="0" w:firstColumn="0" w:lastColumn="0" w:oddVBand="0" w:evenVBand="0" w:oddHBand="1" w:evenHBand="0" w:firstRowFirstColumn="0" w:firstRowLastColumn="0" w:lastRowFirstColumn="0" w:lastRowLastColumn="0"/>
+        </w:trPr>
+        <w:tc>
+          <w:tcPr>
+            <w:cnfStyle w:val="001000000000" w:firstRow="0" w:lastRow="0" w:firstColumn="1" w:lastColumn="0" w:oddVBand="0" w:evenVBand="0" w:oddHBand="0" w:evenHBand="0" w:firstRowFirstColumn="0" w:firstRowLastColumn="0" w:lastRowFirstColumn="0" w:lastRowLastColumn="0"/>
+            <w:tcW w:w="2442" w:type="dxa"/>
+          </w:tcPr>
+          <w:p>
+            <w:r>
+              <w:t>Fuente</w:t>
+            </w:r>
+          </w:p>
+        </w:tc>
+        <w:tc>
+          <w:tcPr>
+            <w:tcW w:w="6734" w:type="dxa"/>
+            <w:gridSpan w:val="3"/>
+          </w:tcPr>
+          <w:p>
+            <w:pPr>
+              <w:cnfStyle w:val="000000100000" w:firstRow="0" w:lastRow="0" w:firstColumn="0" w:lastColumn="0" w:oddVBand="0" w:evenVBand="0" w:oddHBand="1" w:evenHBand="0" w:firstRowFirstColumn="0" w:firstRowLastColumn="0" w:lastRowFirstColumn="0" w:lastRowLastColumn="0"/>
+            </w:pPr>
+            <w:r>
+              <w:t>Paciente</w:t>
+            </w:r>
+          </w:p>
+        </w:tc>
+      </w:tr>
+      <w:tr>
+        <w:tc>
+          <w:tcPr>
+            <w:cnfStyle w:val="001000000000" w:firstRow="0" w:lastRow="0" w:firstColumn="1" w:lastColumn="0" w:oddVBand="0" w:evenVBand="0" w:oddHBand="0" w:evenHBand="0" w:firstRowFirstColumn="0" w:firstRowLastColumn="0" w:lastRowFirstColumn="0" w:lastRowLastColumn="0"/>
+            <w:tcW w:w="2442" w:type="dxa"/>
+          </w:tcPr>
+          <w:p>
+            <w:r>
+              <w:t>Estímulo</w:t>
+            </w:r>
+          </w:p>
+        </w:tc>
+        <w:tc>
+          <w:tcPr>
+            <w:tcW w:w="6734" w:type="dxa"/>
+            <w:gridSpan w:val="3"/>
+          </w:tcPr>
+          <w:p>
+            <w:pPr>
+              <w:cnfStyle w:val="000000000000" w:firstRow="0" w:lastRow="0" w:firstColumn="0" w:lastColumn="0" w:oddVBand="0" w:evenVBand="0" w:oddHBand="0" w:evenHBand="0" w:firstRowFirstColumn="0" w:firstRowLastColumn="0" w:lastRowFirstColumn="0" w:lastRowLastColumn="0"/>
+            </w:pPr>
+            <w:r>
+              <w:t>Se detecta un nivel em</w:t>
+            </w:r>
+            <w:r>
+              <w:t>e</w:t>
+            </w:r>
+            <w:r>
+              <w:t>rgente de presión vascular y se envía a la central.</w:t>
+            </w:r>
+          </w:p>
+        </w:tc>
+      </w:tr>
+      <w:tr>
+        <w:trPr>
+          <w:cnfStyle w:val="000000100000" w:firstRow="0" w:lastRow="0" w:firstColumn="0" w:lastColumn="0" w:oddVBand="0" w:evenVBand="0" w:oddHBand="1" w:evenHBand="0" w:firstRowFirstColumn="0" w:firstRowLastColumn="0" w:lastRowFirstColumn="0" w:lastRowLastColumn="0"/>
+        </w:trPr>
+        <w:tc>
+          <w:tcPr>
+            <w:cnfStyle w:val="001000000000" w:firstRow="0" w:lastRow="0" w:firstColumn="1" w:lastColumn="0" w:oddVBand="0" w:evenVBand="0" w:oddHBand="0" w:evenHBand="0" w:firstRowFirstColumn="0" w:firstRowLastColumn="0" w:lastRowFirstColumn="0" w:lastRowLastColumn="0"/>
+            <w:tcW w:w="2442" w:type="dxa"/>
+          </w:tcPr>
+          <w:p>
+            <w:r>
+              <w:t>Artefacto</w:t>
+            </w:r>
+          </w:p>
+        </w:tc>
+        <w:tc>
+          <w:tcPr>
+            <w:tcW w:w="6734" w:type="dxa"/>
+            <w:gridSpan w:val="3"/>
+          </w:tcPr>
+          <w:p>
+            <w:pPr>
+              <w:cnfStyle w:val="000000100000" w:firstRow="0" w:lastRow="0" w:firstColumn="0" w:lastColumn="0" w:oddVBand="0" w:evenVBand="0" w:oddHBand="1" w:evenHBand="0" w:firstRowFirstColumn="0" w:firstRowLastColumn="0" w:lastRowFirstColumn="0" w:lastRowLastColumn="0"/>
+            </w:pPr>
+            <w:r>
+              <w:t>Sistema</w:t>
+            </w:r>
+          </w:p>
+        </w:tc>
+      </w:tr>
+      <w:tr>
+        <w:tc>
+          <w:tcPr>
+            <w:cnfStyle w:val="001000000000" w:firstRow="0" w:lastRow="0" w:firstColumn="1" w:lastColumn="0" w:oddVBand="0" w:evenVBand="0" w:oddHBand="0" w:evenHBand="0" w:firstRowFirstColumn="0" w:firstRowLastColumn="0" w:lastRowFirstColumn="0" w:lastRowLastColumn="0"/>
+            <w:tcW w:w="2442" w:type="dxa"/>
+          </w:tcPr>
+          <w:p>
+            <w:r>
+              <w:t>Ambiente</w:t>
+            </w:r>
+          </w:p>
+        </w:tc>
+        <w:tc>
+          <w:tcPr>
+            <w:tcW w:w="6734" w:type="dxa"/>
+            <w:gridSpan w:val="3"/>
+          </w:tcPr>
+          <w:p>
+            <w:pPr>
+              <w:cnfStyle w:val="000000000000" w:firstRow="0" w:lastRow="0" w:firstColumn="0" w:lastColumn="0" w:oddVBand="0" w:evenVBand="0" w:oddHBand="0" w:evenHBand="0" w:firstRowFirstColumn="0" w:firstRowLastColumn="0" w:lastRowFirstColumn="0" w:lastRowLastColumn="0"/>
+            </w:pPr>
+            <w:r>
+              <w:t>Normal</w:t>
+            </w:r>
+          </w:p>
+        </w:tc>
+      </w:tr>
+      <w:tr>
+        <w:trPr>
+          <w:cnfStyle w:val="000000100000" w:firstRow="0" w:lastRow="0" w:firstColumn="0" w:lastColumn="0" w:oddVBand="0" w:evenVBand="0" w:oddHBand="1" w:evenHBand="0" w:firstRowFirstColumn="0" w:firstRowLastColumn="0" w:lastRowFirstColumn="0" w:lastRowLastColumn="0"/>
+        </w:trPr>
+        <w:tc>
+          <w:tcPr>
+            <w:cnfStyle w:val="001000000000" w:firstRow="0" w:lastRow="0" w:firstColumn="1" w:lastColumn="0" w:oddVBand="0" w:evenVBand="0" w:oddHBand="0" w:evenHBand="0" w:firstRowFirstColumn="0" w:firstRowLastColumn="0" w:lastRowFirstColumn="0" w:lastRowLastColumn="0"/>
+            <w:tcW w:w="2442" w:type="dxa"/>
+          </w:tcPr>
+          <w:p>
+            <w:r>
+              <w:t>Respuesta</w:t>
+            </w:r>
+          </w:p>
+        </w:tc>
+        <w:tc>
+          <w:tcPr>
+            <w:tcW w:w="6734" w:type="dxa"/>
+            <w:gridSpan w:val="3"/>
+          </w:tcPr>
+          <w:p>
+            <w:pPr>
+              <w:cnfStyle w:val="000000100000" w:firstRow="0" w:lastRow="0" w:firstColumn="0" w:lastColumn="0" w:oddVBand="0" w:evenVBand="0" w:oddHBand="1" w:evenHBand="0" w:firstRowFirstColumn="0" w:firstRowLastColumn="0" w:lastRowFirstColumn="0" w:lastRowLastColumn="0"/>
+            </w:pPr>
+            <w:r>
+              <w:t xml:space="preserve">Advertencia de la central a los pacientes y preparación del </w:t>
+            </w:r>
+            <w:r>
+              <w:lastRenderedPageBreak/>
+              <w:t>consultorio para la emergencia identificada.</w:t>
+            </w:r>
+          </w:p>
+        </w:tc>
+      </w:tr>
+      <w:tr>
+        <w:tc>
+          <w:tcPr>
+            <w:cnfStyle w:val="001000000000" w:firstRow="0" w:lastRow="0" w:firstColumn="1" w:lastColumn="0" w:oddVBand="0" w:evenVBand="0" w:oddHBand="0" w:evenHBand="0" w:firstRowFirstColumn="0" w:firstRowLastColumn="0" w:lastRowFirstColumn="0" w:lastRowLastColumn="0"/>
+            <w:tcW w:w="2442" w:type="dxa"/>
+          </w:tcPr>
+          <w:p>
+            <w:r>
+              <w:lastRenderedPageBreak/>
+              <w:t>Medida de la Respuesta</w:t>
+            </w:r>
+          </w:p>
+        </w:tc>
+        <w:tc>
+          <w:tcPr>
+            <w:tcW w:w="6734" w:type="dxa"/>
+            <w:gridSpan w:val="3"/>
+          </w:tcPr>
+          <w:p>
+            <w:pPr>
+              <w:cnfStyle w:val="000000000000" w:firstRow="0" w:lastRow="0" w:firstColumn="0" w:lastColumn="0" w:oddVBand="0" w:evenVBand="0" w:oddHBand="0" w:evenHBand="0" w:firstRowFirstColumn="0" w:firstRowLastColumn="0" w:lastRowFirstColumn="0" w:lastRowLastColumn="0"/>
+            </w:pPr>
+            <w:r>
+              <w:t>Enviar alarma en menos de 1,5</w:t>
+            </w:r>
+            <w:r>
+              <w:t xml:space="preserve"> segundos</w:t>
+            </w:r>
+            <w:r>
+              <w:t>.</w:t>
+            </w:r>
+          </w:p>
+        </w:tc>
+      </w:tr>
+    </w:tbl>
+    <w:p/>
+    <w:tbl>
+      <w:tblPr>
+        <w:tblStyle w:val="Sombreadomedio2-nfasis1"/>
+        <w:tblW w:w="9176" w:type="dxa"/>
+        <w:tblLook w:val="04A0" w:firstRow="1" w:lastRow="0" w:firstColumn="1" w:lastColumn="0" w:noHBand="0" w:noVBand="1"/>
+      </w:tblPr>
+      <w:tblGrid>
+        <w:gridCol w:w="2442"/>
+        <w:gridCol w:w="2244"/>
+        <w:gridCol w:w="2245"/>
+        <w:gridCol w:w="2245"/>
+      </w:tblGrid>
+      <w:tr>
+        <w:trPr>
+          <w:cnfStyle w:val="100000000000" w:firstRow="1" w:lastRow="0" w:firstColumn="0" w:lastColumn="0" w:oddVBand="0" w:evenVBand="0" w:oddHBand="0" w:evenHBand="0" w:firstRowFirstColumn="0" w:firstRowLastColumn="0" w:lastRowFirstColumn="0" w:lastRowLastColumn="0"/>
+        </w:trPr>
+        <w:tc>
+          <w:tcPr>
+            <w:cnfStyle w:val="001000000100" w:firstRow="0" w:lastRow="0" w:firstColumn="1" w:lastColumn="0" w:oddVBand="0" w:evenVBand="0" w:oddHBand="0" w:evenHBand="0" w:firstRowFirstColumn="1" w:firstRowLastColumn="0" w:lastRowFirstColumn="0" w:lastRowLastColumn="0"/>
+            <w:tcW w:w="2442" w:type="dxa"/>
+            <w:vAlign w:val="center"/>
+          </w:tcPr>
+          <w:p>
+            <w:pPr>
+              <w:jc w:val="center"/>
+            </w:pPr>
+            <w:r>
+              <w:t>Escenario de Calidad #</w:t>
+            </w:r>
+            <w:r>
+              <w:t>4</w:t>
+            </w:r>
+          </w:p>
+        </w:tc>
+        <w:tc>
+          <w:tcPr>
+            <w:tcW w:w="2244" w:type="dxa"/>
+            <w:shd w:val="clear" w:color="auto" w:fill="6EB7D7" w:themeFill="accent1" w:themeFillTint="99"/>
+            <w:vAlign w:val="center"/>
+          </w:tcPr>
+          <w:p>
+            <w:pPr>
+              <w:jc w:val="center"/>
+              <w:cnfStyle w:val="100000000000" w:firstRow="1" w:lastRow="0" w:firstColumn="0" w:lastColumn="0" w:oddVBand="0" w:evenVBand="0" w:oddHBand="0" w:evenHBand="0" w:firstRowFirstColumn="0" w:firstRowLastColumn="0" w:lastRowFirstColumn="0" w:lastRowLastColumn="0"/>
+              <w:rPr>
+                <w:b w:val="0"/>
+              </w:rPr>
+            </w:pPr>
+            <w:r>
+              <w:rPr>
+                <w:b w:val="0"/>
+              </w:rPr>
+              <w:t>Latencia de los Datos</w:t>
+            </w:r>
+          </w:p>
+        </w:tc>
+        <w:tc>
+          <w:tcPr>
+            <w:tcW w:w="2245" w:type="dxa"/>
+            <w:vAlign w:val="center"/>
+          </w:tcPr>
+          <w:p>
+            <w:pPr>
+              <w:jc w:val="center"/>
+              <w:cnfStyle w:val="100000000000" w:firstRow="1" w:lastRow="0" w:firstColumn="0" w:lastColumn="0" w:oddVBand="0" w:evenVBand="0" w:oddHBand="0" w:evenHBand="0" w:firstRowFirstColumn="0" w:firstRowLastColumn="0" w:lastRowFirstColumn="0" w:lastRowLastColumn="0"/>
+            </w:pPr>
+            <w:r>
+              <w:t>STAKEHOLDER</w:t>
+            </w:r>
+          </w:p>
+          <w:p>
+            <w:pPr>
+              <w:jc w:val="center"/>
+              <w:cnfStyle w:val="100000000000" w:firstRow="1" w:lastRow="0" w:firstColumn="0" w:lastColumn="0" w:oddVBand="0" w:evenVBand="0" w:oddHBand="0" w:evenHBand="0" w:firstRowFirstColumn="0" w:firstRowLastColumn="0" w:lastRowFirstColumn="0" w:lastRowLastColumn="0"/>
+            </w:pPr>
+            <w:r>
+              <w:rPr>
+                <w:rFonts w:ascii="Cambria" w:eastAsia="Times New Roman" w:hAnsi="Cambria" w:cs="Segoe UI"/>
+                <w:b w:val="0"/>
+                <w:lang w:eastAsia="es-CO"/>
+              </w:rPr>
+              <w:t>División de Capacitación de la Fundación Santa Fe de Bogotá</w:t>
+            </w:r>
+          </w:p>
+        </w:tc>
+        <w:tc>
+          <w:tcPr>
+            <w:tcW w:w="2245" w:type="dxa"/>
+            <w:vAlign w:val="center"/>
+          </w:tcPr>
+          <w:p>
+            <w:pPr>
+              <w:jc w:val="center"/>
+              <w:cnfStyle w:val="100000000000" w:firstRow="1" w:lastRow="0" w:firstColumn="0" w:lastColumn="0" w:oddVBand="0" w:evenVBand="0" w:oddHBand="0" w:evenHBand="0" w:firstRowFirstColumn="0" w:firstRowLastColumn="0" w:lastRowFirstColumn="0" w:lastRowLastColumn="0"/>
+            </w:pPr>
+            <w:r>
+              <w:t>PRIORIDAD</w:t>
+            </w:r>
+          </w:p>
+          <w:p>
+            <w:pPr>
+              <w:jc w:val="center"/>
+              <w:cnfStyle w:val="100000000000" w:firstRow="1" w:lastRow="0" w:firstColumn="0" w:lastColumn="0" w:oddVBand="0" w:evenVBand="0" w:oddHBand="0" w:evenHBand="0" w:firstRowFirstColumn="0" w:firstRowLastColumn="0" w:lastRowFirstColumn="0" w:lastRowLastColumn="0"/>
+              <w:rPr>
+                <w:b w:val="0"/>
+              </w:rPr>
+            </w:pPr>
+            <w:r>
+              <w:rPr>
+                <w:b w:val="0"/>
+              </w:rPr>
+              <w:t>Media</w:t>
+            </w:r>
+          </w:p>
+        </w:tc>
+      </w:tr>
+      <w:tr>
+        <w:trPr>
+          <w:cnfStyle w:val="000000100000" w:firstRow="0" w:lastRow="0" w:firstColumn="0" w:lastColumn="0" w:oddVBand="0" w:evenVBand="0" w:oddHBand="1" w:evenHBand="0" w:firstRowFirstColumn="0" w:firstRowLastColumn="0" w:lastRowFirstColumn="0" w:lastRowLastColumn="0"/>
+        </w:trPr>
+        <w:tc>
+          <w:tcPr>
+            <w:cnfStyle w:val="001000000000" w:firstRow="0" w:lastRow="0" w:firstColumn="1" w:lastColumn="0" w:oddVBand="0" w:evenVBand="0" w:oddHBand="0" w:evenHBand="0" w:firstRowFirstColumn="0" w:firstRowLastColumn="0" w:lastRowFirstColumn="0" w:lastRowLastColumn="0"/>
+            <w:tcW w:w="2442" w:type="dxa"/>
+          </w:tcPr>
+          <w:p>
+            <w:r>
+              <w:t>Atributo de Calidad</w:t>
+            </w:r>
+          </w:p>
+        </w:tc>
+        <w:tc>
+          <w:tcPr>
+            <w:tcW w:w="6734" w:type="dxa"/>
+            <w:gridSpan w:val="3"/>
+          </w:tcPr>
+          <w:p>
+            <w:pPr>
+              <w:cnfStyle w:val="000000100000" w:firstRow="0" w:lastRow="0" w:firstColumn="0" w:lastColumn="0" w:oddVBand="0" w:evenVBand="0" w:oddHBand="1" w:evenHBand="0" w:firstRowFirstColumn="0" w:firstRowLastColumn="0" w:lastRowFirstColumn="0" w:lastRowLastColumn="0"/>
+            </w:pPr>
+            <w:r>
+              <w:t>Latencia</w:t>
+            </w:r>
+          </w:p>
+        </w:tc>
+      </w:tr>
+      <w:tr>
+        <w:tc>
+          <w:tcPr>
+            <w:cnfStyle w:val="001000000000" w:firstRow="0" w:lastRow="0" w:firstColumn="1" w:lastColumn="0" w:oddVBand="0" w:evenVBand="0" w:oddHBand="0" w:evenHBand="0" w:firstRowFirstColumn="0" w:firstRowLastColumn="0" w:lastRowFirstColumn="0" w:lastRowLastColumn="0"/>
+            <w:tcW w:w="2442" w:type="dxa"/>
+          </w:tcPr>
+          <w:p>
+            <w:r>
+              <w:t>Justificación</w:t>
+            </w:r>
+          </w:p>
+        </w:tc>
+        <w:tc>
+          <w:tcPr>
+            <w:tcW w:w="6734" w:type="dxa"/>
+            <w:gridSpan w:val="3"/>
+          </w:tcPr>
+          <w:p>
+            <w:pPr>
+              <w:cnfStyle w:val="000000000000" w:firstRow="0" w:lastRow="0" w:firstColumn="0" w:lastColumn="0" w:oddVBand="0" w:evenVBand="0" w:oddHBand="0" w:evenHBand="0" w:firstRowFirstColumn="0" w:firstRowLastColumn="0" w:lastRowFirstColumn="0" w:lastRowLastColumn="0"/>
+            </w:pPr>
+            <w:r>
+              <w:rPr>
+                <w:rFonts w:ascii="Calibri" w:hAnsi="Calibri"/>
+                <w:bCs/>
+                <w:color w:val="000000"/>
+                <w:sz w:val="23"/>
+                <w:szCs w:val="23"/>
+              </w:rPr>
+              <w:t>FALTA MOTIVADOR DE NEGOCIO</w:t>
+            </w:r>
+          </w:p>
+        </w:tc>
+      </w:tr>
+      <w:tr>
+        <w:trPr>
+          <w:cnfStyle w:val="000000100000" w:firstRow="0" w:lastRow="0" w:firstColumn="0" w:lastColumn="0" w:oddVBand="0" w:evenVBand="0" w:oddHBand="1" w:evenHBand="0" w:firstRowFirstColumn="0" w:firstRowLastColumn="0" w:lastRowFirstColumn="0" w:lastRowLastColumn="0"/>
+        </w:trPr>
+        <w:tc>
+          <w:tcPr>
+            <w:cnfStyle w:val="001000000000" w:firstRow="0" w:lastRow="0" w:firstColumn="1" w:lastColumn="0" w:oddVBand="0" w:evenVBand="0" w:oddHBand="0" w:evenHBand="0" w:firstRowFirstColumn="0" w:firstRowLastColumn="0" w:lastRowFirstColumn="0" w:lastRowLastColumn="0"/>
+            <w:tcW w:w="2442" w:type="dxa"/>
+          </w:tcPr>
+          <w:p>
+            <w:r>
+              <w:t>Fuente</w:t>
+            </w:r>
+          </w:p>
+        </w:tc>
+        <w:tc>
+          <w:tcPr>
+            <w:tcW w:w="6734" w:type="dxa"/>
+            <w:gridSpan w:val="3"/>
+          </w:tcPr>
+          <w:p>
+            <w:pPr>
+              <w:cnfStyle w:val="000000100000" w:firstRow="0" w:lastRow="0" w:firstColumn="0" w:lastColumn="0" w:oddVBand="0" w:evenVBand="0" w:oddHBand="1" w:evenHBand="0" w:firstRowFirstColumn="0" w:firstRowLastColumn="0" w:lastRowFirstColumn="0" w:lastRowLastColumn="0"/>
+            </w:pPr>
+            <w:r>
+              <w:t>Paciente</w:t>
+            </w:r>
+          </w:p>
+        </w:tc>
+      </w:tr>
+      <w:tr>
+        <w:tc>
+          <w:tcPr>
+            <w:cnfStyle w:val="001000000000" w:firstRow="0" w:lastRow="0" w:firstColumn="1" w:lastColumn="0" w:oddVBand="0" w:evenVBand="0" w:oddHBand="0" w:evenHBand="0" w:firstRowFirstColumn="0" w:firstRowLastColumn="0" w:lastRowFirstColumn="0" w:lastRowLastColumn="0"/>
+            <w:tcW w:w="2442" w:type="dxa"/>
+          </w:tcPr>
+          <w:p>
+            <w:r>
+              <w:t>Estímulo</w:t>
+            </w:r>
+          </w:p>
+        </w:tc>
+        <w:tc>
+          <w:tcPr>
+            <w:tcW w:w="6734" w:type="dxa"/>
+            <w:gridSpan w:val="3"/>
+          </w:tcPr>
+          <w:p>
+            <w:pPr>
+              <w:cnfStyle w:val="000000000000" w:firstRow="0" w:lastRow="0" w:firstColumn="0" w:lastColumn="0" w:oddVBand="0" w:evenVBand="0" w:oddHBand="0" w:evenHBand="0" w:firstRowFirstColumn="0" w:firstRowLastColumn="0" w:lastRowFirstColumn="0" w:lastRowLastColumn="0"/>
+            </w:pPr>
+            <w:r>
+              <w:t>Es enviado a la Central los datos del paciente</w:t>
+            </w:r>
+          </w:p>
+        </w:tc>
+      </w:tr>
+      <w:tr>
+        <w:trPr>
+          <w:cnfStyle w:val="000000100000" w:firstRow="0" w:lastRow="0" w:firstColumn="0" w:lastColumn="0" w:oddVBand="0" w:evenVBand="0" w:oddHBand="1" w:evenHBand="0" w:firstRowFirstColumn="0" w:firstRowLastColumn="0" w:lastRowFirstColumn="0" w:lastRowLastColumn="0"/>
+        </w:trPr>
+        <w:tc>
+          <w:tcPr>
+            <w:cnfStyle w:val="001000000000" w:firstRow="0" w:lastRow="0" w:firstColumn="1" w:lastColumn="0" w:oddVBand="0" w:evenVBand="0" w:oddHBand="0" w:evenHBand="0" w:firstRowFirstColumn="0" w:firstRowLastColumn="0" w:lastRowFirstColumn="0" w:lastRowLastColumn="0"/>
+            <w:tcW w:w="2442" w:type="dxa"/>
+          </w:tcPr>
+          <w:p>
+            <w:r>
+              <w:t>Artefacto</w:t>
+            </w:r>
+          </w:p>
+        </w:tc>
+        <w:tc>
+          <w:tcPr>
+            <w:tcW w:w="6734" w:type="dxa"/>
+            <w:gridSpan w:val="3"/>
+          </w:tcPr>
+          <w:p>
+            <w:pPr>
+              <w:cnfStyle w:val="000000100000" w:firstRow="0" w:lastRow="0" w:firstColumn="0" w:lastColumn="0" w:oddVBand="0" w:evenVBand="0" w:oddHBand="1" w:evenHBand="0" w:firstRowFirstColumn="0" w:firstRowLastColumn="0" w:lastRowFirstColumn="0" w:lastRowLastColumn="0"/>
+            </w:pPr>
+            <w:r>
+              <w:t>Sistema</w:t>
+            </w:r>
+          </w:p>
+        </w:tc>
+      </w:tr>
+      <w:tr>
+        <w:tc>
+          <w:tcPr>
+            <w:cnfStyle w:val="001000000000" w:firstRow="0" w:lastRow="0" w:firstColumn="1" w:lastColumn="0" w:oddVBand="0" w:evenVBand="0" w:oddHBand="0" w:evenHBand="0" w:firstRowFirstColumn="0" w:firstRowLastColumn="0" w:lastRowFirstColumn="0" w:lastRowLastColumn="0"/>
+            <w:tcW w:w="2442" w:type="dxa"/>
+          </w:tcPr>
+          <w:p>
+            <w:r>
+              <w:t>Ambiente</w:t>
+            </w:r>
+          </w:p>
+        </w:tc>
+        <w:tc>
+          <w:tcPr>
+            <w:tcW w:w="6734" w:type="dxa"/>
+            <w:gridSpan w:val="3"/>
+          </w:tcPr>
+          <w:p>
+            <w:pPr>
+              <w:cnfStyle w:val="000000000000" w:firstRow="0" w:lastRow="0" w:firstColumn="0" w:lastColumn="0" w:oddVBand="0" w:evenVBand="0" w:oddHBand="0" w:evenHBand="0" w:firstRowFirstColumn="0" w:firstRowLastColumn="0" w:lastRowFirstColumn="0" w:lastRowLastColumn="0"/>
+            </w:pPr>
+            <w:r>
+              <w:t>Normal</w:t>
+            </w:r>
+          </w:p>
+        </w:tc>
+      </w:tr>
+      <w:tr>
+        <w:trPr>
+          <w:cnfStyle w:val="000000100000" w:firstRow="0" w:lastRow="0" w:firstColumn="0" w:lastColumn="0" w:oddVBand="0" w:evenVBand="0" w:oddHBand="1" w:evenHBand="0" w:firstRowFirstColumn="0" w:firstRowLastColumn="0" w:lastRowFirstColumn="0" w:lastRowLastColumn="0"/>
+        </w:trPr>
+        <w:tc>
+          <w:tcPr>
+            <w:cnfStyle w:val="001000000000" w:firstRow="0" w:lastRow="0" w:firstColumn="1" w:lastColumn="0" w:oddVBand="0" w:evenVBand="0" w:oddHBand="0" w:evenHBand="0" w:firstRowFirstColumn="0" w:firstRowLastColumn="0" w:lastRowFirstColumn="0" w:lastRowLastColumn="0"/>
+            <w:tcW w:w="2442" w:type="dxa"/>
+          </w:tcPr>
+          <w:p>
+            <w:r>
+              <w:t>Respuesta</w:t>
+            </w:r>
+          </w:p>
+        </w:tc>
+        <w:tc>
+          <w:tcPr>
+            <w:tcW w:w="6734" w:type="dxa"/>
+            <w:gridSpan w:val="3"/>
+          </w:tcPr>
+          <w:p>
+            <w:pPr>
+              <w:cnfStyle w:val="000000100000" w:firstRow="0" w:lastRow="0" w:firstColumn="0" w:lastColumn="0" w:oddVBand="0" w:evenVBand="0" w:oddHBand="1" w:evenHBand="0" w:firstRowFirstColumn="0" w:firstRowLastColumn="0" w:lastRowFirstColumn="0" w:lastRowLastColumn="0"/>
+            </w:pPr>
+            <w:r>
+              <w:t>Datos procesados y presentados en el centro de control</w:t>
+            </w:r>
+          </w:p>
+        </w:tc>
+      </w:tr>
+      <w:tr>
+        <w:tc>
+          <w:tcPr>
+            <w:cnfStyle w:val="001000000000" w:firstRow="0" w:lastRow="0" w:firstColumn="1" w:lastColumn="0" w:oddVBand="0" w:evenVBand="0" w:oddHBand="0" w:evenHBand="0" w:firstRowFirstColumn="0" w:firstRowLastColumn="0" w:lastRowFirstColumn="0" w:lastRowLastColumn="0"/>
+            <w:tcW w:w="2442" w:type="dxa"/>
+          </w:tcPr>
+          <w:p>
+            <w:r>
+              <w:t>Medida de la Respuesta</w:t>
+            </w:r>
+          </w:p>
+        </w:tc>
+        <w:tc>
+          <w:tcPr>
+            <w:tcW w:w="6734" w:type="dxa"/>
+            <w:gridSpan w:val="3"/>
+          </w:tcPr>
+          <w:p>
+            <w:pPr>
+              <w:cnfStyle w:val="000000000000" w:firstRow="0" w:lastRow="0" w:firstColumn="0" w:lastColumn="0" w:oddVBand="0" w:evenVBand="0" w:oddHBand="0" w:evenHBand="0" w:firstRowFirstColumn="0" w:firstRowLastColumn="0" w:lastRowFirstColumn="0" w:lastRowLastColumn="0"/>
+            </w:pPr>
+            <w:r>
+              <w:t>Procesamiento de los datos en menos de 3 segundos</w:t>
             </w:r>
           </w:p>
         </w:tc>
@@ -9639,7 +10147,7 @@
     </w:p>
     <w:tbl>
       <w:tblPr>
-        <w:tblStyle w:val="Sombreadomediano2-nfasis1"/>
+        <w:tblStyle w:val="Sombreadomedio2-nfasis1"/>
         <w:tblW w:w="9176" w:type="dxa"/>
         <w:tblLook w:val="04A0" w:firstRow="1" w:lastRow="0" w:firstColumn="1" w:lastColumn="0" w:noHBand="0" w:noVBand="1"/>
       </w:tblPr>
@@ -9667,7 +10175,7 @@
               <w:t>Escenario de Calidad #</w:t>
             </w:r>
             <w:r>
-              <w:t>3</w:t>
+              <w:t>5</w:t>
             </w:r>
           </w:p>
         </w:tc>
@@ -9689,13 +10197,7 @@
               <w:rPr>
                 <w:b w:val="0"/>
               </w:rPr>
-              <w:t xml:space="preserve">Latencia de </w:t>
-            </w:r>
-            <w:r>
-              <w:rPr>
-                <w:b w:val="0"/>
-              </w:rPr>
-              <w:t>Emergencia</w:t>
+              <w:t>Escalabilidad del sistema de Tele Consulta</w:t>
             </w:r>
           </w:p>
         </w:tc>
@@ -9784,7 +10286,13 @@
               <w:cnfStyle w:val="000000100000" w:firstRow="0" w:lastRow="0" w:firstColumn="0" w:lastColumn="0" w:oddVBand="0" w:evenVBand="0" w:oddHBand="1" w:evenHBand="0" w:firstRowFirstColumn="0" w:firstRowLastColumn="0" w:lastRowFirstColumn="0" w:lastRowLastColumn="0"/>
             </w:pPr>
             <w:r>
-              <w:t>Latencia</w:t>
+              <w:t>Esca</w:t>
+            </w:r>
+            <w:r>
+              <w:t>la</w:t>
+            </w:r>
+            <w:r>
+              <w:t>bilidad</w:t>
             </w:r>
           </w:p>
         </w:tc>
@@ -9818,7 +10326,7 @@
                 <w:sz w:val="23"/>
                 <w:szCs w:val="23"/>
               </w:rPr>
-              <w:t>Coordinar la acción de emergencia en el menor tiempo posible.</w:t>
+              <w:t>FALTA MOTIVADOR DE NEGOCIO</w:t>
             </w:r>
           </w:p>
         </w:tc>
@@ -9848,7 +10356,7 @@
               <w:cnfStyle w:val="000000100000" w:firstRow="0" w:lastRow="0" w:firstColumn="0" w:lastColumn="0" w:oddVBand="0" w:evenVBand="0" w:oddHBand="1" w:evenHBand="0" w:firstRowFirstColumn="0" w:firstRowLastColumn="0" w:lastRowFirstColumn="0" w:lastRowLastColumn="0"/>
             </w:pPr>
             <w:r>
-              <w:t>Paciente</w:t>
+              <w:t>JMeter</w:t>
             </w:r>
           </w:p>
         </w:tc>
@@ -9875,13 +10383,7 @@
               <w:cnfStyle w:val="000000000000" w:firstRow="0" w:lastRow="0" w:firstColumn="0" w:lastColumn="0" w:oddVBand="0" w:evenVBand="0" w:oddHBand="0" w:evenHBand="0" w:firstRowFirstColumn="0" w:firstRowLastColumn="0" w:lastRowFirstColumn="0" w:lastRowLastColumn="0"/>
             </w:pPr>
             <w:r>
-              <w:t>Se detecta un nivel em</w:t>
-            </w:r>
-            <w:r>
-              <w:t>e</w:t>
-            </w:r>
-            <w:r>
-              <w:t>rgente de presión vascular y se envía a la central.</w:t>
+              <w:t>Envío concurrente de los datos</w:t>
             </w:r>
           </w:p>
         </w:tc>
@@ -9938,7 +10440,7 @@
               <w:cnfStyle w:val="000000000000" w:firstRow="0" w:lastRow="0" w:firstColumn="0" w:lastColumn="0" w:oddVBand="0" w:evenVBand="0" w:oddHBand="0" w:evenHBand="0" w:firstRowFirstColumn="0" w:firstRowLastColumn="0" w:lastRowFirstColumn="0" w:lastRowLastColumn="0"/>
             </w:pPr>
             <w:r>
-              <w:t>Normal</w:t>
+              <w:t>Prueba de Stress</w:t>
             </w:r>
           </w:p>
         </w:tc>
@@ -9968,7 +10470,7 @@
               <w:cnfStyle w:val="000000100000" w:firstRow="0" w:lastRow="0" w:firstColumn="0" w:lastColumn="0" w:oddVBand="0" w:evenVBand="0" w:oddHBand="1" w:evenHBand="0" w:firstRowFirstColumn="0" w:firstRowLastColumn="0" w:lastRowFirstColumn="0" w:lastRowLastColumn="0"/>
             </w:pPr>
             <w:r>
-              <w:t>Advertencia de la central a los pacientes y preparación del consultorio para la emergencia identificada.</w:t>
+              <w:t>Registro de datos provenientes de los pacientes.</w:t>
             </w:r>
           </w:p>
         </w:tc>
@@ -9995,13 +10497,7 @@
               <w:cnfStyle w:val="000000000000" w:firstRow="0" w:lastRow="0" w:firstColumn="0" w:lastColumn="0" w:oddVBand="0" w:evenVBand="0" w:oddHBand="0" w:evenHBand="0" w:firstRowFirstColumn="0" w:firstRowLastColumn="0" w:lastRowFirstColumn="0" w:lastRowLastColumn="0"/>
             </w:pPr>
             <w:r>
-              <w:t>Enviar alarma en menos de 1,5</w:t>
-            </w:r>
-            <w:r>
-              <w:t xml:space="preserve"> segundos</w:t>
-            </w:r>
-            <w:r>
-              <w:t>.</w:t>
+              <w:t>Registro de 600 notificaciones en menos de 4 segundos hasta por períodos de 30 segundos.</w:t>
             </w:r>
           </w:p>
         </w:tc>
@@ -10010,7 +10506,7 @@
     <w:p/>
     <w:tbl>
       <w:tblPr>
-        <w:tblStyle w:val="Sombreadomediano2-nfasis1"/>
+        <w:tblStyle w:val="Sombreadomedio2-nfasis1"/>
         <w:tblW w:w="9176" w:type="dxa"/>
         <w:tblLook w:val="04A0" w:firstRow="1" w:lastRow="0" w:firstColumn="1" w:lastColumn="0" w:noHBand="0" w:noVBand="1"/>
       </w:tblPr>
@@ -10038,7 +10534,7 @@
               <w:t>Escenario de Calidad #</w:t>
             </w:r>
             <w:r>
-              <w:t>4</w:t>
+              <w:t>2</w:t>
             </w:r>
           </w:p>
         </w:tc>
@@ -10053,14 +10549,23 @@
               <w:jc w:val="center"/>
               <w:cnfStyle w:val="100000000000" w:firstRow="1" w:lastRow="0" w:firstColumn="0" w:lastColumn="0" w:oddVBand="0" w:evenVBand="0" w:oddHBand="0" w:evenHBand="0" w:firstRowFirstColumn="0" w:firstRowLastColumn="0" w:lastRowFirstColumn="0" w:lastRowLastColumn="0"/>
               <w:rPr>
+                <w:rFonts w:eastAsia="Times New Roman" w:cs="Times New Roman"/>
                 <w:b w:val="0"/>
               </w:rPr>
             </w:pPr>
             <w:r>
               <w:rPr>
+                <w:rFonts w:eastAsia="Times New Roman" w:cs="Times New Roman"/>
                 <w:b w:val="0"/>
               </w:rPr>
-              <w:t>Latencia de los Datos</w:t>
+              <w:t>Integridad</w:t>
+            </w:r>
+            <w:r>
+              <w:rPr>
+                <w:rFonts w:eastAsia="Times New Roman" w:cs="Times New Roman"/>
+                <w:b w:val="0"/>
+              </w:rPr>
+              <w:t xml:space="preserve"> de los datos transmitidos por el sistema</w:t>
             </w:r>
           </w:p>
         </w:tc>
@@ -10135,6 +10640,7 @@
           </w:tcPr>
           <w:p>
             <w:r>
+              <w:lastRenderedPageBreak/>
               <w:t>Atributo de Calidad</w:t>
             </w:r>
           </w:p>
@@ -10149,7 +10655,7 @@
               <w:cnfStyle w:val="000000100000" w:firstRow="0" w:lastRow="0" w:firstColumn="0" w:lastColumn="0" w:oddVBand="0" w:evenVBand="0" w:oddHBand="1" w:evenHBand="0" w:firstRowFirstColumn="0" w:firstRowLastColumn="0" w:lastRowFirstColumn="0" w:lastRowLastColumn="0"/>
             </w:pPr>
             <w:r>
-              <w:t>Latencia</w:t>
+              <w:t>Integridad</w:t>
             </w:r>
           </w:p>
         </w:tc>
@@ -10183,7 +10689,37 @@
                 <w:sz w:val="23"/>
                 <w:szCs w:val="23"/>
               </w:rPr>
-              <w:t>FALTA MOTIVADOR DE NEGOCIO</w:t>
+              <w:t xml:space="preserve">Asegurar que el acceso </w:t>
+            </w:r>
+            <w:r>
+              <w:rPr>
+                <w:rFonts w:ascii="Calibri" w:hAnsi="Calibri"/>
+                <w:bCs/>
+                <w:color w:val="000000"/>
+                <w:sz w:val="23"/>
+                <w:szCs w:val="23"/>
+              </w:rPr>
+              <w:t>a escritura de</w:t>
+            </w:r>
+            <w:r>
+              <w:rPr>
+                <w:rFonts w:ascii="Calibri" w:hAnsi="Calibri"/>
+                <w:bCs/>
+                <w:color w:val="000000"/>
+                <w:sz w:val="23"/>
+                <w:szCs w:val="23"/>
+              </w:rPr>
+              <w:t xml:space="preserve"> la información </w:t>
+            </w:r>
+            <w:r>
+              <w:rPr>
+                <w:rFonts w:ascii="Calibri" w:hAnsi="Calibri"/>
+                <w:bCs/>
+                <w:color w:val="000000"/>
+                <w:sz w:val="23"/>
+                <w:szCs w:val="23"/>
+              </w:rPr>
+              <w:t>de cada paciente sea restringido</w:t>
             </w:r>
           </w:p>
         </w:tc>
@@ -10240,7 +10776,7 @@
               <w:cnfStyle w:val="000000000000" w:firstRow="0" w:lastRow="0" w:firstColumn="0" w:lastColumn="0" w:oddVBand="0" w:evenVBand="0" w:oddHBand="0" w:evenHBand="0" w:firstRowFirstColumn="0" w:firstRowLastColumn="0" w:lastRowFirstColumn="0" w:lastRowLastColumn="0"/>
             </w:pPr>
             <w:r>
-              <w:t>Es enviado a la Central los datos del paciente</w:t>
+              <w:t>Envío de datos</w:t>
             </w:r>
           </w:p>
         </w:tc>
@@ -10327,7 +10863,10 @@
               <w:cnfStyle w:val="000000100000" w:firstRow="0" w:lastRow="0" w:firstColumn="0" w:lastColumn="0" w:oddVBand="0" w:evenVBand="0" w:oddHBand="1" w:evenHBand="0" w:firstRowFirstColumn="0" w:firstRowLastColumn="0" w:lastRowFirstColumn="0" w:lastRowLastColumn="0"/>
             </w:pPr>
             <w:r>
-              <w:t>Datos procesados y presentados en el centro de control</w:t>
+              <w:t xml:space="preserve">Los datos del paciente </w:t>
+            </w:r>
+            <w:r>
+              <w:t>no pueden ser accedidos por alguien sin autorización (debe estar autenticado)</w:t>
             </w:r>
           </w:p>
         </w:tc>
@@ -10354,27 +10893,22 @@
               <w:cnfStyle w:val="000000000000" w:firstRow="0" w:lastRow="0" w:firstColumn="0" w:lastColumn="0" w:oddVBand="0" w:evenVBand="0" w:oddHBand="0" w:evenHBand="0" w:firstRowFirstColumn="0" w:firstRowLastColumn="0" w:lastRowFirstColumn="0" w:lastRowLastColumn="0"/>
             </w:pPr>
             <w:r>
-              <w:t>Procesamiento de los datos en menos de 3 segundos</w:t>
+              <w:t xml:space="preserve">Ningún dato es </w:t>
+            </w:r>
+            <w:r>
+              <w:t>sobrescrito</w:t>
+            </w:r>
+            <w:r>
+              <w:t xml:space="preserve"> de manera ilícita</w:t>
             </w:r>
           </w:p>
         </w:tc>
       </w:tr>
     </w:tbl>
-    <w:p>
-      <w:pPr>
-        <w:spacing w:after="0" w:line="240" w:lineRule="auto"/>
-        <w:textAlignment w:val="baseline"/>
-        <w:rPr>
-          <w:rFonts w:ascii="Segoe UI" w:eastAsia="Times New Roman" w:hAnsi="Segoe UI" w:cs="Segoe UI"/>
-          <w:sz w:val="12"/>
-          <w:szCs w:val="12"/>
-          <w:lang w:eastAsia="es-CO"/>
-        </w:rPr>
-      </w:pPr>
-    </w:p>
+    <w:p/>
     <w:tbl>
       <w:tblPr>
-        <w:tblStyle w:val="Sombreadomediano2-nfasis1"/>
+        <w:tblStyle w:val="Sombreadomedio2-nfasis1"/>
         <w:tblW w:w="9176" w:type="dxa"/>
         <w:tblLook w:val="04A0" w:firstRow="1" w:lastRow="0" w:firstColumn="1" w:lastColumn="0" w:noHBand="0" w:noVBand="1"/>
       </w:tblPr>
@@ -10402,7 +10936,7 @@
               <w:t>Escenario de Calidad #</w:t>
             </w:r>
             <w:r>
-              <w:t>5</w:t>
+              <w:t>7</w:t>
             </w:r>
           </w:p>
         </w:tc>
@@ -10424,7 +10958,7 @@
               <w:rPr>
                 <w:b w:val="0"/>
               </w:rPr>
-              <w:t>Escalabilidad del sistema de Tele Consulta</w:t>
+              <w:t>Interoperabilidad entre los componentes del sistema</w:t>
             </w:r>
           </w:p>
         </w:tc>
@@ -10447,14 +10981,6 @@
               <w:jc w:val="center"/>
               <w:cnfStyle w:val="100000000000" w:firstRow="1" w:lastRow="0" w:firstColumn="0" w:lastColumn="0" w:oddVBand="0" w:evenVBand="0" w:oddHBand="0" w:evenHBand="0" w:firstRowFirstColumn="0" w:firstRowLastColumn="0" w:lastRowFirstColumn="0" w:lastRowLastColumn="0"/>
             </w:pPr>
-            <w:r>
-              <w:rPr>
-                <w:rFonts w:ascii="Cambria" w:eastAsia="Times New Roman" w:hAnsi="Cambria" w:cs="Segoe UI"/>
-                <w:b w:val="0"/>
-                <w:lang w:eastAsia="es-CO"/>
-              </w:rPr>
-              <w:t>División de Capacitación de la Fundación Santa Fe de Bogotá</w:t>
-            </w:r>
           </w:p>
         </w:tc>
         <w:tc>
@@ -10513,13 +11039,7 @@
               <w:cnfStyle w:val="000000100000" w:firstRow="0" w:lastRow="0" w:firstColumn="0" w:lastColumn="0" w:oddVBand="0" w:evenVBand="0" w:oddHBand="1" w:evenHBand="0" w:firstRowFirstColumn="0" w:firstRowLastColumn="0" w:lastRowFirstColumn="0" w:lastRowLastColumn="0"/>
             </w:pPr>
             <w:r>
-              <w:t>Esca</w:t>
-            </w:r>
-            <w:r>
-              <w:t>la</w:t>
-            </w:r>
-            <w:r>
-              <w:t>bilidad</w:t>
+              <w:t>Interoperabilidad</w:t>
             </w:r>
           </w:p>
         </w:tc>
@@ -10545,6 +11065,7 @@
             <w:pPr>
               <w:cnfStyle w:val="000000000000" w:firstRow="0" w:lastRow="0" w:firstColumn="0" w:lastColumn="0" w:oddVBand="0" w:evenVBand="0" w:oddHBand="0" w:evenHBand="0" w:firstRowFirstColumn="0" w:firstRowLastColumn="0" w:lastRowFirstColumn="0" w:lastRowLastColumn="0"/>
             </w:pPr>
+            <w:bookmarkStart w:id="43" w:name="_GoBack"/>
             <w:r>
               <w:rPr>
                 <w:rFonts w:ascii="Calibri" w:hAnsi="Calibri"/>
@@ -10555,6 +11076,7 @@
               </w:rPr>
               <w:t>FALTA MOTIVADOR DE NEGOCIO</w:t>
             </w:r>
+            <w:bookmarkEnd w:id="43"/>
           </w:p>
         </w:tc>
       </w:tr>
@@ -10582,9 +11104,11 @@
             <w:pPr>
               <w:cnfStyle w:val="000000100000" w:firstRow="0" w:lastRow="0" w:firstColumn="0" w:lastColumn="0" w:oddVBand="0" w:evenVBand="0" w:oddHBand="1" w:evenHBand="0" w:firstRowFirstColumn="0" w:firstRowLastColumn="0" w:lastRowFirstColumn="0" w:lastRowLastColumn="0"/>
             </w:pPr>
-            <w:r>
-              <w:t>JMeter</w:t>
-            </w:r>
+            <w:proofErr w:type="spellStart"/>
+            <w:r>
+              <w:t>Stakeholders</w:t>
+            </w:r>
+            <w:proofErr w:type="spellEnd"/>
           </w:p>
         </w:tc>
       </w:tr>
@@ -10610,7 +11134,7 @@
               <w:cnfStyle w:val="000000000000" w:firstRow="0" w:lastRow="0" w:firstColumn="0" w:lastColumn="0" w:oddVBand="0" w:evenVBand="0" w:oddHBand="0" w:evenHBand="0" w:firstRowFirstColumn="0" w:firstRowLastColumn="0" w:lastRowFirstColumn="0" w:lastRowLastColumn="0"/>
             </w:pPr>
             <w:r>
-              <w:t>Envío concurrente de los datos</w:t>
+              <w:t>Uso del sistema</w:t>
             </w:r>
           </w:p>
         </w:tc>
@@ -10667,7 +11191,7 @@
               <w:cnfStyle w:val="000000000000" w:firstRow="0" w:lastRow="0" w:firstColumn="0" w:lastColumn="0" w:oddVBand="0" w:evenVBand="0" w:oddHBand="0" w:evenHBand="0" w:firstRowFirstColumn="0" w:firstRowLastColumn="0" w:lastRowFirstColumn="0" w:lastRowLastColumn="0"/>
             </w:pPr>
             <w:r>
-              <w:t>Prueba de Stress</w:t>
+              <w:t>Normal</w:t>
             </w:r>
           </w:p>
         </w:tc>
@@ -10697,7 +11221,7 @@
               <w:cnfStyle w:val="000000100000" w:firstRow="0" w:lastRow="0" w:firstColumn="0" w:lastColumn="0" w:oddVBand="0" w:evenVBand="0" w:oddHBand="1" w:evenHBand="0" w:firstRowFirstColumn="0" w:firstRowLastColumn="0" w:lastRowFirstColumn="0" w:lastRowLastColumn="0"/>
             </w:pPr>
             <w:r>
-              <w:t>Registro de datos provenientes de los pacientes.</w:t>
+              <w:t>Comunicación normal entre los componentes de software</w:t>
             </w:r>
           </w:p>
         </w:tc>
@@ -10724,1003 +11248,12 @@
               <w:cnfStyle w:val="000000000000" w:firstRow="0" w:lastRow="0" w:firstColumn="0" w:lastColumn="0" w:oddVBand="0" w:evenVBand="0" w:oddHBand="0" w:evenHBand="0" w:firstRowFirstColumn="0" w:firstRowLastColumn="0" w:lastRowFirstColumn="0" w:lastRowLastColumn="0"/>
             </w:pPr>
             <w:r>
-              <w:t>Registro de 600 notificaciones en menos de 4 segundos hasta por períodos de 30 segundos.</w:t>
+              <w:t>No hay conflictos entre diferentes componentes</w:t>
             </w:r>
           </w:p>
         </w:tc>
       </w:tr>
     </w:tbl>
-    <w:p/>
-    <w:tbl>
-      <w:tblPr>
-        <w:tblStyle w:val="Sombreadomediano2-nfasis1"/>
-        <w:tblW w:w="9176" w:type="dxa"/>
-        <w:tblLook w:val="04A0" w:firstRow="1" w:lastRow="0" w:firstColumn="1" w:lastColumn="0" w:noHBand="0" w:noVBand="1"/>
-      </w:tblPr>
-      <w:tblGrid>
-        <w:gridCol w:w="2442"/>
-        <w:gridCol w:w="2244"/>
-        <w:gridCol w:w="2245"/>
-        <w:gridCol w:w="2245"/>
-      </w:tblGrid>
-      <w:tr>
-        <w:trPr>
-          <w:cnfStyle w:val="100000000000" w:firstRow="1" w:lastRow="0" w:firstColumn="0" w:lastColumn="0" w:oddVBand="0" w:evenVBand="0" w:oddHBand="0" w:evenHBand="0" w:firstRowFirstColumn="0" w:firstRowLastColumn="0" w:lastRowFirstColumn="0" w:lastRowLastColumn="0"/>
-        </w:trPr>
-        <w:tc>
-          <w:tcPr>
-            <w:cnfStyle w:val="001000000100" w:firstRow="0" w:lastRow="0" w:firstColumn="1" w:lastColumn="0" w:oddVBand="0" w:evenVBand="0" w:oddHBand="0" w:evenHBand="0" w:firstRowFirstColumn="1" w:firstRowLastColumn="0" w:lastRowFirstColumn="0" w:lastRowLastColumn="0"/>
-            <w:tcW w:w="2442" w:type="dxa"/>
-            <w:vAlign w:val="center"/>
-          </w:tcPr>
-          <w:p>
-            <w:pPr>
-              <w:jc w:val="center"/>
-            </w:pPr>
-            <w:r>
-              <w:t>Escenario de Calidad #</w:t>
-            </w:r>
-            <w:r>
-              <w:t>6</w:t>
-            </w:r>
-          </w:p>
-        </w:tc>
-        <w:tc>
-          <w:tcPr>
-            <w:tcW w:w="2244" w:type="dxa"/>
-            <w:shd w:val="clear" w:color="auto" w:fill="6EB7D7" w:themeFill="accent1" w:themeFillTint="99"/>
-            <w:vAlign w:val="center"/>
-          </w:tcPr>
-          <w:p>
-            <w:pPr>
-              <w:jc w:val="center"/>
-              <w:cnfStyle w:val="100000000000" w:firstRow="1" w:lastRow="0" w:firstColumn="0" w:lastColumn="0" w:oddVBand="0" w:evenVBand="0" w:oddHBand="0" w:evenHBand="0" w:firstRowFirstColumn="0" w:firstRowLastColumn="0" w:lastRowFirstColumn="0" w:lastRowLastColumn="0"/>
-              <w:rPr>
-                <w:b w:val="0"/>
-              </w:rPr>
-            </w:pPr>
-            <w:r>
-              <w:rPr>
-                <w:b w:val="0"/>
-              </w:rPr>
-              <w:t>PONER</w:t>
-            </w:r>
-          </w:p>
-        </w:tc>
-        <w:tc>
-          <w:tcPr>
-            <w:tcW w:w="2245" w:type="dxa"/>
-            <w:vAlign w:val="center"/>
-          </w:tcPr>
-          <w:p>
-            <w:pPr>
-              <w:jc w:val="center"/>
-              <w:cnfStyle w:val="100000000000" w:firstRow="1" w:lastRow="0" w:firstColumn="0" w:lastColumn="0" w:oddVBand="0" w:evenVBand="0" w:oddHBand="0" w:evenHBand="0" w:firstRowFirstColumn="0" w:firstRowLastColumn="0" w:lastRowFirstColumn="0" w:lastRowLastColumn="0"/>
-            </w:pPr>
-            <w:r>
-              <w:t>STAKEHOLDER</w:t>
-            </w:r>
-          </w:p>
-          <w:p>
-            <w:pPr>
-              <w:jc w:val="center"/>
-              <w:cnfStyle w:val="100000000000" w:firstRow="1" w:lastRow="0" w:firstColumn="0" w:lastColumn="0" w:oddVBand="0" w:evenVBand="0" w:oddHBand="0" w:evenHBand="0" w:firstRowFirstColumn="0" w:firstRowLastColumn="0" w:lastRowFirstColumn="0" w:lastRowLastColumn="0"/>
-            </w:pPr>
-          </w:p>
-        </w:tc>
-        <w:tc>
-          <w:tcPr>
-            <w:tcW w:w="2245" w:type="dxa"/>
-            <w:vAlign w:val="center"/>
-          </w:tcPr>
-          <w:p>
-            <w:pPr>
-              <w:jc w:val="center"/>
-              <w:cnfStyle w:val="100000000000" w:firstRow="1" w:lastRow="0" w:firstColumn="0" w:lastColumn="0" w:oddVBand="0" w:evenVBand="0" w:oddHBand="0" w:evenHBand="0" w:firstRowFirstColumn="0" w:firstRowLastColumn="0" w:lastRowFirstColumn="0" w:lastRowLastColumn="0"/>
-            </w:pPr>
-            <w:r>
-              <w:t>PRIORIDAD</w:t>
-            </w:r>
-          </w:p>
-          <w:p>
-            <w:pPr>
-              <w:jc w:val="center"/>
-              <w:cnfStyle w:val="100000000000" w:firstRow="1" w:lastRow="0" w:firstColumn="0" w:lastColumn="0" w:oddVBand="0" w:evenVBand="0" w:oddHBand="0" w:evenHBand="0" w:firstRowFirstColumn="0" w:firstRowLastColumn="0" w:lastRowFirstColumn="0" w:lastRowLastColumn="0"/>
-              <w:rPr>
-                <w:b w:val="0"/>
-              </w:rPr>
-            </w:pPr>
-            <w:r>
-              <w:rPr>
-                <w:b w:val="0"/>
-              </w:rPr>
-              <w:t>Alta</w:t>
-            </w:r>
-          </w:p>
-        </w:tc>
-      </w:tr>
-      <w:tr>
-        <w:trPr>
-          <w:cnfStyle w:val="000000100000" w:firstRow="0" w:lastRow="0" w:firstColumn="0" w:lastColumn="0" w:oddVBand="0" w:evenVBand="0" w:oddHBand="1" w:evenHBand="0" w:firstRowFirstColumn="0" w:firstRowLastColumn="0" w:lastRowFirstColumn="0" w:lastRowLastColumn="0"/>
-        </w:trPr>
-        <w:tc>
-          <w:tcPr>
-            <w:cnfStyle w:val="001000000000" w:firstRow="0" w:lastRow="0" w:firstColumn="1" w:lastColumn="0" w:oddVBand="0" w:evenVBand="0" w:oddHBand="0" w:evenHBand="0" w:firstRowFirstColumn="0" w:firstRowLastColumn="0" w:lastRowFirstColumn="0" w:lastRowLastColumn="0"/>
-            <w:tcW w:w="2442" w:type="dxa"/>
-          </w:tcPr>
-          <w:p>
-            <w:r>
-              <w:t>Atributo de Calidad</w:t>
-            </w:r>
-          </w:p>
-        </w:tc>
-        <w:tc>
-          <w:tcPr>
-            <w:tcW w:w="6734" w:type="dxa"/>
-            <w:gridSpan w:val="3"/>
-          </w:tcPr>
-          <w:p>
-            <w:pPr>
-              <w:cnfStyle w:val="000000100000" w:firstRow="0" w:lastRow="0" w:firstColumn="0" w:lastColumn="0" w:oddVBand="0" w:evenVBand="0" w:oddHBand="1" w:evenHBand="0" w:firstRowFirstColumn="0" w:firstRowLastColumn="0" w:lastRowFirstColumn="0" w:lastRowLastColumn="0"/>
-            </w:pPr>
-            <w:r>
-              <w:t>Integridad de los Datos</w:t>
-            </w:r>
-          </w:p>
-        </w:tc>
-      </w:tr>
-      <w:tr>
-        <w:tc>
-          <w:tcPr>
-            <w:cnfStyle w:val="001000000000" w:firstRow="0" w:lastRow="0" w:firstColumn="1" w:lastColumn="0" w:oddVBand="0" w:evenVBand="0" w:oddHBand="0" w:evenHBand="0" w:firstRowFirstColumn="0" w:firstRowLastColumn="0" w:lastRowFirstColumn="0" w:lastRowLastColumn="0"/>
-            <w:tcW w:w="2442" w:type="dxa"/>
-          </w:tcPr>
-          <w:p>
-            <w:r>
-              <w:t>Justificación</w:t>
-            </w:r>
-          </w:p>
-        </w:tc>
-        <w:tc>
-          <w:tcPr>
-            <w:tcW w:w="6734" w:type="dxa"/>
-            <w:gridSpan w:val="3"/>
-          </w:tcPr>
-          <w:p>
-            <w:pPr>
-              <w:cnfStyle w:val="000000000000" w:firstRow="0" w:lastRow="0" w:firstColumn="0" w:lastColumn="0" w:oddVBand="0" w:evenVBand="0" w:oddHBand="0" w:evenHBand="0" w:firstRowFirstColumn="0" w:firstRowLastColumn="0" w:lastRowFirstColumn="0" w:lastRowLastColumn="0"/>
-            </w:pPr>
-            <w:r>
-              <w:rPr>
-                <w:rFonts w:ascii="Calibri" w:hAnsi="Calibri"/>
-                <w:bCs/>
-                <w:color w:val="000000"/>
-                <w:sz w:val="23"/>
-                <w:szCs w:val="23"/>
-              </w:rPr>
-              <w:t>FALTA MOTIVADOR DE NEGOCIO</w:t>
-            </w:r>
-          </w:p>
-        </w:tc>
-      </w:tr>
-      <w:tr>
-        <w:trPr>
-          <w:cnfStyle w:val="000000100000" w:firstRow="0" w:lastRow="0" w:firstColumn="0" w:lastColumn="0" w:oddVBand="0" w:evenVBand="0" w:oddHBand="1" w:evenHBand="0" w:firstRowFirstColumn="0" w:firstRowLastColumn="0" w:lastRowFirstColumn="0" w:lastRowLastColumn="0"/>
-        </w:trPr>
-        <w:tc>
-          <w:tcPr>
-            <w:cnfStyle w:val="001000000000" w:firstRow="0" w:lastRow="0" w:firstColumn="1" w:lastColumn="0" w:oddVBand="0" w:evenVBand="0" w:oddHBand="0" w:evenHBand="0" w:firstRowFirstColumn="0" w:firstRowLastColumn="0" w:lastRowFirstColumn="0" w:lastRowLastColumn="0"/>
-            <w:tcW w:w="2442" w:type="dxa"/>
-          </w:tcPr>
-          <w:p>
-            <w:r>
-              <w:t>Fuente</w:t>
-            </w:r>
-          </w:p>
-        </w:tc>
-        <w:tc>
-          <w:tcPr>
-            <w:tcW w:w="6734" w:type="dxa"/>
-            <w:gridSpan w:val="3"/>
-          </w:tcPr>
-          <w:p>
-            <w:pPr>
-              <w:cnfStyle w:val="000000100000" w:firstRow="0" w:lastRow="0" w:firstColumn="0" w:lastColumn="0" w:oddVBand="0" w:evenVBand="0" w:oddHBand="1" w:evenHBand="0" w:firstRowFirstColumn="0" w:firstRowLastColumn="0" w:lastRowFirstColumn="0" w:lastRowLastColumn="0"/>
-            </w:pPr>
-          </w:p>
-        </w:tc>
-      </w:tr>
-      <w:tr>
-        <w:tc>
-          <w:tcPr>
-            <w:cnfStyle w:val="001000000000" w:firstRow="0" w:lastRow="0" w:firstColumn="1" w:lastColumn="0" w:oddVBand="0" w:evenVBand="0" w:oddHBand="0" w:evenHBand="0" w:firstRowFirstColumn="0" w:firstRowLastColumn="0" w:lastRowFirstColumn="0" w:lastRowLastColumn="0"/>
-            <w:tcW w:w="2442" w:type="dxa"/>
-          </w:tcPr>
-          <w:p>
-            <w:r>
-              <w:t>Estímulo</w:t>
-            </w:r>
-          </w:p>
-        </w:tc>
-        <w:tc>
-          <w:tcPr>
-            <w:tcW w:w="6734" w:type="dxa"/>
-            <w:gridSpan w:val="3"/>
-          </w:tcPr>
-          <w:p>
-            <w:pPr>
-              <w:cnfStyle w:val="000000000000" w:firstRow="0" w:lastRow="0" w:firstColumn="0" w:lastColumn="0" w:oddVBand="0" w:evenVBand="0" w:oddHBand="0" w:evenHBand="0" w:firstRowFirstColumn="0" w:firstRowLastColumn="0" w:lastRowFirstColumn="0" w:lastRowLastColumn="0"/>
-            </w:pPr>
-          </w:p>
-        </w:tc>
-      </w:tr>
-      <w:tr>
-        <w:trPr>
-          <w:cnfStyle w:val="000000100000" w:firstRow="0" w:lastRow="0" w:firstColumn="0" w:lastColumn="0" w:oddVBand="0" w:evenVBand="0" w:oddHBand="1" w:evenHBand="0" w:firstRowFirstColumn="0" w:firstRowLastColumn="0" w:lastRowFirstColumn="0" w:lastRowLastColumn="0"/>
-        </w:trPr>
-        <w:tc>
-          <w:tcPr>
-            <w:cnfStyle w:val="001000000000" w:firstRow="0" w:lastRow="0" w:firstColumn="1" w:lastColumn="0" w:oddVBand="0" w:evenVBand="0" w:oddHBand="0" w:evenHBand="0" w:firstRowFirstColumn="0" w:firstRowLastColumn="0" w:lastRowFirstColumn="0" w:lastRowLastColumn="0"/>
-            <w:tcW w:w="2442" w:type="dxa"/>
-          </w:tcPr>
-          <w:p>
-            <w:r>
-              <w:t>Artefacto</w:t>
-            </w:r>
-          </w:p>
-        </w:tc>
-        <w:tc>
-          <w:tcPr>
-            <w:tcW w:w="6734" w:type="dxa"/>
-            <w:gridSpan w:val="3"/>
-          </w:tcPr>
-          <w:p>
-            <w:pPr>
-              <w:cnfStyle w:val="000000100000" w:firstRow="0" w:lastRow="0" w:firstColumn="0" w:lastColumn="0" w:oddVBand="0" w:evenVBand="0" w:oddHBand="1" w:evenHBand="0" w:firstRowFirstColumn="0" w:firstRowLastColumn="0" w:lastRowFirstColumn="0" w:lastRowLastColumn="0"/>
-            </w:pPr>
-            <w:r>
-              <w:t>Sistema</w:t>
-            </w:r>
-          </w:p>
-        </w:tc>
-      </w:tr>
-      <w:tr>
-        <w:tc>
-          <w:tcPr>
-            <w:cnfStyle w:val="001000000000" w:firstRow="0" w:lastRow="0" w:firstColumn="1" w:lastColumn="0" w:oddVBand="0" w:evenVBand="0" w:oddHBand="0" w:evenHBand="0" w:firstRowFirstColumn="0" w:firstRowLastColumn="0" w:lastRowFirstColumn="0" w:lastRowLastColumn="0"/>
-            <w:tcW w:w="2442" w:type="dxa"/>
-          </w:tcPr>
-          <w:p>
-            <w:r>
-              <w:t>Ambiente</w:t>
-            </w:r>
-          </w:p>
-        </w:tc>
-        <w:tc>
-          <w:tcPr>
-            <w:tcW w:w="6734" w:type="dxa"/>
-            <w:gridSpan w:val="3"/>
-          </w:tcPr>
-          <w:p>
-            <w:pPr>
-              <w:cnfStyle w:val="000000000000" w:firstRow="0" w:lastRow="0" w:firstColumn="0" w:lastColumn="0" w:oddVBand="0" w:evenVBand="0" w:oddHBand="0" w:evenHBand="0" w:firstRowFirstColumn="0" w:firstRowLastColumn="0" w:lastRowFirstColumn="0" w:lastRowLastColumn="0"/>
-            </w:pPr>
-          </w:p>
-        </w:tc>
-      </w:tr>
-      <w:tr>
-        <w:trPr>
-          <w:cnfStyle w:val="000000100000" w:firstRow="0" w:lastRow="0" w:firstColumn="0" w:lastColumn="0" w:oddVBand="0" w:evenVBand="0" w:oddHBand="1" w:evenHBand="0" w:firstRowFirstColumn="0" w:firstRowLastColumn="0" w:lastRowFirstColumn="0" w:lastRowLastColumn="0"/>
-        </w:trPr>
-        <w:tc>
-          <w:tcPr>
-            <w:cnfStyle w:val="001000000000" w:firstRow="0" w:lastRow="0" w:firstColumn="1" w:lastColumn="0" w:oddVBand="0" w:evenVBand="0" w:oddHBand="0" w:evenHBand="0" w:firstRowFirstColumn="0" w:firstRowLastColumn="0" w:lastRowFirstColumn="0" w:lastRowLastColumn="0"/>
-            <w:tcW w:w="2442" w:type="dxa"/>
-          </w:tcPr>
-          <w:p>
-            <w:r>
-              <w:t>Respuesta</w:t>
-            </w:r>
-          </w:p>
-        </w:tc>
-        <w:tc>
-          <w:tcPr>
-            <w:tcW w:w="6734" w:type="dxa"/>
-            <w:gridSpan w:val="3"/>
-          </w:tcPr>
-          <w:p>
-            <w:pPr>
-              <w:cnfStyle w:val="000000100000" w:firstRow="0" w:lastRow="0" w:firstColumn="0" w:lastColumn="0" w:oddVBand="0" w:evenVBand="0" w:oddHBand="1" w:evenHBand="0" w:firstRowFirstColumn="0" w:firstRowLastColumn="0" w:lastRowFirstColumn="0" w:lastRowLastColumn="0"/>
-            </w:pPr>
-          </w:p>
-        </w:tc>
-      </w:tr>
-      <w:tr>
-        <w:tc>
-          <w:tcPr>
-            <w:cnfStyle w:val="001000000000" w:firstRow="0" w:lastRow="0" w:firstColumn="1" w:lastColumn="0" w:oddVBand="0" w:evenVBand="0" w:oddHBand="0" w:evenHBand="0" w:firstRowFirstColumn="0" w:firstRowLastColumn="0" w:lastRowFirstColumn="0" w:lastRowLastColumn="0"/>
-            <w:tcW w:w="2442" w:type="dxa"/>
-          </w:tcPr>
-          <w:p>
-            <w:r>
-              <w:t>Medida de la Respuesta</w:t>
-            </w:r>
-          </w:p>
-        </w:tc>
-        <w:tc>
-          <w:tcPr>
-            <w:tcW w:w="6734" w:type="dxa"/>
-            <w:gridSpan w:val="3"/>
-          </w:tcPr>
-          <w:p>
-            <w:pPr>
-              <w:cnfStyle w:val="000000000000" w:firstRow="0" w:lastRow="0" w:firstColumn="0" w:lastColumn="0" w:oddVBand="0" w:evenVBand="0" w:oddHBand="0" w:evenHBand="0" w:firstRowFirstColumn="0" w:firstRowLastColumn="0" w:lastRowFirstColumn="0" w:lastRowLastColumn="0"/>
-            </w:pPr>
-          </w:p>
-        </w:tc>
-      </w:tr>
-    </w:tbl>
-    <w:p/>
-    <w:tbl>
-      <w:tblPr>
-        <w:tblStyle w:val="Sombreadomediano2-nfasis1"/>
-        <w:tblW w:w="9176" w:type="dxa"/>
-        <w:tblLook w:val="04A0" w:firstRow="1" w:lastRow="0" w:firstColumn="1" w:lastColumn="0" w:noHBand="0" w:noVBand="1"/>
-      </w:tblPr>
-      <w:tblGrid>
-        <w:gridCol w:w="2442"/>
-        <w:gridCol w:w="2244"/>
-        <w:gridCol w:w="2245"/>
-        <w:gridCol w:w="2245"/>
-      </w:tblGrid>
-      <w:tr>
-        <w:trPr>
-          <w:cnfStyle w:val="100000000000" w:firstRow="1" w:lastRow="0" w:firstColumn="0" w:lastColumn="0" w:oddVBand="0" w:evenVBand="0" w:oddHBand="0" w:evenHBand="0" w:firstRowFirstColumn="0" w:firstRowLastColumn="0" w:lastRowFirstColumn="0" w:lastRowLastColumn="0"/>
-        </w:trPr>
-        <w:tc>
-          <w:tcPr>
-            <w:cnfStyle w:val="001000000100" w:firstRow="0" w:lastRow="0" w:firstColumn="1" w:lastColumn="0" w:oddVBand="0" w:evenVBand="0" w:oddHBand="0" w:evenHBand="0" w:firstRowFirstColumn="1" w:firstRowLastColumn="0" w:lastRowFirstColumn="0" w:lastRowLastColumn="0"/>
-            <w:tcW w:w="2442" w:type="dxa"/>
-            <w:vAlign w:val="center"/>
-          </w:tcPr>
-          <w:p>
-            <w:pPr>
-              <w:jc w:val="center"/>
-            </w:pPr>
-            <w:r>
-              <w:t>Escenario de Calidad #</w:t>
-            </w:r>
-            <w:r>
-              <w:t>7</w:t>
-            </w:r>
-            <w:bookmarkStart w:id="43" w:name="_GoBack"/>
-            <w:bookmarkEnd w:id="43"/>
-          </w:p>
-        </w:tc>
-        <w:tc>
-          <w:tcPr>
-            <w:tcW w:w="2244" w:type="dxa"/>
-            <w:shd w:val="clear" w:color="auto" w:fill="6EB7D7" w:themeFill="accent1" w:themeFillTint="99"/>
-            <w:vAlign w:val="center"/>
-          </w:tcPr>
-          <w:p>
-            <w:pPr>
-              <w:jc w:val="center"/>
-              <w:cnfStyle w:val="100000000000" w:firstRow="1" w:lastRow="0" w:firstColumn="0" w:lastColumn="0" w:oddVBand="0" w:evenVBand="0" w:oddHBand="0" w:evenHBand="0" w:firstRowFirstColumn="0" w:firstRowLastColumn="0" w:lastRowFirstColumn="0" w:lastRowLastColumn="0"/>
-              <w:rPr>
-                <w:b w:val="0"/>
-              </w:rPr>
-            </w:pPr>
-            <w:r>
-              <w:rPr>
-                <w:b w:val="0"/>
-              </w:rPr>
-              <w:t>PONER</w:t>
-            </w:r>
-          </w:p>
-        </w:tc>
-        <w:tc>
-          <w:tcPr>
-            <w:tcW w:w="2245" w:type="dxa"/>
-            <w:vAlign w:val="center"/>
-          </w:tcPr>
-          <w:p>
-            <w:pPr>
-              <w:jc w:val="center"/>
-              <w:cnfStyle w:val="100000000000" w:firstRow="1" w:lastRow="0" w:firstColumn="0" w:lastColumn="0" w:oddVBand="0" w:evenVBand="0" w:oddHBand="0" w:evenHBand="0" w:firstRowFirstColumn="0" w:firstRowLastColumn="0" w:lastRowFirstColumn="0" w:lastRowLastColumn="0"/>
-            </w:pPr>
-            <w:r>
-              <w:t>STAKEHOLDER</w:t>
-            </w:r>
-          </w:p>
-          <w:p>
-            <w:pPr>
-              <w:jc w:val="center"/>
-              <w:cnfStyle w:val="100000000000" w:firstRow="1" w:lastRow="0" w:firstColumn="0" w:lastColumn="0" w:oddVBand="0" w:evenVBand="0" w:oddHBand="0" w:evenHBand="0" w:firstRowFirstColumn="0" w:firstRowLastColumn="0" w:lastRowFirstColumn="0" w:lastRowLastColumn="0"/>
-            </w:pPr>
-          </w:p>
-        </w:tc>
-        <w:tc>
-          <w:tcPr>
-            <w:tcW w:w="2245" w:type="dxa"/>
-            <w:vAlign w:val="center"/>
-          </w:tcPr>
-          <w:p>
-            <w:pPr>
-              <w:jc w:val="center"/>
-              <w:cnfStyle w:val="100000000000" w:firstRow="1" w:lastRow="0" w:firstColumn="0" w:lastColumn="0" w:oddVBand="0" w:evenVBand="0" w:oddHBand="0" w:evenHBand="0" w:firstRowFirstColumn="0" w:firstRowLastColumn="0" w:lastRowFirstColumn="0" w:lastRowLastColumn="0"/>
-            </w:pPr>
-            <w:r>
-              <w:t>PRIORIDAD</w:t>
-            </w:r>
-          </w:p>
-          <w:p>
-            <w:pPr>
-              <w:jc w:val="center"/>
-              <w:cnfStyle w:val="100000000000" w:firstRow="1" w:lastRow="0" w:firstColumn="0" w:lastColumn="0" w:oddVBand="0" w:evenVBand="0" w:oddHBand="0" w:evenHBand="0" w:firstRowFirstColumn="0" w:firstRowLastColumn="0" w:lastRowFirstColumn="0" w:lastRowLastColumn="0"/>
-              <w:rPr>
-                <w:b w:val="0"/>
-              </w:rPr>
-            </w:pPr>
-            <w:r>
-              <w:rPr>
-                <w:b w:val="0"/>
-              </w:rPr>
-              <w:t>Alta</w:t>
-            </w:r>
-          </w:p>
-        </w:tc>
-      </w:tr>
-      <w:tr>
-        <w:trPr>
-          <w:cnfStyle w:val="000000100000" w:firstRow="0" w:lastRow="0" w:firstColumn="0" w:lastColumn="0" w:oddVBand="0" w:evenVBand="0" w:oddHBand="1" w:evenHBand="0" w:firstRowFirstColumn="0" w:firstRowLastColumn="0" w:lastRowFirstColumn="0" w:lastRowLastColumn="0"/>
-        </w:trPr>
-        <w:tc>
-          <w:tcPr>
-            <w:cnfStyle w:val="001000000000" w:firstRow="0" w:lastRow="0" w:firstColumn="1" w:lastColumn="0" w:oddVBand="0" w:evenVBand="0" w:oddHBand="0" w:evenHBand="0" w:firstRowFirstColumn="0" w:firstRowLastColumn="0" w:lastRowFirstColumn="0" w:lastRowLastColumn="0"/>
-            <w:tcW w:w="2442" w:type="dxa"/>
-          </w:tcPr>
-          <w:p>
-            <w:r>
-              <w:t>Atributo de Calidad</w:t>
-            </w:r>
-          </w:p>
-        </w:tc>
-        <w:tc>
-          <w:tcPr>
-            <w:tcW w:w="6734" w:type="dxa"/>
-            <w:gridSpan w:val="3"/>
-          </w:tcPr>
-          <w:p>
-            <w:pPr>
-              <w:cnfStyle w:val="000000100000" w:firstRow="0" w:lastRow="0" w:firstColumn="0" w:lastColumn="0" w:oddVBand="0" w:evenVBand="0" w:oddHBand="1" w:evenHBand="0" w:firstRowFirstColumn="0" w:firstRowLastColumn="0" w:lastRowFirstColumn="0" w:lastRowLastColumn="0"/>
-            </w:pPr>
-            <w:r>
-              <w:t>Interoperabilidad</w:t>
-            </w:r>
-          </w:p>
-        </w:tc>
-      </w:tr>
-      <w:tr>
-        <w:tc>
-          <w:tcPr>
-            <w:cnfStyle w:val="001000000000" w:firstRow="0" w:lastRow="0" w:firstColumn="1" w:lastColumn="0" w:oddVBand="0" w:evenVBand="0" w:oddHBand="0" w:evenHBand="0" w:firstRowFirstColumn="0" w:firstRowLastColumn="0" w:lastRowFirstColumn="0" w:lastRowLastColumn="0"/>
-            <w:tcW w:w="2442" w:type="dxa"/>
-          </w:tcPr>
-          <w:p>
-            <w:r>
-              <w:t>Justificación</w:t>
-            </w:r>
-          </w:p>
-        </w:tc>
-        <w:tc>
-          <w:tcPr>
-            <w:tcW w:w="6734" w:type="dxa"/>
-            <w:gridSpan w:val="3"/>
-          </w:tcPr>
-          <w:p>
-            <w:pPr>
-              <w:cnfStyle w:val="000000000000" w:firstRow="0" w:lastRow="0" w:firstColumn="0" w:lastColumn="0" w:oddVBand="0" w:evenVBand="0" w:oddHBand="0" w:evenHBand="0" w:firstRowFirstColumn="0" w:firstRowLastColumn="0" w:lastRowFirstColumn="0" w:lastRowLastColumn="0"/>
-            </w:pPr>
-            <w:r>
-              <w:rPr>
-                <w:rFonts w:ascii="Calibri" w:hAnsi="Calibri"/>
-                <w:bCs/>
-                <w:color w:val="000000"/>
-                <w:sz w:val="23"/>
-                <w:szCs w:val="23"/>
-              </w:rPr>
-              <w:t>FALTA MOTIVADOR DE NEGOCIO</w:t>
-            </w:r>
-          </w:p>
-        </w:tc>
-      </w:tr>
-      <w:tr>
-        <w:trPr>
-          <w:cnfStyle w:val="000000100000" w:firstRow="0" w:lastRow="0" w:firstColumn="0" w:lastColumn="0" w:oddVBand="0" w:evenVBand="0" w:oddHBand="1" w:evenHBand="0" w:firstRowFirstColumn="0" w:firstRowLastColumn="0" w:lastRowFirstColumn="0" w:lastRowLastColumn="0"/>
-        </w:trPr>
-        <w:tc>
-          <w:tcPr>
-            <w:cnfStyle w:val="001000000000" w:firstRow="0" w:lastRow="0" w:firstColumn="1" w:lastColumn="0" w:oddVBand="0" w:evenVBand="0" w:oddHBand="0" w:evenHBand="0" w:firstRowFirstColumn="0" w:firstRowLastColumn="0" w:lastRowFirstColumn="0" w:lastRowLastColumn="0"/>
-            <w:tcW w:w="2442" w:type="dxa"/>
-          </w:tcPr>
-          <w:p>
-            <w:r>
-              <w:t>Fuente</w:t>
-            </w:r>
-          </w:p>
-        </w:tc>
-        <w:tc>
-          <w:tcPr>
-            <w:tcW w:w="6734" w:type="dxa"/>
-            <w:gridSpan w:val="3"/>
-          </w:tcPr>
-          <w:p>
-            <w:pPr>
-              <w:cnfStyle w:val="000000100000" w:firstRow="0" w:lastRow="0" w:firstColumn="0" w:lastColumn="0" w:oddVBand="0" w:evenVBand="0" w:oddHBand="1" w:evenHBand="0" w:firstRowFirstColumn="0" w:firstRowLastColumn="0" w:lastRowFirstColumn="0" w:lastRowLastColumn="0"/>
-            </w:pPr>
-          </w:p>
-        </w:tc>
-      </w:tr>
-      <w:tr>
-        <w:tc>
-          <w:tcPr>
-            <w:cnfStyle w:val="001000000000" w:firstRow="0" w:lastRow="0" w:firstColumn="1" w:lastColumn="0" w:oddVBand="0" w:evenVBand="0" w:oddHBand="0" w:evenHBand="0" w:firstRowFirstColumn="0" w:firstRowLastColumn="0" w:lastRowFirstColumn="0" w:lastRowLastColumn="0"/>
-            <w:tcW w:w="2442" w:type="dxa"/>
-          </w:tcPr>
-          <w:p>
-            <w:r>
-              <w:t>Estímulo</w:t>
-            </w:r>
-          </w:p>
-        </w:tc>
-        <w:tc>
-          <w:tcPr>
-            <w:tcW w:w="6734" w:type="dxa"/>
-            <w:gridSpan w:val="3"/>
-          </w:tcPr>
-          <w:p>
-            <w:pPr>
-              <w:cnfStyle w:val="000000000000" w:firstRow="0" w:lastRow="0" w:firstColumn="0" w:lastColumn="0" w:oddVBand="0" w:evenVBand="0" w:oddHBand="0" w:evenHBand="0" w:firstRowFirstColumn="0" w:firstRowLastColumn="0" w:lastRowFirstColumn="0" w:lastRowLastColumn="0"/>
-            </w:pPr>
-          </w:p>
-        </w:tc>
-      </w:tr>
-      <w:tr>
-        <w:trPr>
-          <w:cnfStyle w:val="000000100000" w:firstRow="0" w:lastRow="0" w:firstColumn="0" w:lastColumn="0" w:oddVBand="0" w:evenVBand="0" w:oddHBand="1" w:evenHBand="0" w:firstRowFirstColumn="0" w:firstRowLastColumn="0" w:lastRowFirstColumn="0" w:lastRowLastColumn="0"/>
-        </w:trPr>
-        <w:tc>
-          <w:tcPr>
-            <w:cnfStyle w:val="001000000000" w:firstRow="0" w:lastRow="0" w:firstColumn="1" w:lastColumn="0" w:oddVBand="0" w:evenVBand="0" w:oddHBand="0" w:evenHBand="0" w:firstRowFirstColumn="0" w:firstRowLastColumn="0" w:lastRowFirstColumn="0" w:lastRowLastColumn="0"/>
-            <w:tcW w:w="2442" w:type="dxa"/>
-          </w:tcPr>
-          <w:p>
-            <w:r>
-              <w:t>Artefacto</w:t>
-            </w:r>
-          </w:p>
-        </w:tc>
-        <w:tc>
-          <w:tcPr>
-            <w:tcW w:w="6734" w:type="dxa"/>
-            <w:gridSpan w:val="3"/>
-          </w:tcPr>
-          <w:p>
-            <w:pPr>
-              <w:cnfStyle w:val="000000100000" w:firstRow="0" w:lastRow="0" w:firstColumn="0" w:lastColumn="0" w:oddVBand="0" w:evenVBand="0" w:oddHBand="1" w:evenHBand="0" w:firstRowFirstColumn="0" w:firstRowLastColumn="0" w:lastRowFirstColumn="0" w:lastRowLastColumn="0"/>
-            </w:pPr>
-            <w:r>
-              <w:t>Sistema</w:t>
-            </w:r>
-          </w:p>
-        </w:tc>
-      </w:tr>
-      <w:tr>
-        <w:tc>
-          <w:tcPr>
-            <w:cnfStyle w:val="001000000000" w:firstRow="0" w:lastRow="0" w:firstColumn="1" w:lastColumn="0" w:oddVBand="0" w:evenVBand="0" w:oddHBand="0" w:evenHBand="0" w:firstRowFirstColumn="0" w:firstRowLastColumn="0" w:lastRowFirstColumn="0" w:lastRowLastColumn="0"/>
-            <w:tcW w:w="2442" w:type="dxa"/>
-          </w:tcPr>
-          <w:p>
-            <w:r>
-              <w:t>Ambiente</w:t>
-            </w:r>
-          </w:p>
-        </w:tc>
-        <w:tc>
-          <w:tcPr>
-            <w:tcW w:w="6734" w:type="dxa"/>
-            <w:gridSpan w:val="3"/>
-          </w:tcPr>
-          <w:p>
-            <w:pPr>
-              <w:cnfStyle w:val="000000000000" w:firstRow="0" w:lastRow="0" w:firstColumn="0" w:lastColumn="0" w:oddVBand="0" w:evenVBand="0" w:oddHBand="0" w:evenHBand="0" w:firstRowFirstColumn="0" w:firstRowLastColumn="0" w:lastRowFirstColumn="0" w:lastRowLastColumn="0"/>
-            </w:pPr>
-          </w:p>
-        </w:tc>
-      </w:tr>
-      <w:tr>
-        <w:trPr>
-          <w:cnfStyle w:val="000000100000" w:firstRow="0" w:lastRow="0" w:firstColumn="0" w:lastColumn="0" w:oddVBand="0" w:evenVBand="0" w:oddHBand="1" w:evenHBand="0" w:firstRowFirstColumn="0" w:firstRowLastColumn="0" w:lastRowFirstColumn="0" w:lastRowLastColumn="0"/>
-        </w:trPr>
-        <w:tc>
-          <w:tcPr>
-            <w:cnfStyle w:val="001000000000" w:firstRow="0" w:lastRow="0" w:firstColumn="1" w:lastColumn="0" w:oddVBand="0" w:evenVBand="0" w:oddHBand="0" w:evenHBand="0" w:firstRowFirstColumn="0" w:firstRowLastColumn="0" w:lastRowFirstColumn="0" w:lastRowLastColumn="0"/>
-            <w:tcW w:w="2442" w:type="dxa"/>
-          </w:tcPr>
-          <w:p>
-            <w:r>
-              <w:t>Respuesta</w:t>
-            </w:r>
-          </w:p>
-        </w:tc>
-        <w:tc>
-          <w:tcPr>
-            <w:tcW w:w="6734" w:type="dxa"/>
-            <w:gridSpan w:val="3"/>
-          </w:tcPr>
-          <w:p>
-            <w:pPr>
-              <w:cnfStyle w:val="000000100000" w:firstRow="0" w:lastRow="0" w:firstColumn="0" w:lastColumn="0" w:oddVBand="0" w:evenVBand="0" w:oddHBand="1" w:evenHBand="0" w:firstRowFirstColumn="0" w:firstRowLastColumn="0" w:lastRowFirstColumn="0" w:lastRowLastColumn="0"/>
-            </w:pPr>
-          </w:p>
-        </w:tc>
-      </w:tr>
-      <w:tr>
-        <w:tc>
-          <w:tcPr>
-            <w:cnfStyle w:val="001000000000" w:firstRow="0" w:lastRow="0" w:firstColumn="1" w:lastColumn="0" w:oddVBand="0" w:evenVBand="0" w:oddHBand="0" w:evenHBand="0" w:firstRowFirstColumn="0" w:firstRowLastColumn="0" w:lastRowFirstColumn="0" w:lastRowLastColumn="0"/>
-            <w:tcW w:w="2442" w:type="dxa"/>
-          </w:tcPr>
-          <w:p>
-            <w:r>
-              <w:t>Medida de la Respuesta</w:t>
-            </w:r>
-          </w:p>
-        </w:tc>
-        <w:tc>
-          <w:tcPr>
-            <w:tcW w:w="6734" w:type="dxa"/>
-            <w:gridSpan w:val="3"/>
-          </w:tcPr>
-          <w:p>
-            <w:pPr>
-              <w:cnfStyle w:val="000000000000" w:firstRow="0" w:lastRow="0" w:firstColumn="0" w:lastColumn="0" w:oddVBand="0" w:evenVBand="0" w:oddHBand="0" w:evenHBand="0" w:firstRowFirstColumn="0" w:firstRowLastColumn="0" w:lastRowFirstColumn="0" w:lastRowLastColumn="0"/>
-            </w:pPr>
-          </w:p>
-        </w:tc>
-      </w:tr>
-    </w:tbl>
-    <w:p/>
-    <w:p>
-      <w:pPr>
-        <w:pStyle w:val="Ttulo3"/>
-        <w:shd w:val="clear" w:color="auto" w:fill="FFFFFF"/>
-        <w:spacing w:before="0" w:after="240" w:line="326" w:lineRule="atLeast"/>
-        <w:ind w:left="600"/>
-        <w:jc w:val="both"/>
-        <w:rPr>
-          <w:rFonts w:ascii="Verdana" w:eastAsia="Times New Roman" w:hAnsi="Verdana" w:cs="Times New Roman"/>
-          <w:color w:val="000000"/>
-          <w:sz w:val="31"/>
-          <w:szCs w:val="31"/>
-        </w:rPr>
-      </w:pPr>
-      <w:r>
-        <w:rPr>
-          <w:rFonts w:ascii="Verdana" w:eastAsia="Times New Roman" w:hAnsi="Verdana" w:cs="Times New Roman"/>
-          <w:b/>
-          <w:bCs/>
-          <w:color w:val="000000"/>
-          <w:sz w:val="31"/>
-          <w:szCs w:val="31"/>
-        </w:rPr>
-        <w:t>Autenticación y Autorización</w:t>
-      </w:r>
-    </w:p>
-    <w:p>
-      <w:pPr>
-        <w:pStyle w:val="NormalWeb"/>
-        <w:shd w:val="clear" w:color="auto" w:fill="FFFFFF"/>
-        <w:spacing w:before="0" w:beforeAutospacing="0" w:after="240" w:afterAutospacing="0" w:line="326" w:lineRule="atLeast"/>
-        <w:jc w:val="both"/>
-        <w:rPr>
-          <w:rFonts w:ascii="Verdana" w:eastAsiaTheme="minorEastAsia" w:hAnsi="Verdana"/>
-          <w:color w:val="000000"/>
-          <w:sz w:val="19"/>
-          <w:szCs w:val="19"/>
-        </w:rPr>
-      </w:pPr>
-      <w:r>
-        <w:rPr>
-          <w:rFonts w:ascii="Verdana" w:hAnsi="Verdana"/>
-          <w:color w:val="000000"/>
-          <w:sz w:val="19"/>
-          <w:szCs w:val="19"/>
-        </w:rPr>
-        <w:t>Usted deberá implementar un mecanismo de autenticación y autorización usando JAAS y un servidor LDAP. Definir los siguientes roles:</w:t>
-      </w:r>
-    </w:p>
-    <w:p>
-      <w:pPr>
-        <w:numPr>
-          <w:ilvl w:val="0"/>
-          <w:numId w:val="10"/>
-        </w:numPr>
-        <w:shd w:val="clear" w:color="auto" w:fill="FFFFFF"/>
-        <w:spacing w:before="0" w:after="0" w:line="360" w:lineRule="atLeast"/>
-        <w:ind w:left="440"/>
-        <w:jc w:val="both"/>
-        <w:rPr>
-          <w:rFonts w:ascii="Verdana" w:eastAsia="Times New Roman" w:hAnsi="Verdana" w:cs="Times New Roman"/>
-          <w:color w:val="000000"/>
-          <w:sz w:val="19"/>
-          <w:szCs w:val="19"/>
-        </w:rPr>
-      </w:pPr>
-      <w:r>
-        <w:rPr>
-          <w:rFonts w:ascii="Verdana" w:eastAsia="Times New Roman" w:hAnsi="Verdana" w:cs="Times New Roman"/>
-          <w:color w:val="000000"/>
-          <w:sz w:val="19"/>
-          <w:szCs w:val="19"/>
-        </w:rPr>
-        <w:t>Médico: tiene acceso a todas las funciones del sistema: crear/modificar/eliminar pacientes, lista de pacientes, reporte de presión arterial e ICM por paciente.</w:t>
-      </w:r>
-    </w:p>
-    <w:p>
-      <w:pPr>
-        <w:numPr>
-          <w:ilvl w:val="0"/>
-          <w:numId w:val="10"/>
-        </w:numPr>
-        <w:shd w:val="clear" w:color="auto" w:fill="FFFFFF"/>
-        <w:spacing w:before="0" w:after="0" w:line="360" w:lineRule="atLeast"/>
-        <w:ind w:left="440"/>
-        <w:jc w:val="both"/>
-        <w:rPr>
-          <w:rFonts w:ascii="Verdana" w:eastAsia="Times New Roman" w:hAnsi="Verdana" w:cs="Times New Roman"/>
-          <w:color w:val="000000"/>
-          <w:sz w:val="19"/>
-          <w:szCs w:val="19"/>
-        </w:rPr>
-      </w:pPr>
-      <w:r>
-        <w:rPr>
-          <w:rFonts w:ascii="Verdana" w:eastAsia="Times New Roman" w:hAnsi="Verdana" w:cs="Times New Roman"/>
-          <w:color w:val="000000"/>
-          <w:sz w:val="19"/>
-          <w:szCs w:val="19"/>
-        </w:rPr>
-        <w:t>Paciente: sólo tiene permiso para consultar su reporte de presión arterial e ICM.</w:t>
-      </w:r>
-    </w:p>
-    <w:p>
-      <w:pPr>
-        <w:pStyle w:val="Ttulo3"/>
-        <w:shd w:val="clear" w:color="auto" w:fill="FFFFFF"/>
-        <w:spacing w:before="0" w:after="240" w:line="326" w:lineRule="atLeast"/>
-        <w:ind w:left="600"/>
-        <w:jc w:val="both"/>
-        <w:rPr>
-          <w:rFonts w:ascii="Verdana" w:eastAsia="Times New Roman" w:hAnsi="Verdana" w:cs="Times New Roman"/>
-          <w:color w:val="000000"/>
-          <w:sz w:val="31"/>
-          <w:szCs w:val="31"/>
-        </w:rPr>
-      </w:pPr>
-      <w:r>
-        <w:rPr>
-          <w:rFonts w:ascii="Verdana" w:eastAsia="Times New Roman" w:hAnsi="Verdana" w:cs="Times New Roman"/>
-          <w:b/>
-          <w:bCs/>
-          <w:color w:val="000000"/>
-          <w:sz w:val="31"/>
-          <w:szCs w:val="31"/>
-        </w:rPr>
-        <w:t>Integridad de los datos</w:t>
-      </w:r>
-    </w:p>
-    <w:p>
-      <w:pPr>
-        <w:pStyle w:val="NormalWeb"/>
-        <w:shd w:val="clear" w:color="auto" w:fill="FFFFFF"/>
-        <w:spacing w:before="0" w:beforeAutospacing="0" w:after="240" w:afterAutospacing="0" w:line="326" w:lineRule="atLeast"/>
-        <w:jc w:val="both"/>
-        <w:rPr>
-          <w:rFonts w:ascii="Verdana" w:eastAsiaTheme="minorEastAsia" w:hAnsi="Verdana"/>
-          <w:color w:val="000000"/>
-          <w:sz w:val="19"/>
-          <w:szCs w:val="19"/>
-        </w:rPr>
-      </w:pPr>
-      <w:r>
-        <w:rPr>
-          <w:rFonts w:ascii="Verdana" w:hAnsi="Verdana"/>
-          <w:color w:val="000000"/>
-          <w:sz w:val="19"/>
-          <w:szCs w:val="19"/>
-        </w:rPr>
-        <w:t>Usted debe garantizar que el 100% de los datos transmitidos por los pacientes no han sido adulterados durante su transmisión al momento de ser procesados por el servidor central.</w:t>
-      </w:r>
-    </w:p>
-    <w:p>
-      <w:pPr>
-        <w:pStyle w:val="Ttulo3"/>
-        <w:shd w:val="clear" w:color="auto" w:fill="FFFFFF"/>
-        <w:spacing w:before="0" w:after="240" w:line="326" w:lineRule="atLeast"/>
-        <w:ind w:left="600"/>
-        <w:jc w:val="both"/>
-        <w:rPr>
-          <w:rFonts w:ascii="Verdana" w:eastAsia="Times New Roman" w:hAnsi="Verdana" w:cs="Times New Roman"/>
-          <w:color w:val="000000"/>
-          <w:sz w:val="31"/>
-          <w:szCs w:val="31"/>
-        </w:rPr>
-      </w:pPr>
-      <w:r>
-        <w:rPr>
-          <w:rFonts w:ascii="Verdana" w:eastAsia="Times New Roman" w:hAnsi="Verdana" w:cs="Times New Roman"/>
-          <w:b/>
-          <w:bCs/>
-          <w:color w:val="000000"/>
-          <w:sz w:val="31"/>
-          <w:szCs w:val="31"/>
-        </w:rPr>
-        <w:t>Disponibilidad</w:t>
-      </w:r>
-    </w:p>
-    <w:p>
-      <w:pPr>
-        <w:pStyle w:val="NormalWeb"/>
-        <w:shd w:val="clear" w:color="auto" w:fill="FFFFFF"/>
-        <w:spacing w:before="0" w:beforeAutospacing="0" w:after="240" w:afterAutospacing="0" w:line="326" w:lineRule="atLeast"/>
-        <w:jc w:val="both"/>
-        <w:rPr>
-          <w:rFonts w:ascii="Verdana" w:eastAsiaTheme="minorEastAsia" w:hAnsi="Verdana"/>
-          <w:color w:val="000000"/>
-          <w:sz w:val="19"/>
-          <w:szCs w:val="19"/>
-        </w:rPr>
-      </w:pPr>
-      <w:r>
-        <w:rPr>
-          <w:rFonts w:ascii="Verdana" w:hAnsi="Verdana"/>
-          <w:color w:val="000000"/>
-          <w:sz w:val="19"/>
-          <w:szCs w:val="19"/>
-        </w:rPr>
-        <w:t>Se debe garantizar que ante la falla del servidor central, otra instancia pueda continuar recibiendo la información de los pacientes y procesando las alarmas que se pudieran presentar.</w:t>
-      </w:r>
-    </w:p>
-    <w:p>
-      <w:pPr>
-        <w:pStyle w:val="NormalWeb"/>
-        <w:shd w:val="clear" w:color="auto" w:fill="FFFFFF"/>
-        <w:spacing w:before="0" w:beforeAutospacing="0" w:after="240" w:afterAutospacing="0" w:line="326" w:lineRule="atLeast"/>
-        <w:jc w:val="both"/>
-        <w:rPr>
-          <w:rFonts w:ascii="Verdana" w:hAnsi="Verdana"/>
-          <w:color w:val="000000"/>
-          <w:sz w:val="19"/>
-          <w:szCs w:val="19"/>
-        </w:rPr>
-      </w:pPr>
-      <w:r>
-        <w:rPr>
-          <w:rFonts w:ascii="Verdana" w:hAnsi="Verdana"/>
-          <w:color w:val="000000"/>
-          <w:sz w:val="19"/>
-          <w:szCs w:val="19"/>
-        </w:rPr>
-        <w:t>En este caso se debe utilizar una estrategia de clustering de servidores de aplicación. Se espera que el 99.95% de las tramas de datos enviadas por los pacientes sean atendidas.</w:t>
-      </w:r>
-    </w:p>
-    <w:p>
-      <w:pPr>
-        <w:pStyle w:val="NormalWeb"/>
-        <w:shd w:val="clear" w:color="auto" w:fill="FFFFFF"/>
-        <w:spacing w:before="0" w:beforeAutospacing="0" w:after="0" w:afterAutospacing="0" w:line="326" w:lineRule="atLeast"/>
-        <w:jc w:val="both"/>
-        <w:rPr>
-          <w:rFonts w:ascii="Verdana" w:hAnsi="Verdana"/>
-          <w:color w:val="000000"/>
-          <w:sz w:val="19"/>
-          <w:szCs w:val="19"/>
-        </w:rPr>
-      </w:pPr>
-      <w:r>
-        <w:rPr>
-          <w:rStyle w:val="Textoennegrita"/>
-          <w:rFonts w:ascii="Verdana" w:hAnsi="Verdana"/>
-          <w:color w:val="000000"/>
-          <w:sz w:val="19"/>
-          <w:szCs w:val="19"/>
-        </w:rPr>
-        <w:t>Nota:</w:t>
-      </w:r>
-      <w:r>
-        <w:rPr>
-          <w:rStyle w:val="apple-converted-space"/>
-          <w:rFonts w:ascii="Verdana" w:hAnsi="Verdana"/>
-          <w:color w:val="000000"/>
-          <w:sz w:val="19"/>
-          <w:szCs w:val="19"/>
-        </w:rPr>
-        <w:t> </w:t>
-      </w:r>
-      <w:r>
-        <w:rPr>
-          <w:rFonts w:ascii="Verdana" w:hAnsi="Verdana"/>
-          <w:color w:val="000000"/>
-          <w:sz w:val="19"/>
-          <w:szCs w:val="19"/>
-        </w:rPr>
-        <w:t>Se deben seguir conservando los escenarios de calidad del experimento anterior.</w:t>
-      </w:r>
-    </w:p>
-    <w:p>
-      <w:pPr>
-        <w:pStyle w:val="Ttulo3"/>
-        <w:shd w:val="clear" w:color="auto" w:fill="FFFFFF"/>
-        <w:spacing w:before="0" w:after="240" w:line="326" w:lineRule="atLeast"/>
-        <w:ind w:left="600"/>
-        <w:jc w:val="both"/>
-        <w:rPr>
-          <w:rFonts w:ascii="Verdana" w:eastAsia="Times New Roman" w:hAnsi="Verdana" w:cs="Times New Roman"/>
-          <w:color w:val="000000"/>
-          <w:sz w:val="31"/>
-          <w:szCs w:val="31"/>
-        </w:rPr>
-      </w:pPr>
-      <w:r>
-        <w:rPr>
-          <w:rFonts w:ascii="Verdana" w:eastAsia="Times New Roman" w:hAnsi="Verdana" w:cs="Times New Roman"/>
-          <w:b/>
-          <w:bCs/>
-          <w:color w:val="000000"/>
-          <w:sz w:val="31"/>
-          <w:szCs w:val="31"/>
-        </w:rPr>
-        <w:t>Interoperabilidad</w:t>
-      </w:r>
-    </w:p>
-    <w:p>
-      <w:pPr>
-        <w:pStyle w:val="NormalWeb"/>
-        <w:shd w:val="clear" w:color="auto" w:fill="FFFFFF"/>
-        <w:spacing w:before="0" w:beforeAutospacing="0" w:after="240" w:afterAutospacing="0" w:line="326" w:lineRule="atLeast"/>
-        <w:jc w:val="both"/>
-        <w:rPr>
-          <w:rFonts w:ascii="Verdana" w:eastAsiaTheme="minorEastAsia" w:hAnsi="Verdana"/>
-          <w:color w:val="000000"/>
-          <w:sz w:val="19"/>
-          <w:szCs w:val="19"/>
-        </w:rPr>
-      </w:pPr>
-      <w:r>
-        <w:rPr>
-          <w:rFonts w:ascii="Verdana" w:hAnsi="Verdana"/>
-          <w:color w:val="000000"/>
-          <w:sz w:val="19"/>
-          <w:szCs w:val="19"/>
-        </w:rPr>
-        <w:t>Se debe remplazar por lo menos uno de los simuladores de dispositivos móviles por una aplicación que corra en un dispositivo móvil real, dicha aplicación debe comunicarse con el servidor central.</w:t>
-      </w:r>
-    </w:p>
-    <w:p>
-      <w:pPr>
-        <w:spacing w:after="0" w:line="240" w:lineRule="auto"/>
-        <w:textAlignment w:val="baseline"/>
-        <w:rPr>
-          <w:rFonts w:ascii="Segoe UI" w:eastAsia="Times New Roman" w:hAnsi="Segoe UI" w:cs="Segoe UI"/>
-          <w:sz w:val="12"/>
-          <w:szCs w:val="12"/>
-          <w:lang w:eastAsia="es-CO"/>
-        </w:rPr>
-      </w:pPr>
-    </w:p>
     <w:p>
       <w:pPr>
         <w:pStyle w:val="Prrafodelista1"/>
@@ -12159,6 +11692,7 @@
                 <w:sz w:val="18"/>
                 <w:lang w:eastAsia="es-CO"/>
               </w:rPr>
+              <w:lastRenderedPageBreak/>
               <w:t>Estímulo</w:t>
             </w:r>
           </w:p>
@@ -12466,7 +12000,7 @@
 </file>
 
 <file path=word/endnotes.xml><?xml version="1.0" encoding="utf-8"?>
-<w:endnotes xmlns:wpc="http://schemas.microsoft.com/office/word/2010/wordprocessingCanvas" xmlns:mo="http://schemas.microsoft.com/office/mac/office/2008/main" xmlns:mc="http://schemas.openxmlformats.org/markup-compatibility/2006" xmlns:mv="urn:schemas-microsoft-com:mac:vml" xmlns:o="urn:schemas-microsoft-com:office:office" xmlns:r="http://schemas.openxmlformats.org/officeDocument/2006/relationships" xmlns:m="http://schemas.openxmlformats.org/officeDocument/2006/math" xmlns:v="urn:schemas-microsoft-com:vml" xmlns:wp14="http://schemas.microsoft.com/office/word/2010/wordprocessingDrawing" xmlns:wp="http://schemas.openxmlformats.org/drawingml/2006/wordprocessingDrawing" xmlns:w10="urn:schemas-microsoft-com:office:word" xmlns:w="http://schemas.openxmlformats.org/wordprocessingml/2006/main" xmlns:w14="http://schemas.microsoft.com/office/word/2010/wordml" xmlns:wpg="http://schemas.microsoft.com/office/word/2010/wordprocessingGroup" xmlns:wpi="http://schemas.microsoft.com/office/word/2010/wordprocessingInk" xmlns:wne="http://schemas.microsoft.com/office/word/2006/wordml" xmlns:wps="http://schemas.microsoft.com/office/word/2010/wordprocessingShape" mc:Ignorable="w14 wp14">
+<w:endnotes xmlns:wpc="http://schemas.microsoft.com/office/word/2010/wordprocessingCanvas" xmlns:mc="http://schemas.openxmlformats.org/markup-compatibility/2006" xmlns:o="urn:schemas-microsoft-com:office:office" xmlns:r="http://schemas.openxmlformats.org/officeDocument/2006/relationships" xmlns:m="http://schemas.openxmlformats.org/officeDocument/2006/math" xmlns:v="urn:schemas-microsoft-com:vml" xmlns:wp14="http://schemas.microsoft.com/office/word/2010/wordprocessingDrawing" xmlns:wp="http://schemas.openxmlformats.org/drawingml/2006/wordprocessingDrawing" xmlns:w10="urn:schemas-microsoft-com:office:word" xmlns:w="http://schemas.openxmlformats.org/wordprocessingml/2006/main" xmlns:w14="http://schemas.microsoft.com/office/word/2010/wordml" xmlns:wpg="http://schemas.microsoft.com/office/word/2010/wordprocessingGroup" xmlns:wpi="http://schemas.microsoft.com/office/word/2010/wordprocessingInk" xmlns:wne="http://schemas.microsoft.com/office/word/2006/wordml" xmlns:wps="http://schemas.microsoft.com/office/word/2010/wordprocessingShape" mc:Ignorable="w14 wp14">
   <w:endnote w:type="separator" w:id="-1">
     <w:p>
       <w:pPr>
@@ -12491,7 +12025,7 @@
 </file>
 
 <file path=word/footnotes.xml><?xml version="1.0" encoding="utf-8"?>
-<w:footnotes xmlns:wpc="http://schemas.microsoft.com/office/word/2010/wordprocessingCanvas" xmlns:mo="http://schemas.microsoft.com/office/mac/office/2008/main" xmlns:mc="http://schemas.openxmlformats.org/markup-compatibility/2006" xmlns:mv="urn:schemas-microsoft-com:mac:vml" xmlns:o="urn:schemas-microsoft-com:office:office" xmlns:r="http://schemas.openxmlformats.org/officeDocument/2006/relationships" xmlns:m="http://schemas.openxmlformats.org/officeDocument/2006/math" xmlns:v="urn:schemas-microsoft-com:vml" xmlns:wp14="http://schemas.microsoft.com/office/word/2010/wordprocessingDrawing" xmlns:wp="http://schemas.openxmlformats.org/drawingml/2006/wordprocessingDrawing" xmlns:w10="urn:schemas-microsoft-com:office:word" xmlns:w="http://schemas.openxmlformats.org/wordprocessingml/2006/main" xmlns:w14="http://schemas.microsoft.com/office/word/2010/wordml" xmlns:wpg="http://schemas.microsoft.com/office/word/2010/wordprocessingGroup" xmlns:wpi="http://schemas.microsoft.com/office/word/2010/wordprocessingInk" xmlns:wne="http://schemas.microsoft.com/office/word/2006/wordml" xmlns:wps="http://schemas.microsoft.com/office/word/2010/wordprocessingShape" mc:Ignorable="w14 wp14">
+<w:footnotes xmlns:wpc="http://schemas.microsoft.com/office/word/2010/wordprocessingCanvas" xmlns:mc="http://schemas.openxmlformats.org/markup-compatibility/2006" xmlns:o="urn:schemas-microsoft-com:office:office" xmlns:r="http://schemas.openxmlformats.org/officeDocument/2006/relationships" xmlns:m="http://schemas.openxmlformats.org/officeDocument/2006/math" xmlns:v="urn:schemas-microsoft-com:vml" xmlns:wp14="http://schemas.microsoft.com/office/word/2010/wordprocessingDrawing" xmlns:wp="http://schemas.openxmlformats.org/drawingml/2006/wordprocessingDrawing" xmlns:w10="urn:schemas-microsoft-com:office:word" xmlns:w="http://schemas.openxmlformats.org/wordprocessingml/2006/main" xmlns:w14="http://schemas.microsoft.com/office/word/2010/wordml" xmlns:wpg="http://schemas.microsoft.com/office/word/2010/wordprocessingGroup" xmlns:wpi="http://schemas.microsoft.com/office/word/2010/wordprocessingInk" xmlns:wne="http://schemas.microsoft.com/office/word/2006/wordml" xmlns:wps="http://schemas.microsoft.com/office/word/2010/wordprocessingShape" mc:Ignorable="w14 wp14">
   <w:footnote w:type="separator" w:id="-1">
     <w:p>
       <w:pPr>
@@ -12516,7 +12050,7 @@
 </file>
 
 <file path=word/numbering.xml><?xml version="1.0" encoding="utf-8"?>
-<w:numbering xmlns:wpc="http://schemas.microsoft.com/office/word/2010/wordprocessingCanvas" xmlns:mo="http://schemas.microsoft.com/office/mac/office/2008/main" xmlns:mc="http://schemas.openxmlformats.org/markup-compatibility/2006" xmlns:mv="urn:schemas-microsoft-com:mac:vml" xmlns:o="urn:schemas-microsoft-com:office:office" xmlns:r="http://schemas.openxmlformats.org/officeDocument/2006/relationships" xmlns:m="http://schemas.openxmlformats.org/officeDocument/2006/math" xmlns:v="urn:schemas-microsoft-com:vml" xmlns:wp14="http://schemas.microsoft.com/office/word/2010/wordprocessingDrawing" xmlns:wp="http://schemas.openxmlformats.org/drawingml/2006/wordprocessingDrawing" xmlns:w10="urn:schemas-microsoft-com:office:word" xmlns:w="http://schemas.openxmlformats.org/wordprocessingml/2006/main" xmlns:w14="http://schemas.microsoft.com/office/word/2010/wordml" xmlns:wpg="http://schemas.microsoft.com/office/word/2010/wordprocessingGroup" xmlns:wpi="http://schemas.microsoft.com/office/word/2010/wordprocessingInk" xmlns:wne="http://schemas.microsoft.com/office/word/2006/wordml" xmlns:wps="http://schemas.microsoft.com/office/word/2010/wordprocessingShape" mc:Ignorable="w14 wp14">
+<w:numbering xmlns:wpc="http://schemas.microsoft.com/office/word/2010/wordprocessingCanvas" xmlns:mc="http://schemas.openxmlformats.org/markup-compatibility/2006" xmlns:o="urn:schemas-microsoft-com:office:office" xmlns:r="http://schemas.openxmlformats.org/officeDocument/2006/relationships" xmlns:m="http://schemas.openxmlformats.org/officeDocument/2006/math" xmlns:v="urn:schemas-microsoft-com:vml" xmlns:wp14="http://schemas.microsoft.com/office/word/2010/wordprocessingDrawing" xmlns:wp="http://schemas.openxmlformats.org/drawingml/2006/wordprocessingDrawing" xmlns:w10="urn:schemas-microsoft-com:office:word" xmlns:w="http://schemas.openxmlformats.org/wordprocessingml/2006/main" xmlns:w14="http://schemas.microsoft.com/office/word/2010/wordml" xmlns:wpg="http://schemas.microsoft.com/office/word/2010/wordprocessingGroup" xmlns:wpi="http://schemas.microsoft.com/office/word/2010/wordprocessingInk" xmlns:wne="http://schemas.microsoft.com/office/word/2006/wordml" xmlns:wps="http://schemas.microsoft.com/office/word/2010/wordprocessingShape" mc:Ignorable="w14 wp14">
   <w:abstractNum w:abstractNumId="0">
     <w:nsid w:val="09CA3A0B"/>
     <w:multiLevelType w:val="hybridMultilevel"/>
@@ -14073,7 +13607,7 @@
       </w:pPr>
     </w:pPrDefault>
   </w:docDefaults>
-  <w:latentStyles w:defLockedState="0" w:defUIPriority="99" w:defSemiHidden="1" w:defUnhideWhenUsed="1" w:defQFormat="0" w:count="276">
+  <w:latentStyles w:defLockedState="0" w:defUIPriority="99" w:defSemiHidden="1" w:defUnhideWhenUsed="1" w:defQFormat="0" w:count="267">
     <w:lsdException w:name="Normal" w:semiHidden="0" w:uiPriority="0" w:unhideWhenUsed="0" w:qFormat="1"/>
     <w:lsdException w:name="heading 1" w:semiHidden="0" w:uiPriority="9" w:unhideWhenUsed="0" w:qFormat="1"/>
     <w:lsdException w:name="heading 2" w:uiPriority="9" w:qFormat="1"/>
@@ -14683,7 +14217,7 @@
       <w:bCs/>
     </w:rPr>
   </w:style>
-  <w:style w:type="character" w:styleId="Enfasis">
+  <w:style w:type="character" w:styleId="nfasis">
     <w:name w:val="Emphasis"/>
     <w:uiPriority w:val="20"/>
     <w:qFormat/>
@@ -14753,11 +14287,11 @@
       <w:szCs w:val="20"/>
     </w:rPr>
   </w:style>
-  <w:style w:type="paragraph" w:styleId="Citaintensa">
+  <w:style w:type="paragraph" w:styleId="Citadestacada">
     <w:name w:val="Intense Quote"/>
     <w:basedOn w:val="Normal"/>
     <w:next w:val="Normal"/>
-    <w:link w:val="CitaintensaCar"/>
+    <w:link w:val="CitadestacadaCar"/>
     <w:uiPriority w:val="30"/>
     <w:qFormat/>
     <w:rsid w:val="004255ED"/>
@@ -14776,10 +14310,10 @@
       <w:color w:val="2C7C9F" w:themeColor="accent1"/>
     </w:rPr>
   </w:style>
-  <w:style w:type="character" w:customStyle="1" w:styleId="CitaintensaCar">
-    <w:name w:val="Cita intensa Car"/>
+  <w:style w:type="character" w:customStyle="1" w:styleId="CitadestacadaCar">
+    <w:name w:val="Cita destacada Car"/>
     <w:basedOn w:val="Fuentedeprrafopredeter"/>
-    <w:link w:val="Citaintensa"/>
+    <w:link w:val="Citadestacada"/>
     <w:uiPriority w:val="30"/>
     <w:rsid w:val="004255ED"/>
     <w:rPr>
@@ -14839,7 +14373,7 @@
       <w:color w:val="2C7C9F" w:themeColor="accent1"/>
     </w:rPr>
   </w:style>
-  <w:style w:type="character" w:styleId="Ttulodelibro">
+  <w:style w:type="character" w:styleId="Ttulodellibro">
     <w:name w:val="Book Title"/>
     <w:uiPriority w:val="33"/>
     <w:qFormat/>
@@ -14852,7 +14386,7 @@
       <w:spacing w:val="9"/>
     </w:rPr>
   </w:style>
-  <w:style w:type="paragraph" w:styleId="Encabezadodetabladecontenido">
+  <w:style w:type="paragraph" w:styleId="TtulodeTDC">
     <w:name w:val="TOC Heading"/>
     <w:basedOn w:val="Ttulo1"/>
     <w:next w:val="Normal"/>
@@ -15157,7 +14691,7 @@
       </w:tblCellMar>
     </w:tblPr>
   </w:style>
-  <w:style w:type="table" w:styleId="Sombreadomediano2-nfasis1">
+  <w:style w:type="table" w:styleId="Sombreadomedio2-nfasis1">
     <w:name w:val="Medium Shading 2 Accent 1"/>
     <w:basedOn w:val="Tablanormal"/>
     <w:uiPriority w:val="64"/>
@@ -15306,7 +14840,7 @@
       </w:tcPr>
     </w:tblStylePr>
   </w:style>
-  <w:style w:type="table" w:styleId="Sombreadomediano2-nfasis3">
+  <w:style w:type="table" w:styleId="Sombreadomedio2-nfasis3">
     <w:name w:val="Medium Shading 2 Accent 3"/>
     <w:basedOn w:val="Tablanormal"/>
     <w:uiPriority w:val="64"/>
@@ -15455,7 +14989,7 @@
       </w:tcPr>
     </w:tblStylePr>
   </w:style>
-  <w:style w:type="table" w:styleId="Sombreadomediano2-nfasis6">
+  <w:style w:type="table" w:styleId="Sombreadomedio2-nfasis6">
     <w:name w:val="Medium Shading 2 Accent 6"/>
     <w:basedOn w:val="Tablanormal"/>
     <w:uiPriority w:val="64"/>
@@ -15604,7 +15138,7 @@
       </w:tcPr>
     </w:tblStylePr>
   </w:style>
-  <w:style w:type="table" w:styleId="Sombreadomediano2-nfasis5">
+  <w:style w:type="table" w:styleId="Sombreadomedio2-nfasis5">
     <w:name w:val="Medium Shading 2 Accent 5"/>
     <w:basedOn w:val="Tablanormal"/>
     <w:uiPriority w:val="64"/>
@@ -15828,7 +15362,7 @@
       <w:u w:val="single"/>
     </w:rPr>
   </w:style>
-  <w:style w:type="table" w:styleId="Sombreadomediano1-nfasis3">
+  <w:style w:type="table" w:styleId="Sombreadomedio1-nfasis3">
     <w:name w:val="Medium Shading 1 Accent 3"/>
     <w:basedOn w:val="Tablanormal"/>
     <w:uiPriority w:val="63"/>
@@ -15934,7 +15468,7 @@
       </w:tcPr>
     </w:tblStylePr>
   </w:style>
-  <w:style w:type="table" w:styleId="Sombreadomediano1-nfasis2">
+  <w:style w:type="table" w:styleId="Sombreadomedio1-nfasis2">
     <w:name w:val="Medium Shading 1 Accent 2"/>
     <w:basedOn w:val="Tablanormal"/>
     <w:uiPriority w:val="63"/>
@@ -16040,7 +15574,7 @@
       </w:tcPr>
     </w:tblStylePr>
   </w:style>
-  <w:style w:type="table" w:styleId="Sombreadomediano1-nfasis5">
+  <w:style w:type="table" w:styleId="Sombreadomedio1-nfasis5">
     <w:name w:val="Medium Shading 1 Accent 5"/>
     <w:basedOn w:val="Tablanormal"/>
     <w:uiPriority w:val="63"/>
@@ -16146,7 +15680,7 @@
       </w:tcPr>
     </w:tblStylePr>
   </w:style>
-  <w:style w:type="table" w:styleId="Sombreadomediano1-nfasis6">
+  <w:style w:type="table" w:styleId="Sombreadomedio1-nfasis6">
     <w:name w:val="Medium Shading 1 Accent 6"/>
     <w:basedOn w:val="Tablanormal"/>
     <w:uiPriority w:val="63"/>
@@ -16252,7 +15786,7 @@
       </w:tcPr>
     </w:tblStylePr>
   </w:style>
-  <w:style w:type="table" w:styleId="Sombreadomediano2">
+  <w:style w:type="table" w:styleId="Sombreadomedio2">
     <w:name w:val="Medium Shading 2"/>
     <w:basedOn w:val="Tablanormal"/>
     <w:uiPriority w:val="64"/>
@@ -16401,7 +15935,7 @@
       </w:tcPr>
     </w:tblStylePr>
   </w:style>
-  <w:style w:type="table" w:styleId="Sombreadomediano2-nfasis4">
+  <w:style w:type="table" w:styleId="Sombreadomedio2-nfasis4">
     <w:name w:val="Medium Shading 2 Accent 4"/>
     <w:basedOn w:val="Tablanormal"/>
     <w:uiPriority w:val="64"/>
@@ -16550,7 +16084,7 @@
       </w:tcPr>
     </w:tblStylePr>
   </w:style>
-  <w:style w:type="table" w:styleId="Listamediana1-nfasis1">
+  <w:style w:type="table" w:styleId="Listamedia1-nfasis1">
     <w:name w:val="Medium List 1 Accent 1"/>
     <w:basedOn w:val="Tablanormal"/>
     <w:uiPriority w:val="65"/>
@@ -16634,7 +16168,7 @@
       </w:tcPr>
     </w:tblStylePr>
   </w:style>
-  <w:style w:type="table" w:styleId="Cuadrculamediana3-nfasis2">
+  <w:style w:type="table" w:styleId="Cuadrculamedia3-nfasis2">
     <w:name w:val="Medium Grid 3 Accent 2"/>
     <w:basedOn w:val="Tablanormal"/>
     <w:uiPriority w:val="69"/>
@@ -16775,7 +16309,7 @@
       </w:tcPr>
     </w:tblStylePr>
   </w:style>
-  <w:style w:type="table" w:styleId="Cuadrculamediana3-nfasis1">
+  <w:style w:type="table" w:styleId="Cuadrculamedia3-nfasis1">
     <w:name w:val="Medium Grid 3 Accent 1"/>
     <w:basedOn w:val="Tablanormal"/>
     <w:uiPriority w:val="69"/>
@@ -16916,7 +16450,7 @@
       </w:tcPr>
     </w:tblStylePr>
   </w:style>
-  <w:style w:type="table" w:styleId="Cuadrculamediana3">
+  <w:style w:type="table" w:styleId="Cuadrculamedia3">
     <w:name w:val="Medium Grid 3"/>
     <w:basedOn w:val="Tablanormal"/>
     <w:uiPriority w:val="69"/>
@@ -17057,7 +16591,7 @@
       </w:tcPr>
     </w:tblStylePr>
   </w:style>
-  <w:style w:type="table" w:styleId="Sombreadomulticolor-nfasis3">
+  <w:style w:type="table" w:styleId="Sombreadovistoso-nfasis3">
     <w:name w:val="Colorful Shading Accent 3"/>
     <w:basedOn w:val="Tablanormal"/>
     <w:uiPriority w:val="71"/>
@@ -17169,7 +16703,7 @@
       </w:tcPr>
     </w:tblStylePr>
   </w:style>
-  <w:style w:type="table" w:styleId="Sombreadomulticolor-nfasis2">
+  <w:style w:type="table" w:styleId="Sombreadovistoso-nfasis2">
     <w:name w:val="Colorful Shading Accent 2"/>
     <w:basedOn w:val="Tablanormal"/>
     <w:uiPriority w:val="71"/>
@@ -17291,7 +16825,7 @@
       </w:rPr>
     </w:tblStylePr>
   </w:style>
-  <w:style w:type="table" w:styleId="Listamulticolor-nfasis1">
+  <w:style w:type="table" w:styleId="Listavistosa-nfasis1">
     <w:name w:val="Colorful List Accent 1"/>
     <w:basedOn w:val="Tablanormal"/>
     <w:uiPriority w:val="72"/>
@@ -17377,7 +16911,7 @@
       </w:tcPr>
     </w:tblStylePr>
   </w:style>
-  <w:style w:type="table" w:styleId="Listamulticolor-nfasis2">
+  <w:style w:type="table" w:styleId="Listavistosa-nfasis2">
     <w:name w:val="Colorful List Accent 2"/>
     <w:basedOn w:val="Tablanormal"/>
     <w:uiPriority w:val="72"/>
@@ -17493,7 +17027,7 @@
 </file>
 
 <file path=word/stylesWithEffects.xml><?xml version="1.0" encoding="utf-8"?>
-<w:styles xmlns:wpc="http://schemas.microsoft.com/office/word/2010/wordprocessingCanvas" xmlns:mo="http://schemas.microsoft.com/office/mac/office/2008/main" xmlns:mc="http://schemas.openxmlformats.org/markup-compatibility/2006" xmlns:mv="urn:schemas-microsoft-com:mac:vml" xmlns:o="urn:schemas-microsoft-com:office:office" xmlns:r="http://schemas.openxmlformats.org/officeDocument/2006/relationships" xmlns:m="http://schemas.openxmlformats.org/officeDocument/2006/math" xmlns:v="urn:schemas-microsoft-com:vml" xmlns:wp14="http://schemas.microsoft.com/office/word/2010/wordprocessingDrawing" xmlns:wp="http://schemas.openxmlformats.org/drawingml/2006/wordprocessingDrawing" xmlns:w10="urn:schemas-microsoft-com:office:word" xmlns:w="http://schemas.openxmlformats.org/wordprocessingml/2006/main" xmlns:w14="http://schemas.microsoft.com/office/word/2010/wordml" xmlns:wpg="http://schemas.microsoft.com/office/word/2010/wordprocessingGroup" xmlns:wpi="http://schemas.microsoft.com/office/word/2010/wordprocessingInk" xmlns:wne="http://schemas.microsoft.com/office/word/2006/wordml" xmlns:wps="http://schemas.microsoft.com/office/word/2010/wordprocessingShape" mc:Ignorable="w14 wp14">
+<w:styles xmlns:wpc="http://schemas.microsoft.com/office/word/2010/wordprocessingCanvas" xmlns:mc="http://schemas.openxmlformats.org/markup-compatibility/2006" xmlns:o="urn:schemas-microsoft-com:office:office" xmlns:r="http://schemas.openxmlformats.org/officeDocument/2006/relationships" xmlns:m="http://schemas.openxmlformats.org/officeDocument/2006/math" xmlns:v="urn:schemas-microsoft-com:vml" xmlns:wp14="http://schemas.microsoft.com/office/word/2010/wordprocessingDrawing" xmlns:wp="http://schemas.openxmlformats.org/drawingml/2006/wordprocessingDrawing" xmlns:w10="urn:schemas-microsoft-com:office:word" xmlns:w="http://schemas.openxmlformats.org/wordprocessingml/2006/main" xmlns:w14="http://schemas.microsoft.com/office/word/2010/wordml" xmlns:wpg="http://schemas.microsoft.com/office/word/2010/wordprocessingGroup" xmlns:wpi="http://schemas.microsoft.com/office/word/2010/wordprocessingInk" xmlns:wne="http://schemas.microsoft.com/office/word/2006/wordml" xmlns:wps="http://schemas.microsoft.com/office/word/2010/wordprocessingShape" mc:Ignorable="w14 wp14">
   <w:docDefaults>
     <w:rPrDefault>
       <w:rPr>
@@ -17509,7 +17043,7 @@
       </w:pPr>
     </w:pPrDefault>
   </w:docDefaults>
-  <w:latentStyles w:defLockedState="0" w:defUIPriority="99" w:defSemiHidden="1" w:defUnhideWhenUsed="1" w:defQFormat="0" w:count="276">
+  <w:latentStyles w:defLockedState="0" w:defUIPriority="99" w:defSemiHidden="1" w:defUnhideWhenUsed="1" w:defQFormat="0" w:count="267">
     <w:lsdException w:name="Normal" w:semiHidden="0" w:uiPriority="0" w:unhideWhenUsed="0" w:qFormat="1"/>
     <w:lsdException w:name="heading 1" w:semiHidden="0" w:uiPriority="9" w:unhideWhenUsed="0" w:qFormat="1"/>
     <w:lsdException w:name="heading 2" w:uiPriority="9" w:qFormat="1"/>
@@ -18119,7 +17653,7 @@
       <w:bCs/>
     </w:rPr>
   </w:style>
-  <w:style w:type="character" w:styleId="Enfasis">
+  <w:style w:type="character" w:styleId="nfasis">
     <w:name w:val="Emphasis"/>
     <w:uiPriority w:val="20"/>
     <w:qFormat/>
@@ -18189,11 +17723,11 @@
       <w:szCs w:val="20"/>
     </w:rPr>
   </w:style>
-  <w:style w:type="paragraph" w:styleId="Citaintensa">
+  <w:style w:type="paragraph" w:styleId="Citadestacada">
     <w:name w:val="Intense Quote"/>
     <w:basedOn w:val="Normal"/>
     <w:next w:val="Normal"/>
-    <w:link w:val="CitaintensaCar"/>
+    <w:link w:val="CitadestacadaCar"/>
     <w:uiPriority w:val="30"/>
     <w:qFormat/>
     <w:rsid w:val="004255ED"/>
@@ -18212,10 +17746,10 @@
       <w:color w:val="2C7C9F" w:themeColor="accent1"/>
     </w:rPr>
   </w:style>
-  <w:style w:type="character" w:customStyle="1" w:styleId="CitaintensaCar">
-    <w:name w:val="Cita intensa Car"/>
+  <w:style w:type="character" w:customStyle="1" w:styleId="CitadestacadaCar">
+    <w:name w:val="Cita destacada Car"/>
     <w:basedOn w:val="Fuentedeprrafopredeter"/>
-    <w:link w:val="Citaintensa"/>
+    <w:link w:val="Citadestacada"/>
     <w:uiPriority w:val="30"/>
     <w:rsid w:val="004255ED"/>
     <w:rPr>
@@ -18275,7 +17809,7 @@
       <w:color w:val="2C7C9F" w:themeColor="accent1"/>
     </w:rPr>
   </w:style>
-  <w:style w:type="character" w:styleId="Ttulodelibro">
+  <w:style w:type="character" w:styleId="Ttulodellibro">
     <w:name w:val="Book Title"/>
     <w:uiPriority w:val="33"/>
     <w:qFormat/>
@@ -18288,7 +17822,7 @@
       <w:spacing w:val="9"/>
     </w:rPr>
   </w:style>
-  <w:style w:type="paragraph" w:styleId="Encabezadodetabladecontenido">
+  <w:style w:type="paragraph" w:styleId="TtulodeTDC">
     <w:name w:val="TOC Heading"/>
     <w:basedOn w:val="Ttulo1"/>
     <w:next w:val="Normal"/>
@@ -18593,7 +18127,7 @@
       </w:tblCellMar>
     </w:tblPr>
   </w:style>
-  <w:style w:type="table" w:styleId="Sombreadomediano2-nfasis1">
+  <w:style w:type="table" w:styleId="Sombreadomedio2-nfasis1">
     <w:name w:val="Medium Shading 2 Accent 1"/>
     <w:basedOn w:val="Tablanormal"/>
     <w:uiPriority w:val="64"/>
@@ -18742,7 +18276,7 @@
       </w:tcPr>
     </w:tblStylePr>
   </w:style>
-  <w:style w:type="table" w:styleId="Sombreadomediano2-nfasis3">
+  <w:style w:type="table" w:styleId="Sombreadomedio2-nfasis3">
     <w:name w:val="Medium Shading 2 Accent 3"/>
     <w:basedOn w:val="Tablanormal"/>
     <w:uiPriority w:val="64"/>
@@ -18891,7 +18425,7 @@
       </w:tcPr>
     </w:tblStylePr>
   </w:style>
-  <w:style w:type="table" w:styleId="Sombreadomediano2-nfasis6">
+  <w:style w:type="table" w:styleId="Sombreadomedio2-nfasis6">
     <w:name w:val="Medium Shading 2 Accent 6"/>
     <w:basedOn w:val="Tablanormal"/>
     <w:uiPriority w:val="64"/>
@@ -19040,7 +18574,7 @@
       </w:tcPr>
     </w:tblStylePr>
   </w:style>
-  <w:style w:type="table" w:styleId="Sombreadomediano2-nfasis5">
+  <w:style w:type="table" w:styleId="Sombreadomedio2-nfasis5">
     <w:name w:val="Medium Shading 2 Accent 5"/>
     <w:basedOn w:val="Tablanormal"/>
     <w:uiPriority w:val="64"/>
@@ -19264,7 +18798,7 @@
       <w:u w:val="single"/>
     </w:rPr>
   </w:style>
-  <w:style w:type="table" w:styleId="Sombreadomediano1-nfasis3">
+  <w:style w:type="table" w:styleId="Sombreadomedio1-nfasis3">
     <w:name w:val="Medium Shading 1 Accent 3"/>
     <w:basedOn w:val="Tablanormal"/>
     <w:uiPriority w:val="63"/>
@@ -19370,7 +18904,7 @@
       </w:tcPr>
     </w:tblStylePr>
   </w:style>
-  <w:style w:type="table" w:styleId="Sombreadomediano1-nfasis2">
+  <w:style w:type="table" w:styleId="Sombreadomedio1-nfasis2">
     <w:name w:val="Medium Shading 1 Accent 2"/>
     <w:basedOn w:val="Tablanormal"/>
     <w:uiPriority w:val="63"/>
@@ -19476,7 +19010,7 @@
       </w:tcPr>
     </w:tblStylePr>
   </w:style>
-  <w:style w:type="table" w:styleId="Sombreadomediano1-nfasis5">
+  <w:style w:type="table" w:styleId="Sombreadomedio1-nfasis5">
     <w:name w:val="Medium Shading 1 Accent 5"/>
     <w:basedOn w:val="Tablanormal"/>
     <w:uiPriority w:val="63"/>
@@ -19582,7 +19116,7 @@
       </w:tcPr>
     </w:tblStylePr>
   </w:style>
-  <w:style w:type="table" w:styleId="Sombreadomediano1-nfasis6">
+  <w:style w:type="table" w:styleId="Sombreadomedio1-nfasis6">
     <w:name w:val="Medium Shading 1 Accent 6"/>
     <w:basedOn w:val="Tablanormal"/>
     <w:uiPriority w:val="63"/>
@@ -19688,7 +19222,7 @@
       </w:tcPr>
     </w:tblStylePr>
   </w:style>
-  <w:style w:type="table" w:styleId="Sombreadomediano2">
+  <w:style w:type="table" w:styleId="Sombreadomedio2">
     <w:name w:val="Medium Shading 2"/>
     <w:basedOn w:val="Tablanormal"/>
     <w:uiPriority w:val="64"/>
@@ -19837,7 +19371,7 @@
       </w:tcPr>
     </w:tblStylePr>
   </w:style>
-  <w:style w:type="table" w:styleId="Sombreadomediano2-nfasis4">
+  <w:style w:type="table" w:styleId="Sombreadomedio2-nfasis4">
     <w:name w:val="Medium Shading 2 Accent 4"/>
     <w:basedOn w:val="Tablanormal"/>
     <w:uiPriority w:val="64"/>
@@ -19986,7 +19520,7 @@
       </w:tcPr>
     </w:tblStylePr>
   </w:style>
-  <w:style w:type="table" w:styleId="Listamediana1-nfasis1">
+  <w:style w:type="table" w:styleId="Listamedia1-nfasis1">
     <w:name w:val="Medium List 1 Accent 1"/>
     <w:basedOn w:val="Tablanormal"/>
     <w:uiPriority w:val="65"/>
@@ -20070,7 +19604,7 @@
       </w:tcPr>
     </w:tblStylePr>
   </w:style>
-  <w:style w:type="table" w:styleId="Cuadrculamediana3-nfasis2">
+  <w:style w:type="table" w:styleId="Cuadrculamedia3-nfasis2">
     <w:name w:val="Medium Grid 3 Accent 2"/>
     <w:basedOn w:val="Tablanormal"/>
     <w:uiPriority w:val="69"/>
@@ -20211,7 +19745,7 @@
       </w:tcPr>
     </w:tblStylePr>
   </w:style>
-  <w:style w:type="table" w:styleId="Cuadrculamediana3-nfasis1">
+  <w:style w:type="table" w:styleId="Cuadrculamedia3-nfasis1">
     <w:name w:val="Medium Grid 3 Accent 1"/>
     <w:basedOn w:val="Tablanormal"/>
     <w:uiPriority w:val="69"/>
@@ -20352,7 +19886,7 @@
       </w:tcPr>
     </w:tblStylePr>
   </w:style>
-  <w:style w:type="table" w:styleId="Cuadrculamediana3">
+  <w:style w:type="table" w:styleId="Cuadrculamedia3">
     <w:name w:val="Medium Grid 3"/>
     <w:basedOn w:val="Tablanormal"/>
     <w:uiPriority w:val="69"/>
@@ -20493,7 +20027,7 @@
       </w:tcPr>
     </w:tblStylePr>
   </w:style>
-  <w:style w:type="table" w:styleId="Sombreadomulticolor-nfasis3">
+  <w:style w:type="table" w:styleId="Sombreadovistoso-nfasis3">
     <w:name w:val="Colorful Shading Accent 3"/>
     <w:basedOn w:val="Tablanormal"/>
     <w:uiPriority w:val="71"/>
@@ -20605,7 +20139,7 @@
       </w:tcPr>
     </w:tblStylePr>
   </w:style>
-  <w:style w:type="table" w:styleId="Sombreadomulticolor-nfasis2">
+  <w:style w:type="table" w:styleId="Sombreadovistoso-nfasis2">
     <w:name w:val="Colorful Shading Accent 2"/>
     <w:basedOn w:val="Tablanormal"/>
     <w:uiPriority w:val="71"/>
@@ -20727,7 +20261,7 @@
       </w:rPr>
     </w:tblStylePr>
   </w:style>
-  <w:style w:type="table" w:styleId="Listamulticolor-nfasis1">
+  <w:style w:type="table" w:styleId="Listavistosa-nfasis1">
     <w:name w:val="Colorful List Accent 1"/>
     <w:basedOn w:val="Tablanormal"/>
     <w:uiPriority w:val="72"/>
@@ -20813,7 +20347,7 @@
       </w:tcPr>
     </w:tblStylePr>
   </w:style>
-  <w:style w:type="table" w:styleId="Listamulticolor-nfasis2">
+  <w:style w:type="table" w:styleId="Listavistosa-nfasis2">
     <w:name w:val="Colorful List Accent 2"/>
     <w:basedOn w:val="Tablanormal"/>
     <w:uiPriority w:val="72"/>
@@ -21218,7 +20752,7 @@
 </file>
 
 <file path=customXml/itemProps2.xml><?xml version="1.0" encoding="utf-8"?>
-<ds:datastoreItem xmlns:ds="http://schemas.openxmlformats.org/officeDocument/2006/customXml" ds:itemID="{83892F46-68D4-DF4A-A9FB-433F6908AB43}">
+<ds:datastoreItem xmlns:ds="http://schemas.openxmlformats.org/officeDocument/2006/customXml" ds:itemID="{3EE5A3E2-8E2F-4377-BA28-A53DB89FC196}">
   <ds:schemaRefs>
     <ds:schemaRef ds:uri="http://schemas.openxmlformats.org/officeDocument/2006/bibliography"/>
   </ds:schemaRefs>

</xml_diff>

<commit_message>
Actualizado mi caso de uso
</commit_message>
<xml_diff>
--- a/SAD/SAD.docx
+++ b/SAD/SAD.docx
@@ -1,6 +1,6 @@
 
 <file path=word/document.xml><?xml version="1.0" encoding="utf-8"?>
-<w:document xmlns:wpc="http://schemas.microsoft.com/office/word/2010/wordprocessingCanvas" xmlns:mo="http://schemas.microsoft.com/office/mac/office/2008/main" xmlns:mc="http://schemas.openxmlformats.org/markup-compatibility/2006" xmlns:mv="urn:schemas-microsoft-com:mac:vml" xmlns:o="urn:schemas-microsoft-com:office:office" xmlns:r="http://schemas.openxmlformats.org/officeDocument/2006/relationships" xmlns:m="http://schemas.openxmlformats.org/officeDocument/2006/math" xmlns:v="urn:schemas-microsoft-com:vml" xmlns:wp14="http://schemas.microsoft.com/office/word/2010/wordprocessingDrawing" xmlns:wp="http://schemas.openxmlformats.org/drawingml/2006/wordprocessingDrawing" xmlns:w10="urn:schemas-microsoft-com:office:word" xmlns:w="http://schemas.openxmlformats.org/wordprocessingml/2006/main" xmlns:w14="http://schemas.microsoft.com/office/word/2010/wordml" xmlns:wpg="http://schemas.microsoft.com/office/word/2010/wordprocessingGroup" xmlns:wpi="http://schemas.microsoft.com/office/word/2010/wordprocessingInk" xmlns:wne="http://schemas.microsoft.com/office/word/2006/wordml" xmlns:wps="http://schemas.microsoft.com/office/word/2010/wordprocessingShape" mc:Ignorable="w14 wp14">
+<w:document xmlns:wpc="http://schemas.microsoft.com/office/word/2010/wordprocessingCanvas" xmlns:mc="http://schemas.openxmlformats.org/markup-compatibility/2006" xmlns:o="urn:schemas-microsoft-com:office:office" xmlns:r="http://schemas.openxmlformats.org/officeDocument/2006/relationships" xmlns:m="http://schemas.openxmlformats.org/officeDocument/2006/math" xmlns:v="urn:schemas-microsoft-com:vml" xmlns:wp14="http://schemas.microsoft.com/office/word/2010/wordprocessingDrawing" xmlns:wp="http://schemas.openxmlformats.org/drawingml/2006/wordprocessingDrawing" xmlns:w10="urn:schemas-microsoft-com:office:word" xmlns:w="http://schemas.openxmlformats.org/wordprocessingml/2006/main" xmlns:w14="http://schemas.microsoft.com/office/word/2010/wordml" xmlns:wpg="http://schemas.microsoft.com/office/word/2010/wordprocessingGroup" xmlns:wpi="http://schemas.microsoft.com/office/word/2010/wordprocessingInk" xmlns:wne="http://schemas.microsoft.com/office/word/2006/wordml" xmlns:wps="http://schemas.microsoft.com/office/word/2010/wordprocessingShape" mc:Ignorable="w14 wp14">
   <w:body>
     <w:sdt>
       <w:sdtPr>
@@ -28,7 +28,7 @@
               <w:rFonts w:ascii="Cambria" w:hAnsi="Cambria"/>
               <w:noProof/>
               <w:sz w:val="32"/>
-              <w:lang w:val="en-US" w:eastAsia="en-US"/>
+              <w:lang w:val="es-CO" w:eastAsia="es-CO"/>
             </w:rPr>
             <w:drawing>
               <wp:anchor distT="0" distB="0" distL="114300" distR="114300" simplePos="0" relativeHeight="251665408" behindDoc="0" locked="0" layoutInCell="1" allowOverlap="1" wp14:anchorId="614C3B93" wp14:editId="44964FF1">
@@ -96,7 +96,7 @@
           <w:r>
             <w:rPr>
               <w:noProof/>
-              <w:lang w:val="en-US" w:eastAsia="en-US"/>
+              <w:lang w:val="es-CO" w:eastAsia="es-CO"/>
             </w:rPr>
             <mc:AlternateContent>
               <mc:Choice Requires="wps">
@@ -154,7 +154,7 @@
                   </wp:anchor>
                 </w:drawing>
               </mc:Choice>
-              <mc:Fallback>
+              <mc:Fallback xmlns:mv="urn:schemas-microsoft-com:mac:vml" xmlns:mo="http://schemas.microsoft.com/office/mac/office/2008/main">
                 <w:pict>
                   <v:rect id="Rectangle 35" o:spid="_x0000_s1026" style="position:absolute;margin-left:21.75pt;margin-top:783.75pt;width:552.25pt;height:36pt;z-index:-251652096;visibility:visible;mso-wrap-style:square;mso-width-percent:0;mso-height-percent:0;mso-wrap-distance-left:9pt;mso-wrap-distance-top:0;mso-wrap-distance-right:9pt;mso-wrap-distance-bottom:0;mso-position-horizontal:absolute;mso-position-horizontal-relative:page;mso-position-vertical:absolute;mso-position-vertical-relative:page;mso-width-percent:0;mso-height-percent:0;mso-width-relative:margin;mso-height-relative:margin;v-text-anchor:top" o:gfxdata="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" o:allowincell="f" fillcolor="#7f7f7f [1612]" stroked="f">
                     <v:textbox inset="18pt,18pt,1in,18pt"/>
@@ -168,7 +168,7 @@
           <w:r>
             <w:rPr>
               <w:noProof/>
-              <w:lang w:val="en-US" w:eastAsia="en-US"/>
+              <w:lang w:val="es-CO" w:eastAsia="es-CO"/>
             </w:rPr>
             <mc:AlternateContent>
               <mc:Choice Requires="wps">
@@ -271,7 +271,7 @@
               </mc:Choice>
               <mc:Fallback>
                 <w:pict>
-                  <v:rect id="Rectangle 79" o:spid="_x0000_s1026" style="position:absolute;margin-left:21.75pt;margin-top:710.25pt;width:552.25pt;height:1in;z-index:-251653120;visibility:visible;mso-wrap-style:square;mso-width-percent:0;mso-height-percent:0;mso-wrap-distance-left:9pt;mso-wrap-distance-top:0;mso-wrap-distance-right:9pt;mso-wrap-distance-bottom:0;mso-position-horizontal:absolute;mso-position-horizontal-relative:page;mso-position-vertical:absolute;mso-position-vertical-relative:page;mso-width-percent:0;mso-height-percent:0;mso-width-relative:margin;mso-height-relative:margin;v-text-anchor:top" o:gfxdata="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" o:allowincell="f" fillcolor="#7f7f7f [1612]" stroked="f">
+                  <v:rect id="Rectangle 79" o:spid="_x0000_s1026" style="position:absolute;margin-left:21.75pt;margin-top:710.25pt;width:552.25pt;height:1in;z-index:-251653120;visibility:visible;mso-wrap-style:square;mso-width-percent:0;mso-height-percent:0;mso-wrap-distance-left:9pt;mso-wrap-distance-top:0;mso-wrap-distance-right:9pt;mso-wrap-distance-bottom:0;mso-position-horizontal:absolute;mso-position-horizontal-relative:page;mso-position-vertical:absolute;mso-position-vertical-relative:page;mso-width-percent:0;mso-height-percent:0;mso-width-relative:margin;mso-height-relative:margin;v-text-anchor:top" o:gfxdata="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" o:allowincell="f" fillcolor="#7f7f7f [1612]" stroked="f">
                     <v:textbox inset="18pt,18pt,1in,18pt">
                       <w:txbxContent>
                         <w:sdt>
@@ -323,7 +323,7 @@
           <w:r>
             <w:rPr>
               <w:noProof/>
-              <w:lang w:val="en-US" w:eastAsia="en-US"/>
+              <w:lang w:val="es-CO" w:eastAsia="es-CO"/>
             </w:rPr>
             <mc:AlternateContent>
               <mc:Choice Requires="wps">
@@ -384,7 +384,7 @@
                   </wp:anchor>
                 </w:drawing>
               </mc:Choice>
-              <mc:Fallback>
+              <mc:Fallback xmlns:mv="urn:schemas-microsoft-com:mac:vml" xmlns:mo="http://schemas.microsoft.com/office/mac/office/2008/main">
                 <w:pict>
                   <v:rect id="_x0000_s1027" style="position:absolute;margin-left:21.75pt;margin-top:423.75pt;width:552.25pt;height:285pt;z-index:-251655168;visibility:visible;mso-wrap-style:square;mso-width-percent:0;mso-height-percent:0;mso-wrap-distance-left:9pt;mso-wrap-distance-top:0;mso-wrap-distance-right:9pt;mso-wrap-distance-bottom:0;mso-position-horizontal:absolute;mso-position-horizontal-relative:page;mso-position-vertical:absolute;mso-position-vertical-relative:page;mso-width-percent:0;mso-height-percent:0;mso-width-relative:margin;mso-height-relative:margin;v-text-anchor:top" o:gfxdata="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" o:allowincell="f" fillcolor="#7f7f7f [1612]" stroked="f">
                     <v:textbox inset="18pt,18pt,1in,18pt">
@@ -400,7 +400,7 @@
           <w:r>
             <w:rPr>
               <w:noProof/>
-              <w:lang w:val="en-US" w:eastAsia="en-US"/>
+              <w:lang w:val="es-CO" w:eastAsia="es-CO"/>
             </w:rPr>
             <mc:AlternateContent>
               <mc:Choice Requires="wps">
@@ -443,7 +443,7 @@
                               <a:noFill/>
                             </a:ln>
                             <a:extLst>
-                              <a:ext uri="{91240B29-F687-4f45-9708-019B960494DF}">
+                              <a:ext uri="{91240B29-F687-4F45-9708-019B960494DF}">
                                 <a14:hiddenLine xmlns:a14="http://schemas.microsoft.com/office/drawing/2010/main" w="9525">
                                   <a:solidFill>
                                     <a:srgbClr val="000000"/>
@@ -473,7 +473,7 @@
                                 <w:sdtContent>
                                   <w:p>
                                     <w:pPr>
-                                      <w:pStyle w:val="NoSpacing"/>
+                                      <w:pStyle w:val="Sinespaciado"/>
                                       <w:snapToGrid w:val="0"/>
                                       <w:spacing w:before="120" w:after="240"/>
                                       <w:rPr>
@@ -514,7 +514,7 @@
               </mc:Choice>
               <mc:Fallback>
                 <w:pict>
-                  <v:rect id="Rectangle 82" o:spid="_x0000_s1028" style="position:absolute;margin-left:21.75pt;margin-top:344.25pt;width:552.2pt;height:68.7pt;z-index:251662336;visibility:visible;mso-wrap-style:square;mso-width-percent:0;mso-height-percent:0;mso-wrap-distance-left:9pt;mso-wrap-distance-top:0;mso-wrap-distance-right:9pt;mso-wrap-distance-bottom:0;mso-position-horizontal:absolute;mso-position-horizontal-relative:page;mso-position-vertical:absolute;mso-position-vertical-relative:page;mso-width-percent:0;mso-height-percent:0;mso-width-relative:page;mso-height-relative:page;v-text-anchor:bottom" o:gfxdata="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" o:allowincell="f" fillcolor="black" stroked="f">
+                  <v:rect id="Rectangle 82" o:spid="_x0000_s1028" style="position:absolute;margin-left:21.75pt;margin-top:344.25pt;width:552.2pt;height:68.7pt;z-index:251662336;visibility:visible;mso-wrap-style:square;mso-width-percent:0;mso-height-percent:0;mso-wrap-distance-left:9pt;mso-wrap-distance-top:0;mso-wrap-distance-right:9pt;mso-wrap-distance-bottom:0;mso-position-horizontal:absolute;mso-position-horizontal-relative:page;mso-position-vertical:absolute;mso-position-vertical-relative:page;mso-width-percent:0;mso-height-percent:0;mso-width-relative:page;mso-height-relative:page;v-text-anchor:bottom" o:gfxdata="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" o:allowincell="f" fillcolor="black" stroked="f">
                     <v:fill opacity="46003f"/>
                     <v:textbox style="mso-fit-shape-to-text:t" inset="18pt,,1in">
                       <w:txbxContent>
@@ -534,7 +534,7 @@
                           <w:sdtContent>
                             <w:p>
                               <w:pPr>
-                                <w:pStyle w:val="NoSpacing"/>
+                                <w:pStyle w:val="Sinespaciado"/>
                                 <w:snapToGrid w:val="0"/>
                                 <w:spacing w:before="120" w:after="240"/>
                                 <w:rPr>
@@ -568,7 +568,7 @@
           <w:r>
             <w:rPr>
               <w:noProof/>
-              <w:lang w:val="en-US" w:eastAsia="en-US"/>
+              <w:lang w:val="es-CO" w:eastAsia="es-CO"/>
             </w:rPr>
             <w:drawing>
               <wp:anchor distT="0" distB="0" distL="114300" distR="114300" simplePos="0" relativeHeight="251659264" behindDoc="1" locked="1" layoutInCell="0" allowOverlap="1" wp14:anchorId="517BC174" wp14:editId="13B958FC">
@@ -613,7 +613,7 @@
                           <a:noFill/>
                         </a:ln>
                         <a:extLst>
-                          <a:ext uri="{53640926-AAD7-44d8-BBD7-CCE9431645EC}">
+                          <a:ext uri="{53640926-AAD7-44D8-BBD7-CCE9431645EC}">
                             <a14:shadowObscured xmlns:a14="http://schemas.microsoft.com/office/drawing/2010/main"/>
                           </a:ext>
                         </a:extLst>
@@ -633,7 +633,7 @@
           <w:r>
             <w:rPr>
               <w:noProof/>
-              <w:lang w:val="en-US" w:eastAsia="en-US"/>
+              <w:lang w:val="es-CO" w:eastAsia="es-CO"/>
             </w:rPr>
             <mc:AlternateContent>
               <mc:Choice Requires="wps">
@@ -693,7 +693,7 @@
                   </wp:anchor>
                 </w:drawing>
               </mc:Choice>
-              <mc:Fallback>
+              <mc:Fallback xmlns:mv="urn:schemas-microsoft-com:mac:vml" xmlns:mo="http://schemas.microsoft.com/office/mac/office/2008/main">
                 <w:pict>
                   <v:rect id="Rectangle 73" o:spid="_x0000_s1026" style="position:absolute;margin-left:21.75pt;margin-top:21.75pt;width:552.25pt;height:25.5pt;z-index:-251656192;visibility:visible;mso-wrap-style:square;mso-width-percent:0;mso-height-percent:0;mso-wrap-distance-left:9pt;mso-wrap-distance-top:0;mso-wrap-distance-right:9pt;mso-wrap-distance-bottom:0;mso-position-horizontal:absolute;mso-position-horizontal-relative:page;mso-position-vertical:absolute;mso-position-vertical-relative:page;mso-width-percent:0;mso-height-percent:0;mso-width-relative:page;mso-height-relative:page;v-text-anchor:top" o:gfxdata="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" o:allowincell="f" fillcolor="#5d8804 [2408]" stroked="f">
                     <v:textbox inset=",7.2pt,,7.2pt"/>
@@ -715,7 +715,7 @@
           <w:r>
             <w:rPr>
               <w:noProof/>
-              <w:lang w:val="en-US" w:eastAsia="en-US"/>
+              <w:lang w:val="es-CO" w:eastAsia="es-CO"/>
             </w:rPr>
             <mc:AlternateContent>
               <mc:Choice Requires="wps">
@@ -855,7 +855,7 @@
               </mc:Choice>
               <mc:Fallback>
                 <w:pict>
-                  <v:rect id="Rectángulo 7" o:spid="_x0000_s1029" style="position:absolute;margin-left:108pt;margin-top:370.95pt;width:225pt;height:162pt;z-index:251667456;visibility:visible;mso-wrap-style:square;mso-width-percent:0;mso-height-percent:0;mso-wrap-distance-left:9pt;mso-wrap-distance-top:0;mso-wrap-distance-right:9pt;mso-wrap-distance-bottom:0;mso-position-horizontal:absolute;mso-position-horizontal-relative:text;mso-position-vertical:absolute;mso-position-vertical-relative:text;mso-width-percent:0;mso-height-percent:0;mso-width-relative:margin;mso-height-relative:margin;v-text-anchor:middle" o:gfxdata="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" fillcolor="white [3201]" strokecolor="#244a58 [3205]" strokeweight="2pt">
+                  <v:rect id="Rectángulo 7" o:spid="_x0000_s1029" style="position:absolute;margin-left:108pt;margin-top:370.95pt;width:225pt;height:162pt;z-index:251667456;visibility:visible;mso-wrap-style:square;mso-width-percent:0;mso-height-percent:0;mso-wrap-distance-left:9pt;mso-wrap-distance-top:0;mso-wrap-distance-right:9pt;mso-wrap-distance-bottom:0;mso-position-horizontal:absolute;mso-position-horizontal-relative:text;mso-position-vertical:absolute;mso-position-vertical-relative:text;mso-width-percent:0;mso-height-percent:0;mso-width-relative:margin;mso-height-relative:margin;v-text-anchor:middle" o:gfxdata="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" fillcolor="white [3201]" strokecolor="#244a58 [3205]" strokeweight="2pt">
                     <v:stroke linestyle="thinThin"/>
                     <v:textbox>
                       <w:txbxContent>
@@ -933,7 +933,7 @@
           <w:r>
             <w:rPr>
               <w:noProof/>
-              <w:lang w:val="en-US" w:eastAsia="en-US"/>
+              <w:lang w:val="es-CO" w:eastAsia="es-CO"/>
             </w:rPr>
             <mc:AlternateContent>
               <mc:Choice Requires="wps">
@@ -970,7 +970,7 @@
                             <a:effectLst/>
                             <a:extLst>
                               <a:ext uri="{C572A759-6A51-4108-AA02-DFA0A04FC94B}">
-                                <ma14:wrappingTextBoxFlag xmlns:ma14="http://schemas.microsoft.com/office/mac/drawingml/2011/main"/>
+                                <ma14:wrappingTextBoxFlag xmlns:ma14="http://schemas.microsoft.com/office/mac/drawingml/2011/main" xmlns:w="http://schemas.openxmlformats.org/wordprocessingml/2006/main" xmlns:w10="urn:schemas-microsoft-com:office:word" xmlns:v="urn:schemas-microsoft-com:vml" xmlns:o="urn:schemas-microsoft-com:office:office" xmlns:mv="urn:schemas-microsoft-com:mac:vml" xmlns:mo="http://schemas.microsoft.com/office/mac/office/2008/main" xmlns=""/>
                               </a:ext>
                             </a:extLst>
                           </wps:spPr>
@@ -1079,11 +1079,11 @@
               </mc:Choice>
               <mc:Fallback>
                 <w:pict>
-                  <v:shapetype id="_x0000_t202" coordsize="21600,21600" o:spt="202" path="m0,0l0,21600,21600,21600,21600,0xe">
+                  <v:shapetype id="_x0000_t202" coordsize="21600,21600" o:spt="202" path="m,l,21600r21600,l21600,xe">
                     <v:stroke joinstyle="miter"/>
                     <v:path gradientshapeok="t" o:connecttype="rect"/>
                   </v:shapetype>
-                  <v:shape id="Cuadro de texto 4" o:spid="_x0000_s1030" type="#_x0000_t202" style="position:absolute;margin-left:-53.95pt;margin-top:289.95pt;width:540pt;height:54pt;z-index:251666432;visibility:visible;mso-wrap-style:square;mso-width-percent:0;mso-height-percent:0;mso-wrap-distance-left:9pt;mso-wrap-distance-top:0;mso-wrap-distance-right:9pt;mso-wrap-distance-bottom:0;mso-position-horizontal:absolute;mso-position-horizontal-relative:text;mso-position-vertical:absolute;mso-position-vertical-relative:text;mso-width-percent:0;mso-height-percent:0;mso-width-relative:margin;mso-height-relative:margin;v-text-anchor:top" o:gfxdata="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" filled="f" stroked="f">
+                  <v:shape id="Cuadro de texto 4" o:spid="_x0000_s1030" type="#_x0000_t202" style="position:absolute;margin-left:-54pt;margin-top:289.95pt;width:540pt;height:54pt;z-index:251666432;visibility:visible;mso-wrap-style:square;mso-width-percent:0;mso-height-percent:0;mso-wrap-distance-left:9pt;mso-wrap-distance-top:0;mso-wrap-distance-right:9pt;mso-wrap-distance-bottom:0;mso-position-horizontal:absolute;mso-position-horizontal-relative:text;mso-position-vertical:absolute;mso-position-vertical-relative:text;mso-width-percent:0;mso-height-percent:0;mso-width-relative:margin;mso-height-relative:margin;v-text-anchor:top" o:gfxdata="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" filled="f" stroked="f">
                     <v:textbox style="mso-next-textbox:#_x0000_s1027">
                       <w:txbxContent>
                         <w:sdt>
@@ -1170,7 +1170,7 @@
         </w:p>
         <w:p>
           <w:pPr>
-            <w:pStyle w:val="Heading1"/>
+            <w:pStyle w:val="Ttulo1"/>
             <w:rPr>
               <w:noProof/>
             </w:rPr>
@@ -1207,7 +1207,7 @@
         </w:p>
         <w:p>
           <w:pPr>
-            <w:pStyle w:val="TOC1"/>
+            <w:pStyle w:val="TDC1"/>
             <w:tabs>
               <w:tab w:val="right" w:leader="dot" w:pos="8828"/>
             </w:tabs>
@@ -1269,7 +1269,7 @@
         </w:p>
         <w:p>
           <w:pPr>
-            <w:pStyle w:val="TOC1"/>
+            <w:pStyle w:val="TDC1"/>
             <w:tabs>
               <w:tab w:val="right" w:leader="dot" w:pos="8828"/>
             </w:tabs>
@@ -1331,7 +1331,7 @@
         </w:p>
         <w:p>
           <w:pPr>
-            <w:pStyle w:val="TOC1"/>
+            <w:pStyle w:val="TDC1"/>
             <w:tabs>
               <w:tab w:val="right" w:leader="dot" w:pos="8828"/>
             </w:tabs>
@@ -1393,7 +1393,7 @@
         </w:p>
         <w:p>
           <w:pPr>
-            <w:pStyle w:val="TOC2"/>
+            <w:pStyle w:val="TDC2"/>
             <w:tabs>
               <w:tab w:val="right" w:leader="dot" w:pos="8828"/>
             </w:tabs>
@@ -1454,7 +1454,7 @@
         </w:p>
         <w:p>
           <w:pPr>
-            <w:pStyle w:val="TOC2"/>
+            <w:pStyle w:val="TDC2"/>
             <w:tabs>
               <w:tab w:val="right" w:leader="dot" w:pos="8828"/>
             </w:tabs>
@@ -1515,7 +1515,7 @@
         </w:p>
         <w:p>
           <w:pPr>
-            <w:pStyle w:val="TOC2"/>
+            <w:pStyle w:val="TDC2"/>
             <w:tabs>
               <w:tab w:val="right" w:leader="dot" w:pos="8828"/>
             </w:tabs>
@@ -1576,7 +1576,7 @@
         </w:p>
         <w:p>
           <w:pPr>
-            <w:pStyle w:val="TOC2"/>
+            <w:pStyle w:val="TDC2"/>
             <w:tabs>
               <w:tab w:val="right" w:leader="dot" w:pos="8828"/>
             </w:tabs>
@@ -1637,7 +1637,7 @@
         </w:p>
         <w:p>
           <w:pPr>
-            <w:pStyle w:val="TOC2"/>
+            <w:pStyle w:val="TDC2"/>
             <w:tabs>
               <w:tab w:val="right" w:leader="dot" w:pos="8828"/>
             </w:tabs>
@@ -1698,7 +1698,7 @@
         </w:p>
         <w:p>
           <w:pPr>
-            <w:pStyle w:val="TOC1"/>
+            <w:pStyle w:val="TDC1"/>
             <w:tabs>
               <w:tab w:val="right" w:leader="dot" w:pos="8828"/>
             </w:tabs>
@@ -1760,7 +1760,7 @@
         </w:p>
         <w:p>
           <w:pPr>
-            <w:pStyle w:val="TOC2"/>
+            <w:pStyle w:val="TDC2"/>
             <w:tabs>
               <w:tab w:val="right" w:leader="dot" w:pos="8828"/>
             </w:tabs>
@@ -1821,7 +1821,7 @@
         </w:p>
         <w:p>
           <w:pPr>
-            <w:pStyle w:val="TOC2"/>
+            <w:pStyle w:val="TDC2"/>
             <w:tabs>
               <w:tab w:val="right" w:leader="dot" w:pos="8828"/>
             </w:tabs>
@@ -1882,7 +1882,7 @@
         </w:p>
         <w:p>
           <w:pPr>
-            <w:pStyle w:val="TOC2"/>
+            <w:pStyle w:val="TDC2"/>
             <w:tabs>
               <w:tab w:val="right" w:leader="dot" w:pos="8828"/>
             </w:tabs>
@@ -1943,7 +1943,7 @@
         </w:p>
         <w:p>
           <w:pPr>
-            <w:pStyle w:val="TOC2"/>
+            <w:pStyle w:val="TDC2"/>
             <w:tabs>
               <w:tab w:val="right" w:leader="dot" w:pos="8828"/>
             </w:tabs>
@@ -2004,7 +2004,7 @@
         </w:p>
         <w:p>
           <w:pPr>
-            <w:pStyle w:val="TOC1"/>
+            <w:pStyle w:val="TDC1"/>
             <w:tabs>
               <w:tab w:val="right" w:leader="dot" w:pos="8828"/>
             </w:tabs>
@@ -2066,7 +2066,7 @@
         </w:p>
         <w:p>
           <w:pPr>
-            <w:pStyle w:val="TOC2"/>
+            <w:pStyle w:val="TDC2"/>
             <w:tabs>
               <w:tab w:val="right" w:leader="dot" w:pos="8828"/>
             </w:tabs>
@@ -2127,7 +2127,7 @@
         </w:p>
         <w:p>
           <w:pPr>
-            <w:pStyle w:val="TOC2"/>
+            <w:pStyle w:val="TDC2"/>
             <w:tabs>
               <w:tab w:val="right" w:leader="dot" w:pos="8828"/>
             </w:tabs>
@@ -2188,7 +2188,7 @@
         </w:p>
         <w:p>
           <w:pPr>
-            <w:pStyle w:val="TOC1"/>
+            <w:pStyle w:val="TDC1"/>
             <w:tabs>
               <w:tab w:val="right" w:leader="dot" w:pos="8828"/>
             </w:tabs>
@@ -2250,7 +2250,7 @@
         </w:p>
         <w:p>
           <w:pPr>
-            <w:pStyle w:val="TOC2"/>
+            <w:pStyle w:val="TDC2"/>
             <w:tabs>
               <w:tab w:val="right" w:leader="dot" w:pos="8828"/>
             </w:tabs>
@@ -2311,7 +2311,7 @@
         </w:p>
         <w:p>
           <w:pPr>
-            <w:pStyle w:val="TOC1"/>
+            <w:pStyle w:val="TDC1"/>
             <w:tabs>
               <w:tab w:val="right" w:leader="dot" w:pos="8828"/>
             </w:tabs>
@@ -2373,7 +2373,7 @@
         </w:p>
         <w:p>
           <w:pPr>
-            <w:pStyle w:val="TOC2"/>
+            <w:pStyle w:val="TDC2"/>
             <w:tabs>
               <w:tab w:val="right" w:leader="dot" w:pos="8828"/>
             </w:tabs>
@@ -2517,12 +2517,11 @@
         </w:p>
         <w:p>
           <w:pPr>
-            <w:pStyle w:val="Heading1"/>
+            <w:pStyle w:val="Ttulo1"/>
           </w:pPr>
           <w:bookmarkStart w:id="2" w:name="_Toc255994060"/>
           <w:bookmarkStart w:id="3" w:name="_Toc255995074"/>
           <w:r>
-            <w:lastRenderedPageBreak/>
             <w:t>LISTADO DE FIGURAS</w:t>
           </w:r>
           <w:bookmarkEnd w:id="2"/>
@@ -2607,7 +2606,7 @@
         </w:p>
         <w:p>
           <w:pPr>
-            <w:pStyle w:val="Heading1"/>
+            <w:pStyle w:val="Ttulo1"/>
           </w:pPr>
           <w:bookmarkStart w:id="4" w:name="_Toc255994061"/>
           <w:bookmarkStart w:id="5" w:name="_Toc255995075"/>
@@ -2632,12 +2631,11 @@
         <w:p/>
         <w:p>
           <w:pPr>
-            <w:pStyle w:val="Heading1"/>
+            <w:pStyle w:val="Ttulo1"/>
           </w:pPr>
           <w:bookmarkStart w:id="6" w:name="_Toc255994062"/>
           <w:bookmarkStart w:id="7" w:name="_Toc255995076"/>
           <w:r>
-            <w:lastRenderedPageBreak/>
             <w:t>SECCIÓN 1: DESCRIPCIÓN DEL DOCUMENTO</w:t>
           </w:r>
           <w:bookmarkEnd w:id="6"/>
@@ -2645,7 +2643,7 @@
         </w:p>
         <w:p>
           <w:pPr>
-            <w:pStyle w:val="Heading2"/>
+            <w:pStyle w:val="Ttulo2"/>
           </w:pPr>
           <w:bookmarkStart w:id="8" w:name="_Toc255994063"/>
           <w:bookmarkStart w:id="9" w:name="_Toc255995077"/>
@@ -2673,7 +2671,7 @@
         </w:p>
         <w:p>
           <w:pPr>
-            <w:pStyle w:val="Heading2"/>
+            <w:pStyle w:val="Ttulo2"/>
           </w:pPr>
           <w:bookmarkStart w:id="10" w:name="_Toc255994064"/>
           <w:bookmarkStart w:id="11" w:name="_Toc255995078"/>
@@ -2688,12 +2686,16 @@
             <w:jc w:val="both"/>
           </w:pPr>
           <w:r>
-            <w:t>El documento estará dividido en cinco secciones principales: el presente descripción del documento, generalidades del proyecto, motivadores y fuerzas externas que influyen en el sistema, el contexto del problema expresado en casos de uso y requerimientos de calidad que los interesados en el correcto funcionamiento del proyecto desean. Cada una de las secciones tienen subdivisiones, que brindarán mayor información del tema tratado en cada división.</w:t>
+            <w:t xml:space="preserve">El documento estará dividido en cinco secciones principales: el presente descripción del documento, generalidades del proyecto, motivadores y fuerzas externas que influyen en el sistema, el contexto del problema expresado en casos </w:t>
+          </w:r>
+          <w:r>
+            <w:lastRenderedPageBreak/>
+            <w:t>de uso y requerimientos de calidad que los interesados en el correcto funcionamiento del proyecto desean. Cada una de las secciones tienen subdivisiones, que brindarán mayor información del tema tratado en cada división.</w:t>
           </w:r>
         </w:p>
         <w:p>
           <w:pPr>
-            <w:pStyle w:val="Heading2"/>
+            <w:pStyle w:val="Ttulo2"/>
           </w:pPr>
           <w:bookmarkStart w:id="12" w:name="_Toc255994065"/>
           <w:bookmarkStart w:id="13" w:name="_Toc255995079"/>
@@ -2710,7 +2712,7 @@
         </w:p>
         <w:p>
           <w:pPr>
-            <w:pStyle w:val="Heading2"/>
+            <w:pStyle w:val="Ttulo2"/>
           </w:pPr>
           <w:bookmarkStart w:id="14" w:name="_Toc255994066"/>
           <w:bookmarkStart w:id="15" w:name="_Toc255995080"/>
@@ -2727,7 +2729,7 @@
         </w:p>
         <w:p>
           <w:pPr>
-            <w:pStyle w:val="ListParagraph"/>
+            <w:pStyle w:val="Prrafodelista"/>
             <w:numPr>
               <w:ilvl w:val="0"/>
               <w:numId w:val="5"/>
@@ -2745,7 +2747,7 @@
         </w:p>
         <w:p>
           <w:pPr>
-            <w:pStyle w:val="ListParagraph"/>
+            <w:pStyle w:val="Prrafodelista"/>
             <w:numPr>
               <w:ilvl w:val="0"/>
               <w:numId w:val="5"/>
@@ -2763,7 +2765,7 @@
         </w:p>
         <w:p>
           <w:pPr>
-            <w:pStyle w:val="Heading2"/>
+            <w:pStyle w:val="Ttulo2"/>
           </w:pPr>
           <w:bookmarkStart w:id="16" w:name="_Toc255994067"/>
           <w:bookmarkStart w:id="17" w:name="_Toc255995081"/>
@@ -2780,7 +2782,7 @@
         </w:p>
         <w:p>
           <w:pPr>
-            <w:pStyle w:val="ListParagraph"/>
+            <w:pStyle w:val="Prrafodelista"/>
             <w:numPr>
               <w:ilvl w:val="0"/>
               <w:numId w:val="6"/>
@@ -2801,7 +2803,7 @@
           <w:hyperlink r:id="rId12" w:history="1">
             <w:r>
               <w:rPr>
-                <w:rStyle w:val="Hyperlink"/>
+                <w:rStyle w:val="Hipervnculo"/>
                 <w:color w:val="2C7C9F" w:themeColor="accent1"/>
                 <w:sz w:val="18"/>
                 <w:szCs w:val="18"/>
@@ -2812,7 +2814,7 @@
         </w:p>
         <w:p>
           <w:pPr>
-            <w:pStyle w:val="ListParagraph"/>
+            <w:pStyle w:val="Prrafodelista"/>
             <w:numPr>
               <w:ilvl w:val="0"/>
               <w:numId w:val="6"/>
@@ -2829,7 +2831,6 @@
               <w:sz w:val="18"/>
               <w:szCs w:val="18"/>
             </w:rPr>
-            <w:lastRenderedPageBreak/>
             <w:t>Gottau</w:t>
           </w:r>
           <w:proofErr w:type="spellEnd"/>
@@ -2859,7 +2860,7 @@
           <w:hyperlink r:id="rId13" w:history="1">
             <w:r>
               <w:rPr>
-                <w:rStyle w:val="Hyperlink"/>
+                <w:rStyle w:val="Hipervnculo"/>
                 <w:color w:val="2C7C9F" w:themeColor="accent1"/>
                 <w:sz w:val="18"/>
                 <w:szCs w:val="18"/>
@@ -2870,7 +2871,7 @@
         </w:p>
         <w:p>
           <w:pPr>
-            <w:pStyle w:val="ListParagraph"/>
+            <w:pStyle w:val="Prrafodelista"/>
             <w:numPr>
               <w:ilvl w:val="0"/>
               <w:numId w:val="6"/>
@@ -2932,7 +2933,7 @@
           <w:hyperlink r:id="rId14" w:history="1">
             <w:r>
               <w:rPr>
-                <w:rStyle w:val="Hyperlink"/>
+                <w:rStyle w:val="Hipervnculo"/>
                 <w:color w:val="2C7C9F" w:themeColor="accent1"/>
                 <w:sz w:val="18"/>
                 <w:szCs w:val="18"/>
@@ -2951,7 +2952,7 @@
         </w:p>
         <w:p>
           <w:pPr>
-            <w:pStyle w:val="ListParagraph"/>
+            <w:pStyle w:val="Prrafodelista"/>
             <w:numPr>
               <w:ilvl w:val="0"/>
               <w:numId w:val="6"/>
@@ -2981,7 +2982,7 @@
           <w:hyperlink r:id="rId15" w:history="1">
             <w:r>
               <w:rPr>
-                <w:rStyle w:val="Hyperlink"/>
+                <w:rStyle w:val="Hipervnculo"/>
                 <w:color w:val="2C7C9F" w:themeColor="accent1"/>
                 <w:sz w:val="18"/>
                 <w:szCs w:val="18"/>
@@ -2992,7 +2993,7 @@
         </w:p>
         <w:p>
           <w:pPr>
-            <w:pStyle w:val="ListParagraph"/>
+            <w:pStyle w:val="Prrafodelista"/>
             <w:numPr>
               <w:ilvl w:val="0"/>
               <w:numId w:val="6"/>
@@ -3021,7 +3022,7 @@
           <w:hyperlink r:id="rId16" w:history="1">
             <w:r>
               <w:rPr>
-                <w:rStyle w:val="Hyperlink"/>
+                <w:rStyle w:val="Hipervnculo"/>
                 <w:color w:val="2C7C9F" w:themeColor="accent1"/>
                 <w:sz w:val="18"/>
                 <w:szCs w:val="18"/>
@@ -3032,7 +3033,7 @@
         </w:p>
         <w:p>
           <w:pPr>
-            <w:pStyle w:val="ListParagraph"/>
+            <w:pStyle w:val="Prrafodelista"/>
             <w:numPr>
               <w:ilvl w:val="0"/>
               <w:numId w:val="6"/>
@@ -3047,6 +3048,7 @@
             <w:rPr>
               <w:sz w:val="18"/>
             </w:rPr>
+            <w:lastRenderedPageBreak/>
             <w:t>Vorvick</w:t>
           </w:r>
           <w:proofErr w:type="spellEnd"/>
@@ -3073,7 +3075,7 @@
           <w:hyperlink r:id="rId17" w:history="1">
             <w:r>
               <w:rPr>
-                <w:rStyle w:val="Hyperlink"/>
+                <w:rStyle w:val="Hipervnculo"/>
                 <w:color w:val="2C7C9F" w:themeColor="accent1"/>
                 <w:sz w:val="18"/>
               </w:rPr>
@@ -3095,7 +3097,7 @@
         </w:p>
         <w:p>
           <w:pPr>
-            <w:pStyle w:val="ListParagraph"/>
+            <w:pStyle w:val="Prrafodelista"/>
             <w:numPr>
               <w:ilvl w:val="0"/>
               <w:numId w:val="7"/>
@@ -3135,7 +3137,7 @@
         </w:p>
         <w:p>
           <w:pPr>
-            <w:pStyle w:val="ListParagraph"/>
+            <w:pStyle w:val="Prrafodelista"/>
             <w:numPr>
               <w:ilvl w:val="0"/>
               <w:numId w:val="7"/>
@@ -3222,7 +3224,7 @@
         </w:p>
         <w:p>
           <w:pPr>
-            <w:pStyle w:val="ListParagraph"/>
+            <w:pStyle w:val="Prrafodelista"/>
             <w:numPr>
               <w:ilvl w:val="0"/>
               <w:numId w:val="7"/>
@@ -3294,12 +3296,11 @@
         <w:p/>
         <w:p>
           <w:pPr>
-            <w:pStyle w:val="Heading1"/>
+            <w:pStyle w:val="Ttulo1"/>
           </w:pPr>
           <w:bookmarkStart w:id="18" w:name="_Toc255994068"/>
           <w:bookmarkStart w:id="19" w:name="_Toc255995082"/>
           <w:r>
-            <w:lastRenderedPageBreak/>
             <w:t>SECCIÓN 2: GENERALIDADES DEL PROYECTO</w:t>
           </w:r>
           <w:bookmarkEnd w:id="18"/>
@@ -3307,7 +3308,7 @@
         </w:p>
         <w:p>
           <w:pPr>
-            <w:pStyle w:val="Heading2"/>
+            <w:pStyle w:val="Ttulo2"/>
             <w:tabs>
               <w:tab w:val="left" w:pos="3027"/>
             </w:tabs>
@@ -3339,7 +3340,7 @@
     </w:p>
     <w:p>
       <w:pPr>
-        <w:pStyle w:val="Heading2"/>
+        <w:pStyle w:val="Ttulo2"/>
         <w:spacing w:before="120" w:after="120"/>
       </w:pPr>
       <w:bookmarkStart w:id="22" w:name="_Toc255994070"/>
@@ -3363,7 +3364,7 @@
     </w:p>
     <w:p>
       <w:pPr>
-        <w:pStyle w:val="Heading3"/>
+        <w:pStyle w:val="Ttulo3"/>
       </w:pPr>
       <w:r>
         <w:t xml:space="preserve">Avance de pacientes </w:t>
@@ -3393,7 +3394,7 @@
     </w:p>
     <w:p>
       <w:pPr>
-        <w:pStyle w:val="Heading3"/>
+        <w:pStyle w:val="Ttulo3"/>
       </w:pPr>
       <w:r>
         <w:t xml:space="preserve">Recordatorios </w:t>
@@ -3415,9 +3416,10 @@
     </w:p>
     <w:p>
       <w:pPr>
-        <w:pStyle w:val="Heading3"/>
+        <w:pStyle w:val="Ttulo3"/>
       </w:pPr>
       <w:r>
+        <w:lastRenderedPageBreak/>
         <w:t xml:space="preserve">Manejo de emergencias </w:t>
       </w:r>
     </w:p>
@@ -3426,11 +3428,7 @@
         <w:jc w:val="both"/>
       </w:pPr>
       <w:r>
-        <w:t xml:space="preserve">Además de monitorear a los pacientes, la plataforma busca prevenir la incidencia de nuevas enfermedades. En el caso de la presión arterial, la aplicación central debe generar una alarma si los resultados obtenidos se encuentran en una categoría fuera de lo normal. Por ejemplo, si se detecta que el paciente se encuentra en una tercera etapa de hipertensión, inmediatamente se debe lanzar una alarma al usuario informando que su estado es delicado y que debe acudir a la clínica. Así mismo, en la FSFB se debe registrar la misma alarma y el personal médico debe estar preparado para asistir a un nuevo paciente crítico. Por otro lado, en el caso del peso, sí el IMC se encuentra en cualquier extremo, la aplicación central debe enviar una alarma al usuario indicándole que debe mejorar sus hábitos alimenticios. </w:t>
-      </w:r>
-      <w:r>
-        <w:lastRenderedPageBreak/>
-        <w:t>En caso de ser desnutrición, la aplicación debe recomendar una dieta para subir de peso de acuerdo a la edad, estatura y género (en caso de no ser adulto). Por el contrario, si el usuario está a borde de la obesidad se debe recomendar dietas para la disminución de peso de acuerdo a su edad, estatura y gén</w:t>
+        <w:t>Además de monitorear a los pacientes, la plataforma busca prevenir la incidencia de nuevas enfermedades. En el caso de la presión arterial, la aplicación central debe generar una alarma si los resultados obtenidos se encuentran en una categoría fuera de lo normal. Por ejemplo, si se detecta que el paciente se encuentra en una tercera etapa de hipertensión, inmediatamente se debe lanzar una alarma al usuario informando que su estado es delicado y que debe acudir a la clínica. Así mismo, en la FSFB se debe registrar la misma alarma y el personal médico debe estar preparado para asistir a un nuevo paciente crítico. Por otro lado, en el caso del peso, sí el IMC se encuentra en cualquier extremo, la aplicación central debe enviar una alarma al usuario indicándole que debe mejorar sus hábitos alimenticios. En caso de ser desnutrición, la aplicación debe recomendar una dieta para subir de peso de acuerdo a la edad, estatura y género (en caso de no ser adulto). Por el contrario, si el usuario está a borde de la obesidad se debe recomendar dietas para la disminución de peso de acuerdo a su edad, estatura y gén</w:t>
       </w:r>
       <w:r>
         <w:t>ero (en caso de no ser adulto).</w:t>
@@ -3438,7 +3436,7 @@
     </w:p>
     <w:p>
       <w:pPr>
-        <w:pStyle w:val="Heading2"/>
+        <w:pStyle w:val="Ttulo2"/>
         <w:tabs>
           <w:tab w:val="left" w:pos="1787"/>
         </w:tabs>
@@ -3462,7 +3460,7 @@
     </w:p>
     <w:p>
       <w:pPr>
-        <w:pStyle w:val="ListParagraph"/>
+        <w:pStyle w:val="Prrafodelista"/>
         <w:numPr>
           <w:ilvl w:val="0"/>
           <w:numId w:val="8"/>
@@ -3474,7 +3472,7 @@
     </w:p>
     <w:p>
       <w:pPr>
-        <w:pStyle w:val="ListParagraph"/>
+        <w:pStyle w:val="Prrafodelista"/>
         <w:numPr>
           <w:ilvl w:val="0"/>
           <w:numId w:val="8"/>
@@ -3486,7 +3484,7 @@
     </w:p>
     <w:p>
       <w:pPr>
-        <w:pStyle w:val="ListParagraph"/>
+        <w:pStyle w:val="Prrafodelista"/>
         <w:numPr>
           <w:ilvl w:val="0"/>
           <w:numId w:val="8"/>
@@ -3498,7 +3496,7 @@
     </w:p>
     <w:p>
       <w:pPr>
-        <w:pStyle w:val="ListParagraph"/>
+        <w:pStyle w:val="Prrafodelista"/>
         <w:numPr>
           <w:ilvl w:val="0"/>
           <w:numId w:val="8"/>
@@ -3510,7 +3508,7 @@
     </w:p>
     <w:p>
       <w:pPr>
-        <w:pStyle w:val="ListParagraph"/>
+        <w:pStyle w:val="Prrafodelista"/>
         <w:numPr>
           <w:ilvl w:val="0"/>
           <w:numId w:val="8"/>
@@ -3522,7 +3520,7 @@
     </w:p>
     <w:p>
       <w:pPr>
-        <w:pStyle w:val="ListParagraph"/>
+        <w:pStyle w:val="Prrafodelista"/>
         <w:numPr>
           <w:ilvl w:val="0"/>
           <w:numId w:val="8"/>
@@ -3534,7 +3532,7 @@
     </w:p>
     <w:p>
       <w:pPr>
-        <w:pStyle w:val="ListParagraph"/>
+        <w:pStyle w:val="Prrafodelista"/>
         <w:numPr>
           <w:ilvl w:val="0"/>
           <w:numId w:val="8"/>
@@ -3547,12 +3545,13 @@
     <w:p/>
     <w:p>
       <w:pPr>
-        <w:pStyle w:val="Heading2"/>
+        <w:pStyle w:val="Ttulo2"/>
         <w:spacing w:before="120" w:after="120"/>
       </w:pPr>
       <w:bookmarkStart w:id="26" w:name="_Toc255994072"/>
       <w:bookmarkStart w:id="27" w:name="_Toc255995086"/>
       <w:r>
+        <w:lastRenderedPageBreak/>
         <w:t>2.4 Stakeholders</w:t>
       </w:r>
       <w:bookmarkEnd w:id="26"/>
@@ -3561,7 +3560,7 @@
     <w:p/>
     <w:tbl>
       <w:tblPr>
-        <w:tblStyle w:val="ColorfulList-Accent2"/>
+        <w:tblStyle w:val="Listavistosa-nfasis2"/>
         <w:tblW w:w="0" w:type="auto"/>
         <w:jc w:val="center"/>
         <w:tblLook w:val="00A0" w:firstRow="1" w:lastRow="0" w:firstColumn="1" w:lastColumn="0" w:noHBand="0" w:noVBand="0"/>
@@ -3923,7 +3922,7 @@
     </w:tbl>
     <w:p>
       <w:pPr>
-        <w:pStyle w:val="Caption"/>
+        <w:pStyle w:val="Epgrafe"/>
         <w:jc w:val="center"/>
         <w:rPr>
           <w:rFonts w:ascii="Cambria" w:hAnsi="Cambria"/>
@@ -3998,7 +3997,7 @@
     </w:p>
     <w:p>
       <w:pPr>
-        <w:pStyle w:val="Caption"/>
+        <w:pStyle w:val="Epgrafe"/>
         <w:rPr>
           <w:rFonts w:ascii="Cambria" w:hAnsi="Cambria"/>
         </w:rPr>
@@ -4006,7 +4005,7 @@
     </w:p>
     <w:tbl>
       <w:tblPr>
-        <w:tblStyle w:val="ColorfulList-Accent2"/>
+        <w:tblStyle w:val="Listavistosa-nfasis2"/>
         <w:tblW w:w="0" w:type="auto"/>
         <w:jc w:val="center"/>
         <w:tblLook w:val="00A0" w:firstRow="1" w:lastRow="0" w:firstColumn="1" w:lastColumn="0" w:noHBand="0" w:noVBand="0"/>
@@ -4044,7 +4043,6 @@
                 <w:sz w:val="20"/>
                 <w:lang w:val="es-ES_tradnl"/>
               </w:rPr>
-              <w:lastRenderedPageBreak/>
               <w:t>STAKEHOLDER</w:t>
             </w:r>
           </w:p>
@@ -4353,7 +4351,7 @@
     </w:tbl>
     <w:p>
       <w:pPr>
-        <w:pStyle w:val="Caption"/>
+        <w:pStyle w:val="Epgrafe"/>
         <w:jc w:val="center"/>
         <w:rPr>
           <w:rFonts w:ascii="Cambria" w:hAnsi="Cambria"/>
@@ -4425,7 +4423,7 @@
     </w:p>
     <w:p>
       <w:pPr>
-        <w:pStyle w:val="Heading1"/>
+        <w:pStyle w:val="Ttulo1"/>
       </w:pPr>
       <w:bookmarkStart w:id="29" w:name="_Toc255994073"/>
       <w:bookmarkStart w:id="30" w:name="_Toc255995087"/>
@@ -4440,7 +4438,7 @@
     </w:p>
     <w:p>
       <w:pPr>
-        <w:pStyle w:val="Heading2"/>
+        <w:pStyle w:val="Ttulo2"/>
         <w:spacing w:before="120" w:after="120"/>
       </w:pPr>
       <w:bookmarkStart w:id="31" w:name="_Toc255994074"/>
@@ -4484,6 +4482,7 @@
               <w:rPr>
                 <w:sz w:val="16"/>
               </w:rPr>
+              <w:lastRenderedPageBreak/>
               <w:t>Esta sección busca identificar los motivadores de negocio de la organización.  Normalmente estos motivadores son encontrados, respondiendo a las preguntas:</w:t>
             </w:r>
           </w:p>
@@ -4785,21 +4784,7 @@
               <w:rPr>
                 <w:sz w:val="16"/>
               </w:rPr>
-              <w:t xml:space="preserve">ime </w:t>
-            </w:r>
-            <w:proofErr w:type="spellStart"/>
-            <w:r>
-              <w:rPr>
-                <w:sz w:val="16"/>
-              </w:rPr>
-              <w:t>to</w:t>
-            </w:r>
-            <w:proofErr w:type="spellEnd"/>
-            <w:r>
-              <w:rPr>
-                <w:sz w:val="16"/>
-              </w:rPr>
-              <w:t xml:space="preserve"> </w:t>
+              <w:t xml:space="preserve">ime to </w:t>
             </w:r>
             <w:proofErr w:type="spellStart"/>
             <w:r>
@@ -4913,14 +4898,7 @@
               <w:rPr>
                 <w:sz w:val="16"/>
               </w:rPr>
-              <w:t xml:space="preserve"> Define en una frase como valorar  el impacto en el negocio del motivador.   Se organiza por rangos y se determina para cada rango, la unidad de medida del impacto. Adicionalmente, se </w:t>
-            </w:r>
-            <w:r>
-              <w:rPr>
-                <w:sz w:val="16"/>
-              </w:rPr>
-              <w:lastRenderedPageBreak/>
-              <w:t xml:space="preserve">definen los valores mínimos y máximos para cada rango de impacto. </w:t>
+              <w:t xml:space="preserve"> Define en una frase como valorar  el impacto en el negocio del motivador.   Se organiza por rangos y se determina para cada rango, la unidad de medida del impacto. Adicionalmente, se definen los valores mínimos y máximos para cada rango de impacto. </w:t>
             </w:r>
           </w:p>
           <w:p>
@@ -5080,6 +5058,7 @@
               <w:rPr>
                 <w:sz w:val="16"/>
               </w:rPr>
+              <w:lastRenderedPageBreak/>
               <w:t>Ejemplo:</w:t>
             </w:r>
           </w:p>
@@ -5149,7 +5128,7 @@
     <w:p/>
     <w:tbl>
       <w:tblPr>
-        <w:tblStyle w:val="TableGrid"/>
+        <w:tblStyle w:val="Tablaconcuadrcula"/>
         <w:tblW w:w="8897" w:type="dxa"/>
         <w:tblLook w:val="04A0" w:firstRow="1" w:lastRow="0" w:firstColumn="1" w:lastColumn="0" w:noHBand="0" w:noVBand="1"/>
       </w:tblPr>
@@ -5917,7 +5896,7 @@
     <w:p/>
     <w:tbl>
       <w:tblPr>
-        <w:tblStyle w:val="TableGrid"/>
+        <w:tblStyle w:val="Tablaconcuadrcula"/>
         <w:tblW w:w="8897" w:type="dxa"/>
         <w:tblLook w:val="04A0" w:firstRow="1" w:lastRow="0" w:firstColumn="1" w:lastColumn="0" w:noHBand="0" w:noVBand="1"/>
       </w:tblPr>
@@ -6034,15 +6013,12 @@
             </w:r>
             <w:proofErr w:type="spellStart"/>
             <w:r>
+              <w:lastRenderedPageBreak/>
               <w:t>anomalias</w:t>
             </w:r>
             <w:proofErr w:type="spellEnd"/>
             <w:r>
-              <w:t xml:space="preserve"> en los cambios </w:t>
-            </w:r>
-            <w:r>
-              <w:lastRenderedPageBreak/>
-              <w:t xml:space="preserve">de IMC llegando a extremos y así enviarle una notificación con recomendaciones para que no se </w:t>
+              <w:t xml:space="preserve"> en los cambios de IMC llegando a extremos y así enviarle una notificación con recomendaciones para que no se </w:t>
             </w:r>
             <w:proofErr w:type="spellStart"/>
             <w:r>
@@ -6705,7 +6681,7 @@
     <w:p/>
     <w:tbl>
       <w:tblPr>
-        <w:tblStyle w:val="TableGrid"/>
+        <w:tblStyle w:val="Tablaconcuadrcula"/>
         <w:tblW w:w="8897" w:type="dxa"/>
         <w:tblLook w:val="04A0" w:firstRow="1" w:lastRow="0" w:firstColumn="1" w:lastColumn="0" w:noHBand="0" w:noVBand="1"/>
       </w:tblPr>
@@ -6987,6 +6963,7 @@
               <w:rPr>
                 <w:color w:val="FFFFFF" w:themeColor="background1"/>
               </w:rPr>
+              <w:lastRenderedPageBreak/>
               <w:t>Bajo</w:t>
             </w:r>
           </w:p>
@@ -7229,7 +7206,7 @@
     <w:p/>
     <w:tbl>
       <w:tblPr>
-        <w:tblStyle w:val="TableGrid"/>
+        <w:tblStyle w:val="Tablaconcuadrcula"/>
         <w:tblW w:w="8897" w:type="dxa"/>
         <w:tblLook w:val="04A0" w:firstRow="1" w:lastRow="0" w:firstColumn="1" w:lastColumn="0" w:noHBand="0" w:noVBand="1"/>
       </w:tblPr>
@@ -7257,7 +7234,6 @@
                 <w:b/>
                 <w:color w:val="FFFFFF" w:themeColor="background1"/>
               </w:rPr>
-              <w:lastRenderedPageBreak/>
               <w:t>Nombre del Motivador del Negocio</w:t>
             </w:r>
           </w:p>
@@ -7836,7 +7812,7 @@
     <w:p/>
     <w:tbl>
       <w:tblPr>
-        <w:tblStyle w:val="TableGrid"/>
+        <w:tblStyle w:val="Tablaconcuadrcula"/>
         <w:tblW w:w="8897" w:type="dxa"/>
         <w:tblLook w:val="04A0" w:firstRow="1" w:lastRow="0" w:firstColumn="1" w:lastColumn="0" w:noHBand="0" w:noVBand="1"/>
       </w:tblPr>
@@ -8392,12 +8368,11 @@
     <w:p/>
     <w:p>
       <w:pPr>
-        <w:pStyle w:val="Heading2"/>
+        <w:pStyle w:val="Ttulo2"/>
       </w:pPr>
       <w:bookmarkStart w:id="33" w:name="_Toc255994075"/>
       <w:bookmarkStart w:id="34" w:name="_Toc255995089"/>
       <w:r>
-        <w:lastRenderedPageBreak/>
         <w:t>3.2 Restricciones</w:t>
       </w:r>
       <w:bookmarkEnd w:id="33"/>
@@ -8503,7 +8478,7 @@
     </w:p>
     <w:p>
       <w:pPr>
-        <w:pStyle w:val="Heading2"/>
+        <w:pStyle w:val="Ttulo2"/>
         <w:pBdr>
           <w:bottom w:val="single" w:sz="6" w:space="0" w:color="8CACBB"/>
         </w:pBdr>
@@ -9088,7 +9063,6 @@
                 <w:sz w:val="18"/>
                 <w:szCs w:val="18"/>
               </w:rPr>
-              <w:lastRenderedPageBreak/>
               <w:t>Descripción:</w:t>
             </w:r>
           </w:p>
@@ -9100,7 +9074,11 @@
           </w:tcPr>
           <w:p>
             <w:r>
-              <w:t>Parte de la aplicación debe ser desarrollada usando tecnología JEE.</w:t>
+              <w:t xml:space="preserve">Parte de la aplicación debe ser desarrollada usando tecnología </w:t>
+            </w:r>
+            <w:r>
+              <w:lastRenderedPageBreak/>
+              <w:t>JEE.</w:t>
             </w:r>
           </w:p>
           <w:p/>
@@ -9126,6 +9104,7 @@
                 <w:sz w:val="18"/>
                 <w:szCs w:val="18"/>
               </w:rPr>
+              <w:lastRenderedPageBreak/>
               <w:t>Establecida por:</w:t>
             </w:r>
           </w:p>
@@ -9502,6 +9481,7 @@
                 <w:sz w:val="18"/>
                 <w:szCs w:val="18"/>
               </w:rPr>
+              <w:lastRenderedPageBreak/>
               <w:t>Observaciones:</w:t>
             </w:r>
           </w:p>
@@ -9563,7 +9543,6 @@
                 <w:sz w:val="18"/>
                 <w:szCs w:val="18"/>
               </w:rPr>
-              <w:lastRenderedPageBreak/>
               <w:t>ID Restricción:</w:t>
             </w:r>
           </w:p>
@@ -9971,6 +9950,7 @@
                 <w:sz w:val="18"/>
                 <w:szCs w:val="18"/>
               </w:rPr>
+              <w:lastRenderedPageBreak/>
               <w:t>Descripción:</w:t>
             </w:r>
           </w:p>
@@ -10100,10 +10080,7 @@
         </w:tc>
       </w:tr>
     </w:tbl>
-    <w:p>
-      <w:bookmarkStart w:id="35" w:name="_GoBack"/>
-      <w:bookmarkEnd w:id="35"/>
-    </w:p>
+    <w:p/>
     <w:p/>
     <w:p/>
     <w:p/>
@@ -10114,32 +10091,32 @@
     <w:p/>
     <w:p>
       <w:pPr>
-        <w:pStyle w:val="Heading1"/>
+        <w:pStyle w:val="Ttulo1"/>
       </w:pPr>
-      <w:bookmarkStart w:id="36" w:name="_Toc255994076"/>
-      <w:bookmarkStart w:id="37" w:name="_Toc255995090"/>
+      <w:bookmarkStart w:id="35" w:name="_Toc255994076"/>
+      <w:bookmarkStart w:id="36" w:name="_Toc255995090"/>
       <w:r>
         <w:t>SECCION 4:  CONTEXTO</w:t>
       </w:r>
+      <w:bookmarkEnd w:id="35"/>
       <w:bookmarkEnd w:id="36"/>
-      <w:bookmarkEnd w:id="37"/>
     </w:p>
     <w:p>
       <w:pPr>
-        <w:pStyle w:val="Heading2"/>
+        <w:pStyle w:val="Ttulo2"/>
         <w:spacing w:before="120" w:after="120"/>
         <w:jc w:val="both"/>
       </w:pPr>
-      <w:bookmarkStart w:id="38" w:name="_Toc255994077"/>
-      <w:bookmarkStart w:id="39" w:name="_Toc255995091"/>
+      <w:bookmarkStart w:id="37" w:name="_Toc255994077"/>
+      <w:bookmarkStart w:id="38" w:name="_Toc255995091"/>
       <w:r>
         <w:t xml:space="preserve">4.1 </w:t>
       </w:r>
       <w:r>
         <w:t>Casos de Uso</w:t>
       </w:r>
+      <w:bookmarkEnd w:id="37"/>
       <w:bookmarkEnd w:id="38"/>
-      <w:bookmarkEnd w:id="39"/>
     </w:p>
     <w:tbl>
       <w:tblPr>
@@ -10176,6 +10153,7 @@
               <w:jc w:val="both"/>
             </w:pPr>
             <w:r>
+              <w:lastRenderedPageBreak/>
               <w:t>Título  del Caso de Uso</w:t>
             </w:r>
           </w:p>
@@ -10367,7 +10345,6 @@
               <w:jc w:val="both"/>
             </w:pPr>
             <w:r>
-              <w:lastRenderedPageBreak/>
               <w:t>0</w:t>
             </w:r>
           </w:p>
@@ -10513,6 +10490,7 @@
               <w:jc w:val="both"/>
             </w:pPr>
             <w:r>
+              <w:lastRenderedPageBreak/>
               <w:t>La medida es archivada en el sistema junto con la respuesta.</w:t>
             </w:r>
           </w:p>
@@ -10754,7 +10732,6 @@
               <w:jc w:val="both"/>
             </w:pPr>
             <w:r>
-              <w:lastRenderedPageBreak/>
               <w:t>Flujo normal de Eventos</w:t>
             </w:r>
           </w:p>
@@ -10819,7 +10796,11 @@
               <w:t>El usuario envía esta medida mediante la aplicación</w:t>
             </w:r>
             <w:r>
-              <w:t xml:space="preserve"> y si ha crecido significativamente respecto a la altura del sistema, debe enviar la nueva altura también.</w:t>
+              <w:t xml:space="preserve"> y si ha crecido significativamente respecto a la altura del sistema, debe enviar la nueva </w:t>
+            </w:r>
+            <w:r>
+              <w:lastRenderedPageBreak/>
+              <w:t>altura también.</w:t>
             </w:r>
           </w:p>
         </w:tc>
@@ -10834,6 +10815,7 @@
               <w:jc w:val="both"/>
             </w:pPr>
             <w:r>
+              <w:lastRenderedPageBreak/>
               <w:t>2</w:t>
             </w:r>
           </w:p>
@@ -10957,31 +10939,474 @@
         <w:jc w:val="both"/>
       </w:pPr>
     </w:p>
+    <w:tbl>
+      <w:tblPr>
+        <w:tblW w:w="0" w:type="auto"/>
+        <w:tblBorders>
+          <w:top w:val="single" w:sz="4" w:space="0" w:color="000000"/>
+          <w:left w:val="single" w:sz="4" w:space="0" w:color="000000"/>
+          <w:bottom w:val="single" w:sz="4" w:space="0" w:color="000000"/>
+          <w:right w:val="single" w:sz="4" w:space="0" w:color="000000"/>
+          <w:insideH w:val="single" w:sz="4" w:space="0" w:color="000000"/>
+          <w:insideV w:val="single" w:sz="4" w:space="0" w:color="000000"/>
+        </w:tblBorders>
+        <w:tblLook w:val="00A0" w:firstRow="1" w:lastRow="0" w:firstColumn="1" w:lastColumn="0" w:noHBand="0" w:noVBand="0"/>
+      </w:tblPr>
+      <w:tblGrid>
+        <w:gridCol w:w="675"/>
+        <w:gridCol w:w="1539"/>
+        <w:gridCol w:w="3564"/>
+        <w:gridCol w:w="1985"/>
+        <w:gridCol w:w="1093"/>
+      </w:tblGrid>
+      <w:tr>
+        <w:tc>
+          <w:tcPr>
+            <w:tcW w:w="2214" w:type="dxa"/>
+            <w:gridSpan w:val="2"/>
+            <w:tcBorders>
+              <w:bottom w:val="single" w:sz="4" w:space="0" w:color="000000"/>
+            </w:tcBorders>
+            <w:shd w:val="clear" w:color="auto" w:fill="C0C0C0"/>
+          </w:tcPr>
+          <w:p>
+            <w:pPr>
+              <w:jc w:val="both"/>
+            </w:pPr>
+            <w:r>
+              <w:t>Título  del Caso de Uso</w:t>
+            </w:r>
+          </w:p>
+        </w:tc>
+        <w:tc>
+          <w:tcPr>
+            <w:tcW w:w="3564" w:type="dxa"/>
+            <w:tcBorders>
+              <w:bottom w:val="single" w:sz="4" w:space="0" w:color="000000"/>
+            </w:tcBorders>
+          </w:tcPr>
+          <w:p>
+            <w:r>
+              <w:t>Envío de alerta de emergencia</w:t>
+            </w:r>
+          </w:p>
+        </w:tc>
+        <w:tc>
+          <w:tcPr>
+            <w:tcW w:w="1985" w:type="dxa"/>
+            <w:tcBorders>
+              <w:bottom w:val="single" w:sz="4" w:space="0" w:color="000000"/>
+            </w:tcBorders>
+            <w:shd w:val="clear" w:color="auto" w:fill="C0C0C0"/>
+          </w:tcPr>
+          <w:p>
+            <w:pPr>
+              <w:jc w:val="both"/>
+            </w:pPr>
+            <w:r>
+              <w:t>ID del Caso de Uso</w:t>
+            </w:r>
+          </w:p>
+        </w:tc>
+        <w:tc>
+          <w:tcPr>
+            <w:tcW w:w="1093" w:type="dxa"/>
+            <w:tcBorders>
+              <w:bottom w:val="single" w:sz="4" w:space="0" w:color="000000"/>
+            </w:tcBorders>
+          </w:tcPr>
+          <w:p>
+            <w:pPr>
+              <w:jc w:val="center"/>
+            </w:pPr>
+            <w:r>
+              <w:t>3</w:t>
+            </w:r>
+          </w:p>
+        </w:tc>
+      </w:tr>
+      <w:tr>
+        <w:tc>
+          <w:tcPr>
+            <w:tcW w:w="8856" w:type="dxa"/>
+            <w:gridSpan w:val="5"/>
+            <w:shd w:val="clear" w:color="auto" w:fill="C0C0C0"/>
+          </w:tcPr>
+          <w:p>
+            <w:pPr>
+              <w:jc w:val="both"/>
+            </w:pPr>
+            <w:r>
+              <w:t>Descripción General del Caso de Uso</w:t>
+            </w:r>
+          </w:p>
+        </w:tc>
+      </w:tr>
+      <w:tr>
+        <w:tc>
+          <w:tcPr>
+            <w:tcW w:w="8856" w:type="dxa"/>
+            <w:gridSpan w:val="5"/>
+          </w:tcPr>
+          <w:p>
+            <w:pPr>
+              <w:jc w:val="both"/>
+            </w:pPr>
+            <w:r>
+              <w:t xml:space="preserve">El sistema recibe datos de presión arterial de un paciente, los cuales son considerados peligrosos. Automáticamente, el sistema </w:t>
+            </w:r>
+            <w:r>
+              <w:t>envía un aviso urgente al personal médico y al usuario, solicitando la asistencia inmediata del usuario al hospital.</w:t>
+            </w:r>
+          </w:p>
+        </w:tc>
+      </w:tr>
+      <w:tr>
+        <w:tc>
+          <w:tcPr>
+            <w:tcW w:w="8856" w:type="dxa"/>
+            <w:gridSpan w:val="5"/>
+            <w:shd w:val="clear" w:color="auto" w:fill="C0C0C0"/>
+          </w:tcPr>
+          <w:p>
+            <w:pPr>
+              <w:jc w:val="both"/>
+            </w:pPr>
+            <w:r>
+              <w:t>Entidades Involucradas</w:t>
+            </w:r>
+          </w:p>
+        </w:tc>
+      </w:tr>
+      <w:tr>
+        <w:tc>
+          <w:tcPr>
+            <w:tcW w:w="8856" w:type="dxa"/>
+            <w:gridSpan w:val="5"/>
+            <w:tcBorders>
+              <w:bottom w:val="single" w:sz="4" w:space="0" w:color="000000"/>
+            </w:tcBorders>
+          </w:tcPr>
+          <w:p>
+            <w:pPr>
+              <w:jc w:val="both"/>
+            </w:pPr>
+            <w:r>
+              <w:t>Usuario</w:t>
+            </w:r>
+          </w:p>
+          <w:p>
+            <w:pPr>
+              <w:jc w:val="both"/>
+            </w:pPr>
+            <w:r>
+              <w:lastRenderedPageBreak/>
+              <w:t>Fundación Santa Fe</w:t>
+            </w:r>
+          </w:p>
+          <w:p>
+            <w:pPr>
+              <w:jc w:val="both"/>
+            </w:pPr>
+            <w:r>
+              <w:t>Personal médico</w:t>
+            </w:r>
+          </w:p>
+        </w:tc>
+      </w:tr>
+      <w:tr>
+        <w:tc>
+          <w:tcPr>
+            <w:tcW w:w="8856" w:type="dxa"/>
+            <w:gridSpan w:val="5"/>
+            <w:shd w:val="clear" w:color="auto" w:fill="C0C0C0"/>
+          </w:tcPr>
+          <w:p>
+            <w:pPr>
+              <w:jc w:val="both"/>
+            </w:pPr>
+            <w:r>
+              <w:lastRenderedPageBreak/>
+              <w:t>Precondiciones</w:t>
+            </w:r>
+          </w:p>
+        </w:tc>
+      </w:tr>
+      <w:tr>
+        <w:tc>
+          <w:tcPr>
+            <w:tcW w:w="8856" w:type="dxa"/>
+            <w:gridSpan w:val="5"/>
+            <w:tcBorders>
+              <w:bottom w:val="single" w:sz="4" w:space="0" w:color="000000"/>
+            </w:tcBorders>
+          </w:tcPr>
+          <w:p>
+            <w:pPr>
+              <w:jc w:val="both"/>
+            </w:pPr>
+            <w:r>
+              <w:t xml:space="preserve">El usuario </w:t>
+            </w:r>
+            <w:r>
+              <w:t>está</w:t>
+            </w:r>
+            <w:r>
+              <w:t xml:space="preserve"> </w:t>
+            </w:r>
+            <w:r>
+              <w:t>registrado en la base de datos.</w:t>
+            </w:r>
+          </w:p>
+        </w:tc>
+      </w:tr>
+      <w:tr>
+        <w:tc>
+          <w:tcPr>
+            <w:tcW w:w="8856" w:type="dxa"/>
+            <w:gridSpan w:val="5"/>
+            <w:shd w:val="clear" w:color="auto" w:fill="C0C0C0"/>
+          </w:tcPr>
+          <w:p>
+            <w:pPr>
+              <w:jc w:val="both"/>
+            </w:pPr>
+            <w:r>
+              <w:t>Flujo normal de Eventos</w:t>
+            </w:r>
+          </w:p>
+        </w:tc>
+      </w:tr>
+      <w:tr>
+        <w:tc>
+          <w:tcPr>
+            <w:tcW w:w="675" w:type="dxa"/>
+          </w:tcPr>
+          <w:p>
+            <w:pPr>
+              <w:jc w:val="both"/>
+            </w:pPr>
+            <w:r>
+              <w:t>0</w:t>
+            </w:r>
+          </w:p>
+        </w:tc>
+        <w:tc>
+          <w:tcPr>
+            <w:tcW w:w="8181" w:type="dxa"/>
+            <w:gridSpan w:val="4"/>
+          </w:tcPr>
+          <w:p>
+            <w:pPr>
+              <w:jc w:val="both"/>
+            </w:pPr>
+            <w:r>
+              <w:t xml:space="preserve">El usuario toma una medida de </w:t>
+            </w:r>
+            <w:r>
+              <w:t>su presión arterial</w:t>
+            </w:r>
+          </w:p>
+        </w:tc>
+      </w:tr>
+      <w:tr>
+        <w:tc>
+          <w:tcPr>
+            <w:tcW w:w="675" w:type="dxa"/>
+          </w:tcPr>
+          <w:p>
+            <w:pPr>
+              <w:jc w:val="both"/>
+            </w:pPr>
+            <w:r>
+              <w:t>1</w:t>
+            </w:r>
+          </w:p>
+        </w:tc>
+        <w:tc>
+          <w:tcPr>
+            <w:tcW w:w="8181" w:type="dxa"/>
+            <w:gridSpan w:val="4"/>
+          </w:tcPr>
+          <w:p>
+            <w:pPr>
+              <w:jc w:val="both"/>
+            </w:pPr>
+            <w:r>
+              <w:t>El usuario envía esta med</w:t>
+            </w:r>
+            <w:r>
+              <w:t>ida mediante la aplicación y ésta información es recibida en el servidor principal.</w:t>
+            </w:r>
+          </w:p>
+        </w:tc>
+      </w:tr>
+      <w:tr>
+        <w:tc>
+          <w:tcPr>
+            <w:tcW w:w="675" w:type="dxa"/>
+          </w:tcPr>
+          <w:p>
+            <w:pPr>
+              <w:jc w:val="both"/>
+            </w:pPr>
+            <w:r>
+              <w:t>2</w:t>
+            </w:r>
+          </w:p>
+        </w:tc>
+        <w:tc>
+          <w:tcPr>
+            <w:tcW w:w="8181" w:type="dxa"/>
+            <w:gridSpan w:val="4"/>
+          </w:tcPr>
+          <w:p>
+            <w:pPr>
+              <w:jc w:val="both"/>
+            </w:pPr>
+            <w:r>
+              <w:t xml:space="preserve">La medida es </w:t>
+            </w:r>
+            <w:r>
+              <w:t>filtrada automáticamente por el sistema entre varios niveles de pelig</w:t>
+            </w:r>
+            <w:r>
+              <w:t>ro basados en presión arterial.</w:t>
+            </w:r>
+          </w:p>
+        </w:tc>
+      </w:tr>
+      <w:tr>
+        <w:tc>
+          <w:tcPr>
+            <w:tcW w:w="675" w:type="dxa"/>
+            <w:tcBorders>
+              <w:bottom w:val="single" w:sz="4" w:space="0" w:color="000000"/>
+            </w:tcBorders>
+          </w:tcPr>
+          <w:p>
+            <w:pPr>
+              <w:jc w:val="both"/>
+            </w:pPr>
+            <w:r>
+              <w:t>3</w:t>
+            </w:r>
+          </w:p>
+        </w:tc>
+        <w:tc>
+          <w:tcPr>
+            <w:tcW w:w="8181" w:type="dxa"/>
+            <w:gridSpan w:val="4"/>
+            <w:tcBorders>
+              <w:bottom w:val="single" w:sz="4" w:space="0" w:color="000000"/>
+            </w:tcBorders>
+          </w:tcPr>
+          <w:p>
+            <w:pPr>
+              <w:jc w:val="both"/>
+            </w:pPr>
+            <w:r>
+              <w:t>Si se ve que la medida se encuentra en el rango de alto peligro, el sistema envía automáticamente una alerta urgente al paciente y al personal médico.</w:t>
+            </w:r>
+          </w:p>
+          <w:p>
+            <w:pPr>
+              <w:jc w:val="both"/>
+            </w:pPr>
+          </w:p>
+        </w:tc>
+      </w:tr>
+      <w:tr>
+        <w:tc>
+          <w:tcPr>
+            <w:tcW w:w="675" w:type="dxa"/>
+            <w:tcBorders>
+              <w:bottom w:val="single" w:sz="4" w:space="0" w:color="000000"/>
+            </w:tcBorders>
+          </w:tcPr>
+          <w:p>
+            <w:r>
+              <w:t>4</w:t>
+            </w:r>
+          </w:p>
+        </w:tc>
+        <w:tc>
+          <w:tcPr>
+            <w:tcW w:w="8181" w:type="dxa"/>
+            <w:gridSpan w:val="4"/>
+            <w:tcBorders>
+              <w:bottom w:val="single" w:sz="4" w:space="0" w:color="000000"/>
+            </w:tcBorders>
+          </w:tcPr>
+          <w:p>
+            <w:pPr>
+              <w:jc w:val="both"/>
+            </w:pPr>
+            <w:r>
+              <w:t>El paciente se dirige inmediatamente a las instalaciones médicas.</w:t>
+            </w:r>
+          </w:p>
+        </w:tc>
+      </w:tr>
+      <w:tr>
+        <w:tc>
+          <w:tcPr>
+            <w:tcW w:w="8856" w:type="dxa"/>
+            <w:gridSpan w:val="5"/>
+            <w:shd w:val="clear" w:color="auto" w:fill="C0C0C0"/>
+          </w:tcPr>
+          <w:p>
+            <w:pPr>
+              <w:jc w:val="both"/>
+            </w:pPr>
+            <w:proofErr w:type="spellStart"/>
+            <w:r>
+              <w:t>Postcondiciones</w:t>
+            </w:r>
+            <w:proofErr w:type="spellEnd"/>
+            <w:r>
+              <w:t xml:space="preserve"> principales del caso de uso</w:t>
+            </w:r>
+          </w:p>
+        </w:tc>
+      </w:tr>
+      <w:tr>
+        <w:tc>
+          <w:tcPr>
+            <w:tcW w:w="8856" w:type="dxa"/>
+            <w:gridSpan w:val="5"/>
+          </w:tcPr>
+          <w:p>
+            <w:pPr>
+              <w:jc w:val="both"/>
+            </w:pPr>
+            <w:r>
+              <w:t>El paciente se encuentra físicamente en las instalaciones médicas.</w:t>
+            </w:r>
+            <w:bookmarkStart w:id="39" w:name="_GoBack"/>
+            <w:bookmarkEnd w:id="39"/>
+          </w:p>
+        </w:tc>
+      </w:tr>
+    </w:tbl>
     <w:p>
       <w:pPr>
-        <w:jc w:val="both"/>
-      </w:pPr>
-    </w:p>
-    <w:p>
-      <w:pPr>
-        <w:jc w:val="both"/>
-      </w:pPr>
-    </w:p>
-    <w:p>
-      <w:pPr>
-        <w:pStyle w:val="Heading1"/>
+        <w:pStyle w:val="Ttulo1"/>
       </w:pPr>
       <w:bookmarkStart w:id="40" w:name="_Toc255994078"/>
       <w:bookmarkStart w:id="41" w:name="_Toc255995092"/>
       <w:r>
-        <w:t>SECCION 5:  REQUERIMIENTOS DE CALIDAD</w:t>
+        <w:t xml:space="preserve">SECCION 5: </w:t>
+      </w:r>
+      <w:r>
+        <w:t>REQUERIMIENTOS DE CALIDAD</w:t>
       </w:r>
       <w:bookmarkEnd w:id="40"/>
       <w:bookmarkEnd w:id="41"/>
     </w:p>
     <w:p>
       <w:pPr>
-        <w:pStyle w:val="Heading2"/>
+        <w:pStyle w:val="Ttulo2"/>
         <w:spacing w:before="120" w:after="120"/>
         <w:jc w:val="both"/>
         <w:rPr>
@@ -11001,7 +11426,7 @@
     </w:p>
     <w:tbl>
       <w:tblPr>
-        <w:tblStyle w:val="MediumShading2-Accent1"/>
+        <w:tblStyle w:val="Sombreadomedio2-nfasis1"/>
         <w:tblW w:w="9176" w:type="dxa"/>
         <w:tblLook w:val="04A0" w:firstRow="1" w:lastRow="0" w:firstColumn="1" w:lastColumn="0" w:noHBand="0" w:noVBand="1"/>
       </w:tblPr>
@@ -11026,7 +11451,11 @@
               <w:jc w:val="center"/>
             </w:pPr>
             <w:r>
-              <w:t>Escenario de Calidad #1</w:t>
+              <w:t xml:space="preserve">Escenario de </w:t>
+            </w:r>
+            <w:r>
+              <w:lastRenderedPageBreak/>
+              <w:t>Calidad #1</w:t>
             </w:r>
           </w:p>
         </w:tc>
@@ -11051,7 +11480,18 @@
                 <w:b w:val="0"/>
                 <w:bCs w:val="0"/>
               </w:rPr>
-              <w:t>Disponibilidad permanente del sistema de monitoreo</w:t>
+              <w:lastRenderedPageBreak/>
+              <w:t xml:space="preserve">Disponibilidad </w:t>
+            </w:r>
+            <w:r>
+              <w:rPr>
+                <w:rStyle w:val="normaltextrun"/>
+                <w:rFonts w:asciiTheme="majorHAnsi" w:hAnsiTheme="majorHAnsi"/>
+                <w:b w:val="0"/>
+                <w:bCs w:val="0"/>
+              </w:rPr>
+              <w:lastRenderedPageBreak/>
+              <w:t>permanente del sistema de monitoreo</w:t>
             </w:r>
           </w:p>
         </w:tc>
@@ -11066,6 +11506,7 @@
               <w:cnfStyle w:val="100000000000" w:firstRow="1" w:lastRow="0" w:firstColumn="0" w:lastColumn="0" w:oddVBand="0" w:evenVBand="0" w:oddHBand="0" w:evenHBand="0" w:firstRowFirstColumn="0" w:firstRowLastColumn="0" w:lastRowFirstColumn="0" w:lastRowLastColumn="0"/>
             </w:pPr>
             <w:r>
+              <w:lastRenderedPageBreak/>
               <w:t>STAKEHOLDER</w:t>
             </w:r>
           </w:p>
@@ -11080,6 +11521,7 @@
                 <w:b w:val="0"/>
                 <w:lang w:eastAsia="es-CO"/>
               </w:rPr>
+              <w:lastRenderedPageBreak/>
               <w:t>División de Capacitación de la Fundación Santa Fe de Bogotá</w:t>
             </w:r>
           </w:p>
@@ -11095,6 +11537,7 @@
               <w:cnfStyle w:val="100000000000" w:firstRow="1" w:lastRow="0" w:firstColumn="0" w:lastColumn="0" w:oddVBand="0" w:evenVBand="0" w:oddHBand="0" w:evenHBand="0" w:firstRowFirstColumn="0" w:firstRowLastColumn="0" w:lastRowFirstColumn="0" w:lastRowLastColumn="0"/>
             </w:pPr>
             <w:r>
+              <w:lastRenderedPageBreak/>
               <w:t>PRIORIDAD</w:t>
             </w:r>
           </w:p>
@@ -11110,6 +11553,7 @@
               <w:rPr>
                 <w:b w:val="0"/>
               </w:rPr>
+              <w:lastRenderedPageBreak/>
               <w:t>Alta</w:t>
             </w:r>
           </w:p>
@@ -11126,6 +11570,7 @@
           </w:tcPr>
           <w:p>
             <w:r>
+              <w:lastRenderedPageBreak/>
               <w:t>Atributo de Calidad</w:t>
             </w:r>
           </w:p>
@@ -11331,7 +11776,6 @@
           </w:tcPr>
           <w:p>
             <w:r>
-              <w:lastRenderedPageBreak/>
               <w:t>Medida de la Respuesta</w:t>
             </w:r>
           </w:p>
@@ -11355,7 +11799,7 @@
     <w:p/>
     <w:tbl>
       <w:tblPr>
-        <w:tblStyle w:val="MediumShading2-Accent1"/>
+        <w:tblStyle w:val="Sombreadomedio2-nfasis1"/>
         <w:tblW w:w="9176" w:type="dxa"/>
         <w:tblLook w:val="04A0" w:firstRow="1" w:lastRow="0" w:firstColumn="1" w:lastColumn="0" w:noHBand="0" w:noVBand="1"/>
       </w:tblPr>
@@ -11719,7 +12163,7 @@
     </w:p>
     <w:tbl>
       <w:tblPr>
-        <w:tblStyle w:val="MediumShading2-Accent1"/>
+        <w:tblStyle w:val="Sombreadomedio2-nfasis1"/>
         <w:tblW w:w="9176" w:type="dxa"/>
         <w:tblLook w:val="04A0" w:firstRow="1" w:lastRow="0" w:firstColumn="1" w:lastColumn="0" w:noHBand="0" w:noVBand="1"/>
       </w:tblPr>
@@ -11935,6 +12379,7 @@
           </w:tcPr>
           <w:p>
             <w:r>
+              <w:lastRenderedPageBreak/>
               <w:t>Estímulo</w:t>
             </w:r>
           </w:p>
@@ -12072,7 +12517,7 @@
     <w:p/>
     <w:tbl>
       <w:tblPr>
-        <w:tblStyle w:val="MediumShading2-Accent1"/>
+        <w:tblStyle w:val="Sombreadomedio2-nfasis1"/>
         <w:tblW w:w="9176" w:type="dxa"/>
         <w:tblLook w:val="04A0" w:firstRow="1" w:lastRow="0" w:firstColumn="1" w:lastColumn="0" w:noHBand="0" w:noVBand="1"/>
       </w:tblPr>
@@ -12281,7 +12726,6 @@
           </w:tcPr>
           <w:p>
             <w:r>
-              <w:lastRenderedPageBreak/>
               <w:t>Estímulo</w:t>
             </w:r>
           </w:p>
@@ -12430,7 +12874,7 @@
     </w:p>
     <w:tbl>
       <w:tblPr>
-        <w:tblStyle w:val="MediumShading2-Accent1"/>
+        <w:tblStyle w:val="Sombreadomedio2-nfasis1"/>
         <w:tblW w:w="9176" w:type="dxa"/>
         <w:tblLook w:val="04A0" w:firstRow="1" w:lastRow="0" w:firstColumn="1" w:lastColumn="0" w:noHBand="0" w:noVBand="1"/>
       </w:tblPr>
@@ -12778,7 +13222,7 @@
     <w:p/>
     <w:tbl>
       <w:tblPr>
-        <w:tblStyle w:val="MediumShading2-Accent1"/>
+        <w:tblStyle w:val="Sombreadomedio2-nfasis1"/>
         <w:tblW w:w="9176" w:type="dxa"/>
         <w:tblLook w:val="04A0" w:firstRow="1" w:lastRow="0" w:firstColumn="1" w:lastColumn="0" w:noHBand="0" w:noVBand="1"/>
       </w:tblPr>
@@ -13140,7 +13584,7 @@
     <w:p/>
     <w:tbl>
       <w:tblPr>
-        <w:tblStyle w:val="MediumShading2-Accent1"/>
+        <w:tblStyle w:val="Sombreadomedio2-nfasis1"/>
         <w:tblW w:w="9176" w:type="dxa"/>
         <w:tblLook w:val="04A0" w:firstRow="1" w:lastRow="0" w:firstColumn="1" w:lastColumn="0" w:noHBand="0" w:noVBand="1"/>
       </w:tblPr>
@@ -13314,7 +13758,6 @@
           </w:tcPr>
           <w:p>
             <w:r>
-              <w:lastRenderedPageBreak/>
               <w:t>Fuente</w:t>
             </w:r>
           </w:p>
@@ -13492,7 +13935,7 @@
 </file>
 
 <file path=word/endnotes.xml><?xml version="1.0" encoding="utf-8"?>
-<w:endnotes xmlns:wpc="http://schemas.microsoft.com/office/word/2010/wordprocessingCanvas" xmlns:mo="http://schemas.microsoft.com/office/mac/office/2008/main" xmlns:mc="http://schemas.openxmlformats.org/markup-compatibility/2006" xmlns:mv="urn:schemas-microsoft-com:mac:vml" xmlns:o="urn:schemas-microsoft-com:office:office" xmlns:r="http://schemas.openxmlformats.org/officeDocument/2006/relationships" xmlns:m="http://schemas.openxmlformats.org/officeDocument/2006/math" xmlns:v="urn:schemas-microsoft-com:vml" xmlns:wp14="http://schemas.microsoft.com/office/word/2010/wordprocessingDrawing" xmlns:wp="http://schemas.openxmlformats.org/drawingml/2006/wordprocessingDrawing" xmlns:w10="urn:schemas-microsoft-com:office:word" xmlns:w="http://schemas.openxmlformats.org/wordprocessingml/2006/main" xmlns:w14="http://schemas.microsoft.com/office/word/2010/wordml" xmlns:wpg="http://schemas.microsoft.com/office/word/2010/wordprocessingGroup" xmlns:wpi="http://schemas.microsoft.com/office/word/2010/wordprocessingInk" xmlns:wne="http://schemas.microsoft.com/office/word/2006/wordml" xmlns:wps="http://schemas.microsoft.com/office/word/2010/wordprocessingShape" mc:Ignorable="w14 wp14">
+<w:endnotes xmlns:wpc="http://schemas.microsoft.com/office/word/2010/wordprocessingCanvas" xmlns:mc="http://schemas.openxmlformats.org/markup-compatibility/2006" xmlns:o="urn:schemas-microsoft-com:office:office" xmlns:r="http://schemas.openxmlformats.org/officeDocument/2006/relationships" xmlns:m="http://schemas.openxmlformats.org/officeDocument/2006/math" xmlns:v="urn:schemas-microsoft-com:vml" xmlns:wp14="http://schemas.microsoft.com/office/word/2010/wordprocessingDrawing" xmlns:wp="http://schemas.openxmlformats.org/drawingml/2006/wordprocessingDrawing" xmlns:w10="urn:schemas-microsoft-com:office:word" xmlns:w="http://schemas.openxmlformats.org/wordprocessingml/2006/main" xmlns:w14="http://schemas.microsoft.com/office/word/2010/wordml" xmlns:wpg="http://schemas.microsoft.com/office/word/2010/wordprocessingGroup" xmlns:wpi="http://schemas.microsoft.com/office/word/2010/wordprocessingInk" xmlns:wne="http://schemas.microsoft.com/office/word/2006/wordml" xmlns:wps="http://schemas.microsoft.com/office/word/2010/wordprocessingShape" mc:Ignorable="w14 wp14">
   <w:endnote w:type="separator" w:id="-1">
     <w:p>
       <w:pPr>
@@ -13517,7 +13960,7 @@
 </file>
 
 <file path=word/footnotes.xml><?xml version="1.0" encoding="utf-8"?>
-<w:footnotes xmlns:wpc="http://schemas.microsoft.com/office/word/2010/wordprocessingCanvas" xmlns:mo="http://schemas.microsoft.com/office/mac/office/2008/main" xmlns:mc="http://schemas.openxmlformats.org/markup-compatibility/2006" xmlns:mv="urn:schemas-microsoft-com:mac:vml" xmlns:o="urn:schemas-microsoft-com:office:office" xmlns:r="http://schemas.openxmlformats.org/officeDocument/2006/relationships" xmlns:m="http://schemas.openxmlformats.org/officeDocument/2006/math" xmlns:v="urn:schemas-microsoft-com:vml" xmlns:wp14="http://schemas.microsoft.com/office/word/2010/wordprocessingDrawing" xmlns:wp="http://schemas.openxmlformats.org/drawingml/2006/wordprocessingDrawing" xmlns:w10="urn:schemas-microsoft-com:office:word" xmlns:w="http://schemas.openxmlformats.org/wordprocessingml/2006/main" xmlns:w14="http://schemas.microsoft.com/office/word/2010/wordml" xmlns:wpg="http://schemas.microsoft.com/office/word/2010/wordprocessingGroup" xmlns:wpi="http://schemas.microsoft.com/office/word/2010/wordprocessingInk" xmlns:wne="http://schemas.microsoft.com/office/word/2006/wordml" xmlns:wps="http://schemas.microsoft.com/office/word/2010/wordprocessingShape" mc:Ignorable="w14 wp14">
+<w:footnotes xmlns:wpc="http://schemas.microsoft.com/office/word/2010/wordprocessingCanvas" xmlns:mc="http://schemas.openxmlformats.org/markup-compatibility/2006" xmlns:o="urn:schemas-microsoft-com:office:office" xmlns:r="http://schemas.openxmlformats.org/officeDocument/2006/relationships" xmlns:m="http://schemas.openxmlformats.org/officeDocument/2006/math" xmlns:v="urn:schemas-microsoft-com:vml" xmlns:wp14="http://schemas.microsoft.com/office/word/2010/wordprocessingDrawing" xmlns:wp="http://schemas.openxmlformats.org/drawingml/2006/wordprocessingDrawing" xmlns:w10="urn:schemas-microsoft-com:office:word" xmlns:w="http://schemas.openxmlformats.org/wordprocessingml/2006/main" xmlns:w14="http://schemas.microsoft.com/office/word/2010/wordml" xmlns:wpg="http://schemas.microsoft.com/office/word/2010/wordprocessingGroup" xmlns:wpi="http://schemas.microsoft.com/office/word/2010/wordprocessingInk" xmlns:wne="http://schemas.microsoft.com/office/word/2006/wordml" xmlns:wps="http://schemas.microsoft.com/office/word/2010/wordprocessingShape" mc:Ignorable="w14 wp14">
   <w:footnote w:type="separator" w:id="-1">
     <w:p>
       <w:pPr>
@@ -13542,7 +13985,7 @@
 </file>
 
 <file path=word/numbering.xml><?xml version="1.0" encoding="utf-8"?>
-<w:numbering xmlns:wpc="http://schemas.microsoft.com/office/word/2010/wordprocessingCanvas" xmlns:mo="http://schemas.microsoft.com/office/mac/office/2008/main" xmlns:mc="http://schemas.openxmlformats.org/markup-compatibility/2006" xmlns:mv="urn:schemas-microsoft-com:mac:vml" xmlns:o="urn:schemas-microsoft-com:office:office" xmlns:r="http://schemas.openxmlformats.org/officeDocument/2006/relationships" xmlns:m="http://schemas.openxmlformats.org/officeDocument/2006/math" xmlns:v="urn:schemas-microsoft-com:vml" xmlns:wp14="http://schemas.microsoft.com/office/word/2010/wordprocessingDrawing" xmlns:wp="http://schemas.openxmlformats.org/drawingml/2006/wordprocessingDrawing" xmlns:w10="urn:schemas-microsoft-com:office:word" xmlns:w="http://schemas.openxmlformats.org/wordprocessingml/2006/main" xmlns:w14="http://schemas.microsoft.com/office/word/2010/wordml" xmlns:wpg="http://schemas.microsoft.com/office/word/2010/wordprocessingGroup" xmlns:wpi="http://schemas.microsoft.com/office/word/2010/wordprocessingInk" xmlns:wne="http://schemas.microsoft.com/office/word/2006/wordml" xmlns:wps="http://schemas.microsoft.com/office/word/2010/wordprocessingShape" mc:Ignorable="w14 wp14">
+<w:numbering xmlns:wpc="http://schemas.microsoft.com/office/word/2010/wordprocessingCanvas" xmlns:mc="http://schemas.openxmlformats.org/markup-compatibility/2006" xmlns:o="urn:schemas-microsoft-com:office:office" xmlns:r="http://schemas.openxmlformats.org/officeDocument/2006/relationships" xmlns:m="http://schemas.openxmlformats.org/officeDocument/2006/math" xmlns:v="urn:schemas-microsoft-com:vml" xmlns:wp14="http://schemas.microsoft.com/office/word/2010/wordprocessingDrawing" xmlns:wp="http://schemas.openxmlformats.org/drawingml/2006/wordprocessingDrawing" xmlns:w10="urn:schemas-microsoft-com:office:word" xmlns:w="http://schemas.openxmlformats.org/wordprocessingml/2006/main" xmlns:w14="http://schemas.microsoft.com/office/word/2010/wordml" xmlns:wpg="http://schemas.microsoft.com/office/word/2010/wordprocessingGroup" xmlns:wpi="http://schemas.microsoft.com/office/word/2010/wordprocessingInk" xmlns:wne="http://schemas.microsoft.com/office/word/2006/wordml" xmlns:wps="http://schemas.microsoft.com/office/word/2010/wordprocessingShape" mc:Ignorable="w14 wp14">
   <w:abstractNum w:abstractNumId="0">
     <w:nsid w:val="09CA3A0B"/>
     <w:multiLevelType w:val="hybridMultilevel"/>
@@ -15099,7 +15542,7 @@
       </w:pPr>
     </w:pPrDefault>
   </w:docDefaults>
-  <w:latentStyles w:defLockedState="0" w:defUIPriority="99" w:defSemiHidden="1" w:defUnhideWhenUsed="1" w:defQFormat="0" w:count="276">
+  <w:latentStyles w:defLockedState="0" w:defUIPriority="99" w:defSemiHidden="1" w:defUnhideWhenUsed="1" w:defQFormat="0" w:count="267">
     <w:lsdException w:name="Normal" w:semiHidden="0" w:uiPriority="0" w:unhideWhenUsed="0" w:qFormat="1"/>
     <w:lsdException w:name="heading 1" w:semiHidden="0" w:uiPriority="9" w:unhideWhenUsed="0" w:qFormat="1"/>
     <w:lsdException w:name="heading 2" w:uiPriority="9" w:qFormat="1"/>
@@ -15247,11 +15690,11 @@
       <w:szCs w:val="20"/>
     </w:rPr>
   </w:style>
-  <w:style w:type="paragraph" w:styleId="Heading1">
+  <w:style w:type="paragraph" w:styleId="Ttulo1">
     <w:name w:val="heading 1"/>
     <w:basedOn w:val="Normal"/>
     <w:next w:val="Normal"/>
-    <w:link w:val="Heading1Char"/>
+    <w:link w:val="Ttulo1Car"/>
     <w:uiPriority w:val="9"/>
     <w:qFormat/>
     <w:rsid w:val="004255ED"/>
@@ -15276,11 +15719,11 @@
       <w:szCs w:val="22"/>
     </w:rPr>
   </w:style>
-  <w:style w:type="paragraph" w:styleId="Heading2">
+  <w:style w:type="paragraph" w:styleId="Ttulo2">
     <w:name w:val="heading 2"/>
     <w:basedOn w:val="Normal"/>
     <w:next w:val="Normal"/>
-    <w:link w:val="Heading2Char"/>
+    <w:link w:val="Ttulo2Car"/>
     <w:uiPriority w:val="9"/>
     <w:unhideWhenUsed/>
     <w:qFormat/>
@@ -15303,11 +15746,11 @@
       <w:szCs w:val="22"/>
     </w:rPr>
   </w:style>
-  <w:style w:type="paragraph" w:styleId="Heading3">
+  <w:style w:type="paragraph" w:styleId="Ttulo3">
     <w:name w:val="heading 3"/>
     <w:basedOn w:val="Normal"/>
     <w:next w:val="Normal"/>
-    <w:link w:val="Heading3Char"/>
+    <w:link w:val="Ttulo3Car"/>
     <w:uiPriority w:val="9"/>
     <w:unhideWhenUsed/>
     <w:qFormat/>
@@ -15328,11 +15771,11 @@
       <w:szCs w:val="22"/>
     </w:rPr>
   </w:style>
-  <w:style w:type="paragraph" w:styleId="Heading4">
+  <w:style w:type="paragraph" w:styleId="Ttulo4">
     <w:name w:val="heading 4"/>
     <w:basedOn w:val="Normal"/>
     <w:next w:val="Normal"/>
-    <w:link w:val="Heading4Char"/>
+    <w:link w:val="Ttulo4Car"/>
     <w:uiPriority w:val="9"/>
     <w:semiHidden/>
     <w:unhideWhenUsed/>
@@ -15354,11 +15797,11 @@
       <w:szCs w:val="22"/>
     </w:rPr>
   </w:style>
-  <w:style w:type="paragraph" w:styleId="Heading5">
+  <w:style w:type="paragraph" w:styleId="Ttulo5">
     <w:name w:val="heading 5"/>
     <w:basedOn w:val="Normal"/>
     <w:next w:val="Normal"/>
-    <w:link w:val="Heading5Char"/>
+    <w:link w:val="Ttulo5Car"/>
     <w:uiPriority w:val="9"/>
     <w:semiHidden/>
     <w:unhideWhenUsed/>
@@ -15379,11 +15822,11 @@
       <w:szCs w:val="22"/>
     </w:rPr>
   </w:style>
-  <w:style w:type="paragraph" w:styleId="Heading6">
+  <w:style w:type="paragraph" w:styleId="Ttulo6">
     <w:name w:val="heading 6"/>
     <w:basedOn w:val="Normal"/>
     <w:next w:val="Normal"/>
-    <w:link w:val="Heading6Char"/>
+    <w:link w:val="Ttulo6Car"/>
     <w:uiPriority w:val="9"/>
     <w:semiHidden/>
     <w:unhideWhenUsed/>
@@ -15404,11 +15847,11 @@
       <w:szCs w:val="22"/>
     </w:rPr>
   </w:style>
-  <w:style w:type="paragraph" w:styleId="Heading7">
+  <w:style w:type="paragraph" w:styleId="Ttulo7">
     <w:name w:val="heading 7"/>
     <w:basedOn w:val="Normal"/>
     <w:next w:val="Normal"/>
-    <w:link w:val="Heading7Char"/>
+    <w:link w:val="Ttulo7Car"/>
     <w:uiPriority w:val="9"/>
     <w:semiHidden/>
     <w:unhideWhenUsed/>
@@ -15426,11 +15869,11 @@
       <w:szCs w:val="22"/>
     </w:rPr>
   </w:style>
-  <w:style w:type="paragraph" w:styleId="Heading8">
+  <w:style w:type="paragraph" w:styleId="Ttulo8">
     <w:name w:val="heading 8"/>
     <w:basedOn w:val="Normal"/>
     <w:next w:val="Normal"/>
-    <w:link w:val="Heading8Char"/>
+    <w:link w:val="Ttulo8Car"/>
     <w:uiPriority w:val="9"/>
     <w:semiHidden/>
     <w:unhideWhenUsed/>
@@ -15447,11 +15890,11 @@
       <w:szCs w:val="18"/>
     </w:rPr>
   </w:style>
-  <w:style w:type="paragraph" w:styleId="Heading9">
+  <w:style w:type="paragraph" w:styleId="Ttulo9">
     <w:name w:val="heading 9"/>
     <w:basedOn w:val="Normal"/>
     <w:next w:val="Normal"/>
-    <w:link w:val="Heading9Char"/>
+    <w:link w:val="Ttulo9Car"/>
     <w:uiPriority w:val="9"/>
     <w:semiHidden/>
     <w:unhideWhenUsed/>
@@ -15469,13 +15912,13 @@
       <w:szCs w:val="18"/>
     </w:rPr>
   </w:style>
-  <w:style w:type="character" w:default="1" w:styleId="DefaultParagraphFont">
+  <w:style w:type="character" w:default="1" w:styleId="Fuentedeprrafopredeter">
     <w:name w:val="Default Paragraph Font"/>
     <w:uiPriority w:val="1"/>
     <w:semiHidden/>
     <w:unhideWhenUsed/>
   </w:style>
-  <w:style w:type="table" w:default="1" w:styleId="TableNormal">
+  <w:style w:type="table" w:default="1" w:styleId="Tablanormal">
     <w:name w:val="Normal Table"/>
     <w:uiPriority w:val="99"/>
     <w:semiHidden/>
@@ -15490,16 +15933,16 @@
       </w:tblCellMar>
     </w:tblPr>
   </w:style>
-  <w:style w:type="numbering" w:default="1" w:styleId="NoList">
+  <w:style w:type="numbering" w:default="1" w:styleId="Sinlista">
     <w:name w:val="No List"/>
     <w:uiPriority w:val="99"/>
     <w:semiHidden/>
     <w:unhideWhenUsed/>
   </w:style>
-  <w:style w:type="character" w:customStyle="1" w:styleId="Heading1Char">
-    <w:name w:val="Heading 1 Char"/>
-    <w:basedOn w:val="DefaultParagraphFont"/>
-    <w:link w:val="Heading1"/>
+  <w:style w:type="character" w:customStyle="1" w:styleId="Ttulo1Car">
+    <w:name w:val="Título 1 Car"/>
+    <w:basedOn w:val="Fuentedeprrafopredeter"/>
+    <w:link w:val="Ttulo1"/>
     <w:uiPriority w:val="9"/>
     <w:rsid w:val="004255ED"/>
     <w:rPr>
@@ -15511,10 +15954,10 @@
       <w:shd w:val="clear" w:color="auto" w:fill="2C7C9F" w:themeFill="accent1"/>
     </w:rPr>
   </w:style>
-  <w:style w:type="character" w:customStyle="1" w:styleId="Heading2Char">
-    <w:name w:val="Heading 2 Char"/>
-    <w:basedOn w:val="DefaultParagraphFont"/>
-    <w:link w:val="Heading2"/>
+  <w:style w:type="character" w:customStyle="1" w:styleId="Ttulo2Car">
+    <w:name w:val="Título 2 Car"/>
+    <w:basedOn w:val="Fuentedeprrafopredeter"/>
+    <w:link w:val="Ttulo2"/>
     <w:uiPriority w:val="9"/>
     <w:rsid w:val="004255ED"/>
     <w:rPr>
@@ -15523,10 +15966,10 @@
       <w:shd w:val="clear" w:color="auto" w:fill="CEE6F1" w:themeFill="accent1" w:themeFillTint="33"/>
     </w:rPr>
   </w:style>
-  <w:style w:type="character" w:customStyle="1" w:styleId="Heading3Char">
-    <w:name w:val="Heading 3 Char"/>
-    <w:basedOn w:val="DefaultParagraphFont"/>
-    <w:link w:val="Heading3"/>
+  <w:style w:type="character" w:customStyle="1" w:styleId="Ttulo3Car">
+    <w:name w:val="Título 3 Car"/>
+    <w:basedOn w:val="Fuentedeprrafopredeter"/>
+    <w:link w:val="Ttulo3"/>
     <w:uiPriority w:val="9"/>
     <w:rsid w:val="004255ED"/>
     <w:rPr>
@@ -15535,10 +15978,10 @@
       <w:spacing w:val="15"/>
     </w:rPr>
   </w:style>
-  <w:style w:type="character" w:customStyle="1" w:styleId="Heading4Char">
-    <w:name w:val="Heading 4 Char"/>
-    <w:basedOn w:val="DefaultParagraphFont"/>
-    <w:link w:val="Heading4"/>
+  <w:style w:type="character" w:customStyle="1" w:styleId="Ttulo4Car">
+    <w:name w:val="Título 4 Car"/>
+    <w:basedOn w:val="Fuentedeprrafopredeter"/>
+    <w:link w:val="Ttulo4"/>
     <w:uiPriority w:val="9"/>
     <w:semiHidden/>
     <w:rsid w:val="004255ED"/>
@@ -15548,10 +15991,10 @@
       <w:spacing w:val="10"/>
     </w:rPr>
   </w:style>
-  <w:style w:type="character" w:customStyle="1" w:styleId="Heading5Char">
-    <w:name w:val="Heading 5 Char"/>
-    <w:basedOn w:val="DefaultParagraphFont"/>
-    <w:link w:val="Heading5"/>
+  <w:style w:type="character" w:customStyle="1" w:styleId="Ttulo5Car">
+    <w:name w:val="Título 5 Car"/>
+    <w:basedOn w:val="Fuentedeprrafopredeter"/>
+    <w:link w:val="Ttulo5"/>
     <w:uiPriority w:val="9"/>
     <w:semiHidden/>
     <w:rsid w:val="004255ED"/>
@@ -15561,10 +16004,10 @@
       <w:spacing w:val="10"/>
     </w:rPr>
   </w:style>
-  <w:style w:type="character" w:customStyle="1" w:styleId="Heading6Char">
-    <w:name w:val="Heading 6 Char"/>
-    <w:basedOn w:val="DefaultParagraphFont"/>
-    <w:link w:val="Heading6"/>
+  <w:style w:type="character" w:customStyle="1" w:styleId="Ttulo6Car">
+    <w:name w:val="Título 6 Car"/>
+    <w:basedOn w:val="Fuentedeprrafopredeter"/>
+    <w:link w:val="Ttulo6"/>
     <w:uiPriority w:val="9"/>
     <w:semiHidden/>
     <w:rsid w:val="004255ED"/>
@@ -15574,10 +16017,10 @@
       <w:spacing w:val="10"/>
     </w:rPr>
   </w:style>
-  <w:style w:type="character" w:customStyle="1" w:styleId="Heading7Char">
-    <w:name w:val="Heading 7 Char"/>
-    <w:basedOn w:val="DefaultParagraphFont"/>
-    <w:link w:val="Heading7"/>
+  <w:style w:type="character" w:customStyle="1" w:styleId="Ttulo7Car">
+    <w:name w:val="Título 7 Car"/>
+    <w:basedOn w:val="Fuentedeprrafopredeter"/>
+    <w:link w:val="Ttulo7"/>
     <w:uiPriority w:val="9"/>
     <w:semiHidden/>
     <w:rsid w:val="004255ED"/>
@@ -15587,10 +16030,10 @@
       <w:spacing w:val="10"/>
     </w:rPr>
   </w:style>
-  <w:style w:type="character" w:customStyle="1" w:styleId="Heading8Char">
-    <w:name w:val="Heading 8 Char"/>
-    <w:basedOn w:val="DefaultParagraphFont"/>
-    <w:link w:val="Heading8"/>
+  <w:style w:type="character" w:customStyle="1" w:styleId="Ttulo8Car">
+    <w:name w:val="Título 8 Car"/>
+    <w:basedOn w:val="Fuentedeprrafopredeter"/>
+    <w:link w:val="Ttulo8"/>
     <w:uiPriority w:val="9"/>
     <w:semiHidden/>
     <w:rsid w:val="004255ED"/>
@@ -15601,10 +16044,10 @@
       <w:szCs w:val="18"/>
     </w:rPr>
   </w:style>
-  <w:style w:type="character" w:customStyle="1" w:styleId="Heading9Char">
-    <w:name w:val="Heading 9 Char"/>
-    <w:basedOn w:val="DefaultParagraphFont"/>
-    <w:link w:val="Heading9"/>
+  <w:style w:type="character" w:customStyle="1" w:styleId="Ttulo9Car">
+    <w:name w:val="Título 9 Car"/>
+    <w:basedOn w:val="Fuentedeprrafopredeter"/>
+    <w:link w:val="Ttulo9"/>
     <w:uiPriority w:val="9"/>
     <w:semiHidden/>
     <w:rsid w:val="004255ED"/>
@@ -15616,7 +16059,7 @@
       <w:szCs w:val="18"/>
     </w:rPr>
   </w:style>
-  <w:style w:type="paragraph" w:styleId="Caption">
+  <w:style w:type="paragraph" w:styleId="Epgrafe">
     <w:name w:val="caption"/>
     <w:basedOn w:val="Normal"/>
     <w:next w:val="Normal"/>
@@ -15631,11 +16074,11 @@
       <w:szCs w:val="16"/>
     </w:rPr>
   </w:style>
-  <w:style w:type="paragraph" w:styleId="Title">
+  <w:style w:type="paragraph" w:styleId="Ttulo">
     <w:name w:val="Title"/>
     <w:basedOn w:val="Normal"/>
     <w:next w:val="Normal"/>
-    <w:link w:val="TitleChar"/>
+    <w:link w:val="TtuloCar"/>
     <w:uiPriority w:val="10"/>
     <w:qFormat/>
     <w:rsid w:val="004255ED"/>
@@ -15651,10 +16094,10 @@
       <w:szCs w:val="52"/>
     </w:rPr>
   </w:style>
-  <w:style w:type="character" w:customStyle="1" w:styleId="TitleChar">
-    <w:name w:val="Title Char"/>
-    <w:basedOn w:val="DefaultParagraphFont"/>
-    <w:link w:val="Title"/>
+  <w:style w:type="character" w:customStyle="1" w:styleId="TtuloCar">
+    <w:name w:val="Título Car"/>
+    <w:basedOn w:val="Fuentedeprrafopredeter"/>
+    <w:link w:val="Ttulo"/>
     <w:uiPriority w:val="10"/>
     <w:rsid w:val="004255ED"/>
     <w:rPr>
@@ -15666,11 +16109,11 @@
       <w:szCs w:val="52"/>
     </w:rPr>
   </w:style>
-  <w:style w:type="paragraph" w:styleId="Subtitle">
+  <w:style w:type="paragraph" w:styleId="Subttulo">
     <w:name w:val="Subtitle"/>
     <w:basedOn w:val="Normal"/>
     <w:next w:val="Normal"/>
-    <w:link w:val="SubtitleChar"/>
+    <w:link w:val="SubttuloCar"/>
     <w:uiPriority w:val="11"/>
     <w:qFormat/>
     <w:rsid w:val="004255ED"/>
@@ -15685,10 +16128,10 @@
       <w:szCs w:val="24"/>
     </w:rPr>
   </w:style>
-  <w:style w:type="character" w:customStyle="1" w:styleId="SubtitleChar">
-    <w:name w:val="Subtitle Char"/>
-    <w:basedOn w:val="DefaultParagraphFont"/>
-    <w:link w:val="Subtitle"/>
+  <w:style w:type="character" w:customStyle="1" w:styleId="SubttuloCar">
+    <w:name w:val="Subtítulo Car"/>
+    <w:basedOn w:val="Fuentedeprrafopredeter"/>
+    <w:link w:val="Subttulo"/>
     <w:uiPriority w:val="11"/>
     <w:rsid w:val="004255ED"/>
     <w:rPr>
@@ -15699,7 +16142,7 @@
       <w:szCs w:val="24"/>
     </w:rPr>
   </w:style>
-  <w:style w:type="character" w:styleId="Strong">
+  <w:style w:type="character" w:styleId="Textoennegrita">
     <w:name w:val="Strong"/>
     <w:uiPriority w:val="22"/>
     <w:qFormat/>
@@ -15709,7 +16152,7 @@
       <w:bCs/>
     </w:rPr>
   </w:style>
-  <w:style w:type="character" w:styleId="Emphasis">
+  <w:style w:type="character" w:styleId="nfasis">
     <w:name w:val="Emphasis"/>
     <w:uiPriority w:val="20"/>
     <w:qFormat/>
@@ -15720,10 +16163,10 @@
       <w:spacing w:val="5"/>
     </w:rPr>
   </w:style>
-  <w:style w:type="paragraph" w:styleId="NoSpacing">
+  <w:style w:type="paragraph" w:styleId="Sinespaciado">
     <w:name w:val="No Spacing"/>
     <w:basedOn w:val="Normal"/>
-    <w:link w:val="NoSpacingChar"/>
+    <w:link w:val="SinespaciadoCar"/>
     <w:uiPriority w:val="1"/>
     <w:qFormat/>
     <w:rsid w:val="004255ED"/>
@@ -15731,10 +16174,10 @@
       <w:spacing w:before="0" w:after="0" w:line="240" w:lineRule="auto"/>
     </w:pPr>
   </w:style>
-  <w:style w:type="character" w:customStyle="1" w:styleId="NoSpacingChar">
-    <w:name w:val="No Spacing Char"/>
-    <w:basedOn w:val="DefaultParagraphFont"/>
-    <w:link w:val="NoSpacing"/>
+  <w:style w:type="character" w:customStyle="1" w:styleId="SinespaciadoCar">
+    <w:name w:val="Sin espaciado Car"/>
+    <w:basedOn w:val="Fuentedeprrafopredeter"/>
+    <w:link w:val="Sinespaciado"/>
     <w:uiPriority w:val="1"/>
     <w:rsid w:val="004255ED"/>
     <w:rPr>
@@ -15742,7 +16185,7 @@
       <w:szCs w:val="20"/>
     </w:rPr>
   </w:style>
-  <w:style w:type="paragraph" w:styleId="ListParagraph">
+  <w:style w:type="paragraph" w:styleId="Prrafodelista">
     <w:name w:val="List Paragraph"/>
     <w:basedOn w:val="Normal"/>
     <w:uiPriority w:val="34"/>
@@ -15753,11 +16196,11 @@
       <w:contextualSpacing/>
     </w:pPr>
   </w:style>
-  <w:style w:type="paragraph" w:styleId="Quote">
+  <w:style w:type="paragraph" w:styleId="Cita">
     <w:name w:val="Quote"/>
     <w:basedOn w:val="Normal"/>
     <w:next w:val="Normal"/>
-    <w:link w:val="QuoteChar"/>
+    <w:link w:val="CitaCar"/>
     <w:uiPriority w:val="29"/>
     <w:qFormat/>
     <w:rsid w:val="004255ED"/>
@@ -15766,10 +16209,10 @@
       <w:iCs/>
     </w:rPr>
   </w:style>
-  <w:style w:type="character" w:customStyle="1" w:styleId="QuoteChar">
-    <w:name w:val="Quote Char"/>
-    <w:basedOn w:val="DefaultParagraphFont"/>
-    <w:link w:val="Quote"/>
+  <w:style w:type="character" w:customStyle="1" w:styleId="CitaCar">
+    <w:name w:val="Cita Car"/>
+    <w:basedOn w:val="Fuentedeprrafopredeter"/>
+    <w:link w:val="Cita"/>
     <w:uiPriority w:val="29"/>
     <w:rsid w:val="004255ED"/>
     <w:rPr>
@@ -15779,11 +16222,11 @@
       <w:szCs w:val="20"/>
     </w:rPr>
   </w:style>
-  <w:style w:type="paragraph" w:styleId="IntenseQuote">
+  <w:style w:type="paragraph" w:styleId="Citadestacada">
     <w:name w:val="Intense Quote"/>
     <w:basedOn w:val="Normal"/>
     <w:next w:val="Normal"/>
-    <w:link w:val="IntenseQuoteChar"/>
+    <w:link w:val="CitadestacadaCar"/>
     <w:uiPriority w:val="30"/>
     <w:qFormat/>
     <w:rsid w:val="004255ED"/>
@@ -15802,10 +16245,10 @@
       <w:color w:val="2C7C9F" w:themeColor="accent1"/>
     </w:rPr>
   </w:style>
-  <w:style w:type="character" w:customStyle="1" w:styleId="IntenseQuoteChar">
-    <w:name w:val="Intense Quote Char"/>
-    <w:basedOn w:val="DefaultParagraphFont"/>
-    <w:link w:val="IntenseQuote"/>
+  <w:style w:type="character" w:customStyle="1" w:styleId="CitadestacadaCar">
+    <w:name w:val="Cita destacada Car"/>
+    <w:basedOn w:val="Fuentedeprrafopredeter"/>
+    <w:link w:val="Citadestacada"/>
     <w:uiPriority w:val="30"/>
     <w:rsid w:val="004255ED"/>
     <w:rPr>
@@ -15816,7 +16259,7 @@
       <w:szCs w:val="20"/>
     </w:rPr>
   </w:style>
-  <w:style w:type="character" w:styleId="SubtleEmphasis">
+  <w:style w:type="character" w:styleId="nfasissutil">
     <w:name w:val="Subtle Emphasis"/>
     <w:uiPriority w:val="19"/>
     <w:qFormat/>
@@ -15827,7 +16270,7 @@
       <w:color w:val="163D4F" w:themeColor="accent1" w:themeShade="7F"/>
     </w:rPr>
   </w:style>
-  <w:style w:type="character" w:styleId="IntenseEmphasis">
+  <w:style w:type="character" w:styleId="nfasisintenso">
     <w:name w:val="Intense Emphasis"/>
     <w:uiPriority w:val="21"/>
     <w:qFormat/>
@@ -15840,7 +16283,7 @@
       <w:spacing w:val="10"/>
     </w:rPr>
   </w:style>
-  <w:style w:type="character" w:styleId="SubtleReference">
+  <w:style w:type="character" w:styleId="Referenciasutil">
     <w:name w:val="Subtle Reference"/>
     <w:uiPriority w:val="31"/>
     <w:qFormat/>
@@ -15851,7 +16294,7 @@
       <w:color w:val="2C7C9F" w:themeColor="accent1"/>
     </w:rPr>
   </w:style>
-  <w:style w:type="character" w:styleId="IntenseReference">
+  <w:style w:type="character" w:styleId="Referenciaintensa">
     <w:name w:val="Intense Reference"/>
     <w:uiPriority w:val="32"/>
     <w:qFormat/>
@@ -15865,7 +16308,7 @@
       <w:color w:val="2C7C9F" w:themeColor="accent1"/>
     </w:rPr>
   </w:style>
-  <w:style w:type="character" w:styleId="BookTitle">
+  <w:style w:type="character" w:styleId="Ttulodellibro">
     <w:name w:val="Book Title"/>
     <w:uiPriority w:val="33"/>
     <w:qFormat/>
@@ -15878,9 +16321,9 @@
       <w:spacing w:val="9"/>
     </w:rPr>
   </w:style>
-  <w:style w:type="paragraph" w:styleId="TOCHeading">
+  <w:style w:type="paragraph" w:styleId="TtulodeTDC">
     <w:name w:val="TOC Heading"/>
-    <w:basedOn w:val="Heading1"/>
+    <w:basedOn w:val="Ttulo1"/>
     <w:next w:val="Normal"/>
     <w:uiPriority w:val="39"/>
     <w:semiHidden/>
@@ -15896,7 +16339,7 @@
   </w:style>
   <w:style w:type="paragraph" w:customStyle="1" w:styleId="PersonalName">
     <w:name w:val="Personal Name"/>
-    <w:basedOn w:val="Title"/>
+    <w:basedOn w:val="Ttulo"/>
     <w:rsid w:val="004255ED"/>
     <w:rPr>
       <w:b/>
@@ -15906,10 +16349,10 @@
       <w:szCs w:val="28"/>
     </w:rPr>
   </w:style>
-  <w:style w:type="paragraph" w:styleId="BalloonText">
+  <w:style w:type="paragraph" w:styleId="Textodeglobo">
     <w:name w:val="Balloon Text"/>
     <w:basedOn w:val="Normal"/>
-    <w:link w:val="BalloonTextChar"/>
+    <w:link w:val="TextodegloboCar"/>
     <w:uiPriority w:val="99"/>
     <w:semiHidden/>
     <w:unhideWhenUsed/>
@@ -15923,10 +16366,10 @@
       <w:szCs w:val="18"/>
     </w:rPr>
   </w:style>
-  <w:style w:type="character" w:customStyle="1" w:styleId="BalloonTextChar">
-    <w:name w:val="Balloon Text Char"/>
-    <w:basedOn w:val="DefaultParagraphFont"/>
-    <w:link w:val="BalloonText"/>
+  <w:style w:type="character" w:customStyle="1" w:styleId="TextodegloboCar">
+    <w:name w:val="Texto de globo Car"/>
+    <w:basedOn w:val="Fuentedeprrafopredeter"/>
+    <w:link w:val="Textodeglobo"/>
     <w:uiPriority w:val="99"/>
     <w:semiHidden/>
     <w:rsid w:val="004255ED"/>
@@ -15936,7 +16379,7 @@
       <w:szCs w:val="18"/>
     </w:rPr>
   </w:style>
-  <w:style w:type="paragraph" w:styleId="TOC1">
+  <w:style w:type="paragraph" w:styleId="TDC1">
     <w:name w:val="toc 1"/>
     <w:basedOn w:val="Normal"/>
     <w:next w:val="Normal"/>
@@ -15955,7 +16398,7 @@
       <w:szCs w:val="24"/>
     </w:rPr>
   </w:style>
-  <w:style w:type="paragraph" w:styleId="TOC2">
+  <w:style w:type="paragraph" w:styleId="TDC2">
     <w:name w:val="toc 2"/>
     <w:basedOn w:val="Normal"/>
     <w:next w:val="Normal"/>
@@ -15971,7 +16414,7 @@
       <w:szCs w:val="22"/>
     </w:rPr>
   </w:style>
-  <w:style w:type="paragraph" w:styleId="TOC3">
+  <w:style w:type="paragraph" w:styleId="TDC3">
     <w:name w:val="toc 3"/>
     <w:basedOn w:val="Normal"/>
     <w:next w:val="Normal"/>
@@ -15989,7 +16432,7 @@
       <w:szCs w:val="22"/>
     </w:rPr>
   </w:style>
-  <w:style w:type="paragraph" w:styleId="TOC4">
+  <w:style w:type="paragraph" w:styleId="TDC4">
     <w:name w:val="toc 4"/>
     <w:basedOn w:val="Normal"/>
     <w:next w:val="Normal"/>
@@ -16005,7 +16448,7 @@
       <w:ind w:left="400"/>
     </w:pPr>
   </w:style>
-  <w:style w:type="paragraph" w:styleId="TOC5">
+  <w:style w:type="paragraph" w:styleId="TDC5">
     <w:name w:val="toc 5"/>
     <w:basedOn w:val="Normal"/>
     <w:next w:val="Normal"/>
@@ -16021,7 +16464,7 @@
       <w:ind w:left="600"/>
     </w:pPr>
   </w:style>
-  <w:style w:type="paragraph" w:styleId="TOC6">
+  <w:style w:type="paragraph" w:styleId="TDC6">
     <w:name w:val="toc 6"/>
     <w:basedOn w:val="Normal"/>
     <w:next w:val="Normal"/>
@@ -16037,7 +16480,7 @@
       <w:ind w:left="800"/>
     </w:pPr>
   </w:style>
-  <w:style w:type="paragraph" w:styleId="TOC7">
+  <w:style w:type="paragraph" w:styleId="TDC7">
     <w:name w:val="toc 7"/>
     <w:basedOn w:val="Normal"/>
     <w:next w:val="Normal"/>
@@ -16053,7 +16496,7 @@
       <w:ind w:left="1000"/>
     </w:pPr>
   </w:style>
-  <w:style w:type="paragraph" w:styleId="TOC8">
+  <w:style w:type="paragraph" w:styleId="TDC8">
     <w:name w:val="toc 8"/>
     <w:basedOn w:val="Normal"/>
     <w:next w:val="Normal"/>
@@ -16069,7 +16512,7 @@
       <w:ind w:left="1200"/>
     </w:pPr>
   </w:style>
-  <w:style w:type="paragraph" w:styleId="TOC9">
+  <w:style w:type="paragraph" w:styleId="TDC9">
     <w:name w:val="toc 9"/>
     <w:basedOn w:val="Normal"/>
     <w:next w:val="Normal"/>
@@ -16157,9 +16600,9 @@
       <w:lang w:val="es-CO" w:eastAsia="en-US"/>
     </w:rPr>
   </w:style>
-  <w:style w:type="table" w:styleId="TableGrid">
+  <w:style w:type="table" w:styleId="Tablaconcuadrcula">
     <w:name w:val="Table Grid"/>
-    <w:basedOn w:val="TableNormal"/>
+    <w:basedOn w:val="Tablanormal"/>
     <w:uiPriority w:val="59"/>
     <w:rsid w:val="003C2334"/>
     <w:pPr>
@@ -16183,9 +16626,9 @@
       </w:tblCellMar>
     </w:tblPr>
   </w:style>
-  <w:style w:type="table" w:styleId="MediumShading2-Accent1">
+  <w:style w:type="table" w:styleId="Sombreadomedio2-nfasis1">
     <w:name w:val="Medium Shading 2 Accent 1"/>
-    <w:basedOn w:val="TableNormal"/>
+    <w:basedOn w:val="Tablanormal"/>
     <w:uiPriority w:val="64"/>
     <w:rsid w:val="003C2334"/>
     <w:pPr>
@@ -16332,9 +16775,9 @@
       </w:tcPr>
     </w:tblStylePr>
   </w:style>
-  <w:style w:type="table" w:styleId="MediumShading2-Accent3">
+  <w:style w:type="table" w:styleId="Sombreadomedio2-nfasis3">
     <w:name w:val="Medium Shading 2 Accent 3"/>
-    <w:basedOn w:val="TableNormal"/>
+    <w:basedOn w:val="Tablanormal"/>
     <w:uiPriority w:val="64"/>
     <w:rsid w:val="003C2334"/>
     <w:pPr>
@@ -16481,9 +16924,9 @@
       </w:tcPr>
     </w:tblStylePr>
   </w:style>
-  <w:style w:type="table" w:styleId="MediumShading2-Accent6">
+  <w:style w:type="table" w:styleId="Sombreadomedio2-nfasis6">
     <w:name w:val="Medium Shading 2 Accent 6"/>
-    <w:basedOn w:val="TableNormal"/>
+    <w:basedOn w:val="Tablanormal"/>
     <w:uiPriority w:val="64"/>
     <w:rsid w:val="003C2334"/>
     <w:pPr>
@@ -16630,9 +17073,9 @@
       </w:tcPr>
     </w:tblStylePr>
   </w:style>
-  <w:style w:type="table" w:styleId="MediumShading2-Accent5">
+  <w:style w:type="table" w:styleId="Sombreadomedio2-nfasis5">
     <w:name w:val="Medium Shading 2 Accent 5"/>
-    <w:basedOn w:val="TableNormal"/>
+    <w:basedOn w:val="Tablanormal"/>
     <w:uiPriority w:val="64"/>
     <w:rsid w:val="003C2334"/>
     <w:pPr>
@@ -16779,10 +17222,10 @@
       </w:tcPr>
     </w:tblStylePr>
   </w:style>
-  <w:style w:type="paragraph" w:styleId="Header">
+  <w:style w:type="paragraph" w:styleId="Encabezado">
     <w:name w:val="header"/>
     <w:basedOn w:val="Normal"/>
-    <w:link w:val="HeaderChar"/>
+    <w:link w:val="EncabezadoCar"/>
     <w:uiPriority w:val="99"/>
     <w:unhideWhenUsed/>
     <w:rsid w:val="003F5680"/>
@@ -16794,10 +17237,10 @@
       <w:spacing w:before="0" w:after="0" w:line="240" w:lineRule="auto"/>
     </w:pPr>
   </w:style>
-  <w:style w:type="character" w:customStyle="1" w:styleId="HeaderChar">
-    <w:name w:val="Header Char"/>
-    <w:basedOn w:val="DefaultParagraphFont"/>
-    <w:link w:val="Header"/>
+  <w:style w:type="character" w:customStyle="1" w:styleId="EncabezadoCar">
+    <w:name w:val="Encabezado Car"/>
+    <w:basedOn w:val="Fuentedeprrafopredeter"/>
+    <w:link w:val="Encabezado"/>
     <w:uiPriority w:val="99"/>
     <w:rsid w:val="003F5680"/>
     <w:rPr>
@@ -16805,10 +17248,10 @@
       <w:szCs w:val="20"/>
     </w:rPr>
   </w:style>
-  <w:style w:type="paragraph" w:styleId="Footer">
+  <w:style w:type="paragraph" w:styleId="Piedepgina">
     <w:name w:val="footer"/>
     <w:basedOn w:val="Normal"/>
-    <w:link w:val="FooterChar"/>
+    <w:link w:val="PiedepginaCar"/>
     <w:uiPriority w:val="99"/>
     <w:unhideWhenUsed/>
     <w:rsid w:val="003F5680"/>
@@ -16820,10 +17263,10 @@
       <w:spacing w:before="0" w:after="0" w:line="240" w:lineRule="auto"/>
     </w:pPr>
   </w:style>
-  <w:style w:type="character" w:customStyle="1" w:styleId="FooterChar">
-    <w:name w:val="Footer Char"/>
-    <w:basedOn w:val="DefaultParagraphFont"/>
-    <w:link w:val="Footer"/>
+  <w:style w:type="character" w:customStyle="1" w:styleId="PiedepginaCar">
+    <w:name w:val="Pie de página Car"/>
+    <w:basedOn w:val="Fuentedeprrafopredeter"/>
+    <w:link w:val="Piedepgina"/>
     <w:uiPriority w:val="99"/>
     <w:rsid w:val="003F5680"/>
     <w:rPr>
@@ -16831,9 +17274,9 @@
       <w:szCs w:val="20"/>
     </w:rPr>
   </w:style>
-  <w:style w:type="character" w:styleId="Hyperlink">
+  <w:style w:type="character" w:styleId="Hipervnculo">
     <w:name w:val="Hyperlink"/>
-    <w:basedOn w:val="DefaultParagraphFont"/>
+    <w:basedOn w:val="Fuentedeprrafopredeter"/>
     <w:uiPriority w:val="99"/>
     <w:unhideWhenUsed/>
     <w:rsid w:val="00974DAC"/>
@@ -16842,9 +17285,9 @@
       <w:u w:val="single"/>
     </w:rPr>
   </w:style>
-  <w:style w:type="character" w:styleId="FollowedHyperlink">
+  <w:style w:type="character" w:styleId="Hipervnculovisitado">
     <w:name w:val="FollowedHyperlink"/>
-    <w:basedOn w:val="DefaultParagraphFont"/>
+    <w:basedOn w:val="Fuentedeprrafopredeter"/>
     <w:uiPriority w:val="99"/>
     <w:semiHidden/>
     <w:unhideWhenUsed/>
@@ -16854,9 +17297,9 @@
       <w:u w:val="single"/>
     </w:rPr>
   </w:style>
-  <w:style w:type="table" w:styleId="MediumShading1-Accent3">
+  <w:style w:type="table" w:styleId="Sombreadomedio1-nfasis3">
     <w:name w:val="Medium Shading 1 Accent 3"/>
-    <w:basedOn w:val="TableNormal"/>
+    <w:basedOn w:val="Tablanormal"/>
     <w:uiPriority w:val="63"/>
     <w:rsid w:val="0042104F"/>
     <w:pPr>
@@ -16960,9 +17403,9 @@
       </w:tcPr>
     </w:tblStylePr>
   </w:style>
-  <w:style w:type="table" w:styleId="MediumShading1-Accent2">
+  <w:style w:type="table" w:styleId="Sombreadomedio1-nfasis2">
     <w:name w:val="Medium Shading 1 Accent 2"/>
-    <w:basedOn w:val="TableNormal"/>
+    <w:basedOn w:val="Tablanormal"/>
     <w:uiPriority w:val="63"/>
     <w:rsid w:val="0042104F"/>
     <w:pPr>
@@ -17066,9 +17509,9 @@
       </w:tcPr>
     </w:tblStylePr>
   </w:style>
-  <w:style w:type="table" w:styleId="MediumShading1-Accent5">
+  <w:style w:type="table" w:styleId="Sombreadomedio1-nfasis5">
     <w:name w:val="Medium Shading 1 Accent 5"/>
-    <w:basedOn w:val="TableNormal"/>
+    <w:basedOn w:val="Tablanormal"/>
     <w:uiPriority w:val="63"/>
     <w:rsid w:val="0042104F"/>
     <w:pPr>
@@ -17172,9 +17615,9 @@
       </w:tcPr>
     </w:tblStylePr>
   </w:style>
-  <w:style w:type="table" w:styleId="MediumShading1-Accent6">
+  <w:style w:type="table" w:styleId="Sombreadomedio1-nfasis6">
     <w:name w:val="Medium Shading 1 Accent 6"/>
-    <w:basedOn w:val="TableNormal"/>
+    <w:basedOn w:val="Tablanormal"/>
     <w:uiPriority w:val="63"/>
     <w:rsid w:val="0042104F"/>
     <w:pPr>
@@ -17278,9 +17721,9 @@
       </w:tcPr>
     </w:tblStylePr>
   </w:style>
-  <w:style w:type="table" w:styleId="MediumShading2">
+  <w:style w:type="table" w:styleId="Sombreadomedio2">
     <w:name w:val="Medium Shading 2"/>
-    <w:basedOn w:val="TableNormal"/>
+    <w:basedOn w:val="Tablanormal"/>
     <w:uiPriority w:val="64"/>
     <w:rsid w:val="0042104F"/>
     <w:pPr>
@@ -17427,9 +17870,9 @@
       </w:tcPr>
     </w:tblStylePr>
   </w:style>
-  <w:style w:type="table" w:styleId="MediumShading2-Accent4">
+  <w:style w:type="table" w:styleId="Sombreadomedio2-nfasis4">
     <w:name w:val="Medium Shading 2 Accent 4"/>
-    <w:basedOn w:val="TableNormal"/>
+    <w:basedOn w:val="Tablanormal"/>
     <w:uiPriority w:val="64"/>
     <w:rsid w:val="0042104F"/>
     <w:pPr>
@@ -17576,9 +18019,9 @@
       </w:tcPr>
     </w:tblStylePr>
   </w:style>
-  <w:style w:type="table" w:styleId="MediumList1-Accent1">
+  <w:style w:type="table" w:styleId="Listamedia1-nfasis1">
     <w:name w:val="Medium List 1 Accent 1"/>
-    <w:basedOn w:val="TableNormal"/>
+    <w:basedOn w:val="Tablanormal"/>
     <w:uiPriority w:val="65"/>
     <w:rsid w:val="0042104F"/>
     <w:pPr>
@@ -17660,9 +18103,9 @@
       </w:tcPr>
     </w:tblStylePr>
   </w:style>
-  <w:style w:type="table" w:styleId="MediumGrid3-Accent2">
+  <w:style w:type="table" w:styleId="Cuadrculamedia3-nfasis2">
     <w:name w:val="Medium Grid 3 Accent 2"/>
-    <w:basedOn w:val="TableNormal"/>
+    <w:basedOn w:val="Tablanormal"/>
     <w:uiPriority w:val="69"/>
     <w:rsid w:val="0042104F"/>
     <w:pPr>
@@ -17801,9 +18244,9 @@
       </w:tcPr>
     </w:tblStylePr>
   </w:style>
-  <w:style w:type="table" w:styleId="MediumGrid3-Accent1">
+  <w:style w:type="table" w:styleId="Cuadrculamedia3-nfasis1">
     <w:name w:val="Medium Grid 3 Accent 1"/>
-    <w:basedOn w:val="TableNormal"/>
+    <w:basedOn w:val="Tablanormal"/>
     <w:uiPriority w:val="69"/>
     <w:rsid w:val="0042104F"/>
     <w:pPr>
@@ -17942,9 +18385,9 @@
       </w:tcPr>
     </w:tblStylePr>
   </w:style>
-  <w:style w:type="table" w:styleId="MediumGrid3">
+  <w:style w:type="table" w:styleId="Cuadrculamedia3">
     <w:name w:val="Medium Grid 3"/>
-    <w:basedOn w:val="TableNormal"/>
+    <w:basedOn w:val="Tablanormal"/>
     <w:uiPriority w:val="69"/>
     <w:rsid w:val="0042104F"/>
     <w:pPr>
@@ -18083,9 +18526,9 @@
       </w:tcPr>
     </w:tblStylePr>
   </w:style>
-  <w:style w:type="table" w:styleId="ColorfulShading-Accent3">
+  <w:style w:type="table" w:styleId="Sombreadovistoso-nfasis3">
     <w:name w:val="Colorful Shading Accent 3"/>
-    <w:basedOn w:val="TableNormal"/>
+    <w:basedOn w:val="Tablanormal"/>
     <w:uiPriority w:val="71"/>
     <w:rsid w:val="0042104F"/>
     <w:pPr>
@@ -18195,9 +18638,9 @@
       </w:tcPr>
     </w:tblStylePr>
   </w:style>
-  <w:style w:type="table" w:styleId="ColorfulShading-Accent2">
+  <w:style w:type="table" w:styleId="Sombreadovistoso-nfasis2">
     <w:name w:val="Colorful Shading Accent 2"/>
-    <w:basedOn w:val="TableNormal"/>
+    <w:basedOn w:val="Tablanormal"/>
     <w:uiPriority w:val="71"/>
     <w:rsid w:val="0042104F"/>
     <w:pPr>
@@ -18317,9 +18760,9 @@
       </w:rPr>
     </w:tblStylePr>
   </w:style>
-  <w:style w:type="table" w:styleId="ColorfulList-Accent1">
+  <w:style w:type="table" w:styleId="Listavistosa-nfasis1">
     <w:name w:val="Colorful List Accent 1"/>
-    <w:basedOn w:val="TableNormal"/>
+    <w:basedOn w:val="Tablanormal"/>
     <w:uiPriority w:val="72"/>
     <w:rsid w:val="0042104F"/>
     <w:pPr>
@@ -18403,9 +18846,9 @@
       </w:tcPr>
     </w:tblStylePr>
   </w:style>
-  <w:style w:type="table" w:styleId="ColorfulList-Accent2">
+  <w:style w:type="table" w:styleId="Listavistosa-nfasis2">
     <w:name w:val="Colorful List Accent 2"/>
-    <w:basedOn w:val="TableNormal"/>
+    <w:basedOn w:val="Tablanormal"/>
     <w:uiPriority w:val="72"/>
     <w:rsid w:val="0042104F"/>
     <w:pPr>
@@ -18507,19 +18950,19 @@
   </w:style>
   <w:style w:type="character" w:customStyle="1" w:styleId="normaltextrun">
     <w:name w:val="normaltextrun"/>
-    <w:basedOn w:val="DefaultParagraphFont"/>
+    <w:basedOn w:val="Fuentedeprrafopredeter"/>
     <w:rsid w:val="00C8688B"/>
   </w:style>
   <w:style w:type="character" w:customStyle="1" w:styleId="apple-converted-space">
     <w:name w:val="apple-converted-space"/>
-    <w:basedOn w:val="DefaultParagraphFont"/>
+    <w:basedOn w:val="Fuentedeprrafopredeter"/>
     <w:rsid w:val="00E31578"/>
   </w:style>
 </w:styles>
 </file>
 
 <file path=word/stylesWithEffects.xml><?xml version="1.0" encoding="utf-8"?>
-<w:styles xmlns:wpc="http://schemas.microsoft.com/office/word/2010/wordprocessingCanvas" xmlns:mo="http://schemas.microsoft.com/office/mac/office/2008/main" xmlns:mc="http://schemas.openxmlformats.org/markup-compatibility/2006" xmlns:mv="urn:schemas-microsoft-com:mac:vml" xmlns:o="urn:schemas-microsoft-com:office:office" xmlns:r="http://schemas.openxmlformats.org/officeDocument/2006/relationships" xmlns:m="http://schemas.openxmlformats.org/officeDocument/2006/math" xmlns:v="urn:schemas-microsoft-com:vml" xmlns:wp14="http://schemas.microsoft.com/office/word/2010/wordprocessingDrawing" xmlns:wp="http://schemas.openxmlformats.org/drawingml/2006/wordprocessingDrawing" xmlns:w10="urn:schemas-microsoft-com:office:word" xmlns:w="http://schemas.openxmlformats.org/wordprocessingml/2006/main" xmlns:w14="http://schemas.microsoft.com/office/word/2010/wordml" xmlns:wpg="http://schemas.microsoft.com/office/word/2010/wordprocessingGroup" xmlns:wpi="http://schemas.microsoft.com/office/word/2010/wordprocessingInk" xmlns:wne="http://schemas.microsoft.com/office/word/2006/wordml" xmlns:wps="http://schemas.microsoft.com/office/word/2010/wordprocessingShape" mc:Ignorable="w14 wp14">
+<w:styles xmlns:wpc="http://schemas.microsoft.com/office/word/2010/wordprocessingCanvas" xmlns:mc="http://schemas.openxmlformats.org/markup-compatibility/2006" xmlns:o="urn:schemas-microsoft-com:office:office" xmlns:r="http://schemas.openxmlformats.org/officeDocument/2006/relationships" xmlns:m="http://schemas.openxmlformats.org/officeDocument/2006/math" xmlns:v="urn:schemas-microsoft-com:vml" xmlns:wp14="http://schemas.microsoft.com/office/word/2010/wordprocessingDrawing" xmlns:wp="http://schemas.openxmlformats.org/drawingml/2006/wordprocessingDrawing" xmlns:w10="urn:schemas-microsoft-com:office:word" xmlns:w="http://schemas.openxmlformats.org/wordprocessingml/2006/main" xmlns:w14="http://schemas.microsoft.com/office/word/2010/wordml" xmlns:wpg="http://schemas.microsoft.com/office/word/2010/wordprocessingGroup" xmlns:wpi="http://schemas.microsoft.com/office/word/2010/wordprocessingInk" xmlns:wne="http://schemas.microsoft.com/office/word/2006/wordml" xmlns:wps="http://schemas.microsoft.com/office/word/2010/wordprocessingShape" mc:Ignorable="w14 wp14">
   <w:docDefaults>
     <w:rPrDefault>
       <w:rPr>
@@ -18535,7 +18978,7 @@
       </w:pPr>
     </w:pPrDefault>
   </w:docDefaults>
-  <w:latentStyles w:defLockedState="0" w:defUIPriority="99" w:defSemiHidden="1" w:defUnhideWhenUsed="1" w:defQFormat="0" w:count="276">
+  <w:latentStyles w:defLockedState="0" w:defUIPriority="99" w:defSemiHidden="1" w:defUnhideWhenUsed="1" w:defQFormat="0" w:count="267">
     <w:lsdException w:name="Normal" w:semiHidden="0" w:uiPriority="0" w:unhideWhenUsed="0" w:qFormat="1"/>
     <w:lsdException w:name="heading 1" w:semiHidden="0" w:uiPriority="9" w:unhideWhenUsed="0" w:qFormat="1"/>
     <w:lsdException w:name="heading 2" w:uiPriority="9" w:qFormat="1"/>
@@ -18683,11 +19126,11 @@
       <w:szCs w:val="20"/>
     </w:rPr>
   </w:style>
-  <w:style w:type="paragraph" w:styleId="Heading1">
+  <w:style w:type="paragraph" w:styleId="Ttulo1">
     <w:name w:val="heading 1"/>
     <w:basedOn w:val="Normal"/>
     <w:next w:val="Normal"/>
-    <w:link w:val="Heading1Char"/>
+    <w:link w:val="Ttulo1Car"/>
     <w:uiPriority w:val="9"/>
     <w:qFormat/>
     <w:rsid w:val="004255ED"/>
@@ -18712,11 +19155,11 @@
       <w:szCs w:val="22"/>
     </w:rPr>
   </w:style>
-  <w:style w:type="paragraph" w:styleId="Heading2">
+  <w:style w:type="paragraph" w:styleId="Ttulo2">
     <w:name w:val="heading 2"/>
     <w:basedOn w:val="Normal"/>
     <w:next w:val="Normal"/>
-    <w:link w:val="Heading2Char"/>
+    <w:link w:val="Ttulo2Car"/>
     <w:uiPriority w:val="9"/>
     <w:unhideWhenUsed/>
     <w:qFormat/>
@@ -18739,11 +19182,11 @@
       <w:szCs w:val="22"/>
     </w:rPr>
   </w:style>
-  <w:style w:type="paragraph" w:styleId="Heading3">
+  <w:style w:type="paragraph" w:styleId="Ttulo3">
     <w:name w:val="heading 3"/>
     <w:basedOn w:val="Normal"/>
     <w:next w:val="Normal"/>
-    <w:link w:val="Heading3Char"/>
+    <w:link w:val="Ttulo3Car"/>
     <w:uiPriority w:val="9"/>
     <w:unhideWhenUsed/>
     <w:qFormat/>
@@ -18764,11 +19207,11 @@
       <w:szCs w:val="22"/>
     </w:rPr>
   </w:style>
-  <w:style w:type="paragraph" w:styleId="Heading4">
+  <w:style w:type="paragraph" w:styleId="Ttulo4">
     <w:name w:val="heading 4"/>
     <w:basedOn w:val="Normal"/>
     <w:next w:val="Normal"/>
-    <w:link w:val="Heading4Char"/>
+    <w:link w:val="Ttulo4Car"/>
     <w:uiPriority w:val="9"/>
     <w:semiHidden/>
     <w:unhideWhenUsed/>
@@ -18790,11 +19233,11 @@
       <w:szCs w:val="22"/>
     </w:rPr>
   </w:style>
-  <w:style w:type="paragraph" w:styleId="Heading5">
+  <w:style w:type="paragraph" w:styleId="Ttulo5">
     <w:name w:val="heading 5"/>
     <w:basedOn w:val="Normal"/>
     <w:next w:val="Normal"/>
-    <w:link w:val="Heading5Char"/>
+    <w:link w:val="Ttulo5Car"/>
     <w:uiPriority w:val="9"/>
     <w:semiHidden/>
     <w:unhideWhenUsed/>
@@ -18815,11 +19258,11 @@
       <w:szCs w:val="22"/>
     </w:rPr>
   </w:style>
-  <w:style w:type="paragraph" w:styleId="Heading6">
+  <w:style w:type="paragraph" w:styleId="Ttulo6">
     <w:name w:val="heading 6"/>
     <w:basedOn w:val="Normal"/>
     <w:next w:val="Normal"/>
-    <w:link w:val="Heading6Char"/>
+    <w:link w:val="Ttulo6Car"/>
     <w:uiPriority w:val="9"/>
     <w:semiHidden/>
     <w:unhideWhenUsed/>
@@ -18840,11 +19283,11 @@
       <w:szCs w:val="22"/>
     </w:rPr>
   </w:style>
-  <w:style w:type="paragraph" w:styleId="Heading7">
+  <w:style w:type="paragraph" w:styleId="Ttulo7">
     <w:name w:val="heading 7"/>
     <w:basedOn w:val="Normal"/>
     <w:next w:val="Normal"/>
-    <w:link w:val="Heading7Char"/>
+    <w:link w:val="Ttulo7Car"/>
     <w:uiPriority w:val="9"/>
     <w:semiHidden/>
     <w:unhideWhenUsed/>
@@ -18862,11 +19305,11 @@
       <w:szCs w:val="22"/>
     </w:rPr>
   </w:style>
-  <w:style w:type="paragraph" w:styleId="Heading8">
+  <w:style w:type="paragraph" w:styleId="Ttulo8">
     <w:name w:val="heading 8"/>
     <w:basedOn w:val="Normal"/>
     <w:next w:val="Normal"/>
-    <w:link w:val="Heading8Char"/>
+    <w:link w:val="Ttulo8Car"/>
     <w:uiPriority w:val="9"/>
     <w:semiHidden/>
     <w:unhideWhenUsed/>
@@ -18883,11 +19326,11 @@
       <w:szCs w:val="18"/>
     </w:rPr>
   </w:style>
-  <w:style w:type="paragraph" w:styleId="Heading9">
+  <w:style w:type="paragraph" w:styleId="Ttulo9">
     <w:name w:val="heading 9"/>
     <w:basedOn w:val="Normal"/>
     <w:next w:val="Normal"/>
-    <w:link w:val="Heading9Char"/>
+    <w:link w:val="Ttulo9Car"/>
     <w:uiPriority w:val="9"/>
     <w:semiHidden/>
     <w:unhideWhenUsed/>
@@ -18905,13 +19348,13 @@
       <w:szCs w:val="18"/>
     </w:rPr>
   </w:style>
-  <w:style w:type="character" w:default="1" w:styleId="DefaultParagraphFont">
+  <w:style w:type="character" w:default="1" w:styleId="Fuentedeprrafopredeter">
     <w:name w:val="Default Paragraph Font"/>
     <w:uiPriority w:val="1"/>
     <w:semiHidden/>
     <w:unhideWhenUsed/>
   </w:style>
-  <w:style w:type="table" w:default="1" w:styleId="TableNormal">
+  <w:style w:type="table" w:default="1" w:styleId="Tablanormal">
     <w:name w:val="Normal Table"/>
     <w:uiPriority w:val="99"/>
     <w:semiHidden/>
@@ -18926,16 +19369,16 @@
       </w:tblCellMar>
     </w:tblPr>
   </w:style>
-  <w:style w:type="numbering" w:default="1" w:styleId="NoList">
+  <w:style w:type="numbering" w:default="1" w:styleId="Sinlista">
     <w:name w:val="No List"/>
     <w:uiPriority w:val="99"/>
     <w:semiHidden/>
     <w:unhideWhenUsed/>
   </w:style>
-  <w:style w:type="character" w:customStyle="1" w:styleId="Heading1Char">
-    <w:name w:val="Heading 1 Char"/>
-    <w:basedOn w:val="DefaultParagraphFont"/>
-    <w:link w:val="Heading1"/>
+  <w:style w:type="character" w:customStyle="1" w:styleId="Ttulo1Car">
+    <w:name w:val="Título 1 Car"/>
+    <w:basedOn w:val="Fuentedeprrafopredeter"/>
+    <w:link w:val="Ttulo1"/>
     <w:uiPriority w:val="9"/>
     <w:rsid w:val="004255ED"/>
     <w:rPr>
@@ -18947,10 +19390,10 @@
       <w:shd w:val="clear" w:color="auto" w:fill="2C7C9F" w:themeFill="accent1"/>
     </w:rPr>
   </w:style>
-  <w:style w:type="character" w:customStyle="1" w:styleId="Heading2Char">
-    <w:name w:val="Heading 2 Char"/>
-    <w:basedOn w:val="DefaultParagraphFont"/>
-    <w:link w:val="Heading2"/>
+  <w:style w:type="character" w:customStyle="1" w:styleId="Ttulo2Car">
+    <w:name w:val="Título 2 Car"/>
+    <w:basedOn w:val="Fuentedeprrafopredeter"/>
+    <w:link w:val="Ttulo2"/>
     <w:uiPriority w:val="9"/>
     <w:rsid w:val="004255ED"/>
     <w:rPr>
@@ -18959,10 +19402,10 @@
       <w:shd w:val="clear" w:color="auto" w:fill="CEE6F1" w:themeFill="accent1" w:themeFillTint="33"/>
     </w:rPr>
   </w:style>
-  <w:style w:type="character" w:customStyle="1" w:styleId="Heading3Char">
-    <w:name w:val="Heading 3 Char"/>
-    <w:basedOn w:val="DefaultParagraphFont"/>
-    <w:link w:val="Heading3"/>
+  <w:style w:type="character" w:customStyle="1" w:styleId="Ttulo3Car">
+    <w:name w:val="Título 3 Car"/>
+    <w:basedOn w:val="Fuentedeprrafopredeter"/>
+    <w:link w:val="Ttulo3"/>
     <w:uiPriority w:val="9"/>
     <w:rsid w:val="004255ED"/>
     <w:rPr>
@@ -18971,10 +19414,10 @@
       <w:spacing w:val="15"/>
     </w:rPr>
   </w:style>
-  <w:style w:type="character" w:customStyle="1" w:styleId="Heading4Char">
-    <w:name w:val="Heading 4 Char"/>
-    <w:basedOn w:val="DefaultParagraphFont"/>
-    <w:link w:val="Heading4"/>
+  <w:style w:type="character" w:customStyle="1" w:styleId="Ttulo4Car">
+    <w:name w:val="Título 4 Car"/>
+    <w:basedOn w:val="Fuentedeprrafopredeter"/>
+    <w:link w:val="Ttulo4"/>
     <w:uiPriority w:val="9"/>
     <w:semiHidden/>
     <w:rsid w:val="004255ED"/>
@@ -18984,10 +19427,10 @@
       <w:spacing w:val="10"/>
     </w:rPr>
   </w:style>
-  <w:style w:type="character" w:customStyle="1" w:styleId="Heading5Char">
-    <w:name w:val="Heading 5 Char"/>
-    <w:basedOn w:val="DefaultParagraphFont"/>
-    <w:link w:val="Heading5"/>
+  <w:style w:type="character" w:customStyle="1" w:styleId="Ttulo5Car">
+    <w:name w:val="Título 5 Car"/>
+    <w:basedOn w:val="Fuentedeprrafopredeter"/>
+    <w:link w:val="Ttulo5"/>
     <w:uiPriority w:val="9"/>
     <w:semiHidden/>
     <w:rsid w:val="004255ED"/>
@@ -18997,10 +19440,10 @@
       <w:spacing w:val="10"/>
     </w:rPr>
   </w:style>
-  <w:style w:type="character" w:customStyle="1" w:styleId="Heading6Char">
-    <w:name w:val="Heading 6 Char"/>
-    <w:basedOn w:val="DefaultParagraphFont"/>
-    <w:link w:val="Heading6"/>
+  <w:style w:type="character" w:customStyle="1" w:styleId="Ttulo6Car">
+    <w:name w:val="Título 6 Car"/>
+    <w:basedOn w:val="Fuentedeprrafopredeter"/>
+    <w:link w:val="Ttulo6"/>
     <w:uiPriority w:val="9"/>
     <w:semiHidden/>
     <w:rsid w:val="004255ED"/>
@@ -19010,10 +19453,10 @@
       <w:spacing w:val="10"/>
     </w:rPr>
   </w:style>
-  <w:style w:type="character" w:customStyle="1" w:styleId="Heading7Char">
-    <w:name w:val="Heading 7 Char"/>
-    <w:basedOn w:val="DefaultParagraphFont"/>
-    <w:link w:val="Heading7"/>
+  <w:style w:type="character" w:customStyle="1" w:styleId="Ttulo7Car">
+    <w:name w:val="Título 7 Car"/>
+    <w:basedOn w:val="Fuentedeprrafopredeter"/>
+    <w:link w:val="Ttulo7"/>
     <w:uiPriority w:val="9"/>
     <w:semiHidden/>
     <w:rsid w:val="004255ED"/>
@@ -19023,10 +19466,10 @@
       <w:spacing w:val="10"/>
     </w:rPr>
   </w:style>
-  <w:style w:type="character" w:customStyle="1" w:styleId="Heading8Char">
-    <w:name w:val="Heading 8 Char"/>
-    <w:basedOn w:val="DefaultParagraphFont"/>
-    <w:link w:val="Heading8"/>
+  <w:style w:type="character" w:customStyle="1" w:styleId="Ttulo8Car">
+    <w:name w:val="Título 8 Car"/>
+    <w:basedOn w:val="Fuentedeprrafopredeter"/>
+    <w:link w:val="Ttulo8"/>
     <w:uiPriority w:val="9"/>
     <w:semiHidden/>
     <w:rsid w:val="004255ED"/>
@@ -19037,10 +19480,10 @@
       <w:szCs w:val="18"/>
     </w:rPr>
   </w:style>
-  <w:style w:type="character" w:customStyle="1" w:styleId="Heading9Char">
-    <w:name w:val="Heading 9 Char"/>
-    <w:basedOn w:val="DefaultParagraphFont"/>
-    <w:link w:val="Heading9"/>
+  <w:style w:type="character" w:customStyle="1" w:styleId="Ttulo9Car">
+    <w:name w:val="Título 9 Car"/>
+    <w:basedOn w:val="Fuentedeprrafopredeter"/>
+    <w:link w:val="Ttulo9"/>
     <w:uiPriority w:val="9"/>
     <w:semiHidden/>
     <w:rsid w:val="004255ED"/>
@@ -19052,7 +19495,7 @@
       <w:szCs w:val="18"/>
     </w:rPr>
   </w:style>
-  <w:style w:type="paragraph" w:styleId="Caption">
+  <w:style w:type="paragraph" w:styleId="Epgrafe">
     <w:name w:val="caption"/>
     <w:basedOn w:val="Normal"/>
     <w:next w:val="Normal"/>
@@ -19067,11 +19510,11 @@
       <w:szCs w:val="16"/>
     </w:rPr>
   </w:style>
-  <w:style w:type="paragraph" w:styleId="Title">
+  <w:style w:type="paragraph" w:styleId="Ttulo">
     <w:name w:val="Title"/>
     <w:basedOn w:val="Normal"/>
     <w:next w:val="Normal"/>
-    <w:link w:val="TitleChar"/>
+    <w:link w:val="TtuloCar"/>
     <w:uiPriority w:val="10"/>
     <w:qFormat/>
     <w:rsid w:val="004255ED"/>
@@ -19087,10 +19530,10 @@
       <w:szCs w:val="52"/>
     </w:rPr>
   </w:style>
-  <w:style w:type="character" w:customStyle="1" w:styleId="TitleChar">
-    <w:name w:val="Title Char"/>
-    <w:basedOn w:val="DefaultParagraphFont"/>
-    <w:link w:val="Title"/>
+  <w:style w:type="character" w:customStyle="1" w:styleId="TtuloCar">
+    <w:name w:val="Título Car"/>
+    <w:basedOn w:val="Fuentedeprrafopredeter"/>
+    <w:link w:val="Ttulo"/>
     <w:uiPriority w:val="10"/>
     <w:rsid w:val="004255ED"/>
     <w:rPr>
@@ -19102,11 +19545,11 @@
       <w:szCs w:val="52"/>
     </w:rPr>
   </w:style>
-  <w:style w:type="paragraph" w:styleId="Subtitle">
+  <w:style w:type="paragraph" w:styleId="Subttulo">
     <w:name w:val="Subtitle"/>
     <w:basedOn w:val="Normal"/>
     <w:next w:val="Normal"/>
-    <w:link w:val="SubtitleChar"/>
+    <w:link w:val="SubttuloCar"/>
     <w:uiPriority w:val="11"/>
     <w:qFormat/>
     <w:rsid w:val="004255ED"/>
@@ -19121,10 +19564,10 @@
       <w:szCs w:val="24"/>
     </w:rPr>
   </w:style>
-  <w:style w:type="character" w:customStyle="1" w:styleId="SubtitleChar">
-    <w:name w:val="Subtitle Char"/>
-    <w:basedOn w:val="DefaultParagraphFont"/>
-    <w:link w:val="Subtitle"/>
+  <w:style w:type="character" w:customStyle="1" w:styleId="SubttuloCar">
+    <w:name w:val="Subtítulo Car"/>
+    <w:basedOn w:val="Fuentedeprrafopredeter"/>
+    <w:link w:val="Subttulo"/>
     <w:uiPriority w:val="11"/>
     <w:rsid w:val="004255ED"/>
     <w:rPr>
@@ -19135,7 +19578,7 @@
       <w:szCs w:val="24"/>
     </w:rPr>
   </w:style>
-  <w:style w:type="character" w:styleId="Strong">
+  <w:style w:type="character" w:styleId="Textoennegrita">
     <w:name w:val="Strong"/>
     <w:uiPriority w:val="22"/>
     <w:qFormat/>
@@ -19145,7 +19588,7 @@
       <w:bCs/>
     </w:rPr>
   </w:style>
-  <w:style w:type="character" w:styleId="Emphasis">
+  <w:style w:type="character" w:styleId="nfasis">
     <w:name w:val="Emphasis"/>
     <w:uiPriority w:val="20"/>
     <w:qFormat/>
@@ -19156,10 +19599,10 @@
       <w:spacing w:val="5"/>
     </w:rPr>
   </w:style>
-  <w:style w:type="paragraph" w:styleId="NoSpacing">
+  <w:style w:type="paragraph" w:styleId="Sinespaciado">
     <w:name w:val="No Spacing"/>
     <w:basedOn w:val="Normal"/>
-    <w:link w:val="NoSpacingChar"/>
+    <w:link w:val="SinespaciadoCar"/>
     <w:uiPriority w:val="1"/>
     <w:qFormat/>
     <w:rsid w:val="004255ED"/>
@@ -19167,10 +19610,10 @@
       <w:spacing w:before="0" w:after="0" w:line="240" w:lineRule="auto"/>
     </w:pPr>
   </w:style>
-  <w:style w:type="character" w:customStyle="1" w:styleId="NoSpacingChar">
-    <w:name w:val="No Spacing Char"/>
-    <w:basedOn w:val="DefaultParagraphFont"/>
-    <w:link w:val="NoSpacing"/>
+  <w:style w:type="character" w:customStyle="1" w:styleId="SinespaciadoCar">
+    <w:name w:val="Sin espaciado Car"/>
+    <w:basedOn w:val="Fuentedeprrafopredeter"/>
+    <w:link w:val="Sinespaciado"/>
     <w:uiPriority w:val="1"/>
     <w:rsid w:val="004255ED"/>
     <w:rPr>
@@ -19178,7 +19621,7 @@
       <w:szCs w:val="20"/>
     </w:rPr>
   </w:style>
-  <w:style w:type="paragraph" w:styleId="ListParagraph">
+  <w:style w:type="paragraph" w:styleId="Prrafodelista">
     <w:name w:val="List Paragraph"/>
     <w:basedOn w:val="Normal"/>
     <w:uiPriority w:val="34"/>
@@ -19189,11 +19632,11 @@
       <w:contextualSpacing/>
     </w:pPr>
   </w:style>
-  <w:style w:type="paragraph" w:styleId="Quote">
+  <w:style w:type="paragraph" w:styleId="Cita">
     <w:name w:val="Quote"/>
     <w:basedOn w:val="Normal"/>
     <w:next w:val="Normal"/>
-    <w:link w:val="QuoteChar"/>
+    <w:link w:val="CitaCar"/>
     <w:uiPriority w:val="29"/>
     <w:qFormat/>
     <w:rsid w:val="004255ED"/>
@@ -19202,10 +19645,10 @@
       <w:iCs/>
     </w:rPr>
   </w:style>
-  <w:style w:type="character" w:customStyle="1" w:styleId="QuoteChar">
-    <w:name w:val="Quote Char"/>
-    <w:basedOn w:val="DefaultParagraphFont"/>
-    <w:link w:val="Quote"/>
+  <w:style w:type="character" w:customStyle="1" w:styleId="CitaCar">
+    <w:name w:val="Cita Car"/>
+    <w:basedOn w:val="Fuentedeprrafopredeter"/>
+    <w:link w:val="Cita"/>
     <w:uiPriority w:val="29"/>
     <w:rsid w:val="004255ED"/>
     <w:rPr>
@@ -19215,11 +19658,11 @@
       <w:szCs w:val="20"/>
     </w:rPr>
   </w:style>
-  <w:style w:type="paragraph" w:styleId="IntenseQuote">
+  <w:style w:type="paragraph" w:styleId="Citadestacada">
     <w:name w:val="Intense Quote"/>
     <w:basedOn w:val="Normal"/>
     <w:next w:val="Normal"/>
-    <w:link w:val="IntenseQuoteChar"/>
+    <w:link w:val="CitadestacadaCar"/>
     <w:uiPriority w:val="30"/>
     <w:qFormat/>
     <w:rsid w:val="004255ED"/>
@@ -19238,10 +19681,10 @@
       <w:color w:val="2C7C9F" w:themeColor="accent1"/>
     </w:rPr>
   </w:style>
-  <w:style w:type="character" w:customStyle="1" w:styleId="IntenseQuoteChar">
-    <w:name w:val="Intense Quote Char"/>
-    <w:basedOn w:val="DefaultParagraphFont"/>
-    <w:link w:val="IntenseQuote"/>
+  <w:style w:type="character" w:customStyle="1" w:styleId="CitadestacadaCar">
+    <w:name w:val="Cita destacada Car"/>
+    <w:basedOn w:val="Fuentedeprrafopredeter"/>
+    <w:link w:val="Citadestacada"/>
     <w:uiPriority w:val="30"/>
     <w:rsid w:val="004255ED"/>
     <w:rPr>
@@ -19252,7 +19695,7 @@
       <w:szCs w:val="20"/>
     </w:rPr>
   </w:style>
-  <w:style w:type="character" w:styleId="SubtleEmphasis">
+  <w:style w:type="character" w:styleId="nfasissutil">
     <w:name w:val="Subtle Emphasis"/>
     <w:uiPriority w:val="19"/>
     <w:qFormat/>
@@ -19263,7 +19706,7 @@
       <w:color w:val="163D4F" w:themeColor="accent1" w:themeShade="7F"/>
     </w:rPr>
   </w:style>
-  <w:style w:type="character" w:styleId="IntenseEmphasis">
+  <w:style w:type="character" w:styleId="nfasisintenso">
     <w:name w:val="Intense Emphasis"/>
     <w:uiPriority w:val="21"/>
     <w:qFormat/>
@@ -19276,7 +19719,7 @@
       <w:spacing w:val="10"/>
     </w:rPr>
   </w:style>
-  <w:style w:type="character" w:styleId="SubtleReference">
+  <w:style w:type="character" w:styleId="Referenciasutil">
     <w:name w:val="Subtle Reference"/>
     <w:uiPriority w:val="31"/>
     <w:qFormat/>
@@ -19287,7 +19730,7 @@
       <w:color w:val="2C7C9F" w:themeColor="accent1"/>
     </w:rPr>
   </w:style>
-  <w:style w:type="character" w:styleId="IntenseReference">
+  <w:style w:type="character" w:styleId="Referenciaintensa">
     <w:name w:val="Intense Reference"/>
     <w:uiPriority w:val="32"/>
     <w:qFormat/>
@@ -19301,7 +19744,7 @@
       <w:color w:val="2C7C9F" w:themeColor="accent1"/>
     </w:rPr>
   </w:style>
-  <w:style w:type="character" w:styleId="BookTitle">
+  <w:style w:type="character" w:styleId="Ttulodellibro">
     <w:name w:val="Book Title"/>
     <w:uiPriority w:val="33"/>
     <w:qFormat/>
@@ -19314,9 +19757,9 @@
       <w:spacing w:val="9"/>
     </w:rPr>
   </w:style>
-  <w:style w:type="paragraph" w:styleId="TOCHeading">
+  <w:style w:type="paragraph" w:styleId="TtulodeTDC">
     <w:name w:val="TOC Heading"/>
-    <w:basedOn w:val="Heading1"/>
+    <w:basedOn w:val="Ttulo1"/>
     <w:next w:val="Normal"/>
     <w:uiPriority w:val="39"/>
     <w:semiHidden/>
@@ -19332,7 +19775,7 @@
   </w:style>
   <w:style w:type="paragraph" w:customStyle="1" w:styleId="PersonalName">
     <w:name w:val="Personal Name"/>
-    <w:basedOn w:val="Title"/>
+    <w:basedOn w:val="Ttulo"/>
     <w:rsid w:val="004255ED"/>
     <w:rPr>
       <w:b/>
@@ -19342,10 +19785,10 @@
       <w:szCs w:val="28"/>
     </w:rPr>
   </w:style>
-  <w:style w:type="paragraph" w:styleId="BalloonText">
+  <w:style w:type="paragraph" w:styleId="Textodeglobo">
     <w:name w:val="Balloon Text"/>
     <w:basedOn w:val="Normal"/>
-    <w:link w:val="BalloonTextChar"/>
+    <w:link w:val="TextodegloboCar"/>
     <w:uiPriority w:val="99"/>
     <w:semiHidden/>
     <w:unhideWhenUsed/>
@@ -19359,10 +19802,10 @@
       <w:szCs w:val="18"/>
     </w:rPr>
   </w:style>
-  <w:style w:type="character" w:customStyle="1" w:styleId="BalloonTextChar">
-    <w:name w:val="Balloon Text Char"/>
-    <w:basedOn w:val="DefaultParagraphFont"/>
-    <w:link w:val="BalloonText"/>
+  <w:style w:type="character" w:customStyle="1" w:styleId="TextodegloboCar">
+    <w:name w:val="Texto de globo Car"/>
+    <w:basedOn w:val="Fuentedeprrafopredeter"/>
+    <w:link w:val="Textodeglobo"/>
     <w:uiPriority w:val="99"/>
     <w:semiHidden/>
     <w:rsid w:val="004255ED"/>
@@ -19372,7 +19815,7 @@
       <w:szCs w:val="18"/>
     </w:rPr>
   </w:style>
-  <w:style w:type="paragraph" w:styleId="TOC1">
+  <w:style w:type="paragraph" w:styleId="TDC1">
     <w:name w:val="toc 1"/>
     <w:basedOn w:val="Normal"/>
     <w:next w:val="Normal"/>
@@ -19391,7 +19834,7 @@
       <w:szCs w:val="24"/>
     </w:rPr>
   </w:style>
-  <w:style w:type="paragraph" w:styleId="TOC2">
+  <w:style w:type="paragraph" w:styleId="TDC2">
     <w:name w:val="toc 2"/>
     <w:basedOn w:val="Normal"/>
     <w:next w:val="Normal"/>
@@ -19407,7 +19850,7 @@
       <w:szCs w:val="22"/>
     </w:rPr>
   </w:style>
-  <w:style w:type="paragraph" w:styleId="TOC3">
+  <w:style w:type="paragraph" w:styleId="TDC3">
     <w:name w:val="toc 3"/>
     <w:basedOn w:val="Normal"/>
     <w:next w:val="Normal"/>
@@ -19425,7 +19868,7 @@
       <w:szCs w:val="22"/>
     </w:rPr>
   </w:style>
-  <w:style w:type="paragraph" w:styleId="TOC4">
+  <w:style w:type="paragraph" w:styleId="TDC4">
     <w:name w:val="toc 4"/>
     <w:basedOn w:val="Normal"/>
     <w:next w:val="Normal"/>
@@ -19441,7 +19884,7 @@
       <w:ind w:left="400"/>
     </w:pPr>
   </w:style>
-  <w:style w:type="paragraph" w:styleId="TOC5">
+  <w:style w:type="paragraph" w:styleId="TDC5">
     <w:name w:val="toc 5"/>
     <w:basedOn w:val="Normal"/>
     <w:next w:val="Normal"/>
@@ -19457,7 +19900,7 @@
       <w:ind w:left="600"/>
     </w:pPr>
   </w:style>
-  <w:style w:type="paragraph" w:styleId="TOC6">
+  <w:style w:type="paragraph" w:styleId="TDC6">
     <w:name w:val="toc 6"/>
     <w:basedOn w:val="Normal"/>
     <w:next w:val="Normal"/>
@@ -19473,7 +19916,7 @@
       <w:ind w:left="800"/>
     </w:pPr>
   </w:style>
-  <w:style w:type="paragraph" w:styleId="TOC7">
+  <w:style w:type="paragraph" w:styleId="TDC7">
     <w:name w:val="toc 7"/>
     <w:basedOn w:val="Normal"/>
     <w:next w:val="Normal"/>
@@ -19489,7 +19932,7 @@
       <w:ind w:left="1000"/>
     </w:pPr>
   </w:style>
-  <w:style w:type="paragraph" w:styleId="TOC8">
+  <w:style w:type="paragraph" w:styleId="TDC8">
     <w:name w:val="toc 8"/>
     <w:basedOn w:val="Normal"/>
     <w:next w:val="Normal"/>
@@ -19505,7 +19948,7 @@
       <w:ind w:left="1200"/>
     </w:pPr>
   </w:style>
-  <w:style w:type="paragraph" w:styleId="TOC9">
+  <w:style w:type="paragraph" w:styleId="TDC9">
     <w:name w:val="toc 9"/>
     <w:basedOn w:val="Normal"/>
     <w:next w:val="Normal"/>
@@ -19593,9 +20036,9 @@
       <w:lang w:val="es-CO" w:eastAsia="en-US"/>
     </w:rPr>
   </w:style>
-  <w:style w:type="table" w:styleId="TableGrid">
+  <w:style w:type="table" w:styleId="Tablaconcuadrcula">
     <w:name w:val="Table Grid"/>
-    <w:basedOn w:val="TableNormal"/>
+    <w:basedOn w:val="Tablanormal"/>
     <w:uiPriority w:val="59"/>
     <w:rsid w:val="003C2334"/>
     <w:pPr>
@@ -19619,9 +20062,9 @@
       </w:tblCellMar>
     </w:tblPr>
   </w:style>
-  <w:style w:type="table" w:styleId="MediumShading2-Accent1">
+  <w:style w:type="table" w:styleId="Sombreadomedio2-nfasis1">
     <w:name w:val="Medium Shading 2 Accent 1"/>
-    <w:basedOn w:val="TableNormal"/>
+    <w:basedOn w:val="Tablanormal"/>
     <w:uiPriority w:val="64"/>
     <w:rsid w:val="003C2334"/>
     <w:pPr>
@@ -19768,9 +20211,9 @@
       </w:tcPr>
     </w:tblStylePr>
   </w:style>
-  <w:style w:type="table" w:styleId="MediumShading2-Accent3">
+  <w:style w:type="table" w:styleId="Sombreadomedio2-nfasis3">
     <w:name w:val="Medium Shading 2 Accent 3"/>
-    <w:basedOn w:val="TableNormal"/>
+    <w:basedOn w:val="Tablanormal"/>
     <w:uiPriority w:val="64"/>
     <w:rsid w:val="003C2334"/>
     <w:pPr>
@@ -19917,9 +20360,9 @@
       </w:tcPr>
     </w:tblStylePr>
   </w:style>
-  <w:style w:type="table" w:styleId="MediumShading2-Accent6">
+  <w:style w:type="table" w:styleId="Sombreadomedio2-nfasis6">
     <w:name w:val="Medium Shading 2 Accent 6"/>
-    <w:basedOn w:val="TableNormal"/>
+    <w:basedOn w:val="Tablanormal"/>
     <w:uiPriority w:val="64"/>
     <w:rsid w:val="003C2334"/>
     <w:pPr>
@@ -20066,9 +20509,9 @@
       </w:tcPr>
     </w:tblStylePr>
   </w:style>
-  <w:style w:type="table" w:styleId="MediumShading2-Accent5">
+  <w:style w:type="table" w:styleId="Sombreadomedio2-nfasis5">
     <w:name w:val="Medium Shading 2 Accent 5"/>
-    <w:basedOn w:val="TableNormal"/>
+    <w:basedOn w:val="Tablanormal"/>
     <w:uiPriority w:val="64"/>
     <w:rsid w:val="003C2334"/>
     <w:pPr>
@@ -20215,10 +20658,10 @@
       </w:tcPr>
     </w:tblStylePr>
   </w:style>
-  <w:style w:type="paragraph" w:styleId="Header">
+  <w:style w:type="paragraph" w:styleId="Encabezado">
     <w:name w:val="header"/>
     <w:basedOn w:val="Normal"/>
-    <w:link w:val="HeaderChar"/>
+    <w:link w:val="EncabezadoCar"/>
     <w:uiPriority w:val="99"/>
     <w:unhideWhenUsed/>
     <w:rsid w:val="003F5680"/>
@@ -20230,10 +20673,10 @@
       <w:spacing w:before="0" w:after="0" w:line="240" w:lineRule="auto"/>
     </w:pPr>
   </w:style>
-  <w:style w:type="character" w:customStyle="1" w:styleId="HeaderChar">
-    <w:name w:val="Header Char"/>
-    <w:basedOn w:val="DefaultParagraphFont"/>
-    <w:link w:val="Header"/>
+  <w:style w:type="character" w:customStyle="1" w:styleId="EncabezadoCar">
+    <w:name w:val="Encabezado Car"/>
+    <w:basedOn w:val="Fuentedeprrafopredeter"/>
+    <w:link w:val="Encabezado"/>
     <w:uiPriority w:val="99"/>
     <w:rsid w:val="003F5680"/>
     <w:rPr>
@@ -20241,10 +20684,10 @@
       <w:szCs w:val="20"/>
     </w:rPr>
   </w:style>
-  <w:style w:type="paragraph" w:styleId="Footer">
+  <w:style w:type="paragraph" w:styleId="Piedepgina">
     <w:name w:val="footer"/>
     <w:basedOn w:val="Normal"/>
-    <w:link w:val="FooterChar"/>
+    <w:link w:val="PiedepginaCar"/>
     <w:uiPriority w:val="99"/>
     <w:unhideWhenUsed/>
     <w:rsid w:val="003F5680"/>
@@ -20256,10 +20699,10 @@
       <w:spacing w:before="0" w:after="0" w:line="240" w:lineRule="auto"/>
     </w:pPr>
   </w:style>
-  <w:style w:type="character" w:customStyle="1" w:styleId="FooterChar">
-    <w:name w:val="Footer Char"/>
-    <w:basedOn w:val="DefaultParagraphFont"/>
-    <w:link w:val="Footer"/>
+  <w:style w:type="character" w:customStyle="1" w:styleId="PiedepginaCar">
+    <w:name w:val="Pie de página Car"/>
+    <w:basedOn w:val="Fuentedeprrafopredeter"/>
+    <w:link w:val="Piedepgina"/>
     <w:uiPriority w:val="99"/>
     <w:rsid w:val="003F5680"/>
     <w:rPr>
@@ -20267,9 +20710,9 @@
       <w:szCs w:val="20"/>
     </w:rPr>
   </w:style>
-  <w:style w:type="character" w:styleId="Hyperlink">
+  <w:style w:type="character" w:styleId="Hipervnculo">
     <w:name w:val="Hyperlink"/>
-    <w:basedOn w:val="DefaultParagraphFont"/>
+    <w:basedOn w:val="Fuentedeprrafopredeter"/>
     <w:uiPriority w:val="99"/>
     <w:unhideWhenUsed/>
     <w:rsid w:val="00974DAC"/>
@@ -20278,9 +20721,9 @@
       <w:u w:val="single"/>
     </w:rPr>
   </w:style>
-  <w:style w:type="character" w:styleId="FollowedHyperlink">
+  <w:style w:type="character" w:styleId="Hipervnculovisitado">
     <w:name w:val="FollowedHyperlink"/>
-    <w:basedOn w:val="DefaultParagraphFont"/>
+    <w:basedOn w:val="Fuentedeprrafopredeter"/>
     <w:uiPriority w:val="99"/>
     <w:semiHidden/>
     <w:unhideWhenUsed/>
@@ -20290,9 +20733,9 @@
       <w:u w:val="single"/>
     </w:rPr>
   </w:style>
-  <w:style w:type="table" w:styleId="MediumShading1-Accent3">
+  <w:style w:type="table" w:styleId="Sombreadomedio1-nfasis3">
     <w:name w:val="Medium Shading 1 Accent 3"/>
-    <w:basedOn w:val="TableNormal"/>
+    <w:basedOn w:val="Tablanormal"/>
     <w:uiPriority w:val="63"/>
     <w:rsid w:val="0042104F"/>
     <w:pPr>
@@ -20396,9 +20839,9 @@
       </w:tcPr>
     </w:tblStylePr>
   </w:style>
-  <w:style w:type="table" w:styleId="MediumShading1-Accent2">
+  <w:style w:type="table" w:styleId="Sombreadomedio1-nfasis2">
     <w:name w:val="Medium Shading 1 Accent 2"/>
-    <w:basedOn w:val="TableNormal"/>
+    <w:basedOn w:val="Tablanormal"/>
     <w:uiPriority w:val="63"/>
     <w:rsid w:val="0042104F"/>
     <w:pPr>
@@ -20502,9 +20945,9 @@
       </w:tcPr>
     </w:tblStylePr>
   </w:style>
-  <w:style w:type="table" w:styleId="MediumShading1-Accent5">
+  <w:style w:type="table" w:styleId="Sombreadomedio1-nfasis5">
     <w:name w:val="Medium Shading 1 Accent 5"/>
-    <w:basedOn w:val="TableNormal"/>
+    <w:basedOn w:val="Tablanormal"/>
     <w:uiPriority w:val="63"/>
     <w:rsid w:val="0042104F"/>
     <w:pPr>
@@ -20608,9 +21051,9 @@
       </w:tcPr>
     </w:tblStylePr>
   </w:style>
-  <w:style w:type="table" w:styleId="MediumShading1-Accent6">
+  <w:style w:type="table" w:styleId="Sombreadomedio1-nfasis6">
     <w:name w:val="Medium Shading 1 Accent 6"/>
-    <w:basedOn w:val="TableNormal"/>
+    <w:basedOn w:val="Tablanormal"/>
     <w:uiPriority w:val="63"/>
     <w:rsid w:val="0042104F"/>
     <w:pPr>
@@ -20714,9 +21157,9 @@
       </w:tcPr>
     </w:tblStylePr>
   </w:style>
-  <w:style w:type="table" w:styleId="MediumShading2">
+  <w:style w:type="table" w:styleId="Sombreadomedio2">
     <w:name w:val="Medium Shading 2"/>
-    <w:basedOn w:val="TableNormal"/>
+    <w:basedOn w:val="Tablanormal"/>
     <w:uiPriority w:val="64"/>
     <w:rsid w:val="0042104F"/>
     <w:pPr>
@@ -20863,9 +21306,9 @@
       </w:tcPr>
     </w:tblStylePr>
   </w:style>
-  <w:style w:type="table" w:styleId="MediumShading2-Accent4">
+  <w:style w:type="table" w:styleId="Sombreadomedio2-nfasis4">
     <w:name w:val="Medium Shading 2 Accent 4"/>
-    <w:basedOn w:val="TableNormal"/>
+    <w:basedOn w:val="Tablanormal"/>
     <w:uiPriority w:val="64"/>
     <w:rsid w:val="0042104F"/>
     <w:pPr>
@@ -21012,9 +21455,9 @@
       </w:tcPr>
     </w:tblStylePr>
   </w:style>
-  <w:style w:type="table" w:styleId="MediumList1-Accent1">
+  <w:style w:type="table" w:styleId="Listamedia1-nfasis1">
     <w:name w:val="Medium List 1 Accent 1"/>
-    <w:basedOn w:val="TableNormal"/>
+    <w:basedOn w:val="Tablanormal"/>
     <w:uiPriority w:val="65"/>
     <w:rsid w:val="0042104F"/>
     <w:pPr>
@@ -21096,9 +21539,9 @@
       </w:tcPr>
     </w:tblStylePr>
   </w:style>
-  <w:style w:type="table" w:styleId="MediumGrid3-Accent2">
+  <w:style w:type="table" w:styleId="Cuadrculamedia3-nfasis2">
     <w:name w:val="Medium Grid 3 Accent 2"/>
-    <w:basedOn w:val="TableNormal"/>
+    <w:basedOn w:val="Tablanormal"/>
     <w:uiPriority w:val="69"/>
     <w:rsid w:val="0042104F"/>
     <w:pPr>
@@ -21237,9 +21680,9 @@
       </w:tcPr>
     </w:tblStylePr>
   </w:style>
-  <w:style w:type="table" w:styleId="MediumGrid3-Accent1">
+  <w:style w:type="table" w:styleId="Cuadrculamedia3-nfasis1">
     <w:name w:val="Medium Grid 3 Accent 1"/>
-    <w:basedOn w:val="TableNormal"/>
+    <w:basedOn w:val="Tablanormal"/>
     <w:uiPriority w:val="69"/>
     <w:rsid w:val="0042104F"/>
     <w:pPr>
@@ -21378,9 +21821,9 @@
       </w:tcPr>
     </w:tblStylePr>
   </w:style>
-  <w:style w:type="table" w:styleId="MediumGrid3">
+  <w:style w:type="table" w:styleId="Cuadrculamedia3">
     <w:name w:val="Medium Grid 3"/>
-    <w:basedOn w:val="TableNormal"/>
+    <w:basedOn w:val="Tablanormal"/>
     <w:uiPriority w:val="69"/>
     <w:rsid w:val="0042104F"/>
     <w:pPr>
@@ -21519,9 +21962,9 @@
       </w:tcPr>
     </w:tblStylePr>
   </w:style>
-  <w:style w:type="table" w:styleId="ColorfulShading-Accent3">
+  <w:style w:type="table" w:styleId="Sombreadovistoso-nfasis3">
     <w:name w:val="Colorful Shading Accent 3"/>
-    <w:basedOn w:val="TableNormal"/>
+    <w:basedOn w:val="Tablanormal"/>
     <w:uiPriority w:val="71"/>
     <w:rsid w:val="0042104F"/>
     <w:pPr>
@@ -21631,9 +22074,9 @@
       </w:tcPr>
     </w:tblStylePr>
   </w:style>
-  <w:style w:type="table" w:styleId="ColorfulShading-Accent2">
+  <w:style w:type="table" w:styleId="Sombreadovistoso-nfasis2">
     <w:name w:val="Colorful Shading Accent 2"/>
-    <w:basedOn w:val="TableNormal"/>
+    <w:basedOn w:val="Tablanormal"/>
     <w:uiPriority w:val="71"/>
     <w:rsid w:val="0042104F"/>
     <w:pPr>
@@ -21753,9 +22196,9 @@
       </w:rPr>
     </w:tblStylePr>
   </w:style>
-  <w:style w:type="table" w:styleId="ColorfulList-Accent1">
+  <w:style w:type="table" w:styleId="Listavistosa-nfasis1">
     <w:name w:val="Colorful List Accent 1"/>
-    <w:basedOn w:val="TableNormal"/>
+    <w:basedOn w:val="Tablanormal"/>
     <w:uiPriority w:val="72"/>
     <w:rsid w:val="0042104F"/>
     <w:pPr>
@@ -21839,9 +22282,9 @@
       </w:tcPr>
     </w:tblStylePr>
   </w:style>
-  <w:style w:type="table" w:styleId="ColorfulList-Accent2">
+  <w:style w:type="table" w:styleId="Listavistosa-nfasis2">
     <w:name w:val="Colorful List Accent 2"/>
-    <w:basedOn w:val="TableNormal"/>
+    <w:basedOn w:val="Tablanormal"/>
     <w:uiPriority w:val="72"/>
     <w:rsid w:val="0042104F"/>
     <w:pPr>
@@ -21943,12 +22386,12 @@
   </w:style>
   <w:style w:type="character" w:customStyle="1" w:styleId="normaltextrun">
     <w:name w:val="normaltextrun"/>
-    <w:basedOn w:val="DefaultParagraphFont"/>
+    <w:basedOn w:val="Fuentedeprrafopredeter"/>
     <w:rsid w:val="00C8688B"/>
   </w:style>
   <w:style w:type="character" w:customStyle="1" w:styleId="apple-converted-space">
     <w:name w:val="apple-converted-space"/>
-    <w:basedOn w:val="DefaultParagraphFont"/>
+    <w:basedOn w:val="Fuentedeprrafopredeter"/>
     <w:rsid w:val="00E31578"/>
   </w:style>
 </w:styles>
@@ -22244,7 +22687,7 @@
 </file>
 
 <file path=customXml/itemProps2.xml><?xml version="1.0" encoding="utf-8"?>
-<ds:datastoreItem xmlns:ds="http://schemas.openxmlformats.org/officeDocument/2006/customXml" ds:itemID="{EACDE59D-ACC1-6744-88A7-8C814F885710}">
+<ds:datastoreItem xmlns:ds="http://schemas.openxmlformats.org/officeDocument/2006/customXml" ds:itemID="{5F17746A-A797-4D0D-995E-6C92C15AF94E}">
   <ds:schemaRefs>
     <ds:schemaRef ds:uri="http://schemas.openxmlformats.org/officeDocument/2006/bibliography"/>
   </ds:schemaRefs>

</xml_diff>

<commit_message>
Tipo de motivadores de negocio
</commit_message>
<xml_diff>
--- a/SAD/SAD.docx
+++ b/SAD/SAD.docx
@@ -1,6 +1,6 @@
 
 <file path=word/document.xml><?xml version="1.0" encoding="utf-8"?>
-<w:document xmlns:wpc="http://schemas.microsoft.com/office/word/2010/wordprocessingCanvas" xmlns:mc="http://schemas.openxmlformats.org/markup-compatibility/2006" xmlns:o="urn:schemas-microsoft-com:office:office" xmlns:r="http://schemas.openxmlformats.org/officeDocument/2006/relationships" xmlns:m="http://schemas.openxmlformats.org/officeDocument/2006/math" xmlns:v="urn:schemas-microsoft-com:vml" xmlns:wp14="http://schemas.microsoft.com/office/word/2010/wordprocessingDrawing" xmlns:wp="http://schemas.openxmlformats.org/drawingml/2006/wordprocessingDrawing" xmlns:w10="urn:schemas-microsoft-com:office:word" xmlns:w="http://schemas.openxmlformats.org/wordprocessingml/2006/main" xmlns:w14="http://schemas.microsoft.com/office/word/2010/wordml" xmlns:wpg="http://schemas.microsoft.com/office/word/2010/wordprocessingGroup" xmlns:wpi="http://schemas.microsoft.com/office/word/2010/wordprocessingInk" xmlns:wne="http://schemas.microsoft.com/office/word/2006/wordml" xmlns:wps="http://schemas.microsoft.com/office/word/2010/wordprocessingShape" mc:Ignorable="w14 wp14">
+<w:document xmlns:wpc="http://schemas.microsoft.com/office/word/2010/wordprocessingCanvas" xmlns:mo="http://schemas.microsoft.com/office/mac/office/2008/main" xmlns:mc="http://schemas.openxmlformats.org/markup-compatibility/2006" xmlns:mv="urn:schemas-microsoft-com:mac:vml" xmlns:o="urn:schemas-microsoft-com:office:office" xmlns:r="http://schemas.openxmlformats.org/officeDocument/2006/relationships" xmlns:m="http://schemas.openxmlformats.org/officeDocument/2006/math" xmlns:v="urn:schemas-microsoft-com:vml" xmlns:wp14="http://schemas.microsoft.com/office/word/2010/wordprocessingDrawing" xmlns:wp="http://schemas.openxmlformats.org/drawingml/2006/wordprocessingDrawing" xmlns:w10="urn:schemas-microsoft-com:office:word" xmlns:w="http://schemas.openxmlformats.org/wordprocessingml/2006/main" xmlns:w14="http://schemas.microsoft.com/office/word/2010/wordml" xmlns:wpg="http://schemas.microsoft.com/office/word/2010/wordprocessingGroup" xmlns:wpi="http://schemas.microsoft.com/office/word/2010/wordprocessingInk" xmlns:wne="http://schemas.microsoft.com/office/word/2006/wordml" xmlns:wps="http://schemas.microsoft.com/office/word/2010/wordprocessingShape" mc:Ignorable="w14 wp14">
   <w:body>
     <w:sdt>
       <w:sdtPr>
@@ -28,7 +28,7 @@
               <w:rFonts w:ascii="Cambria" w:hAnsi="Cambria"/>
               <w:noProof/>
               <w:sz w:val="32"/>
-              <w:lang w:val="es-CO" w:eastAsia="es-CO"/>
+              <w:lang w:val="es-ES"/>
             </w:rPr>
             <w:drawing>
               <wp:anchor distT="0" distB="0" distL="114300" distR="114300" simplePos="0" relativeHeight="251665408" behindDoc="0" locked="0" layoutInCell="1" allowOverlap="1" wp14:anchorId="614C3B93" wp14:editId="44964FF1">
@@ -96,7 +96,7 @@
           <w:r>
             <w:rPr>
               <w:noProof/>
-              <w:lang w:val="es-CO" w:eastAsia="es-CO"/>
+              <w:lang w:val="es-ES"/>
             </w:rPr>
             <mc:AlternateContent>
               <mc:Choice Requires="wps">
@@ -154,7 +154,7 @@
                   </wp:anchor>
                 </w:drawing>
               </mc:Choice>
-              <mc:Fallback xmlns:mo="http://schemas.microsoft.com/office/mac/office/2008/main" xmlns:mv="urn:schemas-microsoft-com:mac:vml">
+              <mc:Fallback>
                 <w:pict>
                   <v:rect id="Rectangle 35" o:spid="_x0000_s1026" style="position:absolute;margin-left:21.75pt;margin-top:783.75pt;width:552.25pt;height:36pt;z-index:-251652096;visibility:visible;mso-wrap-style:square;mso-width-percent:0;mso-height-percent:0;mso-wrap-distance-left:9pt;mso-wrap-distance-top:0;mso-wrap-distance-right:9pt;mso-wrap-distance-bottom:0;mso-position-horizontal:absolute;mso-position-horizontal-relative:page;mso-position-vertical:absolute;mso-position-vertical-relative:page;mso-width-percent:0;mso-height-percent:0;mso-width-relative:margin;mso-height-relative:margin;v-text-anchor:top" o:gfxdata="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" o:allowincell="f" fillcolor="#7f7f7f [1612]" stroked="f">
                     <v:textbox inset="18pt,18pt,1in,18pt"/>
@@ -168,7 +168,7 @@
           <w:r>
             <w:rPr>
               <w:noProof/>
-              <w:lang w:val="es-CO" w:eastAsia="es-CO"/>
+              <w:lang w:val="es-ES"/>
             </w:rPr>
             <mc:AlternateContent>
               <mc:Choice Requires="wps">
@@ -228,6 +228,7 @@
                                   <w:dataBinding w:prefixMappings="xmlns:ns0='http://schemas.microsoft.com/office/2006/coverPageProps'" w:xpath="/ns0:CoverPageProperties[1]/ns0:CompanyAddress[1]" w:storeItemID="{55AF091B-3C7A-41E3-B477-F2FDAA23CFDA}"/>
                                   <w:text w:multiLine="1"/>
                                 </w:sdtPr>
+                                <w:sdtEndPr/>
                                 <w:sdtContent>
                                   <w:p>
                                     <w:pPr>
@@ -323,7 +324,7 @@
           <w:r>
             <w:rPr>
               <w:noProof/>
-              <w:lang w:val="es-CO" w:eastAsia="es-CO"/>
+              <w:lang w:val="es-ES"/>
             </w:rPr>
             <mc:AlternateContent>
               <mc:Choice Requires="wps">
@@ -384,7 +385,7 @@
                   </wp:anchor>
                 </w:drawing>
               </mc:Choice>
-              <mc:Fallback xmlns:mo="http://schemas.microsoft.com/office/mac/office/2008/main" xmlns:mv="urn:schemas-microsoft-com:mac:vml">
+              <mc:Fallback>
                 <w:pict>
                   <v:rect id="_x0000_s1027" style="position:absolute;margin-left:21.75pt;margin-top:423.75pt;width:552.25pt;height:285pt;z-index:-251655168;visibility:visible;mso-wrap-style:square;mso-width-percent:0;mso-height-percent:0;mso-wrap-distance-left:9pt;mso-wrap-distance-top:0;mso-wrap-distance-right:9pt;mso-wrap-distance-bottom:0;mso-position-horizontal:absolute;mso-position-horizontal-relative:page;mso-position-vertical:absolute;mso-position-vertical-relative:page;mso-width-percent:0;mso-height-percent:0;mso-width-relative:margin;mso-height-relative:margin;v-text-anchor:top" o:gfxdata="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" o:allowincell="f" fillcolor="#7f7f7f [1612]" stroked="f">
                     <v:textbox inset="18pt,18pt,1in,18pt">
@@ -400,7 +401,7 @@
           <w:r>
             <w:rPr>
               <w:noProof/>
-              <w:lang w:val="es-CO" w:eastAsia="es-CO"/>
+              <w:lang w:val="es-ES"/>
             </w:rPr>
             <mc:AlternateContent>
               <mc:Choice Requires="wps">
@@ -443,7 +444,7 @@
                               <a:noFill/>
                             </a:ln>
                             <a:extLst>
-                              <a:ext uri="{91240B29-F687-4F45-9708-019B960494DF}">
+                              <a:ext uri="{91240B29-F687-4f45-9708-019B960494DF}">
                                 <a14:hiddenLine xmlns:a14="http://schemas.microsoft.com/office/drawing/2010/main" w="9525">
                                   <a:solidFill>
                                     <a:srgbClr val="000000"/>
@@ -470,6 +471,7 @@
                                   <w:dataBinding w:prefixMappings="xmlns:ns0='http://schemas.openxmlformats.org/package/2006/metadata/core-properties' xmlns:ns1='http://purl.org/dc/elements/1.1/'" w:xpath="/ns0:coreProperties[1]/ns1:title[1]" w:storeItemID="{6C3C8BC8-F283-45AE-878A-BAB7291924A1}"/>
                                   <w:text/>
                                 </w:sdtPr>
+                                <w:sdtEndPr/>
                                 <w:sdtContent>
                                   <w:p>
                                     <w:pPr>
@@ -568,7 +570,7 @@
           <w:r>
             <w:rPr>
               <w:noProof/>
-              <w:lang w:val="es-CO" w:eastAsia="es-CO"/>
+              <w:lang w:val="es-ES"/>
             </w:rPr>
             <w:drawing>
               <wp:anchor distT="0" distB="0" distL="114300" distR="114300" simplePos="0" relativeHeight="251659264" behindDoc="1" locked="1" layoutInCell="0" allowOverlap="1" wp14:anchorId="517BC174" wp14:editId="13B958FC">
@@ -613,7 +615,7 @@
                           <a:noFill/>
                         </a:ln>
                         <a:extLst>
-                          <a:ext uri="{53640926-AAD7-44D8-BBD7-CCE9431645EC}">
+                          <a:ext uri="{53640926-AAD7-44d8-BBD7-CCE9431645EC}">
                             <a14:shadowObscured xmlns:a14="http://schemas.microsoft.com/office/drawing/2010/main"/>
                           </a:ext>
                         </a:extLst>
@@ -633,7 +635,7 @@
           <w:r>
             <w:rPr>
               <w:noProof/>
-              <w:lang w:val="es-CO" w:eastAsia="es-CO"/>
+              <w:lang w:val="es-ES"/>
             </w:rPr>
             <mc:AlternateContent>
               <mc:Choice Requires="wps">
@@ -693,7 +695,7 @@
                   </wp:anchor>
                 </w:drawing>
               </mc:Choice>
-              <mc:Fallback xmlns:mo="http://schemas.microsoft.com/office/mac/office/2008/main" xmlns:mv="urn:schemas-microsoft-com:mac:vml">
+              <mc:Fallback>
                 <w:pict>
                   <v:rect id="Rectangle 73" o:spid="_x0000_s1026" style="position:absolute;margin-left:21.75pt;margin-top:21.75pt;width:552.25pt;height:25.5pt;z-index:-251656192;visibility:visible;mso-wrap-style:square;mso-width-percent:0;mso-height-percent:0;mso-wrap-distance-left:9pt;mso-wrap-distance-top:0;mso-wrap-distance-right:9pt;mso-wrap-distance-bottom:0;mso-position-horizontal:absolute;mso-position-horizontal-relative:page;mso-position-vertical:absolute;mso-position-vertical-relative:page;mso-width-percent:0;mso-height-percent:0;mso-width-relative:page;mso-height-relative:page;v-text-anchor:top" o:gfxdata="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" o:allowincell="f" fillcolor="#5d8804 [2408]" stroked="f">
                     <v:textbox inset=",7.2pt,,7.2pt"/>
@@ -715,7 +717,7 @@
           <w:r>
             <w:rPr>
               <w:noProof/>
-              <w:lang w:val="es-CO" w:eastAsia="es-CO"/>
+              <w:lang w:val="es-ES"/>
             </w:rPr>
             <mc:AlternateContent>
               <mc:Choice Requires="wps">
@@ -933,7 +935,7 @@
           <w:r>
             <w:rPr>
               <w:noProof/>
-              <w:lang w:val="es-CO" w:eastAsia="es-CO"/>
+              <w:lang w:val="es-ES"/>
             </w:rPr>
             <mc:AlternateContent>
               <mc:Choice Requires="wps">
@@ -970,7 +972,7 @@
                             <a:effectLst/>
                             <a:extLst>
                               <a:ext uri="{C572A759-6A51-4108-AA02-DFA0A04FC94B}">
-                                <ma14:wrappingTextBoxFlag xmlns="" xmlns:mo="http://schemas.microsoft.com/office/mac/office/2008/main" xmlns:mv="urn:schemas-microsoft-com:mac:vml" xmlns:o="urn:schemas-microsoft-com:office:office" xmlns:v="urn:schemas-microsoft-com:vml" xmlns:w10="urn:schemas-microsoft-com:office:word" xmlns:w="http://schemas.openxmlformats.org/wordprocessingml/2006/main" xmlns:ma14="http://schemas.microsoft.com/office/mac/drawingml/2011/main"/>
+                                <ma14:wrappingTextBoxFlag xmlns:ma14="http://schemas.microsoft.com/office/mac/drawingml/2011/main"/>
                               </a:ext>
                             </a:extLst>
                           </wps:spPr>
@@ -1003,6 +1005,7 @@
                                   <w:dataBinding w:prefixMappings="xmlns:ns0='http://schemas.openxmlformats.org/package/2006/metadata/core-properties' xmlns:ns1='http://purl.org/dc/elements/1.1/'" w:xpath="/ns0:coreProperties[1]/ns1:creator[1]" w:storeItemID="{6C3C8BC8-F283-45AE-878A-BAB7291924A1}"/>
                                   <w:text/>
                                 </w:sdtPr>
+                                <w:sdtEndPr/>
                                 <w:sdtContent>
                                   <w:p>
                                     <w:pPr>
@@ -1038,6 +1041,7 @@
                                   <w:dataBinding w:prefixMappings="xmlns:ns0='http://schemas.microsoft.com/office/2006/coverPageProps'" w:xpath="/ns0:CoverPageProperties[1]/ns0:Abstract[1]" w:storeItemID="{55AF091B-3C7A-41E3-B477-F2FDAA23CFDA}"/>
                                   <w:text/>
                                 </w:sdtPr>
+                                <w:sdtEndPr/>
                                 <w:sdtContent>
                                   <w:p>
                                     <w:pPr>
@@ -1079,11 +1083,11 @@
               </mc:Choice>
               <mc:Fallback>
                 <w:pict>
-                  <v:shapetype id="_x0000_t202" coordsize="21600,21600" o:spt="202" path="m,l,21600r21600,l21600,xe">
+                  <v:shapetype id="_x0000_t202" coordsize="21600,21600" o:spt="202" path="m0,0l0,21600,21600,21600,21600,0xe">
                     <v:stroke joinstyle="miter"/>
                     <v:path gradientshapeok="t" o:connecttype="rect"/>
                   </v:shapetype>
-                  <v:shape id="Cuadro de texto 4" o:spid="_x0000_s1030" type="#_x0000_t202" style="position:absolute;margin-left:-54pt;margin-top:289.95pt;width:540pt;height:54pt;z-index:251666432;visibility:visible;mso-wrap-style:square;mso-width-percent:0;mso-height-percent:0;mso-wrap-distance-left:9pt;mso-wrap-distance-top:0;mso-wrap-distance-right:9pt;mso-wrap-distance-bottom:0;mso-position-horizontal:absolute;mso-position-horizontal-relative:text;mso-position-vertical:absolute;mso-position-vertical-relative:text;mso-width-percent:0;mso-height-percent:0;mso-width-relative:margin;mso-height-relative:margin;v-text-anchor:top" o:gfxdata="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" filled="f" stroked="f">
+                  <v:shape id="Cuadro de texto 4" o:spid="_x0000_s1030" type="#_x0000_t202" style="position:absolute;margin-left:-53.95pt;margin-top:289.95pt;width:540pt;height:54pt;z-index:251666432;visibility:visible;mso-wrap-style:square;mso-width-percent:0;mso-height-percent:0;mso-wrap-distance-left:9pt;mso-wrap-distance-top:0;mso-wrap-distance-right:9pt;mso-wrap-distance-bottom:0;mso-position-horizontal:absolute;mso-position-horizontal-relative:text;mso-position-vertical:absolute;mso-position-vertical-relative:text;mso-width-percent:0;mso-height-percent:0;mso-width-relative:margin;mso-height-relative:margin;v-text-anchor:top" o:gfxdata="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" filled="f" stroked="f">
                     <v:textbox style="mso-next-textbox:#_x0000_s1027">
                       <w:txbxContent>
                         <w:sdt>
@@ -1099,6 +1103,7 @@
                             <w:dataBinding w:prefixMappings="xmlns:ns0='http://schemas.openxmlformats.org/package/2006/metadata/core-properties' xmlns:ns1='http://purl.org/dc/elements/1.1/'" w:xpath="/ns0:coreProperties[1]/ns1:creator[1]" w:storeItemID="{6C3C8BC8-F283-45AE-878A-BAB7291924A1}"/>
                             <w:text/>
                           </w:sdtPr>
+                          <w:sdtEndPr/>
                           <w:sdtContent>
                             <w:p>
                               <w:pPr>
@@ -1134,6 +1139,7 @@
                             <w:dataBinding w:prefixMappings="xmlns:ns0='http://schemas.microsoft.com/office/2006/coverPageProps'" w:xpath="/ns0:CoverPageProperties[1]/ns0:Abstract[1]" w:storeItemID="{55AF091B-3C7A-41E3-B477-F2FDAA23CFDA}"/>
                             <w:text/>
                           </w:sdtPr>
+                          <w:sdtEndPr/>
                           <w:sdtContent>
                             <w:p>
                               <w:pPr>
@@ -2480,7 +2486,6 @@
           <w:bookmarkStart w:id="2" w:name="_Toc255994060"/>
           <w:bookmarkStart w:id="3" w:name="_Toc255995074"/>
           <w:r>
-            <w:lastRenderedPageBreak/>
             <w:t>LISTADO DE FIGURAS</w:t>
           </w:r>
           <w:bookmarkEnd w:id="2"/>
@@ -2591,7 +2596,6 @@
           <w:bookmarkStart w:id="6" w:name="_Toc255994062"/>
           <w:bookmarkStart w:id="7" w:name="_Toc255995076"/>
           <w:r>
-            <w:lastRenderedPageBreak/>
             <w:t>SECCIÓN 1: DESCRIPCIÓN DEL DOCUMENTO</w:t>
           </w:r>
           <w:bookmarkEnd w:id="6"/>
@@ -2642,6 +2646,7 @@
             <w:jc w:val="both"/>
           </w:pPr>
           <w:r>
+            <w:lastRenderedPageBreak/>
             <w:t>El documento estará dividido en cinco secciones principales: el presente descripción del documento, generalidades del proyecto, motivadores y fuerzas externas que influyen en el sistema, el contexto del problema expresado en casos de uso y requerimientos de calidad que los interesados en el correcto funcionamiento del proyecto desean. Cada una de las secciones tienen subdivisiones, que brindarán mayor información del tema tratado en cada división.</w:t>
           </w:r>
         </w:p>
@@ -2706,7 +2711,6 @@
             </w:numPr>
           </w:pPr>
           <w:r>
-            <w:lastRenderedPageBreak/>
             <w:t xml:space="preserve">Departamento de Ingeniería de Sistemas y Computación de la Universidad de los Andes </w:t>
           </w:r>
           <w:r>
@@ -3115,6 +3119,7 @@
               <w:shd w:val="clear" w:color="auto" w:fill="FFFFFF"/>
               <w:lang w:val="en-US"/>
             </w:rPr>
+            <w:lastRenderedPageBreak/>
             <w:t xml:space="preserve">Bass, L. Clements, P., </w:t>
           </w:r>
           <w:proofErr w:type="spellStart"/>
@@ -3286,7 +3291,6 @@
           <w:bookmarkStart w:id="18" w:name="_Toc255994068"/>
           <w:bookmarkStart w:id="19" w:name="_Toc255995082"/>
           <w:r>
-            <w:lastRenderedPageBreak/>
             <w:t>SECCIÓN 2: GENERALIDADES DEL PROYECTO</w:t>
           </w:r>
           <w:bookmarkEnd w:id="18"/>
@@ -3538,7 +3542,6 @@
       <w:bookmarkStart w:id="26" w:name="_Toc255994072"/>
       <w:bookmarkStart w:id="27" w:name="_Toc255995086"/>
       <w:r>
-        <w:lastRenderedPageBreak/>
         <w:t>2.4 Stakeholders</w:t>
       </w:r>
       <w:bookmarkEnd w:id="26"/>
@@ -3547,7 +3550,7 @@
     <w:p/>
     <w:tbl>
       <w:tblPr>
-        <w:tblStyle w:val="Listavistosa-nfasis2"/>
+        <w:tblStyle w:val="Listamulticolor-nfasis2"/>
         <w:tblW w:w="0" w:type="auto"/>
         <w:jc w:val="center"/>
         <w:tblLook w:val="00A0" w:firstRow="1" w:lastRow="0" w:firstColumn="1" w:lastColumn="0" w:noHBand="0" w:noVBand="0"/>
@@ -3768,6 +3771,7 @@
                 <w:rFonts w:ascii="Cambria" w:hAnsi="Cambria"/>
                 <w:lang w:val="es-ES_tradnl"/>
               </w:rPr>
+              <w:lastRenderedPageBreak/>
               <w:t>Pacientes</w:t>
             </w:r>
           </w:p>
@@ -3992,7 +3996,7 @@
     </w:p>
     <w:tbl>
       <w:tblPr>
-        <w:tblStyle w:val="Listavistosa-nfasis2"/>
+        <w:tblStyle w:val="Listamulticolor-nfasis2"/>
         <w:tblW w:w="0" w:type="auto"/>
         <w:jc w:val="center"/>
         <w:tblLook w:val="00A0" w:firstRow="1" w:lastRow="0" w:firstColumn="1" w:lastColumn="0" w:noHBand="0" w:noVBand="0"/>
@@ -4417,16 +4421,7 @@
       <w:bookmarkStart w:id="29" w:name="_Toc255994073"/>
       <w:bookmarkStart w:id="30" w:name="_Toc255995087"/>
       <w:r>
-        <w:lastRenderedPageBreak/>
-        <w:t>SECCION 3</w:t>
-      </w:r>
-      <w:proofErr w:type="gramStart"/>
-      <w:r>
-        <w:t>:  MOTIVADORES</w:t>
-      </w:r>
-      <w:proofErr w:type="gramEnd"/>
-      <w:r>
-        <w:t xml:space="preserve"> Y FUERZAS EXTERNAS</w:t>
+        <w:t>SECCION 3:  MOTIVADORES Y FUERZAS EXTERNAS</w:t>
       </w:r>
       <w:bookmarkEnd w:id="29"/>
       <w:bookmarkEnd w:id="30"/>
@@ -4568,6 +4563,7 @@
               <w:rPr>
                 <w:sz w:val="16"/>
               </w:rPr>
+              <w:lastRenderedPageBreak/>
               <w:t>El objetivo es hacer una lista priorizada de motivadores de negocio.</w:t>
             </w:r>
           </w:p>
@@ -4999,7 +4995,6 @@
               <w:rPr>
                 <w:sz w:val="16"/>
               </w:rPr>
-              <w:lastRenderedPageBreak/>
               <w:t>Fuerte: 500 y 899 millones</w:t>
             </w:r>
           </w:p>
@@ -5242,6 +5237,33 @@
           <w:p>
             <w:pPr>
               <w:jc w:val="center"/>
+              <w:rPr>
+                <w:color w:val="C00000" w:themeColor="accent6"/>
+              </w:rPr>
+            </w:pPr>
+            <w:r>
+              <w:rPr>
+                <w:color w:val="C00000" w:themeColor="accent6"/>
+              </w:rPr>
+              <w:t>(</w:t>
+            </w:r>
+            <w:r>
+              <w:rPr>
+                <w:color w:val="C00000" w:themeColor="accent6"/>
+                <w:sz w:val="16"/>
+              </w:rPr>
+              <w:t>Calidad y reputación de los productos</w:t>
+            </w:r>
+            <w:r>
+              <w:rPr>
+                <w:color w:val="C00000" w:themeColor="accent6"/>
+              </w:rPr>
+              <w:t>)</w:t>
+            </w:r>
+          </w:p>
+          <w:p>
+            <w:pPr>
+              <w:jc w:val="center"/>
             </w:pPr>
             <w:r>
               <w:t>Utilizando el sistema de obtención de información, los médicos de la fundación pueden conocer en qué momento exactamente puede ocurrir un problema cardiovascular y prepararse para atender la emergencia médica</w:t>
@@ -5709,6 +5731,7 @@
               <w:rPr>
                 <w:color w:val="FFFFFF" w:themeColor="background1"/>
               </w:rPr>
+              <w:lastRenderedPageBreak/>
               <w:t>Muy Fuerte</w:t>
             </w:r>
           </w:p>
@@ -5928,7 +5951,6 @@
                 <w:b/>
                 <w:color w:val="FFFFFF" w:themeColor="background1"/>
               </w:rPr>
-              <w:lastRenderedPageBreak/>
               <w:t>Nombre del Motivador del Negocio</w:t>
             </w:r>
           </w:p>
@@ -6002,6 +6024,33 @@
             </w:tcBorders>
             <w:hideMark/>
           </w:tcPr>
+          <w:p>
+            <w:pPr>
+              <w:jc w:val="center"/>
+              <w:rPr>
+                <w:color w:val="C00000" w:themeColor="accent6"/>
+              </w:rPr>
+            </w:pPr>
+            <w:r>
+              <w:rPr>
+                <w:color w:val="C00000" w:themeColor="accent6"/>
+              </w:rPr>
+              <w:t>(</w:t>
+            </w:r>
+            <w:r>
+              <w:rPr>
+                <w:color w:val="C00000" w:themeColor="accent6"/>
+                <w:sz w:val="16"/>
+              </w:rPr>
+              <w:t>Calidad y reputación de los productos</w:t>
+            </w:r>
+            <w:r>
+              <w:rPr>
+                <w:color w:val="C00000" w:themeColor="accent6"/>
+              </w:rPr>
+              <w:t>)</w:t>
+            </w:r>
+          </w:p>
           <w:p>
             <w:pPr>
               <w:jc w:val="center"/>
@@ -6755,9 +6804,41 @@
           <w:p>
             <w:pPr>
               <w:jc w:val="center"/>
-            </w:pPr>
-            <w:r>
-              <w:t>Los médicos de la FSFB podrán consultar el avance de sus pacientes mediante los datos que son transmitidos por dispositivos móviles.</w:t>
+              <w:rPr>
+                <w:color w:val="C00000" w:themeColor="accent6"/>
+              </w:rPr>
+            </w:pPr>
+            <w:r>
+              <w:rPr>
+                <w:color w:val="C00000" w:themeColor="accent6"/>
+              </w:rPr>
+              <w:t>(</w:t>
+            </w:r>
+            <w:r>
+              <w:rPr>
+                <w:color w:val="C00000" w:themeColor="accent6"/>
+                <w:sz w:val="16"/>
+              </w:rPr>
+              <w:t>Impacto en empleados</w:t>
+            </w:r>
+            <w:r>
+              <w:rPr>
+                <w:color w:val="C00000" w:themeColor="accent6"/>
+              </w:rPr>
+              <w:t>)</w:t>
+            </w:r>
+          </w:p>
+          <w:p>
+            <w:pPr>
+              <w:jc w:val="center"/>
+            </w:pPr>
+            <w:r>
+              <w:t>Los médicos de la FSFB podrán consultar el avance de sus pacientes mediante los datos que son tra</w:t>
+            </w:r>
+            <w:bookmarkStart w:id="33" w:name="_GoBack"/>
+            <w:bookmarkEnd w:id="33"/>
+            <w:r>
+              <w:t>nsmitidos por dispositivos móviles.</w:t>
             </w:r>
           </w:p>
         </w:tc>
@@ -6795,7 +6876,11 @@
           </w:tcPr>
           <w:p>
             <w:r>
-              <w:t>El sistema genera unos recordatorios de manera periódica para que el usuario no olvide realizar la toma de datos.</w:t>
+              <w:t xml:space="preserve">El sistema genera unos recordatorios de manera periódica para que el usuario no olvide </w:t>
+            </w:r>
+            <w:r>
+              <w:lastRenderedPageBreak/>
+              <w:t>realizar la toma de datos.</w:t>
             </w:r>
           </w:p>
         </w:tc>
@@ -7760,11 +7845,7 @@
           </w:tcPr>
           <w:p>
             <w:r>
-              <w:t xml:space="preserve">División de Capacitación de la </w:t>
-            </w:r>
-            <w:r>
-              <w:lastRenderedPageBreak/>
-              <w:t>Fundación Santa Fe de Bogotá</w:t>
+              <w:t>División de Capacitación de la Fundación Santa Fe de Bogotá</w:t>
             </w:r>
           </w:p>
         </w:tc>
@@ -7949,6 +8030,7 @@
                 <w:b/>
                 <w:color w:val="FFFFFF" w:themeColor="background1"/>
               </w:rPr>
+              <w:lastRenderedPageBreak/>
               <w:t>Estrategias</w:t>
             </w:r>
           </w:p>
@@ -8373,14 +8455,13 @@
       <w:pPr>
         <w:pStyle w:val="Ttulo2"/>
       </w:pPr>
-      <w:bookmarkStart w:id="33" w:name="_Toc255994075"/>
-      <w:bookmarkStart w:id="34" w:name="_Toc255995089"/>
+      <w:bookmarkStart w:id="34" w:name="_Toc255994075"/>
+      <w:bookmarkStart w:id="35" w:name="_Toc255995089"/>
       <w:r>
-        <w:lastRenderedPageBreak/>
         <w:t>3.2 Restricciones</w:t>
       </w:r>
-      <w:bookmarkEnd w:id="33"/>
       <w:bookmarkEnd w:id="34"/>
+      <w:bookmarkEnd w:id="35"/>
     </w:p>
     <w:p>
       <w:pPr>
@@ -8814,6 +8895,7 @@
                 <w:sz w:val="18"/>
                 <w:szCs w:val="18"/>
               </w:rPr>
+              <w:lastRenderedPageBreak/>
               <w:t>Establecida por:</w:t>
             </w:r>
           </w:p>
@@ -9254,6 +9336,7 @@
                 <w:sz w:val="18"/>
                 <w:szCs w:val="18"/>
               </w:rPr>
+              <w:lastRenderedPageBreak/>
               <w:t>R-03</w:t>
             </w:r>
           </w:p>
@@ -9276,6 +9359,7 @@
                 <w:sz w:val="18"/>
                 <w:szCs w:val="18"/>
               </w:rPr>
+              <w:lastRenderedPageBreak/>
               <w:t>Nombre:</w:t>
             </w:r>
             <w:r>
@@ -9315,6 +9399,7 @@
                 <w:sz w:val="18"/>
                 <w:szCs w:val="18"/>
               </w:rPr>
+              <w:lastRenderedPageBreak/>
               <w:t xml:space="preserve">Tipo: </w:t>
             </w:r>
           </w:p>
@@ -9324,6 +9409,7 @@
                 <w:sz w:val="18"/>
                 <w:szCs w:val="18"/>
               </w:rPr>
+              <w:lastRenderedPageBreak/>
               <w:t xml:space="preserve">Tecnología (X)  </w:t>
             </w:r>
             <w:r>
@@ -9356,6 +9442,7 @@
                 <w:sz w:val="18"/>
                 <w:szCs w:val="18"/>
               </w:rPr>
+              <w:lastRenderedPageBreak/>
               <w:t>Descripción:</w:t>
             </w:r>
           </w:p>
@@ -9406,7 +9493,6 @@
                 <w:sz w:val="18"/>
                 <w:szCs w:val="18"/>
               </w:rPr>
-              <w:lastRenderedPageBreak/>
               <w:t>Establecida por:</w:t>
             </w:r>
           </w:p>
@@ -10091,13 +10177,13 @@
       <w:pPr>
         <w:pStyle w:val="Ttulo1"/>
       </w:pPr>
-      <w:bookmarkStart w:id="35" w:name="_Toc255994076"/>
-      <w:bookmarkStart w:id="36" w:name="_Toc255995090"/>
+      <w:bookmarkStart w:id="36" w:name="_Toc255994076"/>
+      <w:bookmarkStart w:id="37" w:name="_Toc255995090"/>
       <w:r>
         <w:t>SECCION 4:  CONTEXTO</w:t>
       </w:r>
-      <w:bookmarkEnd w:id="35"/>
       <w:bookmarkEnd w:id="36"/>
+      <w:bookmarkEnd w:id="37"/>
     </w:p>
     <w:p>
       <w:pPr>
@@ -10105,16 +10191,16 @@
         <w:spacing w:before="120" w:after="120"/>
         <w:jc w:val="both"/>
       </w:pPr>
-      <w:bookmarkStart w:id="37" w:name="_Toc255994077"/>
-      <w:bookmarkStart w:id="38" w:name="_Toc255995091"/>
+      <w:bookmarkStart w:id="38" w:name="_Toc255994077"/>
+      <w:bookmarkStart w:id="39" w:name="_Toc255995091"/>
       <w:r>
         <w:t xml:space="preserve">4.1 </w:t>
       </w:r>
       <w:r>
         <w:t>Casos de Uso</w:t>
       </w:r>
-      <w:bookmarkEnd w:id="37"/>
       <w:bookmarkEnd w:id="38"/>
+      <w:bookmarkEnd w:id="39"/>
     </w:p>
     <w:tbl>
       <w:tblPr>
@@ -10151,6 +10237,7 @@
               <w:jc w:val="both"/>
             </w:pPr>
             <w:r>
+              <w:lastRenderedPageBreak/>
               <w:t>Título  del Caso de Uso</w:t>
             </w:r>
           </w:p>
@@ -10432,7 +10519,6 @@
               <w:jc w:val="both"/>
             </w:pPr>
             <w:r>
-              <w:lastRenderedPageBreak/>
               <w:t>3</w:t>
             </w:r>
           </w:p>
@@ -10597,6 +10683,7 @@
               <w:jc w:val="both"/>
             </w:pPr>
             <w:r>
+              <w:lastRenderedPageBreak/>
               <w:t>Descripción General del Caso de Uso</w:t>
             </w:r>
           </w:p>
@@ -10729,7 +10816,6 @@
               <w:jc w:val="both"/>
             </w:pPr>
             <w:r>
-              <w:lastRenderedPageBreak/>
               <w:t>Flujo normal de Eventos</w:t>
             </w:r>
           </w:p>
@@ -10913,6 +10999,7 @@
               <w:jc w:val="both"/>
             </w:pPr>
             <w:r>
+              <w:lastRenderedPageBreak/>
               <w:t>La medida es archivada en el sistema junto con la respuesta.</w:t>
             </w:r>
           </w:p>
@@ -11071,7 +11158,6 @@
               <w:jc w:val="both"/>
             </w:pPr>
             <w:r>
-              <w:lastRenderedPageBreak/>
               <w:t>Entidades Involucradas</w:t>
             </w:r>
           </w:p>
@@ -11301,8 +11387,8 @@
       </w:tr>
     </w:tbl>
     <w:p>
-      <w:bookmarkStart w:id="39" w:name="_Toc255994078"/>
-      <w:bookmarkStart w:id="40" w:name="_Toc255995092"/>
+      <w:bookmarkStart w:id="40" w:name="_Toc255994078"/>
+      <w:bookmarkStart w:id="41" w:name="_Toc255995092"/>
     </w:p>
     <w:tbl>
       <w:tblPr>
@@ -11339,6 +11425,7 @@
               <w:jc w:val="both"/>
             </w:pPr>
             <w:r>
+              <w:lastRenderedPageBreak/>
               <w:t>Título  del Caso de Uso</w:t>
             </w:r>
           </w:p>
@@ -11418,11 +11505,7 @@
               <w:jc w:val="both"/>
             </w:pPr>
             <w:r>
-              <w:t xml:space="preserve">El sistema recibe datos de presión arterial de un paciente, los cuales son considerados peligrosos. Automáticamente, el sistema envía un aviso urgente al personal médico y al usuario, solicitando la asistencia inmediata del usuario </w:t>
-            </w:r>
-            <w:r>
-              <w:lastRenderedPageBreak/>
-              <w:t>al hospital.</w:t>
+              <w:t>El sistema recibe datos de presión arterial de un paciente, los cuales son considerados peligrosos. Automáticamente, el sistema envía un aviso urgente al personal médico y al usuario, solicitando la asistencia inmediata del usuario al hospital.</w:t>
             </w:r>
           </w:p>
         </w:tc>
@@ -11439,7 +11522,6 @@
               <w:jc w:val="both"/>
             </w:pPr>
             <w:r>
-              <w:lastRenderedPageBreak/>
               <w:t>Entidades Involucradas</w:t>
             </w:r>
           </w:p>
@@ -11709,8 +11791,6 @@
             <w:r>
               <w:t xml:space="preserve"> </w:t>
             </w:r>
-            <w:bookmarkStart w:id="41" w:name="_GoBack"/>
-            <w:bookmarkEnd w:id="41"/>
             <w:r>
               <w:t>condiciones principales del caso de uso</w:t>
             </w:r>
@@ -11746,8 +11826,8 @@
       <w:r>
         <w:t>REQUERIMIENTOS DE CALIDAD</w:t>
       </w:r>
-      <w:bookmarkEnd w:id="39"/>
       <w:bookmarkEnd w:id="40"/>
+      <w:bookmarkEnd w:id="41"/>
     </w:p>
     <w:p>
       <w:pPr>
@@ -11771,7 +11851,7 @@
     </w:p>
     <w:tbl>
       <w:tblPr>
-        <w:tblStyle w:val="Sombreadomedio2-nfasis1"/>
+        <w:tblStyle w:val="Sombreadomediano2-nfasis1"/>
         <w:tblW w:w="9176" w:type="dxa"/>
         <w:tblLook w:val="04A0" w:firstRow="1" w:lastRow="0" w:firstColumn="1" w:lastColumn="0" w:noHBand="0" w:noVBand="1"/>
       </w:tblPr>
@@ -12124,7 +12204,7 @@
     <w:p/>
     <w:tbl>
       <w:tblPr>
-        <w:tblStyle w:val="Sombreadomedio2-nfasis1"/>
+        <w:tblStyle w:val="Sombreadomediano2-nfasis1"/>
         <w:tblW w:w="9176" w:type="dxa"/>
         <w:tblLook w:val="04A0" w:firstRow="1" w:lastRow="0" w:firstColumn="1" w:lastColumn="0" w:noHBand="0" w:noVBand="1"/>
       </w:tblPr>
@@ -12456,11 +12536,7 @@
           </w:tcPr>
           <w:p>
             <w:r>
-              <w:t xml:space="preserve">Medida de la </w:t>
-            </w:r>
-            <w:r>
-              <w:lastRenderedPageBreak/>
-              <w:t>Respuesta</w:t>
+              <w:t>Medida de la Respuesta</w:t>
             </w:r>
           </w:p>
         </w:tc>
@@ -12474,7 +12550,6 @@
               <w:cnfStyle w:val="000000000000" w:firstRow="0" w:lastRow="0" w:firstColumn="0" w:lastColumn="0" w:oddVBand="0" w:evenVBand="0" w:oddHBand="0" w:evenHBand="0" w:firstRowFirstColumn="0" w:firstRowLastColumn="0" w:lastRowFirstColumn="0" w:lastRowLastColumn="0"/>
             </w:pPr>
             <w:r>
-              <w:lastRenderedPageBreak/>
               <w:t>Ningún dato es accedido de manera ilícita.</w:t>
             </w:r>
           </w:p>
@@ -12493,7 +12568,7 @@
     </w:p>
     <w:tbl>
       <w:tblPr>
-        <w:tblStyle w:val="Sombreadomedio2-nfasis1"/>
+        <w:tblStyle w:val="Sombreadomediano2-nfasis1"/>
         <w:tblW w:w="9176" w:type="dxa"/>
         <w:tblLook w:val="04A0" w:firstRow="1" w:lastRow="0" w:firstColumn="1" w:lastColumn="0" w:noHBand="0" w:noVBand="1"/>
       </w:tblPr>
@@ -12645,6 +12720,7 @@
           </w:tcPr>
           <w:p>
             <w:r>
+              <w:lastRenderedPageBreak/>
               <w:t>Justificación</w:t>
             </w:r>
           </w:p>
@@ -12846,7 +12922,7 @@
     <w:p/>
     <w:tbl>
       <w:tblPr>
-        <w:tblStyle w:val="Sombreadomedio2-nfasis1"/>
+        <w:tblStyle w:val="Sombreadomediano2-nfasis1"/>
         <w:tblW w:w="9176" w:type="dxa"/>
         <w:tblLook w:val="04A0" w:firstRow="1" w:lastRow="0" w:firstColumn="1" w:lastColumn="0" w:noHBand="0" w:noVBand="1"/>
       </w:tblPr>
@@ -13203,7 +13279,7 @@
     </w:p>
     <w:tbl>
       <w:tblPr>
-        <w:tblStyle w:val="Sombreadomedio2-nfasis1"/>
+        <w:tblStyle w:val="Sombreadomediano2-nfasis1"/>
         <w:tblW w:w="9176" w:type="dxa"/>
         <w:tblLook w:val="04A0" w:firstRow="1" w:lastRow="0" w:firstColumn="1" w:lastColumn="0" w:noHBand="0" w:noVBand="1"/>
       </w:tblPr>
@@ -13328,7 +13404,6 @@
           </w:tcPr>
           <w:p>
             <w:r>
-              <w:lastRenderedPageBreak/>
               <w:t>Atributo de Calidad</w:t>
             </w:r>
           </w:p>
@@ -13399,11 +13474,9 @@
             <w:pPr>
               <w:cnfStyle w:val="000000100000" w:firstRow="0" w:lastRow="0" w:firstColumn="0" w:lastColumn="0" w:oddVBand="0" w:evenVBand="0" w:oddHBand="1" w:evenHBand="0" w:firstRowFirstColumn="0" w:firstRowLastColumn="0" w:lastRowFirstColumn="0" w:lastRowLastColumn="0"/>
             </w:pPr>
-            <w:proofErr w:type="spellStart"/>
             <w:r>
               <w:t>JMeter</w:t>
             </w:r>
-            <w:proofErr w:type="spellEnd"/>
           </w:p>
         </w:tc>
       </w:tr>
@@ -13552,7 +13625,7 @@
     <w:p/>
     <w:tbl>
       <w:tblPr>
-        <w:tblStyle w:val="Sombreadomedio2-nfasis1"/>
+        <w:tblStyle w:val="Sombreadomediano2-nfasis1"/>
         <w:tblW w:w="9176" w:type="dxa"/>
         <w:tblLook w:val="04A0" w:firstRow="1" w:lastRow="0" w:firstColumn="1" w:lastColumn="0" w:noHBand="0" w:noVBand="1"/>
       </w:tblPr>
@@ -13686,6 +13759,7 @@
           </w:tcPr>
           <w:p>
             <w:r>
+              <w:lastRenderedPageBreak/>
               <w:t>Atributo de Calidad</w:t>
             </w:r>
           </w:p>
@@ -13914,7 +13988,7 @@
     <w:p/>
     <w:tbl>
       <w:tblPr>
-        <w:tblStyle w:val="Sombreadomedio2-nfasis1"/>
+        <w:tblStyle w:val="Sombreadomediano2-nfasis1"/>
         <w:tblW w:w="9176" w:type="dxa"/>
         <w:tblLook w:val="04A0" w:firstRow="1" w:lastRow="0" w:firstColumn="1" w:lastColumn="0" w:noHBand="0" w:noVBand="1"/>
       </w:tblPr>
@@ -14174,7 +14248,6 @@
           </w:tcPr>
           <w:p>
             <w:r>
-              <w:lastRenderedPageBreak/>
               <w:t>Ambiente</w:t>
             </w:r>
           </w:p>
@@ -14266,7 +14339,7 @@
 </file>
 
 <file path=word/endnotes.xml><?xml version="1.0" encoding="utf-8"?>
-<w:endnotes xmlns:wpc="http://schemas.microsoft.com/office/word/2010/wordprocessingCanvas" xmlns:mc="http://schemas.openxmlformats.org/markup-compatibility/2006" xmlns:o="urn:schemas-microsoft-com:office:office" xmlns:r="http://schemas.openxmlformats.org/officeDocument/2006/relationships" xmlns:m="http://schemas.openxmlformats.org/officeDocument/2006/math" xmlns:v="urn:schemas-microsoft-com:vml" xmlns:wp14="http://schemas.microsoft.com/office/word/2010/wordprocessingDrawing" xmlns:wp="http://schemas.openxmlformats.org/drawingml/2006/wordprocessingDrawing" xmlns:w10="urn:schemas-microsoft-com:office:word" xmlns:w="http://schemas.openxmlformats.org/wordprocessingml/2006/main" xmlns:w14="http://schemas.microsoft.com/office/word/2010/wordml" xmlns:wpg="http://schemas.microsoft.com/office/word/2010/wordprocessingGroup" xmlns:wpi="http://schemas.microsoft.com/office/word/2010/wordprocessingInk" xmlns:wne="http://schemas.microsoft.com/office/word/2006/wordml" xmlns:wps="http://schemas.microsoft.com/office/word/2010/wordprocessingShape" mc:Ignorable="w14 wp14">
+<w:endnotes xmlns:wpc="http://schemas.microsoft.com/office/word/2010/wordprocessingCanvas" xmlns:mo="http://schemas.microsoft.com/office/mac/office/2008/main" xmlns:mc="http://schemas.openxmlformats.org/markup-compatibility/2006" xmlns:mv="urn:schemas-microsoft-com:mac:vml" xmlns:o="urn:schemas-microsoft-com:office:office" xmlns:r="http://schemas.openxmlformats.org/officeDocument/2006/relationships" xmlns:m="http://schemas.openxmlformats.org/officeDocument/2006/math" xmlns:v="urn:schemas-microsoft-com:vml" xmlns:wp14="http://schemas.microsoft.com/office/word/2010/wordprocessingDrawing" xmlns:wp="http://schemas.openxmlformats.org/drawingml/2006/wordprocessingDrawing" xmlns:w10="urn:schemas-microsoft-com:office:word" xmlns:w="http://schemas.openxmlformats.org/wordprocessingml/2006/main" xmlns:w14="http://schemas.microsoft.com/office/word/2010/wordml" xmlns:wpg="http://schemas.microsoft.com/office/word/2010/wordprocessingGroup" xmlns:wpi="http://schemas.microsoft.com/office/word/2010/wordprocessingInk" xmlns:wne="http://schemas.microsoft.com/office/word/2006/wordml" xmlns:wps="http://schemas.microsoft.com/office/word/2010/wordprocessingShape" mc:Ignorable="w14 wp14">
   <w:endnote w:type="separator" w:id="-1">
     <w:p>
       <w:pPr>
@@ -14291,7 +14364,7 @@
 </file>
 
 <file path=word/footnotes.xml><?xml version="1.0" encoding="utf-8"?>
-<w:footnotes xmlns:wpc="http://schemas.microsoft.com/office/word/2010/wordprocessingCanvas" xmlns:mc="http://schemas.openxmlformats.org/markup-compatibility/2006" xmlns:o="urn:schemas-microsoft-com:office:office" xmlns:r="http://schemas.openxmlformats.org/officeDocument/2006/relationships" xmlns:m="http://schemas.openxmlformats.org/officeDocument/2006/math" xmlns:v="urn:schemas-microsoft-com:vml" xmlns:wp14="http://schemas.microsoft.com/office/word/2010/wordprocessingDrawing" xmlns:wp="http://schemas.openxmlformats.org/drawingml/2006/wordprocessingDrawing" xmlns:w10="urn:schemas-microsoft-com:office:word" xmlns:w="http://schemas.openxmlformats.org/wordprocessingml/2006/main" xmlns:w14="http://schemas.microsoft.com/office/word/2010/wordml" xmlns:wpg="http://schemas.microsoft.com/office/word/2010/wordprocessingGroup" xmlns:wpi="http://schemas.microsoft.com/office/word/2010/wordprocessingInk" xmlns:wne="http://schemas.microsoft.com/office/word/2006/wordml" xmlns:wps="http://schemas.microsoft.com/office/word/2010/wordprocessingShape" mc:Ignorable="w14 wp14">
+<w:footnotes xmlns:wpc="http://schemas.microsoft.com/office/word/2010/wordprocessingCanvas" xmlns:mo="http://schemas.microsoft.com/office/mac/office/2008/main" xmlns:mc="http://schemas.openxmlformats.org/markup-compatibility/2006" xmlns:mv="urn:schemas-microsoft-com:mac:vml" xmlns:o="urn:schemas-microsoft-com:office:office" xmlns:r="http://schemas.openxmlformats.org/officeDocument/2006/relationships" xmlns:m="http://schemas.openxmlformats.org/officeDocument/2006/math" xmlns:v="urn:schemas-microsoft-com:vml" xmlns:wp14="http://schemas.microsoft.com/office/word/2010/wordprocessingDrawing" xmlns:wp="http://schemas.openxmlformats.org/drawingml/2006/wordprocessingDrawing" xmlns:w10="urn:schemas-microsoft-com:office:word" xmlns:w="http://schemas.openxmlformats.org/wordprocessingml/2006/main" xmlns:w14="http://schemas.microsoft.com/office/word/2010/wordml" xmlns:wpg="http://schemas.microsoft.com/office/word/2010/wordprocessingGroup" xmlns:wpi="http://schemas.microsoft.com/office/word/2010/wordprocessingInk" xmlns:wne="http://schemas.microsoft.com/office/word/2006/wordml" xmlns:wps="http://schemas.microsoft.com/office/word/2010/wordprocessingShape" mc:Ignorable="w14 wp14">
   <w:footnote w:type="separator" w:id="-1">
     <w:p>
       <w:pPr>
@@ -14316,7 +14389,7 @@
 </file>
 
 <file path=word/numbering.xml><?xml version="1.0" encoding="utf-8"?>
-<w:numbering xmlns:wpc="http://schemas.microsoft.com/office/word/2010/wordprocessingCanvas" xmlns:mc="http://schemas.openxmlformats.org/markup-compatibility/2006" xmlns:o="urn:schemas-microsoft-com:office:office" xmlns:r="http://schemas.openxmlformats.org/officeDocument/2006/relationships" xmlns:m="http://schemas.openxmlformats.org/officeDocument/2006/math" xmlns:v="urn:schemas-microsoft-com:vml" xmlns:wp14="http://schemas.microsoft.com/office/word/2010/wordprocessingDrawing" xmlns:wp="http://schemas.openxmlformats.org/drawingml/2006/wordprocessingDrawing" xmlns:w10="urn:schemas-microsoft-com:office:word" xmlns:w="http://schemas.openxmlformats.org/wordprocessingml/2006/main" xmlns:w14="http://schemas.microsoft.com/office/word/2010/wordml" xmlns:wpg="http://schemas.microsoft.com/office/word/2010/wordprocessingGroup" xmlns:wpi="http://schemas.microsoft.com/office/word/2010/wordprocessingInk" xmlns:wne="http://schemas.microsoft.com/office/word/2006/wordml" xmlns:wps="http://schemas.microsoft.com/office/word/2010/wordprocessingShape" mc:Ignorable="w14 wp14">
+<w:numbering xmlns:wpc="http://schemas.microsoft.com/office/word/2010/wordprocessingCanvas" xmlns:mo="http://schemas.microsoft.com/office/mac/office/2008/main" xmlns:mc="http://schemas.openxmlformats.org/markup-compatibility/2006" xmlns:mv="urn:schemas-microsoft-com:mac:vml" xmlns:o="urn:schemas-microsoft-com:office:office" xmlns:r="http://schemas.openxmlformats.org/officeDocument/2006/relationships" xmlns:m="http://schemas.openxmlformats.org/officeDocument/2006/math" xmlns:v="urn:schemas-microsoft-com:vml" xmlns:wp14="http://schemas.microsoft.com/office/word/2010/wordprocessingDrawing" xmlns:wp="http://schemas.openxmlformats.org/drawingml/2006/wordprocessingDrawing" xmlns:w10="urn:schemas-microsoft-com:office:word" xmlns:w="http://schemas.openxmlformats.org/wordprocessingml/2006/main" xmlns:w14="http://schemas.microsoft.com/office/word/2010/wordml" xmlns:wpg="http://schemas.microsoft.com/office/word/2010/wordprocessingGroup" xmlns:wpi="http://schemas.microsoft.com/office/word/2010/wordprocessingInk" xmlns:wne="http://schemas.microsoft.com/office/word/2006/wordml" xmlns:wps="http://schemas.microsoft.com/office/word/2010/wordprocessingShape" mc:Ignorable="w14 wp14">
   <w:abstractNum w:abstractNumId="0">
     <w:nsid w:val="09CA3A0B"/>
     <w:multiLevelType w:val="hybridMultilevel"/>
@@ -15968,15 +16041,6 @@
   </w:num>
   <w:num w:numId="13">
     <w:abstractNumId w:val="3"/>
-    <w:lvlOverride w:ilvl="0"/>
-    <w:lvlOverride w:ilvl="1"/>
-    <w:lvlOverride w:ilvl="2"/>
-    <w:lvlOverride w:ilvl="3"/>
-    <w:lvlOverride w:ilvl="4"/>
-    <w:lvlOverride w:ilvl="5"/>
-    <w:lvlOverride w:ilvl="6"/>
-    <w:lvlOverride w:ilvl="7"/>
-    <w:lvlOverride w:ilvl="8"/>
   </w:num>
 </w:numbering>
 </file>
@@ -15998,7 +16062,7 @@
       </w:pPr>
     </w:pPrDefault>
   </w:docDefaults>
-  <w:latentStyles w:defLockedState="0" w:defUIPriority="99" w:defSemiHidden="1" w:defUnhideWhenUsed="1" w:defQFormat="0" w:count="267">
+  <w:latentStyles w:defLockedState="0" w:defUIPriority="99" w:defSemiHidden="1" w:defUnhideWhenUsed="1" w:defQFormat="0" w:count="276">
     <w:lsdException w:name="Normal" w:semiHidden="0" w:uiPriority="0" w:unhideWhenUsed="0" w:qFormat="1"/>
     <w:lsdException w:name="heading 1" w:semiHidden="0" w:uiPriority="9" w:unhideWhenUsed="0" w:qFormat="1"/>
     <w:lsdException w:name="heading 2" w:uiPriority="9" w:qFormat="1"/>
@@ -16608,7 +16672,7 @@
       <w:bCs/>
     </w:rPr>
   </w:style>
-  <w:style w:type="character" w:styleId="nfasis">
+  <w:style w:type="character" w:styleId="Enfasis">
     <w:name w:val="Emphasis"/>
     <w:uiPriority w:val="20"/>
     <w:qFormat/>
@@ -16678,11 +16742,11 @@
       <w:szCs w:val="20"/>
     </w:rPr>
   </w:style>
-  <w:style w:type="paragraph" w:styleId="Citadestacada">
+  <w:style w:type="paragraph" w:styleId="Citaintensa">
     <w:name w:val="Intense Quote"/>
     <w:basedOn w:val="Normal"/>
     <w:next w:val="Normal"/>
-    <w:link w:val="CitadestacadaCar"/>
+    <w:link w:val="CitaintensaCar"/>
     <w:uiPriority w:val="30"/>
     <w:qFormat/>
     <w:rsid w:val="004255ED"/>
@@ -16701,10 +16765,10 @@
       <w:color w:val="2C7C9F" w:themeColor="accent1"/>
     </w:rPr>
   </w:style>
-  <w:style w:type="character" w:customStyle="1" w:styleId="CitadestacadaCar">
-    <w:name w:val="Cita destacada Car"/>
+  <w:style w:type="character" w:customStyle="1" w:styleId="CitaintensaCar">
+    <w:name w:val="Cita intensa Car"/>
     <w:basedOn w:val="Fuentedeprrafopredeter"/>
-    <w:link w:val="Citadestacada"/>
+    <w:link w:val="Citaintensa"/>
     <w:uiPriority w:val="30"/>
     <w:rsid w:val="004255ED"/>
     <w:rPr>
@@ -16764,7 +16828,7 @@
       <w:color w:val="2C7C9F" w:themeColor="accent1"/>
     </w:rPr>
   </w:style>
-  <w:style w:type="character" w:styleId="Ttulodellibro">
+  <w:style w:type="character" w:styleId="Ttulodelibro">
     <w:name w:val="Book Title"/>
     <w:uiPriority w:val="33"/>
     <w:qFormat/>
@@ -16777,7 +16841,7 @@
       <w:spacing w:val="9"/>
     </w:rPr>
   </w:style>
-  <w:style w:type="paragraph" w:styleId="TtulodeTDC">
+  <w:style w:type="paragraph" w:styleId="Encabezadodetabladecontenido">
     <w:name w:val="TOC Heading"/>
     <w:basedOn w:val="Ttulo1"/>
     <w:next w:val="Normal"/>
@@ -17082,7 +17146,7 @@
       </w:tblCellMar>
     </w:tblPr>
   </w:style>
-  <w:style w:type="table" w:styleId="Sombreadomedio2-nfasis1">
+  <w:style w:type="table" w:styleId="Sombreadomediano2-nfasis1">
     <w:name w:val="Medium Shading 2 Accent 1"/>
     <w:basedOn w:val="Tablanormal"/>
     <w:uiPriority w:val="64"/>
@@ -17231,7 +17295,7 @@
       </w:tcPr>
     </w:tblStylePr>
   </w:style>
-  <w:style w:type="table" w:styleId="Sombreadomedio2-nfasis3">
+  <w:style w:type="table" w:styleId="Sombreadomediano2-nfasis3">
     <w:name w:val="Medium Shading 2 Accent 3"/>
     <w:basedOn w:val="Tablanormal"/>
     <w:uiPriority w:val="64"/>
@@ -17380,7 +17444,7 @@
       </w:tcPr>
     </w:tblStylePr>
   </w:style>
-  <w:style w:type="table" w:styleId="Sombreadomedio2-nfasis6">
+  <w:style w:type="table" w:styleId="Sombreadomediano2-nfasis6">
     <w:name w:val="Medium Shading 2 Accent 6"/>
     <w:basedOn w:val="Tablanormal"/>
     <w:uiPriority w:val="64"/>
@@ -17529,7 +17593,7 @@
       </w:tcPr>
     </w:tblStylePr>
   </w:style>
-  <w:style w:type="table" w:styleId="Sombreadomedio2-nfasis5">
+  <w:style w:type="table" w:styleId="Sombreadomediano2-nfasis5">
     <w:name w:val="Medium Shading 2 Accent 5"/>
     <w:basedOn w:val="Tablanormal"/>
     <w:uiPriority w:val="64"/>
@@ -17753,7 +17817,7 @@
       <w:u w:val="single"/>
     </w:rPr>
   </w:style>
-  <w:style w:type="table" w:styleId="Sombreadomedio1-nfasis3">
+  <w:style w:type="table" w:styleId="Sombreadomediano1-nfasis3">
     <w:name w:val="Medium Shading 1 Accent 3"/>
     <w:basedOn w:val="Tablanormal"/>
     <w:uiPriority w:val="63"/>
@@ -17859,7 +17923,7 @@
       </w:tcPr>
     </w:tblStylePr>
   </w:style>
-  <w:style w:type="table" w:styleId="Sombreadomedio1-nfasis2">
+  <w:style w:type="table" w:styleId="Sombreadomediano1-nfasis2">
     <w:name w:val="Medium Shading 1 Accent 2"/>
     <w:basedOn w:val="Tablanormal"/>
     <w:uiPriority w:val="63"/>
@@ -17965,7 +18029,7 @@
       </w:tcPr>
     </w:tblStylePr>
   </w:style>
-  <w:style w:type="table" w:styleId="Sombreadomedio1-nfasis5">
+  <w:style w:type="table" w:styleId="Sombreadomediano1-nfasis5">
     <w:name w:val="Medium Shading 1 Accent 5"/>
     <w:basedOn w:val="Tablanormal"/>
     <w:uiPriority w:val="63"/>
@@ -18071,7 +18135,7 @@
       </w:tcPr>
     </w:tblStylePr>
   </w:style>
-  <w:style w:type="table" w:styleId="Sombreadomedio1-nfasis6">
+  <w:style w:type="table" w:styleId="Sombreadomediano1-nfasis6">
     <w:name w:val="Medium Shading 1 Accent 6"/>
     <w:basedOn w:val="Tablanormal"/>
     <w:uiPriority w:val="63"/>
@@ -18177,7 +18241,7 @@
       </w:tcPr>
     </w:tblStylePr>
   </w:style>
-  <w:style w:type="table" w:styleId="Sombreadomedio2">
+  <w:style w:type="table" w:styleId="Sombreadomediano2">
     <w:name w:val="Medium Shading 2"/>
     <w:basedOn w:val="Tablanormal"/>
     <w:uiPriority w:val="64"/>
@@ -18326,7 +18390,7 @@
       </w:tcPr>
     </w:tblStylePr>
   </w:style>
-  <w:style w:type="table" w:styleId="Sombreadomedio2-nfasis4">
+  <w:style w:type="table" w:styleId="Sombreadomediano2-nfasis4">
     <w:name w:val="Medium Shading 2 Accent 4"/>
     <w:basedOn w:val="Tablanormal"/>
     <w:uiPriority w:val="64"/>
@@ -18475,7 +18539,7 @@
       </w:tcPr>
     </w:tblStylePr>
   </w:style>
-  <w:style w:type="table" w:styleId="Listamedia1-nfasis1">
+  <w:style w:type="table" w:styleId="Listamediana1-nfasis1">
     <w:name w:val="Medium List 1 Accent 1"/>
     <w:basedOn w:val="Tablanormal"/>
     <w:uiPriority w:val="65"/>
@@ -18559,7 +18623,7 @@
       </w:tcPr>
     </w:tblStylePr>
   </w:style>
-  <w:style w:type="table" w:styleId="Cuadrculamedia3-nfasis2">
+  <w:style w:type="table" w:styleId="Cuadrculamediana3-nfasis2">
     <w:name w:val="Medium Grid 3 Accent 2"/>
     <w:basedOn w:val="Tablanormal"/>
     <w:uiPriority w:val="69"/>
@@ -18700,7 +18764,7 @@
       </w:tcPr>
     </w:tblStylePr>
   </w:style>
-  <w:style w:type="table" w:styleId="Cuadrculamedia3-nfasis1">
+  <w:style w:type="table" w:styleId="Cuadrculamediana3-nfasis1">
     <w:name w:val="Medium Grid 3 Accent 1"/>
     <w:basedOn w:val="Tablanormal"/>
     <w:uiPriority w:val="69"/>
@@ -18841,7 +18905,7 @@
       </w:tcPr>
     </w:tblStylePr>
   </w:style>
-  <w:style w:type="table" w:styleId="Cuadrculamedia3">
+  <w:style w:type="table" w:styleId="Cuadrculamediana3">
     <w:name w:val="Medium Grid 3"/>
     <w:basedOn w:val="Tablanormal"/>
     <w:uiPriority w:val="69"/>
@@ -18982,7 +19046,7 @@
       </w:tcPr>
     </w:tblStylePr>
   </w:style>
-  <w:style w:type="table" w:styleId="Sombreadovistoso-nfasis3">
+  <w:style w:type="table" w:styleId="Sombreadomulticolor-nfasis3">
     <w:name w:val="Colorful Shading Accent 3"/>
     <w:basedOn w:val="Tablanormal"/>
     <w:uiPriority w:val="71"/>
@@ -19094,7 +19158,7 @@
       </w:tcPr>
     </w:tblStylePr>
   </w:style>
-  <w:style w:type="table" w:styleId="Sombreadovistoso-nfasis2">
+  <w:style w:type="table" w:styleId="Sombreadomulticolor-nfasis2">
     <w:name w:val="Colorful Shading Accent 2"/>
     <w:basedOn w:val="Tablanormal"/>
     <w:uiPriority w:val="71"/>
@@ -19216,7 +19280,7 @@
       </w:rPr>
     </w:tblStylePr>
   </w:style>
-  <w:style w:type="table" w:styleId="Listavistosa-nfasis1">
+  <w:style w:type="table" w:styleId="Listamulticolor-nfasis1">
     <w:name w:val="Colorful List Accent 1"/>
     <w:basedOn w:val="Tablanormal"/>
     <w:uiPriority w:val="72"/>
@@ -19302,7 +19366,7 @@
       </w:tcPr>
     </w:tblStylePr>
   </w:style>
-  <w:style w:type="table" w:styleId="Listavistosa-nfasis2">
+  <w:style w:type="table" w:styleId="Listamulticolor-nfasis2">
     <w:name w:val="Colorful List Accent 2"/>
     <w:basedOn w:val="Tablanormal"/>
     <w:uiPriority w:val="72"/>
@@ -19418,7 +19482,7 @@
 </file>
 
 <file path=word/stylesWithEffects.xml><?xml version="1.0" encoding="utf-8"?>
-<w:styles xmlns:wpc="http://schemas.microsoft.com/office/word/2010/wordprocessingCanvas" xmlns:mc="http://schemas.openxmlformats.org/markup-compatibility/2006" xmlns:o="urn:schemas-microsoft-com:office:office" xmlns:r="http://schemas.openxmlformats.org/officeDocument/2006/relationships" xmlns:m="http://schemas.openxmlformats.org/officeDocument/2006/math" xmlns:v="urn:schemas-microsoft-com:vml" xmlns:wp14="http://schemas.microsoft.com/office/word/2010/wordprocessingDrawing" xmlns:wp="http://schemas.openxmlformats.org/drawingml/2006/wordprocessingDrawing" xmlns:w10="urn:schemas-microsoft-com:office:word" xmlns:w="http://schemas.openxmlformats.org/wordprocessingml/2006/main" xmlns:w14="http://schemas.microsoft.com/office/word/2010/wordml" xmlns:wpg="http://schemas.microsoft.com/office/word/2010/wordprocessingGroup" xmlns:wpi="http://schemas.microsoft.com/office/word/2010/wordprocessingInk" xmlns:wne="http://schemas.microsoft.com/office/word/2006/wordml" xmlns:wps="http://schemas.microsoft.com/office/word/2010/wordprocessingShape" mc:Ignorable="w14 wp14">
+<w:styles xmlns:wpc="http://schemas.microsoft.com/office/word/2010/wordprocessingCanvas" xmlns:mo="http://schemas.microsoft.com/office/mac/office/2008/main" xmlns:mc="http://schemas.openxmlformats.org/markup-compatibility/2006" xmlns:mv="urn:schemas-microsoft-com:mac:vml" xmlns:o="urn:schemas-microsoft-com:office:office" xmlns:r="http://schemas.openxmlformats.org/officeDocument/2006/relationships" xmlns:m="http://schemas.openxmlformats.org/officeDocument/2006/math" xmlns:v="urn:schemas-microsoft-com:vml" xmlns:wp14="http://schemas.microsoft.com/office/word/2010/wordprocessingDrawing" xmlns:wp="http://schemas.openxmlformats.org/drawingml/2006/wordprocessingDrawing" xmlns:w10="urn:schemas-microsoft-com:office:word" xmlns:w="http://schemas.openxmlformats.org/wordprocessingml/2006/main" xmlns:w14="http://schemas.microsoft.com/office/word/2010/wordml" xmlns:wpg="http://schemas.microsoft.com/office/word/2010/wordprocessingGroup" xmlns:wpi="http://schemas.microsoft.com/office/word/2010/wordprocessingInk" xmlns:wne="http://schemas.microsoft.com/office/word/2006/wordml" xmlns:wps="http://schemas.microsoft.com/office/word/2010/wordprocessingShape" mc:Ignorable="w14 wp14">
   <w:docDefaults>
     <w:rPrDefault>
       <w:rPr>
@@ -19434,7 +19498,7 @@
       </w:pPr>
     </w:pPrDefault>
   </w:docDefaults>
-  <w:latentStyles w:defLockedState="0" w:defUIPriority="99" w:defSemiHidden="1" w:defUnhideWhenUsed="1" w:defQFormat="0" w:count="267">
+  <w:latentStyles w:defLockedState="0" w:defUIPriority="99" w:defSemiHidden="1" w:defUnhideWhenUsed="1" w:defQFormat="0" w:count="276">
     <w:lsdException w:name="Normal" w:semiHidden="0" w:uiPriority="0" w:unhideWhenUsed="0" w:qFormat="1"/>
     <w:lsdException w:name="heading 1" w:semiHidden="0" w:uiPriority="9" w:unhideWhenUsed="0" w:qFormat="1"/>
     <w:lsdException w:name="heading 2" w:uiPriority="9" w:qFormat="1"/>
@@ -20044,7 +20108,7 @@
       <w:bCs/>
     </w:rPr>
   </w:style>
-  <w:style w:type="character" w:styleId="nfasis">
+  <w:style w:type="character" w:styleId="Enfasis">
     <w:name w:val="Emphasis"/>
     <w:uiPriority w:val="20"/>
     <w:qFormat/>
@@ -20114,11 +20178,11 @@
       <w:szCs w:val="20"/>
     </w:rPr>
   </w:style>
-  <w:style w:type="paragraph" w:styleId="Citadestacada">
+  <w:style w:type="paragraph" w:styleId="Citaintensa">
     <w:name w:val="Intense Quote"/>
     <w:basedOn w:val="Normal"/>
     <w:next w:val="Normal"/>
-    <w:link w:val="CitadestacadaCar"/>
+    <w:link w:val="CitaintensaCar"/>
     <w:uiPriority w:val="30"/>
     <w:qFormat/>
     <w:rsid w:val="004255ED"/>
@@ -20137,10 +20201,10 @@
       <w:color w:val="2C7C9F" w:themeColor="accent1"/>
     </w:rPr>
   </w:style>
-  <w:style w:type="character" w:customStyle="1" w:styleId="CitadestacadaCar">
-    <w:name w:val="Cita destacada Car"/>
+  <w:style w:type="character" w:customStyle="1" w:styleId="CitaintensaCar">
+    <w:name w:val="Cita intensa Car"/>
     <w:basedOn w:val="Fuentedeprrafopredeter"/>
-    <w:link w:val="Citadestacada"/>
+    <w:link w:val="Citaintensa"/>
     <w:uiPriority w:val="30"/>
     <w:rsid w:val="004255ED"/>
     <w:rPr>
@@ -20200,7 +20264,7 @@
       <w:color w:val="2C7C9F" w:themeColor="accent1"/>
     </w:rPr>
   </w:style>
-  <w:style w:type="character" w:styleId="Ttulodellibro">
+  <w:style w:type="character" w:styleId="Ttulodelibro">
     <w:name w:val="Book Title"/>
     <w:uiPriority w:val="33"/>
     <w:qFormat/>
@@ -20213,7 +20277,7 @@
       <w:spacing w:val="9"/>
     </w:rPr>
   </w:style>
-  <w:style w:type="paragraph" w:styleId="TtulodeTDC">
+  <w:style w:type="paragraph" w:styleId="Encabezadodetabladecontenido">
     <w:name w:val="TOC Heading"/>
     <w:basedOn w:val="Ttulo1"/>
     <w:next w:val="Normal"/>
@@ -20518,7 +20582,7 @@
       </w:tblCellMar>
     </w:tblPr>
   </w:style>
-  <w:style w:type="table" w:styleId="Sombreadomedio2-nfasis1">
+  <w:style w:type="table" w:styleId="Sombreadomediano2-nfasis1">
     <w:name w:val="Medium Shading 2 Accent 1"/>
     <w:basedOn w:val="Tablanormal"/>
     <w:uiPriority w:val="64"/>
@@ -20667,7 +20731,7 @@
       </w:tcPr>
     </w:tblStylePr>
   </w:style>
-  <w:style w:type="table" w:styleId="Sombreadomedio2-nfasis3">
+  <w:style w:type="table" w:styleId="Sombreadomediano2-nfasis3">
     <w:name w:val="Medium Shading 2 Accent 3"/>
     <w:basedOn w:val="Tablanormal"/>
     <w:uiPriority w:val="64"/>
@@ -20816,7 +20880,7 @@
       </w:tcPr>
     </w:tblStylePr>
   </w:style>
-  <w:style w:type="table" w:styleId="Sombreadomedio2-nfasis6">
+  <w:style w:type="table" w:styleId="Sombreadomediano2-nfasis6">
     <w:name w:val="Medium Shading 2 Accent 6"/>
     <w:basedOn w:val="Tablanormal"/>
     <w:uiPriority w:val="64"/>
@@ -20965,7 +21029,7 @@
       </w:tcPr>
     </w:tblStylePr>
   </w:style>
-  <w:style w:type="table" w:styleId="Sombreadomedio2-nfasis5">
+  <w:style w:type="table" w:styleId="Sombreadomediano2-nfasis5">
     <w:name w:val="Medium Shading 2 Accent 5"/>
     <w:basedOn w:val="Tablanormal"/>
     <w:uiPriority w:val="64"/>
@@ -21189,7 +21253,7 @@
       <w:u w:val="single"/>
     </w:rPr>
   </w:style>
-  <w:style w:type="table" w:styleId="Sombreadomedio1-nfasis3">
+  <w:style w:type="table" w:styleId="Sombreadomediano1-nfasis3">
     <w:name w:val="Medium Shading 1 Accent 3"/>
     <w:basedOn w:val="Tablanormal"/>
     <w:uiPriority w:val="63"/>
@@ -21295,7 +21359,7 @@
       </w:tcPr>
     </w:tblStylePr>
   </w:style>
-  <w:style w:type="table" w:styleId="Sombreadomedio1-nfasis2">
+  <w:style w:type="table" w:styleId="Sombreadomediano1-nfasis2">
     <w:name w:val="Medium Shading 1 Accent 2"/>
     <w:basedOn w:val="Tablanormal"/>
     <w:uiPriority w:val="63"/>
@@ -21401,7 +21465,7 @@
       </w:tcPr>
     </w:tblStylePr>
   </w:style>
-  <w:style w:type="table" w:styleId="Sombreadomedio1-nfasis5">
+  <w:style w:type="table" w:styleId="Sombreadomediano1-nfasis5">
     <w:name w:val="Medium Shading 1 Accent 5"/>
     <w:basedOn w:val="Tablanormal"/>
     <w:uiPriority w:val="63"/>
@@ -21507,7 +21571,7 @@
       </w:tcPr>
     </w:tblStylePr>
   </w:style>
-  <w:style w:type="table" w:styleId="Sombreadomedio1-nfasis6">
+  <w:style w:type="table" w:styleId="Sombreadomediano1-nfasis6">
     <w:name w:val="Medium Shading 1 Accent 6"/>
     <w:basedOn w:val="Tablanormal"/>
     <w:uiPriority w:val="63"/>
@@ -21613,7 +21677,7 @@
       </w:tcPr>
     </w:tblStylePr>
   </w:style>
-  <w:style w:type="table" w:styleId="Sombreadomedio2">
+  <w:style w:type="table" w:styleId="Sombreadomediano2">
     <w:name w:val="Medium Shading 2"/>
     <w:basedOn w:val="Tablanormal"/>
     <w:uiPriority w:val="64"/>
@@ -21762,7 +21826,7 @@
       </w:tcPr>
     </w:tblStylePr>
   </w:style>
-  <w:style w:type="table" w:styleId="Sombreadomedio2-nfasis4">
+  <w:style w:type="table" w:styleId="Sombreadomediano2-nfasis4">
     <w:name w:val="Medium Shading 2 Accent 4"/>
     <w:basedOn w:val="Tablanormal"/>
     <w:uiPriority w:val="64"/>
@@ -21911,7 +21975,7 @@
       </w:tcPr>
     </w:tblStylePr>
   </w:style>
-  <w:style w:type="table" w:styleId="Listamedia1-nfasis1">
+  <w:style w:type="table" w:styleId="Listamediana1-nfasis1">
     <w:name w:val="Medium List 1 Accent 1"/>
     <w:basedOn w:val="Tablanormal"/>
     <w:uiPriority w:val="65"/>
@@ -21995,7 +22059,7 @@
       </w:tcPr>
     </w:tblStylePr>
   </w:style>
-  <w:style w:type="table" w:styleId="Cuadrculamedia3-nfasis2">
+  <w:style w:type="table" w:styleId="Cuadrculamediana3-nfasis2">
     <w:name w:val="Medium Grid 3 Accent 2"/>
     <w:basedOn w:val="Tablanormal"/>
     <w:uiPriority w:val="69"/>
@@ -22136,7 +22200,7 @@
       </w:tcPr>
     </w:tblStylePr>
   </w:style>
-  <w:style w:type="table" w:styleId="Cuadrculamedia3-nfasis1">
+  <w:style w:type="table" w:styleId="Cuadrculamediana3-nfasis1">
     <w:name w:val="Medium Grid 3 Accent 1"/>
     <w:basedOn w:val="Tablanormal"/>
     <w:uiPriority w:val="69"/>
@@ -22277,7 +22341,7 @@
       </w:tcPr>
     </w:tblStylePr>
   </w:style>
-  <w:style w:type="table" w:styleId="Cuadrculamedia3">
+  <w:style w:type="table" w:styleId="Cuadrculamediana3">
     <w:name w:val="Medium Grid 3"/>
     <w:basedOn w:val="Tablanormal"/>
     <w:uiPriority w:val="69"/>
@@ -22418,7 +22482,7 @@
       </w:tcPr>
     </w:tblStylePr>
   </w:style>
-  <w:style w:type="table" w:styleId="Sombreadovistoso-nfasis3">
+  <w:style w:type="table" w:styleId="Sombreadomulticolor-nfasis3">
     <w:name w:val="Colorful Shading Accent 3"/>
     <w:basedOn w:val="Tablanormal"/>
     <w:uiPriority w:val="71"/>
@@ -22530,7 +22594,7 @@
       </w:tcPr>
     </w:tblStylePr>
   </w:style>
-  <w:style w:type="table" w:styleId="Sombreadovistoso-nfasis2">
+  <w:style w:type="table" w:styleId="Sombreadomulticolor-nfasis2">
     <w:name w:val="Colorful Shading Accent 2"/>
     <w:basedOn w:val="Tablanormal"/>
     <w:uiPriority w:val="71"/>
@@ -22652,7 +22716,7 @@
       </w:rPr>
     </w:tblStylePr>
   </w:style>
-  <w:style w:type="table" w:styleId="Listavistosa-nfasis1">
+  <w:style w:type="table" w:styleId="Listamulticolor-nfasis1">
     <w:name w:val="Colorful List Accent 1"/>
     <w:basedOn w:val="Tablanormal"/>
     <w:uiPriority w:val="72"/>
@@ -22738,7 +22802,7 @@
       </w:tcPr>
     </w:tblStylePr>
   </w:style>
-  <w:style w:type="table" w:styleId="Listavistosa-nfasis2">
+  <w:style w:type="table" w:styleId="Listamulticolor-nfasis2">
     <w:name w:val="Colorful List Accent 2"/>
     <w:basedOn w:val="Tablanormal"/>
     <w:uiPriority w:val="72"/>
@@ -23143,7 +23207,7 @@
 </file>
 
 <file path=customXml/itemProps2.xml><?xml version="1.0" encoding="utf-8"?>
-<ds:datastoreItem xmlns:ds="http://schemas.openxmlformats.org/officeDocument/2006/customXml" ds:itemID="{7C9C5584-9E4C-49B5-8209-FD37FE118E66}">
+<ds:datastoreItem xmlns:ds="http://schemas.openxmlformats.org/officeDocument/2006/customXml" ds:itemID="{4D6F7B2D-E7FA-7E46-A051-DDD3BFACCF4A}">
   <ds:schemaRefs>
     <ds:schemaRef ds:uri="http://schemas.openxmlformats.org/officeDocument/2006/bibliography"/>
   </ds:schemaRefs>

</xml_diff>

<commit_message>
Se removieron los bullet points y agregaron las restricciones
</commit_message>
<xml_diff>
--- a/SAD/SAD.docx
+++ b/SAD/SAD.docx
@@ -28,7 +28,7 @@
               <w:rFonts w:ascii="Cambria" w:hAnsi="Cambria"/>
               <w:noProof/>
               <w:sz w:val="32"/>
-              <w:lang w:val="es-ES"/>
+              <w:lang w:val="en-US" w:eastAsia="en-US"/>
             </w:rPr>
             <w:drawing>
               <wp:anchor distT="0" distB="0" distL="114300" distR="114300" simplePos="0" relativeHeight="251665408" behindDoc="0" locked="0" layoutInCell="1" allowOverlap="1" wp14:anchorId="614C3B93" wp14:editId="44964FF1">
@@ -96,7 +96,7 @@
           <w:r>
             <w:rPr>
               <w:noProof/>
-              <w:lang w:val="es-ES"/>
+              <w:lang w:val="en-US" w:eastAsia="en-US"/>
             </w:rPr>
             <mc:AlternateContent>
               <mc:Choice Requires="wps">
@@ -168,7 +168,7 @@
           <w:r>
             <w:rPr>
               <w:noProof/>
-              <w:lang w:val="es-ES"/>
+              <w:lang w:val="en-US" w:eastAsia="en-US"/>
             </w:rPr>
             <mc:AlternateContent>
               <mc:Choice Requires="wps">
@@ -324,7 +324,7 @@
           <w:r>
             <w:rPr>
               <w:noProof/>
-              <w:lang w:val="es-ES"/>
+              <w:lang w:val="en-US" w:eastAsia="en-US"/>
             </w:rPr>
             <mc:AlternateContent>
               <mc:Choice Requires="wps">
@@ -401,7 +401,7 @@
           <w:r>
             <w:rPr>
               <w:noProof/>
-              <w:lang w:val="es-ES"/>
+              <w:lang w:val="en-US" w:eastAsia="en-US"/>
             </w:rPr>
             <mc:AlternateContent>
               <mc:Choice Requires="wps">
@@ -475,7 +475,7 @@
                                 <w:sdtContent>
                                   <w:p>
                                     <w:pPr>
-                                      <w:pStyle w:val="Sinespaciado"/>
+                                      <w:pStyle w:val="NoSpacing"/>
                                       <w:snapToGrid w:val="0"/>
                                       <w:spacing w:before="120" w:after="240"/>
                                       <w:rPr>
@@ -570,7 +570,7 @@
           <w:r>
             <w:rPr>
               <w:noProof/>
-              <w:lang w:val="es-ES"/>
+              <w:lang w:val="en-US" w:eastAsia="en-US"/>
             </w:rPr>
             <w:drawing>
               <wp:anchor distT="0" distB="0" distL="114300" distR="114300" simplePos="0" relativeHeight="251659264" behindDoc="1" locked="1" layoutInCell="0" allowOverlap="1" wp14:anchorId="517BC174" wp14:editId="13B958FC">
@@ -635,7 +635,7 @@
           <w:r>
             <w:rPr>
               <w:noProof/>
-              <w:lang w:val="es-ES"/>
+              <w:lang w:val="en-US" w:eastAsia="en-US"/>
             </w:rPr>
             <mc:AlternateContent>
               <mc:Choice Requires="wps">
@@ -717,7 +717,7 @@
           <w:r>
             <w:rPr>
               <w:noProof/>
-              <w:lang w:val="es-ES"/>
+              <w:lang w:val="en-US" w:eastAsia="en-US"/>
             </w:rPr>
             <mc:AlternateContent>
               <mc:Choice Requires="wps">
@@ -935,7 +935,7 @@
           <w:r>
             <w:rPr>
               <w:noProof/>
-              <w:lang w:val="es-ES"/>
+              <w:lang w:val="en-US" w:eastAsia="en-US"/>
             </w:rPr>
             <mc:AlternateContent>
               <mc:Choice Requires="wps">
@@ -1176,7 +1176,7 @@
         </w:p>
         <w:p>
           <w:pPr>
-            <w:pStyle w:val="Ttulo1"/>
+            <w:pStyle w:val="Heading1"/>
             <w:rPr>
               <w:noProof/>
             </w:rPr>
@@ -1213,7 +1213,7 @@
         </w:p>
         <w:p>
           <w:pPr>
-            <w:pStyle w:val="TDC1"/>
+            <w:pStyle w:val="TOC1"/>
             <w:tabs>
               <w:tab w:val="right" w:leader="dot" w:pos="8828"/>
             </w:tabs>
@@ -1275,7 +1275,7 @@
         </w:p>
         <w:p>
           <w:pPr>
-            <w:pStyle w:val="TDC1"/>
+            <w:pStyle w:val="TOC1"/>
             <w:tabs>
               <w:tab w:val="right" w:leader="dot" w:pos="8828"/>
             </w:tabs>
@@ -1337,7 +1337,7 @@
         </w:p>
         <w:p>
           <w:pPr>
-            <w:pStyle w:val="TDC1"/>
+            <w:pStyle w:val="TOC1"/>
             <w:tabs>
               <w:tab w:val="right" w:leader="dot" w:pos="8828"/>
             </w:tabs>
@@ -1399,7 +1399,7 @@
         </w:p>
         <w:p>
           <w:pPr>
-            <w:pStyle w:val="TDC2"/>
+            <w:pStyle w:val="TOC2"/>
             <w:tabs>
               <w:tab w:val="right" w:leader="dot" w:pos="8828"/>
             </w:tabs>
@@ -1460,7 +1460,7 @@
         </w:p>
         <w:p>
           <w:pPr>
-            <w:pStyle w:val="TDC2"/>
+            <w:pStyle w:val="TOC2"/>
             <w:tabs>
               <w:tab w:val="right" w:leader="dot" w:pos="8828"/>
             </w:tabs>
@@ -1521,7 +1521,7 @@
         </w:p>
         <w:p>
           <w:pPr>
-            <w:pStyle w:val="TDC2"/>
+            <w:pStyle w:val="TOC2"/>
             <w:tabs>
               <w:tab w:val="right" w:leader="dot" w:pos="8828"/>
             </w:tabs>
@@ -1582,7 +1582,7 @@
         </w:p>
         <w:p>
           <w:pPr>
-            <w:pStyle w:val="TDC2"/>
+            <w:pStyle w:val="TOC2"/>
             <w:tabs>
               <w:tab w:val="right" w:leader="dot" w:pos="8828"/>
             </w:tabs>
@@ -1643,7 +1643,7 @@
         </w:p>
         <w:p>
           <w:pPr>
-            <w:pStyle w:val="TDC2"/>
+            <w:pStyle w:val="TOC2"/>
             <w:tabs>
               <w:tab w:val="right" w:leader="dot" w:pos="8828"/>
             </w:tabs>
@@ -1704,7 +1704,7 @@
         </w:p>
         <w:p>
           <w:pPr>
-            <w:pStyle w:val="TDC1"/>
+            <w:pStyle w:val="TOC1"/>
             <w:tabs>
               <w:tab w:val="right" w:leader="dot" w:pos="8828"/>
             </w:tabs>
@@ -1766,7 +1766,7 @@
         </w:p>
         <w:p>
           <w:pPr>
-            <w:pStyle w:val="TDC2"/>
+            <w:pStyle w:val="TOC2"/>
             <w:tabs>
               <w:tab w:val="right" w:leader="dot" w:pos="8828"/>
             </w:tabs>
@@ -1827,7 +1827,7 @@
         </w:p>
         <w:p>
           <w:pPr>
-            <w:pStyle w:val="TDC2"/>
+            <w:pStyle w:val="TOC2"/>
             <w:tabs>
               <w:tab w:val="right" w:leader="dot" w:pos="8828"/>
             </w:tabs>
@@ -1888,7 +1888,7 @@
         </w:p>
         <w:p>
           <w:pPr>
-            <w:pStyle w:val="TDC2"/>
+            <w:pStyle w:val="TOC2"/>
             <w:tabs>
               <w:tab w:val="right" w:leader="dot" w:pos="8828"/>
             </w:tabs>
@@ -1949,7 +1949,7 @@
         </w:p>
         <w:p>
           <w:pPr>
-            <w:pStyle w:val="TDC2"/>
+            <w:pStyle w:val="TOC2"/>
             <w:tabs>
               <w:tab w:val="right" w:leader="dot" w:pos="8828"/>
             </w:tabs>
@@ -2010,7 +2010,7 @@
         </w:p>
         <w:p>
           <w:pPr>
-            <w:pStyle w:val="TDC1"/>
+            <w:pStyle w:val="TOC1"/>
             <w:tabs>
               <w:tab w:val="right" w:leader="dot" w:pos="8828"/>
             </w:tabs>
@@ -2072,7 +2072,7 @@
         </w:p>
         <w:p>
           <w:pPr>
-            <w:pStyle w:val="TDC2"/>
+            <w:pStyle w:val="TOC2"/>
             <w:tabs>
               <w:tab w:val="right" w:leader="dot" w:pos="8828"/>
             </w:tabs>
@@ -2133,7 +2133,7 @@
         </w:p>
         <w:p>
           <w:pPr>
-            <w:pStyle w:val="TDC2"/>
+            <w:pStyle w:val="TOC2"/>
             <w:tabs>
               <w:tab w:val="right" w:leader="dot" w:pos="8828"/>
             </w:tabs>
@@ -2194,7 +2194,7 @@
         </w:p>
         <w:p>
           <w:pPr>
-            <w:pStyle w:val="TDC1"/>
+            <w:pStyle w:val="TOC1"/>
             <w:tabs>
               <w:tab w:val="right" w:leader="dot" w:pos="8828"/>
             </w:tabs>
@@ -2256,7 +2256,7 @@
         </w:p>
         <w:p>
           <w:pPr>
-            <w:pStyle w:val="TDC2"/>
+            <w:pStyle w:val="TOC2"/>
             <w:tabs>
               <w:tab w:val="right" w:leader="dot" w:pos="8828"/>
             </w:tabs>
@@ -2317,7 +2317,7 @@
         </w:p>
         <w:p>
           <w:pPr>
-            <w:pStyle w:val="TDC1"/>
+            <w:pStyle w:val="TOC1"/>
             <w:tabs>
               <w:tab w:val="right" w:leader="dot" w:pos="8828"/>
             </w:tabs>
@@ -2379,7 +2379,7 @@
         </w:p>
         <w:p>
           <w:pPr>
-            <w:pStyle w:val="TDC2"/>
+            <w:pStyle w:val="TOC2"/>
             <w:tabs>
               <w:tab w:val="right" w:leader="dot" w:pos="8828"/>
             </w:tabs>
@@ -2481,7 +2481,7 @@
         </w:p>
         <w:p>
           <w:pPr>
-            <w:pStyle w:val="Ttulo1"/>
+            <w:pStyle w:val="Heading1"/>
           </w:pPr>
           <w:bookmarkStart w:id="2" w:name="_Toc255994060"/>
           <w:bookmarkStart w:id="3" w:name="_Toc255995074"/>
@@ -2570,7 +2570,7 @@
         </w:p>
         <w:p>
           <w:pPr>
-            <w:pStyle w:val="Ttulo1"/>
+            <w:pStyle w:val="Heading1"/>
           </w:pPr>
           <w:bookmarkStart w:id="4" w:name="_Toc255994061"/>
           <w:bookmarkStart w:id="5" w:name="_Toc255995075"/>
@@ -2591,7 +2591,7 @@
         <w:p/>
         <w:p>
           <w:pPr>
-            <w:pStyle w:val="Ttulo1"/>
+            <w:pStyle w:val="Heading1"/>
           </w:pPr>
           <w:bookmarkStart w:id="6" w:name="_Toc255994062"/>
           <w:bookmarkStart w:id="7" w:name="_Toc255995076"/>
@@ -2603,7 +2603,7 @@
         </w:p>
         <w:p>
           <w:pPr>
-            <w:pStyle w:val="Ttulo2"/>
+            <w:pStyle w:val="Heading2"/>
           </w:pPr>
           <w:bookmarkStart w:id="8" w:name="_Toc255994063"/>
           <w:bookmarkStart w:id="9" w:name="_Toc255995077"/>
@@ -2631,7 +2631,7 @@
         </w:p>
         <w:p>
           <w:pPr>
-            <w:pStyle w:val="Ttulo2"/>
+            <w:pStyle w:val="Heading2"/>
           </w:pPr>
           <w:bookmarkStart w:id="10" w:name="_Toc255994064"/>
           <w:bookmarkStart w:id="11" w:name="_Toc255995078"/>
@@ -2652,7 +2652,7 @@
         </w:p>
         <w:p>
           <w:pPr>
-            <w:pStyle w:val="Ttulo2"/>
+            <w:pStyle w:val="Heading2"/>
           </w:pPr>
           <w:bookmarkStart w:id="12" w:name="_Toc255994065"/>
           <w:bookmarkStart w:id="13" w:name="_Toc255995079"/>
@@ -2669,7 +2669,7 @@
         </w:p>
         <w:p>
           <w:pPr>
-            <w:pStyle w:val="Ttulo2"/>
+            <w:pStyle w:val="Heading2"/>
           </w:pPr>
           <w:bookmarkStart w:id="14" w:name="_Toc255994066"/>
           <w:bookmarkStart w:id="15" w:name="_Toc255995080"/>
@@ -2686,7 +2686,7 @@
         </w:p>
         <w:p>
           <w:pPr>
-            <w:pStyle w:val="Prrafodelista"/>
+            <w:pStyle w:val="ListParagraph"/>
             <w:numPr>
               <w:ilvl w:val="0"/>
               <w:numId w:val="5"/>
@@ -2704,7 +2704,7 @@
         </w:p>
         <w:p>
           <w:pPr>
-            <w:pStyle w:val="Prrafodelista"/>
+            <w:pStyle w:val="ListParagraph"/>
             <w:numPr>
               <w:ilvl w:val="0"/>
               <w:numId w:val="5"/>
@@ -2727,7 +2727,7 @@
         </w:p>
         <w:p>
           <w:pPr>
-            <w:pStyle w:val="Prrafodelista"/>
+            <w:pStyle w:val="ListParagraph"/>
             <w:numPr>
               <w:ilvl w:val="0"/>
               <w:numId w:val="13"/>
@@ -2745,7 +2745,7 @@
         </w:p>
         <w:p>
           <w:pPr>
-            <w:pStyle w:val="Prrafodelista"/>
+            <w:pStyle w:val="ListParagraph"/>
             <w:numPr>
               <w:ilvl w:val="0"/>
               <w:numId w:val="13"/>
@@ -2771,7 +2771,7 @@
         </w:p>
         <w:p>
           <w:pPr>
-            <w:pStyle w:val="Ttulo2"/>
+            <w:pStyle w:val="Heading2"/>
           </w:pPr>
           <w:bookmarkStart w:id="16" w:name="_Toc255994067"/>
           <w:bookmarkStart w:id="17" w:name="_Toc255995081"/>
@@ -2788,7 +2788,7 @@
         </w:p>
         <w:p>
           <w:pPr>
-            <w:pStyle w:val="Prrafodelista"/>
+            <w:pStyle w:val="ListParagraph"/>
             <w:numPr>
               <w:ilvl w:val="0"/>
               <w:numId w:val="6"/>
@@ -2809,7 +2809,7 @@
           <w:hyperlink r:id="rId12" w:history="1">
             <w:r>
               <w:rPr>
-                <w:rStyle w:val="Hipervnculo"/>
+                <w:rStyle w:val="Hyperlink"/>
                 <w:color w:val="2C7C9F" w:themeColor="accent1"/>
                 <w:sz w:val="18"/>
                 <w:szCs w:val="18"/>
@@ -2820,7 +2820,7 @@
         </w:p>
         <w:p>
           <w:pPr>
-            <w:pStyle w:val="Prrafodelista"/>
+            <w:pStyle w:val="ListParagraph"/>
             <w:numPr>
               <w:ilvl w:val="0"/>
               <w:numId w:val="6"/>
@@ -2866,7 +2866,7 @@
           <w:hyperlink r:id="rId13" w:history="1">
             <w:r>
               <w:rPr>
-                <w:rStyle w:val="Hipervnculo"/>
+                <w:rStyle w:val="Hyperlink"/>
                 <w:color w:val="2C7C9F" w:themeColor="accent1"/>
                 <w:sz w:val="18"/>
                 <w:szCs w:val="18"/>
@@ -2877,7 +2877,7 @@
         </w:p>
         <w:p>
           <w:pPr>
-            <w:pStyle w:val="Prrafodelista"/>
+            <w:pStyle w:val="ListParagraph"/>
             <w:numPr>
               <w:ilvl w:val="0"/>
               <w:numId w:val="6"/>
@@ -2939,7 +2939,7 @@
           <w:hyperlink r:id="rId14" w:history="1">
             <w:r>
               <w:rPr>
-                <w:rStyle w:val="Hipervnculo"/>
+                <w:rStyle w:val="Hyperlink"/>
                 <w:color w:val="2C7C9F" w:themeColor="accent1"/>
                 <w:sz w:val="18"/>
                 <w:szCs w:val="18"/>
@@ -2958,7 +2958,7 @@
         </w:p>
         <w:p>
           <w:pPr>
-            <w:pStyle w:val="Prrafodelista"/>
+            <w:pStyle w:val="ListParagraph"/>
             <w:numPr>
               <w:ilvl w:val="0"/>
               <w:numId w:val="6"/>
@@ -2988,7 +2988,7 @@
           <w:hyperlink r:id="rId15" w:history="1">
             <w:r>
               <w:rPr>
-                <w:rStyle w:val="Hipervnculo"/>
+                <w:rStyle w:val="Hyperlink"/>
                 <w:color w:val="2C7C9F" w:themeColor="accent1"/>
                 <w:sz w:val="18"/>
                 <w:szCs w:val="18"/>
@@ -2999,7 +2999,7 @@
         </w:p>
         <w:p>
           <w:pPr>
-            <w:pStyle w:val="Prrafodelista"/>
+            <w:pStyle w:val="ListParagraph"/>
             <w:numPr>
               <w:ilvl w:val="0"/>
               <w:numId w:val="6"/>
@@ -3028,7 +3028,7 @@
           <w:hyperlink r:id="rId16" w:history="1">
             <w:r>
               <w:rPr>
-                <w:rStyle w:val="Hipervnculo"/>
+                <w:rStyle w:val="Hyperlink"/>
                 <w:color w:val="2C7C9F" w:themeColor="accent1"/>
                 <w:sz w:val="18"/>
                 <w:szCs w:val="18"/>
@@ -3039,7 +3039,7 @@
         </w:p>
         <w:p>
           <w:pPr>
-            <w:pStyle w:val="Prrafodelista"/>
+            <w:pStyle w:val="ListParagraph"/>
             <w:numPr>
               <w:ilvl w:val="0"/>
               <w:numId w:val="6"/>
@@ -3080,7 +3080,7 @@
           <w:hyperlink r:id="rId17" w:history="1">
             <w:r>
               <w:rPr>
-                <w:rStyle w:val="Hipervnculo"/>
+                <w:rStyle w:val="Hyperlink"/>
                 <w:color w:val="2C7C9F" w:themeColor="accent1"/>
                 <w:sz w:val="18"/>
               </w:rPr>
@@ -3102,7 +3102,7 @@
         </w:p>
         <w:p>
           <w:pPr>
-            <w:pStyle w:val="Prrafodelista"/>
+            <w:pStyle w:val="ListParagraph"/>
             <w:numPr>
               <w:ilvl w:val="0"/>
               <w:numId w:val="7"/>
@@ -3143,7 +3143,7 @@
         </w:p>
         <w:p>
           <w:pPr>
-            <w:pStyle w:val="Prrafodelista"/>
+            <w:pStyle w:val="ListParagraph"/>
             <w:numPr>
               <w:ilvl w:val="0"/>
               <w:numId w:val="7"/>
@@ -3230,7 +3230,7 @@
         </w:p>
         <w:p>
           <w:pPr>
-            <w:pStyle w:val="Prrafodelista"/>
+            <w:pStyle w:val="ListParagraph"/>
             <w:numPr>
               <w:ilvl w:val="0"/>
               <w:numId w:val="7"/>
@@ -3286,7 +3286,7 @@
         <w:p/>
         <w:p>
           <w:pPr>
-            <w:pStyle w:val="Ttulo1"/>
+            <w:pStyle w:val="Heading1"/>
           </w:pPr>
           <w:bookmarkStart w:id="18" w:name="_Toc255994068"/>
           <w:bookmarkStart w:id="19" w:name="_Toc255995082"/>
@@ -3298,7 +3298,7 @@
         </w:p>
         <w:p>
           <w:pPr>
-            <w:pStyle w:val="Ttulo2"/>
+            <w:pStyle w:val="Heading2"/>
             <w:tabs>
               <w:tab w:val="left" w:pos="3027"/>
             </w:tabs>
@@ -3330,7 +3330,7 @@
     </w:p>
     <w:p>
       <w:pPr>
-        <w:pStyle w:val="Ttulo2"/>
+        <w:pStyle w:val="Heading2"/>
         <w:spacing w:before="120" w:after="120"/>
       </w:pPr>
       <w:bookmarkStart w:id="22" w:name="_Toc255994070"/>
@@ -3354,7 +3354,7 @@
     </w:p>
     <w:p>
       <w:pPr>
-        <w:pStyle w:val="Ttulo3"/>
+        <w:pStyle w:val="Heading3"/>
       </w:pPr>
       <w:r>
         <w:t xml:space="preserve">Avance de pacientes </w:t>
@@ -3384,7 +3384,7 @@
     </w:p>
     <w:p>
       <w:pPr>
-        <w:pStyle w:val="Ttulo3"/>
+        <w:pStyle w:val="Heading3"/>
       </w:pPr>
       <w:r>
         <w:t xml:space="preserve">Recordatorios </w:t>
@@ -3406,7 +3406,7 @@
     </w:p>
     <w:p>
       <w:pPr>
-        <w:pStyle w:val="Ttulo3"/>
+        <w:pStyle w:val="Heading3"/>
       </w:pPr>
       <w:r>
         <w:t xml:space="preserve">Manejo de emergencias </w:t>
@@ -3426,7 +3426,7 @@
     </w:p>
     <w:p>
       <w:pPr>
-        <w:pStyle w:val="Ttulo2"/>
+        <w:pStyle w:val="Heading2"/>
         <w:tabs>
           <w:tab w:val="left" w:pos="1787"/>
         </w:tabs>
@@ -3450,7 +3450,7 @@
     </w:p>
     <w:p>
       <w:pPr>
-        <w:pStyle w:val="Prrafodelista"/>
+        <w:pStyle w:val="ListParagraph"/>
         <w:numPr>
           <w:ilvl w:val="0"/>
           <w:numId w:val="8"/>
@@ -3462,7 +3462,7 @@
     </w:p>
     <w:p>
       <w:pPr>
-        <w:pStyle w:val="Prrafodelista"/>
+        <w:pStyle w:val="ListParagraph"/>
         <w:numPr>
           <w:ilvl w:val="0"/>
           <w:numId w:val="8"/>
@@ -3474,7 +3474,7 @@
     </w:p>
     <w:p>
       <w:pPr>
-        <w:pStyle w:val="Prrafodelista"/>
+        <w:pStyle w:val="ListParagraph"/>
         <w:numPr>
           <w:ilvl w:val="0"/>
           <w:numId w:val="8"/>
@@ -3486,7 +3486,7 @@
     </w:p>
     <w:p>
       <w:pPr>
-        <w:pStyle w:val="Prrafodelista"/>
+        <w:pStyle w:val="ListParagraph"/>
         <w:numPr>
           <w:ilvl w:val="0"/>
           <w:numId w:val="8"/>
@@ -3498,7 +3498,7 @@
     </w:p>
     <w:p>
       <w:pPr>
-        <w:pStyle w:val="Prrafodelista"/>
+        <w:pStyle w:val="ListParagraph"/>
         <w:numPr>
           <w:ilvl w:val="0"/>
           <w:numId w:val="8"/>
@@ -3510,7 +3510,7 @@
     </w:p>
     <w:p>
       <w:pPr>
-        <w:pStyle w:val="Prrafodelista"/>
+        <w:pStyle w:val="ListParagraph"/>
         <w:numPr>
           <w:ilvl w:val="0"/>
           <w:numId w:val="8"/>
@@ -3522,7 +3522,7 @@
     </w:p>
     <w:p>
       <w:pPr>
-        <w:pStyle w:val="Prrafodelista"/>
+        <w:pStyle w:val="ListParagraph"/>
         <w:numPr>
           <w:ilvl w:val="0"/>
           <w:numId w:val="8"/>
@@ -3536,7 +3536,7 @@
     <w:p/>
     <w:p>
       <w:pPr>
-        <w:pStyle w:val="Ttulo2"/>
+        <w:pStyle w:val="Heading2"/>
         <w:spacing w:before="120" w:after="120"/>
       </w:pPr>
       <w:bookmarkStart w:id="26" w:name="_Toc255994072"/>
@@ -3550,7 +3550,7 @@
     <w:p/>
     <w:tbl>
       <w:tblPr>
-        <w:tblStyle w:val="Listamulticolor-nfasis2"/>
+        <w:tblStyle w:val="ColorfulList-Accent2"/>
         <w:tblW w:w="0" w:type="auto"/>
         <w:jc w:val="center"/>
         <w:tblLook w:val="00A0" w:firstRow="1" w:lastRow="0" w:firstColumn="1" w:lastColumn="0" w:noHBand="0" w:noVBand="0"/>
@@ -3913,7 +3913,7 @@
     </w:tbl>
     <w:p>
       <w:pPr>
-        <w:pStyle w:val="Epgrafe"/>
+        <w:pStyle w:val="Caption"/>
         <w:jc w:val="center"/>
         <w:rPr>
           <w:rFonts w:ascii="Cambria" w:hAnsi="Cambria"/>
@@ -3988,7 +3988,7 @@
     </w:p>
     <w:p>
       <w:pPr>
-        <w:pStyle w:val="Epgrafe"/>
+        <w:pStyle w:val="Caption"/>
         <w:rPr>
           <w:rFonts w:ascii="Cambria" w:hAnsi="Cambria"/>
         </w:rPr>
@@ -3996,7 +3996,7 @@
     </w:p>
     <w:tbl>
       <w:tblPr>
-        <w:tblStyle w:val="Listamulticolor-nfasis2"/>
+        <w:tblStyle w:val="ColorfulList-Accent2"/>
         <w:tblW w:w="0" w:type="auto"/>
         <w:jc w:val="center"/>
         <w:tblLook w:val="00A0" w:firstRow="1" w:lastRow="0" w:firstColumn="1" w:lastColumn="0" w:noHBand="0" w:noVBand="0"/>
@@ -4342,7 +4342,7 @@
     </w:tbl>
     <w:p>
       <w:pPr>
-        <w:pStyle w:val="Epgrafe"/>
+        <w:pStyle w:val="Caption"/>
         <w:jc w:val="center"/>
         <w:rPr>
           <w:rFonts w:ascii="Cambria" w:hAnsi="Cambria"/>
@@ -4416,7 +4416,7 @@
     <w:p/>
     <w:p>
       <w:pPr>
-        <w:pStyle w:val="Ttulo1"/>
+        <w:pStyle w:val="Heading1"/>
       </w:pPr>
       <w:bookmarkStart w:id="29" w:name="_Toc255994073"/>
       <w:bookmarkStart w:id="30" w:name="_Toc255995087"/>
@@ -4431,7 +4431,7 @@
     </w:p>
     <w:p>
       <w:pPr>
-        <w:pStyle w:val="Ttulo2"/>
+        <w:pStyle w:val="Heading2"/>
         <w:spacing w:before="120" w:after="120"/>
       </w:pPr>
       <w:bookmarkStart w:id="31" w:name="_Toc255994074"/>
@@ -5120,7 +5120,7 @@
     <w:p/>
     <w:tbl>
       <w:tblPr>
-        <w:tblStyle w:val="Tablaconcuadrcula"/>
+        <w:tblStyle w:val="TableGrid"/>
         <w:tblW w:w="8897" w:type="dxa"/>
         <w:tblLook w:val="04A0" w:firstRow="1" w:lastRow="0" w:firstColumn="1" w:lastColumn="0" w:noHBand="0" w:noVBand="1"/>
       </w:tblPr>
@@ -5916,7 +5916,7 @@
     <w:p/>
     <w:tbl>
       <w:tblPr>
-        <w:tblStyle w:val="Tablaconcuadrcula"/>
+        <w:tblStyle w:val="TableGrid"/>
         <w:tblW w:w="8897" w:type="dxa"/>
         <w:tblLook w:val="04A0" w:firstRow="1" w:lastRow="0" w:firstColumn="1" w:lastColumn="0" w:noHBand="0" w:noVBand="1"/>
       </w:tblPr>
@@ -6726,7 +6726,7 @@
     <w:p/>
     <w:tbl>
       <w:tblPr>
-        <w:tblStyle w:val="Tablaconcuadrcula"/>
+        <w:tblStyle w:val="TableGrid"/>
         <w:tblW w:w="8897" w:type="dxa"/>
         <w:tblLook w:val="04A0" w:firstRow="1" w:lastRow="0" w:firstColumn="1" w:lastColumn="0" w:noHBand="0" w:noVBand="1"/>
       </w:tblPr>
@@ -6833,12 +6833,7 @@
               <w:jc w:val="center"/>
             </w:pPr>
             <w:r>
-              <w:t>Los médicos de la FSFB podrán consultar el avance de sus pacientes mediante los datos que son tra</w:t>
-            </w:r>
-            <w:bookmarkStart w:id="33" w:name="_GoBack"/>
-            <w:bookmarkEnd w:id="33"/>
-            <w:r>
-              <w:t>nsmitidos por dispositivos móviles.</w:t>
+              <w:t>Los médicos de la FSFB podrán consultar el avance de sus pacientes mediante los datos que son transmitidos por dispositivos móviles.</w:t>
             </w:r>
           </w:p>
         </w:tc>
@@ -7287,7 +7282,7 @@
     <w:p/>
     <w:tbl>
       <w:tblPr>
-        <w:tblStyle w:val="Tablaconcuadrcula"/>
+        <w:tblStyle w:val="TableGrid"/>
         <w:tblW w:w="8897" w:type="dxa"/>
         <w:tblLook w:val="04A0" w:firstRow="1" w:lastRow="0" w:firstColumn="1" w:lastColumn="0" w:noHBand="0" w:noVBand="1"/>
       </w:tblPr>
@@ -7893,7 +7888,7 @@
     <w:p/>
     <w:tbl>
       <w:tblPr>
-        <w:tblStyle w:val="Tablaconcuadrcula"/>
+        <w:tblStyle w:val="TableGrid"/>
         <w:tblW w:w="8897" w:type="dxa"/>
         <w:tblLook w:val="04A0" w:firstRow="1" w:lastRow="0" w:firstColumn="1" w:lastColumn="0" w:noHBand="0" w:noVBand="1"/>
       </w:tblPr>
@@ -8453,15 +8448,15 @@
     <w:p/>
     <w:p>
       <w:pPr>
-        <w:pStyle w:val="Ttulo2"/>
+        <w:pStyle w:val="Heading2"/>
       </w:pPr>
-      <w:bookmarkStart w:id="34" w:name="_Toc255994075"/>
-      <w:bookmarkStart w:id="35" w:name="_Toc255995089"/>
+      <w:bookmarkStart w:id="33" w:name="_Toc255994075"/>
+      <w:bookmarkStart w:id="34" w:name="_Toc255995089"/>
       <w:r>
         <w:t>3.2 Restricciones</w:t>
       </w:r>
+      <w:bookmarkEnd w:id="33"/>
       <w:bookmarkEnd w:id="34"/>
-      <w:bookmarkEnd w:id="35"/>
     </w:p>
     <w:p>
       <w:pPr>
@@ -8563,7 +8558,7 @@
     </w:p>
     <w:p>
       <w:pPr>
-        <w:pStyle w:val="Ttulo2"/>
+        <w:pStyle w:val="Heading2"/>
         <w:pBdr>
           <w:bottom w:val="single" w:sz="6" w:space="0" w:color="8CACBB"/>
         </w:pBdr>
@@ -8591,107 +8586,9 @@
       </w:r>
     </w:p>
     <w:p>
-      <w:pPr>
-        <w:numPr>
-          <w:ilvl w:val="0"/>
-          <w:numId w:val="11"/>
-        </w:numPr>
-        <w:shd w:val="clear" w:color="auto" w:fill="FFFFFF"/>
-        <w:spacing w:before="0" w:after="0" w:line="360" w:lineRule="atLeast"/>
-        <w:ind w:left="440"/>
-        <w:jc w:val="both"/>
-        <w:rPr>
-          <w:rFonts w:ascii="Verdana" w:eastAsia="Times New Roman" w:hAnsi="Verdana" w:cs="Times New Roman"/>
-          <w:color w:val="000000"/>
-          <w:sz w:val="19"/>
-          <w:szCs w:val="19"/>
-        </w:rPr>
-      </w:pPr>
-      <w:r>
-        <w:rPr>
-          <w:rFonts w:ascii="Verdana" w:eastAsia="Times New Roman" w:hAnsi="Verdana" w:cs="Times New Roman"/>
-          <w:color w:val="000000"/>
-          <w:sz w:val="19"/>
-          <w:szCs w:val="19"/>
-        </w:rPr>
-        <w:t>Servidor central en JEE</w:t>
-      </w:r>
+      <w:bookmarkStart w:id="35" w:name="_GoBack"/>
+      <w:bookmarkEnd w:id="35"/>
     </w:p>
-    <w:p>
-      <w:pPr>
-        <w:numPr>
-          <w:ilvl w:val="0"/>
-          <w:numId w:val="11"/>
-        </w:numPr>
-        <w:shd w:val="clear" w:color="auto" w:fill="FFFFFF"/>
-        <w:spacing w:before="0" w:after="0" w:line="360" w:lineRule="atLeast"/>
-        <w:ind w:left="440"/>
-        <w:jc w:val="both"/>
-        <w:rPr>
-          <w:rFonts w:ascii="Verdana" w:eastAsia="Times New Roman" w:hAnsi="Verdana" w:cs="Times New Roman"/>
-          <w:color w:val="000000"/>
-          <w:sz w:val="19"/>
-          <w:szCs w:val="19"/>
-        </w:rPr>
-      </w:pPr>
-      <w:r>
-        <w:rPr>
-          <w:rFonts w:ascii="Verdana" w:eastAsia="Times New Roman" w:hAnsi="Verdana" w:cs="Times New Roman"/>
-          <w:color w:val="000000"/>
-          <w:sz w:val="19"/>
-          <w:szCs w:val="19"/>
-        </w:rPr>
-        <w:t xml:space="preserve">Dispositivos móviles pueden ser simulados con aplicaciones Java </w:t>
-      </w:r>
-      <w:proofErr w:type="spellStart"/>
-      <w:r>
-        <w:rPr>
-          <w:rFonts w:ascii="Verdana" w:eastAsia="Times New Roman" w:hAnsi="Verdana" w:cs="Times New Roman"/>
-          <w:color w:val="000000"/>
-          <w:sz w:val="19"/>
-          <w:szCs w:val="19"/>
-        </w:rPr>
-        <w:t>standalone</w:t>
-      </w:r>
-      <w:proofErr w:type="spellEnd"/>
-      <w:r>
-        <w:rPr>
-          <w:rFonts w:ascii="Verdana" w:eastAsia="Times New Roman" w:hAnsi="Verdana" w:cs="Times New Roman"/>
-          <w:color w:val="000000"/>
-          <w:sz w:val="19"/>
-          <w:szCs w:val="19"/>
-        </w:rPr>
-        <w:t>.</w:t>
-      </w:r>
-    </w:p>
-    <w:p>
-      <w:pPr>
-        <w:numPr>
-          <w:ilvl w:val="0"/>
-          <w:numId w:val="12"/>
-        </w:numPr>
-        <w:shd w:val="clear" w:color="auto" w:fill="FFFFFF"/>
-        <w:spacing w:before="0" w:after="0" w:line="360" w:lineRule="atLeast"/>
-        <w:ind w:left="440"/>
-        <w:jc w:val="both"/>
-        <w:rPr>
-          <w:rFonts w:ascii="Verdana" w:eastAsia="Times New Roman" w:hAnsi="Verdana" w:cs="Times New Roman"/>
-          <w:color w:val="000000"/>
-          <w:sz w:val="19"/>
-          <w:szCs w:val="19"/>
-        </w:rPr>
-      </w:pPr>
-      <w:r>
-        <w:rPr>
-          <w:rFonts w:ascii="Verdana" w:eastAsia="Times New Roman" w:hAnsi="Verdana" w:cs="Times New Roman"/>
-          <w:color w:val="000000"/>
-          <w:sz w:val="19"/>
-          <w:szCs w:val="19"/>
-        </w:rPr>
-        <w:t>La información debe ser persistida usando JPA.</w:t>
-      </w:r>
-    </w:p>
-    <w:p/>
     <w:tbl>
       <w:tblPr>
         <w:tblW w:w="0" w:type="auto"/>
@@ -8895,7 +8792,6 @@
                 <w:sz w:val="18"/>
                 <w:szCs w:val="18"/>
               </w:rPr>
-              <w:lastRenderedPageBreak/>
               <w:t>Establecida por:</w:t>
             </w:r>
           </w:p>
@@ -8933,6 +8829,7 @@
                 <w:sz w:val="18"/>
                 <w:szCs w:val="18"/>
               </w:rPr>
+              <w:lastRenderedPageBreak/>
               <w:t>Alternativas:</w:t>
             </w:r>
           </w:p>
@@ -9336,7 +9233,6 @@
                 <w:sz w:val="18"/>
                 <w:szCs w:val="18"/>
               </w:rPr>
-              <w:lastRenderedPageBreak/>
               <w:t>R-03</w:t>
             </w:r>
           </w:p>
@@ -9359,7 +9255,6 @@
                 <w:sz w:val="18"/>
                 <w:szCs w:val="18"/>
               </w:rPr>
-              <w:lastRenderedPageBreak/>
               <w:t>Nombre:</w:t>
             </w:r>
             <w:r>
@@ -9399,7 +9294,6 @@
                 <w:sz w:val="18"/>
                 <w:szCs w:val="18"/>
               </w:rPr>
-              <w:lastRenderedPageBreak/>
               <w:t xml:space="preserve">Tipo: </w:t>
             </w:r>
           </w:p>
@@ -9409,7 +9303,6 @@
                 <w:sz w:val="18"/>
                 <w:szCs w:val="18"/>
               </w:rPr>
-              <w:lastRenderedPageBreak/>
               <w:t xml:space="preserve">Tecnología (X)  </w:t>
             </w:r>
             <w:r>
@@ -9442,7 +9335,6 @@
                 <w:sz w:val="18"/>
                 <w:szCs w:val="18"/>
               </w:rPr>
-              <w:lastRenderedPageBreak/>
               <w:t>Descripción:</w:t>
             </w:r>
           </w:p>
@@ -9458,6 +9350,7 @@
             </w:r>
             <w:proofErr w:type="spellStart"/>
             <w:r>
+              <w:lastRenderedPageBreak/>
               <w:t>NetBeans</w:t>
             </w:r>
             <w:proofErr w:type="spellEnd"/>
@@ -9493,6 +9386,7 @@
                 <w:sz w:val="18"/>
                 <w:szCs w:val="18"/>
               </w:rPr>
+              <w:lastRenderedPageBreak/>
               <w:t>Establecida por:</w:t>
             </w:r>
           </w:p>
@@ -9917,6 +9811,7 @@
                 <w:sz w:val="18"/>
                 <w:szCs w:val="18"/>
               </w:rPr>
+              <w:lastRenderedPageBreak/>
               <w:t>ID Restricción:</w:t>
             </w:r>
           </w:p>
@@ -9933,7 +9828,14 @@
                 <w:sz w:val="18"/>
                 <w:szCs w:val="18"/>
               </w:rPr>
-              <w:t>R-03</w:t>
+              <w:t>R-0</w:t>
+            </w:r>
+            <w:r>
+              <w:rPr>
+                <w:sz w:val="18"/>
+                <w:szCs w:val="18"/>
+              </w:rPr>
+              <w:t>5</w:t>
             </w:r>
           </w:p>
         </w:tc>
@@ -10084,6 +9986,603 @@
           <w:p>
             <w:r>
               <w:t>Fundación Santa Fe</w:t>
+            </w:r>
+          </w:p>
+          <w:p/>
+        </w:tc>
+      </w:tr>
+      <w:tr>
+        <w:tc>
+          <w:tcPr>
+            <w:tcW w:w="1809" w:type="dxa"/>
+            <w:shd w:val="clear" w:color="auto" w:fill="D9D9D9"/>
+          </w:tcPr>
+          <w:p>
+            <w:pPr>
+              <w:rPr>
+                <w:b/>
+                <w:sz w:val="18"/>
+                <w:szCs w:val="18"/>
+              </w:rPr>
+            </w:pPr>
+            <w:r>
+              <w:rPr>
+                <w:b/>
+                <w:sz w:val="18"/>
+                <w:szCs w:val="18"/>
+              </w:rPr>
+              <w:t>Alternativas:</w:t>
+            </w:r>
+          </w:p>
+        </w:tc>
+        <w:tc>
+          <w:tcPr>
+            <w:tcW w:w="7047" w:type="dxa"/>
+            <w:gridSpan w:val="2"/>
+          </w:tcPr>
+          <w:p>
+            <w:r>
+              <w:t>Ninguna</w:t>
+            </w:r>
+          </w:p>
+          <w:p/>
+        </w:tc>
+      </w:tr>
+      <w:tr>
+        <w:tc>
+          <w:tcPr>
+            <w:tcW w:w="1809" w:type="dxa"/>
+            <w:shd w:val="clear" w:color="auto" w:fill="D9D9D9"/>
+          </w:tcPr>
+          <w:p>
+            <w:pPr>
+              <w:rPr>
+                <w:b/>
+                <w:sz w:val="18"/>
+                <w:szCs w:val="18"/>
+              </w:rPr>
+            </w:pPr>
+            <w:r>
+              <w:rPr>
+                <w:b/>
+                <w:sz w:val="18"/>
+                <w:szCs w:val="18"/>
+              </w:rPr>
+              <w:t>Observaciones:</w:t>
+            </w:r>
+          </w:p>
+        </w:tc>
+        <w:tc>
+          <w:tcPr>
+            <w:tcW w:w="7047" w:type="dxa"/>
+            <w:gridSpan w:val="2"/>
+          </w:tcPr>
+          <w:p>
+            <w:r>
+              <w:t>Ninguna</w:t>
+            </w:r>
+          </w:p>
+          <w:p/>
+        </w:tc>
+      </w:tr>
+    </w:tbl>
+    <w:p/>
+    <w:tbl>
+      <w:tblPr>
+        <w:tblW w:w="0" w:type="auto"/>
+        <w:tblBorders>
+          <w:top w:val="single" w:sz="4" w:space="0" w:color="000000"/>
+          <w:left w:val="single" w:sz="4" w:space="0" w:color="000000"/>
+          <w:bottom w:val="single" w:sz="4" w:space="0" w:color="000000"/>
+          <w:right w:val="single" w:sz="4" w:space="0" w:color="000000"/>
+          <w:insideH w:val="single" w:sz="4" w:space="0" w:color="000000"/>
+          <w:insideV w:val="single" w:sz="4" w:space="0" w:color="000000"/>
+        </w:tblBorders>
+        <w:tblLook w:val="00A0" w:firstRow="1" w:lastRow="0" w:firstColumn="1" w:lastColumn="0" w:noHBand="0" w:noVBand="0"/>
+      </w:tblPr>
+      <w:tblGrid>
+        <w:gridCol w:w="1809"/>
+        <w:gridCol w:w="4395"/>
+        <w:gridCol w:w="2652"/>
+      </w:tblGrid>
+      <w:tr>
+        <w:tc>
+          <w:tcPr>
+            <w:tcW w:w="1809" w:type="dxa"/>
+            <w:tcBorders>
+              <w:bottom w:val="single" w:sz="4" w:space="0" w:color="000000"/>
+            </w:tcBorders>
+            <w:shd w:val="clear" w:color="auto" w:fill="D9D9D9"/>
+          </w:tcPr>
+          <w:p>
+            <w:pPr>
+              <w:rPr>
+                <w:b/>
+                <w:sz w:val="18"/>
+                <w:szCs w:val="18"/>
+              </w:rPr>
+            </w:pPr>
+            <w:r>
+              <w:rPr>
+                <w:b/>
+                <w:sz w:val="18"/>
+                <w:szCs w:val="18"/>
+              </w:rPr>
+              <w:t>ID Restricción:</w:t>
+            </w:r>
+          </w:p>
+          <w:p>
+            <w:pPr>
+              <w:jc w:val="center"/>
+              <w:rPr>
+                <w:sz w:val="18"/>
+                <w:szCs w:val="18"/>
+              </w:rPr>
+            </w:pPr>
+            <w:r>
+              <w:rPr>
+                <w:sz w:val="18"/>
+                <w:szCs w:val="18"/>
+              </w:rPr>
+              <w:t>R-0</w:t>
+            </w:r>
+            <w:r>
+              <w:rPr>
+                <w:sz w:val="18"/>
+                <w:szCs w:val="18"/>
+              </w:rPr>
+              <w:t>6</w:t>
+            </w:r>
+          </w:p>
+        </w:tc>
+        <w:tc>
+          <w:tcPr>
+            <w:tcW w:w="4395" w:type="dxa"/>
+            <w:shd w:val="clear" w:color="auto" w:fill="D9D9D9"/>
+          </w:tcPr>
+          <w:p>
+            <w:pPr>
+              <w:rPr>
+                <w:sz w:val="18"/>
+                <w:szCs w:val="18"/>
+              </w:rPr>
+            </w:pPr>
+            <w:r>
+              <w:rPr>
+                <w:b/>
+                <w:sz w:val="18"/>
+                <w:szCs w:val="18"/>
+              </w:rPr>
+              <w:t>Nombre:</w:t>
+            </w:r>
+            <w:r>
+              <w:rPr>
+                <w:b/>
+                <w:sz w:val="18"/>
+                <w:szCs w:val="18"/>
+              </w:rPr>
+              <w:t xml:space="preserve"> </w:t>
+            </w:r>
+            <w:r>
+              <w:rPr>
+                <w:sz w:val="18"/>
+                <w:szCs w:val="18"/>
+              </w:rPr>
+              <w:t>Diseño de la aplicación</w:t>
+            </w:r>
+          </w:p>
+          <w:p/>
+        </w:tc>
+        <w:tc>
+          <w:tcPr>
+            <w:tcW w:w="2652" w:type="dxa"/>
+            <w:shd w:val="clear" w:color="auto" w:fill="D9D9D9"/>
+          </w:tcPr>
+          <w:p>
+            <w:pPr>
+              <w:rPr>
+                <w:b/>
+                <w:sz w:val="18"/>
+                <w:szCs w:val="18"/>
+              </w:rPr>
+            </w:pPr>
+            <w:r>
+              <w:rPr>
+                <w:b/>
+                <w:sz w:val="18"/>
+                <w:szCs w:val="18"/>
+              </w:rPr>
+              <w:t xml:space="preserve">Tipo: </w:t>
+            </w:r>
+          </w:p>
+          <w:p>
+            <w:r>
+              <w:rPr>
+                <w:sz w:val="18"/>
+                <w:szCs w:val="18"/>
+              </w:rPr>
+              <w:t xml:space="preserve">Tecnología (X)  </w:t>
+            </w:r>
+            <w:r>
+              <w:rPr>
+                <w:sz w:val="18"/>
+                <w:szCs w:val="18"/>
+              </w:rPr>
+              <w:t xml:space="preserve"> Negocio (  )</w:t>
+            </w:r>
+          </w:p>
+        </w:tc>
+      </w:tr>
+      <w:tr>
+        <w:tc>
+          <w:tcPr>
+            <w:tcW w:w="1809" w:type="dxa"/>
+            <w:shd w:val="clear" w:color="auto" w:fill="D9D9D9"/>
+          </w:tcPr>
+          <w:p>
+            <w:pPr>
+              <w:rPr>
+                <w:b/>
+                <w:sz w:val="18"/>
+                <w:szCs w:val="18"/>
+              </w:rPr>
+            </w:pPr>
+            <w:r>
+              <w:rPr>
+                <w:b/>
+                <w:sz w:val="18"/>
+                <w:szCs w:val="18"/>
+              </w:rPr>
+              <w:t>Descripción:</w:t>
+            </w:r>
+          </w:p>
+        </w:tc>
+        <w:tc>
+          <w:tcPr>
+            <w:tcW w:w="7047" w:type="dxa"/>
+            <w:gridSpan w:val="2"/>
+          </w:tcPr>
+          <w:p>
+            <w:r>
+              <w:t xml:space="preserve">Los dispositivos móviles serán simulados por aplicaciones Java </w:t>
+            </w:r>
+            <w:proofErr w:type="spellStart"/>
+            <w:r>
+              <w:t>standalone</w:t>
+            </w:r>
+            <w:proofErr w:type="spellEnd"/>
+          </w:p>
+          <w:p/>
+        </w:tc>
+      </w:tr>
+      <w:tr>
+        <w:tc>
+          <w:tcPr>
+            <w:tcW w:w="1809" w:type="dxa"/>
+            <w:shd w:val="clear" w:color="auto" w:fill="D9D9D9"/>
+          </w:tcPr>
+          <w:p>
+            <w:pPr>
+              <w:rPr>
+                <w:b/>
+                <w:sz w:val="18"/>
+                <w:szCs w:val="18"/>
+              </w:rPr>
+            </w:pPr>
+            <w:r>
+              <w:rPr>
+                <w:b/>
+                <w:sz w:val="18"/>
+                <w:szCs w:val="18"/>
+              </w:rPr>
+              <w:t>Establecida por:</w:t>
+            </w:r>
+          </w:p>
+        </w:tc>
+        <w:tc>
+          <w:tcPr>
+            <w:tcW w:w="7047" w:type="dxa"/>
+            <w:gridSpan w:val="2"/>
+          </w:tcPr>
+          <w:p>
+            <w:r>
+              <w:t>Arquitecto de software</w:t>
+            </w:r>
+          </w:p>
+          <w:p/>
+        </w:tc>
+      </w:tr>
+      <w:tr>
+        <w:tc>
+          <w:tcPr>
+            <w:tcW w:w="1809" w:type="dxa"/>
+            <w:shd w:val="clear" w:color="auto" w:fill="D9D9D9"/>
+          </w:tcPr>
+          <w:p>
+            <w:pPr>
+              <w:rPr>
+                <w:b/>
+                <w:sz w:val="18"/>
+                <w:szCs w:val="18"/>
+              </w:rPr>
+            </w:pPr>
+            <w:r>
+              <w:rPr>
+                <w:b/>
+                <w:sz w:val="18"/>
+                <w:szCs w:val="18"/>
+              </w:rPr>
+              <w:t>Alternativas:</w:t>
+            </w:r>
+          </w:p>
+        </w:tc>
+        <w:tc>
+          <w:tcPr>
+            <w:tcW w:w="7047" w:type="dxa"/>
+            <w:gridSpan w:val="2"/>
+          </w:tcPr>
+          <w:p>
+            <w:r>
+              <w:t>Ninguna</w:t>
+            </w:r>
+          </w:p>
+          <w:p/>
+        </w:tc>
+      </w:tr>
+      <w:tr>
+        <w:tc>
+          <w:tcPr>
+            <w:tcW w:w="1809" w:type="dxa"/>
+            <w:shd w:val="clear" w:color="auto" w:fill="D9D9D9"/>
+          </w:tcPr>
+          <w:p>
+            <w:pPr>
+              <w:rPr>
+                <w:b/>
+                <w:sz w:val="18"/>
+                <w:szCs w:val="18"/>
+              </w:rPr>
+            </w:pPr>
+            <w:r>
+              <w:rPr>
+                <w:b/>
+                <w:sz w:val="18"/>
+                <w:szCs w:val="18"/>
+              </w:rPr>
+              <w:t>Observaciones:</w:t>
+            </w:r>
+          </w:p>
+        </w:tc>
+        <w:tc>
+          <w:tcPr>
+            <w:tcW w:w="7047" w:type="dxa"/>
+            <w:gridSpan w:val="2"/>
+          </w:tcPr>
+          <w:p>
+            <w:r>
+              <w:t>Ninguna</w:t>
+            </w:r>
+          </w:p>
+          <w:p/>
+        </w:tc>
+      </w:tr>
+    </w:tbl>
+    <w:p/>
+    <w:tbl>
+      <w:tblPr>
+        <w:tblW w:w="0" w:type="auto"/>
+        <w:tblBorders>
+          <w:top w:val="single" w:sz="4" w:space="0" w:color="000000"/>
+          <w:left w:val="single" w:sz="4" w:space="0" w:color="000000"/>
+          <w:bottom w:val="single" w:sz="4" w:space="0" w:color="000000"/>
+          <w:right w:val="single" w:sz="4" w:space="0" w:color="000000"/>
+          <w:insideH w:val="single" w:sz="4" w:space="0" w:color="000000"/>
+          <w:insideV w:val="single" w:sz="4" w:space="0" w:color="000000"/>
+        </w:tblBorders>
+        <w:tblLook w:val="00A0" w:firstRow="1" w:lastRow="0" w:firstColumn="1" w:lastColumn="0" w:noHBand="0" w:noVBand="0"/>
+      </w:tblPr>
+      <w:tblGrid>
+        <w:gridCol w:w="1809"/>
+        <w:gridCol w:w="4395"/>
+        <w:gridCol w:w="2652"/>
+      </w:tblGrid>
+      <w:tr>
+        <w:tc>
+          <w:tcPr>
+            <w:tcW w:w="1809" w:type="dxa"/>
+            <w:tcBorders>
+              <w:bottom w:val="single" w:sz="4" w:space="0" w:color="000000"/>
+            </w:tcBorders>
+            <w:shd w:val="clear" w:color="auto" w:fill="D9D9D9"/>
+          </w:tcPr>
+          <w:p>
+            <w:pPr>
+              <w:rPr>
+                <w:b/>
+                <w:sz w:val="18"/>
+                <w:szCs w:val="18"/>
+              </w:rPr>
+            </w:pPr>
+            <w:r>
+              <w:rPr>
+                <w:b/>
+                <w:sz w:val="18"/>
+                <w:szCs w:val="18"/>
+              </w:rPr>
+              <w:t>ID Restricción:</w:t>
+            </w:r>
+          </w:p>
+          <w:p>
+            <w:pPr>
+              <w:jc w:val="center"/>
+              <w:rPr>
+                <w:sz w:val="18"/>
+                <w:szCs w:val="18"/>
+              </w:rPr>
+            </w:pPr>
+            <w:r>
+              <w:rPr>
+                <w:sz w:val="18"/>
+                <w:szCs w:val="18"/>
+              </w:rPr>
+              <w:t>R-0</w:t>
+            </w:r>
+            <w:r>
+              <w:rPr>
+                <w:sz w:val="18"/>
+                <w:szCs w:val="18"/>
+              </w:rPr>
+              <w:t>7</w:t>
+            </w:r>
+          </w:p>
+        </w:tc>
+        <w:tc>
+          <w:tcPr>
+            <w:tcW w:w="4395" w:type="dxa"/>
+            <w:shd w:val="clear" w:color="auto" w:fill="D9D9D9"/>
+          </w:tcPr>
+          <w:p>
+            <w:pPr>
+              <w:rPr>
+                <w:sz w:val="18"/>
+                <w:szCs w:val="18"/>
+              </w:rPr>
+            </w:pPr>
+            <w:r>
+              <w:rPr>
+                <w:b/>
+                <w:sz w:val="18"/>
+                <w:szCs w:val="18"/>
+              </w:rPr>
+              <w:t>Nombre:</w:t>
+            </w:r>
+            <w:r>
+              <w:rPr>
+                <w:b/>
+                <w:sz w:val="18"/>
+                <w:szCs w:val="18"/>
+              </w:rPr>
+              <w:t xml:space="preserve"> </w:t>
+            </w:r>
+            <w:r>
+              <w:rPr>
+                <w:sz w:val="18"/>
+                <w:szCs w:val="18"/>
+              </w:rPr>
+              <w:t>Persistencia de la información</w:t>
+            </w:r>
+          </w:p>
+          <w:p/>
+        </w:tc>
+        <w:tc>
+          <w:tcPr>
+            <w:tcW w:w="2652" w:type="dxa"/>
+            <w:shd w:val="clear" w:color="auto" w:fill="D9D9D9"/>
+          </w:tcPr>
+          <w:p>
+            <w:pPr>
+              <w:rPr>
+                <w:b/>
+                <w:sz w:val="18"/>
+                <w:szCs w:val="18"/>
+              </w:rPr>
+            </w:pPr>
+            <w:r>
+              <w:rPr>
+                <w:b/>
+                <w:sz w:val="18"/>
+                <w:szCs w:val="18"/>
+              </w:rPr>
+              <w:t xml:space="preserve">Tipo: </w:t>
+            </w:r>
+          </w:p>
+          <w:p>
+            <w:r>
+              <w:rPr>
+                <w:sz w:val="18"/>
+                <w:szCs w:val="18"/>
+              </w:rPr>
+              <w:t xml:space="preserve">Tecnología (X)  </w:t>
+            </w:r>
+            <w:r>
+              <w:rPr>
+                <w:sz w:val="18"/>
+                <w:szCs w:val="18"/>
+              </w:rPr>
+              <w:t xml:space="preserve"> Negocio (  )</w:t>
+            </w:r>
+          </w:p>
+        </w:tc>
+      </w:tr>
+      <w:tr>
+        <w:tc>
+          <w:tcPr>
+            <w:tcW w:w="1809" w:type="dxa"/>
+            <w:shd w:val="clear" w:color="auto" w:fill="D9D9D9"/>
+          </w:tcPr>
+          <w:p>
+            <w:pPr>
+              <w:rPr>
+                <w:b/>
+                <w:sz w:val="18"/>
+                <w:szCs w:val="18"/>
+              </w:rPr>
+            </w:pPr>
+            <w:r>
+              <w:rPr>
+                <w:b/>
+                <w:sz w:val="18"/>
+                <w:szCs w:val="18"/>
+              </w:rPr>
+              <w:t>Descripción:</w:t>
+            </w:r>
+          </w:p>
+        </w:tc>
+        <w:tc>
+          <w:tcPr>
+            <w:tcW w:w="7047" w:type="dxa"/>
+            <w:gridSpan w:val="2"/>
+          </w:tcPr>
+          <w:p>
+            <w:r>
+              <w:t>La información de la aplicación debe ser persistida usando JPA</w:t>
+            </w:r>
+          </w:p>
+          <w:p/>
+        </w:tc>
+      </w:tr>
+      <w:tr>
+        <w:tc>
+          <w:tcPr>
+            <w:tcW w:w="1809" w:type="dxa"/>
+            <w:shd w:val="clear" w:color="auto" w:fill="D9D9D9"/>
+          </w:tcPr>
+          <w:p>
+            <w:pPr>
+              <w:rPr>
+                <w:b/>
+                <w:sz w:val="18"/>
+                <w:szCs w:val="18"/>
+              </w:rPr>
+            </w:pPr>
+            <w:r>
+              <w:rPr>
+                <w:b/>
+                <w:sz w:val="18"/>
+                <w:szCs w:val="18"/>
+              </w:rPr>
+              <w:t>Establecida por:</w:t>
+            </w:r>
+          </w:p>
+        </w:tc>
+        <w:tc>
+          <w:tcPr>
+            <w:tcW w:w="7047" w:type="dxa"/>
+            <w:gridSpan w:val="2"/>
+          </w:tcPr>
+          <w:p>
+            <w:r>
+              <w:t>Arquitecto de software</w:t>
             </w:r>
           </w:p>
           <w:p/>
@@ -10175,7 +10674,7 @@
     <w:p/>
     <w:p>
       <w:pPr>
-        <w:pStyle w:val="Ttulo1"/>
+        <w:pStyle w:val="Heading1"/>
       </w:pPr>
       <w:bookmarkStart w:id="36" w:name="_Toc255994076"/>
       <w:bookmarkStart w:id="37" w:name="_Toc255995090"/>
@@ -10187,7 +10686,7 @@
     </w:p>
     <w:p>
       <w:pPr>
-        <w:pStyle w:val="Ttulo2"/>
+        <w:pStyle w:val="Heading2"/>
         <w:spacing w:before="120" w:after="120"/>
         <w:jc w:val="both"/>
       </w:pPr>
@@ -11818,7 +12317,7 @@
     <w:p/>
     <w:p>
       <w:pPr>
-        <w:pStyle w:val="Ttulo1"/>
+        <w:pStyle w:val="Heading1"/>
       </w:pPr>
       <w:r>
         <w:t xml:space="preserve">SECCION 5: </w:t>
@@ -11831,7 +12330,7 @@
     </w:p>
     <w:p>
       <w:pPr>
-        <w:pStyle w:val="Ttulo2"/>
+        <w:pStyle w:val="Heading2"/>
         <w:spacing w:before="120" w:after="120"/>
         <w:jc w:val="both"/>
         <w:rPr>
@@ -11851,7 +12350,7 @@
     </w:p>
     <w:tbl>
       <w:tblPr>
-        <w:tblStyle w:val="Sombreadomediano2-nfasis1"/>
+        <w:tblStyle w:val="MediumShading2-Accent1"/>
         <w:tblW w:w="9176" w:type="dxa"/>
         <w:tblLook w:val="04A0" w:firstRow="1" w:lastRow="0" w:firstColumn="1" w:lastColumn="0" w:noHBand="0" w:noVBand="1"/>
       </w:tblPr>
@@ -12204,7 +12703,7 @@
     <w:p/>
     <w:tbl>
       <w:tblPr>
-        <w:tblStyle w:val="Sombreadomediano2-nfasis1"/>
+        <w:tblStyle w:val="MediumShading2-Accent1"/>
         <w:tblW w:w="9176" w:type="dxa"/>
         <w:tblLook w:val="04A0" w:firstRow="1" w:lastRow="0" w:firstColumn="1" w:lastColumn="0" w:noHBand="0" w:noVBand="1"/>
       </w:tblPr>
@@ -12568,7 +13067,7 @@
     </w:p>
     <w:tbl>
       <w:tblPr>
-        <w:tblStyle w:val="Sombreadomediano2-nfasis1"/>
+        <w:tblStyle w:val="MediumShading2-Accent1"/>
         <w:tblW w:w="9176" w:type="dxa"/>
         <w:tblLook w:val="04A0" w:firstRow="1" w:lastRow="0" w:firstColumn="1" w:lastColumn="0" w:noHBand="0" w:noVBand="1"/>
       </w:tblPr>
@@ -12922,7 +13421,7 @@
     <w:p/>
     <w:tbl>
       <w:tblPr>
-        <w:tblStyle w:val="Sombreadomediano2-nfasis1"/>
+        <w:tblStyle w:val="MediumShading2-Accent1"/>
         <w:tblW w:w="9176" w:type="dxa"/>
         <w:tblLook w:val="04A0" w:firstRow="1" w:lastRow="0" w:firstColumn="1" w:lastColumn="0" w:noHBand="0" w:noVBand="1"/>
       </w:tblPr>
@@ -13279,7 +13778,7 @@
     </w:p>
     <w:tbl>
       <w:tblPr>
-        <w:tblStyle w:val="Sombreadomediano2-nfasis1"/>
+        <w:tblStyle w:val="MediumShading2-Accent1"/>
         <w:tblW w:w="9176" w:type="dxa"/>
         <w:tblLook w:val="04A0" w:firstRow="1" w:lastRow="0" w:firstColumn="1" w:lastColumn="0" w:noHBand="0" w:noVBand="1"/>
       </w:tblPr>
@@ -13625,7 +14124,7 @@
     <w:p/>
     <w:tbl>
       <w:tblPr>
-        <w:tblStyle w:val="Sombreadomediano2-nfasis1"/>
+        <w:tblStyle w:val="MediumShading2-Accent1"/>
         <w:tblW w:w="9176" w:type="dxa"/>
         <w:tblLook w:val="04A0" w:firstRow="1" w:lastRow="0" w:firstColumn="1" w:lastColumn="0" w:noHBand="0" w:noVBand="1"/>
       </w:tblPr>
@@ -13988,7 +14487,7 @@
     <w:p/>
     <w:tbl>
       <w:tblPr>
-        <w:tblStyle w:val="Sombreadomediano2-nfasis1"/>
+        <w:tblStyle w:val="MediumShading2-Accent1"/>
         <w:tblW w:w="9176" w:type="dxa"/>
         <w:tblLook w:val="04A0" w:firstRow="1" w:lastRow="0" w:firstColumn="1" w:lastColumn="0" w:noHBand="0" w:noVBand="1"/>
       </w:tblPr>
@@ -16210,11 +16709,11 @@
       <w:szCs w:val="20"/>
     </w:rPr>
   </w:style>
-  <w:style w:type="paragraph" w:styleId="Ttulo1">
+  <w:style w:type="paragraph" w:styleId="Heading1">
     <w:name w:val="heading 1"/>
     <w:basedOn w:val="Normal"/>
     <w:next w:val="Normal"/>
-    <w:link w:val="Ttulo1Car"/>
+    <w:link w:val="Heading1Char"/>
     <w:uiPriority w:val="9"/>
     <w:qFormat/>
     <w:rsid w:val="004255ED"/>
@@ -16239,11 +16738,11 @@
       <w:szCs w:val="22"/>
     </w:rPr>
   </w:style>
-  <w:style w:type="paragraph" w:styleId="Ttulo2">
+  <w:style w:type="paragraph" w:styleId="Heading2">
     <w:name w:val="heading 2"/>
     <w:basedOn w:val="Normal"/>
     <w:next w:val="Normal"/>
-    <w:link w:val="Ttulo2Car"/>
+    <w:link w:val="Heading2Char"/>
     <w:uiPriority w:val="9"/>
     <w:unhideWhenUsed/>
     <w:qFormat/>
@@ -16266,11 +16765,11 @@
       <w:szCs w:val="22"/>
     </w:rPr>
   </w:style>
-  <w:style w:type="paragraph" w:styleId="Ttulo3">
+  <w:style w:type="paragraph" w:styleId="Heading3">
     <w:name w:val="heading 3"/>
     <w:basedOn w:val="Normal"/>
     <w:next w:val="Normal"/>
-    <w:link w:val="Ttulo3Car"/>
+    <w:link w:val="Heading3Char"/>
     <w:uiPriority w:val="9"/>
     <w:unhideWhenUsed/>
     <w:qFormat/>
@@ -16291,11 +16790,11 @@
       <w:szCs w:val="22"/>
     </w:rPr>
   </w:style>
-  <w:style w:type="paragraph" w:styleId="Ttulo4">
+  <w:style w:type="paragraph" w:styleId="Heading4">
     <w:name w:val="heading 4"/>
     <w:basedOn w:val="Normal"/>
     <w:next w:val="Normal"/>
-    <w:link w:val="Ttulo4Car"/>
+    <w:link w:val="Heading4Char"/>
     <w:uiPriority w:val="9"/>
     <w:semiHidden/>
     <w:unhideWhenUsed/>
@@ -16317,11 +16816,11 @@
       <w:szCs w:val="22"/>
     </w:rPr>
   </w:style>
-  <w:style w:type="paragraph" w:styleId="Ttulo5">
+  <w:style w:type="paragraph" w:styleId="Heading5">
     <w:name w:val="heading 5"/>
     <w:basedOn w:val="Normal"/>
     <w:next w:val="Normal"/>
-    <w:link w:val="Ttulo5Car"/>
+    <w:link w:val="Heading5Char"/>
     <w:uiPriority w:val="9"/>
     <w:semiHidden/>
     <w:unhideWhenUsed/>
@@ -16342,11 +16841,11 @@
       <w:szCs w:val="22"/>
     </w:rPr>
   </w:style>
-  <w:style w:type="paragraph" w:styleId="Ttulo6">
+  <w:style w:type="paragraph" w:styleId="Heading6">
     <w:name w:val="heading 6"/>
     <w:basedOn w:val="Normal"/>
     <w:next w:val="Normal"/>
-    <w:link w:val="Ttulo6Car"/>
+    <w:link w:val="Heading6Char"/>
     <w:uiPriority w:val="9"/>
     <w:semiHidden/>
     <w:unhideWhenUsed/>
@@ -16367,11 +16866,11 @@
       <w:szCs w:val="22"/>
     </w:rPr>
   </w:style>
-  <w:style w:type="paragraph" w:styleId="Ttulo7">
+  <w:style w:type="paragraph" w:styleId="Heading7">
     <w:name w:val="heading 7"/>
     <w:basedOn w:val="Normal"/>
     <w:next w:val="Normal"/>
-    <w:link w:val="Ttulo7Car"/>
+    <w:link w:val="Heading7Char"/>
     <w:uiPriority w:val="9"/>
     <w:semiHidden/>
     <w:unhideWhenUsed/>
@@ -16389,11 +16888,11 @@
       <w:szCs w:val="22"/>
     </w:rPr>
   </w:style>
-  <w:style w:type="paragraph" w:styleId="Ttulo8">
+  <w:style w:type="paragraph" w:styleId="Heading8">
     <w:name w:val="heading 8"/>
     <w:basedOn w:val="Normal"/>
     <w:next w:val="Normal"/>
-    <w:link w:val="Ttulo8Car"/>
+    <w:link w:val="Heading8Char"/>
     <w:uiPriority w:val="9"/>
     <w:semiHidden/>
     <w:unhideWhenUsed/>
@@ -16410,11 +16909,11 @@
       <w:szCs w:val="18"/>
     </w:rPr>
   </w:style>
-  <w:style w:type="paragraph" w:styleId="Ttulo9">
+  <w:style w:type="paragraph" w:styleId="Heading9">
     <w:name w:val="heading 9"/>
     <w:basedOn w:val="Normal"/>
     <w:next w:val="Normal"/>
-    <w:link w:val="Ttulo9Car"/>
+    <w:link w:val="Heading9Char"/>
     <w:uiPriority w:val="9"/>
     <w:semiHidden/>
     <w:unhideWhenUsed/>
@@ -16432,13 +16931,13 @@
       <w:szCs w:val="18"/>
     </w:rPr>
   </w:style>
-  <w:style w:type="character" w:default="1" w:styleId="Fuentedeprrafopredeter">
+  <w:style w:type="character" w:default="1" w:styleId="DefaultParagraphFont">
     <w:name w:val="Default Paragraph Font"/>
     <w:uiPriority w:val="1"/>
     <w:semiHidden/>
     <w:unhideWhenUsed/>
   </w:style>
-  <w:style w:type="table" w:default="1" w:styleId="Tablanormal">
+  <w:style w:type="table" w:default="1" w:styleId="TableNormal">
     <w:name w:val="Normal Table"/>
     <w:uiPriority w:val="99"/>
     <w:semiHidden/>
@@ -16453,16 +16952,16 @@
       </w:tblCellMar>
     </w:tblPr>
   </w:style>
-  <w:style w:type="numbering" w:default="1" w:styleId="Sinlista">
+  <w:style w:type="numbering" w:default="1" w:styleId="NoList">
     <w:name w:val="No List"/>
     <w:uiPriority w:val="99"/>
     <w:semiHidden/>
     <w:unhideWhenUsed/>
   </w:style>
-  <w:style w:type="character" w:customStyle="1" w:styleId="Ttulo1Car">
-    <w:name w:val="Título 1 Car"/>
-    <w:basedOn w:val="Fuentedeprrafopredeter"/>
-    <w:link w:val="Ttulo1"/>
+  <w:style w:type="character" w:customStyle="1" w:styleId="Heading1Char">
+    <w:name w:val="Heading 1 Char"/>
+    <w:basedOn w:val="DefaultParagraphFont"/>
+    <w:link w:val="Heading1"/>
     <w:uiPriority w:val="9"/>
     <w:rsid w:val="004255ED"/>
     <w:rPr>
@@ -16474,10 +16973,10 @@
       <w:shd w:val="clear" w:color="auto" w:fill="2C7C9F" w:themeFill="accent1"/>
     </w:rPr>
   </w:style>
-  <w:style w:type="character" w:customStyle="1" w:styleId="Ttulo2Car">
-    <w:name w:val="Título 2 Car"/>
-    <w:basedOn w:val="Fuentedeprrafopredeter"/>
-    <w:link w:val="Ttulo2"/>
+  <w:style w:type="character" w:customStyle="1" w:styleId="Heading2Char">
+    <w:name w:val="Heading 2 Char"/>
+    <w:basedOn w:val="DefaultParagraphFont"/>
+    <w:link w:val="Heading2"/>
     <w:uiPriority w:val="9"/>
     <w:rsid w:val="004255ED"/>
     <w:rPr>
@@ -16486,10 +16985,10 @@
       <w:shd w:val="clear" w:color="auto" w:fill="CEE6F1" w:themeFill="accent1" w:themeFillTint="33"/>
     </w:rPr>
   </w:style>
-  <w:style w:type="character" w:customStyle="1" w:styleId="Ttulo3Car">
-    <w:name w:val="Título 3 Car"/>
-    <w:basedOn w:val="Fuentedeprrafopredeter"/>
-    <w:link w:val="Ttulo3"/>
+  <w:style w:type="character" w:customStyle="1" w:styleId="Heading3Char">
+    <w:name w:val="Heading 3 Char"/>
+    <w:basedOn w:val="DefaultParagraphFont"/>
+    <w:link w:val="Heading3"/>
     <w:uiPriority w:val="9"/>
     <w:rsid w:val="004255ED"/>
     <w:rPr>
@@ -16498,10 +16997,10 @@
       <w:spacing w:val="15"/>
     </w:rPr>
   </w:style>
-  <w:style w:type="character" w:customStyle="1" w:styleId="Ttulo4Car">
-    <w:name w:val="Título 4 Car"/>
-    <w:basedOn w:val="Fuentedeprrafopredeter"/>
-    <w:link w:val="Ttulo4"/>
+  <w:style w:type="character" w:customStyle="1" w:styleId="Heading4Char">
+    <w:name w:val="Heading 4 Char"/>
+    <w:basedOn w:val="DefaultParagraphFont"/>
+    <w:link w:val="Heading4"/>
     <w:uiPriority w:val="9"/>
     <w:semiHidden/>
     <w:rsid w:val="004255ED"/>
@@ -16511,10 +17010,10 @@
       <w:spacing w:val="10"/>
     </w:rPr>
   </w:style>
-  <w:style w:type="character" w:customStyle="1" w:styleId="Ttulo5Car">
-    <w:name w:val="Título 5 Car"/>
-    <w:basedOn w:val="Fuentedeprrafopredeter"/>
-    <w:link w:val="Ttulo5"/>
+  <w:style w:type="character" w:customStyle="1" w:styleId="Heading5Char">
+    <w:name w:val="Heading 5 Char"/>
+    <w:basedOn w:val="DefaultParagraphFont"/>
+    <w:link w:val="Heading5"/>
     <w:uiPriority w:val="9"/>
     <w:semiHidden/>
     <w:rsid w:val="004255ED"/>
@@ -16524,10 +17023,10 @@
       <w:spacing w:val="10"/>
     </w:rPr>
   </w:style>
-  <w:style w:type="character" w:customStyle="1" w:styleId="Ttulo6Car">
-    <w:name w:val="Título 6 Car"/>
-    <w:basedOn w:val="Fuentedeprrafopredeter"/>
-    <w:link w:val="Ttulo6"/>
+  <w:style w:type="character" w:customStyle="1" w:styleId="Heading6Char">
+    <w:name w:val="Heading 6 Char"/>
+    <w:basedOn w:val="DefaultParagraphFont"/>
+    <w:link w:val="Heading6"/>
     <w:uiPriority w:val="9"/>
     <w:semiHidden/>
     <w:rsid w:val="004255ED"/>
@@ -16537,10 +17036,10 @@
       <w:spacing w:val="10"/>
     </w:rPr>
   </w:style>
-  <w:style w:type="character" w:customStyle="1" w:styleId="Ttulo7Car">
-    <w:name w:val="Título 7 Car"/>
-    <w:basedOn w:val="Fuentedeprrafopredeter"/>
-    <w:link w:val="Ttulo7"/>
+  <w:style w:type="character" w:customStyle="1" w:styleId="Heading7Char">
+    <w:name w:val="Heading 7 Char"/>
+    <w:basedOn w:val="DefaultParagraphFont"/>
+    <w:link w:val="Heading7"/>
     <w:uiPriority w:val="9"/>
     <w:semiHidden/>
     <w:rsid w:val="004255ED"/>
@@ -16550,10 +17049,10 @@
       <w:spacing w:val="10"/>
     </w:rPr>
   </w:style>
-  <w:style w:type="character" w:customStyle="1" w:styleId="Ttulo8Car">
-    <w:name w:val="Título 8 Car"/>
-    <w:basedOn w:val="Fuentedeprrafopredeter"/>
-    <w:link w:val="Ttulo8"/>
+  <w:style w:type="character" w:customStyle="1" w:styleId="Heading8Char">
+    <w:name w:val="Heading 8 Char"/>
+    <w:basedOn w:val="DefaultParagraphFont"/>
+    <w:link w:val="Heading8"/>
     <w:uiPriority w:val="9"/>
     <w:semiHidden/>
     <w:rsid w:val="004255ED"/>
@@ -16564,10 +17063,10 @@
       <w:szCs w:val="18"/>
     </w:rPr>
   </w:style>
-  <w:style w:type="character" w:customStyle="1" w:styleId="Ttulo9Car">
-    <w:name w:val="Título 9 Car"/>
-    <w:basedOn w:val="Fuentedeprrafopredeter"/>
-    <w:link w:val="Ttulo9"/>
+  <w:style w:type="character" w:customStyle="1" w:styleId="Heading9Char">
+    <w:name w:val="Heading 9 Char"/>
+    <w:basedOn w:val="DefaultParagraphFont"/>
+    <w:link w:val="Heading9"/>
     <w:uiPriority w:val="9"/>
     <w:semiHidden/>
     <w:rsid w:val="004255ED"/>
@@ -16579,7 +17078,7 @@
       <w:szCs w:val="18"/>
     </w:rPr>
   </w:style>
-  <w:style w:type="paragraph" w:styleId="Epgrafe">
+  <w:style w:type="paragraph" w:styleId="Caption">
     <w:name w:val="caption"/>
     <w:basedOn w:val="Normal"/>
     <w:next w:val="Normal"/>
@@ -16594,11 +17093,11 @@
       <w:szCs w:val="16"/>
     </w:rPr>
   </w:style>
-  <w:style w:type="paragraph" w:styleId="Ttulo">
+  <w:style w:type="paragraph" w:styleId="Title">
     <w:name w:val="Title"/>
     <w:basedOn w:val="Normal"/>
     <w:next w:val="Normal"/>
-    <w:link w:val="TtuloCar"/>
+    <w:link w:val="TitleChar"/>
     <w:uiPriority w:val="10"/>
     <w:qFormat/>
     <w:rsid w:val="004255ED"/>
@@ -16614,10 +17113,10 @@
       <w:szCs w:val="52"/>
     </w:rPr>
   </w:style>
-  <w:style w:type="character" w:customStyle="1" w:styleId="TtuloCar">
-    <w:name w:val="Título Car"/>
-    <w:basedOn w:val="Fuentedeprrafopredeter"/>
-    <w:link w:val="Ttulo"/>
+  <w:style w:type="character" w:customStyle="1" w:styleId="TitleChar">
+    <w:name w:val="Title Char"/>
+    <w:basedOn w:val="DefaultParagraphFont"/>
+    <w:link w:val="Title"/>
     <w:uiPriority w:val="10"/>
     <w:rsid w:val="004255ED"/>
     <w:rPr>
@@ -16629,11 +17128,11 @@
       <w:szCs w:val="52"/>
     </w:rPr>
   </w:style>
-  <w:style w:type="paragraph" w:styleId="Subttulo">
+  <w:style w:type="paragraph" w:styleId="Subtitle">
     <w:name w:val="Subtitle"/>
     <w:basedOn w:val="Normal"/>
     <w:next w:val="Normal"/>
-    <w:link w:val="SubttuloCar"/>
+    <w:link w:val="SubtitleChar"/>
     <w:uiPriority w:val="11"/>
     <w:qFormat/>
     <w:rsid w:val="004255ED"/>
@@ -16648,10 +17147,10 @@
       <w:szCs w:val="24"/>
     </w:rPr>
   </w:style>
-  <w:style w:type="character" w:customStyle="1" w:styleId="SubttuloCar">
-    <w:name w:val="Subtítulo Car"/>
-    <w:basedOn w:val="Fuentedeprrafopredeter"/>
-    <w:link w:val="Subttulo"/>
+  <w:style w:type="character" w:customStyle="1" w:styleId="SubtitleChar">
+    <w:name w:val="Subtitle Char"/>
+    <w:basedOn w:val="DefaultParagraphFont"/>
+    <w:link w:val="Subtitle"/>
     <w:uiPriority w:val="11"/>
     <w:rsid w:val="004255ED"/>
     <w:rPr>
@@ -16662,7 +17161,7 @@
       <w:szCs w:val="24"/>
     </w:rPr>
   </w:style>
-  <w:style w:type="character" w:styleId="Textoennegrita">
+  <w:style w:type="character" w:styleId="Strong">
     <w:name w:val="Strong"/>
     <w:uiPriority w:val="22"/>
     <w:qFormat/>
@@ -16672,7 +17171,7 @@
       <w:bCs/>
     </w:rPr>
   </w:style>
-  <w:style w:type="character" w:styleId="Enfasis">
+  <w:style w:type="character" w:styleId="Emphasis">
     <w:name w:val="Emphasis"/>
     <w:uiPriority w:val="20"/>
     <w:qFormat/>
@@ -16683,10 +17182,10 @@
       <w:spacing w:val="5"/>
     </w:rPr>
   </w:style>
-  <w:style w:type="paragraph" w:styleId="Sinespaciado">
+  <w:style w:type="paragraph" w:styleId="NoSpacing">
     <w:name w:val="No Spacing"/>
     <w:basedOn w:val="Normal"/>
-    <w:link w:val="SinespaciadoCar"/>
+    <w:link w:val="NoSpacingChar"/>
     <w:uiPriority w:val="1"/>
     <w:qFormat/>
     <w:rsid w:val="004255ED"/>
@@ -16694,10 +17193,10 @@
       <w:spacing w:before="0" w:after="0" w:line="240" w:lineRule="auto"/>
     </w:pPr>
   </w:style>
-  <w:style w:type="character" w:customStyle="1" w:styleId="SinespaciadoCar">
-    <w:name w:val="Sin espaciado Car"/>
-    <w:basedOn w:val="Fuentedeprrafopredeter"/>
-    <w:link w:val="Sinespaciado"/>
+  <w:style w:type="character" w:customStyle="1" w:styleId="NoSpacingChar">
+    <w:name w:val="No Spacing Char"/>
+    <w:basedOn w:val="DefaultParagraphFont"/>
+    <w:link w:val="NoSpacing"/>
     <w:uiPriority w:val="1"/>
     <w:rsid w:val="004255ED"/>
     <w:rPr>
@@ -16705,7 +17204,7 @@
       <w:szCs w:val="20"/>
     </w:rPr>
   </w:style>
-  <w:style w:type="paragraph" w:styleId="Prrafodelista">
+  <w:style w:type="paragraph" w:styleId="ListParagraph">
     <w:name w:val="List Paragraph"/>
     <w:basedOn w:val="Normal"/>
     <w:uiPriority w:val="34"/>
@@ -16716,11 +17215,11 @@
       <w:contextualSpacing/>
     </w:pPr>
   </w:style>
-  <w:style w:type="paragraph" w:styleId="Cita">
+  <w:style w:type="paragraph" w:styleId="Quote">
     <w:name w:val="Quote"/>
     <w:basedOn w:val="Normal"/>
     <w:next w:val="Normal"/>
-    <w:link w:val="CitaCar"/>
+    <w:link w:val="QuoteChar"/>
     <w:uiPriority w:val="29"/>
     <w:qFormat/>
     <w:rsid w:val="004255ED"/>
@@ -16729,10 +17228,10 @@
       <w:iCs/>
     </w:rPr>
   </w:style>
-  <w:style w:type="character" w:customStyle="1" w:styleId="CitaCar">
-    <w:name w:val="Cita Car"/>
-    <w:basedOn w:val="Fuentedeprrafopredeter"/>
-    <w:link w:val="Cita"/>
+  <w:style w:type="character" w:customStyle="1" w:styleId="QuoteChar">
+    <w:name w:val="Quote Char"/>
+    <w:basedOn w:val="DefaultParagraphFont"/>
+    <w:link w:val="Quote"/>
     <w:uiPriority w:val="29"/>
     <w:rsid w:val="004255ED"/>
     <w:rPr>
@@ -16742,11 +17241,11 @@
       <w:szCs w:val="20"/>
     </w:rPr>
   </w:style>
-  <w:style w:type="paragraph" w:styleId="Citaintensa">
+  <w:style w:type="paragraph" w:styleId="IntenseQuote">
     <w:name w:val="Intense Quote"/>
     <w:basedOn w:val="Normal"/>
     <w:next w:val="Normal"/>
-    <w:link w:val="CitaintensaCar"/>
+    <w:link w:val="IntenseQuoteChar"/>
     <w:uiPriority w:val="30"/>
     <w:qFormat/>
     <w:rsid w:val="004255ED"/>
@@ -16765,10 +17264,10 @@
       <w:color w:val="2C7C9F" w:themeColor="accent1"/>
     </w:rPr>
   </w:style>
-  <w:style w:type="character" w:customStyle="1" w:styleId="CitaintensaCar">
-    <w:name w:val="Cita intensa Car"/>
-    <w:basedOn w:val="Fuentedeprrafopredeter"/>
-    <w:link w:val="Citaintensa"/>
+  <w:style w:type="character" w:customStyle="1" w:styleId="IntenseQuoteChar">
+    <w:name w:val="Intense Quote Char"/>
+    <w:basedOn w:val="DefaultParagraphFont"/>
+    <w:link w:val="IntenseQuote"/>
     <w:uiPriority w:val="30"/>
     <w:rsid w:val="004255ED"/>
     <w:rPr>
@@ -16779,7 +17278,7 @@
       <w:szCs w:val="20"/>
     </w:rPr>
   </w:style>
-  <w:style w:type="character" w:styleId="nfasissutil">
+  <w:style w:type="character" w:styleId="SubtleEmphasis">
     <w:name w:val="Subtle Emphasis"/>
     <w:uiPriority w:val="19"/>
     <w:qFormat/>
@@ -16790,7 +17289,7 @@
       <w:color w:val="163D4F" w:themeColor="accent1" w:themeShade="7F"/>
     </w:rPr>
   </w:style>
-  <w:style w:type="character" w:styleId="nfasisintenso">
+  <w:style w:type="character" w:styleId="IntenseEmphasis">
     <w:name w:val="Intense Emphasis"/>
     <w:uiPriority w:val="21"/>
     <w:qFormat/>
@@ -16803,7 +17302,7 @@
       <w:spacing w:val="10"/>
     </w:rPr>
   </w:style>
-  <w:style w:type="character" w:styleId="Referenciasutil">
+  <w:style w:type="character" w:styleId="SubtleReference">
     <w:name w:val="Subtle Reference"/>
     <w:uiPriority w:val="31"/>
     <w:qFormat/>
@@ -16814,7 +17313,7 @@
       <w:color w:val="2C7C9F" w:themeColor="accent1"/>
     </w:rPr>
   </w:style>
-  <w:style w:type="character" w:styleId="Referenciaintensa">
+  <w:style w:type="character" w:styleId="IntenseReference">
     <w:name w:val="Intense Reference"/>
     <w:uiPriority w:val="32"/>
     <w:qFormat/>
@@ -16828,7 +17327,7 @@
       <w:color w:val="2C7C9F" w:themeColor="accent1"/>
     </w:rPr>
   </w:style>
-  <w:style w:type="character" w:styleId="Ttulodelibro">
+  <w:style w:type="character" w:styleId="BookTitle">
     <w:name w:val="Book Title"/>
     <w:uiPriority w:val="33"/>
     <w:qFormat/>
@@ -16841,9 +17340,9 @@
       <w:spacing w:val="9"/>
     </w:rPr>
   </w:style>
-  <w:style w:type="paragraph" w:styleId="Encabezadodetabladecontenido">
+  <w:style w:type="paragraph" w:styleId="TOCHeading">
     <w:name w:val="TOC Heading"/>
-    <w:basedOn w:val="Ttulo1"/>
+    <w:basedOn w:val="Heading1"/>
     <w:next w:val="Normal"/>
     <w:uiPriority w:val="39"/>
     <w:semiHidden/>
@@ -16859,7 +17358,7 @@
   </w:style>
   <w:style w:type="paragraph" w:customStyle="1" w:styleId="PersonalName">
     <w:name w:val="Personal Name"/>
-    <w:basedOn w:val="Ttulo"/>
+    <w:basedOn w:val="Title"/>
     <w:rsid w:val="004255ED"/>
     <w:rPr>
       <w:b/>
@@ -16869,10 +17368,10 @@
       <w:szCs w:val="28"/>
     </w:rPr>
   </w:style>
-  <w:style w:type="paragraph" w:styleId="Textodeglobo">
+  <w:style w:type="paragraph" w:styleId="BalloonText">
     <w:name w:val="Balloon Text"/>
     <w:basedOn w:val="Normal"/>
-    <w:link w:val="TextodegloboCar"/>
+    <w:link w:val="BalloonTextChar"/>
     <w:uiPriority w:val="99"/>
     <w:semiHidden/>
     <w:unhideWhenUsed/>
@@ -16886,10 +17385,10 @@
       <w:szCs w:val="18"/>
     </w:rPr>
   </w:style>
-  <w:style w:type="character" w:customStyle="1" w:styleId="TextodegloboCar">
-    <w:name w:val="Texto de globo Car"/>
-    <w:basedOn w:val="Fuentedeprrafopredeter"/>
-    <w:link w:val="Textodeglobo"/>
+  <w:style w:type="character" w:customStyle="1" w:styleId="BalloonTextChar">
+    <w:name w:val="Balloon Text Char"/>
+    <w:basedOn w:val="DefaultParagraphFont"/>
+    <w:link w:val="BalloonText"/>
     <w:uiPriority w:val="99"/>
     <w:semiHidden/>
     <w:rsid w:val="004255ED"/>
@@ -16899,7 +17398,7 @@
       <w:szCs w:val="18"/>
     </w:rPr>
   </w:style>
-  <w:style w:type="paragraph" w:styleId="TDC1">
+  <w:style w:type="paragraph" w:styleId="TOC1">
     <w:name w:val="toc 1"/>
     <w:basedOn w:val="Normal"/>
     <w:next w:val="Normal"/>
@@ -16918,7 +17417,7 @@
       <w:szCs w:val="24"/>
     </w:rPr>
   </w:style>
-  <w:style w:type="paragraph" w:styleId="TDC2">
+  <w:style w:type="paragraph" w:styleId="TOC2">
     <w:name w:val="toc 2"/>
     <w:basedOn w:val="Normal"/>
     <w:next w:val="Normal"/>
@@ -16934,7 +17433,7 @@
       <w:szCs w:val="22"/>
     </w:rPr>
   </w:style>
-  <w:style w:type="paragraph" w:styleId="TDC3">
+  <w:style w:type="paragraph" w:styleId="TOC3">
     <w:name w:val="toc 3"/>
     <w:basedOn w:val="Normal"/>
     <w:next w:val="Normal"/>
@@ -16952,7 +17451,7 @@
       <w:szCs w:val="22"/>
     </w:rPr>
   </w:style>
-  <w:style w:type="paragraph" w:styleId="TDC4">
+  <w:style w:type="paragraph" w:styleId="TOC4">
     <w:name w:val="toc 4"/>
     <w:basedOn w:val="Normal"/>
     <w:next w:val="Normal"/>
@@ -16968,7 +17467,7 @@
       <w:ind w:left="400"/>
     </w:pPr>
   </w:style>
-  <w:style w:type="paragraph" w:styleId="TDC5">
+  <w:style w:type="paragraph" w:styleId="TOC5">
     <w:name w:val="toc 5"/>
     <w:basedOn w:val="Normal"/>
     <w:next w:val="Normal"/>
@@ -16984,7 +17483,7 @@
       <w:ind w:left="600"/>
     </w:pPr>
   </w:style>
-  <w:style w:type="paragraph" w:styleId="TDC6">
+  <w:style w:type="paragraph" w:styleId="TOC6">
     <w:name w:val="toc 6"/>
     <w:basedOn w:val="Normal"/>
     <w:next w:val="Normal"/>
@@ -17000,7 +17499,7 @@
       <w:ind w:left="800"/>
     </w:pPr>
   </w:style>
-  <w:style w:type="paragraph" w:styleId="TDC7">
+  <w:style w:type="paragraph" w:styleId="TOC7">
     <w:name w:val="toc 7"/>
     <w:basedOn w:val="Normal"/>
     <w:next w:val="Normal"/>
@@ -17016,7 +17515,7 @@
       <w:ind w:left="1000"/>
     </w:pPr>
   </w:style>
-  <w:style w:type="paragraph" w:styleId="TDC8">
+  <w:style w:type="paragraph" w:styleId="TOC8">
     <w:name w:val="toc 8"/>
     <w:basedOn w:val="Normal"/>
     <w:next w:val="Normal"/>
@@ -17032,7 +17531,7 @@
       <w:ind w:left="1200"/>
     </w:pPr>
   </w:style>
-  <w:style w:type="paragraph" w:styleId="TDC9">
+  <w:style w:type="paragraph" w:styleId="TOC9">
     <w:name w:val="toc 9"/>
     <w:basedOn w:val="Normal"/>
     <w:next w:val="Normal"/>
@@ -17120,9 +17619,9 @@
       <w:lang w:val="es-CO" w:eastAsia="en-US"/>
     </w:rPr>
   </w:style>
-  <w:style w:type="table" w:styleId="Tablaconcuadrcula">
+  <w:style w:type="table" w:styleId="TableGrid">
     <w:name w:val="Table Grid"/>
-    <w:basedOn w:val="Tablanormal"/>
+    <w:basedOn w:val="TableNormal"/>
     <w:uiPriority w:val="59"/>
     <w:rsid w:val="003C2334"/>
     <w:pPr>
@@ -17146,9 +17645,9 @@
       </w:tblCellMar>
     </w:tblPr>
   </w:style>
-  <w:style w:type="table" w:styleId="Sombreadomediano2-nfasis1">
+  <w:style w:type="table" w:styleId="MediumShading2-Accent1">
     <w:name w:val="Medium Shading 2 Accent 1"/>
-    <w:basedOn w:val="Tablanormal"/>
+    <w:basedOn w:val="TableNormal"/>
     <w:uiPriority w:val="64"/>
     <w:rsid w:val="003C2334"/>
     <w:pPr>
@@ -17295,9 +17794,9 @@
       </w:tcPr>
     </w:tblStylePr>
   </w:style>
-  <w:style w:type="table" w:styleId="Sombreadomediano2-nfasis3">
+  <w:style w:type="table" w:styleId="MediumShading2-Accent3">
     <w:name w:val="Medium Shading 2 Accent 3"/>
-    <w:basedOn w:val="Tablanormal"/>
+    <w:basedOn w:val="TableNormal"/>
     <w:uiPriority w:val="64"/>
     <w:rsid w:val="003C2334"/>
     <w:pPr>
@@ -17444,9 +17943,9 @@
       </w:tcPr>
     </w:tblStylePr>
   </w:style>
-  <w:style w:type="table" w:styleId="Sombreadomediano2-nfasis6">
+  <w:style w:type="table" w:styleId="MediumShading2-Accent6">
     <w:name w:val="Medium Shading 2 Accent 6"/>
-    <w:basedOn w:val="Tablanormal"/>
+    <w:basedOn w:val="TableNormal"/>
     <w:uiPriority w:val="64"/>
     <w:rsid w:val="003C2334"/>
     <w:pPr>
@@ -17593,9 +18092,9 @@
       </w:tcPr>
     </w:tblStylePr>
   </w:style>
-  <w:style w:type="table" w:styleId="Sombreadomediano2-nfasis5">
+  <w:style w:type="table" w:styleId="MediumShading2-Accent5">
     <w:name w:val="Medium Shading 2 Accent 5"/>
-    <w:basedOn w:val="Tablanormal"/>
+    <w:basedOn w:val="TableNormal"/>
     <w:uiPriority w:val="64"/>
     <w:rsid w:val="003C2334"/>
     <w:pPr>
@@ -17742,10 +18241,10 @@
       </w:tcPr>
     </w:tblStylePr>
   </w:style>
-  <w:style w:type="paragraph" w:styleId="Encabezado">
+  <w:style w:type="paragraph" w:styleId="Header">
     <w:name w:val="header"/>
     <w:basedOn w:val="Normal"/>
-    <w:link w:val="EncabezadoCar"/>
+    <w:link w:val="HeaderChar"/>
     <w:uiPriority w:val="99"/>
     <w:unhideWhenUsed/>
     <w:rsid w:val="003F5680"/>
@@ -17757,10 +18256,10 @@
       <w:spacing w:before="0" w:after="0" w:line="240" w:lineRule="auto"/>
     </w:pPr>
   </w:style>
-  <w:style w:type="character" w:customStyle="1" w:styleId="EncabezadoCar">
-    <w:name w:val="Encabezado Car"/>
-    <w:basedOn w:val="Fuentedeprrafopredeter"/>
-    <w:link w:val="Encabezado"/>
+  <w:style w:type="character" w:customStyle="1" w:styleId="HeaderChar">
+    <w:name w:val="Header Char"/>
+    <w:basedOn w:val="DefaultParagraphFont"/>
+    <w:link w:val="Header"/>
     <w:uiPriority w:val="99"/>
     <w:rsid w:val="003F5680"/>
     <w:rPr>
@@ -17768,10 +18267,10 @@
       <w:szCs w:val="20"/>
     </w:rPr>
   </w:style>
-  <w:style w:type="paragraph" w:styleId="Piedepgina">
+  <w:style w:type="paragraph" w:styleId="Footer">
     <w:name w:val="footer"/>
     <w:basedOn w:val="Normal"/>
-    <w:link w:val="PiedepginaCar"/>
+    <w:link w:val="FooterChar"/>
     <w:uiPriority w:val="99"/>
     <w:unhideWhenUsed/>
     <w:rsid w:val="003F5680"/>
@@ -17783,10 +18282,10 @@
       <w:spacing w:before="0" w:after="0" w:line="240" w:lineRule="auto"/>
     </w:pPr>
   </w:style>
-  <w:style w:type="character" w:customStyle="1" w:styleId="PiedepginaCar">
-    <w:name w:val="Pie de página Car"/>
-    <w:basedOn w:val="Fuentedeprrafopredeter"/>
-    <w:link w:val="Piedepgina"/>
+  <w:style w:type="character" w:customStyle="1" w:styleId="FooterChar">
+    <w:name w:val="Footer Char"/>
+    <w:basedOn w:val="DefaultParagraphFont"/>
+    <w:link w:val="Footer"/>
     <w:uiPriority w:val="99"/>
     <w:rsid w:val="003F5680"/>
     <w:rPr>
@@ -17794,9 +18293,9 @@
       <w:szCs w:val="20"/>
     </w:rPr>
   </w:style>
-  <w:style w:type="character" w:styleId="Hipervnculo">
+  <w:style w:type="character" w:styleId="Hyperlink">
     <w:name w:val="Hyperlink"/>
-    <w:basedOn w:val="Fuentedeprrafopredeter"/>
+    <w:basedOn w:val="DefaultParagraphFont"/>
     <w:uiPriority w:val="99"/>
     <w:unhideWhenUsed/>
     <w:rsid w:val="00974DAC"/>
@@ -17805,9 +18304,9 @@
       <w:u w:val="single"/>
     </w:rPr>
   </w:style>
-  <w:style w:type="character" w:styleId="Hipervnculovisitado">
+  <w:style w:type="character" w:styleId="FollowedHyperlink">
     <w:name w:val="FollowedHyperlink"/>
-    <w:basedOn w:val="Fuentedeprrafopredeter"/>
+    <w:basedOn w:val="DefaultParagraphFont"/>
     <w:uiPriority w:val="99"/>
     <w:semiHidden/>
     <w:unhideWhenUsed/>
@@ -17817,9 +18316,9 @@
       <w:u w:val="single"/>
     </w:rPr>
   </w:style>
-  <w:style w:type="table" w:styleId="Sombreadomediano1-nfasis3">
+  <w:style w:type="table" w:styleId="MediumShading1-Accent3">
     <w:name w:val="Medium Shading 1 Accent 3"/>
-    <w:basedOn w:val="Tablanormal"/>
+    <w:basedOn w:val="TableNormal"/>
     <w:uiPriority w:val="63"/>
     <w:rsid w:val="0042104F"/>
     <w:pPr>
@@ -17923,9 +18422,9 @@
       </w:tcPr>
     </w:tblStylePr>
   </w:style>
-  <w:style w:type="table" w:styleId="Sombreadomediano1-nfasis2">
+  <w:style w:type="table" w:styleId="MediumShading1-Accent2">
     <w:name w:val="Medium Shading 1 Accent 2"/>
-    <w:basedOn w:val="Tablanormal"/>
+    <w:basedOn w:val="TableNormal"/>
     <w:uiPriority w:val="63"/>
     <w:rsid w:val="0042104F"/>
     <w:pPr>
@@ -18029,9 +18528,9 @@
       </w:tcPr>
     </w:tblStylePr>
   </w:style>
-  <w:style w:type="table" w:styleId="Sombreadomediano1-nfasis5">
+  <w:style w:type="table" w:styleId="MediumShading1-Accent5">
     <w:name w:val="Medium Shading 1 Accent 5"/>
-    <w:basedOn w:val="Tablanormal"/>
+    <w:basedOn w:val="TableNormal"/>
     <w:uiPriority w:val="63"/>
     <w:rsid w:val="0042104F"/>
     <w:pPr>
@@ -18135,9 +18634,9 @@
       </w:tcPr>
     </w:tblStylePr>
   </w:style>
-  <w:style w:type="table" w:styleId="Sombreadomediano1-nfasis6">
+  <w:style w:type="table" w:styleId="MediumShading1-Accent6">
     <w:name w:val="Medium Shading 1 Accent 6"/>
-    <w:basedOn w:val="Tablanormal"/>
+    <w:basedOn w:val="TableNormal"/>
     <w:uiPriority w:val="63"/>
     <w:rsid w:val="0042104F"/>
     <w:pPr>
@@ -18241,9 +18740,9 @@
       </w:tcPr>
     </w:tblStylePr>
   </w:style>
-  <w:style w:type="table" w:styleId="Sombreadomediano2">
+  <w:style w:type="table" w:styleId="MediumShading2">
     <w:name w:val="Medium Shading 2"/>
-    <w:basedOn w:val="Tablanormal"/>
+    <w:basedOn w:val="TableNormal"/>
     <w:uiPriority w:val="64"/>
     <w:rsid w:val="0042104F"/>
     <w:pPr>
@@ -18390,9 +18889,9 @@
       </w:tcPr>
     </w:tblStylePr>
   </w:style>
-  <w:style w:type="table" w:styleId="Sombreadomediano2-nfasis4">
+  <w:style w:type="table" w:styleId="MediumShading2-Accent4">
     <w:name w:val="Medium Shading 2 Accent 4"/>
-    <w:basedOn w:val="Tablanormal"/>
+    <w:basedOn w:val="TableNormal"/>
     <w:uiPriority w:val="64"/>
     <w:rsid w:val="0042104F"/>
     <w:pPr>
@@ -18539,9 +19038,9 @@
       </w:tcPr>
     </w:tblStylePr>
   </w:style>
-  <w:style w:type="table" w:styleId="Listamediana1-nfasis1">
+  <w:style w:type="table" w:styleId="MediumList1-Accent1">
     <w:name w:val="Medium List 1 Accent 1"/>
-    <w:basedOn w:val="Tablanormal"/>
+    <w:basedOn w:val="TableNormal"/>
     <w:uiPriority w:val="65"/>
     <w:rsid w:val="0042104F"/>
     <w:pPr>
@@ -18623,9 +19122,9 @@
       </w:tcPr>
     </w:tblStylePr>
   </w:style>
-  <w:style w:type="table" w:styleId="Cuadrculamediana3-nfasis2">
+  <w:style w:type="table" w:styleId="MediumGrid3-Accent2">
     <w:name w:val="Medium Grid 3 Accent 2"/>
-    <w:basedOn w:val="Tablanormal"/>
+    <w:basedOn w:val="TableNormal"/>
     <w:uiPriority w:val="69"/>
     <w:rsid w:val="0042104F"/>
     <w:pPr>
@@ -18764,9 +19263,9 @@
       </w:tcPr>
     </w:tblStylePr>
   </w:style>
-  <w:style w:type="table" w:styleId="Cuadrculamediana3-nfasis1">
+  <w:style w:type="table" w:styleId="MediumGrid3-Accent1">
     <w:name w:val="Medium Grid 3 Accent 1"/>
-    <w:basedOn w:val="Tablanormal"/>
+    <w:basedOn w:val="TableNormal"/>
     <w:uiPriority w:val="69"/>
     <w:rsid w:val="0042104F"/>
     <w:pPr>
@@ -18905,9 +19404,9 @@
       </w:tcPr>
     </w:tblStylePr>
   </w:style>
-  <w:style w:type="table" w:styleId="Cuadrculamediana3">
+  <w:style w:type="table" w:styleId="MediumGrid3">
     <w:name w:val="Medium Grid 3"/>
-    <w:basedOn w:val="Tablanormal"/>
+    <w:basedOn w:val="TableNormal"/>
     <w:uiPriority w:val="69"/>
     <w:rsid w:val="0042104F"/>
     <w:pPr>
@@ -19046,9 +19545,9 @@
       </w:tcPr>
     </w:tblStylePr>
   </w:style>
-  <w:style w:type="table" w:styleId="Sombreadomulticolor-nfasis3">
+  <w:style w:type="table" w:styleId="ColorfulShading-Accent3">
     <w:name w:val="Colorful Shading Accent 3"/>
-    <w:basedOn w:val="Tablanormal"/>
+    <w:basedOn w:val="TableNormal"/>
     <w:uiPriority w:val="71"/>
     <w:rsid w:val="0042104F"/>
     <w:pPr>
@@ -19158,9 +19657,9 @@
       </w:tcPr>
     </w:tblStylePr>
   </w:style>
-  <w:style w:type="table" w:styleId="Sombreadomulticolor-nfasis2">
+  <w:style w:type="table" w:styleId="ColorfulShading-Accent2">
     <w:name w:val="Colorful Shading Accent 2"/>
-    <w:basedOn w:val="Tablanormal"/>
+    <w:basedOn w:val="TableNormal"/>
     <w:uiPriority w:val="71"/>
     <w:rsid w:val="0042104F"/>
     <w:pPr>
@@ -19280,9 +19779,9 @@
       </w:rPr>
     </w:tblStylePr>
   </w:style>
-  <w:style w:type="table" w:styleId="Listamulticolor-nfasis1">
+  <w:style w:type="table" w:styleId="ColorfulList-Accent1">
     <w:name w:val="Colorful List Accent 1"/>
-    <w:basedOn w:val="Tablanormal"/>
+    <w:basedOn w:val="TableNormal"/>
     <w:uiPriority w:val="72"/>
     <w:rsid w:val="0042104F"/>
     <w:pPr>
@@ -19366,9 +19865,9 @@
       </w:tcPr>
     </w:tblStylePr>
   </w:style>
-  <w:style w:type="table" w:styleId="Listamulticolor-nfasis2">
+  <w:style w:type="table" w:styleId="ColorfulList-Accent2">
     <w:name w:val="Colorful List Accent 2"/>
-    <w:basedOn w:val="Tablanormal"/>
+    <w:basedOn w:val="TableNormal"/>
     <w:uiPriority w:val="72"/>
     <w:rsid w:val="0042104F"/>
     <w:pPr>
@@ -19470,12 +19969,12 @@
   </w:style>
   <w:style w:type="character" w:customStyle="1" w:styleId="normaltextrun">
     <w:name w:val="normaltextrun"/>
-    <w:basedOn w:val="Fuentedeprrafopredeter"/>
+    <w:basedOn w:val="DefaultParagraphFont"/>
     <w:rsid w:val="00C8688B"/>
   </w:style>
   <w:style w:type="character" w:customStyle="1" w:styleId="apple-converted-space">
     <w:name w:val="apple-converted-space"/>
-    <w:basedOn w:val="Fuentedeprrafopredeter"/>
+    <w:basedOn w:val="DefaultParagraphFont"/>
     <w:rsid w:val="00E31578"/>
   </w:style>
 </w:styles>
@@ -19646,11 +20145,11 @@
       <w:szCs w:val="20"/>
     </w:rPr>
   </w:style>
-  <w:style w:type="paragraph" w:styleId="Ttulo1">
+  <w:style w:type="paragraph" w:styleId="Heading1">
     <w:name w:val="heading 1"/>
     <w:basedOn w:val="Normal"/>
     <w:next w:val="Normal"/>
-    <w:link w:val="Ttulo1Car"/>
+    <w:link w:val="Heading1Char"/>
     <w:uiPriority w:val="9"/>
     <w:qFormat/>
     <w:rsid w:val="004255ED"/>
@@ -19675,11 +20174,11 @@
       <w:szCs w:val="22"/>
     </w:rPr>
   </w:style>
-  <w:style w:type="paragraph" w:styleId="Ttulo2">
+  <w:style w:type="paragraph" w:styleId="Heading2">
     <w:name w:val="heading 2"/>
     <w:basedOn w:val="Normal"/>
     <w:next w:val="Normal"/>
-    <w:link w:val="Ttulo2Car"/>
+    <w:link w:val="Heading2Char"/>
     <w:uiPriority w:val="9"/>
     <w:unhideWhenUsed/>
     <w:qFormat/>
@@ -19702,11 +20201,11 @@
       <w:szCs w:val="22"/>
     </w:rPr>
   </w:style>
-  <w:style w:type="paragraph" w:styleId="Ttulo3">
+  <w:style w:type="paragraph" w:styleId="Heading3">
     <w:name w:val="heading 3"/>
     <w:basedOn w:val="Normal"/>
     <w:next w:val="Normal"/>
-    <w:link w:val="Ttulo3Car"/>
+    <w:link w:val="Heading3Char"/>
     <w:uiPriority w:val="9"/>
     <w:unhideWhenUsed/>
     <w:qFormat/>
@@ -19727,11 +20226,11 @@
       <w:szCs w:val="22"/>
     </w:rPr>
   </w:style>
-  <w:style w:type="paragraph" w:styleId="Ttulo4">
+  <w:style w:type="paragraph" w:styleId="Heading4">
     <w:name w:val="heading 4"/>
     <w:basedOn w:val="Normal"/>
     <w:next w:val="Normal"/>
-    <w:link w:val="Ttulo4Car"/>
+    <w:link w:val="Heading4Char"/>
     <w:uiPriority w:val="9"/>
     <w:semiHidden/>
     <w:unhideWhenUsed/>
@@ -19753,11 +20252,11 @@
       <w:szCs w:val="22"/>
     </w:rPr>
   </w:style>
-  <w:style w:type="paragraph" w:styleId="Ttulo5">
+  <w:style w:type="paragraph" w:styleId="Heading5">
     <w:name w:val="heading 5"/>
     <w:basedOn w:val="Normal"/>
     <w:next w:val="Normal"/>
-    <w:link w:val="Ttulo5Car"/>
+    <w:link w:val="Heading5Char"/>
     <w:uiPriority w:val="9"/>
     <w:semiHidden/>
     <w:unhideWhenUsed/>
@@ -19778,11 +20277,11 @@
       <w:szCs w:val="22"/>
     </w:rPr>
   </w:style>
-  <w:style w:type="paragraph" w:styleId="Ttulo6">
+  <w:style w:type="paragraph" w:styleId="Heading6">
     <w:name w:val="heading 6"/>
     <w:basedOn w:val="Normal"/>
     <w:next w:val="Normal"/>
-    <w:link w:val="Ttulo6Car"/>
+    <w:link w:val="Heading6Char"/>
     <w:uiPriority w:val="9"/>
     <w:semiHidden/>
     <w:unhideWhenUsed/>
@@ -19803,11 +20302,11 @@
       <w:szCs w:val="22"/>
     </w:rPr>
   </w:style>
-  <w:style w:type="paragraph" w:styleId="Ttulo7">
+  <w:style w:type="paragraph" w:styleId="Heading7">
     <w:name w:val="heading 7"/>
     <w:basedOn w:val="Normal"/>
     <w:next w:val="Normal"/>
-    <w:link w:val="Ttulo7Car"/>
+    <w:link w:val="Heading7Char"/>
     <w:uiPriority w:val="9"/>
     <w:semiHidden/>
     <w:unhideWhenUsed/>
@@ -19825,11 +20324,11 @@
       <w:szCs w:val="22"/>
     </w:rPr>
   </w:style>
-  <w:style w:type="paragraph" w:styleId="Ttulo8">
+  <w:style w:type="paragraph" w:styleId="Heading8">
     <w:name w:val="heading 8"/>
     <w:basedOn w:val="Normal"/>
     <w:next w:val="Normal"/>
-    <w:link w:val="Ttulo8Car"/>
+    <w:link w:val="Heading8Char"/>
     <w:uiPriority w:val="9"/>
     <w:semiHidden/>
     <w:unhideWhenUsed/>
@@ -19846,11 +20345,11 @@
       <w:szCs w:val="18"/>
     </w:rPr>
   </w:style>
-  <w:style w:type="paragraph" w:styleId="Ttulo9">
+  <w:style w:type="paragraph" w:styleId="Heading9">
     <w:name w:val="heading 9"/>
     <w:basedOn w:val="Normal"/>
     <w:next w:val="Normal"/>
-    <w:link w:val="Ttulo9Car"/>
+    <w:link w:val="Heading9Char"/>
     <w:uiPriority w:val="9"/>
     <w:semiHidden/>
     <w:unhideWhenUsed/>
@@ -19868,13 +20367,13 @@
       <w:szCs w:val="18"/>
     </w:rPr>
   </w:style>
-  <w:style w:type="character" w:default="1" w:styleId="Fuentedeprrafopredeter">
+  <w:style w:type="character" w:default="1" w:styleId="DefaultParagraphFont">
     <w:name w:val="Default Paragraph Font"/>
     <w:uiPriority w:val="1"/>
     <w:semiHidden/>
     <w:unhideWhenUsed/>
   </w:style>
-  <w:style w:type="table" w:default="1" w:styleId="Tablanormal">
+  <w:style w:type="table" w:default="1" w:styleId="TableNormal">
     <w:name w:val="Normal Table"/>
     <w:uiPriority w:val="99"/>
     <w:semiHidden/>
@@ -19889,16 +20388,16 @@
       </w:tblCellMar>
     </w:tblPr>
   </w:style>
-  <w:style w:type="numbering" w:default="1" w:styleId="Sinlista">
+  <w:style w:type="numbering" w:default="1" w:styleId="NoList">
     <w:name w:val="No List"/>
     <w:uiPriority w:val="99"/>
     <w:semiHidden/>
     <w:unhideWhenUsed/>
   </w:style>
-  <w:style w:type="character" w:customStyle="1" w:styleId="Ttulo1Car">
-    <w:name w:val="Título 1 Car"/>
-    <w:basedOn w:val="Fuentedeprrafopredeter"/>
-    <w:link w:val="Ttulo1"/>
+  <w:style w:type="character" w:customStyle="1" w:styleId="Heading1Char">
+    <w:name w:val="Heading 1 Char"/>
+    <w:basedOn w:val="DefaultParagraphFont"/>
+    <w:link w:val="Heading1"/>
     <w:uiPriority w:val="9"/>
     <w:rsid w:val="004255ED"/>
     <w:rPr>
@@ -19910,10 +20409,10 @@
       <w:shd w:val="clear" w:color="auto" w:fill="2C7C9F" w:themeFill="accent1"/>
     </w:rPr>
   </w:style>
-  <w:style w:type="character" w:customStyle="1" w:styleId="Ttulo2Car">
-    <w:name w:val="Título 2 Car"/>
-    <w:basedOn w:val="Fuentedeprrafopredeter"/>
-    <w:link w:val="Ttulo2"/>
+  <w:style w:type="character" w:customStyle="1" w:styleId="Heading2Char">
+    <w:name w:val="Heading 2 Char"/>
+    <w:basedOn w:val="DefaultParagraphFont"/>
+    <w:link w:val="Heading2"/>
     <w:uiPriority w:val="9"/>
     <w:rsid w:val="004255ED"/>
     <w:rPr>
@@ -19922,10 +20421,10 @@
       <w:shd w:val="clear" w:color="auto" w:fill="CEE6F1" w:themeFill="accent1" w:themeFillTint="33"/>
     </w:rPr>
   </w:style>
-  <w:style w:type="character" w:customStyle="1" w:styleId="Ttulo3Car">
-    <w:name w:val="Título 3 Car"/>
-    <w:basedOn w:val="Fuentedeprrafopredeter"/>
-    <w:link w:val="Ttulo3"/>
+  <w:style w:type="character" w:customStyle="1" w:styleId="Heading3Char">
+    <w:name w:val="Heading 3 Char"/>
+    <w:basedOn w:val="DefaultParagraphFont"/>
+    <w:link w:val="Heading3"/>
     <w:uiPriority w:val="9"/>
     <w:rsid w:val="004255ED"/>
     <w:rPr>
@@ -19934,10 +20433,10 @@
       <w:spacing w:val="15"/>
     </w:rPr>
   </w:style>
-  <w:style w:type="character" w:customStyle="1" w:styleId="Ttulo4Car">
-    <w:name w:val="Título 4 Car"/>
-    <w:basedOn w:val="Fuentedeprrafopredeter"/>
-    <w:link w:val="Ttulo4"/>
+  <w:style w:type="character" w:customStyle="1" w:styleId="Heading4Char">
+    <w:name w:val="Heading 4 Char"/>
+    <w:basedOn w:val="DefaultParagraphFont"/>
+    <w:link w:val="Heading4"/>
     <w:uiPriority w:val="9"/>
     <w:semiHidden/>
     <w:rsid w:val="004255ED"/>
@@ -19947,10 +20446,10 @@
       <w:spacing w:val="10"/>
     </w:rPr>
   </w:style>
-  <w:style w:type="character" w:customStyle="1" w:styleId="Ttulo5Car">
-    <w:name w:val="Título 5 Car"/>
-    <w:basedOn w:val="Fuentedeprrafopredeter"/>
-    <w:link w:val="Ttulo5"/>
+  <w:style w:type="character" w:customStyle="1" w:styleId="Heading5Char">
+    <w:name w:val="Heading 5 Char"/>
+    <w:basedOn w:val="DefaultParagraphFont"/>
+    <w:link w:val="Heading5"/>
     <w:uiPriority w:val="9"/>
     <w:semiHidden/>
     <w:rsid w:val="004255ED"/>
@@ -19960,10 +20459,10 @@
       <w:spacing w:val="10"/>
     </w:rPr>
   </w:style>
-  <w:style w:type="character" w:customStyle="1" w:styleId="Ttulo6Car">
-    <w:name w:val="Título 6 Car"/>
-    <w:basedOn w:val="Fuentedeprrafopredeter"/>
-    <w:link w:val="Ttulo6"/>
+  <w:style w:type="character" w:customStyle="1" w:styleId="Heading6Char">
+    <w:name w:val="Heading 6 Char"/>
+    <w:basedOn w:val="DefaultParagraphFont"/>
+    <w:link w:val="Heading6"/>
     <w:uiPriority w:val="9"/>
     <w:semiHidden/>
     <w:rsid w:val="004255ED"/>
@@ -19973,10 +20472,10 @@
       <w:spacing w:val="10"/>
     </w:rPr>
   </w:style>
-  <w:style w:type="character" w:customStyle="1" w:styleId="Ttulo7Car">
-    <w:name w:val="Título 7 Car"/>
-    <w:basedOn w:val="Fuentedeprrafopredeter"/>
-    <w:link w:val="Ttulo7"/>
+  <w:style w:type="character" w:customStyle="1" w:styleId="Heading7Char">
+    <w:name w:val="Heading 7 Char"/>
+    <w:basedOn w:val="DefaultParagraphFont"/>
+    <w:link w:val="Heading7"/>
     <w:uiPriority w:val="9"/>
     <w:semiHidden/>
     <w:rsid w:val="004255ED"/>
@@ -19986,10 +20485,10 @@
       <w:spacing w:val="10"/>
     </w:rPr>
   </w:style>
-  <w:style w:type="character" w:customStyle="1" w:styleId="Ttulo8Car">
-    <w:name w:val="Título 8 Car"/>
-    <w:basedOn w:val="Fuentedeprrafopredeter"/>
-    <w:link w:val="Ttulo8"/>
+  <w:style w:type="character" w:customStyle="1" w:styleId="Heading8Char">
+    <w:name w:val="Heading 8 Char"/>
+    <w:basedOn w:val="DefaultParagraphFont"/>
+    <w:link w:val="Heading8"/>
     <w:uiPriority w:val="9"/>
     <w:semiHidden/>
     <w:rsid w:val="004255ED"/>
@@ -20000,10 +20499,10 @@
       <w:szCs w:val="18"/>
     </w:rPr>
   </w:style>
-  <w:style w:type="character" w:customStyle="1" w:styleId="Ttulo9Car">
-    <w:name w:val="Título 9 Car"/>
-    <w:basedOn w:val="Fuentedeprrafopredeter"/>
-    <w:link w:val="Ttulo9"/>
+  <w:style w:type="character" w:customStyle="1" w:styleId="Heading9Char">
+    <w:name w:val="Heading 9 Char"/>
+    <w:basedOn w:val="DefaultParagraphFont"/>
+    <w:link w:val="Heading9"/>
     <w:uiPriority w:val="9"/>
     <w:semiHidden/>
     <w:rsid w:val="004255ED"/>
@@ -20015,7 +20514,7 @@
       <w:szCs w:val="18"/>
     </w:rPr>
   </w:style>
-  <w:style w:type="paragraph" w:styleId="Epgrafe">
+  <w:style w:type="paragraph" w:styleId="Caption">
     <w:name w:val="caption"/>
     <w:basedOn w:val="Normal"/>
     <w:next w:val="Normal"/>
@@ -20030,11 +20529,11 @@
       <w:szCs w:val="16"/>
     </w:rPr>
   </w:style>
-  <w:style w:type="paragraph" w:styleId="Ttulo">
+  <w:style w:type="paragraph" w:styleId="Title">
     <w:name w:val="Title"/>
     <w:basedOn w:val="Normal"/>
     <w:next w:val="Normal"/>
-    <w:link w:val="TtuloCar"/>
+    <w:link w:val="TitleChar"/>
     <w:uiPriority w:val="10"/>
     <w:qFormat/>
     <w:rsid w:val="004255ED"/>
@@ -20050,10 +20549,10 @@
       <w:szCs w:val="52"/>
     </w:rPr>
   </w:style>
-  <w:style w:type="character" w:customStyle="1" w:styleId="TtuloCar">
-    <w:name w:val="Título Car"/>
-    <w:basedOn w:val="Fuentedeprrafopredeter"/>
-    <w:link w:val="Ttulo"/>
+  <w:style w:type="character" w:customStyle="1" w:styleId="TitleChar">
+    <w:name w:val="Title Char"/>
+    <w:basedOn w:val="DefaultParagraphFont"/>
+    <w:link w:val="Title"/>
     <w:uiPriority w:val="10"/>
     <w:rsid w:val="004255ED"/>
     <w:rPr>
@@ -20065,11 +20564,11 @@
       <w:szCs w:val="52"/>
     </w:rPr>
   </w:style>
-  <w:style w:type="paragraph" w:styleId="Subttulo">
+  <w:style w:type="paragraph" w:styleId="Subtitle">
     <w:name w:val="Subtitle"/>
     <w:basedOn w:val="Normal"/>
     <w:next w:val="Normal"/>
-    <w:link w:val="SubttuloCar"/>
+    <w:link w:val="SubtitleChar"/>
     <w:uiPriority w:val="11"/>
     <w:qFormat/>
     <w:rsid w:val="004255ED"/>
@@ -20084,10 +20583,10 @@
       <w:szCs w:val="24"/>
     </w:rPr>
   </w:style>
-  <w:style w:type="character" w:customStyle="1" w:styleId="SubttuloCar">
-    <w:name w:val="Subtítulo Car"/>
-    <w:basedOn w:val="Fuentedeprrafopredeter"/>
-    <w:link w:val="Subttulo"/>
+  <w:style w:type="character" w:customStyle="1" w:styleId="SubtitleChar">
+    <w:name w:val="Subtitle Char"/>
+    <w:basedOn w:val="DefaultParagraphFont"/>
+    <w:link w:val="Subtitle"/>
     <w:uiPriority w:val="11"/>
     <w:rsid w:val="004255ED"/>
     <w:rPr>
@@ -20098,7 +20597,7 @@
       <w:szCs w:val="24"/>
     </w:rPr>
   </w:style>
-  <w:style w:type="character" w:styleId="Textoennegrita">
+  <w:style w:type="character" w:styleId="Strong">
     <w:name w:val="Strong"/>
     <w:uiPriority w:val="22"/>
     <w:qFormat/>
@@ -20108,7 +20607,7 @@
       <w:bCs/>
     </w:rPr>
   </w:style>
-  <w:style w:type="character" w:styleId="Enfasis">
+  <w:style w:type="character" w:styleId="Emphasis">
     <w:name w:val="Emphasis"/>
     <w:uiPriority w:val="20"/>
     <w:qFormat/>
@@ -20119,10 +20618,10 @@
       <w:spacing w:val="5"/>
     </w:rPr>
   </w:style>
-  <w:style w:type="paragraph" w:styleId="Sinespaciado">
+  <w:style w:type="paragraph" w:styleId="NoSpacing">
     <w:name w:val="No Spacing"/>
     <w:basedOn w:val="Normal"/>
-    <w:link w:val="SinespaciadoCar"/>
+    <w:link w:val="NoSpacingChar"/>
     <w:uiPriority w:val="1"/>
     <w:qFormat/>
     <w:rsid w:val="004255ED"/>
@@ -20130,10 +20629,10 @@
       <w:spacing w:before="0" w:after="0" w:line="240" w:lineRule="auto"/>
     </w:pPr>
   </w:style>
-  <w:style w:type="character" w:customStyle="1" w:styleId="SinespaciadoCar">
-    <w:name w:val="Sin espaciado Car"/>
-    <w:basedOn w:val="Fuentedeprrafopredeter"/>
-    <w:link w:val="Sinespaciado"/>
+  <w:style w:type="character" w:customStyle="1" w:styleId="NoSpacingChar">
+    <w:name w:val="No Spacing Char"/>
+    <w:basedOn w:val="DefaultParagraphFont"/>
+    <w:link w:val="NoSpacing"/>
     <w:uiPriority w:val="1"/>
     <w:rsid w:val="004255ED"/>
     <w:rPr>
@@ -20141,7 +20640,7 @@
       <w:szCs w:val="20"/>
     </w:rPr>
   </w:style>
-  <w:style w:type="paragraph" w:styleId="Prrafodelista">
+  <w:style w:type="paragraph" w:styleId="ListParagraph">
     <w:name w:val="List Paragraph"/>
     <w:basedOn w:val="Normal"/>
     <w:uiPriority w:val="34"/>
@@ -20152,11 +20651,11 @@
       <w:contextualSpacing/>
     </w:pPr>
   </w:style>
-  <w:style w:type="paragraph" w:styleId="Cita">
+  <w:style w:type="paragraph" w:styleId="Quote">
     <w:name w:val="Quote"/>
     <w:basedOn w:val="Normal"/>
     <w:next w:val="Normal"/>
-    <w:link w:val="CitaCar"/>
+    <w:link w:val="QuoteChar"/>
     <w:uiPriority w:val="29"/>
     <w:qFormat/>
     <w:rsid w:val="004255ED"/>
@@ -20165,10 +20664,10 @@
       <w:iCs/>
     </w:rPr>
   </w:style>
-  <w:style w:type="character" w:customStyle="1" w:styleId="CitaCar">
-    <w:name w:val="Cita Car"/>
-    <w:basedOn w:val="Fuentedeprrafopredeter"/>
-    <w:link w:val="Cita"/>
+  <w:style w:type="character" w:customStyle="1" w:styleId="QuoteChar">
+    <w:name w:val="Quote Char"/>
+    <w:basedOn w:val="DefaultParagraphFont"/>
+    <w:link w:val="Quote"/>
     <w:uiPriority w:val="29"/>
     <w:rsid w:val="004255ED"/>
     <w:rPr>
@@ -20178,11 +20677,11 @@
       <w:szCs w:val="20"/>
     </w:rPr>
   </w:style>
-  <w:style w:type="paragraph" w:styleId="Citaintensa">
+  <w:style w:type="paragraph" w:styleId="IntenseQuote">
     <w:name w:val="Intense Quote"/>
     <w:basedOn w:val="Normal"/>
     <w:next w:val="Normal"/>
-    <w:link w:val="CitaintensaCar"/>
+    <w:link w:val="IntenseQuoteChar"/>
     <w:uiPriority w:val="30"/>
     <w:qFormat/>
     <w:rsid w:val="004255ED"/>
@@ -20201,10 +20700,10 @@
       <w:color w:val="2C7C9F" w:themeColor="accent1"/>
     </w:rPr>
   </w:style>
-  <w:style w:type="character" w:customStyle="1" w:styleId="CitaintensaCar">
-    <w:name w:val="Cita intensa Car"/>
-    <w:basedOn w:val="Fuentedeprrafopredeter"/>
-    <w:link w:val="Citaintensa"/>
+  <w:style w:type="character" w:customStyle="1" w:styleId="IntenseQuoteChar">
+    <w:name w:val="Intense Quote Char"/>
+    <w:basedOn w:val="DefaultParagraphFont"/>
+    <w:link w:val="IntenseQuote"/>
     <w:uiPriority w:val="30"/>
     <w:rsid w:val="004255ED"/>
     <w:rPr>
@@ -20215,7 +20714,7 @@
       <w:szCs w:val="20"/>
     </w:rPr>
   </w:style>
-  <w:style w:type="character" w:styleId="nfasissutil">
+  <w:style w:type="character" w:styleId="SubtleEmphasis">
     <w:name w:val="Subtle Emphasis"/>
     <w:uiPriority w:val="19"/>
     <w:qFormat/>
@@ -20226,7 +20725,7 @@
       <w:color w:val="163D4F" w:themeColor="accent1" w:themeShade="7F"/>
     </w:rPr>
   </w:style>
-  <w:style w:type="character" w:styleId="nfasisintenso">
+  <w:style w:type="character" w:styleId="IntenseEmphasis">
     <w:name w:val="Intense Emphasis"/>
     <w:uiPriority w:val="21"/>
     <w:qFormat/>
@@ -20239,7 +20738,7 @@
       <w:spacing w:val="10"/>
     </w:rPr>
   </w:style>
-  <w:style w:type="character" w:styleId="Referenciasutil">
+  <w:style w:type="character" w:styleId="SubtleReference">
     <w:name w:val="Subtle Reference"/>
     <w:uiPriority w:val="31"/>
     <w:qFormat/>
@@ -20250,7 +20749,7 @@
       <w:color w:val="2C7C9F" w:themeColor="accent1"/>
     </w:rPr>
   </w:style>
-  <w:style w:type="character" w:styleId="Referenciaintensa">
+  <w:style w:type="character" w:styleId="IntenseReference">
     <w:name w:val="Intense Reference"/>
     <w:uiPriority w:val="32"/>
     <w:qFormat/>
@@ -20264,7 +20763,7 @@
       <w:color w:val="2C7C9F" w:themeColor="accent1"/>
     </w:rPr>
   </w:style>
-  <w:style w:type="character" w:styleId="Ttulodelibro">
+  <w:style w:type="character" w:styleId="BookTitle">
     <w:name w:val="Book Title"/>
     <w:uiPriority w:val="33"/>
     <w:qFormat/>
@@ -20277,9 +20776,9 @@
       <w:spacing w:val="9"/>
     </w:rPr>
   </w:style>
-  <w:style w:type="paragraph" w:styleId="Encabezadodetabladecontenido">
+  <w:style w:type="paragraph" w:styleId="TOCHeading">
     <w:name w:val="TOC Heading"/>
-    <w:basedOn w:val="Ttulo1"/>
+    <w:basedOn w:val="Heading1"/>
     <w:next w:val="Normal"/>
     <w:uiPriority w:val="39"/>
     <w:semiHidden/>
@@ -20295,7 +20794,7 @@
   </w:style>
   <w:style w:type="paragraph" w:customStyle="1" w:styleId="PersonalName">
     <w:name w:val="Personal Name"/>
-    <w:basedOn w:val="Ttulo"/>
+    <w:basedOn w:val="Title"/>
     <w:rsid w:val="004255ED"/>
     <w:rPr>
       <w:b/>
@@ -20305,10 +20804,10 @@
       <w:szCs w:val="28"/>
     </w:rPr>
   </w:style>
-  <w:style w:type="paragraph" w:styleId="Textodeglobo">
+  <w:style w:type="paragraph" w:styleId="BalloonText">
     <w:name w:val="Balloon Text"/>
     <w:basedOn w:val="Normal"/>
-    <w:link w:val="TextodegloboCar"/>
+    <w:link w:val="BalloonTextChar"/>
     <w:uiPriority w:val="99"/>
     <w:semiHidden/>
     <w:unhideWhenUsed/>
@@ -20322,10 +20821,10 @@
       <w:szCs w:val="18"/>
     </w:rPr>
   </w:style>
-  <w:style w:type="character" w:customStyle="1" w:styleId="TextodegloboCar">
-    <w:name w:val="Texto de globo Car"/>
-    <w:basedOn w:val="Fuentedeprrafopredeter"/>
-    <w:link w:val="Textodeglobo"/>
+  <w:style w:type="character" w:customStyle="1" w:styleId="BalloonTextChar">
+    <w:name w:val="Balloon Text Char"/>
+    <w:basedOn w:val="DefaultParagraphFont"/>
+    <w:link w:val="BalloonText"/>
     <w:uiPriority w:val="99"/>
     <w:semiHidden/>
     <w:rsid w:val="004255ED"/>
@@ -20335,7 +20834,7 @@
       <w:szCs w:val="18"/>
     </w:rPr>
   </w:style>
-  <w:style w:type="paragraph" w:styleId="TDC1">
+  <w:style w:type="paragraph" w:styleId="TOC1">
     <w:name w:val="toc 1"/>
     <w:basedOn w:val="Normal"/>
     <w:next w:val="Normal"/>
@@ -20354,7 +20853,7 @@
       <w:szCs w:val="24"/>
     </w:rPr>
   </w:style>
-  <w:style w:type="paragraph" w:styleId="TDC2">
+  <w:style w:type="paragraph" w:styleId="TOC2">
     <w:name w:val="toc 2"/>
     <w:basedOn w:val="Normal"/>
     <w:next w:val="Normal"/>
@@ -20370,7 +20869,7 @@
       <w:szCs w:val="22"/>
     </w:rPr>
   </w:style>
-  <w:style w:type="paragraph" w:styleId="TDC3">
+  <w:style w:type="paragraph" w:styleId="TOC3">
     <w:name w:val="toc 3"/>
     <w:basedOn w:val="Normal"/>
     <w:next w:val="Normal"/>
@@ -20388,7 +20887,7 @@
       <w:szCs w:val="22"/>
     </w:rPr>
   </w:style>
-  <w:style w:type="paragraph" w:styleId="TDC4">
+  <w:style w:type="paragraph" w:styleId="TOC4">
     <w:name w:val="toc 4"/>
     <w:basedOn w:val="Normal"/>
     <w:next w:val="Normal"/>
@@ -20404,7 +20903,7 @@
       <w:ind w:left="400"/>
     </w:pPr>
   </w:style>
-  <w:style w:type="paragraph" w:styleId="TDC5">
+  <w:style w:type="paragraph" w:styleId="TOC5">
     <w:name w:val="toc 5"/>
     <w:basedOn w:val="Normal"/>
     <w:next w:val="Normal"/>
@@ -20420,7 +20919,7 @@
       <w:ind w:left="600"/>
     </w:pPr>
   </w:style>
-  <w:style w:type="paragraph" w:styleId="TDC6">
+  <w:style w:type="paragraph" w:styleId="TOC6">
     <w:name w:val="toc 6"/>
     <w:basedOn w:val="Normal"/>
     <w:next w:val="Normal"/>
@@ -20436,7 +20935,7 @@
       <w:ind w:left="800"/>
     </w:pPr>
   </w:style>
-  <w:style w:type="paragraph" w:styleId="TDC7">
+  <w:style w:type="paragraph" w:styleId="TOC7">
     <w:name w:val="toc 7"/>
     <w:basedOn w:val="Normal"/>
     <w:next w:val="Normal"/>
@@ -20452,7 +20951,7 @@
       <w:ind w:left="1000"/>
     </w:pPr>
   </w:style>
-  <w:style w:type="paragraph" w:styleId="TDC8">
+  <w:style w:type="paragraph" w:styleId="TOC8">
     <w:name w:val="toc 8"/>
     <w:basedOn w:val="Normal"/>
     <w:next w:val="Normal"/>
@@ -20468,7 +20967,7 @@
       <w:ind w:left="1200"/>
     </w:pPr>
   </w:style>
-  <w:style w:type="paragraph" w:styleId="TDC9">
+  <w:style w:type="paragraph" w:styleId="TOC9">
     <w:name w:val="toc 9"/>
     <w:basedOn w:val="Normal"/>
     <w:next w:val="Normal"/>
@@ -20556,9 +21055,9 @@
       <w:lang w:val="es-CO" w:eastAsia="en-US"/>
     </w:rPr>
   </w:style>
-  <w:style w:type="table" w:styleId="Tablaconcuadrcula">
+  <w:style w:type="table" w:styleId="TableGrid">
     <w:name w:val="Table Grid"/>
-    <w:basedOn w:val="Tablanormal"/>
+    <w:basedOn w:val="TableNormal"/>
     <w:uiPriority w:val="59"/>
     <w:rsid w:val="003C2334"/>
     <w:pPr>
@@ -20582,9 +21081,9 @@
       </w:tblCellMar>
     </w:tblPr>
   </w:style>
-  <w:style w:type="table" w:styleId="Sombreadomediano2-nfasis1">
+  <w:style w:type="table" w:styleId="MediumShading2-Accent1">
     <w:name w:val="Medium Shading 2 Accent 1"/>
-    <w:basedOn w:val="Tablanormal"/>
+    <w:basedOn w:val="TableNormal"/>
     <w:uiPriority w:val="64"/>
     <w:rsid w:val="003C2334"/>
     <w:pPr>
@@ -20731,9 +21230,9 @@
       </w:tcPr>
     </w:tblStylePr>
   </w:style>
-  <w:style w:type="table" w:styleId="Sombreadomediano2-nfasis3">
+  <w:style w:type="table" w:styleId="MediumShading2-Accent3">
     <w:name w:val="Medium Shading 2 Accent 3"/>
-    <w:basedOn w:val="Tablanormal"/>
+    <w:basedOn w:val="TableNormal"/>
     <w:uiPriority w:val="64"/>
     <w:rsid w:val="003C2334"/>
     <w:pPr>
@@ -20880,9 +21379,9 @@
       </w:tcPr>
     </w:tblStylePr>
   </w:style>
-  <w:style w:type="table" w:styleId="Sombreadomediano2-nfasis6">
+  <w:style w:type="table" w:styleId="MediumShading2-Accent6">
     <w:name w:val="Medium Shading 2 Accent 6"/>
-    <w:basedOn w:val="Tablanormal"/>
+    <w:basedOn w:val="TableNormal"/>
     <w:uiPriority w:val="64"/>
     <w:rsid w:val="003C2334"/>
     <w:pPr>
@@ -21029,9 +21528,9 @@
       </w:tcPr>
     </w:tblStylePr>
   </w:style>
-  <w:style w:type="table" w:styleId="Sombreadomediano2-nfasis5">
+  <w:style w:type="table" w:styleId="MediumShading2-Accent5">
     <w:name w:val="Medium Shading 2 Accent 5"/>
-    <w:basedOn w:val="Tablanormal"/>
+    <w:basedOn w:val="TableNormal"/>
     <w:uiPriority w:val="64"/>
     <w:rsid w:val="003C2334"/>
     <w:pPr>
@@ -21178,10 +21677,10 @@
       </w:tcPr>
     </w:tblStylePr>
   </w:style>
-  <w:style w:type="paragraph" w:styleId="Encabezado">
+  <w:style w:type="paragraph" w:styleId="Header">
     <w:name w:val="header"/>
     <w:basedOn w:val="Normal"/>
-    <w:link w:val="EncabezadoCar"/>
+    <w:link w:val="HeaderChar"/>
     <w:uiPriority w:val="99"/>
     <w:unhideWhenUsed/>
     <w:rsid w:val="003F5680"/>
@@ -21193,10 +21692,10 @@
       <w:spacing w:before="0" w:after="0" w:line="240" w:lineRule="auto"/>
     </w:pPr>
   </w:style>
-  <w:style w:type="character" w:customStyle="1" w:styleId="EncabezadoCar">
-    <w:name w:val="Encabezado Car"/>
-    <w:basedOn w:val="Fuentedeprrafopredeter"/>
-    <w:link w:val="Encabezado"/>
+  <w:style w:type="character" w:customStyle="1" w:styleId="HeaderChar">
+    <w:name w:val="Header Char"/>
+    <w:basedOn w:val="DefaultParagraphFont"/>
+    <w:link w:val="Header"/>
     <w:uiPriority w:val="99"/>
     <w:rsid w:val="003F5680"/>
     <w:rPr>
@@ -21204,10 +21703,10 @@
       <w:szCs w:val="20"/>
     </w:rPr>
   </w:style>
-  <w:style w:type="paragraph" w:styleId="Piedepgina">
+  <w:style w:type="paragraph" w:styleId="Footer">
     <w:name w:val="footer"/>
     <w:basedOn w:val="Normal"/>
-    <w:link w:val="PiedepginaCar"/>
+    <w:link w:val="FooterChar"/>
     <w:uiPriority w:val="99"/>
     <w:unhideWhenUsed/>
     <w:rsid w:val="003F5680"/>
@@ -21219,10 +21718,10 @@
       <w:spacing w:before="0" w:after="0" w:line="240" w:lineRule="auto"/>
     </w:pPr>
   </w:style>
-  <w:style w:type="character" w:customStyle="1" w:styleId="PiedepginaCar">
-    <w:name w:val="Pie de página Car"/>
-    <w:basedOn w:val="Fuentedeprrafopredeter"/>
-    <w:link w:val="Piedepgina"/>
+  <w:style w:type="character" w:customStyle="1" w:styleId="FooterChar">
+    <w:name w:val="Footer Char"/>
+    <w:basedOn w:val="DefaultParagraphFont"/>
+    <w:link w:val="Footer"/>
     <w:uiPriority w:val="99"/>
     <w:rsid w:val="003F5680"/>
     <w:rPr>
@@ -21230,9 +21729,9 @@
       <w:szCs w:val="20"/>
     </w:rPr>
   </w:style>
-  <w:style w:type="character" w:styleId="Hipervnculo">
+  <w:style w:type="character" w:styleId="Hyperlink">
     <w:name w:val="Hyperlink"/>
-    <w:basedOn w:val="Fuentedeprrafopredeter"/>
+    <w:basedOn w:val="DefaultParagraphFont"/>
     <w:uiPriority w:val="99"/>
     <w:unhideWhenUsed/>
     <w:rsid w:val="00974DAC"/>
@@ -21241,9 +21740,9 @@
       <w:u w:val="single"/>
     </w:rPr>
   </w:style>
-  <w:style w:type="character" w:styleId="Hipervnculovisitado">
+  <w:style w:type="character" w:styleId="FollowedHyperlink">
     <w:name w:val="FollowedHyperlink"/>
-    <w:basedOn w:val="Fuentedeprrafopredeter"/>
+    <w:basedOn w:val="DefaultParagraphFont"/>
     <w:uiPriority w:val="99"/>
     <w:semiHidden/>
     <w:unhideWhenUsed/>
@@ -21253,9 +21752,9 @@
       <w:u w:val="single"/>
     </w:rPr>
   </w:style>
-  <w:style w:type="table" w:styleId="Sombreadomediano1-nfasis3">
+  <w:style w:type="table" w:styleId="MediumShading1-Accent3">
     <w:name w:val="Medium Shading 1 Accent 3"/>
-    <w:basedOn w:val="Tablanormal"/>
+    <w:basedOn w:val="TableNormal"/>
     <w:uiPriority w:val="63"/>
     <w:rsid w:val="0042104F"/>
     <w:pPr>
@@ -21359,9 +21858,9 @@
       </w:tcPr>
     </w:tblStylePr>
   </w:style>
-  <w:style w:type="table" w:styleId="Sombreadomediano1-nfasis2">
+  <w:style w:type="table" w:styleId="MediumShading1-Accent2">
     <w:name w:val="Medium Shading 1 Accent 2"/>
-    <w:basedOn w:val="Tablanormal"/>
+    <w:basedOn w:val="TableNormal"/>
     <w:uiPriority w:val="63"/>
     <w:rsid w:val="0042104F"/>
     <w:pPr>
@@ -21465,9 +21964,9 @@
       </w:tcPr>
     </w:tblStylePr>
   </w:style>
-  <w:style w:type="table" w:styleId="Sombreadomediano1-nfasis5">
+  <w:style w:type="table" w:styleId="MediumShading1-Accent5">
     <w:name w:val="Medium Shading 1 Accent 5"/>
-    <w:basedOn w:val="Tablanormal"/>
+    <w:basedOn w:val="TableNormal"/>
     <w:uiPriority w:val="63"/>
     <w:rsid w:val="0042104F"/>
     <w:pPr>
@@ -21571,9 +22070,9 @@
       </w:tcPr>
     </w:tblStylePr>
   </w:style>
-  <w:style w:type="table" w:styleId="Sombreadomediano1-nfasis6">
+  <w:style w:type="table" w:styleId="MediumShading1-Accent6">
     <w:name w:val="Medium Shading 1 Accent 6"/>
-    <w:basedOn w:val="Tablanormal"/>
+    <w:basedOn w:val="TableNormal"/>
     <w:uiPriority w:val="63"/>
     <w:rsid w:val="0042104F"/>
     <w:pPr>
@@ -21677,9 +22176,9 @@
       </w:tcPr>
     </w:tblStylePr>
   </w:style>
-  <w:style w:type="table" w:styleId="Sombreadomediano2">
+  <w:style w:type="table" w:styleId="MediumShading2">
     <w:name w:val="Medium Shading 2"/>
-    <w:basedOn w:val="Tablanormal"/>
+    <w:basedOn w:val="TableNormal"/>
     <w:uiPriority w:val="64"/>
     <w:rsid w:val="0042104F"/>
     <w:pPr>
@@ -21826,9 +22325,9 @@
       </w:tcPr>
     </w:tblStylePr>
   </w:style>
-  <w:style w:type="table" w:styleId="Sombreadomediano2-nfasis4">
+  <w:style w:type="table" w:styleId="MediumShading2-Accent4">
     <w:name w:val="Medium Shading 2 Accent 4"/>
-    <w:basedOn w:val="Tablanormal"/>
+    <w:basedOn w:val="TableNormal"/>
     <w:uiPriority w:val="64"/>
     <w:rsid w:val="0042104F"/>
     <w:pPr>
@@ -21975,9 +22474,9 @@
       </w:tcPr>
     </w:tblStylePr>
   </w:style>
-  <w:style w:type="table" w:styleId="Listamediana1-nfasis1">
+  <w:style w:type="table" w:styleId="MediumList1-Accent1">
     <w:name w:val="Medium List 1 Accent 1"/>
-    <w:basedOn w:val="Tablanormal"/>
+    <w:basedOn w:val="TableNormal"/>
     <w:uiPriority w:val="65"/>
     <w:rsid w:val="0042104F"/>
     <w:pPr>
@@ -22059,9 +22558,9 @@
       </w:tcPr>
     </w:tblStylePr>
   </w:style>
-  <w:style w:type="table" w:styleId="Cuadrculamediana3-nfasis2">
+  <w:style w:type="table" w:styleId="MediumGrid3-Accent2">
     <w:name w:val="Medium Grid 3 Accent 2"/>
-    <w:basedOn w:val="Tablanormal"/>
+    <w:basedOn w:val="TableNormal"/>
     <w:uiPriority w:val="69"/>
     <w:rsid w:val="0042104F"/>
     <w:pPr>
@@ -22200,9 +22699,9 @@
       </w:tcPr>
     </w:tblStylePr>
   </w:style>
-  <w:style w:type="table" w:styleId="Cuadrculamediana3-nfasis1">
+  <w:style w:type="table" w:styleId="MediumGrid3-Accent1">
     <w:name w:val="Medium Grid 3 Accent 1"/>
-    <w:basedOn w:val="Tablanormal"/>
+    <w:basedOn w:val="TableNormal"/>
     <w:uiPriority w:val="69"/>
     <w:rsid w:val="0042104F"/>
     <w:pPr>
@@ -22341,9 +22840,9 @@
       </w:tcPr>
     </w:tblStylePr>
   </w:style>
-  <w:style w:type="table" w:styleId="Cuadrculamediana3">
+  <w:style w:type="table" w:styleId="MediumGrid3">
     <w:name w:val="Medium Grid 3"/>
-    <w:basedOn w:val="Tablanormal"/>
+    <w:basedOn w:val="TableNormal"/>
     <w:uiPriority w:val="69"/>
     <w:rsid w:val="0042104F"/>
     <w:pPr>
@@ -22482,9 +22981,9 @@
       </w:tcPr>
     </w:tblStylePr>
   </w:style>
-  <w:style w:type="table" w:styleId="Sombreadomulticolor-nfasis3">
+  <w:style w:type="table" w:styleId="ColorfulShading-Accent3">
     <w:name w:val="Colorful Shading Accent 3"/>
-    <w:basedOn w:val="Tablanormal"/>
+    <w:basedOn w:val="TableNormal"/>
     <w:uiPriority w:val="71"/>
     <w:rsid w:val="0042104F"/>
     <w:pPr>
@@ -22594,9 +23093,9 @@
       </w:tcPr>
     </w:tblStylePr>
   </w:style>
-  <w:style w:type="table" w:styleId="Sombreadomulticolor-nfasis2">
+  <w:style w:type="table" w:styleId="ColorfulShading-Accent2">
     <w:name w:val="Colorful Shading Accent 2"/>
-    <w:basedOn w:val="Tablanormal"/>
+    <w:basedOn w:val="TableNormal"/>
     <w:uiPriority w:val="71"/>
     <w:rsid w:val="0042104F"/>
     <w:pPr>
@@ -22716,9 +23215,9 @@
       </w:rPr>
     </w:tblStylePr>
   </w:style>
-  <w:style w:type="table" w:styleId="Listamulticolor-nfasis1">
+  <w:style w:type="table" w:styleId="ColorfulList-Accent1">
     <w:name w:val="Colorful List Accent 1"/>
-    <w:basedOn w:val="Tablanormal"/>
+    <w:basedOn w:val="TableNormal"/>
     <w:uiPriority w:val="72"/>
     <w:rsid w:val="0042104F"/>
     <w:pPr>
@@ -22802,9 +23301,9 @@
       </w:tcPr>
     </w:tblStylePr>
   </w:style>
-  <w:style w:type="table" w:styleId="Listamulticolor-nfasis2">
+  <w:style w:type="table" w:styleId="ColorfulList-Accent2">
     <w:name w:val="Colorful List Accent 2"/>
-    <w:basedOn w:val="Tablanormal"/>
+    <w:basedOn w:val="TableNormal"/>
     <w:uiPriority w:val="72"/>
     <w:rsid w:val="0042104F"/>
     <w:pPr>
@@ -22906,12 +23405,12 @@
   </w:style>
   <w:style w:type="character" w:customStyle="1" w:styleId="normaltextrun">
     <w:name w:val="normaltextrun"/>
-    <w:basedOn w:val="Fuentedeprrafopredeter"/>
+    <w:basedOn w:val="DefaultParagraphFont"/>
     <w:rsid w:val="00C8688B"/>
   </w:style>
   <w:style w:type="character" w:customStyle="1" w:styleId="apple-converted-space">
     <w:name w:val="apple-converted-space"/>
-    <w:basedOn w:val="Fuentedeprrafopredeter"/>
+    <w:basedOn w:val="DefaultParagraphFont"/>
     <w:rsid w:val="00E31578"/>
   </w:style>
 </w:styles>
@@ -23207,7 +23706,7 @@
 </file>
 
 <file path=customXml/itemProps2.xml><?xml version="1.0" encoding="utf-8"?>
-<ds:datastoreItem xmlns:ds="http://schemas.openxmlformats.org/officeDocument/2006/customXml" ds:itemID="{4D6F7B2D-E7FA-7E46-A051-DDD3BFACCF4A}">
+<ds:datastoreItem xmlns:ds="http://schemas.openxmlformats.org/officeDocument/2006/customXml" ds:itemID="{3A8C27E7-D14A-134D-A214-1F56D1B9C41B}">
   <ds:schemaRefs>
     <ds:schemaRef ds:uri="http://schemas.openxmlformats.org/officeDocument/2006/bibliography"/>
   </ds:schemaRefs>

</xml_diff>